<commit_message>
Revisão capítulo 2 - trabalhos relacionados.
</commit_message>
<xml_diff>
--- a/TCC - Marcello Telles e Yasmim Lima.docx
+++ b/TCC - Marcello Telles e Yasmim Lima.docx
@@ -1,6 +1,6 @@
 
 <file path=word/document.xml><?xml version="1.0" encoding="utf-8"?>
-<w:document xmlns:wpc="http://schemas.microsoft.com/office/word/2010/wordprocessingCanvas" xmlns:cx="http://schemas.microsoft.com/office/drawing/2014/chartex" xmlns:mc="http://schemas.openxmlformats.org/markup-compatibility/2006" xmlns:o="urn:schemas-microsoft-com:office:office" xmlns:r="http://schemas.openxmlformats.org/officeDocument/2006/relationships" xmlns:m="http://schemas.openxmlformats.org/officeDocument/2006/math" xmlns:v="urn:schemas-microsoft-com:vml" xmlns:wp14="http://schemas.microsoft.com/office/word/2010/wordprocessingDrawing" xmlns:wp="http://schemas.openxmlformats.org/drawingml/2006/wordprocessingDrawing" xmlns:w10="urn:schemas-microsoft-com:office:word" xmlns:w="http://schemas.openxmlformats.org/wordprocessingml/2006/main" xmlns:w14="http://schemas.microsoft.com/office/word/2010/wordml" xmlns:w15="http://schemas.microsoft.com/office/word/2012/wordml" xmlns:w16se="http://schemas.microsoft.com/office/word/2015/wordml/symex" xmlns:wpg="http://schemas.microsoft.com/office/word/2010/wordprocessingGroup" xmlns:wpi="http://schemas.microsoft.com/office/word/2010/wordprocessingInk" xmlns:wne="http://schemas.microsoft.com/office/word/2006/wordml" xmlns:wps="http://schemas.microsoft.com/office/word/2010/wordprocessingShape" mc:Ignorable="w14 w15 w16se wp14">
+<w:document xmlns:wpc="http://schemas.microsoft.com/office/word/2010/wordprocessingCanvas" xmlns:cx="http://schemas.microsoft.com/office/drawing/2014/chartex" xmlns:cx1="http://schemas.microsoft.com/office/drawing/2015/9/8/chartex" xmlns:cx2="http://schemas.microsoft.com/office/drawing/2015/10/21/chartex" xmlns:cx3="http://schemas.microsoft.com/office/drawing/2016/5/9/chartex" xmlns:cx4="http://schemas.microsoft.com/office/drawing/2016/5/10/chartex" xmlns:cx5="http://schemas.microsoft.com/office/drawing/2016/5/11/chartex" xmlns:cx6="http://schemas.microsoft.com/office/drawing/2016/5/12/chartex" xmlns:cx7="http://schemas.microsoft.com/office/drawing/2016/5/13/chartex" xmlns:cx8="http://schemas.microsoft.com/office/drawing/2016/5/14/chartex" xmlns:mc="http://schemas.openxmlformats.org/markup-compatibility/2006" xmlns:aink="http://schemas.microsoft.com/office/drawing/2016/ink" xmlns:am3d="http://schemas.microsoft.com/office/drawing/2017/model3d" xmlns:o="urn:schemas-microsoft-com:office:office" xmlns:r="http://schemas.openxmlformats.org/officeDocument/2006/relationships" xmlns:m="http://schemas.openxmlformats.org/officeDocument/2006/math" xmlns:v="urn:schemas-microsoft-com:vml" xmlns:wp14="http://schemas.microsoft.com/office/word/2010/wordprocessingDrawing" xmlns:wp="http://schemas.openxmlformats.org/drawingml/2006/wordprocessingDrawing" xmlns:w10="urn:schemas-microsoft-com:office:word" xmlns:w="http://schemas.openxmlformats.org/wordprocessingml/2006/main" xmlns:w14="http://schemas.microsoft.com/office/word/2010/wordml" xmlns:w15="http://schemas.microsoft.com/office/word/2012/wordml" xmlns:w16cex="http://schemas.microsoft.com/office/word/2018/wordml/cex" xmlns:w16cid="http://schemas.microsoft.com/office/word/2016/wordml/cid" xmlns:w16="http://schemas.microsoft.com/office/word/2018/wordml" xmlns:w16se="http://schemas.microsoft.com/office/word/2015/wordml/symex" xmlns:wpg="http://schemas.microsoft.com/office/word/2010/wordprocessingGroup" xmlns:wpi="http://schemas.microsoft.com/office/word/2010/wordprocessingInk" xmlns:wne="http://schemas.microsoft.com/office/word/2006/wordml" xmlns:wps="http://schemas.microsoft.com/office/word/2010/wordprocessingShape" mc:Ignorable="w14 w15 w16se w16cid w16 w16cex wp14">
   <w:body>
     <w:p>
       <w:pPr>
@@ -203,7 +203,7 @@
               </wp:anchor>
             </w:drawing>
           </mc:Choice>
-          <mc:Fallback xmlns:w16cid="http://schemas.microsoft.com/office/word/2016/wordml/cid" xmlns:am3d="http://schemas.microsoft.com/office/drawing/2017/model3d" xmlns:aink="http://schemas.microsoft.com/office/drawing/2016/ink" xmlns:cx8="http://schemas.microsoft.com/office/drawing/2016/5/14/chartex" xmlns:cx7="http://schemas.microsoft.com/office/drawing/2016/5/13/chartex" xmlns:cx6="http://schemas.microsoft.com/office/drawing/2016/5/12/chartex" xmlns:cx5="http://schemas.microsoft.com/office/drawing/2016/5/11/chartex" xmlns:cx4="http://schemas.microsoft.com/office/drawing/2016/5/10/chartex" xmlns:cx3="http://schemas.microsoft.com/office/drawing/2016/5/9/chartex" xmlns:cx2="http://schemas.microsoft.com/office/drawing/2015/10/21/chartex" xmlns:cx1="http://schemas.microsoft.com/office/drawing/2015/9/8/chartex">
+          <mc:Fallback>
             <w:pict>
               <v:shapetype w14:anchorId="49296C4A" id="_x0000_t202" coordsize="21600,21600" o:spt="202" path="m,l,21600r21600,l21600,xe">
                 <v:stroke joinstyle="miter"/>
@@ -226,19 +226,7 @@
                         <w:rPr>
                           <w:sz w:val="20"/>
                         </w:rPr>
-                        <w:t>ESTA PÁGINA É Capa Dura a ser impre</w:t>
-                      </w:r>
-                      <w:r>
-                        <w:rPr>
-                          <w:sz w:val="20"/>
-                        </w:rPr>
-                        <w:t>s</w:t>
-                      </w:r>
-                      <w:r>
-                        <w:rPr>
-                          <w:sz w:val="20"/>
-                        </w:rPr>
-                        <w:t>sa na gráfica.</w:t>
+                        <w:t>ESTA PÁGINA É Capa Dura a ser impressa na gráfica.</w:t>
                       </w:r>
                     </w:p>
                     <w:p>
@@ -1368,7 +1356,7 @@
               </wp:anchor>
             </w:drawing>
           </mc:Choice>
-          <mc:Fallback xmlns:w16cid="http://schemas.microsoft.com/office/word/2016/wordml/cid" xmlns:am3d="http://schemas.microsoft.com/office/drawing/2017/model3d" xmlns:aink="http://schemas.microsoft.com/office/drawing/2016/ink" xmlns:cx8="http://schemas.microsoft.com/office/drawing/2016/5/14/chartex" xmlns:cx7="http://schemas.microsoft.com/office/drawing/2016/5/13/chartex" xmlns:cx6="http://schemas.microsoft.com/office/drawing/2016/5/12/chartex" xmlns:cx5="http://schemas.microsoft.com/office/drawing/2016/5/11/chartex" xmlns:cx4="http://schemas.microsoft.com/office/drawing/2016/5/10/chartex" xmlns:cx3="http://schemas.microsoft.com/office/drawing/2016/5/9/chartex" xmlns:cx2="http://schemas.microsoft.com/office/drawing/2015/10/21/chartex" xmlns:cx1="http://schemas.microsoft.com/office/drawing/2015/9/8/chartex">
+          <mc:Fallback>
             <w:pict>
               <v:shape w14:anchorId="552C2C0C" id="Text Box 105" o:spid="_x0000_s1027" type="#_x0000_t202" style="position:absolute;left:0;text-align:left;margin-left:27pt;margin-top:3.65pt;width:171pt;height:67.55pt;z-index:251656192;visibility:visible;mso-wrap-style:square;mso-width-percent:0;mso-height-percent:0;mso-wrap-distance-left:9pt;mso-wrap-distance-top:0;mso-wrap-distance-right:9pt;mso-wrap-distance-bottom:0;mso-position-horizontal:absolute;mso-position-horizontal-relative:text;mso-position-vertical:absolute;mso-position-vertical-relative:text;mso-width-percent:0;mso-height-percent:0;mso-width-relative:page;mso-height-relative:page;v-text-anchor:top" o:gfxdata="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" fillcolor="yellow">
                 <v:textbox>
@@ -1385,35 +1373,7 @@
                           <w:rFonts w:cs="Arial"/>
                           <w:sz w:val="20"/>
                         </w:rPr>
-                        <w:t>A dedicatória é opcional, no qual o autor presta homenagem ou ded</w:t>
-                      </w:r>
-                      <w:r>
-                        <w:rPr>
-                          <w:rFonts w:cs="Arial"/>
-                          <w:sz w:val="20"/>
-                        </w:rPr>
-                        <w:t>i</w:t>
-                      </w:r>
-                      <w:r>
-                        <w:rPr>
-                          <w:rFonts w:cs="Arial"/>
-                          <w:sz w:val="20"/>
-                        </w:rPr>
-                        <w:t>ca seu trabalho a a</w:t>
-                      </w:r>
-                      <w:r>
-                        <w:rPr>
-                          <w:rFonts w:cs="Arial"/>
-                          <w:sz w:val="20"/>
-                        </w:rPr>
-                        <w:t>l</w:t>
-                      </w:r>
-                      <w:r>
-                        <w:rPr>
-                          <w:rFonts w:cs="Arial"/>
-                          <w:sz w:val="20"/>
-                        </w:rPr>
-                        <w:t>guém.</w:t>
+                        <w:t>A dedicatória é opcional, no qual o autor presta homenagem ou dedica seu trabalho a alguém.</w:t>
                       </w:r>
                     </w:p>
                   </w:txbxContent>
@@ -1835,7 +1795,7 @@
               </wp:anchor>
             </w:drawing>
           </mc:Choice>
-          <mc:Fallback xmlns:w16cid="http://schemas.microsoft.com/office/word/2016/wordml/cid" xmlns:am3d="http://schemas.microsoft.com/office/drawing/2017/model3d" xmlns:aink="http://schemas.microsoft.com/office/drawing/2016/ink" xmlns:cx8="http://schemas.microsoft.com/office/drawing/2016/5/14/chartex" xmlns:cx7="http://schemas.microsoft.com/office/drawing/2016/5/13/chartex" xmlns:cx6="http://schemas.microsoft.com/office/drawing/2016/5/12/chartex" xmlns:cx5="http://schemas.microsoft.com/office/drawing/2016/5/11/chartex" xmlns:cx4="http://schemas.microsoft.com/office/drawing/2016/5/10/chartex" xmlns:cx3="http://schemas.microsoft.com/office/drawing/2016/5/9/chartex" xmlns:cx2="http://schemas.microsoft.com/office/drawing/2015/10/21/chartex" xmlns:cx1="http://schemas.microsoft.com/office/drawing/2015/9/8/chartex">
+          <mc:Fallback>
             <w:pict>
               <v:shape w14:anchorId="1AA2A80C" id="Text Box 107" o:spid="_x0000_s1028" type="#_x0000_t202" style="position:absolute;left:0;text-align:left;margin-left:18pt;margin-top:8.45pt;width:189pt;height:99pt;z-index:251657216;visibility:visible;mso-wrap-style:square;mso-width-percent:0;mso-height-percent:0;mso-wrap-distance-left:9pt;mso-wrap-distance-top:0;mso-wrap-distance-right:9pt;mso-wrap-distance-bottom:0;mso-position-horizontal:absolute;mso-position-horizontal-relative:text;mso-position-vertical:absolute;mso-position-vertical-relative:text;mso-width-percent:0;mso-height-percent:0;mso-width-relative:page;mso-height-relative:page;v-text-anchor:top" o:gfxdata="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" fillcolor="yellow">
                 <v:textbox>
@@ -1850,19 +1810,7 @@
                         <w:rPr>
                           <w:rFonts w:cs="Arial"/>
                         </w:rPr>
-                        <w:t>Epígrafe é a inscrição colocada no início de um trabalho, de um cap</w:t>
-                      </w:r>
-                      <w:r>
-                        <w:rPr>
-                          <w:rFonts w:cs="Arial"/>
-                        </w:rPr>
-                        <w:t>í</w:t>
-                      </w:r>
-                      <w:r>
-                        <w:rPr>
-                          <w:rFonts w:cs="Arial"/>
-                        </w:rPr>
-                        <w:t>tulo ou partes principais. É opcional para a monografia.</w:t>
+                        <w:t>Epígrafe é a inscrição colocada no início de um trabalho, de um capítulo ou partes principais. É opcional para a monografia.</w:t>
                       </w:r>
                     </w:p>
                     <w:p>
@@ -2160,7 +2108,7 @@
               </wp:anchor>
             </w:drawing>
           </mc:Choice>
-          <mc:Fallback xmlns:w16cid="http://schemas.microsoft.com/office/word/2016/wordml/cid" xmlns:am3d="http://schemas.microsoft.com/office/drawing/2017/model3d" xmlns:aink="http://schemas.microsoft.com/office/drawing/2016/ink" xmlns:cx8="http://schemas.microsoft.com/office/drawing/2016/5/14/chartex" xmlns:cx7="http://schemas.microsoft.com/office/drawing/2016/5/13/chartex" xmlns:cx6="http://schemas.microsoft.com/office/drawing/2016/5/12/chartex" xmlns:cx5="http://schemas.microsoft.com/office/drawing/2016/5/11/chartex" xmlns:cx4="http://schemas.microsoft.com/office/drawing/2016/5/10/chartex" xmlns:cx3="http://schemas.microsoft.com/office/drawing/2016/5/9/chartex" xmlns:cx2="http://schemas.microsoft.com/office/drawing/2015/10/21/chartex" xmlns:cx1="http://schemas.microsoft.com/office/drawing/2015/9/8/chartex">
+          <mc:Fallback>
             <w:pict>
               <v:shape w14:anchorId="6D15861C" id="Text Box 142" o:spid="_x0000_s1029" type="#_x0000_t202" style="position:absolute;left:0;text-align:left;margin-left:108pt;margin-top:3.65pt;width:279pt;height:108pt;z-index:251659264;visibility:visible;mso-wrap-style:square;mso-width-percent:0;mso-height-percent:0;mso-wrap-distance-left:9pt;mso-wrap-distance-top:0;mso-wrap-distance-right:9pt;mso-wrap-distance-bottom:0;mso-position-horizontal:absolute;mso-position-horizontal-relative:text;mso-position-vertical:absolute;mso-position-vertical-relative:text;mso-width-percent:0;mso-height-percent:0;mso-width-relative:page;mso-height-relative:page;v-text-anchor:top" o:gfxdata="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" fillcolor="#ff9">
                 <v:textbox>
@@ -2180,19 +2128,7 @@
                         <w:rPr>
                           <w:color w:val="FF0000"/>
                         </w:rPr>
-                        <w:t>Remova as ca</w:t>
-                      </w:r>
-                      <w:r>
-                        <w:rPr>
-                          <w:color w:val="FF0000"/>
-                        </w:rPr>
-                        <w:t>i</w:t>
-                      </w:r>
-                      <w:r>
-                        <w:rPr>
-                          <w:color w:val="FF0000"/>
-                        </w:rPr>
-                        <w:t>xas amarelas antes de imprimir.</w:t>
+                        <w:t>Remova as caixas amarelas antes de imprimir.</w:t>
                       </w:r>
                     </w:p>
                   </w:txbxContent>
@@ -4495,7 +4431,21 @@
         <w:ind w:firstLine="1134"/>
       </w:pPr>
       <w:r>
-        <w:t xml:space="preserve">Visando o entendimento e análise da importância da implementação da técnica, foram ponderados artigos cujo o conceito principal é análogo ao do presente trabalho. </w:t>
+        <w:t xml:space="preserve">Visando o entendimento e análise da importância da implementação </w:t>
+      </w:r>
+      <w:commentRangeStart w:id="22"/>
+      <w:r>
+        <w:t>da técnica</w:t>
+      </w:r>
+      <w:commentRangeEnd w:id="22"/>
+      <w:r>
+        <w:rPr>
+          <w:rStyle w:val="Refdecomentrio"/>
+        </w:rPr>
+        <w:commentReference w:id="22"/>
+      </w:r>
+      <w:r>
+        <w:t xml:space="preserve">, foram ponderados artigos cujo o conceito principal é análogo ao do presente trabalho. </w:t>
       </w:r>
     </w:p>
     <w:p>
@@ -4525,66 +4475,70 @@
       </w:r>
       <w:proofErr w:type="spellEnd"/>
       <w:r>
-        <w:t xml:space="preserve"> Web, um software incapaz de dar estatísticas ou exportar grande quantidade de dados de uma única </w:t>
-      </w:r>
+        <w:t xml:space="preserve"> Web, um software incapaz de dar estatísticas ou exportar grande quantidade de dados de uma única vez.</w:t>
+      </w:r>
+      <w:r>
+        <w:t xml:space="preserve"> </w:t>
+      </w:r>
+      <w:r>
+        <w:t xml:space="preserve">A técnica foi implementada fazendo a coleta dos conjuntos de dados e transferindo-os para planilhas do Excel. Foi possível agrupar os dados por categorias e fazer uma análise detalhada do perfil dos pacientes. Concluiu-se que o uso do novo sistema, chamado </w:t>
+      </w:r>
+      <w:proofErr w:type="spellStart"/>
+      <w:r>
+        <w:t>Estomato</w:t>
+      </w:r>
+      <w:proofErr w:type="spellEnd"/>
+      <w:r>
+        <w:t xml:space="preserve"> Web Scraper, facilitou a extração e qualidade dos dados, e, assim sendo, poderá ser utilizado para diversos estudos na área de estomatologia.</w:t>
+      </w:r>
+    </w:p>
+    <w:p>
+      <w:pPr>
+        <w:ind w:firstLine="1134"/>
+      </w:pPr>
+      <w:r>
+        <w:t>Um segundo</w:t>
+      </w:r>
+      <w:r>
+        <w:t xml:space="preserve"> artigo</w:t>
+      </w:r>
+      <w:r>
+        <w:t xml:space="preserve"> [2] que</w:t>
+      </w:r>
+      <w:r>
+        <w:t xml:space="preserve"> tem </w:t>
+      </w:r>
+      <w:proofErr w:type="spellStart"/>
+      <w:r>
+        <w:t>Dhaniel</w:t>
+      </w:r>
+      <w:proofErr w:type="spellEnd"/>
+      <w:r>
+        <w:t xml:space="preserve"> Nunes Mazini e Renato Cesar Sato como autores e aborda uma análise da rentabilidade dos dividendos das empresas que compõem o </w:t>
+      </w:r>
+      <w:proofErr w:type="spellStart"/>
+      <w:r>
+        <w:t>IBrX</w:t>
+      </w:r>
+      <w:proofErr w:type="spellEnd"/>
+      <w:r>
+        <w:t xml:space="preserve"> 50. Foi implementado um Web Scraper a partir da linguagem Python. As informações foram extraídas do site </w:t>
+      </w:r>
+      <w:commentRangeStart w:id="23"/>
       <w:proofErr w:type="spellStart"/>
       <w:proofErr w:type="gramStart"/>
       <w:r>
-        <w:t>vez.A</w:t>
-      </w:r>
+        <w:t>Yahoo!Finanças</w:t>
+      </w:r>
+      <w:commentRangeEnd w:id="23"/>
       <w:proofErr w:type="spellEnd"/>
       <w:proofErr w:type="gramEnd"/>
       <w:r>
-        <w:t xml:space="preserve"> técnica foi implementada fazendo a coleta dos conjuntos de dados e transferindo-os para planilhas do Excel. Foi possível agrupar os dados por categorias e fazer uma análise detalhada do perfil dos pacientes. Concluiu-se que o uso do novo sistema, chamado </w:t>
-      </w:r>
-      <w:proofErr w:type="spellStart"/>
-      <w:r>
-        <w:t>Estomato</w:t>
-      </w:r>
-      <w:proofErr w:type="spellEnd"/>
-      <w:r>
-        <w:t xml:space="preserve"> Web Scraper, facilitou a extração e qualidade dos dados, e, assim sendo, poderá ser utilizado para diversos estudos na área de estomatologia.</w:t>
-      </w:r>
-    </w:p>
-    <w:p>
-      <w:pPr>
-        <w:ind w:firstLine="1134"/>
-      </w:pPr>
-      <w:r>
-        <w:t>Um segundo</w:t>
-      </w:r>
-      <w:r>
-        <w:t xml:space="preserve"> artigo</w:t>
-      </w:r>
-      <w:r>
-        <w:t xml:space="preserve"> [2] que</w:t>
-      </w:r>
-      <w:r>
-        <w:t xml:space="preserve"> tem </w:t>
-      </w:r>
-      <w:proofErr w:type="spellStart"/>
-      <w:r>
-        <w:t>Dhaniel</w:t>
-      </w:r>
-      <w:proofErr w:type="spellEnd"/>
-      <w:r>
-        <w:t xml:space="preserve"> Nunes Mazini e Renato Cesar Sato como autores e aborda uma análise da rentabilidade dos dividendos das empresas que compõem o </w:t>
-      </w:r>
-      <w:proofErr w:type="spellStart"/>
-      <w:r>
-        <w:t>IBrX</w:t>
-      </w:r>
-      <w:proofErr w:type="spellEnd"/>
-      <w:r>
-        <w:t xml:space="preserve"> 50. Foi implementado um Web Scraper a partir da linguagem Python. As informações foram extraídas do site </w:t>
-      </w:r>
-      <w:proofErr w:type="spellStart"/>
-      <w:proofErr w:type="gramStart"/>
-      <w:r>
-        <w:t>Yahoo!Finanças</w:t>
-      </w:r>
-      <w:proofErr w:type="spellEnd"/>
-      <w:proofErr w:type="gramEnd"/>
+        <w:rPr>
+          <w:rStyle w:val="Refdecomentrio"/>
+        </w:rPr>
+        <w:commentReference w:id="23"/>
+      </w:r>
       <w:r>
         <w:t>, onde os dados não estão disponíveis para uma coleta em massa. As análises feitas para a área do mercado financeiro têm como característica uma grande massa de dados e é necessário extração em diferentes fontes. Utilizando a tecnologia proposta, foi possível a automatização da coleta em uma escala de tempo reduzida. Os elementos obtidos foram armazenados em um arquivo que favorece a manipulação, possibilitando a realização de uma análise de regressão múltipla para chegar no objetivo proposto pelo estudo.</w:t>
       </w:r>
@@ -4649,8 +4603,8 @@
       <w:pPr>
         <w:pStyle w:val="Ttulo2"/>
       </w:pPr>
-      <w:bookmarkStart w:id="22" w:name="_heading=h.gjdgxs"/>
-      <w:bookmarkEnd w:id="22"/>
+      <w:bookmarkStart w:id="24" w:name="_heading=h.gjdgxs"/>
+      <w:bookmarkEnd w:id="24"/>
       <w:r>
         <w:t>DISCUSSÃO</w:t>
       </w:r>
@@ -4676,18 +4630,31 @@
         <w:ind w:firstLine="431"/>
       </w:pPr>
       <w:r>
-        <w:t>Uma das áreas na qual foi identificada a oportunidade de automatização é a farmacêutica. Parte do procedimento de proposta de um novo fármaco envolve a consulta aos ingredientes mais utilizados pela comunidade para se compor a receita, tendo como parâmetro de busca o princípio ativ</w:t>
-      </w:r>
-      <w:bookmarkStart w:id="23" w:name="_GoBack"/>
-      <w:bookmarkEnd w:id="23"/>
-      <w:r>
-        <w:t>o do medicamento. Não há um veículo de comunicação oficial que permita aos pesquisadores acompanharem essas tendências de utilização de ingredientes eficientemente, de forma que as informações são extraídas sites especializados da área. Atualmente essa etapa é realizada manualmente.</w:t>
+        <w:t>Uma das áreas na qual foi identificada a oportunidade de automatização é a farmacêutica. Parte do procedimento de proposta de um novo fármaco envolve a consulta aos ingredientes mais utilizados pela comunidade para se compor a receita, tendo como parâmetro de busca o princípio ativo do medicamento. Não há um veículo de comunicação oficial que permita aos pesquisadores acompanharem essas tendências de utilização de ingredientes eficientemente, de forma que as informações são extraídas</w:t>
+      </w:r>
+      <w:r>
+        <w:t xml:space="preserve"> de</w:t>
+      </w:r>
+      <w:r>
+        <w:t xml:space="preserve"> sites especializados da área. </w:t>
+      </w:r>
+      <w:commentRangeStart w:id="25"/>
+      <w:r>
+        <w:t>Atualmente essa etapa é realizada manualmente.</w:t>
+      </w:r>
+      <w:commentRangeEnd w:id="25"/>
+      <w:r>
+        <w:rPr>
+          <w:rStyle w:val="Refdecomentrio"/>
+        </w:rPr>
+        <w:commentReference w:id="25"/>
       </w:r>
     </w:p>
     <w:p>
       <w:pPr>
         <w:ind w:firstLine="431"/>
       </w:pPr>
+      <w:commentRangeStart w:id="26"/>
       <w:r>
         <w:t xml:space="preserve">A aplicação de Web </w:t>
       </w:r>
@@ -4698,6 +4665,13 @@
       <w:proofErr w:type="spellEnd"/>
       <w:r>
         <w:t xml:space="preserve"> nesse contexto de extração das informações de sites farmacêuticos especializados através da busca por elementos-chave que compõe a página web proverá agilidade em uma etapa importante da criação de novos medicamentos, principalmente nessa época na qual a nossa sociedade demanda por soluções rápidas e eficientes que combatam os agentes infecciosos recém descobertos.</w:t>
+      </w:r>
+      <w:commentRangeEnd w:id="26"/>
+      <w:r>
+        <w:rPr>
+          <w:rStyle w:val="Refdecomentrio"/>
+        </w:rPr>
+        <w:commentReference w:id="26"/>
       </w:r>
     </w:p>
     <w:p/>
@@ -4766,6 +4740,7 @@
           <w:color w:val="008000"/>
         </w:rPr>
       </w:pPr>
+      <w:commentRangeStart w:id="27"/>
       <w:r>
         <w:rPr>
           <w:color w:val="008000"/>
@@ -4775,7 +4750,7 @@
       <w:bookmarkEnd w:id="21"/>
     </w:p>
     <w:p>
-      <w:bookmarkStart w:id="24" w:name="_Toc101326842"/>
+      <w:bookmarkStart w:id="28" w:name="_Toc101326842"/>
       <w:r>
         <w:tab/>
       </w:r>
@@ -4817,6 +4792,13 @@
       <w:r>
         <w:t xml:space="preserve"> entregue em sua versão em capa </w:t>
       </w:r>
+      <w:commentRangeEnd w:id="27"/>
+      <w:r>
+        <w:rPr>
+          <w:rStyle w:val="Refdecomentrio"/>
+        </w:rPr>
+        <w:commentReference w:id="27"/>
+      </w:r>
       <w:r>
         <w:t>dura, que é um requisito obrigatório para a aprovação no TCC.</w:t>
       </w:r>
@@ -4829,15 +4811,15 @@
           <w:color w:val="008000"/>
         </w:rPr>
       </w:pPr>
-      <w:bookmarkStart w:id="25" w:name="_Toc378694368"/>
+      <w:bookmarkStart w:id="29" w:name="_Toc378694368"/>
       <w:r>
         <w:rPr>
           <w:color w:val="008000"/>
         </w:rPr>
         <w:t>TEXTO DO TRABALHO</w:t>
       </w:r>
-      <w:bookmarkEnd w:id="24"/>
-      <w:bookmarkEnd w:id="25"/>
+      <w:bookmarkEnd w:id="28"/>
+      <w:bookmarkEnd w:id="29"/>
     </w:p>
     <w:p>
       <w:pPr>
@@ -4898,14 +4880,14 @@
           <w:color w:val="008000"/>
         </w:rPr>
       </w:pPr>
-      <w:bookmarkStart w:id="26" w:name="_Toc378694369"/>
+      <w:bookmarkStart w:id="30" w:name="_Toc378694369"/>
       <w:r>
         <w:rPr>
           <w:color w:val="008000"/>
         </w:rPr>
         <w:t>REFERÊNCIAS BIBLIOGRÁFICAS</w:t>
       </w:r>
-      <w:bookmarkEnd w:id="26"/>
+      <w:bookmarkEnd w:id="30"/>
     </w:p>
     <w:p>
       <w:r>
@@ -4966,14 +4948,14 @@
           <w:color w:val="008000"/>
         </w:rPr>
       </w:pPr>
-      <w:bookmarkStart w:id="27" w:name="_Toc378694370"/>
+      <w:bookmarkStart w:id="31" w:name="_Toc378694370"/>
       <w:r>
         <w:rPr>
           <w:color w:val="008000"/>
         </w:rPr>
         <w:t>CITAÇÕES</w:t>
       </w:r>
-      <w:bookmarkEnd w:id="27"/>
+      <w:bookmarkEnd w:id="31"/>
     </w:p>
     <w:p>
       <w:pPr>
@@ -5038,7 +5020,7 @@
       <w:r>
         <w:br w:type="page"/>
       </w:r>
-      <w:bookmarkStart w:id="28" w:name="_Toc378694371"/>
+      <w:bookmarkStart w:id="32" w:name="_Toc378694371"/>
       <w:r>
         <w:rPr>
           <w:color w:val="008000"/>
@@ -5046,9 +5028,9 @@
         <w:lastRenderedPageBreak/>
         <w:t>IDIOMA ESTRANGEIRO</w:t>
       </w:r>
-      <w:bookmarkStart w:id="29" w:name="CONCLUSÕES"/>
-      <w:bookmarkEnd w:id="28"/>
-      <w:bookmarkEnd w:id="29"/>
+      <w:bookmarkStart w:id="33" w:name="CONCLUSÕES"/>
+      <w:bookmarkEnd w:id="32"/>
+      <w:bookmarkEnd w:id="33"/>
     </w:p>
     <w:p>
       <w:pPr>
@@ -5087,14 +5069,14 @@
           <w:color w:val="008000"/>
         </w:rPr>
       </w:pPr>
-      <w:bookmarkStart w:id="30" w:name="_Toc378694372"/>
+      <w:bookmarkStart w:id="34" w:name="_Toc378694372"/>
       <w:r>
         <w:rPr>
           <w:color w:val="008000"/>
         </w:rPr>
         <w:t>FIGURAS, GRÁFICOS E TABELAS.</w:t>
       </w:r>
-      <w:bookmarkEnd w:id="30"/>
+      <w:bookmarkEnd w:id="34"/>
     </w:p>
     <w:p>
       <w:pPr>
@@ -5172,7 +5154,7 @@
                     </pic:cNvPicPr>
                   </pic:nvPicPr>
                   <pic:blipFill>
-                    <a:blip r:embed="rId9">
+                    <a:blip r:embed="rId13">
                       <a:extLst>
                         <a:ext uri="{28A0092B-C50C-407E-A947-70E740481C1C}">
                           <a14:useLocalDpi xmlns:a14="http://schemas.microsoft.com/office/drawing/2010/main" val="0"/>
@@ -5209,25 +5191,38 @@
         <w:pStyle w:val="Legenda"/>
         <w:jc w:val="center"/>
       </w:pPr>
-      <w:bookmarkStart w:id="31" w:name="_Toc378694318"/>
+      <w:bookmarkStart w:id="35" w:name="_Toc378694318"/>
       <w:r>
         <w:t xml:space="preserve">Gráfico </w:t>
       </w:r>
-      <w:fldSimple w:instr=" SEQ Gráfico \* ARABIC ">
-        <w:r>
-          <w:rPr>
-            <w:noProof/>
-          </w:rPr>
-          <w:t>1</w:t>
-        </w:r>
-      </w:fldSimple>
+      <w:r>
+        <w:fldChar w:fldCharType="begin"/>
+      </w:r>
+      <w:r>
+        <w:instrText xml:space="preserve"> SEQ Gráfico \* ARABIC </w:instrText>
+      </w:r>
+      <w:r>
+        <w:fldChar w:fldCharType="separate"/>
+      </w:r>
+      <w:r>
+        <w:rPr>
+          <w:noProof/>
+        </w:rPr>
+        <w:t>1</w:t>
+      </w:r>
+      <w:r>
+        <w:rPr>
+          <w:noProof/>
+        </w:rPr>
+        <w:fldChar w:fldCharType="end"/>
+      </w:r>
       <w:r>
         <w:t xml:space="preserve">: </w:t>
       </w:r>
       <w:r>
         <w:t>Exemplo de um gráfico</w:t>
       </w:r>
-      <w:bookmarkEnd w:id="31"/>
+      <w:bookmarkEnd w:id="35"/>
     </w:p>
     <w:p>
       <w:pPr>
@@ -5256,7 +5251,7 @@
                     </pic:cNvPicPr>
                   </pic:nvPicPr>
                   <pic:blipFill>
-                    <a:blip r:embed="rId10">
+                    <a:blip r:embed="rId14">
                       <a:extLst>
                         <a:ext uri="{28A0092B-C50C-407E-A947-70E740481C1C}">
                           <a14:useLocalDpi xmlns:a14="http://schemas.microsoft.com/office/drawing/2010/main" val="0"/>
@@ -5293,22 +5288,35 @@
         <w:pStyle w:val="Legenda"/>
         <w:jc w:val="center"/>
       </w:pPr>
-      <w:bookmarkStart w:id="32" w:name="_Toc378694305"/>
+      <w:bookmarkStart w:id="36" w:name="_Toc378694305"/>
       <w:r>
         <w:t xml:space="preserve">Figura </w:t>
       </w:r>
-      <w:fldSimple w:instr=" SEQ Figura \* ARABIC ">
-        <w:r>
-          <w:rPr>
-            <w:noProof/>
-          </w:rPr>
-          <w:t>1</w:t>
-        </w:r>
-      </w:fldSimple>
+      <w:r>
+        <w:fldChar w:fldCharType="begin"/>
+      </w:r>
+      <w:r>
+        <w:instrText xml:space="preserve"> SEQ Figura \* ARABIC </w:instrText>
+      </w:r>
+      <w:r>
+        <w:fldChar w:fldCharType="separate"/>
+      </w:r>
+      <w:r>
+        <w:rPr>
+          <w:noProof/>
+        </w:rPr>
+        <w:t>1</w:t>
+      </w:r>
+      <w:r>
+        <w:rPr>
+          <w:noProof/>
+        </w:rPr>
+        <w:fldChar w:fldCharType="end"/>
+      </w:r>
       <w:r>
         <w:t>: Exemplo de Figura.</w:t>
       </w:r>
-      <w:bookmarkEnd w:id="32"/>
+      <w:bookmarkEnd w:id="36"/>
     </w:p>
     <w:p/>
     <w:p>
@@ -5317,22 +5325,35 @@
         <w:keepNext/>
         <w:jc w:val="center"/>
       </w:pPr>
-      <w:bookmarkStart w:id="33" w:name="_Toc378694310"/>
+      <w:bookmarkStart w:id="37" w:name="_Toc378694310"/>
       <w:r>
         <w:t xml:space="preserve">Tabela </w:t>
       </w:r>
-      <w:fldSimple w:instr=" SEQ Tabela \* ARABIC ">
-        <w:r>
-          <w:rPr>
-            <w:noProof/>
-          </w:rPr>
-          <w:t>1</w:t>
-        </w:r>
-      </w:fldSimple>
+      <w:r>
+        <w:fldChar w:fldCharType="begin"/>
+      </w:r>
+      <w:r>
+        <w:instrText xml:space="preserve"> SEQ Tabela \* ARABIC </w:instrText>
+      </w:r>
+      <w:r>
+        <w:fldChar w:fldCharType="separate"/>
+      </w:r>
+      <w:r>
+        <w:rPr>
+          <w:noProof/>
+        </w:rPr>
+        <w:t>1</w:t>
+      </w:r>
+      <w:r>
+        <w:rPr>
+          <w:noProof/>
+        </w:rPr>
+        <w:fldChar w:fldCharType="end"/>
+      </w:r>
       <w:r>
         <w:t>: Exemplo de Tabela.</w:t>
       </w:r>
-      <w:bookmarkEnd w:id="33"/>
+      <w:bookmarkEnd w:id="37"/>
     </w:p>
     <w:tbl>
       <w:tblPr>
@@ -5432,11 +5453,11 @@
           <w:color w:val="008000"/>
         </w:rPr>
       </w:pPr>
-      <w:bookmarkStart w:id="34" w:name="_Toc378694373"/>
+      <w:bookmarkStart w:id="38" w:name="_Toc378694373"/>
       <w:r>
         <w:t>NOTAS ENTRE O ORIENTADOR E O ALUNO</w:t>
       </w:r>
-      <w:bookmarkEnd w:id="34"/>
+      <w:bookmarkEnd w:id="38"/>
     </w:p>
     <w:p>
       <w:pPr>
@@ -5474,7 +5495,7 @@
         <w:spacing w:before="100" w:beforeAutospacing="1" w:after="100" w:afterAutospacing="1"/>
         <w:jc w:val="both"/>
       </w:pPr>
-      <w:bookmarkStart w:id="35" w:name="_Toc378694374"/>
+      <w:bookmarkStart w:id="39" w:name="_Toc378694374"/>
       <w:r>
         <w:lastRenderedPageBreak/>
         <w:t xml:space="preserve">CONCLUSÕES </w:t>
@@ -5482,7 +5503,7 @@
       <w:r>
         <w:t>E TRABALHOS FUTUROS</w:t>
       </w:r>
-      <w:bookmarkEnd w:id="35"/>
+      <w:bookmarkEnd w:id="39"/>
     </w:p>
     <w:p>
       <w:pPr>
@@ -5514,14 +5535,14 @@
       <w:r>
         <w:br w:type="page"/>
       </w:r>
-      <w:bookmarkStart w:id="36" w:name="REFERENCIASBIBLIOGRÁFICAS"/>
-      <w:bookmarkStart w:id="37" w:name="_Toc378694375"/>
-      <w:bookmarkEnd w:id="36"/>
+      <w:bookmarkStart w:id="40" w:name="REFERENCIASBIBLIOGRÁFICAS"/>
+      <w:bookmarkStart w:id="41" w:name="_Toc378694375"/>
+      <w:bookmarkEnd w:id="40"/>
       <w:r>
         <w:lastRenderedPageBreak/>
         <w:t>REFERÊNCIAS BIBLIOGRÁFICAS</w:t>
       </w:r>
-      <w:bookmarkEnd w:id="37"/>
+      <w:bookmarkEnd w:id="41"/>
     </w:p>
     <w:p>
       <w:pPr>
@@ -5865,19 +5886,19 @@
           <w:numId w:val="3"/>
         </w:numPr>
       </w:pPr>
-      <w:bookmarkStart w:id="38" w:name="ANEXOS"/>
-      <w:bookmarkEnd w:id="38"/>
+      <w:bookmarkStart w:id="42" w:name="ANEXOS"/>
+      <w:bookmarkEnd w:id="42"/>
       <w:r>
         <w:br w:type="page"/>
       </w:r>
-      <w:bookmarkStart w:id="39" w:name="_Toc101326847"/>
-      <w:bookmarkStart w:id="40" w:name="_Toc378694376"/>
+      <w:bookmarkStart w:id="43" w:name="_Toc101326847"/>
+      <w:bookmarkStart w:id="44" w:name="_Toc378694376"/>
       <w:r>
         <w:lastRenderedPageBreak/>
         <w:t>ANEXOS</w:t>
       </w:r>
-      <w:bookmarkEnd w:id="39"/>
-      <w:bookmarkEnd w:id="40"/>
+      <w:bookmarkEnd w:id="43"/>
+      <w:bookmarkEnd w:id="44"/>
     </w:p>
     <w:p>
       <w:pPr>
@@ -5972,7 +5993,7 @@
     </w:p>
     <w:p/>
     <w:sectPr>
-      <w:headerReference w:type="default" r:id="rId11"/>
+      <w:headerReference w:type="default" r:id="rId15"/>
       <w:type w:val="oddPage"/>
       <w:pgSz w:w="11907" w:h="16840" w:code="9"/>
       <w:pgMar w:top="1701" w:right="1134" w:bottom="1531" w:left="1701" w:header="907" w:footer="1701" w:gutter="0"/>
@@ -5982,8 +6003,145 @@
 </w:document>
 </file>
 
+<file path=word/comments.xml><?xml version="1.0" encoding="utf-8"?>
+<w:comments xmlns:wpc="http://schemas.microsoft.com/office/word/2010/wordprocessingCanvas" xmlns:cx="http://schemas.microsoft.com/office/drawing/2014/chartex" xmlns:cx1="http://schemas.microsoft.com/office/drawing/2015/9/8/chartex" xmlns:cx2="http://schemas.microsoft.com/office/drawing/2015/10/21/chartex" xmlns:cx3="http://schemas.microsoft.com/office/drawing/2016/5/9/chartex" xmlns:cx4="http://schemas.microsoft.com/office/drawing/2016/5/10/chartex" xmlns:cx5="http://schemas.microsoft.com/office/drawing/2016/5/11/chartex" xmlns:cx6="http://schemas.microsoft.com/office/drawing/2016/5/12/chartex" xmlns:cx7="http://schemas.microsoft.com/office/drawing/2016/5/13/chartex" xmlns:cx8="http://schemas.microsoft.com/office/drawing/2016/5/14/chartex" xmlns:mc="http://schemas.openxmlformats.org/markup-compatibility/2006" xmlns:aink="http://schemas.microsoft.com/office/drawing/2016/ink" xmlns:am3d="http://schemas.microsoft.com/office/drawing/2017/model3d" xmlns:o="urn:schemas-microsoft-com:office:office" xmlns:r="http://schemas.openxmlformats.org/officeDocument/2006/relationships" xmlns:m="http://schemas.openxmlformats.org/officeDocument/2006/math" xmlns:v="urn:schemas-microsoft-com:vml" xmlns:wp14="http://schemas.microsoft.com/office/word/2010/wordprocessingDrawing" xmlns:wp="http://schemas.openxmlformats.org/drawingml/2006/wordprocessingDrawing" xmlns:w10="urn:schemas-microsoft-com:office:word" xmlns:w="http://schemas.openxmlformats.org/wordprocessingml/2006/main" xmlns:w14="http://schemas.microsoft.com/office/word/2010/wordml" xmlns:w15="http://schemas.microsoft.com/office/word/2012/wordml" xmlns:w16cex="http://schemas.microsoft.com/office/word/2018/wordml/cex" xmlns:w16cid="http://schemas.microsoft.com/office/word/2016/wordml/cid" xmlns:w16="http://schemas.microsoft.com/office/word/2018/wordml" xmlns:w16se="http://schemas.microsoft.com/office/word/2015/wordml/symex" xmlns:wpg="http://schemas.microsoft.com/office/word/2010/wordprocessingGroup" xmlns:wpi="http://schemas.microsoft.com/office/word/2010/wordprocessingInk" xmlns:wne="http://schemas.microsoft.com/office/word/2006/wordml" xmlns:wps="http://schemas.microsoft.com/office/word/2010/wordprocessingShape" mc:Ignorable="w14 w15 w16se w16cid w16 w16cex wp14">
+  <w:comment w:id="22" w:author="altobelli" w:date="2020-04-16T17:04:00Z" w:initials="a">
+    <w:p>
+      <w:pPr>
+        <w:pStyle w:val="Textodecomentrio"/>
+      </w:pPr>
+      <w:r>
+        <w:rPr>
+          <w:rStyle w:val="Refdecomentrio"/>
+        </w:rPr>
+        <w:annotationRef/>
+      </w:r>
+      <w:r>
+        <w:t xml:space="preserve">Que técnica? Colocar definição/ implementação de automatização. </w:t>
+      </w:r>
+    </w:p>
+  </w:comment>
+  <w:comment w:id="23" w:author="altobelli" w:date="2020-04-16T17:07:00Z" w:initials="a">
+    <w:p>
+      <w:pPr>
+        <w:pStyle w:val="Textodecomentrio"/>
+      </w:pPr>
+      <w:r>
+        <w:rPr>
+          <w:rStyle w:val="Refdecomentrio"/>
+        </w:rPr>
+        <w:annotationRef/>
+      </w:r>
+      <w:r>
+        <w:t>referência</w:t>
+      </w:r>
+    </w:p>
+  </w:comment>
+  <w:comment w:id="25" w:author="altobelli" w:date="2020-04-16T17:10:00Z" w:initials="a">
+    <w:p>
+      <w:pPr>
+        <w:pStyle w:val="Textodecomentrio"/>
+      </w:pPr>
+      <w:r>
+        <w:rPr>
+          <w:rStyle w:val="Refdecomentrio"/>
+        </w:rPr>
+        <w:annotationRef/>
+      </w:r>
+      <w:r>
+        <w:t>não podemos comprovar isso rs. Logo tira.</w:t>
+      </w:r>
+    </w:p>
+  </w:comment>
+  <w:comment w:id="26" w:author="altobelli" w:date="2020-04-16T17:11:00Z" w:initials="a">
+    <w:p>
+      <w:pPr>
+        <w:pStyle w:val="Textodecomentrio"/>
+      </w:pPr>
+      <w:r>
+        <w:rPr>
+          <w:rStyle w:val="Refdecomentrio"/>
+        </w:rPr>
+        <w:annotationRef/>
+      </w:r>
+      <w:r>
+        <w:t xml:space="preserve">Isso que </w:t>
+      </w:r>
+      <w:r>
+        <w:t>queria ler rs. Parabéns!</w:t>
+      </w:r>
+    </w:p>
+  </w:comment>
+  <w:comment w:id="27" w:author="altobelli" w:date="2020-04-16T17:01:00Z" w:initials="a">
+    <w:p>
+      <w:pPr>
+        <w:pStyle w:val="Textodecomentrio"/>
+      </w:pPr>
+      <w:r>
+        <w:rPr>
+          <w:rStyle w:val="Refdecomentrio"/>
+        </w:rPr>
+        <w:annotationRef/>
+      </w:r>
+      <w:r>
+        <w:t xml:space="preserve">Por favor, retira tudo que não for conteúdo nosso. Deixa uma cópia do </w:t>
+      </w:r>
+      <w:proofErr w:type="spellStart"/>
+      <w:r>
+        <w:t>template</w:t>
+      </w:r>
+      <w:proofErr w:type="spellEnd"/>
+      <w:r>
+        <w:t xml:space="preserve">, para futuras dúvidas de formatação. </w:t>
+      </w:r>
+      <w:r>
+        <w:br/>
+      </w:r>
+      <w:r>
+        <w:br/>
+        <w:t>Coloca o esqueleto do projeto aqui.</w:t>
+      </w:r>
+      <w:r>
+        <w:br/>
+        <w:t xml:space="preserve"> </w:t>
+      </w:r>
+    </w:p>
+  </w:comment>
+</w:comments>
+</file>
+
+<file path=word/commentsExtended.xml><?xml version="1.0" encoding="utf-8"?>
+<w15:commentsEx xmlns:wpc="http://schemas.microsoft.com/office/word/2010/wordprocessingCanvas" xmlns:cx="http://schemas.microsoft.com/office/drawing/2014/chartex" xmlns:cx1="http://schemas.microsoft.com/office/drawing/2015/9/8/chartex" xmlns:cx2="http://schemas.microsoft.com/office/drawing/2015/10/21/chartex" xmlns:cx3="http://schemas.microsoft.com/office/drawing/2016/5/9/chartex" xmlns:cx4="http://schemas.microsoft.com/office/drawing/2016/5/10/chartex" xmlns:cx5="http://schemas.microsoft.com/office/drawing/2016/5/11/chartex" xmlns:cx6="http://schemas.microsoft.com/office/drawing/2016/5/12/chartex" xmlns:cx7="http://schemas.microsoft.com/office/drawing/2016/5/13/chartex" xmlns:cx8="http://schemas.microsoft.com/office/drawing/2016/5/14/chartex" xmlns:mc="http://schemas.openxmlformats.org/markup-compatibility/2006" xmlns:aink="http://schemas.microsoft.com/office/drawing/2016/ink" xmlns:am3d="http://schemas.microsoft.com/office/drawing/2017/model3d" xmlns:o="urn:schemas-microsoft-com:office:office" xmlns:r="http://schemas.openxmlformats.org/officeDocument/2006/relationships" xmlns:m="http://schemas.openxmlformats.org/officeDocument/2006/math" xmlns:v="urn:schemas-microsoft-com:vml" xmlns:wp14="http://schemas.microsoft.com/office/word/2010/wordprocessingDrawing" xmlns:wp="http://schemas.openxmlformats.org/drawingml/2006/wordprocessingDrawing" xmlns:w10="urn:schemas-microsoft-com:office:word" xmlns:w="http://schemas.openxmlformats.org/wordprocessingml/2006/main" xmlns:w14="http://schemas.microsoft.com/office/word/2010/wordml" xmlns:w15="http://schemas.microsoft.com/office/word/2012/wordml" xmlns:w16cex="http://schemas.microsoft.com/office/word/2018/wordml/cex" xmlns:w16cid="http://schemas.microsoft.com/office/word/2016/wordml/cid" xmlns:w16="http://schemas.microsoft.com/office/word/2018/wordml" xmlns:w16se="http://schemas.microsoft.com/office/word/2015/wordml/symex" xmlns:wpg="http://schemas.microsoft.com/office/word/2010/wordprocessingGroup" xmlns:wpi="http://schemas.microsoft.com/office/word/2010/wordprocessingInk" xmlns:wne="http://schemas.microsoft.com/office/word/2006/wordml" xmlns:wps="http://schemas.microsoft.com/office/word/2010/wordprocessingShape" mc:Ignorable="w14 w15 w16se w16cid w16 w16cex wp14">
+  <w15:commentEx w15:paraId="5C72D3FA" w15:done="0"/>
+  <w15:commentEx w15:paraId="4B0AB3F3" w15:done="0"/>
+  <w15:commentEx w15:paraId="097CE700" w15:done="0"/>
+  <w15:commentEx w15:paraId="5E6F2342" w15:done="0"/>
+  <w15:commentEx w15:paraId="7C9F7088" w15:done="0"/>
+</w15:commentsEx>
+</file>
+
+<file path=word/commentsExtensible.xml><?xml version="1.0" encoding="utf-8"?>
+<w16cex:commentsExtensible xmlns:wpc="http://schemas.microsoft.com/office/word/2010/wordprocessingCanvas" xmlns:cx="http://schemas.microsoft.com/office/drawing/2014/chartex" xmlns:cx1="http://schemas.microsoft.com/office/drawing/2015/9/8/chartex" xmlns:cx2="http://schemas.microsoft.com/office/drawing/2015/10/21/chartex" xmlns:cx3="http://schemas.microsoft.com/office/drawing/2016/5/9/chartex" xmlns:cx4="http://schemas.microsoft.com/office/drawing/2016/5/10/chartex" xmlns:cx5="http://schemas.microsoft.com/office/drawing/2016/5/11/chartex" xmlns:cx6="http://schemas.microsoft.com/office/drawing/2016/5/12/chartex" xmlns:cx7="http://schemas.microsoft.com/office/drawing/2016/5/13/chartex" xmlns:cx8="http://schemas.microsoft.com/office/drawing/2016/5/14/chartex" xmlns:mc="http://schemas.openxmlformats.org/markup-compatibility/2006" xmlns:aink="http://schemas.microsoft.com/office/drawing/2016/ink" xmlns:am3d="http://schemas.microsoft.com/office/drawing/2017/model3d" xmlns:o="urn:schemas-microsoft-com:office:office" xmlns:r="http://schemas.openxmlformats.org/officeDocument/2006/relationships" xmlns:m="http://schemas.openxmlformats.org/officeDocument/2006/math" xmlns:v="urn:schemas-microsoft-com:vml" xmlns:wp14="http://schemas.microsoft.com/office/word/2010/wordprocessingDrawing" xmlns:wp="http://schemas.openxmlformats.org/drawingml/2006/wordprocessingDrawing" xmlns:w10="urn:schemas-microsoft-com:office:word" xmlns:w="http://schemas.openxmlformats.org/wordprocessingml/2006/main" xmlns:w14="http://schemas.microsoft.com/office/word/2010/wordml" xmlns:w15="http://schemas.microsoft.com/office/word/2012/wordml" xmlns:w16cex="http://schemas.microsoft.com/office/word/2018/wordml/cex" xmlns:w16cid="http://schemas.microsoft.com/office/word/2016/wordml/cid" xmlns:w16="http://schemas.microsoft.com/office/word/2018/wordml" xmlns:w16se="http://schemas.microsoft.com/office/word/2015/wordml/symex" xmlns:wpg="http://schemas.microsoft.com/office/word/2010/wordprocessingGroup" xmlns:wpi="http://schemas.microsoft.com/office/word/2010/wordprocessingInk" xmlns:wne="http://schemas.microsoft.com/office/word/2006/wordml" xmlns:wps="http://schemas.microsoft.com/office/word/2010/wordprocessingShape" mc:Ignorable="w14 w15 w16se w16cid w16 w16cex wp14">
+  <w16cex:commentExtensible w16cex:durableId="22430EA4" w16cex:dateUtc="2020-04-16T20:04:00Z"/>
+  <w16cex:commentExtensible w16cex:durableId="22430F50" w16cex:dateUtc="2020-04-16T20:07:00Z"/>
+  <w16cex:commentExtensible w16cex:durableId="22430FEC" w16cex:dateUtc="2020-04-16T20:10:00Z"/>
+  <w16cex:commentExtensible w16cex:durableId="22431029" w16cex:dateUtc="2020-04-16T20:11:00Z"/>
+  <w16cex:commentExtensible w16cex:durableId="22430DFE" w16cex:dateUtc="2020-04-16T20:01:00Z"/>
+</w16cex:commentsExtensible>
+</file>
+
+<file path=word/commentsIds.xml><?xml version="1.0" encoding="utf-8"?>
+<w16cid:commentsIds xmlns:wpc="http://schemas.microsoft.com/office/word/2010/wordprocessingCanvas" xmlns:cx="http://schemas.microsoft.com/office/drawing/2014/chartex" xmlns:cx1="http://schemas.microsoft.com/office/drawing/2015/9/8/chartex" xmlns:cx2="http://schemas.microsoft.com/office/drawing/2015/10/21/chartex" xmlns:cx3="http://schemas.microsoft.com/office/drawing/2016/5/9/chartex" xmlns:cx4="http://schemas.microsoft.com/office/drawing/2016/5/10/chartex" xmlns:cx5="http://schemas.microsoft.com/office/drawing/2016/5/11/chartex" xmlns:cx6="http://schemas.microsoft.com/office/drawing/2016/5/12/chartex" xmlns:cx7="http://schemas.microsoft.com/office/drawing/2016/5/13/chartex" xmlns:cx8="http://schemas.microsoft.com/office/drawing/2016/5/14/chartex" xmlns:mc="http://schemas.openxmlformats.org/markup-compatibility/2006" xmlns:aink="http://schemas.microsoft.com/office/drawing/2016/ink" xmlns:am3d="http://schemas.microsoft.com/office/drawing/2017/model3d" xmlns:o="urn:schemas-microsoft-com:office:office" xmlns:r="http://schemas.openxmlformats.org/officeDocument/2006/relationships" xmlns:m="http://schemas.openxmlformats.org/officeDocument/2006/math" xmlns:v="urn:schemas-microsoft-com:vml" xmlns:wp14="http://schemas.microsoft.com/office/word/2010/wordprocessingDrawing" xmlns:wp="http://schemas.openxmlformats.org/drawingml/2006/wordprocessingDrawing" xmlns:w10="urn:schemas-microsoft-com:office:word" xmlns:w="http://schemas.openxmlformats.org/wordprocessingml/2006/main" xmlns:w14="http://schemas.microsoft.com/office/word/2010/wordml" xmlns:w15="http://schemas.microsoft.com/office/word/2012/wordml" xmlns:w16cex="http://schemas.microsoft.com/office/word/2018/wordml/cex" xmlns:w16cid="http://schemas.microsoft.com/office/word/2016/wordml/cid" xmlns:w16="http://schemas.microsoft.com/office/word/2018/wordml" xmlns:w16se="http://schemas.microsoft.com/office/word/2015/wordml/symex" xmlns:wpg="http://schemas.microsoft.com/office/word/2010/wordprocessingGroup" xmlns:wpi="http://schemas.microsoft.com/office/word/2010/wordprocessingInk" xmlns:wne="http://schemas.microsoft.com/office/word/2006/wordml" xmlns:wps="http://schemas.microsoft.com/office/word/2010/wordprocessingShape" mc:Ignorable="w14 w15 w16se w16cid w16 w16cex wp14">
+  <w16cid:commentId w16cid:paraId="5C72D3FA" w16cid:durableId="22430EA4"/>
+  <w16cid:commentId w16cid:paraId="4B0AB3F3" w16cid:durableId="22430F50"/>
+  <w16cid:commentId w16cid:paraId="097CE700" w16cid:durableId="22430FEC"/>
+  <w16cid:commentId w16cid:paraId="5E6F2342" w16cid:durableId="22431029"/>
+  <w16cid:commentId w16cid:paraId="7C9F7088" w16cid:durableId="22430DFE"/>
+</w16cid:commentsIds>
+</file>
+
 <file path=word/endnotes.xml><?xml version="1.0" encoding="utf-8"?>
-<w:endnotes xmlns:wpc="http://schemas.microsoft.com/office/word/2010/wordprocessingCanvas" xmlns:cx="http://schemas.microsoft.com/office/drawing/2014/chartex" xmlns:mc="http://schemas.openxmlformats.org/markup-compatibility/2006" xmlns:o="urn:schemas-microsoft-com:office:office" xmlns:r="http://schemas.openxmlformats.org/officeDocument/2006/relationships" xmlns:m="http://schemas.openxmlformats.org/officeDocument/2006/math" xmlns:v="urn:schemas-microsoft-com:vml" xmlns:wp14="http://schemas.microsoft.com/office/word/2010/wordprocessingDrawing" xmlns:wp="http://schemas.openxmlformats.org/drawingml/2006/wordprocessingDrawing" xmlns:w10="urn:schemas-microsoft-com:office:word" xmlns:w="http://schemas.openxmlformats.org/wordprocessingml/2006/main" xmlns:w14="http://schemas.microsoft.com/office/word/2010/wordml" xmlns:w15="http://schemas.microsoft.com/office/word/2012/wordml" xmlns:w16se="http://schemas.microsoft.com/office/word/2015/wordml/symex" xmlns:wpg="http://schemas.microsoft.com/office/word/2010/wordprocessingGroup" xmlns:wpi="http://schemas.microsoft.com/office/word/2010/wordprocessingInk" xmlns:wne="http://schemas.microsoft.com/office/word/2006/wordml" xmlns:wps="http://schemas.microsoft.com/office/word/2010/wordprocessingShape" mc:Ignorable="w14 w15 w16se wp14">
+<w:endnotes xmlns:wpc="http://schemas.microsoft.com/office/word/2010/wordprocessingCanvas" xmlns:cx="http://schemas.microsoft.com/office/drawing/2014/chartex" xmlns:cx1="http://schemas.microsoft.com/office/drawing/2015/9/8/chartex" xmlns:cx2="http://schemas.microsoft.com/office/drawing/2015/10/21/chartex" xmlns:cx3="http://schemas.microsoft.com/office/drawing/2016/5/9/chartex" xmlns:cx4="http://schemas.microsoft.com/office/drawing/2016/5/10/chartex" xmlns:cx5="http://schemas.microsoft.com/office/drawing/2016/5/11/chartex" xmlns:cx6="http://schemas.microsoft.com/office/drawing/2016/5/12/chartex" xmlns:cx7="http://schemas.microsoft.com/office/drawing/2016/5/13/chartex" xmlns:cx8="http://schemas.microsoft.com/office/drawing/2016/5/14/chartex" xmlns:mc="http://schemas.openxmlformats.org/markup-compatibility/2006" xmlns:aink="http://schemas.microsoft.com/office/drawing/2016/ink" xmlns:am3d="http://schemas.microsoft.com/office/drawing/2017/model3d" xmlns:o="urn:schemas-microsoft-com:office:office" xmlns:r="http://schemas.openxmlformats.org/officeDocument/2006/relationships" xmlns:m="http://schemas.openxmlformats.org/officeDocument/2006/math" xmlns:v="urn:schemas-microsoft-com:vml" xmlns:wp14="http://schemas.microsoft.com/office/word/2010/wordprocessingDrawing" xmlns:wp="http://schemas.openxmlformats.org/drawingml/2006/wordprocessingDrawing" xmlns:w10="urn:schemas-microsoft-com:office:word" xmlns:w="http://schemas.openxmlformats.org/wordprocessingml/2006/main" xmlns:w14="http://schemas.microsoft.com/office/word/2010/wordml" xmlns:w15="http://schemas.microsoft.com/office/word/2012/wordml" xmlns:w16cex="http://schemas.microsoft.com/office/word/2018/wordml/cex" xmlns:w16cid="http://schemas.microsoft.com/office/word/2016/wordml/cid" xmlns:w16="http://schemas.microsoft.com/office/word/2018/wordml" xmlns:w16se="http://schemas.microsoft.com/office/word/2015/wordml/symex" xmlns:wpg="http://schemas.microsoft.com/office/word/2010/wordprocessingGroup" xmlns:wpi="http://schemas.microsoft.com/office/word/2010/wordprocessingInk" xmlns:wne="http://schemas.microsoft.com/office/word/2006/wordml" xmlns:wps="http://schemas.microsoft.com/office/word/2010/wordprocessingShape" mc:Ignorable="w14 w15 w16se w16cid w16 w16cex wp14">
   <w:endnote w:type="separator" w:id="-1">
     <w:p>
       <w:r>
@@ -6002,7 +6160,7 @@
 </file>
 
 <file path=word/footnotes.xml><?xml version="1.0" encoding="utf-8"?>
-<w:footnotes xmlns:wpc="http://schemas.microsoft.com/office/word/2010/wordprocessingCanvas" xmlns:cx="http://schemas.microsoft.com/office/drawing/2014/chartex" xmlns:mc="http://schemas.openxmlformats.org/markup-compatibility/2006" xmlns:o="urn:schemas-microsoft-com:office:office" xmlns:r="http://schemas.openxmlformats.org/officeDocument/2006/relationships" xmlns:m="http://schemas.openxmlformats.org/officeDocument/2006/math" xmlns:v="urn:schemas-microsoft-com:vml" xmlns:wp14="http://schemas.microsoft.com/office/word/2010/wordprocessingDrawing" xmlns:wp="http://schemas.openxmlformats.org/drawingml/2006/wordprocessingDrawing" xmlns:w10="urn:schemas-microsoft-com:office:word" xmlns:w="http://schemas.openxmlformats.org/wordprocessingml/2006/main" xmlns:w14="http://schemas.microsoft.com/office/word/2010/wordml" xmlns:w15="http://schemas.microsoft.com/office/word/2012/wordml" xmlns:w16se="http://schemas.microsoft.com/office/word/2015/wordml/symex" xmlns:wpg="http://schemas.microsoft.com/office/word/2010/wordprocessingGroup" xmlns:wpi="http://schemas.microsoft.com/office/word/2010/wordprocessingInk" xmlns:wne="http://schemas.microsoft.com/office/word/2006/wordml" xmlns:wps="http://schemas.microsoft.com/office/word/2010/wordprocessingShape" mc:Ignorable="w14 w15 w16se wp14">
+<w:footnotes xmlns:wpc="http://schemas.microsoft.com/office/word/2010/wordprocessingCanvas" xmlns:cx="http://schemas.microsoft.com/office/drawing/2014/chartex" xmlns:cx1="http://schemas.microsoft.com/office/drawing/2015/9/8/chartex" xmlns:cx2="http://schemas.microsoft.com/office/drawing/2015/10/21/chartex" xmlns:cx3="http://schemas.microsoft.com/office/drawing/2016/5/9/chartex" xmlns:cx4="http://schemas.microsoft.com/office/drawing/2016/5/10/chartex" xmlns:cx5="http://schemas.microsoft.com/office/drawing/2016/5/11/chartex" xmlns:cx6="http://schemas.microsoft.com/office/drawing/2016/5/12/chartex" xmlns:cx7="http://schemas.microsoft.com/office/drawing/2016/5/13/chartex" xmlns:cx8="http://schemas.microsoft.com/office/drawing/2016/5/14/chartex" xmlns:mc="http://schemas.openxmlformats.org/markup-compatibility/2006" xmlns:aink="http://schemas.microsoft.com/office/drawing/2016/ink" xmlns:am3d="http://schemas.microsoft.com/office/drawing/2017/model3d" xmlns:o="urn:schemas-microsoft-com:office:office" xmlns:r="http://schemas.openxmlformats.org/officeDocument/2006/relationships" xmlns:m="http://schemas.openxmlformats.org/officeDocument/2006/math" xmlns:v="urn:schemas-microsoft-com:vml" xmlns:wp14="http://schemas.microsoft.com/office/word/2010/wordprocessingDrawing" xmlns:wp="http://schemas.openxmlformats.org/drawingml/2006/wordprocessingDrawing" xmlns:w10="urn:schemas-microsoft-com:office:word" xmlns:w="http://schemas.openxmlformats.org/wordprocessingml/2006/main" xmlns:w14="http://schemas.microsoft.com/office/word/2010/wordml" xmlns:w15="http://schemas.microsoft.com/office/word/2012/wordml" xmlns:w16cex="http://schemas.microsoft.com/office/word/2018/wordml/cex" xmlns:w16cid="http://schemas.microsoft.com/office/word/2016/wordml/cid" xmlns:w16="http://schemas.microsoft.com/office/word/2018/wordml" xmlns:w16se="http://schemas.microsoft.com/office/word/2015/wordml/symex" xmlns:wpg="http://schemas.microsoft.com/office/word/2010/wordprocessingGroup" xmlns:wpi="http://schemas.microsoft.com/office/word/2010/wordprocessingInk" xmlns:wne="http://schemas.microsoft.com/office/word/2006/wordml" xmlns:wps="http://schemas.microsoft.com/office/word/2010/wordprocessingShape" mc:Ignorable="w14 w15 w16se w16cid w16 w16cex wp14">
   <w:footnote w:type="separator" w:id="-1">
     <w:p>
       <w:r>
@@ -6021,7 +6179,7 @@
 </file>
 
 <file path=word/header1.xml><?xml version="1.0" encoding="utf-8"?>
-<w:hdr xmlns:wpc="http://schemas.microsoft.com/office/word/2010/wordprocessingCanvas" xmlns:cx="http://schemas.microsoft.com/office/drawing/2014/chartex" xmlns:mc="http://schemas.openxmlformats.org/markup-compatibility/2006" xmlns:o="urn:schemas-microsoft-com:office:office" xmlns:r="http://schemas.openxmlformats.org/officeDocument/2006/relationships" xmlns:m="http://schemas.openxmlformats.org/officeDocument/2006/math" xmlns:v="urn:schemas-microsoft-com:vml" xmlns:wp14="http://schemas.microsoft.com/office/word/2010/wordprocessingDrawing" xmlns:wp="http://schemas.openxmlformats.org/drawingml/2006/wordprocessingDrawing" xmlns:w10="urn:schemas-microsoft-com:office:word" xmlns:w="http://schemas.openxmlformats.org/wordprocessingml/2006/main" xmlns:w14="http://schemas.microsoft.com/office/word/2010/wordml" xmlns:w15="http://schemas.microsoft.com/office/word/2012/wordml" xmlns:w16se="http://schemas.microsoft.com/office/word/2015/wordml/symex" xmlns:wpg="http://schemas.microsoft.com/office/word/2010/wordprocessingGroup" xmlns:wpi="http://schemas.microsoft.com/office/word/2010/wordprocessingInk" xmlns:wne="http://schemas.microsoft.com/office/word/2006/wordml" xmlns:wps="http://schemas.microsoft.com/office/word/2010/wordprocessingShape" mc:Ignorable="w14 w15 w16se wp14">
+<w:hdr xmlns:wpc="http://schemas.microsoft.com/office/word/2010/wordprocessingCanvas" xmlns:cx="http://schemas.microsoft.com/office/drawing/2014/chartex" xmlns:cx1="http://schemas.microsoft.com/office/drawing/2015/9/8/chartex" xmlns:cx2="http://schemas.microsoft.com/office/drawing/2015/10/21/chartex" xmlns:cx3="http://schemas.microsoft.com/office/drawing/2016/5/9/chartex" xmlns:cx4="http://schemas.microsoft.com/office/drawing/2016/5/10/chartex" xmlns:cx5="http://schemas.microsoft.com/office/drawing/2016/5/11/chartex" xmlns:cx6="http://schemas.microsoft.com/office/drawing/2016/5/12/chartex" xmlns:cx7="http://schemas.microsoft.com/office/drawing/2016/5/13/chartex" xmlns:cx8="http://schemas.microsoft.com/office/drawing/2016/5/14/chartex" xmlns:mc="http://schemas.openxmlformats.org/markup-compatibility/2006" xmlns:aink="http://schemas.microsoft.com/office/drawing/2016/ink" xmlns:am3d="http://schemas.microsoft.com/office/drawing/2017/model3d" xmlns:o="urn:schemas-microsoft-com:office:office" xmlns:r="http://schemas.openxmlformats.org/officeDocument/2006/relationships" xmlns:m="http://schemas.openxmlformats.org/officeDocument/2006/math" xmlns:v="urn:schemas-microsoft-com:vml" xmlns:wp14="http://schemas.microsoft.com/office/word/2010/wordprocessingDrawing" xmlns:wp="http://schemas.openxmlformats.org/drawingml/2006/wordprocessingDrawing" xmlns:w10="urn:schemas-microsoft-com:office:word" xmlns:w="http://schemas.openxmlformats.org/wordprocessingml/2006/main" xmlns:w14="http://schemas.microsoft.com/office/word/2010/wordml" xmlns:w15="http://schemas.microsoft.com/office/word/2012/wordml" xmlns:w16cex="http://schemas.microsoft.com/office/word/2018/wordml/cex" xmlns:w16cid="http://schemas.microsoft.com/office/word/2016/wordml/cid" xmlns:w16="http://schemas.microsoft.com/office/word/2018/wordml" xmlns:w16se="http://schemas.microsoft.com/office/word/2015/wordml/symex" xmlns:wpg="http://schemas.microsoft.com/office/word/2010/wordprocessingGroup" xmlns:wpi="http://schemas.microsoft.com/office/word/2010/wordprocessingInk" xmlns:wne="http://schemas.microsoft.com/office/word/2006/wordml" xmlns:wps="http://schemas.microsoft.com/office/word/2010/wordprocessingShape" mc:Ignorable="w14 w15 w16se w16cid w16 w16cex wp14">
   <w:p>
     <w:pPr>
       <w:pStyle w:val="Cabealho"/>
@@ -6032,7 +6190,7 @@
 </file>
 
 <file path=word/header2.xml><?xml version="1.0" encoding="utf-8"?>
-<w:hdr xmlns:wpc="http://schemas.microsoft.com/office/word/2010/wordprocessingCanvas" xmlns:cx="http://schemas.microsoft.com/office/drawing/2014/chartex" xmlns:mc="http://schemas.openxmlformats.org/markup-compatibility/2006" xmlns:o="urn:schemas-microsoft-com:office:office" xmlns:r="http://schemas.openxmlformats.org/officeDocument/2006/relationships" xmlns:m="http://schemas.openxmlformats.org/officeDocument/2006/math" xmlns:v="urn:schemas-microsoft-com:vml" xmlns:wp14="http://schemas.microsoft.com/office/word/2010/wordprocessingDrawing" xmlns:wp="http://schemas.openxmlformats.org/drawingml/2006/wordprocessingDrawing" xmlns:w10="urn:schemas-microsoft-com:office:word" xmlns:w="http://schemas.openxmlformats.org/wordprocessingml/2006/main" xmlns:w14="http://schemas.microsoft.com/office/word/2010/wordml" xmlns:w15="http://schemas.microsoft.com/office/word/2012/wordml" xmlns:w16se="http://schemas.microsoft.com/office/word/2015/wordml/symex" xmlns:wpg="http://schemas.microsoft.com/office/word/2010/wordprocessingGroup" xmlns:wpi="http://schemas.microsoft.com/office/word/2010/wordprocessingInk" xmlns:wne="http://schemas.microsoft.com/office/word/2006/wordml" xmlns:wps="http://schemas.microsoft.com/office/word/2010/wordprocessingShape" mc:Ignorable="w14 w15 w16se wp14">
+<w:hdr xmlns:wpc="http://schemas.microsoft.com/office/word/2010/wordprocessingCanvas" xmlns:cx="http://schemas.microsoft.com/office/drawing/2014/chartex" xmlns:cx1="http://schemas.microsoft.com/office/drawing/2015/9/8/chartex" xmlns:cx2="http://schemas.microsoft.com/office/drawing/2015/10/21/chartex" xmlns:cx3="http://schemas.microsoft.com/office/drawing/2016/5/9/chartex" xmlns:cx4="http://schemas.microsoft.com/office/drawing/2016/5/10/chartex" xmlns:cx5="http://schemas.microsoft.com/office/drawing/2016/5/11/chartex" xmlns:cx6="http://schemas.microsoft.com/office/drawing/2016/5/12/chartex" xmlns:cx7="http://schemas.microsoft.com/office/drawing/2016/5/13/chartex" xmlns:cx8="http://schemas.microsoft.com/office/drawing/2016/5/14/chartex" xmlns:mc="http://schemas.openxmlformats.org/markup-compatibility/2006" xmlns:aink="http://schemas.microsoft.com/office/drawing/2016/ink" xmlns:am3d="http://schemas.microsoft.com/office/drawing/2017/model3d" xmlns:o="urn:schemas-microsoft-com:office:office" xmlns:r="http://schemas.openxmlformats.org/officeDocument/2006/relationships" xmlns:m="http://schemas.openxmlformats.org/officeDocument/2006/math" xmlns:v="urn:schemas-microsoft-com:vml" xmlns:wp14="http://schemas.microsoft.com/office/word/2010/wordprocessingDrawing" xmlns:wp="http://schemas.openxmlformats.org/drawingml/2006/wordprocessingDrawing" xmlns:w10="urn:schemas-microsoft-com:office:word" xmlns:w="http://schemas.openxmlformats.org/wordprocessingml/2006/main" xmlns:w14="http://schemas.microsoft.com/office/word/2010/wordml" xmlns:w15="http://schemas.microsoft.com/office/word/2012/wordml" xmlns:w16cex="http://schemas.microsoft.com/office/word/2018/wordml/cex" xmlns:w16cid="http://schemas.microsoft.com/office/word/2016/wordml/cid" xmlns:w16="http://schemas.microsoft.com/office/word/2018/wordml" xmlns:w16se="http://schemas.microsoft.com/office/word/2015/wordml/symex" xmlns:wpg="http://schemas.microsoft.com/office/word/2010/wordprocessingGroup" xmlns:wpi="http://schemas.microsoft.com/office/word/2010/wordprocessingInk" xmlns:wne="http://schemas.microsoft.com/office/word/2006/wordml" xmlns:wps="http://schemas.microsoft.com/office/word/2010/wordprocessingShape" mc:Ignorable="w14 w15 w16se w16cid w16 w16cex wp14">
   <w:p>
     <w:pPr>
       <w:framePr w:wrap="around" w:vAnchor="text" w:hAnchor="margin" w:xAlign="right" w:y="1"/>
@@ -6081,7 +6239,7 @@
 </file>
 
 <file path=word/numbering.xml><?xml version="1.0" encoding="utf-8"?>
-<w:numbering xmlns:wpc="http://schemas.microsoft.com/office/word/2010/wordprocessingCanvas" xmlns:cx="http://schemas.microsoft.com/office/drawing/2014/chartex" xmlns:mc="http://schemas.openxmlformats.org/markup-compatibility/2006" xmlns:o="urn:schemas-microsoft-com:office:office" xmlns:r="http://schemas.openxmlformats.org/officeDocument/2006/relationships" xmlns:m="http://schemas.openxmlformats.org/officeDocument/2006/math" xmlns:v="urn:schemas-microsoft-com:vml" xmlns:wp14="http://schemas.microsoft.com/office/word/2010/wordprocessingDrawing" xmlns:wp="http://schemas.openxmlformats.org/drawingml/2006/wordprocessingDrawing" xmlns:w10="urn:schemas-microsoft-com:office:word" xmlns:w="http://schemas.openxmlformats.org/wordprocessingml/2006/main" xmlns:w14="http://schemas.microsoft.com/office/word/2010/wordml" xmlns:w15="http://schemas.microsoft.com/office/word/2012/wordml" xmlns:w16se="http://schemas.microsoft.com/office/word/2015/wordml/symex" xmlns:wpg="http://schemas.microsoft.com/office/word/2010/wordprocessingGroup" xmlns:wpi="http://schemas.microsoft.com/office/word/2010/wordprocessingInk" xmlns:wne="http://schemas.microsoft.com/office/word/2006/wordml" xmlns:wps="http://schemas.microsoft.com/office/word/2010/wordprocessingShape" mc:Ignorable="w14 w15 w16se wp14">
+<w:numbering xmlns:wpc="http://schemas.microsoft.com/office/word/2010/wordprocessingCanvas" xmlns:cx="http://schemas.microsoft.com/office/drawing/2014/chartex" xmlns:cx1="http://schemas.microsoft.com/office/drawing/2015/9/8/chartex" xmlns:cx2="http://schemas.microsoft.com/office/drawing/2015/10/21/chartex" xmlns:cx3="http://schemas.microsoft.com/office/drawing/2016/5/9/chartex" xmlns:cx4="http://schemas.microsoft.com/office/drawing/2016/5/10/chartex" xmlns:cx5="http://schemas.microsoft.com/office/drawing/2016/5/11/chartex" xmlns:cx6="http://schemas.microsoft.com/office/drawing/2016/5/12/chartex" xmlns:cx7="http://schemas.microsoft.com/office/drawing/2016/5/13/chartex" xmlns:cx8="http://schemas.microsoft.com/office/drawing/2016/5/14/chartex" xmlns:mc="http://schemas.openxmlformats.org/markup-compatibility/2006" xmlns:aink="http://schemas.microsoft.com/office/drawing/2016/ink" xmlns:am3d="http://schemas.microsoft.com/office/drawing/2017/model3d" xmlns:o="urn:schemas-microsoft-com:office:office" xmlns:r="http://schemas.openxmlformats.org/officeDocument/2006/relationships" xmlns:m="http://schemas.openxmlformats.org/officeDocument/2006/math" xmlns:v="urn:schemas-microsoft-com:vml" xmlns:wp14="http://schemas.microsoft.com/office/word/2010/wordprocessingDrawing" xmlns:wp="http://schemas.openxmlformats.org/drawingml/2006/wordprocessingDrawing" xmlns:w10="urn:schemas-microsoft-com:office:word" xmlns:w="http://schemas.openxmlformats.org/wordprocessingml/2006/main" xmlns:w14="http://schemas.microsoft.com/office/word/2010/wordml" xmlns:w15="http://schemas.microsoft.com/office/word/2012/wordml" xmlns:w16cex="http://schemas.microsoft.com/office/word/2018/wordml/cex" xmlns:w16cid="http://schemas.microsoft.com/office/word/2016/wordml/cid" xmlns:w16="http://schemas.microsoft.com/office/word/2018/wordml" xmlns:w16se="http://schemas.microsoft.com/office/word/2015/wordml/symex" xmlns:wpg="http://schemas.microsoft.com/office/word/2010/wordprocessingGroup" xmlns:wpi="http://schemas.microsoft.com/office/word/2010/wordprocessingInk" xmlns:wne="http://schemas.microsoft.com/office/word/2006/wordml" xmlns:wps="http://schemas.microsoft.com/office/word/2010/wordprocessingShape" mc:Ignorable="w14 w15 w16se w16cid w16 w16cex wp14">
   <w:abstractNum w:abstractNumId="0" w15:restartNumberingAfterBreak="0">
     <w:nsid w:val="00000003"/>
     <w:multiLevelType w:val="multilevel"/>
@@ -8651,8 +8809,16 @@
 </w:numbering>
 </file>
 
+<file path=word/people.xml><?xml version="1.0" encoding="utf-8"?>
+<w15:people xmlns:wpc="http://schemas.microsoft.com/office/word/2010/wordprocessingCanvas" xmlns:cx="http://schemas.microsoft.com/office/drawing/2014/chartex" xmlns:cx1="http://schemas.microsoft.com/office/drawing/2015/9/8/chartex" xmlns:cx2="http://schemas.microsoft.com/office/drawing/2015/10/21/chartex" xmlns:cx3="http://schemas.microsoft.com/office/drawing/2016/5/9/chartex" xmlns:cx4="http://schemas.microsoft.com/office/drawing/2016/5/10/chartex" xmlns:cx5="http://schemas.microsoft.com/office/drawing/2016/5/11/chartex" xmlns:cx6="http://schemas.microsoft.com/office/drawing/2016/5/12/chartex" xmlns:cx7="http://schemas.microsoft.com/office/drawing/2016/5/13/chartex" xmlns:cx8="http://schemas.microsoft.com/office/drawing/2016/5/14/chartex" xmlns:mc="http://schemas.openxmlformats.org/markup-compatibility/2006" xmlns:aink="http://schemas.microsoft.com/office/drawing/2016/ink" xmlns:am3d="http://schemas.microsoft.com/office/drawing/2017/model3d" xmlns:o="urn:schemas-microsoft-com:office:office" xmlns:r="http://schemas.openxmlformats.org/officeDocument/2006/relationships" xmlns:m="http://schemas.openxmlformats.org/officeDocument/2006/math" xmlns:v="urn:schemas-microsoft-com:vml" xmlns:wp14="http://schemas.microsoft.com/office/word/2010/wordprocessingDrawing" xmlns:wp="http://schemas.openxmlformats.org/drawingml/2006/wordprocessingDrawing" xmlns:w10="urn:schemas-microsoft-com:office:word" xmlns:w="http://schemas.openxmlformats.org/wordprocessingml/2006/main" xmlns:w14="http://schemas.microsoft.com/office/word/2010/wordml" xmlns:w15="http://schemas.microsoft.com/office/word/2012/wordml" xmlns:w16cex="http://schemas.microsoft.com/office/word/2018/wordml/cex" xmlns:w16cid="http://schemas.microsoft.com/office/word/2016/wordml/cid" xmlns:w16="http://schemas.microsoft.com/office/word/2018/wordml" xmlns:w16se="http://schemas.microsoft.com/office/word/2015/wordml/symex" xmlns:wpg="http://schemas.microsoft.com/office/word/2010/wordprocessingGroup" xmlns:wpi="http://schemas.microsoft.com/office/word/2010/wordprocessingInk" xmlns:wne="http://schemas.microsoft.com/office/word/2006/wordml" xmlns:wps="http://schemas.microsoft.com/office/word/2010/wordprocessingShape" mc:Ignorable="w14 w15 w16se w16cid w16 w16cex wp14">
+  <w15:person w15:author="altobelli">
+    <w15:presenceInfo w15:providerId="None" w15:userId="altobelli"/>
+  </w15:person>
+</w15:people>
+</file>
+
 <file path=word/styles.xml><?xml version="1.0" encoding="utf-8"?>
-<w:styles xmlns:mc="http://schemas.openxmlformats.org/markup-compatibility/2006" xmlns:r="http://schemas.openxmlformats.org/officeDocument/2006/relationships" xmlns:w="http://schemas.openxmlformats.org/wordprocessingml/2006/main" xmlns:w14="http://schemas.microsoft.com/office/word/2010/wordml" xmlns:w15="http://schemas.microsoft.com/office/word/2012/wordml" xmlns:w16se="http://schemas.microsoft.com/office/word/2015/wordml/symex" mc:Ignorable="w14 w15 w16se">
+<w:styles xmlns:mc="http://schemas.openxmlformats.org/markup-compatibility/2006" xmlns:r="http://schemas.openxmlformats.org/officeDocument/2006/relationships" xmlns:w="http://schemas.openxmlformats.org/wordprocessingml/2006/main" xmlns:w14="http://schemas.microsoft.com/office/word/2010/wordml" xmlns:w15="http://schemas.microsoft.com/office/word/2012/wordml" xmlns:w16cex="http://schemas.microsoft.com/office/word/2018/wordml/cex" xmlns:w16cid="http://schemas.microsoft.com/office/word/2016/wordml/cid" xmlns:w16="http://schemas.microsoft.com/office/word/2018/wordml" xmlns:w16se="http://schemas.microsoft.com/office/word/2015/wordml/symex" mc:Ignorable="w14 w15 w16se w16cid w16 w16cex">
   <w:docDefaults>
     <w:rPrDefault>
       <w:rPr>
@@ -8662,7 +8828,7 @@
     </w:rPrDefault>
     <w:pPrDefault/>
   </w:docDefaults>
-  <w:latentStyles w:defLockedState="0" w:defUIPriority="99" w:defSemiHidden="0" w:defUnhideWhenUsed="0" w:defQFormat="0" w:count="371">
+  <w:latentStyles w:defLockedState="0" w:defUIPriority="99" w:defSemiHidden="0" w:defUnhideWhenUsed="0" w:defQFormat="0" w:count="376">
     <w:lsdException w:name="Normal" w:uiPriority="0" w:qFormat="1"/>
     <w:lsdException w:name="heading 1" w:uiPriority="0" w:qFormat="1"/>
     <w:lsdException w:name="heading 2" w:uiPriority="9" w:qFormat="1"/>
@@ -8768,7 +8934,6 @@
     <w:lsdException w:name="HTML Sample" w:semiHidden="1" w:unhideWhenUsed="1"/>
     <w:lsdException w:name="HTML Typewriter" w:semiHidden="1" w:unhideWhenUsed="1"/>
     <w:lsdException w:name="HTML Variable" w:semiHidden="1" w:unhideWhenUsed="1"/>
-    <w:lsdException w:name="Normal Table" w:semiHidden="1" w:unhideWhenUsed="1"/>
     <w:lsdException w:name="annotation subject" w:semiHidden="1" w:unhideWhenUsed="1"/>
     <w:lsdException w:name="No List" w:semiHidden="1" w:unhideWhenUsed="1"/>
     <w:lsdException w:name="Outline List 1" w:semiHidden="1" w:unhideWhenUsed="1"/>
@@ -8811,11 +8976,8 @@
     <w:lsdException w:name="Table Contemporary" w:semiHidden="1" w:unhideWhenUsed="1"/>
     <w:lsdException w:name="Table Elegant" w:semiHidden="1" w:unhideWhenUsed="1"/>
     <w:lsdException w:name="Table Professional" w:semiHidden="1" w:unhideWhenUsed="1"/>
-    <w:lsdException w:name="Table Subtle 1" w:semiHidden="1" w:unhideWhenUsed="1"/>
     <w:lsdException w:name="Table Subtle 2" w:semiHidden="1" w:unhideWhenUsed="1"/>
     <w:lsdException w:name="Table Web 1" w:semiHidden="1" w:unhideWhenUsed="1"/>
-    <w:lsdException w:name="Table Web 2" w:semiHidden="1" w:unhideWhenUsed="1"/>
-    <w:lsdException w:name="Table Web 3" w:semiHidden="1" w:unhideWhenUsed="1"/>
     <w:lsdException w:name="Balloon Text" w:semiHidden="1" w:unhideWhenUsed="1"/>
     <w:lsdException w:name="Table Grid" w:uiPriority="39"/>
     <w:lsdException w:name="Table Theme" w:semiHidden="1" w:unhideWhenUsed="1"/>
@@ -9034,6 +9196,11 @@
     <w:lsdException w:name="List Table 5 Dark Accent 6" w:uiPriority="50"/>
     <w:lsdException w:name="List Table 6 Colorful Accent 6" w:uiPriority="51"/>
     <w:lsdException w:name="List Table 7 Colorful Accent 6" w:uiPriority="52"/>
+    <w:lsdException w:name="Mention" w:semiHidden="1" w:unhideWhenUsed="1"/>
+    <w:lsdException w:name="Smart Hyperlink" w:semiHidden="1" w:unhideWhenUsed="1"/>
+    <w:lsdException w:name="Hashtag" w:semiHidden="1" w:unhideWhenUsed="1"/>
+    <w:lsdException w:name="Unresolved Mention" w:semiHidden="1" w:unhideWhenUsed="1"/>
+    <w:lsdException w:name="Smart Link" w:semiHidden="1" w:unhideWhenUsed="1"/>
   </w:latentStyles>
   <w:style w:type="paragraph" w:default="1" w:styleId="Normal">
     <w:name w:val="Normal"/>
@@ -9711,6 +9878,36 @@
       <w:szCs w:val="18"/>
     </w:rPr>
   </w:style>
+  <w:style w:type="paragraph" w:styleId="Assuntodocomentrio">
+    <w:name w:val="annotation subject"/>
+    <w:basedOn w:val="Textodecomentrio"/>
+    <w:next w:val="Textodecomentrio"/>
+    <w:link w:val="AssuntodocomentrioChar"/>
+    <w:uiPriority w:val="99"/>
+    <w:semiHidden/>
+    <w:unhideWhenUsed/>
+    <w:rsid w:val="00E56F3C"/>
+    <w:pPr>
+      <w:spacing w:line="240" w:lineRule="auto"/>
+    </w:pPr>
+    <w:rPr>
+      <w:b/>
+      <w:bCs/>
+    </w:rPr>
+  </w:style>
+  <w:style w:type="character" w:customStyle="1" w:styleId="AssuntodocomentrioChar">
+    <w:name w:val="Assunto do comentário Char"/>
+    <w:basedOn w:val="TextodecomentrioChar"/>
+    <w:link w:val="Assuntodocomentrio"/>
+    <w:uiPriority w:val="99"/>
+    <w:semiHidden/>
+    <w:rsid w:val="00E56F3C"/>
+    <w:rPr>
+      <w:rFonts w:ascii="Arial" w:hAnsi="Arial"/>
+      <w:b/>
+      <w:bCs/>
+    </w:rPr>
+  </w:style>
 </w:styles>
 </file>
 
@@ -10014,7 +10211,7 @@
 </file>
 
 <file path=customXml/itemProps1.xml><?xml version="1.0" encoding="utf-8"?>
-<ds:datastoreItem xmlns:ds="http://schemas.openxmlformats.org/officeDocument/2006/customXml" ds:itemID="{5C70823E-6AB4-4DAC-B231-B3FECEF94F67}">
+<ds:datastoreItem xmlns:ds="http://schemas.openxmlformats.org/officeDocument/2006/customXml" ds:itemID="{27533856-735B-4904-99DE-F4025D13F86F}">
   <ds:schemaRefs>
     <ds:schemaRef ds:uri="http://schemas.openxmlformats.org/officeDocument/2006/bibliography"/>
   </ds:schemaRefs>

</xml_diff>

<commit_message>
corrigindo parte dos trabalhos relacionados e destacando em vermelho forte as partes do template (teste)
</commit_message>
<xml_diff>
--- a/TCC - Marcello Telles e Yasmim Lima.docx
+++ b/TCC - Marcello Telles e Yasmim Lima.docx
@@ -1,6 +1,6 @@
 
 <file path=word/document.xml><?xml version="1.0" encoding="utf-8"?>
-<w:document xmlns:wpc="http://schemas.microsoft.com/office/word/2010/wordprocessingCanvas" xmlns:cx="http://schemas.microsoft.com/office/drawing/2014/chartex" xmlns:cx1="http://schemas.microsoft.com/office/drawing/2015/9/8/chartex" xmlns:cx2="http://schemas.microsoft.com/office/drawing/2015/10/21/chartex" xmlns:cx3="http://schemas.microsoft.com/office/drawing/2016/5/9/chartex" xmlns:cx4="http://schemas.microsoft.com/office/drawing/2016/5/10/chartex" xmlns:cx5="http://schemas.microsoft.com/office/drawing/2016/5/11/chartex" xmlns:cx6="http://schemas.microsoft.com/office/drawing/2016/5/12/chartex" xmlns:cx7="http://schemas.microsoft.com/office/drawing/2016/5/13/chartex" xmlns:cx8="http://schemas.microsoft.com/office/drawing/2016/5/14/chartex" xmlns:mc="http://schemas.openxmlformats.org/markup-compatibility/2006" xmlns:aink="http://schemas.microsoft.com/office/drawing/2016/ink" xmlns:am3d="http://schemas.microsoft.com/office/drawing/2017/model3d" xmlns:o="urn:schemas-microsoft-com:office:office" xmlns:r="http://schemas.openxmlformats.org/officeDocument/2006/relationships" xmlns:m="http://schemas.openxmlformats.org/officeDocument/2006/math" xmlns:v="urn:schemas-microsoft-com:vml" xmlns:wp14="http://schemas.microsoft.com/office/word/2010/wordprocessingDrawing" xmlns:wp="http://schemas.openxmlformats.org/drawingml/2006/wordprocessingDrawing" xmlns:w10="urn:schemas-microsoft-com:office:word" xmlns:w="http://schemas.openxmlformats.org/wordprocessingml/2006/main" xmlns:w14="http://schemas.microsoft.com/office/word/2010/wordml" xmlns:w15="http://schemas.microsoft.com/office/word/2012/wordml" xmlns:w16cex="http://schemas.microsoft.com/office/word/2018/wordml/cex" xmlns:w16cid="http://schemas.microsoft.com/office/word/2016/wordml/cid" xmlns:w16="http://schemas.microsoft.com/office/word/2018/wordml" xmlns:w16se="http://schemas.microsoft.com/office/word/2015/wordml/symex" xmlns:wpg="http://schemas.microsoft.com/office/word/2010/wordprocessingGroup" xmlns:wpi="http://schemas.microsoft.com/office/word/2010/wordprocessingInk" xmlns:wne="http://schemas.microsoft.com/office/word/2006/wordml" xmlns:wps="http://schemas.microsoft.com/office/word/2010/wordprocessingShape" mc:Ignorable="w14 w15 w16se w16cid w16 w16cex wp14">
+<w:document xmlns:wpc="http://schemas.microsoft.com/office/word/2010/wordprocessingCanvas" xmlns:cx="http://schemas.microsoft.com/office/drawing/2014/chartex" xmlns:mc="http://schemas.openxmlformats.org/markup-compatibility/2006" xmlns:o="urn:schemas-microsoft-com:office:office" xmlns:r="http://schemas.openxmlformats.org/officeDocument/2006/relationships" xmlns:m="http://schemas.openxmlformats.org/officeDocument/2006/math" xmlns:v="urn:schemas-microsoft-com:vml" xmlns:wp14="http://schemas.microsoft.com/office/word/2010/wordprocessingDrawing" xmlns:wp="http://schemas.openxmlformats.org/drawingml/2006/wordprocessingDrawing" xmlns:w10="urn:schemas-microsoft-com:office:word" xmlns:w="http://schemas.openxmlformats.org/wordprocessingml/2006/main" xmlns:w14="http://schemas.microsoft.com/office/word/2010/wordml" xmlns:w15="http://schemas.microsoft.com/office/word/2012/wordml" xmlns:w16se="http://schemas.microsoft.com/office/word/2015/wordml/symex" xmlns:wpg="http://schemas.microsoft.com/office/word/2010/wordprocessingGroup" xmlns:wpi="http://schemas.microsoft.com/office/word/2010/wordprocessingInk" xmlns:wne="http://schemas.microsoft.com/office/word/2006/wordml" xmlns:wps="http://schemas.microsoft.com/office/word/2010/wordprocessingShape" mc:Ignorable="w14 w15 w16se wp14">
   <w:body>
     <w:p>
       <w:pPr>
@@ -24,44 +24,28 @@
       <w:pPr>
         <w:pStyle w:val="NOMEAUTOR"/>
         <w:rPr>
-          <w:color w:val="008000"/>
-        </w:rPr>
-      </w:pPr>
-      <w:r>
-        <w:rPr>
-          <w:color w:val="008000"/>
-        </w:rPr>
-        <w:t>NOME</w:t>
-      </w:r>
-      <w:r>
-        <w:rPr>
-          <w:color w:val="008000"/>
-        </w:rPr>
-        <w:t>(S)</w:t>
-      </w:r>
-      <w:r>
-        <w:rPr>
-          <w:color w:val="008000"/>
-        </w:rPr>
-        <w:t xml:space="preserve"> DO</w:t>
-      </w:r>
-      <w:r>
-        <w:rPr>
-          <w:color w:val="008000"/>
-        </w:rPr>
-        <w:t>(S)</w:t>
-      </w:r>
-      <w:r>
-        <w:rPr>
-          <w:color w:val="008000"/>
-        </w:rPr>
-        <w:t xml:space="preserve"> AUTOR</w:t>
-      </w:r>
-      <w:r>
-        <w:rPr>
-          <w:color w:val="008000"/>
-        </w:rPr>
-        <w:t>(ES)</w:t>
+          <w:color w:val="000000" w:themeColor="text1"/>
+        </w:rPr>
+      </w:pPr>
+      <w:r>
+        <w:rPr>
+          <w:color w:val="000000" w:themeColor="text1"/>
+        </w:rPr>
+        <w:t>YASMIM DE LIMA MARTINS</w:t>
+      </w:r>
+    </w:p>
+    <w:p>
+      <w:pPr>
+        <w:pStyle w:val="NOMEAUTOR"/>
+        <w:rPr>
+          <w:color w:val="000000" w:themeColor="text1"/>
+        </w:rPr>
+      </w:pPr>
+      <w:r>
+        <w:rPr>
+          <w:color w:val="000000" w:themeColor="text1"/>
+        </w:rPr>
+        <w:t>MARCELLO TELLES DOS SANTOS</w:t>
       </w:r>
     </w:p>
     <w:p>
@@ -203,7 +187,7 @@
               </wp:anchor>
             </w:drawing>
           </mc:Choice>
-          <mc:Fallback>
+          <mc:Fallback xmlns:cx1="http://schemas.microsoft.com/office/drawing/2015/9/8/chartex" xmlns:cx2="http://schemas.microsoft.com/office/drawing/2015/10/21/chartex" xmlns:cx3="http://schemas.microsoft.com/office/drawing/2016/5/9/chartex" xmlns:cx4="http://schemas.microsoft.com/office/drawing/2016/5/10/chartex" xmlns:cx5="http://schemas.microsoft.com/office/drawing/2016/5/11/chartex" xmlns:cx6="http://schemas.microsoft.com/office/drawing/2016/5/12/chartex" xmlns:cx7="http://schemas.microsoft.com/office/drawing/2016/5/13/chartex" xmlns:cx8="http://schemas.microsoft.com/office/drawing/2016/5/14/chartex" xmlns:aink="http://schemas.microsoft.com/office/drawing/2016/ink" xmlns:am3d="http://schemas.microsoft.com/office/drawing/2017/model3d" xmlns:w16cex="http://schemas.microsoft.com/office/word/2018/wordml/cex" xmlns:w16cid="http://schemas.microsoft.com/office/word/2016/wordml/cid" xmlns:w16="http://schemas.microsoft.com/office/word/2018/wordml">
             <w:pict>
               <v:shapetype w14:anchorId="49296C4A" id="_x0000_t202" coordsize="21600,21600" o:spt="202" path="m,l,21600r21600,l21600,xe">
                 <v:stroke joinstyle="miter"/>
@@ -408,23 +392,55 @@
     <w:p>
       <w:pPr>
         <w:pStyle w:val="NOMEAUTOR"/>
-      </w:pPr>
-      <w:r>
-        <w:rPr>
-          <w:color w:val="008000"/>
-        </w:rPr>
-        <w:t>ANO</w:t>
-      </w:r>
+        <w:rPr>
+          <w:color w:val="000000" w:themeColor="text1"/>
+        </w:rPr>
+      </w:pPr>
+      <w:r>
+        <w:rPr>
+          <w:color w:val="000000" w:themeColor="text1"/>
+        </w:rPr>
+        <w:t>2020</w:t>
+      </w:r>
+    </w:p>
+    <w:p>
+      <w:pPr>
+        <w:pStyle w:val="NOMEAUTOR"/>
+        <w:rPr>
+          <w:color w:val="000000" w:themeColor="text1"/>
+        </w:rPr>
+      </w:pPr>
+      <w:bookmarkStart w:id="0" w:name="_GoBack"/>
+      <w:bookmarkEnd w:id="0"/>
       <w:r>
         <w:br w:type="page"/>
       </w:r>
       <w:r>
         <w:rPr>
-          <w:color w:val="008000"/>
+          <w:color w:val="000000" w:themeColor="text1"/>
         </w:rPr>
         <w:lastRenderedPageBreak/>
-        <w:t>NOME(S) DO(S) AUTOR(ES)</w:t>
-      </w:r>
+        <w:t>YASMIM DE LIMA MARTINS</w:t>
+      </w:r>
+    </w:p>
+    <w:p>
+      <w:pPr>
+        <w:pStyle w:val="NOMEAUTOR"/>
+        <w:rPr>
+          <w:color w:val="000000" w:themeColor="text1"/>
+        </w:rPr>
+      </w:pPr>
+      <w:r>
+        <w:rPr>
+          <w:color w:val="000000" w:themeColor="text1"/>
+        </w:rPr>
+        <w:t>MARCELLO TELLES DOS SANTOS</w:t>
+      </w:r>
+    </w:p>
+    <w:p>
+      <w:pPr>
+        <w:pStyle w:val="NOMEAUTOR"/>
+      </w:pPr>
     </w:p>
     <w:p>
       <w:pPr>
@@ -648,14 +664,14 @@
       <w:pPr>
         <w:pStyle w:val="NOMEAUTOR"/>
         <w:rPr>
-          <w:color w:val="008000"/>
-        </w:rPr>
-      </w:pPr>
-      <w:r>
-        <w:rPr>
-          <w:color w:val="008000"/>
-        </w:rPr>
-        <w:t>ANO</w:t>
+          <w:color w:val="000000" w:themeColor="text1"/>
+        </w:rPr>
+      </w:pPr>
+      <w:r>
+        <w:rPr>
+          <w:color w:val="000000" w:themeColor="text1"/>
+        </w:rPr>
+        <w:t>2020</w:t>
       </w:r>
     </w:p>
     <w:p>
@@ -879,19 +895,19 @@
       </w:r>
       <w:r>
         <w:rPr>
-          <w:color w:val="008000"/>
+          <w:color w:val="FF0000"/>
         </w:rPr>
         <w:t>Orientador ou</w:t>
       </w:r>
       <w:r>
         <w:rPr>
-          <w:color w:val="008000"/>
+          <w:color w:val="FF0000"/>
         </w:rPr>
         <w:t xml:space="preserve"> </w:t>
       </w:r>
       <w:r>
         <w:rPr>
-          <w:color w:val="008000"/>
+          <w:color w:val="FF0000"/>
         </w:rPr>
         <w:t>Avaliador</w:t>
       </w:r>
@@ -951,7 +967,7 @@
       </w:r>
       <w:r>
         <w:rPr>
-          <w:color w:val="008000"/>
+          <w:color w:val="FF0000"/>
         </w:rPr>
         <w:t>Orientador ou Avaliador</w:t>
       </w:r>
@@ -1356,7 +1372,7 @@
               </wp:anchor>
             </w:drawing>
           </mc:Choice>
-          <mc:Fallback>
+          <mc:Fallback xmlns:cx1="http://schemas.microsoft.com/office/drawing/2015/9/8/chartex" xmlns:cx2="http://schemas.microsoft.com/office/drawing/2015/10/21/chartex" xmlns:cx3="http://schemas.microsoft.com/office/drawing/2016/5/9/chartex" xmlns:cx4="http://schemas.microsoft.com/office/drawing/2016/5/10/chartex" xmlns:cx5="http://schemas.microsoft.com/office/drawing/2016/5/11/chartex" xmlns:cx6="http://schemas.microsoft.com/office/drawing/2016/5/12/chartex" xmlns:cx7="http://schemas.microsoft.com/office/drawing/2016/5/13/chartex" xmlns:cx8="http://schemas.microsoft.com/office/drawing/2016/5/14/chartex" xmlns:aink="http://schemas.microsoft.com/office/drawing/2016/ink" xmlns:am3d="http://schemas.microsoft.com/office/drawing/2017/model3d" xmlns:w16cex="http://schemas.microsoft.com/office/word/2018/wordml/cex" xmlns:w16cid="http://schemas.microsoft.com/office/word/2016/wordml/cid" xmlns:w16="http://schemas.microsoft.com/office/word/2018/wordml">
             <w:pict>
               <v:shape w14:anchorId="552C2C0C" id="Text Box 105" o:spid="_x0000_s1027" type="#_x0000_t202" style="position:absolute;left:0;text-align:left;margin-left:27pt;margin-top:3.65pt;width:171pt;height:67.55pt;z-index:251656192;visibility:visible;mso-wrap-style:square;mso-width-percent:0;mso-height-percent:0;mso-wrap-distance-left:9pt;mso-wrap-distance-top:0;mso-wrap-distance-right:9pt;mso-wrap-distance-bottom:0;mso-position-horizontal:absolute;mso-position-horizontal-relative:text;mso-position-vertical:absolute;mso-position-vertical-relative:text;mso-width-percent:0;mso-height-percent:0;mso-width-relative:page;mso-height-relative:page;v-text-anchor:top" o:gfxdata="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" fillcolor="yellow">
                 <v:textbox>
@@ -1413,24 +1429,24 @@
       <w:pPr>
         <w:pStyle w:val="Recuodecorpodetexto"/>
         <w:rPr>
-          <w:color w:val="008000"/>
-        </w:rPr>
-      </w:pPr>
-      <w:r>
-        <w:rPr>
-          <w:color w:val="008000"/>
+          <w:color w:val="FF0000"/>
+        </w:rPr>
+      </w:pPr>
+      <w:r>
+        <w:rPr>
+          <w:color w:val="FF0000"/>
         </w:rPr>
         <w:t>Dedico este trabalho a(</w:t>
       </w:r>
       <w:r>
         <w:rPr>
-          <w:color w:val="008000"/>
+          <w:color w:val="FF0000"/>
         </w:rPr>
         <w:t>o</w:t>
       </w:r>
       <w:r>
         <w:rPr>
-          <w:color w:val="008000"/>
+          <w:color w:val="FF0000"/>
         </w:rPr>
         <w:t>) minha(meu) esposa(o) e aos meus estimados filhos.</w:t>
       </w:r>
@@ -1452,7 +1468,7 @@
         <w:ind w:left="4140"/>
         <w:rPr>
           <w:rFonts w:cs="Arial"/>
-          <w:color w:val="008000"/>
+          <w:color w:val="FF0000"/>
         </w:rPr>
       </w:pPr>
       <w:r>
@@ -1471,7 +1487,7 @@
       <w:r>
         <w:rPr>
           <w:rFonts w:cs="Arial"/>
-          <w:color w:val="008000"/>
+          <w:color w:val="FF0000"/>
         </w:rPr>
         <w:t>A Deus, que sempre iluminou a minha caminhada.</w:t>
       </w:r>
@@ -1481,7 +1497,7 @@
         <w:ind w:left="4140"/>
         <w:rPr>
           <w:rFonts w:cs="Arial"/>
-          <w:color w:val="008000"/>
+          <w:color w:val="FF0000"/>
         </w:rPr>
       </w:pPr>
     </w:p>
@@ -1490,13 +1506,13 @@
         <w:ind w:left="4140"/>
         <w:rPr>
           <w:rFonts w:cs="Arial"/>
-          <w:color w:val="008000"/>
+          <w:color w:val="FF0000"/>
         </w:rPr>
       </w:pPr>
       <w:r>
         <w:rPr>
           <w:rFonts w:cs="Arial"/>
-          <w:color w:val="008000"/>
+          <w:color w:val="FF0000"/>
         </w:rPr>
         <w:t>A meu Orientador Fulano de Tal pelo estímulo e atenção que me concedeu durante o curso.</w:t>
       </w:r>
@@ -1506,7 +1522,7 @@
         <w:ind w:left="4140"/>
         <w:rPr>
           <w:rFonts w:cs="Arial"/>
-          <w:color w:val="008000"/>
+          <w:color w:val="FF0000"/>
         </w:rPr>
       </w:pPr>
     </w:p>
@@ -1515,13 +1531,13 @@
         <w:ind w:left="4140"/>
         <w:rPr>
           <w:rFonts w:cs="Arial"/>
-          <w:color w:val="008000"/>
+          <w:color w:val="FF0000"/>
         </w:rPr>
       </w:pPr>
       <w:r>
         <w:rPr>
           <w:rFonts w:cs="Arial"/>
-          <w:color w:val="008000"/>
+          <w:color w:val="FF0000"/>
         </w:rPr>
         <w:t>Aos Colegas de curso pelo incentivo e troca de experiências.</w:t>
       </w:r>
@@ -1531,7 +1547,7 @@
         <w:ind w:left="4140"/>
         <w:rPr>
           <w:rFonts w:cs="Arial"/>
-          <w:color w:val="008000"/>
+          <w:color w:val="FF0000"/>
         </w:rPr>
       </w:pPr>
     </w:p>
@@ -1540,13 +1556,13 @@
         <w:ind w:left="4140"/>
         <w:rPr>
           <w:rFonts w:cs="Arial"/>
-          <w:color w:val="008000"/>
+          <w:color w:val="FF0000"/>
         </w:rPr>
       </w:pPr>
       <w:r>
         <w:rPr>
           <w:rFonts w:cs="Arial"/>
-          <w:color w:val="008000"/>
+          <w:color w:val="FF0000"/>
         </w:rPr>
         <w:t>A todos os meus familiares e amigos pelo apoio e colaboração.</w:t>
       </w:r>
@@ -1795,7 +1811,7 @@
               </wp:anchor>
             </w:drawing>
           </mc:Choice>
-          <mc:Fallback>
+          <mc:Fallback xmlns:cx1="http://schemas.microsoft.com/office/drawing/2015/9/8/chartex" xmlns:cx2="http://schemas.microsoft.com/office/drawing/2015/10/21/chartex" xmlns:cx3="http://schemas.microsoft.com/office/drawing/2016/5/9/chartex" xmlns:cx4="http://schemas.microsoft.com/office/drawing/2016/5/10/chartex" xmlns:cx5="http://schemas.microsoft.com/office/drawing/2016/5/11/chartex" xmlns:cx6="http://schemas.microsoft.com/office/drawing/2016/5/12/chartex" xmlns:cx7="http://schemas.microsoft.com/office/drawing/2016/5/13/chartex" xmlns:cx8="http://schemas.microsoft.com/office/drawing/2016/5/14/chartex" xmlns:aink="http://schemas.microsoft.com/office/drawing/2016/ink" xmlns:am3d="http://schemas.microsoft.com/office/drawing/2017/model3d" xmlns:w16cex="http://schemas.microsoft.com/office/word/2018/wordml/cex" xmlns:w16cid="http://schemas.microsoft.com/office/word/2016/wordml/cid" xmlns:w16="http://schemas.microsoft.com/office/word/2018/wordml">
             <w:pict>
               <v:shape w14:anchorId="1AA2A80C" id="Text Box 107" o:spid="_x0000_s1028" type="#_x0000_t202" style="position:absolute;left:0;text-align:left;margin-left:18pt;margin-top:8.45pt;width:189pt;height:99pt;z-index:251657216;visibility:visible;mso-wrap-style:square;mso-width-percent:0;mso-height-percent:0;mso-wrap-distance-left:9pt;mso-wrap-distance-top:0;mso-wrap-distance-right:9pt;mso-wrap-distance-bottom:0;mso-position-horizontal:absolute;mso-position-horizontal-relative:text;mso-position-vertical:absolute;mso-position-vertical-relative:text;mso-width-percent:0;mso-height-percent:0;mso-width-relative:page;mso-height-relative:page;v-text-anchor:top" o:gfxdata="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" fillcolor="yellow">
                 <v:textbox>
@@ -1894,6 +1910,7 @@
         <w:jc w:val="center"/>
         <w:rPr>
           <w:b/>
+          <w:color w:val="FF0000"/>
         </w:rPr>
       </w:pPr>
     </w:p>
@@ -1901,24 +1918,24 @@
       <w:pPr>
         <w:pStyle w:val="Recuodecorpodetexto"/>
         <w:rPr>
-          <w:color w:val="008000"/>
-        </w:rPr>
-      </w:pPr>
-      <w:r>
-        <w:rPr>
-          <w:color w:val="008000"/>
+          <w:color w:val="FF0000"/>
+        </w:rPr>
+      </w:pPr>
+      <w:r>
+        <w:rPr>
+          <w:color w:val="FF0000"/>
         </w:rPr>
         <w:t>“</w:t>
       </w:r>
       <w:r>
         <w:rPr>
-          <w:color w:val="008000"/>
+          <w:color w:val="FF0000"/>
         </w:rPr>
         <w:t>A Escola é uma arena onde grupos sociais lutam por legitimidade e poder</w:t>
       </w:r>
       <w:r>
         <w:rPr>
-          <w:color w:val="008000"/>
+          <w:color w:val="FF0000"/>
         </w:rPr>
         <w:t>”.</w:t>
       </w:r>
@@ -1926,20 +1943,15 @@
     <w:p>
       <w:pPr>
         <w:pStyle w:val="Recuodecorpodetexto"/>
-      </w:pPr>
-      <w:proofErr w:type="spellStart"/>
-      <w:r>
-        <w:rPr>
-          <w:color w:val="008000"/>
-        </w:rPr>
-        <w:t>Dinair</w:t>
-      </w:r>
-      <w:proofErr w:type="spellEnd"/>
-      <w:r>
-        <w:rPr>
-          <w:color w:val="008000"/>
-        </w:rPr>
-        <w:t xml:space="preserve"> Leal da Hora</w:t>
+        <w:rPr>
+          <w:color w:val="FF0000"/>
+        </w:rPr>
+      </w:pPr>
+      <w:r>
+        <w:rPr>
+          <w:color w:val="FF0000"/>
+        </w:rPr>
+        <w:t>Dinair Leal da Hora</w:t>
       </w:r>
     </w:p>
     <w:p>
@@ -1952,37 +1964,37 @@
       <w:r>
         <w:br w:type="page"/>
       </w:r>
-      <w:bookmarkStart w:id="0" w:name="_Toc378694359"/>
+      <w:bookmarkStart w:id="1" w:name="_Toc378694359"/>
       <w:r>
         <w:lastRenderedPageBreak/>
         <w:t>RESUMO</w:t>
       </w:r>
-      <w:bookmarkStart w:id="1" w:name="RESUMO"/>
-      <w:bookmarkEnd w:id="0"/>
+      <w:bookmarkStart w:id="2" w:name="RESUMO"/>
       <w:bookmarkEnd w:id="1"/>
+      <w:bookmarkEnd w:id="2"/>
     </w:p>
     <w:p>
       <w:pPr>
         <w:pStyle w:val="Normal-resumoabstract"/>
         <w:rPr>
-          <w:color w:val="008000"/>
-        </w:rPr>
-      </w:pPr>
-      <w:r>
-        <w:rPr>
-          <w:color w:val="008000"/>
+          <w:color w:val="FF0000"/>
+        </w:rPr>
+      </w:pPr>
+      <w:r>
+        <w:rPr>
+          <w:color w:val="FF0000"/>
         </w:rPr>
         <w:t>O resumo deve apresentar os pontos relevantes de um texto, no mesmo momento ele terá que dar uma visão rápida e clara dos conteúdos, metodologias e das conclusões do trabalho</w:t>
       </w:r>
       <w:r>
         <w:rPr>
-          <w:color w:val="008000"/>
+          <w:color w:val="FF0000"/>
         </w:rPr>
         <w:t>. As frases têm que ter uma sequ</w:t>
       </w:r>
       <w:r>
         <w:rPr>
-          <w:color w:val="008000"/>
+          <w:color w:val="FF0000"/>
         </w:rPr>
         <w:t>ência lógica e objetiva. A fonte do estilo é Arial e tamanho 12.</w:t>
       </w:r>
@@ -2002,16 +2014,10 @@
       </w:r>
       <w:r>
         <w:rPr>
-          <w:color w:val="008000"/>
+          <w:color w:val="FF0000"/>
           <w:lang w:val="pt-BR"/>
         </w:rPr>
-        <w:t>palavra1, palavra2 e palavra3</w:t>
-      </w:r>
-      <w:r>
-        <w:rPr>
-          <w:lang w:val="pt-BR"/>
-        </w:rPr>
-        <w:t>.</w:t>
+        <w:t>palavra1, palavra2 e palavra3.</w:t>
       </w:r>
     </w:p>
     <w:p>
@@ -2108,7 +2114,7 @@
               </wp:anchor>
             </w:drawing>
           </mc:Choice>
-          <mc:Fallback>
+          <mc:Fallback xmlns:cx1="http://schemas.microsoft.com/office/drawing/2015/9/8/chartex" xmlns:cx2="http://schemas.microsoft.com/office/drawing/2015/10/21/chartex" xmlns:cx3="http://schemas.microsoft.com/office/drawing/2016/5/9/chartex" xmlns:cx4="http://schemas.microsoft.com/office/drawing/2016/5/10/chartex" xmlns:cx5="http://schemas.microsoft.com/office/drawing/2016/5/11/chartex" xmlns:cx6="http://schemas.microsoft.com/office/drawing/2016/5/12/chartex" xmlns:cx7="http://schemas.microsoft.com/office/drawing/2016/5/13/chartex" xmlns:cx8="http://schemas.microsoft.com/office/drawing/2016/5/14/chartex" xmlns:aink="http://schemas.microsoft.com/office/drawing/2016/ink" xmlns:am3d="http://schemas.microsoft.com/office/drawing/2017/model3d" xmlns:w16cex="http://schemas.microsoft.com/office/word/2018/wordml/cex" xmlns:w16cid="http://schemas.microsoft.com/office/word/2016/wordml/cid" xmlns:w16="http://schemas.microsoft.com/office/word/2018/wordml">
             <w:pict>
               <v:shape w14:anchorId="6D15861C" id="Text Box 142" o:spid="_x0000_s1029" type="#_x0000_t202" style="position:absolute;left:0;text-align:left;margin-left:108pt;margin-top:3.65pt;width:279pt;height:108pt;z-index:251659264;visibility:visible;mso-wrap-style:square;mso-width-percent:0;mso-height-percent:0;mso-wrap-distance-left:9pt;mso-wrap-distance-top:0;mso-wrap-distance-right:9pt;mso-wrap-distance-bottom:0;mso-position-horizontal:absolute;mso-position-horizontal-relative:text;mso-position-vertical:absolute;mso-position-vertical-relative:text;mso-width-percent:0;mso-height-percent:0;mso-width-relative:page;mso-height-relative:page;v-text-anchor:top" o:gfxdata="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" fillcolor="#ff9">
                 <v:textbox>
@@ -2167,7 +2173,7 @@
       <w:r>
         <w:br w:type="page"/>
       </w:r>
-      <w:bookmarkStart w:id="2" w:name="_Toc378694360"/>
+      <w:bookmarkStart w:id="3" w:name="_Toc378694360"/>
       <w:r>
         <w:rPr>
           <w:lang w:val="en-US"/>
@@ -2175,57 +2181,57 @@
         <w:lastRenderedPageBreak/>
         <w:t>ABSTRACT</w:t>
       </w:r>
-      <w:bookmarkStart w:id="3" w:name="ABSTRACT"/>
+      <w:bookmarkStart w:id="4" w:name="ABSTRACT"/>
+      <w:bookmarkEnd w:id="4"/>
+      <w:r>
+        <w:rPr>
+          <w:lang w:val="en-US"/>
+        </w:rPr>
+        <w:t xml:space="preserve"> </w:t>
+      </w:r>
+      <w:r>
+        <w:rPr>
+          <w:color w:val="FF0000"/>
+          <w:lang w:val="en-US"/>
+        </w:rPr>
+        <w:t>(</w:t>
+      </w:r>
+      <w:r>
+        <w:rPr>
+          <w:color w:val="FF0000"/>
+          <w:lang w:val="en-US"/>
+        </w:rPr>
+        <w:t>op</w:t>
+      </w:r>
+      <w:r>
+        <w:rPr>
+          <w:color w:val="FF0000"/>
+          <w:lang w:val="en-US"/>
+        </w:rPr>
+        <w:t>cional</w:t>
+      </w:r>
+      <w:r>
+        <w:rPr>
+          <w:color w:val="FF0000"/>
+          <w:lang w:val="en-US"/>
+        </w:rPr>
+        <w:t>)</w:t>
+      </w:r>
       <w:bookmarkEnd w:id="3"/>
-      <w:r>
-        <w:rPr>
+    </w:p>
+    <w:p>
+      <w:pPr>
+        <w:pStyle w:val="Normal-resumoabstract"/>
+        <w:rPr>
+          <w:color w:val="FF0000"/>
           <w:lang w:val="en-US"/>
         </w:rPr>
-        <w:t xml:space="preserve"> </w:t>
-      </w:r>
+      </w:pPr>
       <w:r>
         <w:rPr>
           <w:color w:val="FF0000"/>
           <w:lang w:val="en-US"/>
         </w:rPr>
-        <w:t>(</w:t>
-      </w:r>
-      <w:r>
-        <w:rPr>
-          <w:color w:val="FF0000"/>
-          <w:lang w:val="en-US"/>
-        </w:rPr>
-        <w:t>op</w:t>
-      </w:r>
-      <w:r>
-        <w:rPr>
-          <w:color w:val="FF0000"/>
-          <w:lang w:val="en-US"/>
-        </w:rPr>
-        <w:t>cional</w:t>
-      </w:r>
-      <w:r>
-        <w:rPr>
-          <w:color w:val="FF0000"/>
-          <w:lang w:val="en-US"/>
-        </w:rPr>
-        <w:t>)</w:t>
-      </w:r>
-      <w:bookmarkEnd w:id="2"/>
-    </w:p>
-    <w:p>
-      <w:pPr>
-        <w:pStyle w:val="Normal-resumoabstract"/>
-        <w:rPr>
-          <w:color w:val="008000"/>
-          <w:lang w:val="en-US"/>
-        </w:rPr>
-      </w:pPr>
-      <w:r>
-        <w:rPr>
-          <w:color w:val="008000"/>
-          <w:lang w:val="en-US"/>
-        </w:rPr>
         <w:t>The summary must present the excellent points of a text, at the same moment it will have that to give a fast and clear vision of the contents, methodologies and of the conclusions of the work.  The phrases have that to have a logical and objective sequence.  The source of the style is so great Arial and 12.</w:t>
       </w:r>
     </w:p>
@@ -2238,12 +2244,9 @@
       </w:r>
       <w:r>
         <w:rPr>
-          <w:color w:val="008000"/>
-        </w:rPr>
-        <w:t>word1, word2 and word3</w:t>
-      </w:r>
-      <w:r>
-        <w:t>.</w:t>
+          <w:color w:val="FF0000"/>
+        </w:rPr>
+        <w:t>word1, word2 and word3.</w:t>
       </w:r>
     </w:p>
     <w:p>
@@ -2257,14 +2260,14 @@
       <w:r>
         <w:br w:type="column"/>
       </w:r>
-      <w:bookmarkStart w:id="4" w:name="_Toc378694361"/>
+      <w:bookmarkStart w:id="5" w:name="_Toc378694361"/>
       <w:r>
         <w:lastRenderedPageBreak/>
         <w:t>LISTA DE ILUSTRAÇÕES</w:t>
       </w:r>
-      <w:bookmarkStart w:id="5" w:name="LISTADEILISTRACOES"/>
-      <w:bookmarkEnd w:id="4"/>
+      <w:bookmarkStart w:id="6" w:name="LISTADEILISTRACOES"/>
       <w:bookmarkEnd w:id="5"/>
+      <w:bookmarkEnd w:id="6"/>
     </w:p>
     <w:p>
       <w:pPr>
@@ -2288,7 +2291,7 @@
       <w:r>
         <w:fldChar w:fldCharType="separate"/>
       </w:r>
-      <w:bookmarkStart w:id="6" w:name="_Toc378693901"/>
+      <w:bookmarkStart w:id="7" w:name="_Toc378693901"/>
       <w:r>
         <w:rPr>
           <w:rStyle w:val="Hyperlink"/>
@@ -2396,23 +2399,23 @@
       <w:r>
         <w:br w:type="page"/>
       </w:r>
-      <w:bookmarkStart w:id="7" w:name="_Toc268009113"/>
-      <w:bookmarkStart w:id="8" w:name="_Toc299204216"/>
-      <w:bookmarkStart w:id="9" w:name="_Toc330745075"/>
-      <w:bookmarkStart w:id="10" w:name="_Toc378694362"/>
-      <w:bookmarkStart w:id="11" w:name="_Toc378694363"/>
+      <w:bookmarkStart w:id="8" w:name="_Toc268009113"/>
+      <w:bookmarkStart w:id="9" w:name="_Toc299204216"/>
+      <w:bookmarkStart w:id="10" w:name="_Toc330745075"/>
+      <w:bookmarkStart w:id="11" w:name="_Toc378694362"/>
+      <w:bookmarkStart w:id="12" w:name="_Toc378694363"/>
       <w:r>
         <w:lastRenderedPageBreak/>
         <w:t>LISTA DE TABELAS</w:t>
       </w:r>
-      <w:bookmarkStart w:id="12" w:name="LISTADETABELASEGRAFICOS"/>
-      <w:bookmarkEnd w:id="6"/>
+      <w:bookmarkStart w:id="13" w:name="LISTADETABELASEGRAFICOS"/>
       <w:bookmarkEnd w:id="7"/>
       <w:bookmarkEnd w:id="8"/>
       <w:bookmarkEnd w:id="9"/>
       <w:bookmarkEnd w:id="10"/>
       <w:bookmarkEnd w:id="11"/>
       <w:bookmarkEnd w:id="12"/>
+      <w:bookmarkEnd w:id="13"/>
     </w:p>
     <w:p>
       <w:pPr>
@@ -2542,12 +2545,12 @@
       <w:r>
         <w:br w:type="page"/>
       </w:r>
-      <w:bookmarkStart w:id="13" w:name="_Toc378694364"/>
+      <w:bookmarkStart w:id="14" w:name="_Toc378694364"/>
       <w:r>
         <w:lastRenderedPageBreak/>
         <w:t>LISTA DE GRÁFICOS</w:t>
       </w:r>
-      <w:bookmarkEnd w:id="13"/>
+      <w:bookmarkEnd w:id="14"/>
     </w:p>
     <w:p>
       <w:pPr>
@@ -2690,14 +2693,14 @@
       <w:r>
         <w:br w:type="page"/>
       </w:r>
-      <w:bookmarkStart w:id="14" w:name="_Toc378694365"/>
+      <w:bookmarkStart w:id="15" w:name="_Toc378694365"/>
       <w:r>
         <w:lastRenderedPageBreak/>
         <w:t>LISTA DE ABREVIATURAS E SIGLAS</w:t>
       </w:r>
-      <w:bookmarkStart w:id="15" w:name="LISTADEABREVIATURASESIGLAS"/>
-      <w:bookmarkEnd w:id="14"/>
+      <w:bookmarkStart w:id="16" w:name="LISTADEABREVIATURASESIGLAS"/>
       <w:bookmarkEnd w:id="15"/>
+      <w:bookmarkEnd w:id="16"/>
     </w:p>
     <w:p>
       <w:pPr>
@@ -4178,28 +4181,40 @@
           <w:szCs w:val="32"/>
         </w:rPr>
       </w:pPr>
-      <w:bookmarkStart w:id="16" w:name="CAPITULO1"/>
-      <w:bookmarkStart w:id="17" w:name="_Toc101326828"/>
-      <w:bookmarkStart w:id="18" w:name="_Toc378694366"/>
-      <w:bookmarkEnd w:id="16"/>
+      <w:bookmarkStart w:id="17" w:name="CAPITULO1"/>
+      <w:bookmarkStart w:id="18" w:name="_Toc101326828"/>
+      <w:bookmarkStart w:id="19" w:name="_Toc378694366"/>
+      <w:bookmarkEnd w:id="17"/>
       <w:r>
         <w:lastRenderedPageBreak/>
         <w:t>INTRODUÇÃO</w:t>
       </w:r>
-      <w:bookmarkEnd w:id="17"/>
       <w:bookmarkEnd w:id="18"/>
+      <w:bookmarkEnd w:id="19"/>
     </w:p>
     <w:p>
       <w:pPr>
         <w:ind w:firstLine="1077"/>
-      </w:pPr>
-      <w:r>
+        <w:rPr>
+          <w:color w:val="FF0000"/>
+        </w:rPr>
+      </w:pPr>
+      <w:r>
+        <w:rPr>
+          <w:color w:val="FF0000"/>
+        </w:rPr>
         <w:t>Parte inicial do texto, onde devem constar a delimitação do assunto tratado, o problema ou oportunidade, objetivos da pesquisa</w:t>
       </w:r>
       <w:r>
+        <w:rPr>
+          <w:color w:val="FF0000"/>
+        </w:rPr>
         <w:t>, motivação para fazer a pesquisa, métodos usados e resultados encontrados, quando for o caso,</w:t>
       </w:r>
       <w:r>
+        <w:rPr>
+          <w:color w:val="FF0000"/>
+        </w:rPr>
         <w:t xml:space="preserve"> e outros elementos necessários para situar o tema do trabalho, bem como a estrutura do documento.</w:t>
       </w:r>
     </w:p>
@@ -4207,18 +4222,18 @@
       <w:pPr>
         <w:ind w:firstLine="1077"/>
         <w:rPr>
-          <w:color w:val="008000"/>
-        </w:rPr>
-      </w:pPr>
-      <w:r>
-        <w:rPr>
-          <w:color w:val="008000"/>
+          <w:color w:val="FF0000"/>
+        </w:rPr>
+      </w:pPr>
+      <w:r>
+        <w:rPr>
+          <w:color w:val="FF0000"/>
         </w:rPr>
         <w:t xml:space="preserve">A introdução </w:t>
       </w:r>
       <w:r>
         <w:rPr>
-          <w:color w:val="008000"/>
+          <w:color w:val="FF0000"/>
         </w:rPr>
         <w:t>pode ter a seguinte ordem:</w:t>
       </w:r>
@@ -4230,12 +4245,12 @@
           <w:numId w:val="5"/>
         </w:numPr>
         <w:rPr>
-          <w:color w:val="008000"/>
-        </w:rPr>
-      </w:pPr>
-      <w:r>
-        <w:rPr>
-          <w:color w:val="008000"/>
+          <w:color w:val="FF0000"/>
+        </w:rPr>
+      </w:pPr>
+      <w:r>
+        <w:rPr>
+          <w:color w:val="FF0000"/>
         </w:rPr>
         <w:t>O que é o trabalho? (1 ou 2 parágrafos)</w:t>
       </w:r>
@@ -4247,12 +4262,12 @@
           <w:numId w:val="5"/>
         </w:numPr>
         <w:rPr>
-          <w:color w:val="008000"/>
-        </w:rPr>
-      </w:pPr>
-      <w:r>
-        <w:rPr>
-          <w:color w:val="008000"/>
+          <w:color w:val="FF0000"/>
+        </w:rPr>
+      </w:pPr>
+      <w:r>
+        <w:rPr>
+          <w:color w:val="FF0000"/>
         </w:rPr>
         <w:t>Motivação para desenvolvê-lo? (1 parágrafo)</w:t>
       </w:r>
@@ -4264,40 +4279,26 @@
           <w:numId w:val="5"/>
         </w:numPr>
         <w:rPr>
-          <w:color w:val="008000"/>
-        </w:rPr>
-      </w:pPr>
-      <w:r>
-        <w:rPr>
-          <w:color w:val="008000"/>
+          <w:color w:val="FF0000"/>
+        </w:rPr>
+      </w:pPr>
+      <w:r>
+        <w:rPr>
+          <w:color w:val="FF0000"/>
         </w:rPr>
         <w:t>Métodos usados, quando for o caso (linguagens, protocolos, metodologias, etc</w:t>
       </w:r>
       <w:r>
         <w:rPr>
-          <w:color w:val="008000"/>
+          <w:color w:val="FF0000"/>
         </w:rPr>
         <w:t>.</w:t>
       </w:r>
       <w:r>
         <w:rPr>
-          <w:color w:val="008000"/>
-        </w:rPr>
-        <w:t xml:space="preserve">)  </w:t>
-      </w:r>
-      <w:proofErr w:type="gramStart"/>
-      <w:r>
-        <w:rPr>
-          <w:color w:val="008000"/>
-        </w:rPr>
-        <w:t>( 1</w:t>
-      </w:r>
-      <w:proofErr w:type="gramEnd"/>
-      <w:r>
-        <w:rPr>
-          <w:color w:val="008000"/>
-        </w:rPr>
-        <w:t xml:space="preserve"> ou 2 parágrafos)</w:t>
+          <w:color w:val="FF0000"/>
+        </w:rPr>
+        <w:t>)  ( 1 ou 2 parágrafos)</w:t>
       </w:r>
     </w:p>
     <w:p>
@@ -4307,12 +4308,12 @@
           <w:numId w:val="5"/>
         </w:numPr>
         <w:rPr>
-          <w:color w:val="008000"/>
-        </w:rPr>
-      </w:pPr>
-      <w:r>
-        <w:rPr>
-          <w:color w:val="008000"/>
+          <w:color w:val="FF0000"/>
+        </w:rPr>
+      </w:pPr>
+      <w:r>
+        <w:rPr>
+          <w:color w:val="FF0000"/>
         </w:rPr>
         <w:t>Organização do trabalho:</w:t>
       </w:r>
@@ -4324,12 +4325,12 @@
           <w:numId w:val="5"/>
         </w:numPr>
         <w:rPr>
-          <w:color w:val="008000"/>
-        </w:rPr>
-      </w:pPr>
-      <w:r>
-        <w:rPr>
-          <w:color w:val="008000"/>
+          <w:color w:val="FF0000"/>
+        </w:rPr>
+      </w:pPr>
+      <w:r>
+        <w:rPr>
+          <w:color w:val="FF0000"/>
         </w:rPr>
         <w:t>no Capítulo 2....;</w:t>
       </w:r>
@@ -4341,12 +4342,12 @@
           <w:numId w:val="5"/>
         </w:numPr>
         <w:rPr>
-          <w:color w:val="008000"/>
-        </w:rPr>
-      </w:pPr>
-      <w:r>
-        <w:rPr>
-          <w:color w:val="008000"/>
+          <w:color w:val="FF0000"/>
+        </w:rPr>
+      </w:pPr>
+      <w:r>
+        <w:rPr>
+          <w:color w:val="FF0000"/>
         </w:rPr>
         <w:t>o terceiro capítulo é dedicado ...;</w:t>
       </w:r>
@@ -4358,12 +4359,12 @@
           <w:numId w:val="5"/>
         </w:numPr>
         <w:rPr>
-          <w:color w:val="008000"/>
-        </w:rPr>
-      </w:pPr>
-      <w:r>
-        <w:rPr>
-          <w:color w:val="008000"/>
+          <w:color w:val="FF0000"/>
+        </w:rPr>
+      </w:pPr>
+      <w:r>
+        <w:rPr>
+          <w:color w:val="FF0000"/>
         </w:rPr>
         <w:t>...; e</w:t>
       </w:r>
@@ -4375,38 +4376,14 @@
           <w:numId w:val="5"/>
         </w:numPr>
         <w:rPr>
-          <w:color w:val="008000"/>
-        </w:rPr>
-      </w:pPr>
-      <w:r>
-        <w:rPr>
-          <w:color w:val="008000"/>
-        </w:rPr>
-        <w:t>finalmente</w:t>
-      </w:r>
-      <w:r>
-        <w:rPr>
-          <w:color w:val="008000"/>
-        </w:rPr>
-        <w:t>,</w:t>
-      </w:r>
-      <w:r>
-        <w:rPr>
-          <w:color w:val="008000"/>
-        </w:rPr>
-        <w:t xml:space="preserve"> no Capítulo “tal”</w:t>
-      </w:r>
-      <w:r>
-        <w:rPr>
-          <w:color w:val="008000"/>
-        </w:rPr>
-        <w:t>,</w:t>
-      </w:r>
-      <w:r>
-        <w:rPr>
-          <w:color w:val="008000"/>
-        </w:rPr>
-        <w:t xml:space="preserve"> temos as conclusões e indicações para futuros trabalhos.</w:t>
+          <w:color w:val="FF0000"/>
+        </w:rPr>
+      </w:pPr>
+      <w:r>
+        <w:rPr>
+          <w:color w:val="FF0000"/>
+        </w:rPr>
+        <w:t>finalmente, no Capítulo “tal”, temos as conclusões e indicações para futuros trabalhos.</w:t>
       </w:r>
     </w:p>
     <w:p>
@@ -4416,11 +4393,11 @@
       <w:r>
         <w:br w:type="page"/>
       </w:r>
-      <w:bookmarkStart w:id="19" w:name="CAPITULO2"/>
-      <w:bookmarkStart w:id="20" w:name="CAPITULO3"/>
-      <w:bookmarkStart w:id="21" w:name="_Toc378694367"/>
-      <w:bookmarkEnd w:id="19"/>
+      <w:bookmarkStart w:id="20" w:name="CAPITULO2"/>
+      <w:bookmarkStart w:id="21" w:name="CAPITULO3"/>
+      <w:bookmarkStart w:id="22" w:name="_Toc378694367"/>
       <w:bookmarkEnd w:id="20"/>
+      <w:bookmarkEnd w:id="21"/>
       <w:r>
         <w:lastRenderedPageBreak/>
         <w:t>trabalhos relacionados</w:t>
@@ -4433,16 +4410,16 @@
       <w:r>
         <w:t xml:space="preserve">Visando o entendimento e análise da importância da implementação </w:t>
       </w:r>
-      <w:commentRangeStart w:id="22"/>
+      <w:commentRangeStart w:id="23"/>
       <w:r>
         <w:t>da técnica</w:t>
       </w:r>
-      <w:commentRangeEnd w:id="22"/>
+      <w:commentRangeEnd w:id="23"/>
       <w:r>
         <w:rPr>
           <w:rStyle w:val="Refdecomentrio"/>
         </w:rPr>
-        <w:commentReference w:id="22"/>
+        <w:commentReference w:id="23"/>
       </w:r>
       <w:r>
         <w:t xml:space="preserve">, foram ponderados artigos cujo o conceito principal é análogo ao do presente trabalho. </w:t>
@@ -4459,37 +4436,13 @@
         <w:t xml:space="preserve"> [1]</w:t>
       </w:r>
       <w:r>
-        <w:t xml:space="preserve"> de autoria de Carolina Franco Zanon, apresenta a criação de um sistema, utilizando a técnica Web </w:t>
-      </w:r>
-      <w:proofErr w:type="spellStart"/>
-      <w:r>
-        <w:t>Scraping</w:t>
-      </w:r>
-      <w:proofErr w:type="spellEnd"/>
-      <w:r>
-        <w:t xml:space="preserve">, para auxiliar na definição do perfil epidemiológico dos pacientes da Clínica de Estomatologia da FO-UFRJ. Os dados foram coletados, de um sistema já existente denominado </w:t>
-      </w:r>
-      <w:proofErr w:type="spellStart"/>
-      <w:r>
-        <w:t>Estomato</w:t>
-      </w:r>
-      <w:proofErr w:type="spellEnd"/>
-      <w:r>
-        <w:t xml:space="preserve"> Web, um software incapaz de dar estatísticas ou exportar grande quantidade de dados de uma única vez.</w:t>
+        <w:t xml:space="preserve"> de autoria de Carolina Franco Zanon, apresenta a criação de um sistema, utilizando a técnica Web Scraping, para auxiliar na definição do perfil epidemiológico dos pacientes da Clínica de Estomatologia da FO-UFRJ. Os dados foram coletados, de um sistema já existente denominado Estomato Web, um software incapaz de dar estatísticas ou exportar grande quantidade de dados de uma única vez.</w:t>
       </w:r>
       <w:r>
         <w:t xml:space="preserve"> </w:t>
       </w:r>
       <w:r>
-        <w:t xml:space="preserve">A técnica foi implementada fazendo a coleta dos conjuntos de dados e transferindo-os para planilhas do Excel. Foi possível agrupar os dados por categorias e fazer uma análise detalhada do perfil dos pacientes. Concluiu-se que o uso do novo sistema, chamado </w:t>
-      </w:r>
-      <w:proofErr w:type="spellStart"/>
-      <w:r>
-        <w:t>Estomato</w:t>
-      </w:r>
-      <w:proofErr w:type="spellEnd"/>
-      <w:r>
-        <w:t xml:space="preserve"> Web Scraper, facilitou a extração e qualidade dos dados, e, assim sendo, poderá ser utilizado para diversos estudos na área de estomatologia.</w:t>
+        <w:t>A técnica foi implementada fazendo a coleta dos conjuntos de dados e transferindo-os para planilhas do Excel. Foi possível agrupar os dados por categorias e fazer uma análise detalhada do perfil dos pacientes. Concluiu-se que o uso do novo sistema, chamado Estomato Web Scraper, facilitou a extração e qualidade dos dados, e, assim sendo, poderá ser utilizado para diversos estudos na área de estomatologia.</w:t>
       </w:r>
     </w:p>
     <w:p>
@@ -4506,38 +4459,18 @@
         <w:t xml:space="preserve"> [2] que</w:t>
       </w:r>
       <w:r>
-        <w:t xml:space="preserve"> tem </w:t>
-      </w:r>
-      <w:proofErr w:type="spellStart"/>
-      <w:r>
-        <w:t>Dhaniel</w:t>
-      </w:r>
-      <w:proofErr w:type="spellEnd"/>
-      <w:r>
-        <w:t xml:space="preserve"> Nunes Mazini e Renato Cesar Sato como autores e aborda uma análise da rentabilidade dos dividendos das empresas que compõem o </w:t>
-      </w:r>
-      <w:proofErr w:type="spellStart"/>
-      <w:r>
-        <w:t>IBrX</w:t>
-      </w:r>
-      <w:proofErr w:type="spellEnd"/>
-      <w:r>
-        <w:t xml:space="preserve"> 50. Foi implementado um Web Scraper a partir da linguagem Python. As informações foram extraídas do site </w:t>
-      </w:r>
-      <w:commentRangeStart w:id="23"/>
-      <w:proofErr w:type="spellStart"/>
-      <w:proofErr w:type="gramStart"/>
+        <w:t xml:space="preserve"> tem Dhaniel Nunes Mazini e Renato Cesar Sato como autores e aborda uma análise da rentabilidade dos dividendos das empresas que compõem o IBrX 50. Foi implementado um Web Scraper a partir da linguagem Python. As informações foram extraídas do site </w:t>
+      </w:r>
+      <w:commentRangeStart w:id="24"/>
       <w:r>
         <w:t>Yahoo!Finanças</w:t>
       </w:r>
-      <w:commentRangeEnd w:id="23"/>
-      <w:proofErr w:type="spellEnd"/>
-      <w:proofErr w:type="gramEnd"/>
+      <w:commentRangeEnd w:id="24"/>
       <w:r>
         <w:rPr>
           <w:rStyle w:val="Refdecomentrio"/>
         </w:rPr>
-        <w:commentReference w:id="23"/>
+        <w:commentReference w:id="24"/>
       </w:r>
       <w:r>
         <w:t>, onde os dados não estão disponíveis para uma coleta em massa. As análises feitas para a área do mercado financeiro têm como característica uma grande massa de dados e é necessário extração em diferentes fontes. Utilizando a tecnologia proposta, foi possível a automatização da coleta em uma escala de tempo reduzida. Os elementos obtidos foram armazenados em um arquivo que favorece a manipulação, possibilitando a realização de uma análise de regressão múltipla para chegar no objetivo proposto pelo estudo.</w:t>
@@ -4558,23 +4491,7 @@
         <w:t xml:space="preserve"> [3]</w:t>
       </w:r>
       <w:r>
-        <w:t xml:space="preserve"> de autoria de Thiago da Cunha Borges e Zeus </w:t>
-      </w:r>
-      <w:proofErr w:type="spellStart"/>
-      <w:r>
-        <w:t>Olenchuk</w:t>
-      </w:r>
-      <w:proofErr w:type="spellEnd"/>
-      <w:r>
-        <w:t xml:space="preserve"> </w:t>
-      </w:r>
-      <w:proofErr w:type="spellStart"/>
-      <w:r>
-        <w:t>Ganimi</w:t>
-      </w:r>
-      <w:proofErr w:type="spellEnd"/>
-      <w:r>
-        <w:t xml:space="preserve"> discorre sobre a implementação de um </w:t>
+        <w:t xml:space="preserve"> de autoria de Thiago da Cunha Borges e Zeus Olenchuk Ganimi discorre sobre a implementação de um </w:t>
       </w:r>
       <w:r>
         <w:t>W</w:t>
@@ -4603,8 +4520,8 @@
       <w:pPr>
         <w:pStyle w:val="Ttulo2"/>
       </w:pPr>
-      <w:bookmarkStart w:id="24" w:name="_heading=h.gjdgxs"/>
-      <w:bookmarkEnd w:id="24"/>
+      <w:bookmarkStart w:id="25" w:name="_heading=h.gjdgxs"/>
+      <w:bookmarkEnd w:id="25"/>
       <w:r>
         <w:t>DISCUSSÃO</w:t>
       </w:r>
@@ -4614,15 +4531,7 @@
         <w:ind w:firstLine="431"/>
       </w:pPr>
       <w:r>
-        <w:t xml:space="preserve">A partir dos trabalhos supracitados é possível analisar que existem diversas aplicações da tecnologia de Web </w:t>
-      </w:r>
-      <w:proofErr w:type="spellStart"/>
-      <w:r>
-        <w:t>Scraping</w:t>
-      </w:r>
-      <w:proofErr w:type="spellEnd"/>
-      <w:r>
-        <w:t xml:space="preserve"> para a obtenção de dados. Constatou-se que a implementação da técnica é capaz de auxiliar a automação, assiduidade e estudo dos dados obtidos, além de dar suporte para distintas áreas de estudo.</w:t>
+        <w:t>A partir dos trabalhos supracitados é possível analisar que existem diversas aplicações da tecnologia de Web Scraping para a obtenção de dados. Constatou-se que a implementação da técnica é capaz de auxiliar a automação, assiduidade e estudo dos dados obtidos, além de dar suporte para distintas áreas de estudo.</w:t>
       </w:r>
     </w:p>
     <w:p>
@@ -4636,18 +4545,7 @@
         <w:t xml:space="preserve"> de</w:t>
       </w:r>
       <w:r>
-        <w:t xml:space="preserve"> sites especializados da área. </w:t>
-      </w:r>
-      <w:commentRangeStart w:id="25"/>
-      <w:r>
-        <w:t>Atualmente essa etapa é realizada manualmente.</w:t>
-      </w:r>
-      <w:commentRangeEnd w:id="25"/>
-      <w:r>
-        <w:rPr>
-          <w:rStyle w:val="Refdecomentrio"/>
-        </w:rPr>
-        <w:commentReference w:id="25"/>
+        <w:t xml:space="preserve"> sites especializados da área.</w:t>
       </w:r>
     </w:p>
     <w:p>
@@ -4656,15 +4554,7 @@
       </w:pPr>
       <w:commentRangeStart w:id="26"/>
       <w:r>
-        <w:t xml:space="preserve">A aplicação de Web </w:t>
-      </w:r>
-      <w:proofErr w:type="spellStart"/>
-      <w:r>
-        <w:t>Scraping</w:t>
-      </w:r>
-      <w:proofErr w:type="spellEnd"/>
-      <w:r>
-        <w:t xml:space="preserve"> nesse contexto de extração das informações de sites farmacêuticos especializados através da busca por elementos-chave que compõe a página web proverá agilidade em uma etapa importante da criação de novos medicamentos, principalmente nessa época na qual a nossa sociedade demanda por soluções rápidas e eficientes que combatam os agentes infecciosos recém descobertos.</w:t>
+        <w:t>A aplicação de Web Scraping nesse contexto de extração das informações de sites farmacêuticos especializados através da busca por elementos-chave que compõe a página web proverá agilidade em uma etapa importante da criação de novos medicamentos, principalmente nessa época na qual a nossa sociedade demanda por soluções rápidas e eficientes que combatam os agentes infecciosos recém descobertos.</w:t>
       </w:r>
       <w:commentRangeEnd w:id="26"/>
       <w:r>
@@ -4747,59 +4637,99 @@
         </w:rPr>
         <w:t>DESENVOLVIMENTO DO TRABALHO</w:t>
       </w:r>
-      <w:bookmarkEnd w:id="21"/>
-    </w:p>
-    <w:p>
+      <w:bookmarkEnd w:id="22"/>
+    </w:p>
+    <w:p>
+      <w:pPr>
+        <w:rPr>
+          <w:color w:val="FF0000"/>
+        </w:rPr>
+      </w:pPr>
       <w:bookmarkStart w:id="28" w:name="_Toc101326842"/>
       <w:r>
         <w:tab/>
       </w:r>
       <w:r>
+        <w:rPr>
+          <w:color w:val="FF0000"/>
+        </w:rPr>
         <w:t xml:space="preserve">Neste capítulo colocamos algumas informações relevantes para a elaboração do TCC. </w:t>
       </w:r>
     </w:p>
     <w:p>
       <w:pPr>
         <w:ind w:firstLine="1134"/>
-      </w:pPr>
-      <w:r>
+        <w:rPr>
+          <w:color w:val="FF0000"/>
+        </w:rPr>
+      </w:pPr>
+      <w:r>
+        <w:rPr>
+          <w:color w:val="FF0000"/>
+        </w:rPr>
         <w:t>O processo de desenvolvimento do TCC é interativo</w:t>
       </w:r>
       <w:r>
+        <w:rPr>
+          <w:color w:val="FF0000"/>
+        </w:rPr>
         <w:t xml:space="preserve">, e ocorre através de sucessivos </w:t>
       </w:r>
       <w:r>
         <w:rPr>
           <w:i/>
+          <w:color w:val="FF0000"/>
         </w:rPr>
         <w:t>e-mails</w:t>
       </w:r>
       <w:r>
+        <w:rPr>
+          <w:color w:val="FF0000"/>
+        </w:rPr>
         <w:t xml:space="preserve">. O aluno envia versões intermediárias para </w:t>
       </w:r>
       <w:r>
+        <w:rPr>
+          <w:color w:val="FF0000"/>
+        </w:rPr>
         <w:t>seu</w:t>
       </w:r>
       <w:r>
+        <w:rPr>
+          <w:color w:val="FF0000"/>
+        </w:rPr>
         <w:t xml:space="preserve"> orientador, que o direciona para a próxima versão. Desta forma, o trabalho vai sendo elaborado e quando o orientador decide que o trabalho está pronto para ser avaliado pela Banca</w:t>
       </w:r>
       <w:r>
+        <w:rPr>
+          <w:color w:val="FF0000"/>
+        </w:rPr>
         <w:t>, este o encaminha para avaliação. A avaliação da banca pode resultar em um conjunto de sugestões para o aprimoramento do trabalho, cabendo ao orientador encaminhar ao seu orientando as modificações a serem efetuadas.</w:t>
       </w:r>
       <w:r>
+        <w:rPr>
+          <w:color w:val="FF0000"/>
+        </w:rPr>
         <w:t xml:space="preserve"> Ao final desse processo o trabalho estará pronto para ser</w:t>
       </w:r>
       <w:r>
+        <w:rPr>
+          <w:color w:val="FF0000"/>
+        </w:rPr>
         <w:t xml:space="preserve"> entregue em sua versão em capa </w:t>
       </w:r>
       <w:commentRangeEnd w:id="27"/>
       <w:r>
         <w:rPr>
           <w:rStyle w:val="Refdecomentrio"/>
+          <w:color w:val="FF0000"/>
         </w:rPr>
         <w:commentReference w:id="27"/>
       </w:r>
       <w:r>
+        <w:rPr>
+          <w:color w:val="FF0000"/>
+        </w:rPr>
         <w:t>dura, que é um requisito obrigatório para a aprovação no TCC.</w:t>
       </w:r>
     </w:p>
@@ -4829,24 +4759,51 @@
     <w:p>
       <w:pPr>
         <w:ind w:firstLine="1134"/>
-      </w:pPr>
-      <w:r>
+        <w:rPr>
+          <w:color w:val="FF0000"/>
+        </w:rPr>
+      </w:pPr>
+      <w:r>
+        <w:rPr>
+          <w:color w:val="FF0000"/>
+        </w:rPr>
+        <w:t>O presente documento</w:t>
+      </w:r>
+      <w:r>
+        <w:rPr>
+          <w:color w:val="FF0000"/>
+        </w:rPr>
+        <w:t xml:space="preserve"> foi digitado </w:t>
+      </w:r>
+      <w:r>
+        <w:rPr>
+          <w:color w:val="FF0000"/>
+        </w:rPr>
+        <w:t xml:space="preserve">no estilo e formatos necessários para a elaboração do TCC, portanto guardem uma cópia, para salvar as informações nele </w:t>
+      </w:r>
+      <w:r>
+        <w:rPr>
+          <w:color w:val="FF0000"/>
+        </w:rPr>
         <w:lastRenderedPageBreak/>
-        <w:t>O presente documento</w:t>
-      </w:r>
-      <w:r>
-        <w:t xml:space="preserve"> foi digitado </w:t>
-      </w:r>
-      <w:r>
-        <w:t xml:space="preserve">no estilo e formatos necessários para a elaboração do TCC, portanto guardem uma cópia, para salvar as informações nele contidas, e o </w:t>
-      </w:r>
-      <w:r>
+        <w:t xml:space="preserve">contidas, e o </w:t>
+      </w:r>
+      <w:r>
+        <w:rPr>
+          <w:color w:val="FF0000"/>
+        </w:rPr>
         <w:t>utilize</w:t>
       </w:r>
       <w:r>
+        <w:rPr>
+          <w:color w:val="FF0000"/>
+        </w:rPr>
         <w:t xml:space="preserve"> como base para desenvolver o TCC. </w:t>
       </w:r>
       <w:r>
+        <w:rPr>
+          <w:color w:val="FF0000"/>
+        </w:rPr>
         <w:t xml:space="preserve">Para digitar, selecione o texto de modelo e troque pela sua redação. O parágrafo está justificado com a primeira linha recuada em </w:t>
       </w:r>
       <w:smartTag w:uri="urn:schemas-microsoft-com:office:smarttags" w:element="metricconverter">
@@ -4854,21 +4811,36 @@
           <w:attr w:name="ProductID" w:val="02 cent￭metros"/>
         </w:smartTagPr>
         <w:r>
+          <w:rPr>
+            <w:color w:val="FF0000"/>
+          </w:rPr>
           <w:t>02 centímetros</w:t>
         </w:r>
       </w:smartTag>
       <w:r>
+        <w:rPr>
+          <w:color w:val="FF0000"/>
+        </w:rPr>
         <w:t>, entreli</w:t>
       </w:r>
       <w:r>
+        <w:rPr>
+          <w:color w:val="FF0000"/>
+        </w:rPr>
         <w:t>nha em 1,5.</w:t>
       </w:r>
     </w:p>
     <w:p>
       <w:pPr>
         <w:ind w:firstLine="1134"/>
-      </w:pPr>
-      <w:r>
+        <w:rPr>
+          <w:color w:val="FF0000"/>
+        </w:rPr>
+      </w:pPr>
+      <w:r>
+        <w:rPr>
+          <w:color w:val="FF0000"/>
+        </w:rPr>
         <w:t>Na sequência temos uma lista das principais recomendações durante a escrita.</w:t>
       </w:r>
     </w:p>
@@ -4895,48 +4867,74 @@
       </w:r>
       <w:r>
         <w:tab/>
+      </w:r>
+      <w:r>
+        <w:rPr>
+          <w:color w:val="FF0000"/>
+        </w:rPr>
         <w:t>Na seção de “</w:t>
       </w:r>
       <w:r>
         <w:rPr>
           <w:b/>
+          <w:color w:val="FF0000"/>
         </w:rPr>
         <w:t>REFERÊNCIAS BIBLIOGRÁFICAS</w:t>
       </w:r>
       <w:r>
+        <w:rPr>
+          <w:color w:val="FF0000"/>
+        </w:rPr>
         <w:t>” temos dois exemplos para o formato das referências.  Elas devem ser utilizadas no texto com o formato [1] para a primeira referência da lista e assim por diante</w:t>
       </w:r>
       <w:r>
+        <w:rPr>
+          <w:color w:val="FF0000"/>
+        </w:rPr>
         <w:t>, em ordem</w:t>
       </w:r>
       <w:r>
+        <w:rPr>
+          <w:color w:val="FF0000"/>
+        </w:rPr>
         <w:t xml:space="preserve">. Se utilizar um </w:t>
       </w:r>
       <w:r>
         <w:rPr>
           <w:i/>
+          <w:color w:val="FF0000"/>
         </w:rPr>
         <w:t>site</w:t>
       </w:r>
       <w:r>
+        <w:rPr>
+          <w:color w:val="FF0000"/>
+        </w:rPr>
         <w:t xml:space="preserve"> como referência use o modelo em [2]. Quando se referir a uma página específica, como no caso de uma citação use [1, p.32]. Lembre-se de que </w:t>
       </w:r>
       <w:r>
+        <w:rPr>
+          <w:color w:val="FF0000"/>
+        </w:rPr>
         <w:t>definições, conceitos, estatísticas, gráficos, ou seja, qualquer afirmação ou dado contido no texto que não for seu deve exibir uma referência. Outra questão é que devemos ter cuidado na seleção das referências, por exemplo, o Wiki não é uma referência confiável, pois existem muitos erros.</w:t>
       </w:r>
       <w:r>
-        <w:t xml:space="preserve"> </w:t>
-      </w:r>
-      <w:r>
-        <w:t xml:space="preserve">Uma boa dica é usar a referência automática que já coloca as citações na ordem correta e faz a referência (no final do documento) de forma automática. Com isso, caso alguma referência seja acrescentada depois, você não precisa rever toda a lista citada. Para isso vá no menu referência e clique em inserir citação </w:t>
+        <w:rPr>
+          <w:color w:val="FF0000"/>
+        </w:rPr>
+        <w:t xml:space="preserve"> Uma boa dica é usar a referência automática que já coloca as citações na ordem correta e faz a referência (no final do documento) de forma automática. Com isso, caso alguma referência seja acrescentada depois, você não precisa rever toda a lista citada. Para isso vá no menu referência e clique em inserir citação </w:t>
       </w:r>
       <w:r>
         <w:rPr>
           <w:noProof/>
+          <w:color w:val="FF0000"/>
         </w:rPr>
         <w:t>[1]</w:t>
       </w:r>
       <w:r>
+        <w:rPr>
+          <w:color w:val="FF0000"/>
+        </w:rPr>
         <w:t>.</w:t>
       </w:r>
     </w:p>
@@ -4960,44 +4958,83 @@
     <w:p>
       <w:pPr>
         <w:ind w:firstLine="1134"/>
-      </w:pPr>
-      <w:r>
+        <w:rPr>
+          <w:color w:val="FF0000"/>
+        </w:rPr>
+      </w:pPr>
+      <w:r>
+        <w:rPr>
+          <w:color w:val="FF0000"/>
+        </w:rPr>
         <w:t xml:space="preserve">Citação: É a menção do texto de informação extraída de outra fonte para esclarecer, ilustrar ou sustentar o assunto apresentado. Podemos </w:t>
       </w:r>
       <w:r>
+        <w:rPr>
+          <w:color w:val="FF0000"/>
+        </w:rPr>
         <w:t>classificá-las</w:t>
       </w:r>
       <w:r>
-        <w:t xml:space="preserve"> em </w:t>
-      </w:r>
-      <w:r>
+        <w:rPr>
+          <w:color w:val="FF0000"/>
+        </w:rPr>
+        <w:t xml:space="preserve"> em Curta e Longa. “Curta: É transcrita entre aspas, com o mesmo tipo e tamanho da letra </w:t>
+      </w:r>
+      <w:r>
+        <w:rPr>
+          <w:color w:val="FF0000"/>
+        </w:rPr>
         <w:lastRenderedPageBreak/>
-        <w:t xml:space="preserve">Curta e Longa. “Curta: É transcrita entre aspas, com o mesmo tipo e tamanho da letra utilizados no parágrafo do texto no qual será inserido. O uso das aspas delimita a citação direta”.  </w:t>
-      </w:r>
-      <w:r>
+        <w:t xml:space="preserve">utilizados no parágrafo do texto no qual será inserido. O uso das aspas delimita a citação direta”.  </w:t>
+      </w:r>
+      <w:r>
+        <w:rPr>
+          <w:color w:val="FF0000"/>
+        </w:rPr>
         <w:t>[1</w:t>
       </w:r>
       <w:r>
+        <w:rPr>
+          <w:color w:val="FF0000"/>
+        </w:rPr>
         <w:t>, p.154</w:t>
       </w:r>
       <w:r>
+        <w:rPr>
+          <w:color w:val="FF0000"/>
+        </w:rPr>
         <w:t>]</w:t>
       </w:r>
       <w:r>
+        <w:rPr>
+          <w:color w:val="FF0000"/>
+        </w:rPr>
         <w:t>.</w:t>
       </w:r>
     </w:p>
     <w:p>
       <w:pPr>
         <w:pStyle w:val="CitaoLonga"/>
-      </w:pPr>
-      <w:r>
+        <w:rPr>
+          <w:color w:val="FF0000"/>
+        </w:rPr>
+      </w:pPr>
+      <w:r>
+        <w:rPr>
+          <w:color w:val="FF0000"/>
+        </w:rPr>
         <w:t>(Exemplo de Citação Longa) É transcrita em parágrafo distinto. Inicia na margem de parágrafo, sem deslocamento na primeira linha e termina na margem direita. Longa: É transcrita em parágrafo distinto. Inicia na margem de parágrafo, sem deslocamento na primeira linha e termina na margem direita. Longa: É transcrita em parágrafo distinto. Inicia na margem de parágrafo, sem deslocamento na primeira lin</w:t>
       </w:r>
       <w:r>
+        <w:rPr>
+          <w:color w:val="FF0000"/>
+        </w:rPr>
         <w:t>ha e termina na margem direita [1, p. 155]</w:t>
       </w:r>
       <w:r>
+        <w:rPr>
+          <w:color w:val="FF0000"/>
+        </w:rPr>
         <w:t>.</w:t>
       </w:r>
     </w:p>
@@ -5044,21 +5081,32 @@
         <w:rPr>
           <w:b/>
           <w:caps/>
-        </w:rPr>
-      </w:pPr>
-      <w:r>
+          <w:color w:val="FF0000"/>
+        </w:rPr>
+      </w:pPr>
+      <w:r>
+        <w:rPr>
+          <w:color w:val="FF0000"/>
+        </w:rPr>
         <w:t xml:space="preserve">Todos os termos que não pertençam à língua portuguesa devem ser destacados em </w:t>
       </w:r>
       <w:r>
         <w:rPr>
           <w:i/>
+          <w:color w:val="FF0000"/>
         </w:rPr>
         <w:t>itálico</w:t>
       </w:r>
       <w:r>
+        <w:rPr>
+          <w:color w:val="FF0000"/>
+        </w:rPr>
         <w:t>. Os termos não usuais devem ser definidos ou no texto ou em notas de rodapé.</w:t>
       </w:r>
       <w:r>
+        <w:rPr>
+          <w:color w:val="FF0000"/>
+        </w:rPr>
         <w:t xml:space="preserve"> </w:t>
       </w:r>
     </w:p>
@@ -5081,47 +5129,69 @@
     <w:p>
       <w:pPr>
         <w:ind w:firstLine="1134"/>
-      </w:pPr>
-      <w:r>
+        <w:rPr>
+          <w:color w:val="FF0000"/>
+        </w:rPr>
+      </w:pPr>
+      <w:r>
+        <w:rPr>
+          <w:color w:val="FF0000"/>
+        </w:rPr>
         <w:t xml:space="preserve">As figuras, gráficos e tabelas devem ser referenciadas no texto, por exemplo: no Gráfico </w:t>
       </w:r>
       <w:r>
+        <w:rPr>
+          <w:color w:val="FF0000"/>
+        </w:rPr>
         <w:t>1 apresentamos um</w:t>
       </w:r>
       <w:r>
+        <w:rPr>
+          <w:color w:val="FF0000"/>
+        </w:rPr>
         <w:t xml:space="preserve"> exemplo.</w:t>
       </w:r>
       <w:r>
+        <w:rPr>
+          <w:color w:val="FF0000"/>
+        </w:rPr>
         <w:t xml:space="preserve"> Os índices já foram criados neste texto, para colocar novos objetos </w:t>
       </w:r>
       <w:r>
+        <w:rPr>
+          <w:color w:val="FF0000"/>
+        </w:rPr>
         <w:t xml:space="preserve">pressione </w:t>
       </w:r>
       <w:r>
+        <w:rPr>
+          <w:color w:val="FF0000"/>
+        </w:rPr>
         <w:t xml:space="preserve">o botão direito do </w:t>
       </w:r>
       <w:r>
         <w:rPr>
           <w:i/>
-        </w:rPr>
-        <w:t>mouse</w:t>
-      </w:r>
-      <w:r>
-        <w:rPr>
-          <w:i/>
-        </w:rPr>
-        <w:t xml:space="preserve"> </w:t>
-      </w:r>
-      <w:r>
-        <w:t>sobre o objeto</w:t>
-      </w:r>
-      <w:r>
-        <w:t xml:space="preserve">, selecione “legenda” e </w:t>
-      </w:r>
-      <w:r>
+          <w:color w:val="FF0000"/>
+        </w:rPr>
+        <w:t xml:space="preserve">mouse </w:t>
+      </w:r>
+      <w:r>
+        <w:rPr>
+          <w:color w:val="FF0000"/>
+        </w:rPr>
+        <w:t xml:space="preserve">sobre o objeto, selecione “legenda” e </w:t>
+      </w:r>
+      <w:r>
+        <w:rPr>
+          <w:color w:val="FF0000"/>
+        </w:rPr>
         <w:t>digite</w:t>
       </w:r>
       <w:r>
+        <w:rPr>
+          <w:color w:val="FF0000"/>
+        </w:rPr>
         <w:t xml:space="preserve"> sua descrição para o objeto. Após este procedimento basta atualizar o índice que ele será incluído.</w:t>
       </w:r>
     </w:p>
@@ -5154,7 +5224,7 @@
                     </pic:cNvPicPr>
                   </pic:nvPicPr>
                   <pic:blipFill>
-                    <a:blip r:embed="rId13">
+                    <a:blip r:embed="rId11">
                       <a:extLst>
                         <a:ext uri="{28A0092B-C50C-407E-A947-70E740481C1C}">
                           <a14:useLocalDpi xmlns:a14="http://schemas.microsoft.com/office/drawing/2010/main" val="0"/>
@@ -5190,37 +5260,54 @@
       <w:pPr>
         <w:pStyle w:val="Legenda"/>
         <w:jc w:val="center"/>
+        <w:rPr>
+          <w:color w:val="FF0000"/>
+        </w:rPr>
       </w:pPr>
       <w:bookmarkStart w:id="35" w:name="_Toc378694318"/>
       <w:r>
+        <w:rPr>
+          <w:color w:val="FF0000"/>
+        </w:rPr>
         <w:t xml:space="preserve">Gráfico </w:t>
       </w:r>
       <w:r>
+        <w:rPr>
+          <w:color w:val="FF0000"/>
+        </w:rPr>
         <w:fldChar w:fldCharType="begin"/>
       </w:r>
       <w:r>
+        <w:rPr>
+          <w:color w:val="FF0000"/>
+        </w:rPr>
         <w:instrText xml:space="preserve"> SEQ Gráfico \* ARABIC </w:instrText>
       </w:r>
       <w:r>
+        <w:rPr>
+          <w:color w:val="FF0000"/>
+        </w:rPr>
         <w:fldChar w:fldCharType="separate"/>
       </w:r>
       <w:r>
         <w:rPr>
           <w:noProof/>
+          <w:color w:val="FF0000"/>
         </w:rPr>
         <w:t>1</w:t>
       </w:r>
       <w:r>
         <w:rPr>
           <w:noProof/>
+          <w:color w:val="FF0000"/>
         </w:rPr>
         <w:fldChar w:fldCharType="end"/>
       </w:r>
       <w:r>
-        <w:t xml:space="preserve">: </w:t>
-      </w:r>
-      <w:r>
-        <w:t>Exemplo de um gráfico</w:t>
+        <w:rPr>
+          <w:color w:val="FF0000"/>
+        </w:rPr>
+        <w:t>: Exemplo de um gráfico</w:t>
       </w:r>
       <w:bookmarkEnd w:id="35"/>
     </w:p>
@@ -5251,7 +5338,7 @@
                     </pic:cNvPicPr>
                   </pic:nvPicPr>
                   <pic:blipFill>
-                    <a:blip r:embed="rId14">
+                    <a:blip r:embed="rId12">
                       <a:extLst>
                         <a:ext uri="{28A0092B-C50C-407E-A947-70E740481C1C}">
                           <a14:useLocalDpi xmlns:a14="http://schemas.microsoft.com/office/drawing/2010/main" val="0"/>
@@ -5296,7 +5383,10 @@
         <w:fldChar w:fldCharType="begin"/>
       </w:r>
       <w:r>
-        <w:instrText xml:space="preserve"> SEQ Figura \* ARABIC </w:instrText>
+        <w:instrText xml:space="preserve"> SEQ</w:instrText>
+      </w:r>
+      <w:r>
+        <w:instrText xml:space="preserve"> Figura \* ARABIC </w:instrText>
       </w:r>
       <w:r>
         <w:fldChar w:fldCharType="separate"/>
@@ -5379,7 +5469,15 @@
             <w:shd w:val="clear" w:color="auto" w:fill="auto"/>
           </w:tcPr>
           <w:p>
+            <w:pPr>
+              <w:rPr>
+                <w:color w:val="FF0000"/>
+              </w:rPr>
+            </w:pPr>
             <w:r>
+              <w:rPr>
+                <w:color w:val="FF0000"/>
+              </w:rPr>
               <w:t>Tabela exemplo</w:t>
             </w:r>
           </w:p>
@@ -5390,7 +5488,15 @@
             <w:shd w:val="clear" w:color="auto" w:fill="auto"/>
           </w:tcPr>
           <w:p>
+            <w:pPr>
+              <w:rPr>
+                <w:color w:val="FF0000"/>
+              </w:rPr>
+            </w:pPr>
             <w:r>
+              <w:rPr>
+                <w:color w:val="FF0000"/>
+              </w:rPr>
               <w:t>Descrição</w:t>
             </w:r>
           </w:p>
@@ -5403,7 +5509,15 @@
             <w:shd w:val="clear" w:color="auto" w:fill="auto"/>
           </w:tcPr>
           <w:p>
+            <w:pPr>
+              <w:rPr>
+                <w:color w:val="FF0000"/>
+              </w:rPr>
+            </w:pPr>
             <w:r>
+              <w:rPr>
+                <w:color w:val="FF0000"/>
+              </w:rPr>
               <w:t>1</w:t>
             </w:r>
           </w:p>
@@ -5414,7 +5528,15 @@
             <w:shd w:val="clear" w:color="auto" w:fill="auto"/>
           </w:tcPr>
           <w:p>
+            <w:pPr>
+              <w:rPr>
+                <w:color w:val="FF0000"/>
+              </w:rPr>
+            </w:pPr>
             <w:r>
+              <w:rPr>
+                <w:color w:val="FF0000"/>
+              </w:rPr>
               <w:t>Campo 1</w:t>
             </w:r>
           </w:p>
@@ -5427,7 +5549,15 @@
             <w:shd w:val="clear" w:color="auto" w:fill="auto"/>
           </w:tcPr>
           <w:p>
+            <w:pPr>
+              <w:rPr>
+                <w:color w:val="FF0000"/>
+              </w:rPr>
+            </w:pPr>
             <w:r>
+              <w:rPr>
+                <w:color w:val="FF0000"/>
+              </w:rPr>
               <w:t>2</w:t>
             </w:r>
           </w:p>
@@ -5438,23 +5568,40 @@
             <w:shd w:val="clear" w:color="auto" w:fill="auto"/>
           </w:tcPr>
           <w:p>
+            <w:pPr>
+              <w:rPr>
+                <w:color w:val="FF0000"/>
+              </w:rPr>
+            </w:pPr>
             <w:r>
+              <w:rPr>
+                <w:color w:val="FF0000"/>
+              </w:rPr>
               <w:t>Campo 2</w:t>
             </w:r>
           </w:p>
         </w:tc>
       </w:tr>
     </w:tbl>
-    <w:p/>
+    <w:p>
+      <w:pPr>
+        <w:rPr>
+          <w:color w:val="FF0000"/>
+        </w:rPr>
+      </w:pPr>
+    </w:p>
     <w:p>
       <w:pPr>
         <w:pStyle w:val="Ttulo3"/>
         <w:rPr>
-          <w:color w:val="008000"/>
+          <w:color w:val="FF0000"/>
         </w:rPr>
       </w:pPr>
       <w:bookmarkStart w:id="38" w:name="_Toc378694373"/>
       <w:r>
+        <w:rPr>
+          <w:color w:val="FF0000"/>
+        </w:rPr>
         <w:t>NOTAS ENTRE O ORIENTADOR E O ALUNO</w:t>
       </w:r>
       <w:bookmarkEnd w:id="38"/>
@@ -5462,11 +5609,20 @@
     <w:p>
       <w:pPr>
         <w:ind w:firstLine="1134"/>
-      </w:pPr>
-      <w:r>
+        <w:rPr>
+          <w:color w:val="FF0000"/>
+        </w:rPr>
+      </w:pPr>
+      <w:r>
+        <w:rPr>
+          <w:color w:val="FF0000"/>
+        </w:rPr>
         <w:t xml:space="preserve">Nossa interação é feita através de e-mails, mas essa forma de comunicação pode ser prejudicial se escrevermos um texto muito longo, portanto devemos ser objetivos. As observações diretamente no texto do TCC têm se demonstrado mais produtivas, </w:t>
       </w:r>
       <w:r>
+        <w:rPr>
+          <w:color w:val="FF0000"/>
+        </w:rPr>
         <w:t>a forma e estratégia são combinadas entre o tutor orientador e o orientando.</w:t>
       </w:r>
     </w:p>
@@ -5508,22 +5664,40 @@
     <w:p>
       <w:pPr>
         <w:ind w:firstLine="1077"/>
-      </w:pPr>
-      <w:r>
+        <w:rPr>
+          <w:color w:val="FF0000"/>
+        </w:rPr>
+      </w:pPr>
+      <w:r>
+        <w:rPr>
+          <w:color w:val="FF0000"/>
+        </w:rPr>
         <w:tab/>
       </w:r>
     </w:p>
     <w:p>
       <w:pPr>
         <w:ind w:firstLine="1077"/>
-      </w:pPr>
-      <w:r>
+        <w:rPr>
+          <w:color w:val="FF0000"/>
+        </w:rPr>
+      </w:pPr>
+      <w:r>
+        <w:rPr>
+          <w:color w:val="FF0000"/>
+        </w:rPr>
         <w:t>Neste capítulo devem ser colocadas as conclusões que o aluno obteve durante a elaboração do trabalho, bem como o que pretende após sua conclusão (especialização, mestrado, aplicar os conhecimentos</w:t>
       </w:r>
       <w:r>
+        <w:rPr>
+          <w:color w:val="FF0000"/>
+        </w:rPr>
         <w:t xml:space="preserve"> em alguma área</w:t>
       </w:r>
       <w:r>
+        <w:rPr>
+          <w:color w:val="FF0000"/>
+        </w:rPr>
         <w:t>...).</w:t>
       </w:r>
     </w:p>
@@ -5533,6 +5707,9 @@
         <w:jc w:val="left"/>
       </w:pPr>
       <w:r>
+        <w:rPr>
+          <w:color w:val="FF0000"/>
+        </w:rPr>
         <w:br w:type="page"/>
       </w:r>
       <w:bookmarkStart w:id="40" w:name="REFERENCIASBIBLIOGRÁFICAS"/>
@@ -5560,55 +5737,7 @@
           <w:b/>
           <w:bCs/>
         </w:rPr>
-        <w:t xml:space="preserve">Aplicação de um programa de extração de dados através da técnica de web </w:t>
-      </w:r>
-      <w:proofErr w:type="spellStart"/>
-      <w:r>
-        <w:rPr>
-          <w:b/>
-          <w:bCs/>
-        </w:rPr>
-        <w:t>scraping</w:t>
-      </w:r>
-      <w:proofErr w:type="spellEnd"/>
-      <w:r>
-        <w:rPr>
-          <w:b/>
-          <w:bCs/>
-        </w:rPr>
-        <w:t xml:space="preserve"> para determinação do perfil epidemiológico dos pacientes da clínica de estomatologia da faculdade de odontologia da </w:t>
-      </w:r>
-      <w:proofErr w:type="spellStart"/>
-      <w:r>
-        <w:rPr>
-          <w:b/>
-          <w:bCs/>
-        </w:rPr>
-        <w:t>ufrj</w:t>
-      </w:r>
-      <w:proofErr w:type="spellEnd"/>
-      <w:r>
-        <w:rPr>
-          <w:b/>
-          <w:bCs/>
-        </w:rPr>
-        <w:t xml:space="preserve"> cadastrados no software </w:t>
-      </w:r>
-      <w:proofErr w:type="spellStart"/>
-      <w:r>
-        <w:rPr>
-          <w:b/>
-          <w:bCs/>
-        </w:rPr>
-        <w:t>estomato</w:t>
-      </w:r>
-      <w:proofErr w:type="spellEnd"/>
-      <w:r>
-        <w:rPr>
-          <w:b/>
-          <w:bCs/>
-        </w:rPr>
-        <w:t xml:space="preserve"> web</w:t>
+        <w:t>Aplicação de um programa de extração de dados através da técnica de web scraping para determinação do perfil epidemiológico dos pacientes da clínica de estomatologia da faculdade de odontologia da ufrj cadastrados no software estomato web</w:t>
       </w:r>
       <w:r>
         <w:t>,</w:t>
@@ -5625,90 +5754,21 @@
         </w:numPr>
       </w:pPr>
       <w:r>
-        <w:t xml:space="preserve">MAZINI, </w:t>
-      </w:r>
-      <w:proofErr w:type="spellStart"/>
-      <w:r>
-        <w:t>Dhaniel</w:t>
-      </w:r>
-      <w:proofErr w:type="spellEnd"/>
-      <w:r>
-        <w:t xml:space="preserve"> Nunes; SATO, Renato Cesar. </w:t>
+        <w:t xml:space="preserve">MAZINI, Dhaniel Nunes; SATO, Renato Cesar. </w:t>
       </w:r>
       <w:r>
         <w:rPr>
           <w:b/>
           <w:bCs/>
         </w:rPr>
-        <w:t xml:space="preserve">Extração de dados financeiros com </w:t>
-      </w:r>
-      <w:proofErr w:type="gramStart"/>
-      <w:r>
-        <w:rPr>
-          <w:b/>
-          <w:bCs/>
-        </w:rPr>
-        <w:t>um web</w:t>
-      </w:r>
-      <w:proofErr w:type="gramEnd"/>
-      <w:r>
-        <w:rPr>
-          <w:b/>
-          <w:bCs/>
-        </w:rPr>
-        <w:t xml:space="preserve"> scraper: um estudo sobre a rentabilidade dos dividendos</w:t>
-      </w:r>
-      <w:r>
-        <w:t xml:space="preserve">, 2019. </w:t>
-      </w:r>
-      <w:proofErr w:type="spellStart"/>
-      <w:r>
-        <w:t>Dissertaação</w:t>
-      </w:r>
-      <w:proofErr w:type="spellEnd"/>
-      <w:r>
-        <w:t xml:space="preserve"> (Artigo na WAIAF) - </w:t>
-      </w:r>
-      <w:r>
-        <w:t xml:space="preserve">Workshop </w:t>
-      </w:r>
-      <w:proofErr w:type="spellStart"/>
-      <w:r>
-        <w:t>of</w:t>
-      </w:r>
-      <w:proofErr w:type="spellEnd"/>
-      <w:r>
-        <w:t xml:space="preserve"> Artificial </w:t>
-      </w:r>
-      <w:proofErr w:type="spellStart"/>
-      <w:r>
-        <w:t>Intelligence</w:t>
-      </w:r>
-      <w:proofErr w:type="spellEnd"/>
-      <w:r>
-        <w:t xml:space="preserve"> </w:t>
-      </w:r>
-      <w:proofErr w:type="spellStart"/>
-      <w:r>
-        <w:t>Applied</w:t>
-      </w:r>
-      <w:proofErr w:type="spellEnd"/>
-      <w:r>
-        <w:t xml:space="preserve"> </w:t>
-      </w:r>
-      <w:proofErr w:type="spellStart"/>
-      <w:r>
-        <w:t>to</w:t>
-      </w:r>
-      <w:proofErr w:type="spellEnd"/>
-      <w:r>
-        <w:t xml:space="preserve"> </w:t>
-      </w:r>
-      <w:proofErr w:type="spellStart"/>
-      <w:r>
-        <w:t>Finance</w:t>
-      </w:r>
-      <w:proofErr w:type="spellEnd"/>
+        <w:t>Extração de dados financeiros com um web scraper: um estudo sobre a rentabilidade dos dividendos</w:t>
+      </w:r>
+      <w:r>
+        <w:t xml:space="preserve">, 2019. Dissertaação (Artigo na WAIAF) - </w:t>
+      </w:r>
+      <w:r>
+        <w:t>Workshop of Artificial Intelligence Applied to Finance</w:t>
+      </w:r>
       <w:r>
         <w:t xml:space="preserve">, ITA, </w:t>
       </w:r>
@@ -5751,25 +5811,7 @@
           <w:bCs/>
           <w:szCs w:val="24"/>
         </w:rPr>
-        <w:t xml:space="preserve">Thiago da Cunha; GANIMI, Zeus </w:t>
-      </w:r>
-      <w:proofErr w:type="spellStart"/>
-      <w:r>
-        <w:rPr>
-          <w:rFonts w:eastAsia="Arial" w:cs="Arial"/>
-          <w:bCs/>
-          <w:szCs w:val="24"/>
-        </w:rPr>
-        <w:t>Olenchuk</w:t>
-      </w:r>
-      <w:proofErr w:type="spellEnd"/>
-      <w:r>
-        <w:rPr>
-          <w:rFonts w:eastAsia="Arial" w:cs="Arial"/>
-          <w:bCs/>
-          <w:szCs w:val="24"/>
-        </w:rPr>
-        <w:t xml:space="preserve">. </w:t>
+        <w:t xml:space="preserve">Thiago da Cunha; GANIMI, Zeus Olenchuk. </w:t>
       </w:r>
       <w:r>
         <w:rPr>
@@ -5777,25 +5819,7 @@
           <w:b/>
           <w:szCs w:val="24"/>
         </w:rPr>
-        <w:t xml:space="preserve">Extração de dados com web </w:t>
-      </w:r>
-      <w:proofErr w:type="spellStart"/>
-      <w:r>
-        <w:rPr>
-          <w:rFonts w:eastAsia="Arial" w:cs="Arial"/>
-          <w:b/>
-          <w:szCs w:val="24"/>
-        </w:rPr>
-        <w:t>scraping</w:t>
-      </w:r>
-      <w:proofErr w:type="spellEnd"/>
-      <w:r>
-        <w:rPr>
-          <w:rFonts w:eastAsia="Arial" w:cs="Arial"/>
-          <w:b/>
-          <w:szCs w:val="24"/>
-        </w:rPr>
-        <w:t xml:space="preserve"> para análise da variação de preço de veículos automotores</w:t>
+        <w:t>Extração de dados com web scraping para análise da variação de preço de veículos automotores</w:t>
       </w:r>
       <w:r>
         <w:rPr>
@@ -5903,50 +5927,66 @@
     <w:p>
       <w:pPr>
         <w:pStyle w:val="Corpodetexto"/>
-      </w:pPr>
-      <w:r>
-        <w:t>A função das duas definições, Anexo e Apêndice, é semelhante, mas com uma grande diferença entre elas: a autoria.</w:t>
-      </w:r>
-      <w:r>
-        <w:t xml:space="preserve"> </w:t>
-      </w:r>
-      <w:r>
-        <w:t xml:space="preserve">O </w:t>
+        <w:rPr>
+          <w:color w:val="FF0000"/>
+        </w:rPr>
+      </w:pPr>
+      <w:r>
+        <w:rPr>
+          <w:color w:val="FF0000"/>
+        </w:rPr>
+        <w:t xml:space="preserve">A função das duas definições, Anexo e Apêndice, é semelhante, mas com uma grande diferença entre elas: a autoria. O </w:t>
       </w:r>
       <w:r>
         <w:rPr>
           <w:rStyle w:val="Forte"/>
+          <w:color w:val="FF0000"/>
         </w:rPr>
         <w:t>ANEXO</w:t>
       </w:r>
       <w:r>
+        <w:rPr>
+          <w:color w:val="FF0000"/>
+        </w:rPr>
         <w:t xml:space="preserve"> de um trabalho acadêmico deve ser aquele texto ou documento que </w:t>
       </w:r>
       <w:r>
         <w:rPr>
           <w:rStyle w:val="Forte"/>
+          <w:color w:val="FF0000"/>
         </w:rPr>
         <w:t>não foi elaborado por você</w:t>
       </w:r>
       <w:r>
+        <w:rPr>
+          <w:color w:val="FF0000"/>
+        </w:rPr>
         <w:t xml:space="preserve">, tendo como objetivo servir de legitimação.  Já o </w:t>
       </w:r>
       <w:r>
         <w:rPr>
           <w:rStyle w:val="Forte"/>
+          <w:color w:val="FF0000"/>
         </w:rPr>
         <w:t xml:space="preserve">APÊNDICE </w:t>
       </w:r>
       <w:r>
+        <w:rPr>
+          <w:color w:val="FF0000"/>
+        </w:rPr>
         <w:t xml:space="preserve">se configura como texto ou documento </w:t>
       </w:r>
       <w:r>
         <w:rPr>
           <w:rStyle w:val="Forte"/>
+          <w:color w:val="FF0000"/>
         </w:rPr>
         <w:t>elaborado por você</w:t>
       </w:r>
       <w:r>
+        <w:rPr>
+          <w:color w:val="FF0000"/>
+        </w:rPr>
         <w:t>, tendo como objetivo complementar a sua argumentação.</w:t>
       </w:r>
     </w:p>
@@ -5958,11 +5998,20 @@
           <w:numId w:val="0"/>
         </w:numPr>
         <w:outlineLvl w:val="1"/>
-      </w:pPr>
-      <w:r>
+        <w:rPr>
+          <w:color w:val="FF0000"/>
+        </w:rPr>
+      </w:pPr>
+      <w:r>
+        <w:rPr>
+          <w:color w:val="FF0000"/>
+        </w:rPr>
         <w:br w:type="page"/>
       </w:r>
       <w:r>
+        <w:rPr>
+          <w:color w:val="FF0000"/>
+        </w:rPr>
         <w:lastRenderedPageBreak/>
         <w:t>ANEXO A – TÍTULO DO ANEXO A</w:t>
       </w:r>
@@ -5976,11 +6025,20 @@
     <w:p>
       <w:pPr>
         <w:outlineLvl w:val="1"/>
-      </w:pPr>
-      <w:r>
+        <w:rPr>
+          <w:color w:val="FF0000"/>
+        </w:rPr>
+      </w:pPr>
+      <w:r>
+        <w:rPr>
+          <w:color w:val="FF0000"/>
+        </w:rPr>
         <w:br w:type="page"/>
       </w:r>
       <w:r>
+        <w:rPr>
+          <w:color w:val="FF0000"/>
+        </w:rPr>
         <w:lastRenderedPageBreak/>
         <w:t>ANEXO B – TÍTULO DO ANEXO B</w:t>
       </w:r>
@@ -5993,7 +6051,7 @@
     </w:p>
     <w:p/>
     <w:sectPr>
-      <w:headerReference w:type="default" r:id="rId15"/>
+      <w:headerReference w:type="default" r:id="rId13"/>
       <w:type w:val="oddPage"/>
       <w:pgSz w:w="11907" w:h="16840" w:code="9"/>
       <w:pgMar w:top="1701" w:right="1134" w:bottom="1531" w:left="1701" w:header="907" w:footer="1701" w:gutter="0"/>
@@ -6004,8 +6062,8 @@
 </file>
 
 <file path=word/comments.xml><?xml version="1.0" encoding="utf-8"?>
-<w:comments xmlns:wpc="http://schemas.microsoft.com/office/word/2010/wordprocessingCanvas" xmlns:cx="http://schemas.microsoft.com/office/drawing/2014/chartex" xmlns:cx1="http://schemas.microsoft.com/office/drawing/2015/9/8/chartex" xmlns:cx2="http://schemas.microsoft.com/office/drawing/2015/10/21/chartex" xmlns:cx3="http://schemas.microsoft.com/office/drawing/2016/5/9/chartex" xmlns:cx4="http://schemas.microsoft.com/office/drawing/2016/5/10/chartex" xmlns:cx5="http://schemas.microsoft.com/office/drawing/2016/5/11/chartex" xmlns:cx6="http://schemas.microsoft.com/office/drawing/2016/5/12/chartex" xmlns:cx7="http://schemas.microsoft.com/office/drawing/2016/5/13/chartex" xmlns:cx8="http://schemas.microsoft.com/office/drawing/2016/5/14/chartex" xmlns:mc="http://schemas.openxmlformats.org/markup-compatibility/2006" xmlns:aink="http://schemas.microsoft.com/office/drawing/2016/ink" xmlns:am3d="http://schemas.microsoft.com/office/drawing/2017/model3d" xmlns:o="urn:schemas-microsoft-com:office:office" xmlns:r="http://schemas.openxmlformats.org/officeDocument/2006/relationships" xmlns:m="http://schemas.openxmlformats.org/officeDocument/2006/math" xmlns:v="urn:schemas-microsoft-com:vml" xmlns:wp14="http://schemas.microsoft.com/office/word/2010/wordprocessingDrawing" xmlns:wp="http://schemas.openxmlformats.org/drawingml/2006/wordprocessingDrawing" xmlns:w10="urn:schemas-microsoft-com:office:word" xmlns:w="http://schemas.openxmlformats.org/wordprocessingml/2006/main" xmlns:w14="http://schemas.microsoft.com/office/word/2010/wordml" xmlns:w15="http://schemas.microsoft.com/office/word/2012/wordml" xmlns:w16cex="http://schemas.microsoft.com/office/word/2018/wordml/cex" xmlns:w16cid="http://schemas.microsoft.com/office/word/2016/wordml/cid" xmlns:w16="http://schemas.microsoft.com/office/word/2018/wordml" xmlns:w16se="http://schemas.microsoft.com/office/word/2015/wordml/symex" xmlns:wpg="http://schemas.microsoft.com/office/word/2010/wordprocessingGroup" xmlns:wpi="http://schemas.microsoft.com/office/word/2010/wordprocessingInk" xmlns:wne="http://schemas.microsoft.com/office/word/2006/wordml" xmlns:wps="http://schemas.microsoft.com/office/word/2010/wordprocessingShape" mc:Ignorable="w14 w15 w16se w16cid w16 w16cex wp14">
-  <w:comment w:id="22" w:author="altobelli" w:date="2020-04-16T17:04:00Z" w:initials="a">
+<w:comments xmlns:wpc="http://schemas.microsoft.com/office/word/2010/wordprocessingCanvas" xmlns:cx="http://schemas.microsoft.com/office/drawing/2014/chartex" xmlns:mc="http://schemas.openxmlformats.org/markup-compatibility/2006" xmlns:o="urn:schemas-microsoft-com:office:office" xmlns:r="http://schemas.openxmlformats.org/officeDocument/2006/relationships" xmlns:m="http://schemas.openxmlformats.org/officeDocument/2006/math" xmlns:v="urn:schemas-microsoft-com:vml" xmlns:wp14="http://schemas.microsoft.com/office/word/2010/wordprocessingDrawing" xmlns:wp="http://schemas.openxmlformats.org/drawingml/2006/wordprocessingDrawing" xmlns:w10="urn:schemas-microsoft-com:office:word" xmlns:w="http://schemas.openxmlformats.org/wordprocessingml/2006/main" xmlns:w14="http://schemas.microsoft.com/office/word/2010/wordml" xmlns:w15="http://schemas.microsoft.com/office/word/2012/wordml" xmlns:w16se="http://schemas.microsoft.com/office/word/2015/wordml/symex" xmlns:wpg="http://schemas.microsoft.com/office/word/2010/wordprocessingGroup" xmlns:wpi="http://schemas.microsoft.com/office/word/2010/wordprocessingInk" xmlns:wne="http://schemas.microsoft.com/office/word/2006/wordml" xmlns:wps="http://schemas.microsoft.com/office/word/2010/wordprocessingShape" mc:Ignorable="w14 w15 w16se wp14">
+  <w:comment w:id="23" w:author="altobelli" w:date="2020-04-16T17:04:00Z" w:initials="a">
     <w:p>
       <w:pPr>
         <w:pStyle w:val="Textodecomentrio"/>
@@ -6021,7 +6079,7 @@
       </w:r>
     </w:p>
   </w:comment>
-  <w:comment w:id="23" w:author="altobelli" w:date="2020-04-16T17:07:00Z" w:initials="a">
+  <w:comment w:id="24" w:author="altobelli" w:date="2020-04-16T17:07:00Z" w:initials="a">
     <w:p>
       <w:pPr>
         <w:pStyle w:val="Textodecomentrio"/>
@@ -6034,22 +6092,6 @@
       </w:r>
       <w:r>
         <w:t>referência</w:t>
-      </w:r>
-    </w:p>
-  </w:comment>
-  <w:comment w:id="25" w:author="altobelli" w:date="2020-04-16T17:10:00Z" w:initials="a">
-    <w:p>
-      <w:pPr>
-        <w:pStyle w:val="Textodecomentrio"/>
-      </w:pPr>
-      <w:r>
-        <w:rPr>
-          <w:rStyle w:val="Refdecomentrio"/>
-        </w:rPr>
-        <w:annotationRef/>
-      </w:r>
-      <w:r>
-        <w:t>não podemos comprovar isso rs. Logo tira.</w:t>
       </w:r>
     </w:p>
   </w:comment>
@@ -6084,15 +6126,7 @@
         <w:annotationRef/>
       </w:r>
       <w:r>
-        <w:t xml:space="preserve">Por favor, retira tudo que não for conteúdo nosso. Deixa uma cópia do </w:t>
-      </w:r>
-      <w:proofErr w:type="spellStart"/>
-      <w:r>
-        <w:t>template</w:t>
-      </w:r>
-      <w:proofErr w:type="spellEnd"/>
-      <w:r>
-        <w:t xml:space="preserve">, para futuras dúvidas de formatação. </w:t>
+        <w:t xml:space="preserve">Por favor, retira tudo que não for conteúdo nosso. Deixa uma cópia do template, para futuras dúvidas de formatação. </w:t>
       </w:r>
       <w:r>
         <w:br/>
@@ -6111,10 +6145,9 @@
 </file>
 
 <file path=word/commentsExtended.xml><?xml version="1.0" encoding="utf-8"?>
-<w15:commentsEx xmlns:wpc="http://schemas.microsoft.com/office/word/2010/wordprocessingCanvas" xmlns:cx="http://schemas.microsoft.com/office/drawing/2014/chartex" xmlns:cx1="http://schemas.microsoft.com/office/drawing/2015/9/8/chartex" xmlns:cx2="http://schemas.microsoft.com/office/drawing/2015/10/21/chartex" xmlns:cx3="http://schemas.microsoft.com/office/drawing/2016/5/9/chartex" xmlns:cx4="http://schemas.microsoft.com/office/drawing/2016/5/10/chartex" xmlns:cx5="http://schemas.microsoft.com/office/drawing/2016/5/11/chartex" xmlns:cx6="http://schemas.microsoft.com/office/drawing/2016/5/12/chartex" xmlns:cx7="http://schemas.microsoft.com/office/drawing/2016/5/13/chartex" xmlns:cx8="http://schemas.microsoft.com/office/drawing/2016/5/14/chartex" xmlns:mc="http://schemas.openxmlformats.org/markup-compatibility/2006" xmlns:aink="http://schemas.microsoft.com/office/drawing/2016/ink" xmlns:am3d="http://schemas.microsoft.com/office/drawing/2017/model3d" xmlns:o="urn:schemas-microsoft-com:office:office" xmlns:r="http://schemas.openxmlformats.org/officeDocument/2006/relationships" xmlns:m="http://schemas.openxmlformats.org/officeDocument/2006/math" xmlns:v="urn:schemas-microsoft-com:vml" xmlns:wp14="http://schemas.microsoft.com/office/word/2010/wordprocessingDrawing" xmlns:wp="http://schemas.openxmlformats.org/drawingml/2006/wordprocessingDrawing" xmlns:w10="urn:schemas-microsoft-com:office:word" xmlns:w="http://schemas.openxmlformats.org/wordprocessingml/2006/main" xmlns:w14="http://schemas.microsoft.com/office/word/2010/wordml" xmlns:w15="http://schemas.microsoft.com/office/word/2012/wordml" xmlns:w16cex="http://schemas.microsoft.com/office/word/2018/wordml/cex" xmlns:w16cid="http://schemas.microsoft.com/office/word/2016/wordml/cid" xmlns:w16="http://schemas.microsoft.com/office/word/2018/wordml" xmlns:w16se="http://schemas.microsoft.com/office/word/2015/wordml/symex" xmlns:wpg="http://schemas.microsoft.com/office/word/2010/wordprocessingGroup" xmlns:wpi="http://schemas.microsoft.com/office/word/2010/wordprocessingInk" xmlns:wne="http://schemas.microsoft.com/office/word/2006/wordml" xmlns:wps="http://schemas.microsoft.com/office/word/2010/wordprocessingShape" mc:Ignorable="w14 w15 w16se w16cid w16 w16cex wp14">
+<w15:commentsEx xmlns:wpc="http://schemas.microsoft.com/office/word/2010/wordprocessingCanvas" xmlns:cx="http://schemas.microsoft.com/office/drawing/2014/chartex" xmlns:mc="http://schemas.openxmlformats.org/markup-compatibility/2006" xmlns:o="urn:schemas-microsoft-com:office:office" xmlns:r="http://schemas.openxmlformats.org/officeDocument/2006/relationships" xmlns:m="http://schemas.openxmlformats.org/officeDocument/2006/math" xmlns:v="urn:schemas-microsoft-com:vml" xmlns:wp14="http://schemas.microsoft.com/office/word/2010/wordprocessingDrawing" xmlns:wp="http://schemas.openxmlformats.org/drawingml/2006/wordprocessingDrawing" xmlns:w10="urn:schemas-microsoft-com:office:word" xmlns:w="http://schemas.openxmlformats.org/wordprocessingml/2006/main" xmlns:w14="http://schemas.microsoft.com/office/word/2010/wordml" xmlns:w15="http://schemas.microsoft.com/office/word/2012/wordml" xmlns:w16se="http://schemas.microsoft.com/office/word/2015/wordml/symex" xmlns:wpg="http://schemas.microsoft.com/office/word/2010/wordprocessingGroup" xmlns:wpi="http://schemas.microsoft.com/office/word/2010/wordprocessingInk" xmlns:wne="http://schemas.microsoft.com/office/word/2006/wordml" xmlns:wps="http://schemas.microsoft.com/office/word/2010/wordprocessingShape" mc:Ignorable="w14 w15 w16se wp14">
   <w15:commentEx w15:paraId="5C72D3FA" w15:done="0"/>
   <w15:commentEx w15:paraId="4B0AB3F3" w15:done="0"/>
-  <w15:commentEx w15:paraId="097CE700" w15:done="0"/>
   <w15:commentEx w15:paraId="5E6F2342" w15:done="0"/>
   <w15:commentEx w15:paraId="7C9F7088" w15:done="0"/>
 </w15:commentsEx>
@@ -6141,7 +6174,7 @@
 </file>
 
 <file path=word/endnotes.xml><?xml version="1.0" encoding="utf-8"?>
-<w:endnotes xmlns:wpc="http://schemas.microsoft.com/office/word/2010/wordprocessingCanvas" xmlns:cx="http://schemas.microsoft.com/office/drawing/2014/chartex" xmlns:cx1="http://schemas.microsoft.com/office/drawing/2015/9/8/chartex" xmlns:cx2="http://schemas.microsoft.com/office/drawing/2015/10/21/chartex" xmlns:cx3="http://schemas.microsoft.com/office/drawing/2016/5/9/chartex" xmlns:cx4="http://schemas.microsoft.com/office/drawing/2016/5/10/chartex" xmlns:cx5="http://schemas.microsoft.com/office/drawing/2016/5/11/chartex" xmlns:cx6="http://schemas.microsoft.com/office/drawing/2016/5/12/chartex" xmlns:cx7="http://schemas.microsoft.com/office/drawing/2016/5/13/chartex" xmlns:cx8="http://schemas.microsoft.com/office/drawing/2016/5/14/chartex" xmlns:mc="http://schemas.openxmlformats.org/markup-compatibility/2006" xmlns:aink="http://schemas.microsoft.com/office/drawing/2016/ink" xmlns:am3d="http://schemas.microsoft.com/office/drawing/2017/model3d" xmlns:o="urn:schemas-microsoft-com:office:office" xmlns:r="http://schemas.openxmlformats.org/officeDocument/2006/relationships" xmlns:m="http://schemas.openxmlformats.org/officeDocument/2006/math" xmlns:v="urn:schemas-microsoft-com:vml" xmlns:wp14="http://schemas.microsoft.com/office/word/2010/wordprocessingDrawing" xmlns:wp="http://schemas.openxmlformats.org/drawingml/2006/wordprocessingDrawing" xmlns:w10="urn:schemas-microsoft-com:office:word" xmlns:w="http://schemas.openxmlformats.org/wordprocessingml/2006/main" xmlns:w14="http://schemas.microsoft.com/office/word/2010/wordml" xmlns:w15="http://schemas.microsoft.com/office/word/2012/wordml" xmlns:w16cex="http://schemas.microsoft.com/office/word/2018/wordml/cex" xmlns:w16cid="http://schemas.microsoft.com/office/word/2016/wordml/cid" xmlns:w16="http://schemas.microsoft.com/office/word/2018/wordml" xmlns:w16se="http://schemas.microsoft.com/office/word/2015/wordml/symex" xmlns:wpg="http://schemas.microsoft.com/office/word/2010/wordprocessingGroup" xmlns:wpi="http://schemas.microsoft.com/office/word/2010/wordprocessingInk" xmlns:wne="http://schemas.microsoft.com/office/word/2006/wordml" xmlns:wps="http://schemas.microsoft.com/office/word/2010/wordprocessingShape" mc:Ignorable="w14 w15 w16se w16cid w16 w16cex wp14">
+<w:endnotes xmlns:wpc="http://schemas.microsoft.com/office/word/2010/wordprocessingCanvas" xmlns:cx="http://schemas.microsoft.com/office/drawing/2014/chartex" xmlns:mc="http://schemas.openxmlformats.org/markup-compatibility/2006" xmlns:o="urn:schemas-microsoft-com:office:office" xmlns:r="http://schemas.openxmlformats.org/officeDocument/2006/relationships" xmlns:m="http://schemas.openxmlformats.org/officeDocument/2006/math" xmlns:v="urn:schemas-microsoft-com:vml" xmlns:wp14="http://schemas.microsoft.com/office/word/2010/wordprocessingDrawing" xmlns:wp="http://schemas.openxmlformats.org/drawingml/2006/wordprocessingDrawing" xmlns:w10="urn:schemas-microsoft-com:office:word" xmlns:w="http://schemas.openxmlformats.org/wordprocessingml/2006/main" xmlns:w14="http://schemas.microsoft.com/office/word/2010/wordml" xmlns:w15="http://schemas.microsoft.com/office/word/2012/wordml" xmlns:w16se="http://schemas.microsoft.com/office/word/2015/wordml/symex" xmlns:wpg="http://schemas.microsoft.com/office/word/2010/wordprocessingGroup" xmlns:wpi="http://schemas.microsoft.com/office/word/2010/wordprocessingInk" xmlns:wne="http://schemas.microsoft.com/office/word/2006/wordml" xmlns:wps="http://schemas.microsoft.com/office/word/2010/wordprocessingShape" mc:Ignorable="w14 w15 w16se wp14">
   <w:endnote w:type="separator" w:id="-1">
     <w:p>
       <w:r>
@@ -6160,7 +6193,7 @@
 </file>
 
 <file path=word/footnotes.xml><?xml version="1.0" encoding="utf-8"?>
-<w:footnotes xmlns:wpc="http://schemas.microsoft.com/office/word/2010/wordprocessingCanvas" xmlns:cx="http://schemas.microsoft.com/office/drawing/2014/chartex" xmlns:cx1="http://schemas.microsoft.com/office/drawing/2015/9/8/chartex" xmlns:cx2="http://schemas.microsoft.com/office/drawing/2015/10/21/chartex" xmlns:cx3="http://schemas.microsoft.com/office/drawing/2016/5/9/chartex" xmlns:cx4="http://schemas.microsoft.com/office/drawing/2016/5/10/chartex" xmlns:cx5="http://schemas.microsoft.com/office/drawing/2016/5/11/chartex" xmlns:cx6="http://schemas.microsoft.com/office/drawing/2016/5/12/chartex" xmlns:cx7="http://schemas.microsoft.com/office/drawing/2016/5/13/chartex" xmlns:cx8="http://schemas.microsoft.com/office/drawing/2016/5/14/chartex" xmlns:mc="http://schemas.openxmlformats.org/markup-compatibility/2006" xmlns:aink="http://schemas.microsoft.com/office/drawing/2016/ink" xmlns:am3d="http://schemas.microsoft.com/office/drawing/2017/model3d" xmlns:o="urn:schemas-microsoft-com:office:office" xmlns:r="http://schemas.openxmlformats.org/officeDocument/2006/relationships" xmlns:m="http://schemas.openxmlformats.org/officeDocument/2006/math" xmlns:v="urn:schemas-microsoft-com:vml" xmlns:wp14="http://schemas.microsoft.com/office/word/2010/wordprocessingDrawing" xmlns:wp="http://schemas.openxmlformats.org/drawingml/2006/wordprocessingDrawing" xmlns:w10="urn:schemas-microsoft-com:office:word" xmlns:w="http://schemas.openxmlformats.org/wordprocessingml/2006/main" xmlns:w14="http://schemas.microsoft.com/office/word/2010/wordml" xmlns:w15="http://schemas.microsoft.com/office/word/2012/wordml" xmlns:w16cex="http://schemas.microsoft.com/office/word/2018/wordml/cex" xmlns:w16cid="http://schemas.microsoft.com/office/word/2016/wordml/cid" xmlns:w16="http://schemas.microsoft.com/office/word/2018/wordml" xmlns:w16se="http://schemas.microsoft.com/office/word/2015/wordml/symex" xmlns:wpg="http://schemas.microsoft.com/office/word/2010/wordprocessingGroup" xmlns:wpi="http://schemas.microsoft.com/office/word/2010/wordprocessingInk" xmlns:wne="http://schemas.microsoft.com/office/word/2006/wordml" xmlns:wps="http://schemas.microsoft.com/office/word/2010/wordprocessingShape" mc:Ignorable="w14 w15 w16se w16cid w16 w16cex wp14">
+<w:footnotes xmlns:wpc="http://schemas.microsoft.com/office/word/2010/wordprocessingCanvas" xmlns:cx="http://schemas.microsoft.com/office/drawing/2014/chartex" xmlns:mc="http://schemas.openxmlformats.org/markup-compatibility/2006" xmlns:o="urn:schemas-microsoft-com:office:office" xmlns:r="http://schemas.openxmlformats.org/officeDocument/2006/relationships" xmlns:m="http://schemas.openxmlformats.org/officeDocument/2006/math" xmlns:v="urn:schemas-microsoft-com:vml" xmlns:wp14="http://schemas.microsoft.com/office/word/2010/wordprocessingDrawing" xmlns:wp="http://schemas.openxmlformats.org/drawingml/2006/wordprocessingDrawing" xmlns:w10="urn:schemas-microsoft-com:office:word" xmlns:w="http://schemas.openxmlformats.org/wordprocessingml/2006/main" xmlns:w14="http://schemas.microsoft.com/office/word/2010/wordml" xmlns:w15="http://schemas.microsoft.com/office/word/2012/wordml" xmlns:w16se="http://schemas.microsoft.com/office/word/2015/wordml/symex" xmlns:wpg="http://schemas.microsoft.com/office/word/2010/wordprocessingGroup" xmlns:wpi="http://schemas.microsoft.com/office/word/2010/wordprocessingInk" xmlns:wne="http://schemas.microsoft.com/office/word/2006/wordml" xmlns:wps="http://schemas.microsoft.com/office/word/2010/wordprocessingShape" mc:Ignorable="w14 w15 w16se wp14">
   <w:footnote w:type="separator" w:id="-1">
     <w:p>
       <w:r>
@@ -6179,7 +6212,7 @@
 </file>
 
 <file path=word/header1.xml><?xml version="1.0" encoding="utf-8"?>
-<w:hdr xmlns:wpc="http://schemas.microsoft.com/office/word/2010/wordprocessingCanvas" xmlns:cx="http://schemas.microsoft.com/office/drawing/2014/chartex" xmlns:cx1="http://schemas.microsoft.com/office/drawing/2015/9/8/chartex" xmlns:cx2="http://schemas.microsoft.com/office/drawing/2015/10/21/chartex" xmlns:cx3="http://schemas.microsoft.com/office/drawing/2016/5/9/chartex" xmlns:cx4="http://schemas.microsoft.com/office/drawing/2016/5/10/chartex" xmlns:cx5="http://schemas.microsoft.com/office/drawing/2016/5/11/chartex" xmlns:cx6="http://schemas.microsoft.com/office/drawing/2016/5/12/chartex" xmlns:cx7="http://schemas.microsoft.com/office/drawing/2016/5/13/chartex" xmlns:cx8="http://schemas.microsoft.com/office/drawing/2016/5/14/chartex" xmlns:mc="http://schemas.openxmlformats.org/markup-compatibility/2006" xmlns:aink="http://schemas.microsoft.com/office/drawing/2016/ink" xmlns:am3d="http://schemas.microsoft.com/office/drawing/2017/model3d" xmlns:o="urn:schemas-microsoft-com:office:office" xmlns:r="http://schemas.openxmlformats.org/officeDocument/2006/relationships" xmlns:m="http://schemas.openxmlformats.org/officeDocument/2006/math" xmlns:v="urn:schemas-microsoft-com:vml" xmlns:wp14="http://schemas.microsoft.com/office/word/2010/wordprocessingDrawing" xmlns:wp="http://schemas.openxmlformats.org/drawingml/2006/wordprocessingDrawing" xmlns:w10="urn:schemas-microsoft-com:office:word" xmlns:w="http://schemas.openxmlformats.org/wordprocessingml/2006/main" xmlns:w14="http://schemas.microsoft.com/office/word/2010/wordml" xmlns:w15="http://schemas.microsoft.com/office/word/2012/wordml" xmlns:w16cex="http://schemas.microsoft.com/office/word/2018/wordml/cex" xmlns:w16cid="http://schemas.microsoft.com/office/word/2016/wordml/cid" xmlns:w16="http://schemas.microsoft.com/office/word/2018/wordml" xmlns:w16se="http://schemas.microsoft.com/office/word/2015/wordml/symex" xmlns:wpg="http://schemas.microsoft.com/office/word/2010/wordprocessingGroup" xmlns:wpi="http://schemas.microsoft.com/office/word/2010/wordprocessingInk" xmlns:wne="http://schemas.microsoft.com/office/word/2006/wordml" xmlns:wps="http://schemas.microsoft.com/office/word/2010/wordprocessingShape" mc:Ignorable="w14 w15 w16se w16cid w16 w16cex wp14">
+<w:hdr xmlns:wpc="http://schemas.microsoft.com/office/word/2010/wordprocessingCanvas" xmlns:cx="http://schemas.microsoft.com/office/drawing/2014/chartex" xmlns:mc="http://schemas.openxmlformats.org/markup-compatibility/2006" xmlns:o="urn:schemas-microsoft-com:office:office" xmlns:r="http://schemas.openxmlformats.org/officeDocument/2006/relationships" xmlns:m="http://schemas.openxmlformats.org/officeDocument/2006/math" xmlns:v="urn:schemas-microsoft-com:vml" xmlns:wp14="http://schemas.microsoft.com/office/word/2010/wordprocessingDrawing" xmlns:wp="http://schemas.openxmlformats.org/drawingml/2006/wordprocessingDrawing" xmlns:w10="urn:schemas-microsoft-com:office:word" xmlns:w="http://schemas.openxmlformats.org/wordprocessingml/2006/main" xmlns:w14="http://schemas.microsoft.com/office/word/2010/wordml" xmlns:w15="http://schemas.microsoft.com/office/word/2012/wordml" xmlns:w16se="http://schemas.microsoft.com/office/word/2015/wordml/symex" xmlns:wpg="http://schemas.microsoft.com/office/word/2010/wordprocessingGroup" xmlns:wpi="http://schemas.microsoft.com/office/word/2010/wordprocessingInk" xmlns:wne="http://schemas.microsoft.com/office/word/2006/wordml" xmlns:wps="http://schemas.microsoft.com/office/word/2010/wordprocessingShape" mc:Ignorable="w14 w15 w16se wp14">
   <w:p>
     <w:pPr>
       <w:pStyle w:val="Cabealho"/>
@@ -6190,7 +6223,7 @@
 </file>
 
 <file path=word/header2.xml><?xml version="1.0" encoding="utf-8"?>
-<w:hdr xmlns:wpc="http://schemas.microsoft.com/office/word/2010/wordprocessingCanvas" xmlns:cx="http://schemas.microsoft.com/office/drawing/2014/chartex" xmlns:cx1="http://schemas.microsoft.com/office/drawing/2015/9/8/chartex" xmlns:cx2="http://schemas.microsoft.com/office/drawing/2015/10/21/chartex" xmlns:cx3="http://schemas.microsoft.com/office/drawing/2016/5/9/chartex" xmlns:cx4="http://schemas.microsoft.com/office/drawing/2016/5/10/chartex" xmlns:cx5="http://schemas.microsoft.com/office/drawing/2016/5/11/chartex" xmlns:cx6="http://schemas.microsoft.com/office/drawing/2016/5/12/chartex" xmlns:cx7="http://schemas.microsoft.com/office/drawing/2016/5/13/chartex" xmlns:cx8="http://schemas.microsoft.com/office/drawing/2016/5/14/chartex" xmlns:mc="http://schemas.openxmlformats.org/markup-compatibility/2006" xmlns:aink="http://schemas.microsoft.com/office/drawing/2016/ink" xmlns:am3d="http://schemas.microsoft.com/office/drawing/2017/model3d" xmlns:o="urn:schemas-microsoft-com:office:office" xmlns:r="http://schemas.openxmlformats.org/officeDocument/2006/relationships" xmlns:m="http://schemas.openxmlformats.org/officeDocument/2006/math" xmlns:v="urn:schemas-microsoft-com:vml" xmlns:wp14="http://schemas.microsoft.com/office/word/2010/wordprocessingDrawing" xmlns:wp="http://schemas.openxmlformats.org/drawingml/2006/wordprocessingDrawing" xmlns:w10="urn:schemas-microsoft-com:office:word" xmlns:w="http://schemas.openxmlformats.org/wordprocessingml/2006/main" xmlns:w14="http://schemas.microsoft.com/office/word/2010/wordml" xmlns:w15="http://schemas.microsoft.com/office/word/2012/wordml" xmlns:w16cex="http://schemas.microsoft.com/office/word/2018/wordml/cex" xmlns:w16cid="http://schemas.microsoft.com/office/word/2016/wordml/cid" xmlns:w16="http://schemas.microsoft.com/office/word/2018/wordml" xmlns:w16se="http://schemas.microsoft.com/office/word/2015/wordml/symex" xmlns:wpg="http://schemas.microsoft.com/office/word/2010/wordprocessingGroup" xmlns:wpi="http://schemas.microsoft.com/office/word/2010/wordprocessingInk" xmlns:wne="http://schemas.microsoft.com/office/word/2006/wordml" xmlns:wps="http://schemas.microsoft.com/office/word/2010/wordprocessingShape" mc:Ignorable="w14 w15 w16se w16cid w16 w16cex wp14">
+<w:hdr xmlns:wpc="http://schemas.microsoft.com/office/word/2010/wordprocessingCanvas" xmlns:cx="http://schemas.microsoft.com/office/drawing/2014/chartex" xmlns:mc="http://schemas.openxmlformats.org/markup-compatibility/2006" xmlns:o="urn:schemas-microsoft-com:office:office" xmlns:r="http://schemas.openxmlformats.org/officeDocument/2006/relationships" xmlns:m="http://schemas.openxmlformats.org/officeDocument/2006/math" xmlns:v="urn:schemas-microsoft-com:vml" xmlns:wp14="http://schemas.microsoft.com/office/word/2010/wordprocessingDrawing" xmlns:wp="http://schemas.openxmlformats.org/drawingml/2006/wordprocessingDrawing" xmlns:w10="urn:schemas-microsoft-com:office:word" xmlns:w="http://schemas.openxmlformats.org/wordprocessingml/2006/main" xmlns:w14="http://schemas.microsoft.com/office/word/2010/wordml" xmlns:w15="http://schemas.microsoft.com/office/word/2012/wordml" xmlns:w16se="http://schemas.microsoft.com/office/word/2015/wordml/symex" xmlns:wpg="http://schemas.microsoft.com/office/word/2010/wordprocessingGroup" xmlns:wpi="http://schemas.microsoft.com/office/word/2010/wordprocessingInk" xmlns:wne="http://schemas.microsoft.com/office/word/2006/wordml" xmlns:wps="http://schemas.microsoft.com/office/word/2010/wordprocessingShape" mc:Ignorable="w14 w15 w16se wp14">
   <w:p>
     <w:pPr>
       <w:framePr w:wrap="around" w:vAnchor="text" w:hAnchor="margin" w:xAlign="right" w:y="1"/>
@@ -6221,7 +6254,7 @@
         <w:rStyle w:val="Nmerodepgina"/>
         <w:noProof/>
       </w:rPr>
-      <w:t>18</w:t>
+      <w:t>21</w:t>
     </w:r>
     <w:r>
       <w:rPr>
@@ -6239,7 +6272,7 @@
 </file>
 
 <file path=word/numbering.xml><?xml version="1.0" encoding="utf-8"?>
-<w:numbering xmlns:wpc="http://schemas.microsoft.com/office/word/2010/wordprocessingCanvas" xmlns:cx="http://schemas.microsoft.com/office/drawing/2014/chartex" xmlns:cx1="http://schemas.microsoft.com/office/drawing/2015/9/8/chartex" xmlns:cx2="http://schemas.microsoft.com/office/drawing/2015/10/21/chartex" xmlns:cx3="http://schemas.microsoft.com/office/drawing/2016/5/9/chartex" xmlns:cx4="http://schemas.microsoft.com/office/drawing/2016/5/10/chartex" xmlns:cx5="http://schemas.microsoft.com/office/drawing/2016/5/11/chartex" xmlns:cx6="http://schemas.microsoft.com/office/drawing/2016/5/12/chartex" xmlns:cx7="http://schemas.microsoft.com/office/drawing/2016/5/13/chartex" xmlns:cx8="http://schemas.microsoft.com/office/drawing/2016/5/14/chartex" xmlns:mc="http://schemas.openxmlformats.org/markup-compatibility/2006" xmlns:aink="http://schemas.microsoft.com/office/drawing/2016/ink" xmlns:am3d="http://schemas.microsoft.com/office/drawing/2017/model3d" xmlns:o="urn:schemas-microsoft-com:office:office" xmlns:r="http://schemas.openxmlformats.org/officeDocument/2006/relationships" xmlns:m="http://schemas.openxmlformats.org/officeDocument/2006/math" xmlns:v="urn:schemas-microsoft-com:vml" xmlns:wp14="http://schemas.microsoft.com/office/word/2010/wordprocessingDrawing" xmlns:wp="http://schemas.openxmlformats.org/drawingml/2006/wordprocessingDrawing" xmlns:w10="urn:schemas-microsoft-com:office:word" xmlns:w="http://schemas.openxmlformats.org/wordprocessingml/2006/main" xmlns:w14="http://schemas.microsoft.com/office/word/2010/wordml" xmlns:w15="http://schemas.microsoft.com/office/word/2012/wordml" xmlns:w16cex="http://schemas.microsoft.com/office/word/2018/wordml/cex" xmlns:w16cid="http://schemas.microsoft.com/office/word/2016/wordml/cid" xmlns:w16="http://schemas.microsoft.com/office/word/2018/wordml" xmlns:w16se="http://schemas.microsoft.com/office/word/2015/wordml/symex" xmlns:wpg="http://schemas.microsoft.com/office/word/2010/wordprocessingGroup" xmlns:wpi="http://schemas.microsoft.com/office/word/2010/wordprocessingInk" xmlns:wne="http://schemas.microsoft.com/office/word/2006/wordml" xmlns:wps="http://schemas.microsoft.com/office/word/2010/wordprocessingShape" mc:Ignorable="w14 w15 w16se w16cid w16 w16cex wp14">
+<w:numbering xmlns:wpc="http://schemas.microsoft.com/office/word/2010/wordprocessingCanvas" xmlns:cx="http://schemas.microsoft.com/office/drawing/2014/chartex" xmlns:mc="http://schemas.openxmlformats.org/markup-compatibility/2006" xmlns:o="urn:schemas-microsoft-com:office:office" xmlns:r="http://schemas.openxmlformats.org/officeDocument/2006/relationships" xmlns:m="http://schemas.openxmlformats.org/officeDocument/2006/math" xmlns:v="urn:schemas-microsoft-com:vml" xmlns:wp14="http://schemas.microsoft.com/office/word/2010/wordprocessingDrawing" xmlns:wp="http://schemas.openxmlformats.org/drawingml/2006/wordprocessingDrawing" xmlns:w10="urn:schemas-microsoft-com:office:word" xmlns:w="http://schemas.openxmlformats.org/wordprocessingml/2006/main" xmlns:w14="http://schemas.microsoft.com/office/word/2010/wordml" xmlns:w15="http://schemas.microsoft.com/office/word/2012/wordml" xmlns:w16se="http://schemas.microsoft.com/office/word/2015/wordml/symex" xmlns:wpg="http://schemas.microsoft.com/office/word/2010/wordprocessingGroup" xmlns:wpi="http://schemas.microsoft.com/office/word/2010/wordprocessingInk" xmlns:wne="http://schemas.microsoft.com/office/word/2006/wordml" xmlns:wps="http://schemas.microsoft.com/office/word/2010/wordprocessingShape" mc:Ignorable="w14 w15 w16se wp14">
   <w:abstractNum w:abstractNumId="0" w15:restartNumberingAfterBreak="0">
     <w:nsid w:val="00000003"/>
     <w:multiLevelType w:val="multilevel"/>
@@ -8810,7 +8843,7 @@
 </file>
 
 <file path=word/people.xml><?xml version="1.0" encoding="utf-8"?>
-<w15:people xmlns:wpc="http://schemas.microsoft.com/office/word/2010/wordprocessingCanvas" xmlns:cx="http://schemas.microsoft.com/office/drawing/2014/chartex" xmlns:cx1="http://schemas.microsoft.com/office/drawing/2015/9/8/chartex" xmlns:cx2="http://schemas.microsoft.com/office/drawing/2015/10/21/chartex" xmlns:cx3="http://schemas.microsoft.com/office/drawing/2016/5/9/chartex" xmlns:cx4="http://schemas.microsoft.com/office/drawing/2016/5/10/chartex" xmlns:cx5="http://schemas.microsoft.com/office/drawing/2016/5/11/chartex" xmlns:cx6="http://schemas.microsoft.com/office/drawing/2016/5/12/chartex" xmlns:cx7="http://schemas.microsoft.com/office/drawing/2016/5/13/chartex" xmlns:cx8="http://schemas.microsoft.com/office/drawing/2016/5/14/chartex" xmlns:mc="http://schemas.openxmlformats.org/markup-compatibility/2006" xmlns:aink="http://schemas.microsoft.com/office/drawing/2016/ink" xmlns:am3d="http://schemas.microsoft.com/office/drawing/2017/model3d" xmlns:o="urn:schemas-microsoft-com:office:office" xmlns:r="http://schemas.openxmlformats.org/officeDocument/2006/relationships" xmlns:m="http://schemas.openxmlformats.org/officeDocument/2006/math" xmlns:v="urn:schemas-microsoft-com:vml" xmlns:wp14="http://schemas.microsoft.com/office/word/2010/wordprocessingDrawing" xmlns:wp="http://schemas.openxmlformats.org/drawingml/2006/wordprocessingDrawing" xmlns:w10="urn:schemas-microsoft-com:office:word" xmlns:w="http://schemas.openxmlformats.org/wordprocessingml/2006/main" xmlns:w14="http://schemas.microsoft.com/office/word/2010/wordml" xmlns:w15="http://schemas.microsoft.com/office/word/2012/wordml" xmlns:w16cex="http://schemas.microsoft.com/office/word/2018/wordml/cex" xmlns:w16cid="http://schemas.microsoft.com/office/word/2016/wordml/cid" xmlns:w16="http://schemas.microsoft.com/office/word/2018/wordml" xmlns:w16se="http://schemas.microsoft.com/office/word/2015/wordml/symex" xmlns:wpg="http://schemas.microsoft.com/office/word/2010/wordprocessingGroup" xmlns:wpi="http://schemas.microsoft.com/office/word/2010/wordprocessingInk" xmlns:wne="http://schemas.microsoft.com/office/word/2006/wordml" xmlns:wps="http://schemas.microsoft.com/office/word/2010/wordprocessingShape" mc:Ignorable="w14 w15 w16se w16cid w16 w16cex wp14">
+<w15:people xmlns:wpc="http://schemas.microsoft.com/office/word/2010/wordprocessingCanvas" xmlns:cx="http://schemas.microsoft.com/office/drawing/2014/chartex" xmlns:mc="http://schemas.openxmlformats.org/markup-compatibility/2006" xmlns:o="urn:schemas-microsoft-com:office:office" xmlns:r="http://schemas.openxmlformats.org/officeDocument/2006/relationships" xmlns:m="http://schemas.openxmlformats.org/officeDocument/2006/math" xmlns:v="urn:schemas-microsoft-com:vml" xmlns:wp14="http://schemas.microsoft.com/office/word/2010/wordprocessingDrawing" xmlns:wp="http://schemas.openxmlformats.org/drawingml/2006/wordprocessingDrawing" xmlns:w10="urn:schemas-microsoft-com:office:word" xmlns:w="http://schemas.openxmlformats.org/wordprocessingml/2006/main" xmlns:w14="http://schemas.microsoft.com/office/word/2010/wordml" xmlns:w15="http://schemas.microsoft.com/office/word/2012/wordml" xmlns:w16se="http://schemas.microsoft.com/office/word/2015/wordml/symex" xmlns:wpg="http://schemas.microsoft.com/office/word/2010/wordprocessingGroup" xmlns:wpi="http://schemas.microsoft.com/office/word/2010/wordprocessingInk" xmlns:wne="http://schemas.microsoft.com/office/word/2006/wordml" xmlns:wps="http://schemas.microsoft.com/office/word/2010/wordprocessingShape" mc:Ignorable="w14 w15 w16se wp14">
   <w15:person w15:author="altobelli">
     <w15:presenceInfo w15:providerId="None" w15:userId="altobelli"/>
   </w15:person>
@@ -8818,7 +8851,7 @@
 </file>
 
 <file path=word/styles.xml><?xml version="1.0" encoding="utf-8"?>
-<w:styles xmlns:mc="http://schemas.openxmlformats.org/markup-compatibility/2006" xmlns:r="http://schemas.openxmlformats.org/officeDocument/2006/relationships" xmlns:w="http://schemas.openxmlformats.org/wordprocessingml/2006/main" xmlns:w14="http://schemas.microsoft.com/office/word/2010/wordml" xmlns:w15="http://schemas.microsoft.com/office/word/2012/wordml" xmlns:w16cex="http://schemas.microsoft.com/office/word/2018/wordml/cex" xmlns:w16cid="http://schemas.microsoft.com/office/word/2016/wordml/cid" xmlns:w16="http://schemas.microsoft.com/office/word/2018/wordml" xmlns:w16se="http://schemas.microsoft.com/office/word/2015/wordml/symex" mc:Ignorable="w14 w15 w16se w16cid w16 w16cex">
+<w:styles xmlns:mc="http://schemas.openxmlformats.org/markup-compatibility/2006" xmlns:r="http://schemas.openxmlformats.org/officeDocument/2006/relationships" xmlns:w="http://schemas.openxmlformats.org/wordprocessingml/2006/main" xmlns:w14="http://schemas.microsoft.com/office/word/2010/wordml" xmlns:w15="http://schemas.microsoft.com/office/word/2012/wordml" xmlns:w16se="http://schemas.microsoft.com/office/word/2015/wordml/symex" mc:Ignorable="w14 w15 w16se">
   <w:docDefaults>
     <w:rPrDefault>
       <w:rPr>
@@ -8828,7 +8861,7 @@
     </w:rPrDefault>
     <w:pPrDefault/>
   </w:docDefaults>
-  <w:latentStyles w:defLockedState="0" w:defUIPriority="99" w:defSemiHidden="0" w:defUnhideWhenUsed="0" w:defQFormat="0" w:count="376">
+  <w:latentStyles w:defLockedState="0" w:defUIPriority="99" w:defSemiHidden="0" w:defUnhideWhenUsed="0" w:defQFormat="0" w:count="371">
     <w:lsdException w:name="Normal" w:uiPriority="0" w:qFormat="1"/>
     <w:lsdException w:name="heading 1" w:uiPriority="0" w:qFormat="1"/>
     <w:lsdException w:name="heading 2" w:uiPriority="9" w:qFormat="1"/>
@@ -8934,6 +8967,7 @@
     <w:lsdException w:name="HTML Sample" w:semiHidden="1" w:unhideWhenUsed="1"/>
     <w:lsdException w:name="HTML Typewriter" w:semiHidden="1" w:unhideWhenUsed="1"/>
     <w:lsdException w:name="HTML Variable" w:semiHidden="1" w:unhideWhenUsed="1"/>
+    <w:lsdException w:name="Normal Table" w:semiHidden="1" w:unhideWhenUsed="1"/>
     <w:lsdException w:name="annotation subject" w:semiHidden="1" w:unhideWhenUsed="1"/>
     <w:lsdException w:name="No List" w:semiHidden="1" w:unhideWhenUsed="1"/>
     <w:lsdException w:name="Outline List 1" w:semiHidden="1" w:unhideWhenUsed="1"/>
@@ -8976,8 +9010,11 @@
     <w:lsdException w:name="Table Contemporary" w:semiHidden="1" w:unhideWhenUsed="1"/>
     <w:lsdException w:name="Table Elegant" w:semiHidden="1" w:unhideWhenUsed="1"/>
     <w:lsdException w:name="Table Professional" w:semiHidden="1" w:unhideWhenUsed="1"/>
+    <w:lsdException w:name="Table Subtle 1" w:semiHidden="1" w:unhideWhenUsed="1"/>
     <w:lsdException w:name="Table Subtle 2" w:semiHidden="1" w:unhideWhenUsed="1"/>
     <w:lsdException w:name="Table Web 1" w:semiHidden="1" w:unhideWhenUsed="1"/>
+    <w:lsdException w:name="Table Web 2" w:semiHidden="1" w:unhideWhenUsed="1"/>
+    <w:lsdException w:name="Table Web 3" w:semiHidden="1" w:unhideWhenUsed="1"/>
     <w:lsdException w:name="Balloon Text" w:semiHidden="1" w:unhideWhenUsed="1"/>
     <w:lsdException w:name="Table Grid" w:uiPriority="39"/>
     <w:lsdException w:name="Table Theme" w:semiHidden="1" w:unhideWhenUsed="1"/>
@@ -9196,11 +9233,6 @@
     <w:lsdException w:name="List Table 5 Dark Accent 6" w:uiPriority="50"/>
     <w:lsdException w:name="List Table 6 Colorful Accent 6" w:uiPriority="51"/>
     <w:lsdException w:name="List Table 7 Colorful Accent 6" w:uiPriority="52"/>
-    <w:lsdException w:name="Mention" w:semiHidden="1" w:unhideWhenUsed="1"/>
-    <w:lsdException w:name="Smart Hyperlink" w:semiHidden="1" w:unhideWhenUsed="1"/>
-    <w:lsdException w:name="Hashtag" w:semiHidden="1" w:unhideWhenUsed="1"/>
-    <w:lsdException w:name="Unresolved Mention" w:semiHidden="1" w:unhideWhenUsed="1"/>
-    <w:lsdException w:name="Smart Link" w:semiHidden="1" w:unhideWhenUsed="1"/>
   </w:latentStyles>
   <w:style w:type="paragraph" w:default="1" w:styleId="Normal">
     <w:name w:val="Normal"/>
@@ -10211,7 +10243,7 @@
 </file>
 
 <file path=customXml/itemProps1.xml><?xml version="1.0" encoding="utf-8"?>
-<ds:datastoreItem xmlns:ds="http://schemas.openxmlformats.org/officeDocument/2006/customXml" ds:itemID="{27533856-735B-4904-99DE-F4025D13F86F}">
+<ds:datastoreItem xmlns:ds="http://schemas.openxmlformats.org/officeDocument/2006/customXml" ds:itemID="{4B49F9F1-3856-48F8-873A-BC91928973D3}">
   <ds:schemaRefs>
     <ds:schemaRef ds:uri="http://schemas.openxmlformats.org/officeDocument/2006/bibliography"/>
   </ds:schemaRefs>

</xml_diff>

<commit_message>
adicionando Tipos de Dados - Quantitativo e Qualitativo
</commit_message>
<xml_diff>
--- a/TCC - Marcello Telles e Yasmim Lima.docx
+++ b/TCC - Marcello Telles e Yasmim Lima.docx
@@ -187,7 +187,7 @@
               </wp:anchor>
             </w:drawing>
           </mc:Choice>
-          <mc:Fallback xmlns:cx1="http://schemas.microsoft.com/office/drawing/2015/9/8/chartex" xmlns:cx2="http://schemas.microsoft.com/office/drawing/2015/10/21/chartex" xmlns:cx3="http://schemas.microsoft.com/office/drawing/2016/5/9/chartex" xmlns:cx4="http://schemas.microsoft.com/office/drawing/2016/5/10/chartex" xmlns:cx5="http://schemas.microsoft.com/office/drawing/2016/5/11/chartex" xmlns:cx6="http://schemas.microsoft.com/office/drawing/2016/5/12/chartex" xmlns:cx7="http://schemas.microsoft.com/office/drawing/2016/5/13/chartex" xmlns:cx8="http://schemas.microsoft.com/office/drawing/2016/5/14/chartex" xmlns:aink="http://schemas.microsoft.com/office/drawing/2016/ink" xmlns:am3d="http://schemas.microsoft.com/office/drawing/2017/model3d" xmlns:w16cex="http://schemas.microsoft.com/office/word/2018/wordml/cex" xmlns:w16cid="http://schemas.microsoft.com/office/word/2016/wordml/cid" xmlns:w16="http://schemas.microsoft.com/office/word/2018/wordml">
+          <mc:Fallback>
             <w:pict>
               <v:shapetype w14:anchorId="49296C4A" id="_x0000_t202" coordsize="21600,21600" o:spt="202" path="m,l,21600r21600,l21600,xe">
                 <v:stroke joinstyle="miter"/>
@@ -410,8 +410,6 @@
           <w:color w:val="000000" w:themeColor="text1"/>
         </w:rPr>
       </w:pPr>
-      <w:bookmarkStart w:id="0" w:name="_GoBack"/>
-      <w:bookmarkEnd w:id="0"/>
       <w:r>
         <w:br w:type="page"/>
       </w:r>
@@ -1372,7 +1370,7 @@
               </wp:anchor>
             </w:drawing>
           </mc:Choice>
-          <mc:Fallback xmlns:cx1="http://schemas.microsoft.com/office/drawing/2015/9/8/chartex" xmlns:cx2="http://schemas.microsoft.com/office/drawing/2015/10/21/chartex" xmlns:cx3="http://schemas.microsoft.com/office/drawing/2016/5/9/chartex" xmlns:cx4="http://schemas.microsoft.com/office/drawing/2016/5/10/chartex" xmlns:cx5="http://schemas.microsoft.com/office/drawing/2016/5/11/chartex" xmlns:cx6="http://schemas.microsoft.com/office/drawing/2016/5/12/chartex" xmlns:cx7="http://schemas.microsoft.com/office/drawing/2016/5/13/chartex" xmlns:cx8="http://schemas.microsoft.com/office/drawing/2016/5/14/chartex" xmlns:aink="http://schemas.microsoft.com/office/drawing/2016/ink" xmlns:am3d="http://schemas.microsoft.com/office/drawing/2017/model3d" xmlns:w16cex="http://schemas.microsoft.com/office/word/2018/wordml/cex" xmlns:w16cid="http://schemas.microsoft.com/office/word/2016/wordml/cid" xmlns:w16="http://schemas.microsoft.com/office/word/2018/wordml">
+          <mc:Fallback>
             <w:pict>
               <v:shape w14:anchorId="552C2C0C" id="Text Box 105" o:spid="_x0000_s1027" type="#_x0000_t202" style="position:absolute;left:0;text-align:left;margin-left:27pt;margin-top:3.65pt;width:171pt;height:67.55pt;z-index:251656192;visibility:visible;mso-wrap-style:square;mso-width-percent:0;mso-height-percent:0;mso-wrap-distance-left:9pt;mso-wrap-distance-top:0;mso-wrap-distance-right:9pt;mso-wrap-distance-bottom:0;mso-position-horizontal:absolute;mso-position-horizontal-relative:text;mso-position-vertical:absolute;mso-position-vertical-relative:text;mso-width-percent:0;mso-height-percent:0;mso-width-relative:page;mso-height-relative:page;v-text-anchor:top" o:gfxdata="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" fillcolor="yellow">
                 <v:textbox>
@@ -1811,7 +1809,7 @@
               </wp:anchor>
             </w:drawing>
           </mc:Choice>
-          <mc:Fallback xmlns:cx1="http://schemas.microsoft.com/office/drawing/2015/9/8/chartex" xmlns:cx2="http://schemas.microsoft.com/office/drawing/2015/10/21/chartex" xmlns:cx3="http://schemas.microsoft.com/office/drawing/2016/5/9/chartex" xmlns:cx4="http://schemas.microsoft.com/office/drawing/2016/5/10/chartex" xmlns:cx5="http://schemas.microsoft.com/office/drawing/2016/5/11/chartex" xmlns:cx6="http://schemas.microsoft.com/office/drawing/2016/5/12/chartex" xmlns:cx7="http://schemas.microsoft.com/office/drawing/2016/5/13/chartex" xmlns:cx8="http://schemas.microsoft.com/office/drawing/2016/5/14/chartex" xmlns:aink="http://schemas.microsoft.com/office/drawing/2016/ink" xmlns:am3d="http://schemas.microsoft.com/office/drawing/2017/model3d" xmlns:w16cex="http://schemas.microsoft.com/office/word/2018/wordml/cex" xmlns:w16cid="http://schemas.microsoft.com/office/word/2016/wordml/cid" xmlns:w16="http://schemas.microsoft.com/office/word/2018/wordml">
+          <mc:Fallback>
             <w:pict>
               <v:shape w14:anchorId="1AA2A80C" id="Text Box 107" o:spid="_x0000_s1028" type="#_x0000_t202" style="position:absolute;left:0;text-align:left;margin-left:18pt;margin-top:8.45pt;width:189pt;height:99pt;z-index:251657216;visibility:visible;mso-wrap-style:square;mso-width-percent:0;mso-height-percent:0;mso-wrap-distance-left:9pt;mso-wrap-distance-top:0;mso-wrap-distance-right:9pt;mso-wrap-distance-bottom:0;mso-position-horizontal:absolute;mso-position-horizontal-relative:text;mso-position-vertical:absolute;mso-position-vertical-relative:text;mso-width-percent:0;mso-height-percent:0;mso-width-relative:page;mso-height-relative:page;v-text-anchor:top" o:gfxdata="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" fillcolor="yellow">
                 <v:textbox>
@@ -1964,14 +1962,14 @@
       <w:r>
         <w:br w:type="page"/>
       </w:r>
-      <w:bookmarkStart w:id="1" w:name="_Toc378694359"/>
+      <w:bookmarkStart w:id="0" w:name="_Toc378694359"/>
       <w:r>
         <w:lastRenderedPageBreak/>
         <w:t>RESUMO</w:t>
       </w:r>
-      <w:bookmarkStart w:id="2" w:name="RESUMO"/>
+      <w:bookmarkStart w:id="1" w:name="RESUMO"/>
+      <w:bookmarkEnd w:id="0"/>
       <w:bookmarkEnd w:id="1"/>
-      <w:bookmarkEnd w:id="2"/>
     </w:p>
     <w:p>
       <w:pPr>
@@ -2114,7 +2112,7 @@
               </wp:anchor>
             </w:drawing>
           </mc:Choice>
-          <mc:Fallback xmlns:cx1="http://schemas.microsoft.com/office/drawing/2015/9/8/chartex" xmlns:cx2="http://schemas.microsoft.com/office/drawing/2015/10/21/chartex" xmlns:cx3="http://schemas.microsoft.com/office/drawing/2016/5/9/chartex" xmlns:cx4="http://schemas.microsoft.com/office/drawing/2016/5/10/chartex" xmlns:cx5="http://schemas.microsoft.com/office/drawing/2016/5/11/chartex" xmlns:cx6="http://schemas.microsoft.com/office/drawing/2016/5/12/chartex" xmlns:cx7="http://schemas.microsoft.com/office/drawing/2016/5/13/chartex" xmlns:cx8="http://schemas.microsoft.com/office/drawing/2016/5/14/chartex" xmlns:aink="http://schemas.microsoft.com/office/drawing/2016/ink" xmlns:am3d="http://schemas.microsoft.com/office/drawing/2017/model3d" xmlns:w16cex="http://schemas.microsoft.com/office/word/2018/wordml/cex" xmlns:w16cid="http://schemas.microsoft.com/office/word/2016/wordml/cid" xmlns:w16="http://schemas.microsoft.com/office/word/2018/wordml">
+          <mc:Fallback>
             <w:pict>
               <v:shape w14:anchorId="6D15861C" id="Text Box 142" o:spid="_x0000_s1029" type="#_x0000_t202" style="position:absolute;left:0;text-align:left;margin-left:108pt;margin-top:3.65pt;width:279pt;height:108pt;z-index:251659264;visibility:visible;mso-wrap-style:square;mso-width-percent:0;mso-height-percent:0;mso-wrap-distance-left:9pt;mso-wrap-distance-top:0;mso-wrap-distance-right:9pt;mso-wrap-distance-bottom:0;mso-position-horizontal:absolute;mso-position-horizontal-relative:text;mso-position-vertical:absolute;mso-position-vertical-relative:text;mso-width-percent:0;mso-height-percent:0;mso-width-relative:page;mso-height-relative:page;v-text-anchor:top" o:gfxdata="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" fillcolor="#ff9">
                 <v:textbox>
@@ -2173,7 +2171,7 @@
       <w:r>
         <w:br w:type="page"/>
       </w:r>
-      <w:bookmarkStart w:id="3" w:name="_Toc378694360"/>
+      <w:bookmarkStart w:id="2" w:name="_Toc378694360"/>
       <w:r>
         <w:rPr>
           <w:lang w:val="en-US"/>
@@ -2181,8 +2179,8 @@
         <w:lastRenderedPageBreak/>
         <w:t>ABSTRACT</w:t>
       </w:r>
-      <w:bookmarkStart w:id="4" w:name="ABSTRACT"/>
-      <w:bookmarkEnd w:id="4"/>
+      <w:bookmarkStart w:id="3" w:name="ABSTRACT"/>
+      <w:bookmarkEnd w:id="3"/>
       <w:r>
         <w:rPr>
           <w:lang w:val="en-US"/>
@@ -2217,7 +2215,7 @@
         </w:rPr>
         <w:t>)</w:t>
       </w:r>
-      <w:bookmarkEnd w:id="3"/>
+      <w:bookmarkEnd w:id="2"/>
     </w:p>
     <w:p>
       <w:pPr>
@@ -2260,14 +2258,14 @@
       <w:r>
         <w:br w:type="column"/>
       </w:r>
-      <w:bookmarkStart w:id="5" w:name="_Toc378694361"/>
+      <w:bookmarkStart w:id="4" w:name="_Toc378694361"/>
       <w:r>
         <w:lastRenderedPageBreak/>
         <w:t>LISTA DE ILUSTRAÇÕES</w:t>
       </w:r>
-      <w:bookmarkStart w:id="6" w:name="LISTADEILISTRACOES"/>
+      <w:bookmarkStart w:id="5" w:name="LISTADEILISTRACOES"/>
+      <w:bookmarkEnd w:id="4"/>
       <w:bookmarkEnd w:id="5"/>
-      <w:bookmarkEnd w:id="6"/>
     </w:p>
     <w:p>
       <w:pPr>
@@ -2291,7 +2289,7 @@
       <w:r>
         <w:fldChar w:fldCharType="separate"/>
       </w:r>
-      <w:bookmarkStart w:id="7" w:name="_Toc378693901"/>
+      <w:bookmarkStart w:id="6" w:name="_Toc378693901"/>
       <w:r>
         <w:rPr>
           <w:rStyle w:val="Hyperlink"/>
@@ -2399,23 +2397,23 @@
       <w:r>
         <w:br w:type="page"/>
       </w:r>
-      <w:bookmarkStart w:id="8" w:name="_Toc268009113"/>
-      <w:bookmarkStart w:id="9" w:name="_Toc299204216"/>
-      <w:bookmarkStart w:id="10" w:name="_Toc330745075"/>
-      <w:bookmarkStart w:id="11" w:name="_Toc378694362"/>
-      <w:bookmarkStart w:id="12" w:name="_Toc378694363"/>
+      <w:bookmarkStart w:id="7" w:name="_Toc268009113"/>
+      <w:bookmarkStart w:id="8" w:name="_Toc299204216"/>
+      <w:bookmarkStart w:id="9" w:name="_Toc330745075"/>
+      <w:bookmarkStart w:id="10" w:name="_Toc378694362"/>
+      <w:bookmarkStart w:id="11" w:name="_Toc378694363"/>
       <w:r>
         <w:lastRenderedPageBreak/>
         <w:t>LISTA DE TABELAS</w:t>
       </w:r>
-      <w:bookmarkStart w:id="13" w:name="LISTADETABELASEGRAFICOS"/>
+      <w:bookmarkStart w:id="12" w:name="LISTADETABELASEGRAFICOS"/>
+      <w:bookmarkEnd w:id="6"/>
       <w:bookmarkEnd w:id="7"/>
       <w:bookmarkEnd w:id="8"/>
       <w:bookmarkEnd w:id="9"/>
       <w:bookmarkEnd w:id="10"/>
       <w:bookmarkEnd w:id="11"/>
       <w:bookmarkEnd w:id="12"/>
-      <w:bookmarkEnd w:id="13"/>
     </w:p>
     <w:p>
       <w:pPr>
@@ -2545,12 +2543,12 @@
       <w:r>
         <w:br w:type="page"/>
       </w:r>
-      <w:bookmarkStart w:id="14" w:name="_Toc378694364"/>
+      <w:bookmarkStart w:id="13" w:name="_Toc378694364"/>
       <w:r>
         <w:lastRenderedPageBreak/>
         <w:t>LISTA DE GRÁFICOS</w:t>
       </w:r>
-      <w:bookmarkEnd w:id="14"/>
+      <w:bookmarkEnd w:id="13"/>
     </w:p>
     <w:p>
       <w:pPr>
@@ -2693,14 +2691,14 @@
       <w:r>
         <w:br w:type="page"/>
       </w:r>
-      <w:bookmarkStart w:id="15" w:name="_Toc378694365"/>
+      <w:bookmarkStart w:id="14" w:name="_Toc378694365"/>
       <w:r>
         <w:lastRenderedPageBreak/>
         <w:t>LISTA DE ABREVIATURAS E SIGLAS</w:t>
       </w:r>
-      <w:bookmarkStart w:id="16" w:name="LISTADEABREVIATURASESIGLAS"/>
+      <w:bookmarkStart w:id="15" w:name="LISTADEABREVIATURASESIGLAS"/>
+      <w:bookmarkEnd w:id="14"/>
       <w:bookmarkEnd w:id="15"/>
-      <w:bookmarkEnd w:id="16"/>
     </w:p>
     <w:p>
       <w:pPr>
@@ -2790,9 +2788,6 @@
     <w:p>
       <w:pPr>
         <w:pStyle w:val="Sumrio1"/>
-        <w:tabs>
-          <w:tab w:val="right" w:leader="dot" w:pos="9062"/>
-        </w:tabs>
         <w:rPr>
           <w:rFonts w:ascii="Times New Roman" w:eastAsia="SimSun" w:hAnsi="Times New Roman"/>
           <w:noProof/>
@@ -2801,21 +2796,12 @@
         </w:rPr>
       </w:pPr>
       <w:r>
-        <w:rPr>
-          <w:b/>
-        </w:rPr>
         <w:fldChar w:fldCharType="begin"/>
       </w:r>
       <w:r>
-        <w:rPr>
-          <w:b/>
-        </w:rPr>
         <w:instrText xml:space="preserve"> TOC \o "2-9" \h \z \t "Título 1;1;REFERÊNCIA BIBLIOGRÁFICA;1;ANEXOS;1" </w:instrText>
       </w:r>
       <w:r>
-        <w:rPr>
-          <w:b/>
-        </w:rPr>
         <w:fldChar w:fldCharType="separate"/>
       </w:r>
       <w:hyperlink w:anchor="_Toc378694359" w:history="1">
@@ -2879,9 +2865,6 @@
     <w:p>
       <w:pPr>
         <w:pStyle w:val="Sumrio1"/>
-        <w:tabs>
-          <w:tab w:val="right" w:leader="dot" w:pos="9062"/>
-        </w:tabs>
         <w:rPr>
           <w:rFonts w:ascii="Times New Roman" w:eastAsia="SimSun" w:hAnsi="Times New Roman"/>
           <w:noProof/>
@@ -2951,9 +2934,6 @@
     <w:p>
       <w:pPr>
         <w:pStyle w:val="Sumrio1"/>
-        <w:tabs>
-          <w:tab w:val="right" w:leader="dot" w:pos="9062"/>
-        </w:tabs>
         <w:rPr>
           <w:rFonts w:ascii="Times New Roman" w:eastAsia="SimSun" w:hAnsi="Times New Roman"/>
           <w:noProof/>
@@ -3022,9 +3002,6 @@
     <w:p>
       <w:pPr>
         <w:pStyle w:val="Sumrio1"/>
-        <w:tabs>
-          <w:tab w:val="right" w:leader="dot" w:pos="9062"/>
-        </w:tabs>
         <w:rPr>
           <w:rFonts w:ascii="Times New Roman" w:eastAsia="SimSun" w:hAnsi="Times New Roman"/>
           <w:noProof/>
@@ -3093,9 +3070,6 @@
     <w:p>
       <w:pPr>
         <w:pStyle w:val="Sumrio1"/>
-        <w:tabs>
-          <w:tab w:val="right" w:leader="dot" w:pos="9062"/>
-        </w:tabs>
         <w:rPr>
           <w:rFonts w:ascii="Times New Roman" w:eastAsia="SimSun" w:hAnsi="Times New Roman"/>
           <w:noProof/>
@@ -3164,9 +3138,6 @@
     <w:p>
       <w:pPr>
         <w:pStyle w:val="Sumrio1"/>
-        <w:tabs>
-          <w:tab w:val="right" w:leader="dot" w:pos="9062"/>
-        </w:tabs>
         <w:rPr>
           <w:rFonts w:ascii="Times New Roman" w:eastAsia="SimSun" w:hAnsi="Times New Roman"/>
           <w:noProof/>
@@ -3235,10 +3206,6 @@
     <w:p>
       <w:pPr>
         <w:pStyle w:val="Sumrio1"/>
-        <w:tabs>
-          <w:tab w:val="left" w:pos="480"/>
-          <w:tab w:val="right" w:leader="dot" w:pos="9062"/>
-        </w:tabs>
         <w:rPr>
           <w:rFonts w:ascii="Times New Roman" w:eastAsia="SimSun" w:hAnsi="Times New Roman"/>
           <w:noProof/>
@@ -3323,10 +3290,6 @@
     <w:p>
       <w:pPr>
         <w:pStyle w:val="Sumrio1"/>
-        <w:tabs>
-          <w:tab w:val="left" w:pos="480"/>
-          <w:tab w:val="right" w:leader="dot" w:pos="9062"/>
-        </w:tabs>
         <w:rPr>
           <w:rFonts w:ascii="Times New Roman" w:eastAsia="SimSun" w:hAnsi="Times New Roman"/>
           <w:noProof/>
@@ -3939,9 +3902,6 @@
     <w:p>
       <w:pPr>
         <w:pStyle w:val="Sumrio1"/>
-        <w:tabs>
-          <w:tab w:val="right" w:leader="dot" w:pos="9062"/>
-        </w:tabs>
         <w:rPr>
           <w:rFonts w:ascii="Times New Roman" w:eastAsia="SimSun" w:hAnsi="Times New Roman"/>
           <w:noProof/>
@@ -4010,9 +3970,6 @@
     <w:p>
       <w:pPr>
         <w:pStyle w:val="Sumrio1"/>
-        <w:tabs>
-          <w:tab w:val="right" w:leader="dot" w:pos="9062"/>
-        </w:tabs>
         <w:rPr>
           <w:rFonts w:ascii="Times New Roman" w:eastAsia="SimSun" w:hAnsi="Times New Roman"/>
           <w:noProof/>
@@ -4081,9 +4038,6 @@
     <w:p>
       <w:pPr>
         <w:pStyle w:val="Sumrio1"/>
-        <w:tabs>
-          <w:tab w:val="right" w:leader="dot" w:pos="9062"/>
-        </w:tabs>
         <w:rPr>
           <w:rFonts w:ascii="Times New Roman" w:eastAsia="SimSun" w:hAnsi="Times New Roman"/>
           <w:noProof/>
@@ -4181,16 +4135,16 @@
           <w:szCs w:val="32"/>
         </w:rPr>
       </w:pPr>
-      <w:bookmarkStart w:id="17" w:name="CAPITULO1"/>
-      <w:bookmarkStart w:id="18" w:name="_Toc101326828"/>
-      <w:bookmarkStart w:id="19" w:name="_Toc378694366"/>
-      <w:bookmarkEnd w:id="17"/>
+      <w:bookmarkStart w:id="16" w:name="CAPITULO1"/>
+      <w:bookmarkStart w:id="17" w:name="_Toc101326828"/>
+      <w:bookmarkStart w:id="18" w:name="_Toc378694366"/>
+      <w:bookmarkEnd w:id="16"/>
       <w:r>
         <w:lastRenderedPageBreak/>
         <w:t>INTRODUÇÃO</w:t>
       </w:r>
+      <w:bookmarkEnd w:id="17"/>
       <w:bookmarkEnd w:id="18"/>
-      <w:bookmarkEnd w:id="19"/>
     </w:p>
     <w:p>
       <w:pPr>
@@ -4393,14 +4347,20 @@
       <w:r>
         <w:br w:type="page"/>
       </w:r>
-      <w:bookmarkStart w:id="20" w:name="CAPITULO2"/>
-      <w:bookmarkStart w:id="21" w:name="CAPITULO3"/>
-      <w:bookmarkStart w:id="22" w:name="_Toc378694367"/>
+      <w:bookmarkStart w:id="19" w:name="CAPITULO2"/>
+      <w:bookmarkStart w:id="20" w:name="CAPITULO3"/>
+      <w:bookmarkStart w:id="21" w:name="_Toc378694367"/>
+      <w:bookmarkEnd w:id="19"/>
       <w:bookmarkEnd w:id="20"/>
-      <w:bookmarkEnd w:id="21"/>
       <w:r>
         <w:lastRenderedPageBreak/>
-        <w:t>trabalhos relacionados</w:t>
+        <w:t>TRABALHOS</w:t>
+      </w:r>
+      <w:r>
+        <w:t xml:space="preserve"> </w:t>
+      </w:r>
+      <w:r>
+        <w:t>RELACIONADOS</w:t>
       </w:r>
     </w:p>
     <w:p>
@@ -4410,9 +4370,60 @@
       <w:r>
         <w:t xml:space="preserve">Visando o entendimento e análise da importância da implementação </w:t>
       </w:r>
+      <w:commentRangeStart w:id="22"/>
+      <w:r>
+        <w:t>da técnica</w:t>
+      </w:r>
+      <w:commentRangeEnd w:id="22"/>
+      <w:r>
+        <w:rPr>
+          <w:rStyle w:val="Refdecomentrio"/>
+        </w:rPr>
+        <w:commentReference w:id="22"/>
+      </w:r>
+      <w:r>
+        <w:t xml:space="preserve">, foram ponderados artigos cujo o conceito principal é análogo ao do presente trabalho. </w:t>
+      </w:r>
+    </w:p>
+    <w:p>
+      <w:pPr>
+        <w:ind w:firstLine="1134"/>
+      </w:pPr>
+      <w:r>
+        <w:t>O estudo</w:t>
+      </w:r>
+      <w:r>
+        <w:t xml:space="preserve"> [1]</w:t>
+      </w:r>
+      <w:r>
+        <w:t xml:space="preserve"> de autoria de Carolina Franco Zanon, apresenta a criação de um sistema, utilizando a técnica Web Scraping, para auxiliar na definição do perfil epidemiológico dos pacientes da Clínica de Estomatologia da FO-UFRJ. Os dados foram coletados, de um sistema já existente denominado Estomato Web, um software incapaz de dar estatísticas ou exportar grande quantidade de dados de uma única vez.</w:t>
+      </w:r>
+      <w:r>
+        <w:t xml:space="preserve"> </w:t>
+      </w:r>
+      <w:r>
+        <w:t>A técnica foi implementada fazendo a coleta dos conjuntos de dados e transferindo-os para planilhas do Excel. Foi possível agrupar os dados por categorias e fazer uma análise detalhada do perfil dos pacientes. Concluiu-se que o uso do novo sistema, chamado Estomato Web Scraper, facilitou a extração e qualidade dos dados, e, assim sendo, poderá ser utilizado para diversos estudos na área de estomatologia.</w:t>
+      </w:r>
+    </w:p>
+    <w:p>
+      <w:pPr>
+        <w:ind w:firstLine="1134"/>
+      </w:pPr>
+      <w:r>
+        <w:t>Um segundo</w:t>
+      </w:r>
+      <w:r>
+        <w:t xml:space="preserve"> artigo</w:t>
+      </w:r>
+      <w:r>
+        <w:t xml:space="preserve"> [2] que</w:t>
+      </w:r>
+      <w:r>
+        <w:t xml:space="preserve"> tem Dhaniel Nunes Mazini e Renato Cesar Sato como autores e aborda uma análise da rentabilidade dos dividendos das empresas que compõem o IBrX 50. Foi implementado um Web Scraper a partir da linguagem Python. As informações foram extraídas do site </w:t>
+      </w:r>
       <w:commentRangeStart w:id="23"/>
       <w:r>
-        <w:t>da técnica</w:t>
+        <w:t>Yahoo!Finanças</w:t>
       </w:r>
       <w:commentRangeEnd w:id="23"/>
       <w:r>
@@ -4420,57 +4431,6 @@
           <w:rStyle w:val="Refdecomentrio"/>
         </w:rPr>
         <w:commentReference w:id="23"/>
-      </w:r>
-      <w:r>
-        <w:t xml:space="preserve">, foram ponderados artigos cujo o conceito principal é análogo ao do presente trabalho. </w:t>
-      </w:r>
-    </w:p>
-    <w:p>
-      <w:pPr>
-        <w:ind w:firstLine="1134"/>
-      </w:pPr>
-      <w:r>
-        <w:t>O estudo</w:t>
-      </w:r>
-      <w:r>
-        <w:t xml:space="preserve"> [1]</w:t>
-      </w:r>
-      <w:r>
-        <w:t xml:space="preserve"> de autoria de Carolina Franco Zanon, apresenta a criação de um sistema, utilizando a técnica Web Scraping, para auxiliar na definição do perfil epidemiológico dos pacientes da Clínica de Estomatologia da FO-UFRJ. Os dados foram coletados, de um sistema já existente denominado Estomato Web, um software incapaz de dar estatísticas ou exportar grande quantidade de dados de uma única vez.</w:t>
-      </w:r>
-      <w:r>
-        <w:t xml:space="preserve"> </w:t>
-      </w:r>
-      <w:r>
-        <w:t>A técnica foi implementada fazendo a coleta dos conjuntos de dados e transferindo-os para planilhas do Excel. Foi possível agrupar os dados por categorias e fazer uma análise detalhada do perfil dos pacientes. Concluiu-se que o uso do novo sistema, chamado Estomato Web Scraper, facilitou a extração e qualidade dos dados, e, assim sendo, poderá ser utilizado para diversos estudos na área de estomatologia.</w:t>
-      </w:r>
-    </w:p>
-    <w:p>
-      <w:pPr>
-        <w:ind w:firstLine="1134"/>
-      </w:pPr>
-      <w:r>
-        <w:t>Um segundo</w:t>
-      </w:r>
-      <w:r>
-        <w:t xml:space="preserve"> artigo</w:t>
-      </w:r>
-      <w:r>
-        <w:t xml:space="preserve"> [2] que</w:t>
-      </w:r>
-      <w:r>
-        <w:t xml:space="preserve"> tem Dhaniel Nunes Mazini e Renato Cesar Sato como autores e aborda uma análise da rentabilidade dos dividendos das empresas que compõem o IBrX 50. Foi implementado um Web Scraper a partir da linguagem Python. As informações foram extraídas do site </w:t>
-      </w:r>
-      <w:commentRangeStart w:id="24"/>
-      <w:r>
-        <w:t>Yahoo!Finanças</w:t>
-      </w:r>
-      <w:commentRangeEnd w:id="24"/>
-      <w:r>
-        <w:rPr>
-          <w:rStyle w:val="Refdecomentrio"/>
-        </w:rPr>
-        <w:commentReference w:id="24"/>
       </w:r>
       <w:r>
         <w:t>, onde os dados não estão disponíveis para uma coleta em massa. As análises feitas para a área do mercado financeiro têm como característica uma grande massa de dados e é necessário extração em diferentes fontes. Utilizando a tecnologia proposta, foi possível a automatização da coleta em uma escala de tempo reduzida. Os elementos obtidos foram armazenados em um arquivo que favorece a manipulação, possibilitando a realização de uma análise de regressão múltipla para chegar no objetivo proposto pelo estudo.</w:t>
@@ -4520,8 +4480,8 @@
       <w:pPr>
         <w:pStyle w:val="Ttulo2"/>
       </w:pPr>
-      <w:bookmarkStart w:id="25" w:name="_heading=h.gjdgxs"/>
-      <w:bookmarkEnd w:id="25"/>
+      <w:bookmarkStart w:id="24" w:name="_heading=h.gjdgxs"/>
+      <w:bookmarkEnd w:id="24"/>
       <w:r>
         <w:t>DISCUSSÃO</w:t>
       </w:r>
@@ -4552,16 +4512,16 @@
       <w:pPr>
         <w:ind w:firstLine="431"/>
       </w:pPr>
-      <w:commentRangeStart w:id="26"/>
+      <w:commentRangeStart w:id="25"/>
       <w:r>
         <w:t>A aplicação de Web Scraping nesse contexto de extração das informações de sites farmacêuticos especializados através da busca por elementos-chave que compõe a página web proverá agilidade em uma etapa importante da criação de novos medicamentos, principalmente nessa época na qual a nossa sociedade demanda por soluções rápidas e eficientes que combatam os agentes infecciosos recém descobertos.</w:t>
       </w:r>
-      <w:commentRangeEnd w:id="26"/>
+      <w:commentRangeEnd w:id="25"/>
       <w:r>
         <w:rPr>
           <w:rStyle w:val="Refdecomentrio"/>
         </w:rPr>
-        <w:commentReference w:id="26"/>
+        <w:commentReference w:id="25"/>
       </w:r>
     </w:p>
     <w:p/>
@@ -4611,6 +4571,87 @@
           <w:rFonts w:eastAsia="Arial" w:cs="Arial"/>
           <w:szCs w:val="24"/>
         </w:rPr>
+      </w:pPr>
+    </w:p>
+    <w:p/>
+    <w:p/>
+    <w:p>
+      <w:pPr>
+        <w:pStyle w:val="Ttulo1"/>
+      </w:pPr>
+      <w:r>
+        <w:lastRenderedPageBreak/>
+        <w:t>FUNDAMENTAÇÃO TEÓRICA</w:t>
+      </w:r>
+    </w:p>
+    <w:p>
+      <w:pPr>
+        <w:pStyle w:val="Ttulo2"/>
+      </w:pPr>
+      <w:r>
+        <w:t>TIPOS DE DADOS</w:t>
+      </w:r>
+    </w:p>
+    <w:p>
+      <w:pPr>
+        <w:pStyle w:val="Sumrio1"/>
+      </w:pPr>
+      <w:r>
+        <w:t>Para compreendermos melhor o desenvolvimento do trabalho, que será discorrido no capítulo a seguir, é importante definirmos com clareza os tipos de dados que existem. Estes são divididos em dois grupos, quanto a sua característica: qualitativos e quantitativos, e em dois outros grupos, quanto a sua origem: primários e secundários.</w:t>
+      </w:r>
+    </w:p>
+    <w:p>
+      <w:pPr>
+        <w:pStyle w:val="Ttulo3"/>
+      </w:pPr>
+      <w:r>
+        <w:t>QUALITATIVOS</w:t>
+      </w:r>
+    </w:p>
+    <w:p>
+      <w:pPr>
+        <w:pStyle w:val="Sumrio1"/>
+      </w:pPr>
+      <w:r>
+        <w:t xml:space="preserve">Os dados qualitativos possuem a função de </w:t>
+      </w:r>
+      <w:r>
+        <w:t xml:space="preserve">rotular e atribuir uma identificação ao objeto analisado. </w:t>
+      </w:r>
+      <w:r>
+        <w:t>Como exemplos de dados qualitativos, temos: nível de escolaridade, estado civil ou nome.</w:t>
+      </w:r>
+    </w:p>
+    <w:p/>
+    <w:p>
+      <w:pPr>
+        <w:pStyle w:val="Ttulo3"/>
+      </w:pPr>
+      <w:r>
+        <w:t>QUANTITATIVOS</w:t>
+      </w:r>
+    </w:p>
+    <w:p>
+      <w:pPr>
+        <w:pStyle w:val="Sumrio1"/>
+      </w:pPr>
+      <w:r>
+        <w:t>Os dados quantitativos são numéricos e, como o nome sugere, possuem o objetivo de quantificar as amostras, além de serem amplamente utilizados em modelos estatísticos. São considerados discretos, quando assumem valores dentro de um intervalo enumerável</w:t>
+      </w:r>
+      <w:r>
+        <w:t xml:space="preserve"> (por exemplo, minutos inteiros em uma hora), e contínuos, quando assumem valores reais que não podem ser enumerados.</w:t>
+      </w:r>
+      <w:bookmarkStart w:id="26" w:name="_GoBack"/>
+      <w:bookmarkEnd w:id="26"/>
+    </w:p>
+    <w:p>
+      <w:pPr>
+        <w:pStyle w:val="Sumrio1"/>
+      </w:pPr>
+    </w:p>
+    <w:p>
+      <w:pPr>
+        <w:pStyle w:val="Sumrio1"/>
       </w:pPr>
     </w:p>
     <w:p/>
@@ -4620,8 +4661,6 @@
     <w:p/>
     <w:p/>
     <w:p/>
-    <w:p/>
-    <w:p/>
     <w:p>
       <w:pPr>
         <w:pStyle w:val="Ttulo1"/>
@@ -4637,7 +4676,7 @@
         </w:rPr>
         <w:t>DESENVOLVIMENTO DO TRABALHO</w:t>
       </w:r>
-      <w:bookmarkEnd w:id="22"/>
+      <w:bookmarkEnd w:id="21"/>
     </w:p>
     <w:p>
       <w:pPr>
@@ -4779,32 +4818,32 @@
         <w:rPr>
           <w:color w:val="FF0000"/>
         </w:rPr>
-        <w:t xml:space="preserve">no estilo e formatos necessários para a elaboração do TCC, portanto guardem uma cópia, para salvar as informações nele </w:t>
+        <w:t xml:space="preserve">no estilo e formatos necessários para a elaboração do TCC, portanto guardem uma cópia, para salvar as informações nele contidas, e o </w:t>
+      </w:r>
+      <w:r>
+        <w:rPr>
+          <w:color w:val="FF0000"/>
+        </w:rPr>
+        <w:t>utilize</w:t>
+      </w:r>
+      <w:r>
+        <w:rPr>
+          <w:color w:val="FF0000"/>
+        </w:rPr>
+        <w:t xml:space="preserve"> como base para desenvolver o TCC. </w:t>
+      </w:r>
+      <w:r>
+        <w:rPr>
+          <w:color w:val="FF0000"/>
+        </w:rPr>
+        <w:t xml:space="preserve">Para digitar, selecione o texto </w:t>
       </w:r>
       <w:r>
         <w:rPr>
           <w:color w:val="FF0000"/>
         </w:rPr>
         <w:lastRenderedPageBreak/>
-        <w:t xml:space="preserve">contidas, e o </w:t>
-      </w:r>
-      <w:r>
-        <w:rPr>
-          <w:color w:val="FF0000"/>
-        </w:rPr>
-        <w:t>utilize</w:t>
-      </w:r>
-      <w:r>
-        <w:rPr>
-          <w:color w:val="FF0000"/>
-        </w:rPr>
-        <w:t xml:space="preserve"> como base para desenvolver o TCC. </w:t>
-      </w:r>
-      <w:r>
-        <w:rPr>
-          <w:color w:val="FF0000"/>
-        </w:rPr>
-        <w:t xml:space="preserve">Para digitar, selecione o texto de modelo e troque pela sua redação. O parágrafo está justificado com a primeira linha recuada em </w:t>
+        <w:t xml:space="preserve">de modelo e troque pela sua redação. O parágrafo está justificado com a primeira linha recuada em </w:t>
       </w:r>
       <w:smartTag w:uri="urn:schemas-microsoft-com:office:smarttags" w:element="metricconverter">
         <w:smartTagPr>
@@ -4978,51 +5017,45 @@
         <w:rPr>
           <w:color w:val="FF0000"/>
         </w:rPr>
-        <w:t xml:space="preserve"> em Curta e Longa. “Curta: É transcrita entre aspas, com o mesmo tipo e tamanho da letra </w:t>
-      </w:r>
+        <w:t xml:space="preserve"> em Curta e Longa. “Curta: É transcrita entre aspas, com o mesmo tipo e tamanho da letra utilizados no parágrafo do texto no qual será inserido. O uso das aspas delimita a citação direta”.  </w:t>
+      </w:r>
+      <w:r>
+        <w:rPr>
+          <w:color w:val="FF0000"/>
+        </w:rPr>
+        <w:t>[1</w:t>
+      </w:r>
+      <w:r>
+        <w:rPr>
+          <w:color w:val="FF0000"/>
+        </w:rPr>
+        <w:t>, p.154</w:t>
+      </w:r>
+      <w:r>
+        <w:rPr>
+          <w:color w:val="FF0000"/>
+        </w:rPr>
+        <w:t>]</w:t>
+      </w:r>
+      <w:r>
+        <w:rPr>
+          <w:color w:val="FF0000"/>
+        </w:rPr>
+        <w:t>.</w:t>
+      </w:r>
+    </w:p>
+    <w:p>
+      <w:pPr>
+        <w:pStyle w:val="CitaoLonga"/>
+        <w:rPr>
+          <w:color w:val="FF0000"/>
+        </w:rPr>
+      </w:pPr>
       <w:r>
         <w:rPr>
           <w:color w:val="FF0000"/>
         </w:rPr>
         <w:lastRenderedPageBreak/>
-        <w:t xml:space="preserve">utilizados no parágrafo do texto no qual será inserido. O uso das aspas delimita a citação direta”.  </w:t>
-      </w:r>
-      <w:r>
-        <w:rPr>
-          <w:color w:val="FF0000"/>
-        </w:rPr>
-        <w:t>[1</w:t>
-      </w:r>
-      <w:r>
-        <w:rPr>
-          <w:color w:val="FF0000"/>
-        </w:rPr>
-        <w:t>, p.154</w:t>
-      </w:r>
-      <w:r>
-        <w:rPr>
-          <w:color w:val="FF0000"/>
-        </w:rPr>
-        <w:t>]</w:t>
-      </w:r>
-      <w:r>
-        <w:rPr>
-          <w:color w:val="FF0000"/>
-        </w:rPr>
-        <w:t>.</w:t>
-      </w:r>
-    </w:p>
-    <w:p>
-      <w:pPr>
-        <w:pStyle w:val="CitaoLonga"/>
-        <w:rPr>
-          <w:color w:val="FF0000"/>
-        </w:rPr>
-      </w:pPr>
-      <w:r>
-        <w:rPr>
-          <w:color w:val="FF0000"/>
-        </w:rPr>
         <w:t>(Exemplo de Citação Longa) É transcrita em parágrafo distinto. Inicia na margem de parágrafo, sem deslocamento na primeira linha e termina na margem direita. Longa: É transcrita em parágrafo distinto. Inicia na margem de parágrafo, sem deslocamento na primeira linha e termina na margem direita. Longa: É transcrita em parágrafo distinto. Inicia na margem de parágrafo, sem deslocamento na primeira lin</w:t>
       </w:r>
       <w:r>
@@ -5383,10 +5416,7 @@
         <w:fldChar w:fldCharType="begin"/>
       </w:r>
       <w:r>
-        <w:instrText xml:space="preserve"> SEQ</w:instrText>
-      </w:r>
-      <w:r>
-        <w:instrText xml:space="preserve"> Figura \* ARABIC </w:instrText>
+        <w:instrText xml:space="preserve"> SEQ Figura \* ARABIC </w:instrText>
       </w:r>
       <w:r>
         <w:fldChar w:fldCharType="separate"/>
@@ -6063,7 +6093,7 @@
 
 <file path=word/comments.xml><?xml version="1.0" encoding="utf-8"?>
 <w:comments xmlns:wpc="http://schemas.microsoft.com/office/word/2010/wordprocessingCanvas" xmlns:cx="http://schemas.microsoft.com/office/drawing/2014/chartex" xmlns:mc="http://schemas.openxmlformats.org/markup-compatibility/2006" xmlns:o="urn:schemas-microsoft-com:office:office" xmlns:r="http://schemas.openxmlformats.org/officeDocument/2006/relationships" xmlns:m="http://schemas.openxmlformats.org/officeDocument/2006/math" xmlns:v="urn:schemas-microsoft-com:vml" xmlns:wp14="http://schemas.microsoft.com/office/word/2010/wordprocessingDrawing" xmlns:wp="http://schemas.openxmlformats.org/drawingml/2006/wordprocessingDrawing" xmlns:w10="urn:schemas-microsoft-com:office:word" xmlns:w="http://schemas.openxmlformats.org/wordprocessingml/2006/main" xmlns:w14="http://schemas.microsoft.com/office/word/2010/wordml" xmlns:w15="http://schemas.microsoft.com/office/word/2012/wordml" xmlns:w16se="http://schemas.microsoft.com/office/word/2015/wordml/symex" xmlns:wpg="http://schemas.microsoft.com/office/word/2010/wordprocessingGroup" xmlns:wpi="http://schemas.microsoft.com/office/word/2010/wordprocessingInk" xmlns:wne="http://schemas.microsoft.com/office/word/2006/wordml" xmlns:wps="http://schemas.microsoft.com/office/word/2010/wordprocessingShape" mc:Ignorable="w14 w15 w16se wp14">
-  <w:comment w:id="23" w:author="altobelli" w:date="2020-04-16T17:04:00Z" w:initials="a">
+  <w:comment w:id="22" w:author="altobelli" w:date="2020-04-16T17:04:00Z" w:initials="a">
     <w:p>
       <w:pPr>
         <w:pStyle w:val="Textodecomentrio"/>
@@ -6079,7 +6109,7 @@
       </w:r>
     </w:p>
   </w:comment>
-  <w:comment w:id="24" w:author="altobelli" w:date="2020-04-16T17:07:00Z" w:initials="a">
+  <w:comment w:id="23" w:author="altobelli" w:date="2020-04-16T17:07:00Z" w:initials="a">
     <w:p>
       <w:pPr>
         <w:pStyle w:val="Textodecomentrio"/>
@@ -6095,7 +6125,7 @@
       </w:r>
     </w:p>
   </w:comment>
-  <w:comment w:id="26" w:author="altobelli" w:date="2020-04-16T17:11:00Z" w:initials="a">
+  <w:comment w:id="25" w:author="altobelli" w:date="2020-04-16T17:11:00Z" w:initials="a">
     <w:p>
       <w:pPr>
         <w:pStyle w:val="Textodecomentrio"/>
@@ -6254,7 +6284,7 @@
         <w:rStyle w:val="Nmerodepgina"/>
         <w:noProof/>
       </w:rPr>
-      <w:t>21</w:t>
+      <w:t>18</w:t>
     </w:r>
     <w:r>
       <w:rPr>
@@ -9451,7 +9481,10 @@
     <w:next w:val="Normal"/>
     <w:autoRedefine/>
     <w:semiHidden/>
-    <w:rsid w:val="00714525"/>
+    <w:rsid w:val="00C027F0"/>
+    <w:pPr>
+      <w:ind w:firstLine="426"/>
+    </w:pPr>
   </w:style>
   <w:style w:type="character" w:styleId="Hyperlink">
     <w:name w:val="Hyperlink"/>
@@ -10243,7 +10276,7 @@
 </file>
 
 <file path=customXml/itemProps1.xml><?xml version="1.0" encoding="utf-8"?>
-<ds:datastoreItem xmlns:ds="http://schemas.openxmlformats.org/officeDocument/2006/customXml" ds:itemID="{4B49F9F1-3856-48F8-873A-BC91928973D3}">
+<ds:datastoreItem xmlns:ds="http://schemas.openxmlformats.org/officeDocument/2006/customXml" ds:itemID="{0E438CA0-64B4-4A6A-9939-0B164D419BEF}">
   <ds:schemaRefs>
     <ds:schemaRef ds:uri="http://schemas.openxmlformats.org/officeDocument/2006/bibliography"/>
   </ds:schemaRefs>

</xml_diff>

<commit_message>
adicionando trecho sobre a historia da internet
</commit_message>
<xml_diff>
--- a/TCC - Marcello Telles e Yasmim Lima.docx
+++ b/TCC - Marcello Telles e Yasmim Lima.docx
@@ -4580,12 +4580,7 @@
       </w:r>
       <w:proofErr w:type="spellEnd"/>
       <w:r>
-        <w:t xml:space="preserve"> Web Scraper, facilitou a extração e qualidade </w:t>
-      </w:r>
-      <w:bookmarkStart w:id="24" w:name="_GoBack"/>
-      <w:bookmarkEnd w:id="24"/>
-      <w:r>
-        <w:t xml:space="preserve">dos dados, e, assim sendo, poderá ser utilizado para diversos estudos na área de </w:t>
+        <w:t xml:space="preserve"> Web Scraper, facilitou a extração e qualidade dos dados, e, assim sendo, poderá ser utilizado para diversos estudos na área de </w:t>
       </w:r>
       <w:proofErr w:type="spellStart"/>
       <w:r>
@@ -4628,48 +4623,38 @@
       <w:r>
         <w:t xml:space="preserve"> 50. Foi implementado um Web Scraper a partir da linguagem Python. As informações foram extraídas do site </w:t>
       </w:r>
+      <w:commentRangeStart w:id="24"/>
       <w:commentRangeStart w:id="25"/>
-      <w:commentRangeStart w:id="26"/>
       <w:proofErr w:type="spellStart"/>
       <w:r>
         <w:t>Yahoo!Finanças</w:t>
       </w:r>
+      <w:commentRangeEnd w:id="24"/>
+      <w:proofErr w:type="spellEnd"/>
+      <w:r>
+        <w:rPr>
+          <w:rStyle w:val="Refdecomentrio"/>
+        </w:rPr>
+        <w:commentReference w:id="24"/>
+      </w:r>
       <w:commentRangeEnd w:id="25"/>
-      <w:proofErr w:type="spellEnd"/>
       <w:r>
         <w:rPr>
           <w:rStyle w:val="Refdecomentrio"/>
         </w:rPr>
         <w:commentReference w:id="25"/>
       </w:r>
-      <w:commentRangeEnd w:id="26"/>
-      <w:r>
-        <w:rPr>
-          <w:rStyle w:val="Refdecomentrio"/>
-        </w:rPr>
-        <w:commentReference w:id="26"/>
-      </w:r>
       <w:r>
         <w:t xml:space="preserve"> [</w:t>
       </w:r>
-      <w:r>
-        <w:fldChar w:fldCharType="begin"/>
-      </w:r>
-      <w:r>
-        <w:instrText xml:space="preserve"> HYPERLINK  \l "REFERENCIASBIBLIOGRÁFICAS_4" </w:instrText>
-      </w:r>
-      <w:r>
-        <w:fldChar w:fldCharType="separate"/>
-      </w:r>
-      <w:r>
-        <w:rPr>
-          <w:rStyle w:val="Hyperlink"/>
-        </w:rPr>
-        <w:t>4</w:t>
-      </w:r>
-      <w:r>
-        <w:fldChar w:fldCharType="end"/>
-      </w:r>
+      <w:hyperlink w:anchor="REFERENCIASBIBLIOGRÁFICAS_4" w:history="1">
+        <w:r>
+          <w:rPr>
+            <w:rStyle w:val="Hyperlink"/>
+          </w:rPr>
+          <w:t>4</w:t>
+        </w:r>
+      </w:hyperlink>
       <w:r>
         <w:t>]</w:t>
       </w:r>
@@ -4757,8 +4742,8 @@
       <w:pPr>
         <w:pStyle w:val="Ttulo2"/>
       </w:pPr>
-      <w:bookmarkStart w:id="27" w:name="_heading=h.gjdgxs"/>
-      <w:bookmarkEnd w:id="27"/>
+      <w:bookmarkStart w:id="26" w:name="_heading=h.gjdgxs"/>
+      <w:bookmarkEnd w:id="26"/>
       <w:r>
         <w:t>DISCUSSÃO</w:t>
       </w:r>
@@ -4797,8 +4782,8 @@
       <w:pPr>
         <w:ind w:firstLine="431"/>
       </w:pPr>
+      <w:commentRangeStart w:id="27"/>
       <w:commentRangeStart w:id="28"/>
-      <w:commentRangeStart w:id="29"/>
       <w:r>
         <w:t xml:space="preserve">A aplicação de Web </w:t>
       </w:r>
@@ -4810,19 +4795,19 @@
       <w:r>
         <w:t xml:space="preserve"> nesse contexto de extração das informações de sites farmacêuticos especializados através da busca por elementos-chave que compõe a página web proverá agilidade em uma etapa importante da criação de novos medicamentos, principalmente nessa época na qual a nossa sociedade demanda por soluções rápidas e eficientes que combatam os agentes infecciosos recém descobertos.</w:t>
       </w:r>
+      <w:commentRangeEnd w:id="27"/>
+      <w:r>
+        <w:rPr>
+          <w:rStyle w:val="Refdecomentrio"/>
+        </w:rPr>
+        <w:commentReference w:id="27"/>
+      </w:r>
       <w:commentRangeEnd w:id="28"/>
       <w:r>
         <w:rPr>
           <w:rStyle w:val="Refdecomentrio"/>
         </w:rPr>
         <w:commentReference w:id="28"/>
-      </w:r>
-      <w:commentRangeEnd w:id="29"/>
-      <w:r>
-        <w:rPr>
-          <w:rStyle w:val="Refdecomentrio"/>
-        </w:rPr>
-        <w:commentReference w:id="29"/>
       </w:r>
     </w:p>
     <w:p/>
@@ -4953,8 +4938,114 @@
     </w:p>
     <w:p>
       <w:pPr>
+        <w:pStyle w:val="Ttulo2"/>
+      </w:pPr>
+      <w:r>
+        <w:t>FUNCIONAMENTO DAS PÁGINAS WEB</w:t>
+      </w:r>
+    </w:p>
+    <w:p>
+      <w:pPr>
         <w:pStyle w:val="Sumrio1"/>
       </w:pPr>
+      <w:r>
+        <w:t>A técnica de coleta de dados propost</w:t>
+      </w:r>
+      <w:r>
+        <w:t>a no presente trabalho terá como base fundamental a navegação através da estrutura de sites para a captura dos dados desejados. Portanto, é de suma importância a compreensão dos conceitos envolvendo as páginas web e os navegadores que conhecemos.</w:t>
+      </w:r>
+    </w:p>
+    <w:p/>
+    <w:p>
+      <w:pPr>
+        <w:pStyle w:val="Ttulo3"/>
+      </w:pPr>
+      <w:r>
+        <w:t>HISTÓRIA DA INTERNET</w:t>
+      </w:r>
+    </w:p>
+    <w:p>
+      <w:pPr>
+        <w:pStyle w:val="Sumrio1"/>
+      </w:pPr>
+      <w:r>
+        <w:t>As motivações que culminaram na estruturação</w:t>
+      </w:r>
+      <w:r>
+        <w:t xml:space="preserve"> da rede que hoje conhecemos como internet datam-se nas primeiras décadas </w:t>
+      </w:r>
+      <w:r>
+        <w:t xml:space="preserve">da Guerra Fria. </w:t>
+      </w:r>
+      <w:r>
+        <w:t>No ano de 1962, os militares americano</w:t>
+      </w:r>
+      <w:r>
+        <w:t>s</w:t>
+      </w:r>
+      <w:r>
+        <w:t xml:space="preserve">, com o apoio do governo, </w:t>
+      </w:r>
+      <w:r>
+        <w:t>concluíram o desenvolvimento d</w:t>
+      </w:r>
+      <w:r>
+        <w:t>a rede que ficou conhecida como ARPANET. Concebida como uma resposta ao Projeto Sputnik da URSS, lançado alguns anos antes, a rede</w:t>
+      </w:r>
+      <w:r>
+        <w:t xml:space="preserve"> era limitada </w:t>
+      </w:r>
+      <w:r>
+        <w:t>foi utilizada principalmente para a comunicação entre universidades de ponta e institutos de pesquisa da época</w:t>
+      </w:r>
+      <w:r>
+        <w:t xml:space="preserve"> [5]</w:t>
+      </w:r>
+      <w:r>
+        <w:t>.</w:t>
+      </w:r>
+    </w:p>
+    <w:p>
+      <w:pPr>
+        <w:ind w:firstLine="284"/>
+      </w:pPr>
+      <w:r>
+        <w:t>Até o final da década de 80, a Net foi majoritariamente um meio de comunicação entre militares e acadêmicos, porém já não mais para fins necessariamente relacionados à Defesa dos EUA</w:t>
+      </w:r>
+      <w:r>
+        <w:t xml:space="preserve"> [5]</w:t>
+      </w:r>
+      <w:r>
+        <w:t>. Em 1979, concretizou-se</w:t>
+      </w:r>
+      <w:r>
+        <w:t xml:space="preserve"> a visão comercial da rede através do primeiro vendedor de serviços on-line americano.</w:t>
+      </w:r>
+      <w:r>
+        <w:t xml:space="preserve"> Dez anos depois, o pesquisador Tim Berners-Lee, que posteriormente ficou conhecido como o pai da internet, imaginou o que chamou de World </w:t>
+      </w:r>
+      <w:proofErr w:type="spellStart"/>
+      <w:r>
+        <w:t>Wide</w:t>
+      </w:r>
+      <w:proofErr w:type="spellEnd"/>
+      <w:r>
+        <w:t xml:space="preserve"> Web (ou apenas web). Os alicerces da proposta de Berners-Lee são os mesmos da rede de ampla utilização que conhecemos </w:t>
+      </w:r>
+      <w:r>
+        <w:lastRenderedPageBreak/>
+        <w:t>hoje. Segundo KRAEMER [5], ao final do século XX, estabeleceu-se a tríade informação, educação e entretenimento na web, porém, novas possibilidades de uso seguem sendo exploradas até os dias de hoje.</w:t>
+      </w:r>
+    </w:p>
+    <w:p>
+      <w:pPr>
+        <w:pStyle w:val="Ttulo3"/>
+      </w:pPr>
+      <w:r>
+        <w:t>NAVEGADORES E PÁGINAS WEB</w:t>
+      </w:r>
+      <w:bookmarkStart w:id="29" w:name="_GoBack"/>
+      <w:bookmarkEnd w:id="29"/>
     </w:p>
     <w:p/>
     <w:p/>
@@ -5708,27 +5799,14 @@
       <w:r>
         <w:t xml:space="preserve">Figura </w:t>
       </w:r>
-      <w:r>
-        <w:fldChar w:fldCharType="begin"/>
-      </w:r>
-      <w:r>
-        <w:instrText xml:space="preserve"> SEQ Figura \* ARABIC </w:instrText>
-      </w:r>
-      <w:r>
-        <w:fldChar w:fldCharType="separate"/>
-      </w:r>
-      <w:r>
-        <w:rPr>
-          <w:noProof/>
-        </w:rPr>
-        <w:t>1</w:t>
-      </w:r>
-      <w:r>
-        <w:rPr>
-          <w:noProof/>
-        </w:rPr>
-        <w:fldChar w:fldCharType="end"/>
-      </w:r>
+      <w:fldSimple w:instr=" SEQ Figura \* ARABIC ">
+        <w:r>
+          <w:rPr>
+            <w:noProof/>
+          </w:rPr>
+          <w:t>1</w:t>
+        </w:r>
+      </w:fldSimple>
       <w:r>
         <w:t>: Exemplo de Figura.</w:t>
       </w:r>
@@ -5745,27 +5823,14 @@
       <w:r>
         <w:t xml:space="preserve">Tabela </w:t>
       </w:r>
-      <w:r>
-        <w:fldChar w:fldCharType="begin"/>
-      </w:r>
-      <w:r>
-        <w:instrText xml:space="preserve"> SEQ Tabela \* ARABIC </w:instrText>
-      </w:r>
-      <w:r>
-        <w:fldChar w:fldCharType="separate"/>
-      </w:r>
-      <w:r>
-        <w:rPr>
-          <w:noProof/>
-        </w:rPr>
-        <w:t>1</w:t>
-      </w:r>
-      <w:r>
-        <w:rPr>
-          <w:noProof/>
-        </w:rPr>
-        <w:fldChar w:fldCharType="end"/>
-      </w:r>
+      <w:fldSimple w:instr=" SEQ Tabela \* ARABIC ">
+        <w:r>
+          <w:rPr>
+            <w:noProof/>
+          </w:rPr>
+          <w:t>1</w:t>
+        </w:r>
+      </w:fldSimple>
       <w:r>
         <w:t>: Exemplo de Tabela.</w:t>
       </w:r>
@@ -6038,14 +6103,14 @@
         </w:rPr>
         <w:br w:type="page"/>
       </w:r>
-      <w:bookmarkStart w:id="43" w:name="_Toc378694375"/>
-      <w:bookmarkStart w:id="44" w:name="REFERENCIASBIBLIOGRÁFICAS"/>
-      <w:bookmarkEnd w:id="44"/>
+      <w:bookmarkStart w:id="43" w:name="REFERENCIASBIBLIOGRÁFICAS"/>
+      <w:bookmarkStart w:id="44" w:name="_Toc378694375"/>
+      <w:bookmarkEnd w:id="43"/>
       <w:r>
         <w:lastRenderedPageBreak/>
         <w:t>REFERÊNCIAS BIBLIOGRÁFICAS</w:t>
       </w:r>
-      <w:bookmarkEnd w:id="43"/>
+      <w:bookmarkEnd w:id="44"/>
     </w:p>
     <w:p>
       <w:pPr>
@@ -6426,6 +6491,35 @@
       <w:bookmarkStart w:id="46" w:name="ANEXOS"/>
       <w:bookmarkEnd w:id="45"/>
       <w:bookmarkEnd w:id="46"/>
+      <w:r>
+        <w:t xml:space="preserve">ABREU, Karen </w:t>
+      </w:r>
+      <w:proofErr w:type="spellStart"/>
+      <w:r>
+        <w:t>Kraemer</w:t>
+      </w:r>
+      <w:proofErr w:type="spellEnd"/>
+      <w:r>
+        <w:t xml:space="preserve">. </w:t>
+      </w:r>
+      <w:r>
+        <w:rPr>
+          <w:b/>
+        </w:rPr>
+        <w:t>História e usos da Internet</w:t>
+      </w:r>
+      <w:r>
+        <w:t>, 2009. Biblioteca On-line de Ciências da Comunicação</w:t>
+      </w:r>
+    </w:p>
+    <w:p>
+      <w:pPr>
+        <w:pStyle w:val="ConteudoRefernciasBibliogrficas"/>
+        <w:numPr>
+          <w:ilvl w:val="0"/>
+          <w:numId w:val="3"/>
+        </w:numPr>
+      </w:pPr>
       <w:r>
         <w:br w:type="page"/>
       </w:r>
@@ -6612,7 +6706,7 @@
       </w:r>
     </w:p>
   </w:comment>
-  <w:comment w:id="25" w:author="altobelli" w:date="2020-04-16T17:07:00Z" w:initials="a">
+  <w:comment w:id="24" w:author="altobelli" w:date="2020-04-16T17:07:00Z" w:initials="a">
     <w:p>
       <w:pPr>
         <w:pStyle w:val="Textodecomentrio"/>
@@ -6630,7 +6724,7 @@
       <w:proofErr w:type="gramEnd"/>
     </w:p>
   </w:comment>
-  <w:comment w:id="26" w:author="Marcello Telles" w:date="2020-05-09T20:26:00Z" w:initials="MT">
+  <w:comment w:id="25" w:author="Marcello Telles" w:date="2020-05-09T20:26:00Z" w:initials="MT">
     <w:p>
       <w:pPr>
         <w:pStyle w:val="Textodecomentrio"/>
@@ -6651,7 +6745,7 @@
       </w:r>
     </w:p>
   </w:comment>
-  <w:comment w:id="28" w:author="altobelli" w:date="2020-04-16T17:11:00Z" w:initials="a">
+  <w:comment w:id="27" w:author="altobelli" w:date="2020-04-16T17:11:00Z" w:initials="a">
     <w:p>
       <w:pPr>
         <w:pStyle w:val="Textodecomentrio"/>
@@ -6670,7 +6764,7 @@
       </w:r>
     </w:p>
   </w:comment>
-  <w:comment w:id="29" w:author="Marcello Telles" w:date="2020-05-09T20:27:00Z" w:initials="MT">
+  <w:comment w:id="28" w:author="Marcello Telles" w:date="2020-05-09T20:27:00Z" w:initials="MT">
     <w:p>
       <w:pPr>
         <w:pStyle w:val="Textodecomentrio"/>
@@ -6837,7 +6931,7 @@
         <w:rStyle w:val="Nmerodepgina"/>
         <w:noProof/>
       </w:rPr>
-      <w:t>17</w:t>
+      <w:t>20</w:t>
     </w:r>
     <w:r>
       <w:rPr>
@@ -9450,14 +9544,14 @@
   <w:latentStyles w:defLockedState="0" w:defUIPriority="99" w:defSemiHidden="0" w:defUnhideWhenUsed="0" w:defQFormat="0" w:count="371">
     <w:lsdException w:name="Normal" w:uiPriority="0" w:qFormat="1"/>
     <w:lsdException w:name="heading 1" w:uiPriority="0" w:qFormat="1"/>
-    <w:lsdException w:name="heading 2" w:uiPriority="9" w:qFormat="1"/>
-    <w:lsdException w:name="heading 3" w:uiPriority="9" w:qFormat="1"/>
-    <w:lsdException w:name="heading 4" w:uiPriority="9" w:qFormat="1"/>
-    <w:lsdException w:name="heading 5" w:uiPriority="9" w:qFormat="1"/>
-    <w:lsdException w:name="heading 6" w:uiPriority="9" w:qFormat="1"/>
-    <w:lsdException w:name="heading 7" w:uiPriority="9" w:qFormat="1"/>
-    <w:lsdException w:name="heading 8" w:uiPriority="9" w:qFormat="1"/>
-    <w:lsdException w:name="heading 9" w:uiPriority="9" w:qFormat="1"/>
+    <w:lsdException w:name="heading 2" w:uiPriority="0" w:qFormat="1"/>
+    <w:lsdException w:name="heading 3" w:uiPriority="0" w:qFormat="1"/>
+    <w:lsdException w:name="heading 4" w:uiPriority="0" w:qFormat="1"/>
+    <w:lsdException w:name="heading 5" w:uiPriority="0" w:qFormat="1"/>
+    <w:lsdException w:name="heading 6" w:uiPriority="0" w:qFormat="1"/>
+    <w:lsdException w:name="heading 7" w:uiPriority="0" w:qFormat="1"/>
+    <w:lsdException w:name="heading 8" w:uiPriority="0" w:qFormat="1"/>
+    <w:lsdException w:name="heading 9" w:uiPriority="0" w:qFormat="1"/>
     <w:lsdException w:name="index 1" w:semiHidden="1" w:unhideWhenUsed="1"/>
     <w:lsdException w:name="index 2" w:semiHidden="1" w:unhideWhenUsed="1"/>
     <w:lsdException w:name="index 3" w:semiHidden="1" w:unhideWhenUsed="1"/>
@@ -9533,7 +9627,7 @@
     <w:lsdException w:name="Body Text Indent 2" w:semiHidden="1" w:unhideWhenUsed="1"/>
     <w:lsdException w:name="Body Text Indent 3" w:semiHidden="1" w:unhideWhenUsed="1"/>
     <w:lsdException w:name="Block Text" w:semiHidden="1" w:unhideWhenUsed="1"/>
-    <w:lsdException w:name="Hyperlink" w:semiHidden="1" w:unhideWhenUsed="1"/>
+    <w:lsdException w:name="Hyperlink" w:semiHidden="1" w:uiPriority="0" w:unhideWhenUsed="1"/>
     <w:lsdException w:name="FollowedHyperlink" w:semiHidden="1" w:unhideWhenUsed="1"/>
     <w:lsdException w:name="Strong" w:uiPriority="22" w:qFormat="1"/>
     <w:lsdException w:name="Emphasis" w:uiPriority="20" w:qFormat="1"/>
@@ -9823,6 +9917,7 @@
   <w:style w:type="paragraph" w:default="1" w:styleId="Normal">
     <w:name w:val="Normal"/>
     <w:qFormat/>
+    <w:rsid w:val="009F5187"/>
     <w:pPr>
       <w:spacing w:line="360" w:lineRule="auto"/>
       <w:jc w:val="both"/>
@@ -9878,6 +9973,7 @@
     <w:name w:val="heading 3"/>
     <w:basedOn w:val="Normal"/>
     <w:next w:val="Sumrio1"/>
+    <w:link w:val="Ttulo3Char"/>
     <w:qFormat/>
     <w:rsid w:val="00A353A0"/>
     <w:pPr>
@@ -10529,6 +10625,16 @@
       <w:bCs/>
     </w:rPr>
   </w:style>
+  <w:style w:type="character" w:customStyle="1" w:styleId="Ttulo3Char">
+    <w:name w:val="Título 3 Char"/>
+    <w:basedOn w:val="Fontepargpadro"/>
+    <w:link w:val="Ttulo3"/>
+    <w:rsid w:val="00F83233"/>
+    <w:rPr>
+      <w:rFonts w:ascii="Arial" w:hAnsi="Arial"/>
+      <w:sz w:val="24"/>
+    </w:rPr>
+  </w:style>
 </w:styles>
 </file>
 
@@ -10832,7 +10938,7 @@
 </file>
 
 <file path=customXml/itemProps1.xml><?xml version="1.0" encoding="utf-8"?>
-<ds:datastoreItem xmlns:ds="http://schemas.openxmlformats.org/officeDocument/2006/customXml" ds:itemID="{B7ED0E41-1425-422C-8155-C472D0AC265A}">
+<ds:datastoreItem xmlns:ds="http://schemas.openxmlformats.org/officeDocument/2006/customXml" ds:itemID="{137CCDD3-DD36-49FC-8FC3-FE50F9812CB8}">
   <ds:schemaRefs>
     <ds:schemaRef ds:uri="http://schemas.openxmlformats.org/officeDocument/2006/bibliography"/>
   </ds:schemaRefs>

</xml_diff>

<commit_message>
adicionando dados primarios e secundarios
</commit_message>
<xml_diff>
--- a/TCC - Marcello Telles e Yasmim Lima.docx
+++ b/TCC - Marcello Telles e Yasmim Lima.docx
@@ -4874,6 +4874,22 @@
         <w:pStyle w:val="Ttulo2"/>
       </w:pPr>
       <w:r>
+        <w:t>COLETA DE DADOS</w:t>
+      </w:r>
+    </w:p>
+    <w:p>
+      <w:pPr>
+        <w:pStyle w:val="Sumrio1"/>
+      </w:pPr>
+      <w:r>
+        <w:t>Para compreendermos melhor o desenvolvimento do trabalho, que será discorrido no capítulo a seguir, é importante definirmos com clareza os tipos de dados que existem. Estes são divididos em dois grupos, quanto a sua característica: qualitativos e quantitativos, e em dois outros grupos, quanto a sua origem: primários e secundários.</w:t>
+      </w:r>
+    </w:p>
+    <w:p>
+      <w:pPr>
+        <w:pStyle w:val="Ttulo2"/>
+      </w:pPr>
+      <w:r>
         <w:t>TIPOS DE DADOS</w:t>
       </w:r>
     </w:p>
@@ -4906,13 +4922,16 @@
       <w:r>
         <w:t>Como exemplos de dados qualitativos, temos: nível de escolaridade, estado civil ou nome.</w:t>
       </w:r>
-    </w:p>
-    <w:p/>
+      <w:r>
+        <w:t xml:space="preserve"> [7]</w:t>
+      </w:r>
+    </w:p>
     <w:p>
       <w:pPr>
         <w:pStyle w:val="Ttulo3"/>
       </w:pPr>
       <w:r>
+        <w:lastRenderedPageBreak/>
         <w:t>QUANTITATIVOS</w:t>
       </w:r>
     </w:p>
@@ -4921,27 +4940,52 @@
         <w:pStyle w:val="Sumrio1"/>
       </w:pPr>
       <w:r>
-        <w:t xml:space="preserve">Os dados quantitativos são numéricos e, como o nome sugere, possuem o objetivo de quantificar as amostras, além de serem amplamente utilizados em modelos </w:t>
-      </w:r>
-      <w:r>
-        <w:lastRenderedPageBreak/>
-        <w:t>estatísticos. São considerados discretos, quando assumem valores dentro de um intervalo enumerável</w:t>
-      </w:r>
-      <w:r>
-        <w:t xml:space="preserve"> (por exemplo, minutos inteiros em uma hora), e contínuos, quando assumem valores reais que não podem ser enumerados.</w:t>
+        <w:t>Os dados quantitativos são numéricos e, como o nome sugere, possuem o objetivo de quantificar as amostras, além de serem amplamente utilizados em modelos estatísticos. São considerados discretos, quando assumem valores dentro de um intervalo enumerável</w:t>
+      </w:r>
+      <w:r>
+        <w:t xml:space="preserve"> (por exemplo, minutos inteiros em uma hora), e contínuos, quando assumem valores rea</w:t>
+      </w:r>
+      <w:r>
+        <w:t>is que não podem ser enumerados</w:t>
+      </w:r>
+      <w:r>
+        <w:t>. [7]</w:t>
+      </w:r>
+    </w:p>
+    <w:p>
+      <w:pPr>
+        <w:pStyle w:val="Ttulo3"/>
+      </w:pPr>
+      <w:r>
+        <w:t>PRIMÁRIOS</w:t>
       </w:r>
     </w:p>
     <w:p>
       <w:pPr>
         <w:pStyle w:val="Sumrio1"/>
       </w:pPr>
-    </w:p>
-    <w:p>
-      <w:pPr>
-        <w:pStyle w:val="Ttulo2"/>
-      </w:pPr>
-      <w:r>
-        <w:t>FUNCIONAMENTO DAS PÁGINAS WEB</w:t>
+      <w:r>
+        <w:t>Os dados denominados primários são aqueles coletados diretamente de sua fonte. A obtenção de dados primários é planejada especialmente para o estudo de interesse e, portanto, são mais adequados aos seus objetivos. Em contrapartida, há a desvantagem de o esforço de coleta ser alto. São exemplos de dados primários as respostas de entrevistas e questionários</w:t>
+      </w:r>
+      <w:r>
+        <w:t xml:space="preserve"> </w:t>
+      </w:r>
+      <w:r>
+        <w:t>dadas diretamente pelo entrevistado</w:t>
+      </w:r>
+      <w:r>
+        <w:t>.</w:t>
+      </w:r>
+      <w:r>
+        <w:t xml:space="preserve"> [7]</w:t>
+      </w:r>
+    </w:p>
+    <w:p>
+      <w:pPr>
+        <w:pStyle w:val="Ttulo3"/>
+      </w:pPr>
+      <w:r>
+        <w:t>SECUNDÁRIOS</w:t>
       </w:r>
     </w:p>
     <w:p>
@@ -4949,103 +4993,123 @@
         <w:pStyle w:val="Sumrio1"/>
       </w:pPr>
       <w:r>
-        <w:t>A técnica de coleta de dados propost</w:t>
-      </w:r>
-      <w:r>
-        <w:t>a no presente trabalho terá como base fundamental a navegação através da estrutura de sites para a captura dos dados desejados. Portanto, é de suma importância a compreensão dos conceitos envolvendo as páginas web e os navegadores que conhecemos.</w:t>
-      </w:r>
-    </w:p>
-    <w:p/>
-    <w:p>
-      <w:pPr>
-        <w:pStyle w:val="Ttulo3"/>
-      </w:pPr>
-      <w:r>
-        <w:t>HISTÓRIA DA INTERNET</w:t>
-      </w:r>
-    </w:p>
-    <w:p>
-      <w:pPr>
-        <w:pStyle w:val="Sumrio1"/>
-      </w:pPr>
-      <w:r>
-        <w:t>As motivações que culminaram na estruturação</w:t>
-      </w:r>
-      <w:r>
-        <w:t xml:space="preserve"> da rede que hoje conhecemos como internet datam-se nas primeiras décadas </w:t>
-      </w:r>
-      <w:r>
-        <w:t xml:space="preserve">da Guerra Fria. </w:t>
-      </w:r>
-      <w:r>
-        <w:t>No ano de 1962, os militares americano</w:t>
-      </w:r>
-      <w:r>
-        <w:t>s</w:t>
-      </w:r>
-      <w:r>
-        <w:t xml:space="preserve">, com o apoio do governo, </w:t>
-      </w:r>
-      <w:r>
-        <w:t>concluíram o desenvolvimento d</w:t>
-      </w:r>
-      <w:r>
-        <w:t>a rede que ficou conhecida como ARPANET. Concebida como uma resposta ao Projeto Sputnik da URSS, lançado alguns anos antes, a rede</w:t>
-      </w:r>
-      <w:r>
-        <w:t xml:space="preserve"> era limitada </w:t>
-      </w:r>
-      <w:r>
-        <w:t>foi utilizada principalmente para a comunicação entre universidades de ponta e institutos de pesquisa da época</w:t>
-      </w:r>
-      <w:r>
-        <w:t xml:space="preserve"> [5]</w:t>
-      </w:r>
-      <w:r>
-        <w:t>.</w:t>
-      </w:r>
-    </w:p>
-    <w:p>
-      <w:pPr>
-        <w:ind w:firstLine="284"/>
-      </w:pPr>
-      <w:r>
-        <w:t>Até o final da década de 80, a Net foi majoritariamente um meio de comunicação entre militares e acadêmicos, porém já não mais para fins necessariamente relacionados à Defesa dos EUA</w:t>
-      </w:r>
-      <w:r>
-        <w:t xml:space="preserve"> [5]</w:t>
-      </w:r>
-      <w:r>
-        <w:t>. Em 1979, concretizou-se</w:t>
-      </w:r>
-      <w:r>
-        <w:t xml:space="preserve"> a visão comercial da rede através do primeiro vendedor de serviços on-line americano.</w:t>
-      </w:r>
-      <w:r>
-        <w:t xml:space="preserve"> Dez anos depois, o pesquisador Tim Berners-Lee, que posteriormente ficou conhecido como o pai da internet, imaginou o que chamou de World </w:t>
-      </w:r>
-      <w:proofErr w:type="spellStart"/>
-      <w:r>
-        <w:t>Wide</w:t>
-      </w:r>
-      <w:proofErr w:type="spellEnd"/>
-      <w:r>
-        <w:t xml:space="preserve"> Web (ou apenas web). Os alicerces da proposta de Berners-Lee são os mesmos da rede de ampla utilização que conhecemos </w:t>
-      </w:r>
-      <w:r>
-        <w:lastRenderedPageBreak/>
-        <w:t>hoje. Segundo KRAEMER [5], ao final do século XX, estabeleceu-se a tríade informação, educação e entretenimento na web, porém, novas possibilidades de uso seguem sendo exploradas até os dias de hoje.</w:t>
-      </w:r>
-    </w:p>
-    <w:p>
-      <w:pPr>
-        <w:pStyle w:val="Ttulo3"/>
-      </w:pPr>
-      <w:r>
-        <w:t>NAVEGADORES E PÁGINAS WEB</w:t>
+        <w:t>Dados secundários são obtidos a partir de coletas previamente realizadas. Por já terem sido publicados, comumente os dados secundários não possuem o formato ou a integridade mais adequada ao estudo de interesse. Desta forma, apesar do menor esforço de obtenção, em comparação aos dados primários, os dados secundários requerem maiores esforços na definição de fontes e na metodologia empregada em seu manejo. [7]</w:t>
       </w:r>
       <w:bookmarkStart w:id="29" w:name="_GoBack"/>
       <w:bookmarkEnd w:id="29"/>
+    </w:p>
+    <w:p/>
+    <w:p>
+      <w:pPr>
+        <w:pStyle w:val="Sumrio1"/>
+      </w:pPr>
+    </w:p>
+    <w:p>
+      <w:pPr>
+        <w:pStyle w:val="Ttulo2"/>
+      </w:pPr>
+      <w:r>
+        <w:lastRenderedPageBreak/>
+        <w:t>FUNCIONAMENTO DAS PÁGINAS WEB</w:t>
+      </w:r>
+    </w:p>
+    <w:p>
+      <w:pPr>
+        <w:pStyle w:val="Sumrio1"/>
+      </w:pPr>
+      <w:r>
+        <w:t>A técnica de coleta de dados propost</w:t>
+      </w:r>
+      <w:r>
+        <w:t>a no presente trabalho terá como base fundamental a navegação através da estrutura de sites para a captura dos dados desejados. Portanto, é de suma importância a compreensão dos conceitos envolvendo as páginas web e os navegadores que conhecemos.</w:t>
+      </w:r>
+    </w:p>
+    <w:p/>
+    <w:p>
+      <w:pPr>
+        <w:pStyle w:val="Ttulo3"/>
+      </w:pPr>
+      <w:r>
+        <w:t>HISTÓRIA DA INTERNET</w:t>
+      </w:r>
+    </w:p>
+    <w:p>
+      <w:pPr>
+        <w:pStyle w:val="Sumrio1"/>
+      </w:pPr>
+      <w:r>
+        <w:t>As motivações que culminaram na estruturação</w:t>
+      </w:r>
+      <w:r>
+        <w:t xml:space="preserve"> da rede que hoje conhecemos como internet datam-se nas primeiras décadas </w:t>
+      </w:r>
+      <w:r>
+        <w:t xml:space="preserve">da Guerra Fria. </w:t>
+      </w:r>
+      <w:r>
+        <w:t>No ano de 1962, os militares americano</w:t>
+      </w:r>
+      <w:r>
+        <w:t>s</w:t>
+      </w:r>
+      <w:r>
+        <w:t xml:space="preserve">, com o apoio do governo, </w:t>
+      </w:r>
+      <w:r>
+        <w:t>concluíram o desenvolvimento d</w:t>
+      </w:r>
+      <w:r>
+        <w:t>a rede que ficou conhecida como ARPANET. Concebida como uma resposta ao Projeto Sputnik da URSS, lançado alguns anos antes, a rede</w:t>
+      </w:r>
+      <w:r>
+        <w:t xml:space="preserve"> era limitada </w:t>
+      </w:r>
+      <w:r>
+        <w:t>foi utilizada principalmente para a comunicação entre universidades de ponta e institutos de pesquisa da época</w:t>
+      </w:r>
+      <w:r>
+        <w:t xml:space="preserve"> [5]</w:t>
+      </w:r>
+      <w:r>
+        <w:t>.</w:t>
+      </w:r>
+    </w:p>
+    <w:p>
+      <w:pPr>
+        <w:ind w:firstLine="284"/>
+      </w:pPr>
+      <w:r>
+        <w:t>Até o final da década de 80, a Net foi majoritariamente um meio de comunicação entre militares e acadêmicos, porém já não mais para fins necessariamente relacionados à Defesa dos EUA</w:t>
+      </w:r>
+      <w:r>
+        <w:t xml:space="preserve"> [5]</w:t>
+      </w:r>
+      <w:r>
+        <w:t>. Em 1979, concretizou-se</w:t>
+      </w:r>
+      <w:r>
+        <w:t xml:space="preserve"> a visão comercial da rede através do primeiro vendedor de serviços on-line americano.</w:t>
+      </w:r>
+      <w:r>
+        <w:t xml:space="preserve"> Dez anos depois, o pesquisador Tim Berners-Lee, que posteriormente ficou conhecido como o pai da internet, imaginou o que chamou de World </w:t>
+      </w:r>
+      <w:proofErr w:type="spellStart"/>
+      <w:r>
+        <w:t>Wide</w:t>
+      </w:r>
+      <w:proofErr w:type="spellEnd"/>
+      <w:r>
+        <w:t xml:space="preserve"> Web (ou apenas web). Os alicerces da proposta de Berners-Lee são os mesmos da rede de ampla utilização que conhecemos hoje. Segundo KRAEMER [5], ao final do século XX, estabeleceu-se a tríade informação, educação e entretenimento na web, porém, novas possibilidades de uso seguem sendo exploradas até os dias de hoje.</w:t>
+      </w:r>
+    </w:p>
+    <w:p>
+      <w:pPr>
+        <w:pStyle w:val="Ttulo3"/>
+      </w:pPr>
+      <w:r>
+        <w:lastRenderedPageBreak/>
+        <w:t>NAVEGADORES E PÁGINAS WEB</w:t>
+      </w:r>
     </w:p>
     <w:p/>
     <w:p/>
@@ -5799,14 +5863,27 @@
       <w:r>
         <w:t xml:space="preserve">Figura </w:t>
       </w:r>
-      <w:fldSimple w:instr=" SEQ Figura \* ARABIC ">
-        <w:r>
-          <w:rPr>
-            <w:noProof/>
-          </w:rPr>
-          <w:t>1</w:t>
-        </w:r>
-      </w:fldSimple>
+      <w:r>
+        <w:fldChar w:fldCharType="begin"/>
+      </w:r>
+      <w:r>
+        <w:instrText xml:space="preserve"> SEQ Figura \* ARABIC </w:instrText>
+      </w:r>
+      <w:r>
+        <w:fldChar w:fldCharType="separate"/>
+      </w:r>
+      <w:r>
+        <w:rPr>
+          <w:noProof/>
+        </w:rPr>
+        <w:t>1</w:t>
+      </w:r>
+      <w:r>
+        <w:rPr>
+          <w:noProof/>
+        </w:rPr>
+        <w:fldChar w:fldCharType="end"/>
+      </w:r>
       <w:r>
         <w:t>: Exemplo de Figura.</w:t>
       </w:r>
@@ -5823,14 +5900,27 @@
       <w:r>
         <w:t xml:space="preserve">Tabela </w:t>
       </w:r>
-      <w:fldSimple w:instr=" SEQ Tabela \* ARABIC ">
-        <w:r>
-          <w:rPr>
-            <w:noProof/>
-          </w:rPr>
-          <w:t>1</w:t>
-        </w:r>
-      </w:fldSimple>
+      <w:r>
+        <w:fldChar w:fldCharType="begin"/>
+      </w:r>
+      <w:r>
+        <w:instrText xml:space="preserve"> SEQ Tabela \* ARABIC </w:instrText>
+      </w:r>
+      <w:r>
+        <w:fldChar w:fldCharType="separate"/>
+      </w:r>
+      <w:r>
+        <w:rPr>
+          <w:noProof/>
+        </w:rPr>
+        <w:t>1</w:t>
+      </w:r>
+      <w:r>
+        <w:rPr>
+          <w:noProof/>
+        </w:rPr>
+        <w:fldChar w:fldCharType="end"/>
+      </w:r>
       <w:r>
         <w:t>: Exemplo de Tabela.</w:t>
       </w:r>
@@ -6511,6 +6601,237 @@
       <w:r>
         <w:t>, 2009. Biblioteca On-line de Ciências da Comunicação</w:t>
       </w:r>
+      <w:r>
+        <w:t>, p. 2-4</w:t>
+      </w:r>
+    </w:p>
+    <w:p>
+      <w:pPr>
+        <w:pStyle w:val="ConteudoRefernciasBibliogrficas"/>
+        <w:numPr>
+          <w:ilvl w:val="0"/>
+          <w:numId w:val="3"/>
+        </w:numPr>
+      </w:pPr>
+      <w:r>
+        <w:t xml:space="preserve">KABIR MUHAMMAD SAJJAD, </w:t>
+      </w:r>
+      <w:proofErr w:type="spellStart"/>
+      <w:r>
+        <w:t>Syed</w:t>
+      </w:r>
+      <w:proofErr w:type="spellEnd"/>
+      <w:r>
+        <w:t xml:space="preserve">. </w:t>
+      </w:r>
+      <w:r>
+        <w:rPr>
+          <w:b/>
+        </w:rPr>
+        <w:t xml:space="preserve">Basic </w:t>
+      </w:r>
+      <w:proofErr w:type="spellStart"/>
+      <w:r>
+        <w:rPr>
+          <w:b/>
+        </w:rPr>
+        <w:t>Guidelines</w:t>
+      </w:r>
+      <w:proofErr w:type="spellEnd"/>
+      <w:r>
+        <w:rPr>
+          <w:b/>
+        </w:rPr>
+        <w:t xml:space="preserve"> for </w:t>
+      </w:r>
+      <w:proofErr w:type="spellStart"/>
+      <w:r>
+        <w:rPr>
+          <w:b/>
+        </w:rPr>
+        <w:t>Research</w:t>
+      </w:r>
+      <w:proofErr w:type="spellEnd"/>
+      <w:r>
+        <w:rPr>
+          <w:b/>
+        </w:rPr>
+        <w:t xml:space="preserve">: </w:t>
+      </w:r>
+      <w:proofErr w:type="spellStart"/>
+      <w:r>
+        <w:rPr>
+          <w:b/>
+        </w:rPr>
+        <w:t>An</w:t>
+      </w:r>
+      <w:proofErr w:type="spellEnd"/>
+      <w:r>
+        <w:rPr>
+          <w:b/>
+        </w:rPr>
+        <w:t xml:space="preserve"> </w:t>
+      </w:r>
+      <w:proofErr w:type="spellStart"/>
+      <w:r>
+        <w:rPr>
+          <w:b/>
+        </w:rPr>
+        <w:t>Introductory</w:t>
+      </w:r>
+      <w:proofErr w:type="spellEnd"/>
+      <w:r>
+        <w:rPr>
+          <w:b/>
+        </w:rPr>
+        <w:t xml:space="preserve"> Approach for </w:t>
+      </w:r>
+      <w:proofErr w:type="spellStart"/>
+      <w:r>
+        <w:rPr>
+          <w:b/>
+        </w:rPr>
+        <w:t>All</w:t>
+      </w:r>
+      <w:proofErr w:type="spellEnd"/>
+      <w:r>
+        <w:rPr>
+          <w:b/>
+        </w:rPr>
+        <w:t xml:space="preserve"> Disciplines</w:t>
+      </w:r>
+      <w:r>
+        <w:t xml:space="preserve">, </w:t>
+      </w:r>
+      <w:proofErr w:type="spellStart"/>
+      <w:r>
+        <w:t>Edition</w:t>
+      </w:r>
+      <w:proofErr w:type="spellEnd"/>
+      <w:r>
+        <w:t xml:space="preserve">: </w:t>
+      </w:r>
+      <w:proofErr w:type="spellStart"/>
+      <w:r>
+        <w:t>First</w:t>
+      </w:r>
+      <w:proofErr w:type="spellEnd"/>
+      <w:r>
+        <w:t xml:space="preserve">, </w:t>
+      </w:r>
+      <w:proofErr w:type="spellStart"/>
+      <w:r>
+        <w:t>Chapter</w:t>
+      </w:r>
+      <w:proofErr w:type="spellEnd"/>
+      <w:r>
+        <w:t xml:space="preserve">: 9, Publisher: Book Zone </w:t>
+      </w:r>
+      <w:proofErr w:type="spellStart"/>
+      <w:r>
+        <w:t>Publication</w:t>
+      </w:r>
+      <w:proofErr w:type="spellEnd"/>
+      <w:r>
+        <w:t>,</w:t>
+      </w:r>
+      <w:r>
+        <w:t xml:space="preserve"> Chittagong-4203, Bangladesh, p</w:t>
+      </w:r>
+      <w:r>
+        <w:t>.</w:t>
+      </w:r>
+      <w:r>
+        <w:t xml:space="preserve"> </w:t>
+      </w:r>
+      <w:r>
+        <w:t>201-275.</w:t>
+      </w:r>
+    </w:p>
+    <w:p>
+      <w:pPr>
+        <w:pStyle w:val="ConteudoRefernciasBibliogrficas"/>
+        <w:numPr>
+          <w:ilvl w:val="0"/>
+          <w:numId w:val="3"/>
+        </w:numPr>
+      </w:pPr>
+      <w:r>
+        <w:t xml:space="preserve">ZOZUS NAHM, Meredith. </w:t>
+      </w:r>
+      <w:r>
+        <w:rPr>
+          <w:b/>
+        </w:rPr>
+        <w:t xml:space="preserve">The data book </w:t>
+      </w:r>
+      <w:proofErr w:type="spellStart"/>
+      <w:r>
+        <w:rPr>
+          <w:b/>
+        </w:rPr>
+        <w:t>collection</w:t>
+      </w:r>
+      <w:proofErr w:type="spellEnd"/>
+      <w:r>
+        <w:rPr>
+          <w:b/>
+        </w:rPr>
+        <w:t xml:space="preserve"> </w:t>
+      </w:r>
+      <w:proofErr w:type="spellStart"/>
+      <w:r>
+        <w:rPr>
+          <w:b/>
+        </w:rPr>
+        <w:t>and</w:t>
+      </w:r>
+      <w:proofErr w:type="spellEnd"/>
+      <w:r>
+        <w:rPr>
+          <w:b/>
+        </w:rPr>
+        <w:t xml:space="preserve"> management </w:t>
+      </w:r>
+      <w:proofErr w:type="spellStart"/>
+      <w:r>
+        <w:rPr>
+          <w:b/>
+        </w:rPr>
+        <w:t>of</w:t>
+      </w:r>
+      <w:proofErr w:type="spellEnd"/>
+      <w:r>
+        <w:rPr>
+          <w:b/>
+        </w:rPr>
+        <w:t xml:space="preserve"> </w:t>
+      </w:r>
+      <w:proofErr w:type="spellStart"/>
+      <w:r>
+        <w:rPr>
+          <w:b/>
+        </w:rPr>
+        <w:t>research</w:t>
+      </w:r>
+      <w:proofErr w:type="spellEnd"/>
+      <w:r>
+        <w:rPr>
+          <w:b/>
+        </w:rPr>
+        <w:t xml:space="preserve"> data</w:t>
+      </w:r>
+      <w:r>
+        <w:t xml:space="preserve">-Chapman </w:t>
+      </w:r>
+      <w:proofErr w:type="spellStart"/>
+      <w:r>
+        <w:t>and</w:t>
+      </w:r>
+      <w:proofErr w:type="spellEnd"/>
+      <w:r>
+        <w:t xml:space="preserve"> Hall CRC Press, 2017, p. 36.</w:t>
+      </w:r>
     </w:p>
     <w:p>
       <w:pPr>
@@ -9561,7 +9882,7 @@
     <w:lsdException w:name="index 7" w:semiHidden="1" w:unhideWhenUsed="1"/>
     <w:lsdException w:name="index 8" w:semiHidden="1" w:unhideWhenUsed="1"/>
     <w:lsdException w:name="index 9" w:semiHidden="1" w:unhideWhenUsed="1"/>
-    <w:lsdException w:name="toc 1" w:semiHidden="1" w:uiPriority="39" w:unhideWhenUsed="1"/>
+    <w:lsdException w:name="toc 1" w:semiHidden="1" w:uiPriority="0" w:unhideWhenUsed="1"/>
     <w:lsdException w:name="toc 2" w:semiHidden="1" w:uiPriority="39" w:unhideWhenUsed="1"/>
     <w:lsdException w:name="toc 3" w:semiHidden="1" w:uiPriority="39" w:unhideWhenUsed="1"/>
     <w:lsdException w:name="toc 4" w:semiHidden="1" w:uiPriority="39" w:unhideWhenUsed="1"/>
@@ -9953,6 +10274,7 @@
     <w:name w:val="heading 2"/>
     <w:basedOn w:val="Normal"/>
     <w:next w:val="Sumrio1"/>
+    <w:link w:val="Ttulo2Char"/>
     <w:qFormat/>
     <w:rsid w:val="00A353A0"/>
     <w:pPr>
@@ -10635,6 +10957,18 @@
       <w:sz w:val="24"/>
     </w:rPr>
   </w:style>
+  <w:style w:type="character" w:customStyle="1" w:styleId="Ttulo2Char">
+    <w:name w:val="Título 2 Char"/>
+    <w:basedOn w:val="Fontepargpadro"/>
+    <w:link w:val="Ttulo2"/>
+    <w:rsid w:val="004C318F"/>
+    <w:rPr>
+      <w:rFonts w:ascii="Arial" w:hAnsi="Arial"/>
+      <w:b/>
+      <w:caps/>
+      <w:sz w:val="24"/>
+    </w:rPr>
+  </w:style>
 </w:styles>
 </file>
 
@@ -10938,7 +11272,7 @@
 </file>
 
 <file path=customXml/itemProps1.xml><?xml version="1.0" encoding="utf-8"?>
-<ds:datastoreItem xmlns:ds="http://schemas.openxmlformats.org/officeDocument/2006/customXml" ds:itemID="{137CCDD3-DD36-49FC-8FC3-FE50F9812CB8}">
+<ds:datastoreItem xmlns:ds="http://schemas.openxmlformats.org/officeDocument/2006/customXml" ds:itemID="{AC696293-58CD-4838-A478-7D302A2DE40C}">
   <ds:schemaRefs>
     <ds:schemaRef ds:uri="http://schemas.openxmlformats.org/officeDocument/2006/bibliography"/>
   </ds:schemaRefs>

</xml_diff>

<commit_message>
adicionando trecho sobre estruturacao de dados
</commit_message>
<xml_diff>
--- a/TCC - Marcello Telles e Yasmim Lima.docx
+++ b/TCC - Marcello Telles e Yasmim Lima.docx
@@ -4946,64 +4946,197 @@
         <w:t xml:space="preserve"> (por exemplo, minutos inteiros em uma hora), e contínuos, quando assumem valores rea</w:t>
       </w:r>
       <w:r>
-        <w:t>is que não podem ser enumerados</w:t>
+        <w:t>is que não podem ser enumerados. [7]</w:t>
+      </w:r>
+    </w:p>
+    <w:p>
+      <w:pPr>
+        <w:pStyle w:val="Ttulo3"/>
+      </w:pPr>
+      <w:r>
+        <w:t>PRIMÁRIOS</w:t>
+      </w:r>
+    </w:p>
+    <w:p>
+      <w:pPr>
+        <w:pStyle w:val="Sumrio1"/>
+      </w:pPr>
+      <w:r>
+        <w:t>Os dados denominados primários são aqueles coletados diretamente de sua fonte. A obtenção de dados primários é planejada especialmente para o estudo de interesse e, portanto, são mais adequados aos seus objetivos. Em contrapartida, há a desvantagem de o esforço de coleta ser alto. São exemplos de dados primários as respostas de entrevistas e questionários</w:t>
+      </w:r>
+      <w:r>
+        <w:t xml:space="preserve"> </w:t>
+      </w:r>
+      <w:r>
+        <w:t>dadas diretamente pelo entrevistado.</w:t>
+      </w:r>
+      <w:r>
+        <w:t xml:space="preserve"> [7]</w:t>
+      </w:r>
+    </w:p>
+    <w:p>
+      <w:pPr>
+        <w:pStyle w:val="Ttulo3"/>
+      </w:pPr>
+      <w:r>
+        <w:t>SECUNDÁRIOS</w:t>
+      </w:r>
+    </w:p>
+    <w:p>
+      <w:pPr>
+        <w:pStyle w:val="Sumrio1"/>
+      </w:pPr>
+      <w:r>
+        <w:t>Dados secundários são obtidos a partir de coletas previamente realizadas. Por já terem sido publicados, comumente os dados secundários não possuem o formato ou a integridade mais adequada ao estudo de interesse. Desta forma, apesar do menor esforço de obtenção, em comparação aos dados primários, os dados secundários requerem maiores esforços na definição de fontes e na metodologia empregada em seu manejo. [7]</w:t>
+      </w:r>
+    </w:p>
+    <w:p>
+      <w:pPr>
+        <w:pStyle w:val="Ttulo3"/>
+      </w:pPr>
+      <w:r>
+        <w:lastRenderedPageBreak/>
+        <w:t>NÃO ESTRUTURADOS</w:t>
+      </w:r>
+    </w:p>
+    <w:p>
+      <w:pPr>
+        <w:pStyle w:val="Sumrio1"/>
+      </w:pPr>
+      <w:r>
+        <w:t>São dados que não possuem estrutura fixa, como arquivos de texto comuns, cujo conteúdo pode conter inúmeras variações em formato, idioma, formatação, entre outros (figura 1). [7]</w:t>
+      </w:r>
+    </w:p>
+    <w:p>
+      <w:pPr>
+        <w:pStyle w:val="Ttulo3"/>
+      </w:pPr>
+      <w:r>
+        <w:t>SEMI</w:t>
+      </w:r>
+      <w:r>
+        <w:t>ESTRUTURADOS</w:t>
+      </w:r>
+    </w:p>
+    <w:p>
+      <w:pPr>
+        <w:pStyle w:val="Sumrio1"/>
+      </w:pPr>
+      <w:r>
+        <w:t>Os dados semiestruturados apresentam um avanço com relação aos dados n</w:t>
+      </w:r>
+      <w:r>
+        <w:t>ão estruturados, pois são dotados de regras que orientam a organização do seu conteúdo, mesmo ainda possuindo considerável liberdade com relação à composição como um todo</w:t>
+      </w:r>
+      <w:r>
+        <w:t xml:space="preserve"> (figura </w:t>
+      </w:r>
+      <w:r>
+        <w:t>1</w:t>
+      </w:r>
+      <w:r>
+        <w:t>)</w:t>
       </w:r>
       <w:r>
         <w:t>. [7]</w:t>
       </w:r>
     </w:p>
+    <w:p/>
     <w:p>
       <w:pPr>
         <w:pStyle w:val="Ttulo3"/>
       </w:pPr>
       <w:r>
-        <w:t>PRIMÁRIOS</w:t>
-      </w:r>
-    </w:p>
-    <w:p>
-      <w:pPr>
-        <w:pStyle w:val="Sumrio1"/>
-      </w:pPr>
-      <w:r>
-        <w:t>Os dados denominados primários são aqueles coletados diretamente de sua fonte. A obtenção de dados primários é planejada especialmente para o estudo de interesse e, portanto, são mais adequados aos seus objetivos. Em contrapartida, há a desvantagem de o esforço de coleta ser alto. São exemplos de dados primários as respostas de entrevistas e questionários</w:t>
-      </w:r>
-      <w:r>
-        <w:t xml:space="preserve"> </w:t>
-      </w:r>
-      <w:r>
-        <w:t>dadas diretamente pelo entrevistado</w:t>
-      </w:r>
-      <w:r>
-        <w:t>.</w:t>
-      </w:r>
-      <w:r>
-        <w:t xml:space="preserve"> [7]</w:t>
-      </w:r>
-    </w:p>
-    <w:p>
-      <w:pPr>
-        <w:pStyle w:val="Ttulo3"/>
-      </w:pPr>
-      <w:r>
-        <w:t>SECUNDÁRIOS</w:t>
-      </w:r>
-    </w:p>
-    <w:p>
-      <w:pPr>
-        <w:pStyle w:val="Sumrio1"/>
-      </w:pPr>
-      <w:r>
-        <w:t>Dados secundários são obtidos a partir de coletas previamente realizadas. Por já terem sido publicados, comumente os dados secundários não possuem o formato ou a integridade mais adequada ao estudo de interesse. Desta forma, apesar do menor esforço de obtenção, em comparação aos dados primários, os dados secundários requerem maiores esforços na definição de fontes e na metodologia empregada em seu manejo. [7]</w:t>
+        <w:t>ESTRUTUR</w:t>
       </w:r>
       <w:bookmarkStart w:id="29" w:name="_GoBack"/>
       <w:bookmarkEnd w:id="29"/>
+      <w:r>
+        <w:t>ADOS</w:t>
+      </w:r>
+    </w:p>
+    <w:p>
+      <w:pPr>
+        <w:pStyle w:val="Sumrio1"/>
+      </w:pPr>
+      <w:r>
+        <w:t>São dados que possuem um formato específico e bem definido. Nesse tipo de organização, cada registro possui características obrigatórias que devem ser respeitadas</w:t>
+      </w:r>
+      <w:r>
+        <w:t xml:space="preserve"> (figura </w:t>
+      </w:r>
+      <w:r>
+        <w:t>1</w:t>
+      </w:r>
+      <w:r>
+        <w:t>). [7]</w:t>
+      </w:r>
     </w:p>
     <w:p/>
-    <w:p>
-      <w:pPr>
-        <w:pStyle w:val="Sumrio1"/>
-      </w:pPr>
-    </w:p>
+    <w:p/>
+    <w:p>
+      <w:r>
+        <w:rPr>
+          <w:noProof/>
+        </w:rPr>
+        <w:drawing>
+          <wp:inline distT="0" distB="0" distL="0" distR="0" wp14:anchorId="47EAB60F" wp14:editId="1257466D">
+            <wp:extent cx="5760720" cy="1228725"/>
+            <wp:effectExtent l="0" t="0" r="0" b="9525"/>
+            <wp:docPr id="8" name="Imagem 8"/>
+            <wp:cNvGraphicFramePr>
+              <a:graphicFrameLocks xmlns:a="http://schemas.openxmlformats.org/drawingml/2006/main" noChangeAspect="1"/>
+            </wp:cNvGraphicFramePr>
+            <a:graphic xmlns:a="http://schemas.openxmlformats.org/drawingml/2006/main">
+              <a:graphicData uri="http://schemas.openxmlformats.org/drawingml/2006/picture">
+                <pic:pic xmlns:pic="http://schemas.openxmlformats.org/drawingml/2006/picture">
+                  <pic:nvPicPr>
+                    <pic:cNvPr id="1" name=""/>
+                    <pic:cNvPicPr/>
+                  </pic:nvPicPr>
+                  <pic:blipFill>
+                    <a:blip r:embed="rId11"/>
+                    <a:stretch>
+                      <a:fillRect/>
+                    </a:stretch>
+                  </pic:blipFill>
+                  <pic:spPr>
+                    <a:xfrm>
+                      <a:off x="0" y="0"/>
+                      <a:ext cx="5769386" cy="1230573"/>
+                    </a:xfrm>
+                    <a:prstGeom prst="rect">
+                      <a:avLst/>
+                    </a:prstGeom>
+                  </pic:spPr>
+                </pic:pic>
+              </a:graphicData>
+            </a:graphic>
+          </wp:inline>
+        </w:drawing>
+      </w:r>
+    </w:p>
+    <w:p>
+      <w:pPr>
+        <w:jc w:val="center"/>
+        <w:rPr>
+          <w:sz w:val="20"/>
+        </w:rPr>
+      </w:pPr>
+      <w:r>
+        <w:rPr>
+          <w:sz w:val="20"/>
+        </w:rPr>
+        <w:t>F</w:t>
+      </w:r>
+      <w:r>
+        <w:rPr>
+          <w:sz w:val="20"/>
+        </w:rPr>
+        <w:t>igura 1 – Dados não estruturados, semiestruturados e estruturados</w:t>
+      </w:r>
+    </w:p>
+    <w:p/>
     <w:p>
       <w:pPr>
         <w:pStyle w:val="Ttulo2"/>
@@ -5708,7 +5841,7 @@
                     </pic:cNvPicPr>
                   </pic:nvPicPr>
                   <pic:blipFill>
-                    <a:blip r:embed="rId11">
+                    <a:blip r:embed="rId12">
                       <a:extLst>
                         <a:ext uri="{28A0092B-C50C-407E-A947-70E740481C1C}">
                           <a14:useLocalDpi xmlns:a14="http://schemas.microsoft.com/office/drawing/2010/main" val="0"/>
@@ -5822,7 +5955,7 @@
                     </pic:cNvPicPr>
                   </pic:nvPicPr>
                   <pic:blipFill>
-                    <a:blip r:embed="rId12">
+                    <a:blip r:embed="rId13">
                       <a:extLst>
                         <a:ext uri="{28A0092B-C50C-407E-A947-70E740481C1C}">
                           <a14:useLocalDpi xmlns:a14="http://schemas.microsoft.com/office/drawing/2010/main" val="0"/>
@@ -5863,27 +5996,14 @@
       <w:r>
         <w:t xml:space="preserve">Figura </w:t>
       </w:r>
-      <w:r>
-        <w:fldChar w:fldCharType="begin"/>
-      </w:r>
-      <w:r>
-        <w:instrText xml:space="preserve"> SEQ Figura \* ARABIC </w:instrText>
-      </w:r>
-      <w:r>
-        <w:fldChar w:fldCharType="separate"/>
-      </w:r>
-      <w:r>
-        <w:rPr>
-          <w:noProof/>
-        </w:rPr>
-        <w:t>1</w:t>
-      </w:r>
-      <w:r>
-        <w:rPr>
-          <w:noProof/>
-        </w:rPr>
-        <w:fldChar w:fldCharType="end"/>
-      </w:r>
+      <w:fldSimple w:instr=" SEQ Figura \* ARABIC ">
+        <w:r>
+          <w:rPr>
+            <w:noProof/>
+          </w:rPr>
+          <w:t>1</w:t>
+        </w:r>
+      </w:fldSimple>
       <w:r>
         <w:t>: Exemplo de Figura.</w:t>
       </w:r>
@@ -5900,27 +6020,14 @@
       <w:r>
         <w:t xml:space="preserve">Tabela </w:t>
       </w:r>
-      <w:r>
-        <w:fldChar w:fldCharType="begin"/>
-      </w:r>
-      <w:r>
-        <w:instrText xml:space="preserve"> SEQ Tabela \* ARABIC </w:instrText>
-      </w:r>
-      <w:r>
-        <w:fldChar w:fldCharType="separate"/>
-      </w:r>
-      <w:r>
-        <w:rPr>
-          <w:noProof/>
-        </w:rPr>
-        <w:t>1</w:t>
-      </w:r>
-      <w:r>
-        <w:rPr>
-          <w:noProof/>
-        </w:rPr>
-        <w:fldChar w:fldCharType="end"/>
-      </w:r>
+      <w:fldSimple w:instr=" SEQ Tabela \* ARABIC ">
+        <w:r>
+          <w:rPr>
+            <w:noProof/>
+          </w:rPr>
+          <w:t>1</w:t>
+        </w:r>
+      </w:fldSimple>
       <w:r>
         <w:t>: Exemplo de Tabela.</w:t>
       </w:r>
@@ -6558,7 +6665,7 @@
       <w:r>
         <w:t xml:space="preserve"> &lt;</w:t>
       </w:r>
-      <w:hyperlink r:id="rId13" w:history="1">
+      <w:hyperlink r:id="rId14" w:history="1">
         <w:r>
           <w:rPr>
             <w:rStyle w:val="Hyperlink"/>
@@ -6980,7 +7087,7 @@
     </w:p>
     <w:p/>
     <w:sectPr>
-      <w:headerReference w:type="default" r:id="rId14"/>
+      <w:headerReference w:type="default" r:id="rId15"/>
       <w:type w:val="oddPage"/>
       <w:pgSz w:w="11907" w:h="16840" w:code="9"/>
       <w:pgMar w:top="1701" w:right="1134" w:bottom="1531" w:left="1701" w:header="907" w:footer="1701" w:gutter="0"/>
@@ -7252,7 +7359,7 @@
         <w:rStyle w:val="Nmerodepgina"/>
         <w:noProof/>
       </w:rPr>
-      <w:t>20</w:t>
+      <w:t>30</w:t>
     </w:r>
     <w:r>
       <w:rPr>
@@ -10252,6 +10359,7 @@
     <w:name w:val="heading 1"/>
     <w:basedOn w:val="Normal"/>
     <w:next w:val="Normal"/>
+    <w:link w:val="Ttulo1Char"/>
     <w:qFormat/>
     <w:rsid w:val="00E75C05"/>
     <w:pPr>
@@ -10969,6 +11077,19 @@
       <w:sz w:val="24"/>
     </w:rPr>
   </w:style>
+  <w:style w:type="character" w:customStyle="1" w:styleId="Ttulo1Char">
+    <w:name w:val="Título 1 Char"/>
+    <w:basedOn w:val="Fontepargpadro"/>
+    <w:link w:val="Ttulo1"/>
+    <w:rsid w:val="000A582B"/>
+    <w:rPr>
+      <w:rFonts w:ascii="Arial" w:hAnsi="Arial"/>
+      <w:b/>
+      <w:caps/>
+      <w:kern w:val="28"/>
+      <w:sz w:val="32"/>
+    </w:rPr>
+  </w:style>
 </w:styles>
 </file>
 
@@ -11272,7 +11393,7 @@
 </file>
 
 <file path=customXml/itemProps1.xml><?xml version="1.0" encoding="utf-8"?>
-<ds:datastoreItem xmlns:ds="http://schemas.openxmlformats.org/officeDocument/2006/customXml" ds:itemID="{AC696293-58CD-4838-A478-7D302A2DE40C}">
+<ds:datastoreItem xmlns:ds="http://schemas.openxmlformats.org/officeDocument/2006/customXml" ds:itemID="{8586B621-E27C-47D2-9B94-D2E42139C0F7}">
   <ds:schemaRefs>
     <ds:schemaRef ds:uri="http://schemas.openxmlformats.org/officeDocument/2006/bibliography"/>
   </ds:schemaRefs>

</xml_diff>

<commit_message>
adicionando parte 1 do tópico sobre navegadores e páginas web
</commit_message>
<xml_diff>
--- a/TCC - Marcello Telles e Yasmim Lima.docx
+++ b/TCC - Marcello Telles e Yasmim Lima.docx
@@ -5012,47 +5012,39 @@
         <w:pStyle w:val="Ttulo3"/>
       </w:pPr>
       <w:r>
-        <w:t>SEMI</w:t>
-      </w:r>
+        <w:t>SEMIESTRUTURADOS</w:t>
+      </w:r>
+    </w:p>
+    <w:p>
+      <w:pPr>
+        <w:pStyle w:val="Sumrio1"/>
+      </w:pPr>
+      <w:r>
+        <w:t>Os dados semiestruturados apresentam um avanço com relação aos dados n</w:t>
+      </w:r>
+      <w:r>
+        <w:t>ão estruturados, pois são dotados de regras que orientam a organização do seu conteúdo, mesmo ainda possuindo considerável liberdade com relação à composição como um todo</w:t>
+      </w:r>
+      <w:r>
+        <w:t xml:space="preserve"> (figura </w:t>
+      </w:r>
+      <w:r>
+        <w:t>1</w:t>
+      </w:r>
+      <w:r>
+        <w:t>)</w:t>
+      </w:r>
+      <w:r>
+        <w:t>. [7]</w:t>
+      </w:r>
+    </w:p>
+    <w:p/>
+    <w:p>
+      <w:pPr>
+        <w:pStyle w:val="Ttulo3"/>
+      </w:pPr>
       <w:r>
         <w:t>ESTRUTURADOS</w:t>
-      </w:r>
-    </w:p>
-    <w:p>
-      <w:pPr>
-        <w:pStyle w:val="Sumrio1"/>
-      </w:pPr>
-      <w:r>
-        <w:t>Os dados semiestruturados apresentam um avanço com relação aos dados n</w:t>
-      </w:r>
-      <w:r>
-        <w:t>ão estruturados, pois são dotados de regras que orientam a organização do seu conteúdo, mesmo ainda possuindo considerável liberdade com relação à composição como um todo</w:t>
-      </w:r>
-      <w:r>
-        <w:t xml:space="preserve"> (figura </w:t>
-      </w:r>
-      <w:r>
-        <w:t>1</w:t>
-      </w:r>
-      <w:r>
-        <w:t>)</w:t>
-      </w:r>
-      <w:r>
-        <w:t>. [7]</w:t>
-      </w:r>
-    </w:p>
-    <w:p/>
-    <w:p>
-      <w:pPr>
-        <w:pStyle w:val="Ttulo3"/>
-      </w:pPr>
-      <w:r>
-        <w:t>ESTRUTUR</w:t>
-      </w:r>
-      <w:bookmarkStart w:id="29" w:name="_GoBack"/>
-      <w:bookmarkEnd w:id="29"/>
-      <w:r>
-        <w:t>ADOS</w:t>
       </w:r>
     </w:p>
     <w:p>
@@ -5244,13 +5236,404 @@
         <w:t>NAVEGADORES E PÁGINAS WEB</w:t>
       </w:r>
     </w:p>
+    <w:p>
+      <w:pPr>
+        <w:pStyle w:val="Sumrio1"/>
+      </w:pPr>
+      <w:r>
+        <w:t xml:space="preserve">É de suma importância a compreensão da forma básica das páginas estruturadoras dos </w:t>
+      </w:r>
+      <w:r>
+        <w:t>web</w:t>
+      </w:r>
+      <w:r>
+        <w:t>sites que compõe a web, além da responsabilidade dos navegadores na interpretação do conteúdo das mesmas.</w:t>
+      </w:r>
+      <w:r>
+        <w:t xml:space="preserve"> Todo site, independente da natureza de seu </w:t>
+      </w:r>
+      <w:r>
+        <w:t>conteúdo</w:t>
+      </w:r>
+      <w:r>
+        <w:t>,</w:t>
+      </w:r>
+      <w:r>
+        <w:t xml:space="preserve"> é composto de uma ou mais páginas que são relacionadas entre si através de </w:t>
+      </w:r>
+      <w:r>
+        <w:rPr>
+          <w:i/>
+        </w:rPr>
+        <w:t>links</w:t>
+      </w:r>
+      <w:r>
+        <w:t xml:space="preserve"> (referências)</w:t>
+      </w:r>
+      <w:r>
+        <w:t xml:space="preserve"> </w:t>
+      </w:r>
+      <w:r>
+        <w:t>[11]</w:t>
+      </w:r>
+      <w:r>
+        <w:t>.</w:t>
+      </w:r>
+      <w:r>
+        <w:t xml:space="preserve"> Estejam aplicadas as devidas práticas de desenvolvimento web, frequentemente a navegação entre as páginas é fluida o suficiente para que os usuários percebam um único contexto em todas as páginas que compõe o mesmo site</w:t>
+      </w:r>
+      <w:r>
+        <w:t xml:space="preserve"> [11]</w:t>
+      </w:r>
+      <w:r>
+        <w:t>.</w:t>
+      </w:r>
+    </w:p>
+    <w:p>
+      <w:pPr>
+        <w:ind w:firstLine="426"/>
+      </w:pPr>
+      <w:r>
+        <w:t xml:space="preserve">Toda as páginas web são arquivos compostos por dados semiestruturados, mais precisamente através de uma linguagem de marcação denominada </w:t>
+      </w:r>
+      <w:proofErr w:type="spellStart"/>
+      <w:r>
+        <w:t>HyperText</w:t>
+      </w:r>
+      <w:proofErr w:type="spellEnd"/>
+      <w:r>
+        <w:t xml:space="preserve"> </w:t>
+      </w:r>
+      <w:proofErr w:type="spellStart"/>
+      <w:r>
+        <w:t>Markup</w:t>
+      </w:r>
+      <w:proofErr w:type="spellEnd"/>
+      <w:r>
+        <w:t xml:space="preserve"> </w:t>
+      </w:r>
+      <w:proofErr w:type="spellStart"/>
+      <w:r>
+        <w:t>Language</w:t>
+      </w:r>
+      <w:proofErr w:type="spellEnd"/>
+      <w:r>
+        <w:t xml:space="preserve"> – HTML [8].</w:t>
+      </w:r>
+      <w:r>
+        <w:t xml:space="preserve"> A estrutura do HTML é reconhecível através das marcações realizadas através das </w:t>
+      </w:r>
+      <w:proofErr w:type="spellStart"/>
+      <w:r>
+        <w:rPr>
+          <w:i/>
+        </w:rPr>
+        <w:t>tags</w:t>
+      </w:r>
+      <w:proofErr w:type="spellEnd"/>
+      <w:r>
+        <w:t xml:space="preserve"> que, por sua vez, podem agrupar outras </w:t>
+      </w:r>
+      <w:proofErr w:type="spellStart"/>
+      <w:r>
+        <w:rPr>
+          <w:i/>
+        </w:rPr>
+        <w:t>tags</w:t>
+      </w:r>
+      <w:proofErr w:type="spellEnd"/>
+      <w:r>
+        <w:rPr>
+          <w:i/>
+        </w:rPr>
+        <w:t xml:space="preserve"> </w:t>
+      </w:r>
+      <w:r>
+        <w:t xml:space="preserve">diversas. Os dois </w:t>
+      </w:r>
+      <w:r>
+        <w:t xml:space="preserve">principais </w:t>
+      </w:r>
+      <w:r>
+        <w:t>agrupamentos representam</w:t>
+      </w:r>
+      <w:r>
+        <w:t xml:space="preserve"> o cabeçalho e o corpo do documento</w:t>
+      </w:r>
+      <w:r>
+        <w:t xml:space="preserve"> (figura 2)</w:t>
+      </w:r>
+      <w:r>
+        <w:t>.</w:t>
+      </w:r>
+    </w:p>
+    <w:p>
+      <w:pPr>
+        <w:ind w:firstLine="426"/>
+      </w:pPr>
+    </w:p>
+    <w:p>
+      <w:pPr>
+        <w:ind w:firstLine="426"/>
+      </w:pPr>
+      <w:r>
+        <w:rPr>
+          <w:noProof/>
+        </w:rPr>
+        <w:drawing>
+          <wp:inline distT="0" distB="0" distL="0" distR="0" wp14:anchorId="2E918429" wp14:editId="72A9C3D8">
+            <wp:extent cx="5760720" cy="2552700"/>
+            <wp:effectExtent l="19050" t="19050" r="11430" b="19050"/>
+            <wp:docPr id="9" name="Imagem 9"/>
+            <wp:cNvGraphicFramePr>
+              <a:graphicFrameLocks xmlns:a="http://schemas.openxmlformats.org/drawingml/2006/main" noChangeAspect="1"/>
+            </wp:cNvGraphicFramePr>
+            <a:graphic xmlns:a="http://schemas.openxmlformats.org/drawingml/2006/main">
+              <a:graphicData uri="http://schemas.openxmlformats.org/drawingml/2006/picture">
+                <pic:pic xmlns:pic="http://schemas.openxmlformats.org/drawingml/2006/picture">
+                  <pic:nvPicPr>
+                    <pic:cNvPr id="1" name=""/>
+                    <pic:cNvPicPr/>
+                  </pic:nvPicPr>
+                  <pic:blipFill>
+                    <a:blip r:embed="rId12"/>
+                    <a:stretch>
+                      <a:fillRect/>
+                    </a:stretch>
+                  </pic:blipFill>
+                  <pic:spPr>
+                    <a:xfrm>
+                      <a:off x="0" y="0"/>
+                      <a:ext cx="5760720" cy="2552700"/>
+                    </a:xfrm>
+                    <a:prstGeom prst="rect">
+                      <a:avLst/>
+                    </a:prstGeom>
+                    <a:ln>
+                      <a:solidFill>
+                        <a:schemeClr val="tx1"/>
+                      </a:solidFill>
+                    </a:ln>
+                  </pic:spPr>
+                </pic:pic>
+              </a:graphicData>
+            </a:graphic>
+          </wp:inline>
+        </w:drawing>
+      </w:r>
+    </w:p>
+    <w:p>
+      <w:pPr>
+        <w:jc w:val="center"/>
+        <w:rPr>
+          <w:sz w:val="22"/>
+          <w:szCs w:val="22"/>
+        </w:rPr>
+      </w:pPr>
+      <w:r>
+        <w:rPr>
+          <w:sz w:val="22"/>
+          <w:szCs w:val="22"/>
+        </w:rPr>
+        <w:t xml:space="preserve">Figura 2 </w:t>
+      </w:r>
+      <w:r>
+        <w:rPr>
+          <w:sz w:val="22"/>
+          <w:szCs w:val="22"/>
+        </w:rPr>
+        <w:t>–</w:t>
+      </w:r>
+      <w:r>
+        <w:rPr>
+          <w:sz w:val="22"/>
+          <w:szCs w:val="22"/>
+        </w:rPr>
+        <w:t xml:space="preserve"> </w:t>
+      </w:r>
+      <w:r>
+        <w:rPr>
+          <w:sz w:val="22"/>
+          <w:szCs w:val="22"/>
+        </w:rPr>
+        <w:t>Estrutura básica de um documento HTML</w:t>
+      </w:r>
+    </w:p>
     <w:p/>
     <w:p/>
+    <w:p>
+      <w:pPr>
+        <w:ind w:firstLine="426"/>
+      </w:pPr>
+      <w:r>
+        <w:lastRenderedPageBreak/>
+        <w:t>Dadas as características das páginas que compõe a internet, entra em evidência outro elemento também essencial ao funcionamento da web: os navegadores.</w:t>
+      </w:r>
+      <w:r>
+        <w:t xml:space="preserve"> Os navegadores são interpretadores dos diversos elementos que</w:t>
+      </w:r>
+      <w:r>
+        <w:t xml:space="preserve"> podem</w:t>
+      </w:r>
+      <w:r>
+        <w:t xml:space="preserve"> comp</w:t>
+      </w:r>
+      <w:r>
+        <w:t>or</w:t>
+      </w:r>
+      <w:r>
+        <w:t xml:space="preserve"> as páginas, como folhas de estilo CSS [13]</w:t>
+      </w:r>
+      <w:r>
+        <w:t xml:space="preserve">, </w:t>
+      </w:r>
+      <w:r>
+        <w:t xml:space="preserve">scripts em </w:t>
+      </w:r>
+      <w:proofErr w:type="spellStart"/>
+      <w:r>
+        <w:t>Javascript</w:t>
+      </w:r>
+      <w:proofErr w:type="spellEnd"/>
+      <w:r>
+        <w:t xml:space="preserve"> [</w:t>
+      </w:r>
+      <w:r>
+        <w:t>14] e a estrutura HTML previamente citada.</w:t>
+      </w:r>
+      <w:r>
+        <w:t xml:space="preserve"> Dentre os navegadores mais conhecidos estão o Google Chrome</w:t>
+      </w:r>
+      <w:r>
+        <w:t xml:space="preserve"> [15]</w:t>
+      </w:r>
+      <w:r>
+        <w:t>, Mozilla Firefox</w:t>
+      </w:r>
+      <w:r>
+        <w:t xml:space="preserve"> [16]</w:t>
+      </w:r>
+      <w:r>
+        <w:t xml:space="preserve"> e Internet Explorer</w:t>
+      </w:r>
+      <w:r>
+        <w:t xml:space="preserve"> [17].</w:t>
+      </w:r>
+    </w:p>
+    <w:p>
+      <w:pPr>
+        <w:ind w:firstLine="426"/>
+      </w:pPr>
+      <w:r>
+        <w:t>Na figura 3, podemos visualizar o resultado da página estruturada na figura 2, quando interpretada por um navegador.</w:t>
+      </w:r>
+      <w:r>
+        <w:t xml:space="preserve"> Vale observar que os comentários adicionados no documento foram ignorados pelo navegador, conforme </w:t>
+      </w:r>
+      <w:r>
+        <w:t>citado</w:t>
+      </w:r>
+      <w:bookmarkStart w:id="29" w:name="_GoBack"/>
+      <w:bookmarkEnd w:id="29"/>
+      <w:r>
+        <w:t xml:space="preserve"> anteriormente.</w:t>
+      </w:r>
+    </w:p>
+    <w:p>
+      <w:pPr>
+        <w:ind w:firstLine="426"/>
+      </w:pPr>
+    </w:p>
+    <w:p>
+      <w:pPr>
+        <w:ind w:firstLine="426"/>
+      </w:pPr>
+      <w:r>
+        <w:rPr>
+          <w:noProof/>
+        </w:rPr>
+        <w:drawing>
+          <wp:inline distT="0" distB="0" distL="0" distR="0" wp14:anchorId="0E783F93" wp14:editId="57802B5A">
+            <wp:extent cx="5760720" cy="1051560"/>
+            <wp:effectExtent l="19050" t="19050" r="11430" b="15240"/>
+            <wp:docPr id="10" name="Imagem 10"/>
+            <wp:cNvGraphicFramePr>
+              <a:graphicFrameLocks xmlns:a="http://schemas.openxmlformats.org/drawingml/2006/main" noChangeAspect="1"/>
+            </wp:cNvGraphicFramePr>
+            <a:graphic xmlns:a="http://schemas.openxmlformats.org/drawingml/2006/main">
+              <a:graphicData uri="http://schemas.openxmlformats.org/drawingml/2006/picture">
+                <pic:pic xmlns:pic="http://schemas.openxmlformats.org/drawingml/2006/picture">
+                  <pic:nvPicPr>
+                    <pic:cNvPr id="1" name=""/>
+                    <pic:cNvPicPr/>
+                  </pic:nvPicPr>
+                  <pic:blipFill>
+                    <a:blip r:embed="rId13"/>
+                    <a:stretch>
+                      <a:fillRect/>
+                    </a:stretch>
+                  </pic:blipFill>
+                  <pic:spPr>
+                    <a:xfrm>
+                      <a:off x="0" y="0"/>
+                      <a:ext cx="5760720" cy="1051560"/>
+                    </a:xfrm>
+                    <a:prstGeom prst="rect">
+                      <a:avLst/>
+                    </a:prstGeom>
+                    <a:ln>
+                      <a:solidFill>
+                        <a:schemeClr val="tx1"/>
+                      </a:solidFill>
+                    </a:ln>
+                  </pic:spPr>
+                </pic:pic>
+              </a:graphicData>
+            </a:graphic>
+          </wp:inline>
+        </w:drawing>
+      </w:r>
+    </w:p>
+    <w:p>
+      <w:pPr>
+        <w:ind w:firstLine="426"/>
+        <w:jc w:val="center"/>
+        <w:rPr>
+          <w:sz w:val="22"/>
+          <w:szCs w:val="22"/>
+        </w:rPr>
+      </w:pPr>
+      <w:r>
+        <w:rPr>
+          <w:sz w:val="22"/>
+          <w:szCs w:val="22"/>
+        </w:rPr>
+        <w:t xml:space="preserve">Figura 3 </w:t>
+      </w:r>
+      <w:r>
+        <w:rPr>
+          <w:sz w:val="22"/>
+          <w:szCs w:val="22"/>
+        </w:rPr>
+        <w:t>–</w:t>
+      </w:r>
+      <w:r>
+        <w:rPr>
+          <w:sz w:val="22"/>
+          <w:szCs w:val="22"/>
+        </w:rPr>
+        <w:t xml:space="preserve"> </w:t>
+      </w:r>
+      <w:r>
+        <w:rPr>
+          <w:sz w:val="22"/>
+          <w:szCs w:val="22"/>
+        </w:rPr>
+        <w:t>Visualização de um documento HTML em um navegador</w:t>
+      </w:r>
+    </w:p>
     <w:p/>
     <w:p/>
-    <w:p/>
-    <w:p/>
-    <w:p/>
     <w:p>
       <w:pPr>
         <w:pStyle w:val="Ttulo1"/>
@@ -5333,7 +5716,14 @@
         <w:rPr>
           <w:color w:val="FF0000"/>
         </w:rPr>
-        <w:t>, este o encaminha para avaliação. A avaliação da banca pode resultar em um conjunto de sugestões para o aprimoramento do trabalho, cabendo ao orientador encaminhar ao seu orientando as modificações a serem efetuadas.</w:t>
+        <w:t xml:space="preserve">, este o encaminha para avaliação. A avaliação da banca pode resultar em um conjunto de sugestões para o aprimoramento do trabalho, cabendo ao orientador encaminhar </w:t>
+      </w:r>
+      <w:r>
+        <w:rPr>
+          <w:color w:val="FF0000"/>
+        </w:rPr>
+        <w:lastRenderedPageBreak/>
+        <w:t>ao seu orientando as modificações a serem efetuadas.</w:t>
       </w:r>
       <w:r>
         <w:rPr>
@@ -5375,7 +5765,6 @@
         <w:rPr>
           <w:color w:val="008000"/>
         </w:rPr>
-        <w:lastRenderedPageBreak/>
         <w:t>TEXTO DO TRABALHO</w:t>
       </w:r>
       <w:bookmarkEnd w:id="31"/>
@@ -5545,7 +5934,14 @@
         <w:rPr>
           <w:color w:val="FF0000"/>
         </w:rPr>
-        <w:t xml:space="preserve"> Uma boa dica é usar a referência automática que já coloca as citações na ordem correta e faz a referência (no final do documento) de forma automática. Com isso, caso alguma referência seja acrescentada depois, você não precisa rever toda a lista citada. Para isso vá no menu referência e clique em inserir citação </w:t>
+        <w:t xml:space="preserve"> Uma boa dica é usar a referência automática que já coloca as citações na ordem correta e faz a referência (no final do documento) de forma automática. </w:t>
+      </w:r>
+      <w:r>
+        <w:rPr>
+          <w:color w:val="FF0000"/>
+        </w:rPr>
+        <w:lastRenderedPageBreak/>
+        <w:t xml:space="preserve">Com isso, caso alguma referência seja acrescentada depois, você não precisa rever toda a lista citada. Para isso vá no menu referência e clique em inserir citação </w:t>
       </w:r>
       <w:r>
         <w:rPr>
@@ -5574,7 +5970,6 @@
         <w:rPr>
           <w:color w:val="008000"/>
         </w:rPr>
-        <w:lastRenderedPageBreak/>
         <w:t>CITAÇÕES</w:t>
       </w:r>
       <w:bookmarkEnd w:id="34"/>
@@ -5841,7 +6236,7 @@
                     </pic:cNvPicPr>
                   </pic:nvPicPr>
                   <pic:blipFill>
-                    <a:blip r:embed="rId12">
+                    <a:blip r:embed="rId14">
                       <a:extLst>
                         <a:ext uri="{28A0092B-C50C-407E-A947-70E740481C1C}">
                           <a14:useLocalDpi xmlns:a14="http://schemas.microsoft.com/office/drawing/2010/main" val="0"/>
@@ -5955,7 +6350,7 @@
                     </pic:cNvPicPr>
                   </pic:nvPicPr>
                   <pic:blipFill>
-                    <a:blip r:embed="rId13">
+                    <a:blip r:embed="rId15">
                       <a:extLst>
                         <a:ext uri="{28A0092B-C50C-407E-A947-70E740481C1C}">
                           <a14:useLocalDpi xmlns:a14="http://schemas.microsoft.com/office/drawing/2010/main" val="0"/>
@@ -5996,14 +6391,27 @@
       <w:r>
         <w:t xml:space="preserve">Figura </w:t>
       </w:r>
-      <w:fldSimple w:instr=" SEQ Figura \* ARABIC ">
-        <w:r>
-          <w:rPr>
-            <w:noProof/>
-          </w:rPr>
-          <w:t>1</w:t>
-        </w:r>
-      </w:fldSimple>
+      <w:r>
+        <w:fldChar w:fldCharType="begin"/>
+      </w:r>
+      <w:r>
+        <w:instrText xml:space="preserve"> SEQ Figura \* ARABIC </w:instrText>
+      </w:r>
+      <w:r>
+        <w:fldChar w:fldCharType="separate"/>
+      </w:r>
+      <w:r>
+        <w:rPr>
+          <w:noProof/>
+        </w:rPr>
+        <w:t>1</w:t>
+      </w:r>
+      <w:r>
+        <w:rPr>
+          <w:noProof/>
+        </w:rPr>
+        <w:fldChar w:fldCharType="end"/>
+      </w:r>
       <w:r>
         <w:t>: Exemplo de Figura.</w:t>
       </w:r>
@@ -6020,14 +6428,27 @@
       <w:r>
         <w:t xml:space="preserve">Tabela </w:t>
       </w:r>
-      <w:fldSimple w:instr=" SEQ Tabela \* ARABIC ">
-        <w:r>
-          <w:rPr>
-            <w:noProof/>
-          </w:rPr>
-          <w:t>1</w:t>
-        </w:r>
-      </w:fldSimple>
+      <w:r>
+        <w:fldChar w:fldCharType="begin"/>
+      </w:r>
+      <w:r>
+        <w:instrText xml:space="preserve"> SEQ Tabela \* ARABIC </w:instrText>
+      </w:r>
+      <w:r>
+        <w:fldChar w:fldCharType="separate"/>
+      </w:r>
+      <w:r>
+        <w:rPr>
+          <w:noProof/>
+        </w:rPr>
+        <w:t>1</w:t>
+      </w:r>
+      <w:r>
+        <w:rPr>
+          <w:noProof/>
+        </w:rPr>
+        <w:fldChar w:fldCharType="end"/>
+      </w:r>
       <w:r>
         <w:t>: Exemplo de Tabela.</w:t>
       </w:r>
@@ -6665,7 +7086,7 @@
       <w:r>
         <w:t xml:space="preserve"> &lt;</w:t>
       </w:r>
-      <w:hyperlink r:id="rId14" w:history="1">
+      <w:hyperlink r:id="rId16" w:history="1">
         <w:r>
           <w:rPr>
             <w:rStyle w:val="Hyperlink"/>
@@ -6948,6 +7369,562 @@
           <w:numId w:val="3"/>
         </w:numPr>
       </w:pPr>
+      <w:r>
+        <w:t xml:space="preserve">BERNERS-LEE, Tim. </w:t>
+      </w:r>
+      <w:r>
+        <w:rPr>
+          <w:b/>
+        </w:rPr>
+        <w:t xml:space="preserve">WWW: </w:t>
+      </w:r>
+      <w:proofErr w:type="spellStart"/>
+      <w:r>
+        <w:rPr>
+          <w:b/>
+        </w:rPr>
+        <w:t>past</w:t>
+      </w:r>
+      <w:proofErr w:type="spellEnd"/>
+      <w:r>
+        <w:rPr>
+          <w:b/>
+        </w:rPr>
+        <w:t xml:space="preserve">, </w:t>
+      </w:r>
+      <w:proofErr w:type="spellStart"/>
+      <w:r>
+        <w:rPr>
+          <w:b/>
+        </w:rPr>
+        <w:t>present</w:t>
+      </w:r>
+      <w:proofErr w:type="spellEnd"/>
+      <w:r>
+        <w:rPr>
+          <w:b/>
+        </w:rPr>
+        <w:t xml:space="preserve">, </w:t>
+      </w:r>
+      <w:proofErr w:type="spellStart"/>
+      <w:r>
+        <w:rPr>
+          <w:b/>
+        </w:rPr>
+        <w:t>and</w:t>
+      </w:r>
+      <w:proofErr w:type="spellEnd"/>
+      <w:r>
+        <w:rPr>
+          <w:b/>
+        </w:rPr>
+        <w:t xml:space="preserve"> future</w:t>
+      </w:r>
+      <w:r>
+        <w:t>, 1996. Publicação</w:t>
+      </w:r>
+      <w:r>
+        <w:t xml:space="preserve"> </w:t>
+      </w:r>
+      <w:r>
+        <w:t>acadêmica – Computer, vol. 29, no. 10, pp. 69-77.</w:t>
+      </w:r>
+    </w:p>
+    <w:p>
+      <w:pPr>
+        <w:pStyle w:val="ConteudoRefernciasBibliogrficas"/>
+        <w:numPr>
+          <w:ilvl w:val="0"/>
+          <w:numId w:val="3"/>
+        </w:numPr>
+      </w:pPr>
+      <w:r>
+        <w:t xml:space="preserve">LONGMAN WESLEY, </w:t>
+      </w:r>
+      <w:proofErr w:type="spellStart"/>
+      <w:r>
+        <w:t>Addison</w:t>
+      </w:r>
+      <w:proofErr w:type="spellEnd"/>
+      <w:r>
+        <w:t xml:space="preserve">. </w:t>
+      </w:r>
+      <w:r>
+        <w:rPr>
+          <w:b/>
+        </w:rPr>
+        <w:t xml:space="preserve">A </w:t>
+      </w:r>
+      <w:proofErr w:type="spellStart"/>
+      <w:r>
+        <w:rPr>
+          <w:b/>
+        </w:rPr>
+        <w:t>History</w:t>
+      </w:r>
+      <w:proofErr w:type="spellEnd"/>
+      <w:r>
+        <w:rPr>
+          <w:b/>
+        </w:rPr>
+        <w:t xml:space="preserve"> </w:t>
+      </w:r>
+      <w:proofErr w:type="spellStart"/>
+      <w:r>
+        <w:rPr>
+          <w:b/>
+        </w:rPr>
+        <w:t>of</w:t>
+      </w:r>
+      <w:proofErr w:type="spellEnd"/>
+      <w:r>
+        <w:rPr>
+          <w:b/>
+        </w:rPr>
+        <w:t xml:space="preserve"> HTML</w:t>
+      </w:r>
+      <w:r>
+        <w:t>, 1998. &lt;</w:t>
+      </w:r>
+      <w:proofErr w:type="gramStart"/>
+      <w:r>
+        <w:t>https://www.w3.org/People/Raggett/book4/ch02.html</w:t>
+      </w:r>
+      <w:proofErr w:type="gramEnd"/>
+      <w:r>
+        <w:t>&gt; Acesso em 24 mai. 2020.</w:t>
+      </w:r>
+    </w:p>
+    <w:p>
+      <w:pPr>
+        <w:pStyle w:val="ConteudoRefernciasBibliogrficas"/>
+        <w:numPr>
+          <w:ilvl w:val="0"/>
+          <w:numId w:val="3"/>
+        </w:numPr>
+      </w:pPr>
+      <w:r>
+        <w:t xml:space="preserve">BERNERS-LEE, Tim. </w:t>
+      </w:r>
+      <w:proofErr w:type="spellStart"/>
+      <w:r>
+        <w:rPr>
+          <w:b/>
+        </w:rPr>
+        <w:t>Information</w:t>
+      </w:r>
+      <w:proofErr w:type="spellEnd"/>
+      <w:r>
+        <w:rPr>
+          <w:b/>
+        </w:rPr>
+        <w:t xml:space="preserve"> Management: A </w:t>
+      </w:r>
+      <w:proofErr w:type="spellStart"/>
+      <w:r>
+        <w:rPr>
+          <w:b/>
+        </w:rPr>
+        <w:t>Proposal</w:t>
+      </w:r>
+      <w:proofErr w:type="spellEnd"/>
+      <w:r>
+        <w:t>, 1989. &lt;</w:t>
+      </w:r>
+      <w:proofErr w:type="gramStart"/>
+      <w:r>
+        <w:t>https://www.w3.org/History/1989/proposal.html</w:t>
+      </w:r>
+      <w:proofErr w:type="gramEnd"/>
+      <w:r>
+        <w:t>&gt; Acesso em 24 mai. 2020.</w:t>
+      </w:r>
+    </w:p>
+    <w:p>
+      <w:pPr>
+        <w:pStyle w:val="ConteudoRefernciasBibliogrficas"/>
+        <w:numPr>
+          <w:ilvl w:val="0"/>
+          <w:numId w:val="3"/>
+        </w:numPr>
+      </w:pPr>
+      <w:r>
+        <w:lastRenderedPageBreak/>
+        <w:t xml:space="preserve"> </w:t>
+      </w:r>
+      <w:r>
+        <w:t xml:space="preserve">LAWSON, Bruce; SHARP, </w:t>
+      </w:r>
+      <w:proofErr w:type="spellStart"/>
+      <w:r>
+        <w:t>Remy</w:t>
+      </w:r>
+      <w:proofErr w:type="spellEnd"/>
+      <w:r>
+        <w:t xml:space="preserve">. </w:t>
+      </w:r>
+      <w:proofErr w:type="spellStart"/>
+      <w:r>
+        <w:rPr>
+          <w:b/>
+        </w:rPr>
+        <w:t>Introducing</w:t>
+      </w:r>
+      <w:proofErr w:type="spellEnd"/>
+      <w:r>
+        <w:rPr>
+          <w:b/>
+        </w:rPr>
+        <w:t xml:space="preserve"> HTML5, 2nd </w:t>
+      </w:r>
+      <w:proofErr w:type="spellStart"/>
+      <w:r>
+        <w:rPr>
+          <w:b/>
+        </w:rPr>
+        <w:t>Edition</w:t>
+      </w:r>
+      <w:proofErr w:type="spellEnd"/>
+      <w:r>
+        <w:t xml:space="preserve">, 2011. Livro. New </w:t>
+      </w:r>
+      <w:proofErr w:type="spellStart"/>
+      <w:r>
+        <w:t>Riders</w:t>
+      </w:r>
+      <w:proofErr w:type="spellEnd"/>
+      <w:r>
+        <w:t xml:space="preserve"> Press, Berkeley, Canadá.</w:t>
+      </w:r>
+    </w:p>
+    <w:p>
+      <w:pPr>
+        <w:pStyle w:val="ConteudoRefernciasBibliogrficas"/>
+        <w:numPr>
+          <w:ilvl w:val="0"/>
+          <w:numId w:val="3"/>
+        </w:numPr>
+      </w:pPr>
+      <w:proofErr w:type="spellStart"/>
+      <w:r>
+        <w:rPr>
+          <w:b/>
+        </w:rPr>
+        <w:t>What</w:t>
+      </w:r>
+      <w:proofErr w:type="spellEnd"/>
+      <w:r>
+        <w:rPr>
+          <w:b/>
+        </w:rPr>
+        <w:t xml:space="preserve"> </w:t>
+      </w:r>
+      <w:proofErr w:type="spellStart"/>
+      <w:r>
+        <w:rPr>
+          <w:b/>
+        </w:rPr>
+        <w:t>is</w:t>
+      </w:r>
+      <w:proofErr w:type="spellEnd"/>
+      <w:r>
+        <w:rPr>
+          <w:b/>
+        </w:rPr>
+        <w:t xml:space="preserve"> </w:t>
+      </w:r>
+      <w:proofErr w:type="spellStart"/>
+      <w:r>
+        <w:rPr>
+          <w:b/>
+        </w:rPr>
+        <w:t>the</w:t>
+      </w:r>
+      <w:proofErr w:type="spellEnd"/>
+      <w:r>
+        <w:rPr>
+          <w:b/>
+        </w:rPr>
+        <w:t xml:space="preserve"> </w:t>
+      </w:r>
+      <w:proofErr w:type="spellStart"/>
+      <w:r>
+        <w:rPr>
+          <w:b/>
+        </w:rPr>
+        <w:t>difference</w:t>
+      </w:r>
+      <w:proofErr w:type="spellEnd"/>
+      <w:r>
+        <w:rPr>
+          <w:b/>
+        </w:rPr>
+        <w:t xml:space="preserve"> </w:t>
+      </w:r>
+      <w:proofErr w:type="spellStart"/>
+      <w:r>
+        <w:rPr>
+          <w:b/>
+        </w:rPr>
+        <w:t>between</w:t>
+      </w:r>
+      <w:proofErr w:type="spellEnd"/>
+      <w:r>
+        <w:rPr>
+          <w:b/>
+        </w:rPr>
+        <w:t xml:space="preserve"> </w:t>
+      </w:r>
+      <w:proofErr w:type="spellStart"/>
+      <w:r>
+        <w:rPr>
+          <w:b/>
+        </w:rPr>
+        <w:t>webpage</w:t>
+      </w:r>
+      <w:proofErr w:type="spellEnd"/>
+      <w:r>
+        <w:rPr>
+          <w:b/>
+        </w:rPr>
+        <w:t xml:space="preserve">, website, web server </w:t>
+      </w:r>
+      <w:proofErr w:type="spellStart"/>
+      <w:r>
+        <w:rPr>
+          <w:b/>
+        </w:rPr>
+        <w:t>and</w:t>
+      </w:r>
+      <w:proofErr w:type="spellEnd"/>
+      <w:r>
+        <w:rPr>
+          <w:b/>
+        </w:rPr>
+        <w:t xml:space="preserve"> </w:t>
+      </w:r>
+      <w:proofErr w:type="spellStart"/>
+      <w:r>
+        <w:rPr>
+          <w:b/>
+        </w:rPr>
+        <w:t>search</w:t>
+      </w:r>
+      <w:proofErr w:type="spellEnd"/>
+      <w:r>
+        <w:rPr>
+          <w:b/>
+        </w:rPr>
+        <w:t xml:space="preserve"> </w:t>
+      </w:r>
+      <w:proofErr w:type="spellStart"/>
+      <w:r>
+        <w:rPr>
+          <w:b/>
+        </w:rPr>
+        <w:t>engine</w:t>
+      </w:r>
+      <w:proofErr w:type="spellEnd"/>
+      <w:r>
+        <w:rPr>
+          <w:b/>
+        </w:rPr>
+        <w:t>?</w:t>
+      </w:r>
+      <w:r>
+        <w:t xml:space="preserve"> &lt;</w:t>
+      </w:r>
+      <w:hyperlink r:id="rId17" w:history="1">
+        <w:r>
+          <w:rPr>
+            <w:rStyle w:val="Hyperlink"/>
+          </w:rPr>
+          <w:t>https://developer.mozilla.org/en-US/docs/Learn/Common_questions/Pages_sites_servers_and_search_engines</w:t>
+        </w:r>
+      </w:hyperlink>
+      <w:r>
+        <w:t>&gt; Acesso em 24 mai. 2020.</w:t>
+      </w:r>
+    </w:p>
+    <w:p>
+      <w:pPr>
+        <w:pStyle w:val="ConteudoRefernciasBibliogrficas"/>
+        <w:numPr>
+          <w:ilvl w:val="0"/>
+          <w:numId w:val="3"/>
+        </w:numPr>
+      </w:pPr>
+      <w:r>
+        <w:rPr>
+          <w:b/>
+        </w:rPr>
+        <w:t xml:space="preserve">CSS: </w:t>
+      </w:r>
+      <w:proofErr w:type="spellStart"/>
+      <w:r>
+        <w:rPr>
+          <w:b/>
+        </w:rPr>
+        <w:t>Cascading</w:t>
+      </w:r>
+      <w:proofErr w:type="spellEnd"/>
+      <w:r>
+        <w:rPr>
+          <w:b/>
+        </w:rPr>
+        <w:t xml:space="preserve"> </w:t>
+      </w:r>
+      <w:proofErr w:type="spellStart"/>
+      <w:r>
+        <w:rPr>
+          <w:b/>
+        </w:rPr>
+        <w:t>Style</w:t>
+      </w:r>
+      <w:proofErr w:type="spellEnd"/>
+      <w:r>
+        <w:rPr>
+          <w:b/>
+        </w:rPr>
+        <w:t xml:space="preserve"> </w:t>
+      </w:r>
+      <w:proofErr w:type="spellStart"/>
+      <w:r>
+        <w:rPr>
+          <w:b/>
+        </w:rPr>
+        <w:t>Sheets</w:t>
+      </w:r>
+      <w:proofErr w:type="spellEnd"/>
+      <w:r>
+        <w:t xml:space="preserve">  &lt;</w:t>
+      </w:r>
+      <w:hyperlink r:id="rId18" w:history="1">
+        <w:r>
+          <w:rPr>
+            <w:rStyle w:val="Hyperlink"/>
+          </w:rPr>
+          <w:t>https://developer.mozilla.org/en-US/docs/Web/CSS</w:t>
+        </w:r>
+      </w:hyperlink>
+      <w:r>
+        <w:t xml:space="preserve"> </w:t>
+      </w:r>
+      <w:r>
+        <w:t>&gt; Acesso em 24 mai. 2020.</w:t>
+      </w:r>
+    </w:p>
+    <w:p>
+      <w:pPr>
+        <w:pStyle w:val="ConteudoRefernciasBibliogrficas"/>
+        <w:numPr>
+          <w:ilvl w:val="0"/>
+          <w:numId w:val="3"/>
+        </w:numPr>
+      </w:pPr>
+      <w:proofErr w:type="spellStart"/>
+      <w:r>
+        <w:rPr>
+          <w:b/>
+        </w:rPr>
+        <w:t>Javascript</w:t>
+      </w:r>
+      <w:proofErr w:type="spellEnd"/>
+      <w:r>
+        <w:rPr>
+          <w:b/>
+        </w:rPr>
+        <w:t xml:space="preserve">     </w:t>
+      </w:r>
+      <w:r>
+        <w:t>&lt;</w:t>
+      </w:r>
+      <w:hyperlink r:id="rId19" w:history="1">
+        <w:r>
+          <w:rPr>
+            <w:rStyle w:val="Hyperlink"/>
+          </w:rPr>
+          <w:t>https://developer.mozilla.org/en-US/</w:t>
+        </w:r>
+        <w:r>
+          <w:rPr>
+            <w:rStyle w:val="Hyperlink"/>
+          </w:rPr>
+          <w:t>docs/Web/JavaScript</w:t>
+        </w:r>
+      </w:hyperlink>
+      <w:r>
+        <w:t>&gt; Acesso em 24  mai. 2020.</w:t>
+      </w:r>
+    </w:p>
+    <w:p>
+      <w:pPr>
+        <w:pStyle w:val="ConteudoRefernciasBibliogrficas"/>
+        <w:numPr>
+          <w:ilvl w:val="0"/>
+          <w:numId w:val="3"/>
+        </w:numPr>
+      </w:pPr>
+      <w:r>
+        <w:rPr>
+          <w:b/>
+        </w:rPr>
+        <w:t xml:space="preserve">Google Chrome </w:t>
+      </w:r>
+      <w:r>
+        <w:t>&lt;https://www.google.com/chrome&gt; Acesso em 24 mai. 2020.</w:t>
+      </w:r>
+    </w:p>
+    <w:p>
+      <w:pPr>
+        <w:pStyle w:val="ConteudoRefernciasBibliogrficas"/>
+        <w:numPr>
+          <w:ilvl w:val="0"/>
+          <w:numId w:val="3"/>
+        </w:numPr>
+      </w:pPr>
+      <w:r>
+        <w:rPr>
+          <w:b/>
+        </w:rPr>
+        <w:t>Mozilla Firefox</w:t>
+      </w:r>
+      <w:r>
+        <w:t xml:space="preserve"> &lt;https://www.mozilla.org/en-US/firefox/new&gt; Acesso em 24 mai. 2020.</w:t>
+      </w:r>
+    </w:p>
+    <w:p>
+      <w:pPr>
+        <w:pStyle w:val="ConteudoRefernciasBibliogrficas"/>
+        <w:numPr>
+          <w:ilvl w:val="0"/>
+          <w:numId w:val="3"/>
+        </w:numPr>
+      </w:pPr>
+      <w:r>
+        <w:rPr>
+          <w:b/>
+        </w:rPr>
+        <w:t>Microsoft Inte</w:t>
+      </w:r>
+      <w:r>
+        <w:rPr>
+          <w:b/>
+        </w:rPr>
+        <w:t>r</w:t>
+      </w:r>
+      <w:r>
+        <w:rPr>
+          <w:b/>
+        </w:rPr>
+        <w:t>net Explorer</w:t>
+      </w:r>
+      <w:r>
+        <w:t xml:space="preserve"> &lt;https://www.microsoft.com/pt-br/download/internet-explorer.aspx&gt; Acesso em 24 mai. 2020.</w:t>
+      </w:r>
+      <w:r>
+        <w:t xml:space="preserve"> </w:t>
+      </w:r>
       <w:r>
         <w:br w:type="page"/>
       </w:r>
@@ -7087,7 +8064,7 @@
     </w:p>
     <w:p/>
     <w:sectPr>
-      <w:headerReference w:type="default" r:id="rId15"/>
+      <w:headerReference w:type="default" r:id="rId20"/>
       <w:type w:val="oddPage"/>
       <w:pgSz w:w="11907" w:h="16840" w:code="9"/>
       <w:pgMar w:top="1701" w:right="1134" w:bottom="1531" w:left="1701" w:header="907" w:footer="1701" w:gutter="0"/>
@@ -7359,7 +8336,7 @@
         <w:rStyle w:val="Nmerodepgina"/>
         <w:noProof/>
       </w:rPr>
-      <w:t>30</w:t>
+      <w:t>23</w:t>
     </w:r>
     <w:r>
       <w:rPr>
@@ -10345,7 +11322,7 @@
   <w:style w:type="paragraph" w:default="1" w:styleId="Normal">
     <w:name w:val="Normal"/>
     <w:qFormat/>
-    <w:rsid w:val="009F5187"/>
+    <w:rsid w:val="00C552DC"/>
     <w:pPr>
       <w:spacing w:line="360" w:lineRule="auto"/>
       <w:jc w:val="both"/>
@@ -11393,7 +12370,7 @@
 </file>
 
 <file path=customXml/itemProps1.xml><?xml version="1.0" encoding="utf-8"?>
-<ds:datastoreItem xmlns:ds="http://schemas.openxmlformats.org/officeDocument/2006/customXml" ds:itemID="{8586B621-E27C-47D2-9B94-D2E42139C0F7}">
+<ds:datastoreItem xmlns:ds="http://schemas.openxmlformats.org/officeDocument/2006/customXml" ds:itemID="{E259D0EB-3F58-47C5-A657-BF4D7986BE7F}">
   <ds:schemaRefs>
     <ds:schemaRef ds:uri="http://schemas.openxmlformats.org/officeDocument/2006/bibliography"/>
   </ds:schemaRefs>

</xml_diff>

<commit_message>
fechando fundamentacao teorica finalmente
</commit_message>
<xml_diff>
--- a/TCC - Marcello Telles e Yasmim Lima.docx
+++ b/TCC - Marcello Telles e Yasmim Lima.docx
@@ -167,23 +167,7 @@
                                 <w:color w:val="FF0000"/>
                                 <w:sz w:val="20"/>
                               </w:rPr>
-                              <w:t>(</w:t>
-                            </w:r>
-                            <w:proofErr w:type="gramStart"/>
-                            <w:r>
-                              <w:rPr>
-                                <w:color w:val="FF0000"/>
-                                <w:sz w:val="20"/>
-                              </w:rPr>
-                              <w:t>remova</w:t>
-                            </w:r>
-                            <w:proofErr w:type="gramEnd"/>
-                            <w:r>
-                              <w:rPr>
-                                <w:color w:val="FF0000"/>
-                                <w:sz w:val="20"/>
-                              </w:rPr>
-                              <w:t xml:space="preserve"> as caixas amarelas)</w:t>
+                              <w:t>(remova as caixas amarelas)</w:t>
                             </w:r>
                           </w:p>
                         </w:txbxContent>
@@ -644,7 +628,6 @@
           <w:color w:val="008000"/>
         </w:rPr>
       </w:pPr>
-      <w:proofErr w:type="gramStart"/>
       <w:r>
         <w:rPr>
           <w:color w:val="008000"/>
@@ -655,14 +638,7 @@
         <w:rPr>
           <w:color w:val="008000"/>
         </w:rPr>
-        <w:t>(</w:t>
-      </w:r>
-      <w:proofErr w:type="gramEnd"/>
-      <w:r>
-        <w:rPr>
-          <w:color w:val="008000"/>
-        </w:rPr>
-        <w:t>a)</w:t>
+        <w:t>(a)</w:t>
       </w:r>
       <w:r>
         <w:rPr>
@@ -740,20 +716,12 @@
       <w:r>
         <w:br w:type="page"/>
       </w:r>
-      <w:proofErr w:type="gramStart"/>
       <w:r>
         <w:rPr>
           <w:color w:val="008000"/>
         </w:rPr>
         <w:lastRenderedPageBreak/>
-        <w:t>NOME(</w:t>
-      </w:r>
-      <w:proofErr w:type="gramEnd"/>
-      <w:r>
-        <w:rPr>
-          <w:color w:val="008000"/>
-        </w:rPr>
-        <w:t>S) DO(S) AUTOR(ES)</w:t>
+        <w:t>NOME(S) DO(S) AUTOR(ES)</w:t>
       </w:r>
     </w:p>
     <w:p>
@@ -864,15 +832,7 @@
         <w:t>,</w:t>
       </w:r>
       <w:r>
-        <w:t xml:space="preserve"> ___ de _______________ </w:t>
-      </w:r>
-      <w:proofErr w:type="spellStart"/>
-      <w:r>
-        <w:t>de</w:t>
-      </w:r>
-      <w:proofErr w:type="spellEnd"/>
-      <w:r>
-        <w:t xml:space="preserve"> </w:t>
+        <w:t xml:space="preserve"> ___ de _______________ de </w:t>
       </w:r>
       <w:r>
         <w:rPr>
@@ -1490,16 +1450,8 @@
         <w:rPr>
           <w:color w:val="FF0000"/>
         </w:rPr>
-        <w:t xml:space="preserve">Dedico este trabalho </w:t>
-      </w:r>
-      <w:proofErr w:type="gramStart"/>
-      <w:r>
-        <w:rPr>
-          <w:color w:val="FF0000"/>
-        </w:rPr>
-        <w:t>a(</w:t>
-      </w:r>
-      <w:proofErr w:type="gramEnd"/>
+        <w:t>Dedico este trabalho a(</w:t>
+      </w:r>
       <w:r>
         <w:rPr>
           <w:color w:val="FF0000"/>
@@ -2009,19 +1961,11 @@
           <w:color w:val="FF0000"/>
         </w:rPr>
       </w:pPr>
-      <w:proofErr w:type="spellStart"/>
-      <w:r>
-        <w:rPr>
-          <w:color w:val="FF0000"/>
-        </w:rPr>
-        <w:t>Dinair</w:t>
-      </w:r>
-      <w:proofErr w:type="spellEnd"/>
-      <w:r>
-        <w:rPr>
-          <w:color w:val="FF0000"/>
-        </w:rPr>
-        <w:t xml:space="preserve"> Leal da Hora</w:t>
+      <w:r>
+        <w:rPr>
+          <w:color w:val="FF0000"/>
+        </w:rPr>
+        <w:t>Dinair Leal da Hora</w:t>
       </w:r>
     </w:p>
     <w:p>
@@ -2266,7 +2210,6 @@
         </w:rPr>
         <w:t>(</w:t>
       </w:r>
-      <w:proofErr w:type="spellStart"/>
       <w:r>
         <w:rPr>
           <w:color w:val="FF0000"/>
@@ -2281,7 +2224,6 @@
         </w:rPr>
         <w:t>cional</w:t>
       </w:r>
-      <w:proofErr w:type="spellEnd"/>
       <w:r>
         <w:rPr>
           <w:color w:val="FF0000"/>
@@ -4326,21 +4268,7 @@
         <w:rPr>
           <w:color w:val="FF0000"/>
         </w:rPr>
-        <w:t xml:space="preserve">)  </w:t>
-      </w:r>
-      <w:proofErr w:type="gramStart"/>
-      <w:r>
-        <w:rPr>
-          <w:color w:val="FF0000"/>
-        </w:rPr>
-        <w:t>( 1</w:t>
-      </w:r>
-      <w:proofErr w:type="gramEnd"/>
-      <w:r>
-        <w:rPr>
-          <w:color w:val="FF0000"/>
-        </w:rPr>
-        <w:t xml:space="preserve"> ou 2 parágrafos)</w:t>
+        <w:t>)  ( 1 ou 2 parágrafos)</w:t>
       </w:r>
     </w:p>
     <w:p>
@@ -4370,19 +4298,11 @@
           <w:color w:val="FF0000"/>
         </w:rPr>
       </w:pPr>
-      <w:proofErr w:type="gramStart"/>
-      <w:r>
-        <w:rPr>
-          <w:color w:val="FF0000"/>
-        </w:rPr>
-        <w:t>no</w:t>
-      </w:r>
-      <w:proofErr w:type="gramEnd"/>
-      <w:r>
-        <w:rPr>
-          <w:color w:val="FF0000"/>
-        </w:rPr>
-        <w:t xml:space="preserve"> Capítulo 2....;</w:t>
+      <w:r>
+        <w:rPr>
+          <w:color w:val="FF0000"/>
+        </w:rPr>
+        <w:t>no Capítulo 2....;</w:t>
       </w:r>
     </w:p>
     <w:p>
@@ -4395,19 +4315,11 @@
           <w:color w:val="FF0000"/>
         </w:rPr>
       </w:pPr>
-      <w:proofErr w:type="gramStart"/>
-      <w:r>
-        <w:rPr>
-          <w:color w:val="FF0000"/>
-        </w:rPr>
-        <w:t>o</w:t>
-      </w:r>
-      <w:proofErr w:type="gramEnd"/>
-      <w:r>
-        <w:rPr>
-          <w:color w:val="FF0000"/>
-        </w:rPr>
-        <w:t xml:space="preserve"> terceiro capítulo é dedicado ...;</w:t>
+      <w:r>
+        <w:rPr>
+          <w:color w:val="FF0000"/>
+        </w:rPr>
+        <w:t>o terceiro capítulo é dedicado ...;</w:t>
       </w:r>
     </w:p>
     <w:p>
@@ -4437,19 +4349,11 @@
           <w:color w:val="FF0000"/>
         </w:rPr>
       </w:pPr>
-      <w:proofErr w:type="gramStart"/>
-      <w:r>
-        <w:rPr>
-          <w:color w:val="FF0000"/>
-        </w:rPr>
-        <w:t>finalmente</w:t>
-      </w:r>
-      <w:proofErr w:type="gramEnd"/>
-      <w:r>
-        <w:rPr>
-          <w:color w:val="FF0000"/>
-        </w:rPr>
-        <w:t>, no Capítulo “tal”, temos as conclusões e indicações para futuros trabalhos.</w:t>
+      <w:r>
+        <w:rPr>
+          <w:color w:val="FF0000"/>
+        </w:rPr>
+        <w:t>finalmente, no Capítulo “tal”, temos as conclusões e indicações para futuros trabalhos.</w:t>
       </w:r>
     </w:p>
     <w:p>
@@ -4528,39 +4432,7 @@
         <w:t xml:space="preserve"> [1]</w:t>
       </w:r>
       <w:r>
-        <w:t xml:space="preserve"> de autoria de Carolina Franco </w:t>
-      </w:r>
-      <w:proofErr w:type="spellStart"/>
-      <w:r>
-        <w:t>Zanon</w:t>
-      </w:r>
-      <w:proofErr w:type="spellEnd"/>
-      <w:r>
-        <w:t xml:space="preserve">, apresenta a criação de um sistema, utilizando a técnica Web </w:t>
-      </w:r>
-      <w:proofErr w:type="spellStart"/>
-      <w:r>
-        <w:t>Scraping</w:t>
-      </w:r>
-      <w:proofErr w:type="spellEnd"/>
-      <w:r>
-        <w:t xml:space="preserve">, para auxiliar na definição do perfil epidemiológico dos pacientes da Clínica de </w:t>
-      </w:r>
-      <w:proofErr w:type="spellStart"/>
-      <w:r>
-        <w:t>Estomatologia</w:t>
-      </w:r>
-      <w:proofErr w:type="spellEnd"/>
-      <w:r>
-        <w:t xml:space="preserve"> da FO-UFRJ. Os dados foram coletados, de um sistema já existente denominado </w:t>
-      </w:r>
-      <w:proofErr w:type="spellStart"/>
-      <w:r>
-        <w:t>Estomato</w:t>
-      </w:r>
-      <w:proofErr w:type="spellEnd"/>
-      <w:r>
-        <w:t xml:space="preserve"> Web, um software incapaz de </w:t>
+        <w:t xml:space="preserve"> de autoria de Carolina Franco Zanon, apresenta a criação de um sistema, utilizando a técnica Web Scraping, para auxiliar na definição do perfil epidemiológico dos pacientes da Clínica de Estomatologia da FO-UFRJ. Os dados foram coletados, de um sistema já existente denominado Estomato Web, um software incapaz de </w:t>
       </w:r>
       <w:r>
         <w:t>fornecer</w:t>
@@ -4572,23 +4444,7 @@
         <w:t xml:space="preserve"> </w:t>
       </w:r>
       <w:r>
-        <w:t xml:space="preserve">A técnica foi implementada fazendo a coleta dos conjuntos de dados e transferindo-os para planilhas do Excel. Foi possível agrupar os dados por categorias e fazer uma análise detalhada do perfil dos pacientes. Concluiu-se que o uso do novo sistema, chamado </w:t>
-      </w:r>
-      <w:proofErr w:type="spellStart"/>
-      <w:r>
-        <w:t>Estomato</w:t>
-      </w:r>
-      <w:proofErr w:type="spellEnd"/>
-      <w:r>
-        <w:t xml:space="preserve"> Web Scraper, facilitou a extração e qualidade dos dados, e, assim sendo, poderá ser utilizado para diversos estudos na área de </w:t>
-      </w:r>
-      <w:proofErr w:type="spellStart"/>
-      <w:r>
-        <w:t>estomatologia</w:t>
-      </w:r>
-      <w:proofErr w:type="spellEnd"/>
-      <w:r>
-        <w:t>.</w:t>
+        <w:t>A técnica foi implementada fazendo a coleta dos conjuntos de dados e transferindo-os para planilhas do Excel. Foi possível agrupar os dados por categorias e fazer uma análise detalhada do perfil dos pacientes. Concluiu-se que o uso do novo sistema, chamado Estomato Web Scraper, facilitou a extração e qualidade dos dados, e, assim sendo, poderá ser utilizado para diversos estudos na área de estomatologia.</w:t>
       </w:r>
     </w:p>
     <w:p>
@@ -4605,32 +4461,14 @@
         <w:t xml:space="preserve"> [2] que</w:t>
       </w:r>
       <w:r>
-        <w:t xml:space="preserve"> tem </w:t>
-      </w:r>
-      <w:proofErr w:type="spellStart"/>
-      <w:r>
-        <w:t>Dhaniel</w:t>
-      </w:r>
-      <w:proofErr w:type="spellEnd"/>
-      <w:r>
-        <w:t xml:space="preserve"> Nunes Mazini e Renato Cesar Sato como autores e aborda uma análise da rentabilidade dos dividendos das empresas que compõem o </w:t>
-      </w:r>
-      <w:proofErr w:type="spellStart"/>
-      <w:r>
-        <w:t>IBrX</w:t>
-      </w:r>
-      <w:proofErr w:type="spellEnd"/>
-      <w:r>
-        <w:t xml:space="preserve"> 50. Foi implementado um Web Scraper a partir da linguagem Python. As informações foram extraídas do site </w:t>
+        <w:t xml:space="preserve"> tem Dhaniel Nunes Mazini e Renato Cesar Sato como autores e aborda uma análise da rentabilidade dos dividendos das empresas que compõem o IBrX 50. Foi implementado um Web Scraper a partir da linguagem Python. As informações foram extraídas do site </w:t>
       </w:r>
       <w:commentRangeStart w:id="24"/>
       <w:commentRangeStart w:id="25"/>
-      <w:proofErr w:type="spellStart"/>
       <w:r>
         <w:t>Yahoo!Finanças</w:t>
       </w:r>
       <w:commentRangeEnd w:id="24"/>
-      <w:proofErr w:type="spellEnd"/>
       <w:r>
         <w:rPr>
           <w:rStyle w:val="Refdecomentrio"/>
@@ -4689,53 +4527,29 @@
         <w:t xml:space="preserve"> [3]</w:t>
       </w:r>
       <w:r>
-        <w:t xml:space="preserve"> de autoria de Thiago da Cunha Borges e Zeus </w:t>
-      </w:r>
-      <w:proofErr w:type="spellStart"/>
-      <w:r>
-        <w:t>Olenchuk</w:t>
-      </w:r>
-      <w:proofErr w:type="spellEnd"/>
+        <w:t xml:space="preserve"> de autoria de Thiago da Cunha Borges e Zeus Olenchuk Ganimi discorre sobre a implementação de um </w:t>
+      </w:r>
+      <w:r>
+        <w:t>W</w:t>
+      </w:r>
+      <w:r>
+        <w:t xml:space="preserve">eb </w:t>
+      </w:r>
+      <w:r>
+        <w:t>S</w:t>
+      </w:r>
+      <w:r>
+        <w:t>craper para capturar dados de valores de automóveis, extraídos do site da FIPE (Fundação Instituto de Pesquisas Econômicas).</w:t>
+      </w:r>
       <w:r>
         <w:t xml:space="preserve"> </w:t>
       </w:r>
-      <w:proofErr w:type="spellStart"/>
-      <w:r>
-        <w:t>Ganimi</w:t>
-      </w:r>
-      <w:proofErr w:type="spellEnd"/>
-      <w:r>
-        <w:t xml:space="preserve"> discorre sobre a implementação de um </w:t>
-      </w:r>
-      <w:r>
-        <w:t>W</w:t>
-      </w:r>
-      <w:r>
-        <w:t xml:space="preserve">eb </w:t>
-      </w:r>
-      <w:r>
-        <w:t>S</w:t>
-      </w:r>
-      <w:r>
-        <w:t>craper para capturar dados de valores de automóveis, extraídos do site da FIPE (Fundação Instituto de Pesquisas Econômicas).</w:t>
-      </w:r>
-      <w:r>
-        <w:t xml:space="preserve"> </w:t>
-      </w:r>
       <w:r>
         <w:t>A ferramenta permite a coleta automatizada dos dados semiestrutura</w:t>
       </w:r>
       <w:r>
         <w:lastRenderedPageBreak/>
-        <w:t xml:space="preserve">dos do módulo de consulta da página da FIPE e persistência das informações estruturadas em banco de dados </w:t>
-      </w:r>
-      <w:proofErr w:type="spellStart"/>
-      <w:r>
-        <w:t>PostgreSQL</w:t>
-      </w:r>
-      <w:proofErr w:type="spellEnd"/>
-      <w:r>
-        <w:t>. A análise do conteúdo estruturado pode ser utilizada, por exemplo, para otimização de recursos de empresas adquirentes de veículos, e sua visualização foi possibilitada através do software de Tableau Desktop.</w:t>
+        <w:t>dos do módulo de consulta da página da FIPE e persistência das informações estruturadas em banco de dados PostgreSQL. A análise do conteúdo estruturado pode ser utilizada, por exemplo, para otimização de recursos de empresas adquirentes de veículos, e sua visualização foi possibilitada através do software de Tableau Desktop.</w:t>
       </w:r>
     </w:p>
     <w:p>
@@ -4753,15 +4567,7 @@
         <w:ind w:firstLine="431"/>
       </w:pPr>
       <w:r>
-        <w:t xml:space="preserve">A partir dos trabalhos supracitados é possível analisar que existem diversas aplicações da tecnologia de Web </w:t>
-      </w:r>
-      <w:proofErr w:type="spellStart"/>
-      <w:r>
-        <w:t>Scraping</w:t>
-      </w:r>
-      <w:proofErr w:type="spellEnd"/>
-      <w:r>
-        <w:t xml:space="preserve"> para a obtenção de dados. Constatou-se que a implementação da técnica é capaz de auxiliar a automação, assiduidade e estudo dos dados obtidos, além de dar suporte para distintas áreas de estudo.</w:t>
+        <w:t>A partir dos trabalhos supracitados é possível analisar que existem diversas aplicações da tecnologia de Web Scraping para a obtenção de dados. Constatou-se que a implementação da técnica é capaz de auxiliar a automação, assiduidade e estudo dos dados obtidos, além de dar suporte para distintas áreas de estudo.</w:t>
       </w:r>
     </w:p>
     <w:p>
@@ -4785,15 +4591,7 @@
       <w:commentRangeStart w:id="27"/>
       <w:commentRangeStart w:id="28"/>
       <w:r>
-        <w:t xml:space="preserve">A aplicação de Web </w:t>
-      </w:r>
-      <w:proofErr w:type="spellStart"/>
-      <w:r>
-        <w:t>Scraping</w:t>
-      </w:r>
-      <w:proofErr w:type="spellEnd"/>
-      <w:r>
-        <w:t xml:space="preserve"> nesse contexto de extração das informações de sites farmacêuticos especializados através da busca por elementos-chave que compõe a página web proverá agilidade em uma etapa importante da criação de novos medicamentos, principalmente nessa época na qual a nossa sociedade demanda por soluções rápidas e eficientes que combatam os agentes infecciosos recém descobertos.</w:t>
+        <w:t>A aplicação de Web Scraping nesse contexto de extração das informações de sites farmacêuticos especializados através da busca por elementos-chave que compõe a página web proverá agilidade em uma etapa importante da criação de novos medicamentos, principalmente nessa época na qual a nossa sociedade demanda por soluções rápidas e eficientes que combatam os agentes infecciosos recém descobertos.</w:t>
       </w:r>
       <w:commentRangeEnd w:id="27"/>
       <w:r>
@@ -5216,15 +5014,7 @@
         <w:t xml:space="preserve"> a visão comercial da rede através do primeiro vendedor de serviços on-line americano.</w:t>
       </w:r>
       <w:r>
-        <w:t xml:space="preserve"> Dez anos depois, o pesquisador Tim Berners-Lee, que posteriormente ficou conhecido como o pai da internet, imaginou o que chamou de World </w:t>
-      </w:r>
-      <w:proofErr w:type="spellStart"/>
-      <w:r>
-        <w:t>Wide</w:t>
-      </w:r>
-      <w:proofErr w:type="spellEnd"/>
-      <w:r>
-        <w:t xml:space="preserve"> Web (ou apenas web). Os alicerces da proposta de Berners-Lee são os mesmos da rede de ampla utilização que conhecemos hoje. Segundo KRAEMER [5], ao final do século XX, estabeleceu-se a tríade informação, educação e entretenimento na web, porém, novas possibilidades de uso seguem sendo exploradas até os dias de hoje.</w:t>
+        <w:t xml:space="preserve"> Dez anos depois, o pesquisador Tim Berners-Lee, que posteriormente ficou conhecido como o pai da internet, imaginou o que chamou de World Wide Web (ou apenas web). Os alicerces da proposta de Berners-Lee são os mesmos da rede de ampla utilização que conhecemos hoje. Segundo KRAEMER [5], ao final do século XX, estabeleceu-se a tríade informação, educação e entretenimento na web, porém, novas possibilidades de uso seguem sendo exploradas até os dias de hoje.</w:t>
       </w:r>
     </w:p>
     <w:p>
@@ -5274,79 +5064,42 @@
         <w:t xml:space="preserve"> </w:t>
       </w:r>
       <w:r>
-        <w:t>[11]</w:t>
+        <w:t>[11].</w:t>
+      </w:r>
+      <w:r>
+        <w:t xml:space="preserve"> Estejam aplicadas as devidas práticas de desenvolvimento web, frequentemente a navegação entre as páginas é fluida o suficiente para que os usuários percebam um único contexto em todas as páginas que compõe o mesmo site</w:t>
+      </w:r>
+      <w:r>
+        <w:t xml:space="preserve"> [11]</w:t>
       </w:r>
       <w:r>
         <w:t>.</w:t>
       </w:r>
-      <w:r>
-        <w:t xml:space="preserve"> Estejam aplicadas as devidas práticas de desenvolvimento web, frequentemente a navegação entre as páginas é fluida o suficiente para que os usuários percebam um único contexto em todas as páginas que compõe o mesmo site</w:t>
-      </w:r>
-      <w:r>
-        <w:t xml:space="preserve"> [11]</w:t>
-      </w:r>
-      <w:r>
-        <w:t>.</w:t>
-      </w:r>
     </w:p>
     <w:p>
       <w:pPr>
         <w:ind w:firstLine="426"/>
       </w:pPr>
       <w:r>
-        <w:t xml:space="preserve">Toda as páginas web são arquivos compostos por dados semiestruturados, mais precisamente através de uma linguagem de marcação denominada </w:t>
-      </w:r>
-      <w:proofErr w:type="spellStart"/>
-      <w:r>
-        <w:t>HyperText</w:t>
-      </w:r>
-      <w:proofErr w:type="spellEnd"/>
-      <w:r>
-        <w:t xml:space="preserve"> </w:t>
-      </w:r>
-      <w:proofErr w:type="spellStart"/>
-      <w:r>
-        <w:t>Markup</w:t>
-      </w:r>
-      <w:proofErr w:type="spellEnd"/>
-      <w:r>
-        <w:t xml:space="preserve"> </w:t>
-      </w:r>
-      <w:proofErr w:type="spellStart"/>
-      <w:r>
-        <w:t>Language</w:t>
-      </w:r>
-      <w:proofErr w:type="spellEnd"/>
-      <w:r>
-        <w:t xml:space="preserve"> – HTML [8].</w:t>
+        <w:t>Toda as páginas web são arquivos compostos por dados semiestruturados, mais precisamente através de uma linguagem de marcação denominada HyperText Markup Language – HTML [8].</w:t>
       </w:r>
       <w:r>
         <w:t xml:space="preserve"> A estrutura do HTML é reconhecível através das marcações realizadas através das </w:t>
       </w:r>
-      <w:proofErr w:type="spellStart"/>
       <w:r>
         <w:rPr>
           <w:i/>
         </w:rPr>
         <w:t>tags</w:t>
       </w:r>
-      <w:proofErr w:type="spellEnd"/>
       <w:r>
         <w:t xml:space="preserve"> que, por sua vez, podem agrupar outras </w:t>
       </w:r>
-      <w:proofErr w:type="spellStart"/>
       <w:r>
         <w:rPr>
           <w:i/>
         </w:rPr>
-        <w:t>tags</w:t>
-      </w:r>
-      <w:proofErr w:type="spellEnd"/>
-      <w:r>
-        <w:rPr>
-          <w:i/>
-        </w:rPr>
-        <w:t xml:space="preserve"> </w:t>
+        <w:t xml:space="preserve">tags </w:t>
       </w:r>
       <w:r>
         <w:t xml:space="preserve">diversas. Os dois </w:t>
@@ -5482,21 +5235,19 @@
         <w:t>or</w:t>
       </w:r>
       <w:r>
-        <w:t xml:space="preserve"> as páginas, como folhas de estilo CSS [13]</w:t>
+        <w:t xml:space="preserve"> as páginas, como</w:t>
+      </w:r>
+      <w:r>
+        <w:t xml:space="preserve"> imagens,</w:t>
+      </w:r>
+      <w:r>
+        <w:t xml:space="preserve"> folhas de estilo CSS [13]</w:t>
       </w:r>
       <w:r>
         <w:t xml:space="preserve">, </w:t>
       </w:r>
       <w:r>
-        <w:t xml:space="preserve">scripts em </w:t>
-      </w:r>
-      <w:proofErr w:type="spellStart"/>
-      <w:r>
-        <w:t>Javascript</w:t>
-      </w:r>
-      <w:proofErr w:type="spellEnd"/>
-      <w:r>
-        <w:t xml:space="preserve"> [</w:t>
+        <w:t>scripts em Javascript [</w:t>
       </w:r>
       <w:r>
         <w:t>14] e a estrutura HTML previamente citada.</w:t>
@@ -5533,8 +5284,6 @@
       <w:r>
         <w:t>citado</w:t>
       </w:r>
-      <w:bookmarkStart w:id="29" w:name="_GoBack"/>
-      <w:bookmarkEnd w:id="29"/>
       <w:r>
         <w:t xml:space="preserve"> anteriormente.</w:t>
       </w:r>
@@ -5633,6 +5382,56 @@
       </w:r>
     </w:p>
     <w:p/>
+    <w:p>
+      <w:pPr>
+        <w:ind w:firstLine="426"/>
+      </w:pPr>
+      <w:r>
+        <w:t xml:space="preserve">Apesar de os navegadores serem a forma mais conhecida e utilizada pelos usuários para acessar páginas web, outros programas de computador também podem requisitar e interpretar as mesmas páginas, como é o caso de algumas bibliotecas e </w:t>
+      </w:r>
+      <w:commentRangeStart w:id="29"/>
+      <w:r>
+        <w:rPr>
+          <w:i/>
+        </w:rPr>
+        <w:t>frameworks</w:t>
+      </w:r>
+      <w:r>
+        <w:t xml:space="preserve"> </w:t>
+      </w:r>
+      <w:commentRangeEnd w:id="29"/>
+      <w:r>
+        <w:rPr>
+          <w:rStyle w:val="Refdecomentrio"/>
+        </w:rPr>
+        <w:commentReference w:id="29"/>
+      </w:r>
+      <w:r>
+        <w:t>de linguagens de programação.</w:t>
+      </w:r>
+      <w:r>
+        <w:t xml:space="preserve"> A partir</w:t>
+      </w:r>
+      <w:r>
+        <w:t xml:space="preserve"> destas implementações, é possível extrair o código HTML de uma página web através de poucas linhas de programação.</w:t>
+      </w:r>
+    </w:p>
+    <w:p>
+      <w:pPr>
+        <w:ind w:firstLine="426"/>
+      </w:pPr>
+      <w:commentRangeStart w:id="30"/>
+      <w:r>
+        <w:t>Dadas as características de páginas web previamente citadas, além das possibilidades relacionadas ao seu consumo, seja através de navegadores ou outros meios, existem diversas técnicas empregadas na análise, interpretação, busca e recuperação de dados contidos em páginas web.</w:t>
+      </w:r>
+      <w:commentRangeEnd w:id="30"/>
+      <w:r>
+        <w:rPr>
+          <w:rStyle w:val="Refdecomentrio"/>
+        </w:rPr>
+        <w:commentReference w:id="30"/>
+      </w:r>
+    </w:p>
     <w:p/>
     <w:p>
       <w:pPr>
@@ -5642,11 +5441,12 @@
           <w:color w:val="008000"/>
         </w:rPr>
       </w:pPr>
-      <w:commentRangeStart w:id="30"/>
+      <w:commentRangeStart w:id="32"/>
       <w:r>
         <w:rPr>
           <w:color w:val="008000"/>
         </w:rPr>
+        <w:lastRenderedPageBreak/>
         <w:t>DESENVOLVIMENTO DO TRABALHO</w:t>
       </w:r>
       <w:bookmarkEnd w:id="21"/>
@@ -5657,7 +5457,7 @@
           <w:color w:val="FF0000"/>
         </w:rPr>
       </w:pPr>
-      <w:bookmarkStart w:id="31" w:name="_Toc101326842"/>
+      <w:bookmarkStart w:id="33" w:name="_Toc101326842"/>
       <w:r>
         <w:tab/>
       </w:r>
@@ -5716,14 +5516,7 @@
         <w:rPr>
           <w:color w:val="FF0000"/>
         </w:rPr>
-        <w:t xml:space="preserve">, este o encaminha para avaliação. A avaliação da banca pode resultar em um conjunto de sugestões para o aprimoramento do trabalho, cabendo ao orientador encaminhar </w:t>
-      </w:r>
-      <w:r>
-        <w:rPr>
-          <w:color w:val="FF0000"/>
-        </w:rPr>
-        <w:lastRenderedPageBreak/>
-        <w:t>ao seu orientando as modificações a serem efetuadas.</w:t>
+        <w:t>, este o encaminha para avaliação. A avaliação da banca pode resultar em um conjunto de sugestões para o aprimoramento do trabalho, cabendo ao orientador encaminhar ao seu orientando as modificações a serem efetuadas.</w:t>
       </w:r>
       <w:r>
         <w:rPr>
@@ -5737,13 +5530,13 @@
         </w:rPr>
         <w:t xml:space="preserve"> entregue em sua versão em capa </w:t>
       </w:r>
-      <w:commentRangeEnd w:id="30"/>
+      <w:commentRangeEnd w:id="32"/>
       <w:r>
         <w:rPr>
           <w:rStyle w:val="Refdecomentrio"/>
           <w:color w:val="FF0000"/>
         </w:rPr>
-        <w:commentReference w:id="30"/>
+        <w:commentReference w:id="32"/>
       </w:r>
       <w:r>
         <w:rPr>
@@ -5760,15 +5553,15 @@
           <w:color w:val="008000"/>
         </w:rPr>
       </w:pPr>
-      <w:bookmarkStart w:id="32" w:name="_Toc378694368"/>
+      <w:bookmarkStart w:id="34" w:name="_Toc378694368"/>
       <w:r>
         <w:rPr>
           <w:color w:val="008000"/>
         </w:rPr>
         <w:t>TEXTO DO TRABALHO</w:t>
       </w:r>
-      <w:bookmarkEnd w:id="31"/>
-      <w:bookmarkEnd w:id="32"/>
+      <w:bookmarkEnd w:id="33"/>
+      <w:bookmarkEnd w:id="34"/>
     </w:p>
     <w:p>
       <w:pPr>
@@ -5864,14 +5657,15 @@
           <w:color w:val="008000"/>
         </w:rPr>
       </w:pPr>
-      <w:bookmarkStart w:id="33" w:name="_Toc378694369"/>
+      <w:bookmarkStart w:id="35" w:name="_Toc378694369"/>
       <w:r>
         <w:rPr>
           <w:color w:val="008000"/>
         </w:rPr>
+        <w:lastRenderedPageBreak/>
         <w:t>REFERÊNCIAS BIBLIOGRÁFICAS</w:t>
       </w:r>
-      <w:bookmarkEnd w:id="33"/>
+      <w:bookmarkEnd w:id="35"/>
     </w:p>
     <w:p>
       <w:r>
@@ -5934,14 +5728,7 @@
         <w:rPr>
           <w:color w:val="FF0000"/>
         </w:rPr>
-        <w:t xml:space="preserve"> Uma boa dica é usar a referência automática que já coloca as citações na ordem correta e faz a referência (no final do documento) de forma automática. </w:t>
-      </w:r>
-      <w:r>
-        <w:rPr>
-          <w:color w:val="FF0000"/>
-        </w:rPr>
-        <w:lastRenderedPageBreak/>
-        <w:t xml:space="preserve">Com isso, caso alguma referência seja acrescentada depois, você não precisa rever toda a lista citada. Para isso vá no menu referência e clique em inserir citação </w:t>
+        <w:t xml:space="preserve"> Uma boa dica é usar a referência automática que já coloca as citações na ordem correta e faz a referência (no final do documento) de forma automática. Com isso, caso alguma referência seja acrescentada depois, você não precisa rever toda a lista citada. Para isso vá no menu referência e clique em inserir citação </w:t>
       </w:r>
       <w:r>
         <w:rPr>
@@ -5965,14 +5752,14 @@
           <w:color w:val="008000"/>
         </w:rPr>
       </w:pPr>
-      <w:bookmarkStart w:id="34" w:name="_Toc378694370"/>
+      <w:bookmarkStart w:id="36" w:name="_Toc378694370"/>
       <w:r>
         <w:rPr>
           <w:color w:val="008000"/>
         </w:rPr>
         <w:t>CITAÇÕES</w:t>
       </w:r>
-      <w:bookmarkEnd w:id="34"/>
+      <w:bookmarkEnd w:id="36"/>
     </w:p>
     <w:p>
       <w:pPr>
@@ -6069,7 +5856,7 @@
       <w:r>
         <w:br w:type="page"/>
       </w:r>
-      <w:bookmarkStart w:id="35" w:name="_Toc378694371"/>
+      <w:bookmarkStart w:id="37" w:name="_Toc378694371"/>
       <w:r>
         <w:rPr>
           <w:color w:val="008000"/>
@@ -6077,9 +5864,9 @@
         <w:lastRenderedPageBreak/>
         <w:t>IDIOMA ESTRANGEIRO</w:t>
       </w:r>
-      <w:bookmarkStart w:id="36" w:name="CONCLUSÕES"/>
-      <w:bookmarkEnd w:id="35"/>
-      <w:bookmarkEnd w:id="36"/>
+      <w:bookmarkStart w:id="38" w:name="CONCLUSÕES"/>
+      <w:bookmarkEnd w:id="37"/>
+      <w:bookmarkEnd w:id="38"/>
     </w:p>
     <w:p>
       <w:pPr>
@@ -6129,14 +5916,14 @@
           <w:color w:val="008000"/>
         </w:rPr>
       </w:pPr>
-      <w:bookmarkStart w:id="37" w:name="_Toc378694372"/>
+      <w:bookmarkStart w:id="39" w:name="_Toc378694372"/>
       <w:r>
         <w:rPr>
           <w:color w:val="008000"/>
         </w:rPr>
         <w:t>FIGURAS, GRÁFICOS E TABELAS.</w:t>
       </w:r>
-      <w:bookmarkEnd w:id="37"/>
+      <w:bookmarkEnd w:id="39"/>
     </w:p>
     <w:p>
       <w:pPr>
@@ -6276,7 +6063,7 @@
           <w:color w:val="FF0000"/>
         </w:rPr>
       </w:pPr>
-      <w:bookmarkStart w:id="38" w:name="_Toc378694318"/>
+      <w:bookmarkStart w:id="40" w:name="_Toc378694318"/>
       <w:r>
         <w:rPr>
           <w:color w:val="FF0000"/>
@@ -6321,7 +6108,7 @@
         </w:rPr>
         <w:t>: Exemplo de um gráfico</w:t>
       </w:r>
-      <w:bookmarkEnd w:id="38"/>
+      <w:bookmarkEnd w:id="40"/>
     </w:p>
     <w:p>
       <w:pPr>
@@ -6387,35 +6174,22 @@
         <w:pStyle w:val="Legenda"/>
         <w:jc w:val="center"/>
       </w:pPr>
-      <w:bookmarkStart w:id="39" w:name="_Toc378694305"/>
+      <w:bookmarkStart w:id="41" w:name="_Toc378694305"/>
       <w:r>
         <w:t xml:space="preserve">Figura </w:t>
       </w:r>
-      <w:r>
-        <w:fldChar w:fldCharType="begin"/>
-      </w:r>
-      <w:r>
-        <w:instrText xml:space="preserve"> SEQ Figura \* ARABIC </w:instrText>
-      </w:r>
-      <w:r>
-        <w:fldChar w:fldCharType="separate"/>
-      </w:r>
-      <w:r>
-        <w:rPr>
-          <w:noProof/>
-        </w:rPr>
-        <w:t>1</w:t>
-      </w:r>
-      <w:r>
-        <w:rPr>
-          <w:noProof/>
-        </w:rPr>
-        <w:fldChar w:fldCharType="end"/>
-      </w:r>
+      <w:fldSimple w:instr=" SEQ Figura \* ARABIC ">
+        <w:r>
+          <w:rPr>
+            <w:noProof/>
+          </w:rPr>
+          <w:t>1</w:t>
+        </w:r>
+      </w:fldSimple>
       <w:r>
         <w:t>: Exemplo de Figura.</w:t>
       </w:r>
-      <w:bookmarkEnd w:id="39"/>
+      <w:bookmarkEnd w:id="41"/>
     </w:p>
     <w:p/>
     <w:p>
@@ -6424,35 +6198,22 @@
         <w:keepNext/>
         <w:jc w:val="center"/>
       </w:pPr>
-      <w:bookmarkStart w:id="40" w:name="_Toc378694310"/>
+      <w:bookmarkStart w:id="42" w:name="_Toc378694310"/>
       <w:r>
         <w:t xml:space="preserve">Tabela </w:t>
       </w:r>
-      <w:r>
-        <w:fldChar w:fldCharType="begin"/>
-      </w:r>
-      <w:r>
-        <w:instrText xml:space="preserve"> SEQ Tabela \* ARABIC </w:instrText>
-      </w:r>
-      <w:r>
-        <w:fldChar w:fldCharType="separate"/>
-      </w:r>
-      <w:r>
-        <w:rPr>
-          <w:noProof/>
-        </w:rPr>
-        <w:t>1</w:t>
-      </w:r>
-      <w:r>
-        <w:rPr>
-          <w:noProof/>
-        </w:rPr>
-        <w:fldChar w:fldCharType="end"/>
-      </w:r>
+      <w:fldSimple w:instr=" SEQ Tabela \* ARABIC ">
+        <w:r>
+          <w:rPr>
+            <w:noProof/>
+          </w:rPr>
+          <w:t>1</w:t>
+        </w:r>
+      </w:fldSimple>
       <w:r>
         <w:t>: Exemplo de Tabela.</w:t>
       </w:r>
-      <w:bookmarkEnd w:id="40"/>
+      <w:bookmarkEnd w:id="42"/>
     </w:p>
     <w:tbl>
       <w:tblPr>
@@ -6606,14 +6367,14 @@
           <w:color w:val="FF0000"/>
         </w:rPr>
       </w:pPr>
-      <w:bookmarkStart w:id="41" w:name="_Toc378694373"/>
+      <w:bookmarkStart w:id="43" w:name="_Toc378694373"/>
       <w:r>
         <w:rPr>
           <w:color w:val="FF0000"/>
         </w:rPr>
         <w:t>NOTAS ENTRE O ORIENTADOR E O ALUNO</w:t>
       </w:r>
-      <w:bookmarkEnd w:id="41"/>
+      <w:bookmarkEnd w:id="43"/>
     </w:p>
     <w:p>
       <w:pPr>
@@ -6660,7 +6421,7 @@
         <w:spacing w:before="100" w:beforeAutospacing="1" w:after="100" w:afterAutospacing="1"/>
         <w:jc w:val="both"/>
       </w:pPr>
-      <w:bookmarkStart w:id="42" w:name="_Toc378694374"/>
+      <w:bookmarkStart w:id="44" w:name="_Toc378694374"/>
       <w:r>
         <w:lastRenderedPageBreak/>
         <w:t xml:space="preserve">CONCLUSÕES </w:t>
@@ -6668,7 +6429,7 @@
       <w:r>
         <w:t>E TRABALHOS FUTUROS</w:t>
       </w:r>
-      <w:bookmarkEnd w:id="42"/>
+      <w:bookmarkEnd w:id="44"/>
     </w:p>
     <w:p>
       <w:pPr>
@@ -6721,14 +6482,14 @@
         </w:rPr>
         <w:br w:type="page"/>
       </w:r>
-      <w:bookmarkStart w:id="43" w:name="REFERENCIASBIBLIOGRÁFICAS"/>
-      <w:bookmarkStart w:id="44" w:name="_Toc378694375"/>
-      <w:bookmarkEnd w:id="43"/>
+      <w:bookmarkStart w:id="45" w:name="REFERENCIASBIBLIOGRÁFICAS"/>
+      <w:bookmarkStart w:id="46" w:name="_Toc378694375"/>
+      <w:bookmarkEnd w:id="45"/>
       <w:r>
         <w:lastRenderedPageBreak/>
         <w:t>REFERÊNCIAS BIBLIOGRÁFICAS</w:t>
       </w:r>
-      <w:bookmarkEnd w:id="44"/>
+      <w:bookmarkEnd w:id="46"/>
     </w:p>
     <w:p>
       <w:pPr>
@@ -6746,71 +6507,7 @@
           <w:b/>
           <w:bCs/>
         </w:rPr>
-        <w:t xml:space="preserve">Aplicação de um programa de extração de dados através da técnica de web </w:t>
-      </w:r>
-      <w:proofErr w:type="spellStart"/>
-      <w:r>
-        <w:rPr>
-          <w:b/>
-          <w:bCs/>
-        </w:rPr>
-        <w:t>scraping</w:t>
-      </w:r>
-      <w:proofErr w:type="spellEnd"/>
-      <w:r>
-        <w:rPr>
-          <w:b/>
-          <w:bCs/>
-        </w:rPr>
-        <w:t xml:space="preserve"> para determinação do perfil epidemiológico dos pacientes da clínica de </w:t>
-      </w:r>
-      <w:proofErr w:type="spellStart"/>
-      <w:r>
-        <w:rPr>
-          <w:b/>
-          <w:bCs/>
-        </w:rPr>
-        <w:t>estomatologia</w:t>
-      </w:r>
-      <w:proofErr w:type="spellEnd"/>
-      <w:r>
-        <w:rPr>
-          <w:b/>
-          <w:bCs/>
-        </w:rPr>
-        <w:t xml:space="preserve"> da faculdade de odontologia da </w:t>
-      </w:r>
-      <w:proofErr w:type="spellStart"/>
-      <w:r>
-        <w:rPr>
-          <w:b/>
-          <w:bCs/>
-        </w:rPr>
-        <w:t>ufrj</w:t>
-      </w:r>
-      <w:proofErr w:type="spellEnd"/>
-      <w:r>
-        <w:rPr>
-          <w:b/>
-          <w:bCs/>
-        </w:rPr>
-        <w:t xml:space="preserve"> cadastrados no software </w:t>
-      </w:r>
-      <w:proofErr w:type="spellStart"/>
-      <w:r>
-        <w:rPr>
-          <w:b/>
-          <w:bCs/>
-        </w:rPr>
-        <w:t>estomato</w:t>
-      </w:r>
-      <w:proofErr w:type="spellEnd"/>
-      <w:r>
-        <w:rPr>
-          <w:b/>
-          <w:bCs/>
-        </w:rPr>
-        <w:t xml:space="preserve"> web</w:t>
+        <w:t>Aplicação de um programa de extração de dados através da técnica de web scraping para determinação do perfil epidemiológico dos pacientes da clínica de estomatologia da faculdade de odontologia da ufrj cadastrados no software estomato web</w:t>
       </w:r>
       <w:r>
         <w:t>,</w:t>
@@ -6827,15 +6524,7 @@
         </w:numPr>
       </w:pPr>
       <w:r>
-        <w:t xml:space="preserve">MAZINI, </w:t>
-      </w:r>
-      <w:proofErr w:type="spellStart"/>
-      <w:r>
-        <w:t>Dhaniel</w:t>
-      </w:r>
-      <w:proofErr w:type="spellEnd"/>
-      <w:r>
-        <w:t xml:space="preserve"> Nunes; SATO, Renato Cesar. </w:t>
+        <w:t xml:space="preserve">MAZINI, Dhaniel Nunes; SATO, Renato Cesar. </w:t>
       </w:r>
       <w:r>
         <w:rPr>
@@ -6845,56 +6534,11 @@
         <w:t>Extração de dados financeiros com um web scraper: um estudo sobre a rentabilidade dos dividendos</w:t>
       </w:r>
       <w:r>
-        <w:t xml:space="preserve">, 2019. </w:t>
-      </w:r>
-      <w:proofErr w:type="spellStart"/>
-      <w:r>
-        <w:t>Dissertaação</w:t>
-      </w:r>
-      <w:proofErr w:type="spellEnd"/>
-      <w:r>
-        <w:t xml:space="preserve"> (Artigo na WAIAF) - </w:t>
-      </w:r>
-      <w:r>
-        <w:t xml:space="preserve">Workshop </w:t>
-      </w:r>
-      <w:proofErr w:type="spellStart"/>
-      <w:r>
-        <w:t>of</w:t>
-      </w:r>
-      <w:proofErr w:type="spellEnd"/>
-      <w:r>
-        <w:t xml:space="preserve"> Artificial </w:t>
-      </w:r>
-      <w:proofErr w:type="spellStart"/>
-      <w:r>
-        <w:t>Intelligence</w:t>
-      </w:r>
-      <w:proofErr w:type="spellEnd"/>
-      <w:r>
-        <w:t xml:space="preserve"> </w:t>
-      </w:r>
-      <w:proofErr w:type="spellStart"/>
-      <w:r>
-        <w:t>Applied</w:t>
-      </w:r>
-      <w:proofErr w:type="spellEnd"/>
-      <w:r>
-        <w:t xml:space="preserve"> </w:t>
-      </w:r>
-      <w:proofErr w:type="spellStart"/>
-      <w:r>
-        <w:t>to</w:t>
-      </w:r>
-      <w:proofErr w:type="spellEnd"/>
-      <w:r>
-        <w:t xml:space="preserve"> </w:t>
-      </w:r>
-      <w:proofErr w:type="spellStart"/>
-      <w:r>
-        <w:t>Finance</w:t>
-      </w:r>
-      <w:proofErr w:type="spellEnd"/>
+        <w:t xml:space="preserve">, 2019. Dissertaação (Artigo na WAIAF) - </w:t>
+      </w:r>
+      <w:r>
+        <w:t>Workshop of Artificial Intelligence Applied to Finance</w:t>
+      </w:r>
       <w:r>
         <w:t xml:space="preserve">, ITA, </w:t>
       </w:r>
@@ -6937,25 +6581,7 @@
           <w:bCs/>
           <w:szCs w:val="24"/>
         </w:rPr>
-        <w:t xml:space="preserve">Thiago da Cunha; GANIMI, Zeus </w:t>
-      </w:r>
-      <w:proofErr w:type="spellStart"/>
-      <w:r>
-        <w:rPr>
-          <w:rFonts w:eastAsia="Arial" w:cs="Arial"/>
-          <w:bCs/>
-          <w:szCs w:val="24"/>
-        </w:rPr>
-        <w:t>Olenchuk</w:t>
-      </w:r>
-      <w:proofErr w:type="spellEnd"/>
-      <w:r>
-        <w:rPr>
-          <w:rFonts w:eastAsia="Arial" w:cs="Arial"/>
-          <w:bCs/>
-          <w:szCs w:val="24"/>
-        </w:rPr>
-        <w:t xml:space="preserve">. </w:t>
+        <w:t xml:space="preserve">Thiago da Cunha; GANIMI, Zeus Olenchuk. </w:t>
       </w:r>
       <w:r>
         <w:rPr>
@@ -6963,25 +6589,7 @@
           <w:b/>
           <w:szCs w:val="24"/>
         </w:rPr>
-        <w:t xml:space="preserve">Extração de dados com web </w:t>
-      </w:r>
-      <w:proofErr w:type="spellStart"/>
-      <w:r>
-        <w:rPr>
-          <w:rFonts w:eastAsia="Arial" w:cs="Arial"/>
-          <w:b/>
-          <w:szCs w:val="24"/>
-        </w:rPr>
-        <w:t>scraping</w:t>
-      </w:r>
-      <w:proofErr w:type="spellEnd"/>
-      <w:r>
-        <w:rPr>
-          <w:rFonts w:eastAsia="Arial" w:cs="Arial"/>
-          <w:b/>
-          <w:szCs w:val="24"/>
-        </w:rPr>
-        <w:t xml:space="preserve"> para análise da variação de preço de veículos automotores</w:t>
+        <w:t>Extração de dados com web scraping para análise da variação de preço de veículos automotores</w:t>
       </w:r>
       <w:r>
         <w:rPr>
@@ -7076,7 +6684,7 @@
           <w:szCs w:val="24"/>
         </w:rPr>
       </w:pPr>
-      <w:bookmarkStart w:id="45" w:name="REFERENCIASBIBLIOGRÁFICAS_4"/>
+      <w:bookmarkStart w:id="47" w:name="REFERENCIASBIBLIOGRÁFICAS_4"/>
       <w:r>
         <w:rPr>
           <w:b/>
@@ -7106,19 +6714,11 @@
           <w:numId w:val="3"/>
         </w:numPr>
       </w:pPr>
-      <w:bookmarkStart w:id="46" w:name="ANEXOS"/>
-      <w:bookmarkEnd w:id="45"/>
-      <w:bookmarkEnd w:id="46"/>
-      <w:r>
-        <w:t xml:space="preserve">ABREU, Karen </w:t>
-      </w:r>
-      <w:proofErr w:type="spellStart"/>
-      <w:r>
-        <w:t>Kraemer</w:t>
-      </w:r>
-      <w:proofErr w:type="spellEnd"/>
-      <w:r>
-        <w:t xml:space="preserve">. </w:t>
+      <w:bookmarkStart w:id="48" w:name="ANEXOS"/>
+      <w:bookmarkEnd w:id="47"/>
+      <w:bookmarkEnd w:id="48"/>
+      <w:r>
+        <w:t xml:space="preserve">ABREU, Karen Kraemer. </w:t>
       </w:r>
       <w:r>
         <w:rPr>
@@ -7142,126 +6742,16 @@
         </w:numPr>
       </w:pPr>
       <w:r>
-        <w:t xml:space="preserve">KABIR MUHAMMAD SAJJAD, </w:t>
-      </w:r>
-      <w:proofErr w:type="spellStart"/>
-      <w:r>
-        <w:t>Syed</w:t>
-      </w:r>
-      <w:proofErr w:type="spellEnd"/>
-      <w:r>
-        <w:t xml:space="preserve">. </w:t>
+        <w:t xml:space="preserve">KABIR MUHAMMAD SAJJAD, Syed. </w:t>
       </w:r>
       <w:r>
         <w:rPr>
           <w:b/>
         </w:rPr>
-        <w:t xml:space="preserve">Basic </w:t>
-      </w:r>
-      <w:proofErr w:type="spellStart"/>
-      <w:r>
-        <w:rPr>
-          <w:b/>
-        </w:rPr>
-        <w:t>Guidelines</w:t>
-      </w:r>
-      <w:proofErr w:type="spellEnd"/>
-      <w:r>
-        <w:rPr>
-          <w:b/>
-        </w:rPr>
-        <w:t xml:space="preserve"> for </w:t>
-      </w:r>
-      <w:proofErr w:type="spellStart"/>
-      <w:r>
-        <w:rPr>
-          <w:b/>
-        </w:rPr>
-        <w:t>Research</w:t>
-      </w:r>
-      <w:proofErr w:type="spellEnd"/>
-      <w:r>
-        <w:rPr>
-          <w:b/>
-        </w:rPr>
-        <w:t xml:space="preserve">: </w:t>
-      </w:r>
-      <w:proofErr w:type="spellStart"/>
-      <w:r>
-        <w:rPr>
-          <w:b/>
-        </w:rPr>
-        <w:t>An</w:t>
-      </w:r>
-      <w:proofErr w:type="spellEnd"/>
-      <w:r>
-        <w:rPr>
-          <w:b/>
-        </w:rPr>
-        <w:t xml:space="preserve"> </w:t>
-      </w:r>
-      <w:proofErr w:type="spellStart"/>
-      <w:r>
-        <w:rPr>
-          <w:b/>
-        </w:rPr>
-        <w:t>Introductory</w:t>
-      </w:r>
-      <w:proofErr w:type="spellEnd"/>
-      <w:r>
-        <w:rPr>
-          <w:b/>
-        </w:rPr>
-        <w:t xml:space="preserve"> Approach for </w:t>
-      </w:r>
-      <w:proofErr w:type="spellStart"/>
-      <w:r>
-        <w:rPr>
-          <w:b/>
-        </w:rPr>
-        <w:t>All</w:t>
-      </w:r>
-      <w:proofErr w:type="spellEnd"/>
-      <w:r>
-        <w:rPr>
-          <w:b/>
-        </w:rPr>
-        <w:t xml:space="preserve"> Disciplines</w:t>
-      </w:r>
-      <w:r>
-        <w:t xml:space="preserve">, </w:t>
-      </w:r>
-      <w:proofErr w:type="spellStart"/>
-      <w:r>
-        <w:t>Edition</w:t>
-      </w:r>
-      <w:proofErr w:type="spellEnd"/>
-      <w:r>
-        <w:t xml:space="preserve">: </w:t>
-      </w:r>
-      <w:proofErr w:type="spellStart"/>
-      <w:r>
-        <w:t>First</w:t>
-      </w:r>
-      <w:proofErr w:type="spellEnd"/>
-      <w:r>
-        <w:t xml:space="preserve">, </w:t>
-      </w:r>
-      <w:proofErr w:type="spellStart"/>
-      <w:r>
-        <w:t>Chapter</w:t>
-      </w:r>
-      <w:proofErr w:type="spellEnd"/>
-      <w:r>
-        <w:t xml:space="preserve">: 9, Publisher: Book Zone </w:t>
-      </w:r>
-      <w:proofErr w:type="spellStart"/>
-      <w:r>
-        <w:t>Publication</w:t>
-      </w:r>
-      <w:proofErr w:type="spellEnd"/>
-      <w:r>
-        <w:t>,</w:t>
+        <w:t>Basic Guidelines for Research: An Introductory Approach for All Disciplines</w:t>
+      </w:r>
+      <w:r>
+        <w:t>, Edition: First, Chapter: 9, Publisher: Book Zone Publication,</w:t>
       </w:r>
       <w:r>
         <w:t xml:space="preserve"> Chittagong-4203, Bangladesh, p</w:t>
@@ -7291,74 +6781,10 @@
         <w:rPr>
           <w:b/>
         </w:rPr>
-        <w:t xml:space="preserve">The data book </w:t>
-      </w:r>
-      <w:proofErr w:type="spellStart"/>
-      <w:r>
-        <w:rPr>
-          <w:b/>
-        </w:rPr>
-        <w:t>collection</w:t>
-      </w:r>
-      <w:proofErr w:type="spellEnd"/>
-      <w:r>
-        <w:rPr>
-          <w:b/>
-        </w:rPr>
-        <w:t xml:space="preserve"> </w:t>
-      </w:r>
-      <w:proofErr w:type="spellStart"/>
-      <w:r>
-        <w:rPr>
-          <w:b/>
-        </w:rPr>
-        <w:t>and</w:t>
-      </w:r>
-      <w:proofErr w:type="spellEnd"/>
-      <w:r>
-        <w:rPr>
-          <w:b/>
-        </w:rPr>
-        <w:t xml:space="preserve"> management </w:t>
-      </w:r>
-      <w:proofErr w:type="spellStart"/>
-      <w:r>
-        <w:rPr>
-          <w:b/>
-        </w:rPr>
-        <w:t>of</w:t>
-      </w:r>
-      <w:proofErr w:type="spellEnd"/>
-      <w:r>
-        <w:rPr>
-          <w:b/>
-        </w:rPr>
-        <w:t xml:space="preserve"> </w:t>
-      </w:r>
-      <w:proofErr w:type="spellStart"/>
-      <w:r>
-        <w:rPr>
-          <w:b/>
-        </w:rPr>
-        <w:t>research</w:t>
-      </w:r>
-      <w:proofErr w:type="spellEnd"/>
-      <w:r>
-        <w:rPr>
-          <w:b/>
-        </w:rPr>
-        <w:t xml:space="preserve"> data</w:t>
-      </w:r>
-      <w:r>
-        <w:t xml:space="preserve">-Chapman </w:t>
-      </w:r>
-      <w:proofErr w:type="spellStart"/>
-      <w:r>
-        <w:t>and</w:t>
-      </w:r>
-      <w:proofErr w:type="spellEnd"/>
-      <w:r>
-        <w:t xml:space="preserve"> Hall CRC Press, 2017, p. 36.</w:t>
+        <w:t>The data book collection and management of research data</w:t>
+      </w:r>
+      <w:r>
+        <w:t>-Chapman and Hall CRC Press, 2017, p. 36.</w:t>
       </w:r>
     </w:p>
     <w:p>
@@ -7376,58 +6802,10 @@
         <w:rPr>
           <w:b/>
         </w:rPr>
-        <w:t xml:space="preserve">WWW: </w:t>
-      </w:r>
-      <w:proofErr w:type="spellStart"/>
-      <w:r>
-        <w:rPr>
-          <w:b/>
-        </w:rPr>
-        <w:t>past</w:t>
-      </w:r>
-      <w:proofErr w:type="spellEnd"/>
-      <w:r>
-        <w:rPr>
-          <w:b/>
-        </w:rPr>
-        <w:t xml:space="preserve">, </w:t>
-      </w:r>
-      <w:proofErr w:type="spellStart"/>
-      <w:r>
-        <w:rPr>
-          <w:b/>
-        </w:rPr>
-        <w:t>present</w:t>
-      </w:r>
-      <w:proofErr w:type="spellEnd"/>
-      <w:r>
-        <w:rPr>
-          <w:b/>
-        </w:rPr>
-        <w:t xml:space="preserve">, </w:t>
-      </w:r>
-      <w:proofErr w:type="spellStart"/>
-      <w:r>
-        <w:rPr>
-          <w:b/>
-        </w:rPr>
-        <w:t>and</w:t>
-      </w:r>
-      <w:proofErr w:type="spellEnd"/>
-      <w:r>
-        <w:rPr>
-          <w:b/>
-        </w:rPr>
-        <w:t xml:space="preserve"> future</w:t>
-      </w:r>
-      <w:r>
-        <w:t>, 1996. Publicação</w:t>
-      </w:r>
-      <w:r>
-        <w:t xml:space="preserve"> </w:t>
-      </w:r>
-      <w:r>
-        <w:t>acadêmica – Computer, vol. 29, no. 10, pp. 69-77.</w:t>
+        <w:t>WWW: past, present, and future</w:t>
+      </w:r>
+      <w:r>
+        <w:t>, 1996. Publicação acadêmica – Computer, vol. 29, no. 10, pp. 69-77.</w:t>
       </w:r>
     </w:p>
     <w:p>
@@ -7439,60 +6817,16 @@
         </w:numPr>
       </w:pPr>
       <w:r>
-        <w:t xml:space="preserve">LONGMAN WESLEY, </w:t>
-      </w:r>
-      <w:proofErr w:type="spellStart"/>
-      <w:r>
-        <w:t>Addison</w:t>
-      </w:r>
-      <w:proofErr w:type="spellEnd"/>
-      <w:r>
-        <w:t xml:space="preserve">. </w:t>
+        <w:t xml:space="preserve">LONGMAN WESLEY, Addison. </w:t>
       </w:r>
       <w:r>
         <w:rPr>
           <w:b/>
         </w:rPr>
-        <w:t xml:space="preserve">A </w:t>
-      </w:r>
-      <w:proofErr w:type="spellStart"/>
-      <w:r>
-        <w:rPr>
-          <w:b/>
-        </w:rPr>
-        <w:t>History</w:t>
-      </w:r>
-      <w:proofErr w:type="spellEnd"/>
-      <w:r>
-        <w:rPr>
-          <w:b/>
-        </w:rPr>
-        <w:t xml:space="preserve"> </w:t>
-      </w:r>
-      <w:proofErr w:type="spellStart"/>
-      <w:r>
-        <w:rPr>
-          <w:b/>
-        </w:rPr>
-        <w:t>of</w:t>
-      </w:r>
-      <w:proofErr w:type="spellEnd"/>
-      <w:r>
-        <w:rPr>
-          <w:b/>
-        </w:rPr>
-        <w:t xml:space="preserve"> HTML</w:t>
-      </w:r>
-      <w:r>
-        <w:t>, 1998. &lt;</w:t>
-      </w:r>
-      <w:proofErr w:type="gramStart"/>
-      <w:r>
-        <w:t>https://www.w3.org/People/Raggett/book4/ch02.html</w:t>
-      </w:r>
-      <w:proofErr w:type="gramEnd"/>
-      <w:r>
-        <w:t>&gt; Acesso em 24 mai. 2020.</w:t>
+        <w:t>A History of HTML</w:t>
+      </w:r>
+      <w:r>
+        <w:t>, 1998. &lt;https://www.w3.org/People/Raggett/book4/ch02.html&gt; Acesso em 24 mai. 2020.</w:t>
       </w:r>
     </w:p>
     <w:p>
@@ -7506,38 +6840,14 @@
       <w:r>
         <w:t xml:space="preserve">BERNERS-LEE, Tim. </w:t>
       </w:r>
-      <w:proofErr w:type="spellStart"/>
       <w:r>
         <w:rPr>
           <w:b/>
         </w:rPr>
-        <w:t>Information</w:t>
-      </w:r>
-      <w:proofErr w:type="spellEnd"/>
-      <w:r>
-        <w:rPr>
-          <w:b/>
-        </w:rPr>
-        <w:t xml:space="preserve"> Management: A </w:t>
-      </w:r>
-      <w:proofErr w:type="spellStart"/>
-      <w:r>
-        <w:rPr>
-          <w:b/>
-        </w:rPr>
-        <w:t>Proposal</w:t>
-      </w:r>
-      <w:proofErr w:type="spellEnd"/>
-      <w:r>
-        <w:t>, 1989. &lt;</w:t>
-      </w:r>
-      <w:proofErr w:type="gramStart"/>
-      <w:r>
-        <w:t>https://www.w3.org/History/1989/proposal.html</w:t>
-      </w:r>
-      <w:proofErr w:type="gramEnd"/>
-      <w:r>
-        <w:t>&gt; Acesso em 24 mai. 2020.</w:t>
+        <w:t>Information Management: A Proposal</w:t>
+      </w:r>
+      <w:r>
+        <w:t>, 1989. &lt;https://www.w3.org/History/1989/proposal.html&gt; Acesso em 24 mai. 2020.</w:t>
       </w:r>
     </w:p>
     <w:p>
@@ -7553,48 +6863,16 @@
         <w:t xml:space="preserve"> </w:t>
       </w:r>
       <w:r>
-        <w:t xml:space="preserve">LAWSON, Bruce; SHARP, </w:t>
-      </w:r>
-      <w:proofErr w:type="spellStart"/>
-      <w:r>
-        <w:t>Remy</w:t>
-      </w:r>
-      <w:proofErr w:type="spellEnd"/>
-      <w:r>
-        <w:t xml:space="preserve">. </w:t>
-      </w:r>
-      <w:proofErr w:type="spellStart"/>
+        <w:t xml:space="preserve">LAWSON, Bruce; SHARP, Remy. </w:t>
+      </w:r>
       <w:r>
         <w:rPr>
           <w:b/>
         </w:rPr>
-        <w:t>Introducing</w:t>
-      </w:r>
-      <w:proofErr w:type="spellEnd"/>
-      <w:r>
-        <w:rPr>
-          <w:b/>
-        </w:rPr>
-        <w:t xml:space="preserve"> HTML5, 2nd </w:t>
-      </w:r>
-      <w:proofErr w:type="spellStart"/>
-      <w:r>
-        <w:rPr>
-          <w:b/>
-        </w:rPr>
-        <w:t>Edition</w:t>
-      </w:r>
-      <w:proofErr w:type="spellEnd"/>
-      <w:r>
-        <w:t xml:space="preserve">, 2011. Livro. New </w:t>
-      </w:r>
-      <w:proofErr w:type="spellStart"/>
-      <w:r>
-        <w:t>Riders</w:t>
-      </w:r>
-      <w:proofErr w:type="spellEnd"/>
-      <w:r>
-        <w:t xml:space="preserve"> Press, Berkeley, Canadá.</w:t>
+        <w:t>Introducing HTML5, 2nd Edition</w:t>
+      </w:r>
+      <w:r>
+        <w:t>, 2011. Livro. New Riders Press, Berkeley, Canadá.</w:t>
       </w:r>
     </w:p>
     <w:p>
@@ -7605,131 +6883,11 @@
           <w:numId w:val="3"/>
         </w:numPr>
       </w:pPr>
-      <w:proofErr w:type="spellStart"/>
       <w:r>
         <w:rPr>
           <w:b/>
         </w:rPr>
-        <w:t>What</w:t>
-      </w:r>
-      <w:proofErr w:type="spellEnd"/>
-      <w:r>
-        <w:rPr>
-          <w:b/>
-        </w:rPr>
-        <w:t xml:space="preserve"> </w:t>
-      </w:r>
-      <w:proofErr w:type="spellStart"/>
-      <w:r>
-        <w:rPr>
-          <w:b/>
-        </w:rPr>
-        <w:t>is</w:t>
-      </w:r>
-      <w:proofErr w:type="spellEnd"/>
-      <w:r>
-        <w:rPr>
-          <w:b/>
-        </w:rPr>
-        <w:t xml:space="preserve"> </w:t>
-      </w:r>
-      <w:proofErr w:type="spellStart"/>
-      <w:r>
-        <w:rPr>
-          <w:b/>
-        </w:rPr>
-        <w:t>the</w:t>
-      </w:r>
-      <w:proofErr w:type="spellEnd"/>
-      <w:r>
-        <w:rPr>
-          <w:b/>
-        </w:rPr>
-        <w:t xml:space="preserve"> </w:t>
-      </w:r>
-      <w:proofErr w:type="spellStart"/>
-      <w:r>
-        <w:rPr>
-          <w:b/>
-        </w:rPr>
-        <w:t>difference</w:t>
-      </w:r>
-      <w:proofErr w:type="spellEnd"/>
-      <w:r>
-        <w:rPr>
-          <w:b/>
-        </w:rPr>
-        <w:t xml:space="preserve"> </w:t>
-      </w:r>
-      <w:proofErr w:type="spellStart"/>
-      <w:r>
-        <w:rPr>
-          <w:b/>
-        </w:rPr>
-        <w:t>between</w:t>
-      </w:r>
-      <w:proofErr w:type="spellEnd"/>
-      <w:r>
-        <w:rPr>
-          <w:b/>
-        </w:rPr>
-        <w:t xml:space="preserve"> </w:t>
-      </w:r>
-      <w:proofErr w:type="spellStart"/>
-      <w:r>
-        <w:rPr>
-          <w:b/>
-        </w:rPr>
-        <w:t>webpage</w:t>
-      </w:r>
-      <w:proofErr w:type="spellEnd"/>
-      <w:r>
-        <w:rPr>
-          <w:b/>
-        </w:rPr>
-        <w:t xml:space="preserve">, website, web server </w:t>
-      </w:r>
-      <w:proofErr w:type="spellStart"/>
-      <w:r>
-        <w:rPr>
-          <w:b/>
-        </w:rPr>
-        <w:t>and</w:t>
-      </w:r>
-      <w:proofErr w:type="spellEnd"/>
-      <w:r>
-        <w:rPr>
-          <w:b/>
-        </w:rPr>
-        <w:t xml:space="preserve"> </w:t>
-      </w:r>
-      <w:proofErr w:type="spellStart"/>
-      <w:r>
-        <w:rPr>
-          <w:b/>
-        </w:rPr>
-        <w:t>search</w:t>
-      </w:r>
-      <w:proofErr w:type="spellEnd"/>
-      <w:r>
-        <w:rPr>
-          <w:b/>
-        </w:rPr>
-        <w:t xml:space="preserve"> </w:t>
-      </w:r>
-      <w:proofErr w:type="spellStart"/>
-      <w:r>
-        <w:rPr>
-          <w:b/>
-        </w:rPr>
-        <w:t>engine</w:t>
-      </w:r>
-      <w:proofErr w:type="spellEnd"/>
-      <w:r>
-        <w:rPr>
-          <w:b/>
-        </w:rPr>
-        <w:t>?</w:t>
+        <w:t>What is the difference between webpage, website, web server and search engine?</w:t>
       </w:r>
       <w:r>
         <w:t xml:space="preserve"> &lt;</w:t>
@@ -7758,44 +6916,8 @@
         <w:rPr>
           <w:b/>
         </w:rPr>
-        <w:t xml:space="preserve">CSS: </w:t>
-      </w:r>
-      <w:proofErr w:type="spellStart"/>
-      <w:r>
-        <w:rPr>
-          <w:b/>
-        </w:rPr>
-        <w:t>Cascading</w:t>
-      </w:r>
-      <w:proofErr w:type="spellEnd"/>
-      <w:r>
-        <w:rPr>
-          <w:b/>
-        </w:rPr>
-        <w:t xml:space="preserve"> </w:t>
-      </w:r>
-      <w:proofErr w:type="spellStart"/>
-      <w:r>
-        <w:rPr>
-          <w:b/>
-        </w:rPr>
-        <w:t>Style</w:t>
-      </w:r>
-      <w:proofErr w:type="spellEnd"/>
-      <w:r>
-        <w:rPr>
-          <w:b/>
-        </w:rPr>
-        <w:t xml:space="preserve"> </w:t>
-      </w:r>
-      <w:proofErr w:type="spellStart"/>
-      <w:r>
-        <w:rPr>
-          <w:b/>
-        </w:rPr>
-        <w:t>Sheets</w:t>
-      </w:r>
-      <w:proofErr w:type="spellEnd"/>
+        <w:t>CSS: Cascading Style Sheets</w:t>
+      </w:r>
       <w:r>
         <w:t xml:space="preserve">  &lt;</w:t>
       </w:r>
@@ -7822,14 +6944,12 @@
           <w:numId w:val="3"/>
         </w:numPr>
       </w:pPr>
-      <w:proofErr w:type="spellStart"/>
       <w:r>
         <w:rPr>
           <w:b/>
         </w:rPr>
         <w:t>Javascript</w:t>
       </w:r>
-      <w:proofErr w:type="spellEnd"/>
       <w:r>
         <w:rPr>
           <w:b/>
@@ -7844,13 +6964,7 @@
           <w:rPr>
             <w:rStyle w:val="Hyperlink"/>
           </w:rPr>
-          <w:t>https://developer.mozilla.org/en-US/</w:t>
-        </w:r>
-        <w:r>
-          <w:rPr>
-            <w:rStyle w:val="Hyperlink"/>
-          </w:rPr>
-          <w:t>docs/Web/JavaScript</w:t>
+          <w:t>https://developer.mozilla.org/en-US/docs/Web/JavaScript</w:t>
         </w:r>
       </w:hyperlink>
       <w:r>
@@ -7928,14 +7042,14 @@
       <w:r>
         <w:br w:type="page"/>
       </w:r>
-      <w:bookmarkStart w:id="47" w:name="_Toc101326847"/>
-      <w:bookmarkStart w:id="48" w:name="_Toc378694376"/>
+      <w:bookmarkStart w:id="49" w:name="_Toc101326847"/>
+      <w:bookmarkStart w:id="50" w:name="_Toc378694376"/>
       <w:r>
         <w:lastRenderedPageBreak/>
         <w:t>ANEXOS</w:t>
       </w:r>
-      <w:bookmarkEnd w:id="47"/>
-      <w:bookmarkEnd w:id="48"/>
+      <w:bookmarkEnd w:id="49"/>
+      <w:bookmarkEnd w:id="50"/>
     </w:p>
     <w:p>
       <w:pPr>
@@ -8122,11 +7236,9 @@
         </w:rPr>
         <w:annotationRef/>
       </w:r>
-      <w:proofErr w:type="gramStart"/>
       <w:r>
         <w:t>referência</w:t>
       </w:r>
-      <w:proofErr w:type="gramEnd"/>
     </w:p>
   </w:comment>
   <w:comment w:id="25" w:author="Marcello Telles" w:date="2020-05-09T20:26:00Z" w:initials="MT">
@@ -8140,13 +7252,8 @@
         </w:rPr>
         <w:annotationRef/>
       </w:r>
-      <w:proofErr w:type="gramStart"/>
-      <w:r>
-        <w:t>adicionei</w:t>
-      </w:r>
-      <w:proofErr w:type="gramEnd"/>
-      <w:r>
-        <w:t>!</w:t>
+      <w:r>
+        <w:t>adicionei!</w:t>
       </w:r>
     </w:p>
   </w:comment>
@@ -8185,7 +7292,7 @@
       </w:r>
     </w:p>
   </w:comment>
-  <w:comment w:id="30" w:author="altobelli" w:date="2020-04-16T17:01:00Z" w:initials="a">
+  <w:comment w:id="29" w:author="Marcello Telles" w:date="2020-05-25T22:36:00Z" w:initials="MT">
     <w:p>
       <w:pPr>
         <w:pStyle w:val="Textodecomentrio"/>
@@ -8197,15 +7304,41 @@
         <w:annotationRef/>
       </w:r>
       <w:r>
-        <w:t xml:space="preserve">Por favor, retira tudo que não for conteúdo nosso. Deixa uma cópia do </w:t>
-      </w:r>
-      <w:proofErr w:type="spellStart"/>
-      <w:r>
-        <w:t>template</w:t>
-      </w:r>
-      <w:proofErr w:type="spellEnd"/>
-      <w:r>
-        <w:t xml:space="preserve">, para futuras dúvidas de formatação. </w:t>
+        <w:t>Adicionar referência para o conceito de frameworks e exemplos</w:t>
+      </w:r>
+    </w:p>
+  </w:comment>
+  <w:comment w:id="30" w:author="Marcello Telles" w:date="2020-05-25T22:40:00Z" w:initials="MT">
+    <w:p>
+      <w:pPr>
+        <w:pStyle w:val="Textodecomentrio"/>
+      </w:pPr>
+      <w:r>
+        <w:rPr>
+          <w:rStyle w:val="Refdecomentrio"/>
+        </w:rPr>
+        <w:annotationRef/>
+      </w:r>
+      <w:r>
+        <w:t>Add referencia para algo de extração (?)</w:t>
+      </w:r>
+      <w:bookmarkStart w:id="31" w:name="_GoBack"/>
+      <w:bookmarkEnd w:id="31"/>
+    </w:p>
+  </w:comment>
+  <w:comment w:id="32" w:author="altobelli" w:date="2020-04-16T17:01:00Z" w:initials="a">
+    <w:p>
+      <w:pPr>
+        <w:pStyle w:val="Textodecomentrio"/>
+      </w:pPr>
+      <w:r>
+        <w:rPr>
+          <w:rStyle w:val="Refdecomentrio"/>
+        </w:rPr>
+        <w:annotationRef/>
+      </w:r>
+      <w:r>
+        <w:t xml:space="preserve">Por favor, retira tudo que não for conteúdo nosso. Deixa uma cópia do template, para futuras dúvidas de formatação. </w:t>
       </w:r>
       <w:r>
         <w:br/>
@@ -8231,6 +7364,8 @@
   <w15:commentEx w15:paraId="524F9D7E" w15:paraIdParent="4B0AB3F3" w15:done="0"/>
   <w15:commentEx w15:paraId="5E6F2342" w15:done="0"/>
   <w15:commentEx w15:paraId="6B224704" w15:paraIdParent="5E6F2342" w15:done="0"/>
+  <w15:commentEx w15:paraId="5AD16785" w15:done="0"/>
+  <w15:commentEx w15:paraId="5838C776" w15:done="0"/>
   <w15:commentEx w15:paraId="7C9F7088" w15:done="0"/>
 </w15:commentsEx>
 </file>
@@ -8336,7 +7471,7 @@
         <w:rStyle w:val="Nmerodepgina"/>
         <w:noProof/>
       </w:rPr>
-      <w:t>23</w:t>
+      <w:t>24</w:t>
     </w:r>
     <w:r>
       <w:rPr>
@@ -12370,7 +11505,7 @@
 </file>
 
 <file path=customXml/itemProps1.xml><?xml version="1.0" encoding="utf-8"?>
-<ds:datastoreItem xmlns:ds="http://schemas.openxmlformats.org/officeDocument/2006/customXml" ds:itemID="{E259D0EB-3F58-47C5-A657-BF4D7986BE7F}">
+<ds:datastoreItem xmlns:ds="http://schemas.openxmlformats.org/officeDocument/2006/customXml" ds:itemID="{8E5C9AB1-3BAD-473E-BF05-B7255051BB0D}">
   <ds:schemaRefs>
     <ds:schemaRef ds:uri="http://schemas.openxmlformats.org/officeDocument/2006/bibliography"/>
   </ds:schemaRefs>

</xml_diff>

<commit_message>
adicionando manual de consulta ao bulario Anvisa
precisamos dos manuais do FDA e Eudra
</commit_message>
<xml_diff>
--- a/TCC - Marcello Telles e Yasmim Lima.docx
+++ b/TCC - Marcello Telles e Yasmim Lima.docx
@@ -64,9 +64,6 @@
       </w:r>
     </w:p>
     <w:p>
-      <w:pPr>
-        <w:ind w:firstLine="1134"/>
-      </w:pPr>
       <w:r>
         <w:t>O estudo</w:t>
       </w:r>
@@ -1272,13 +1269,7 @@
         <w:t xml:space="preserve">Conforme definições realizadas </w:t>
       </w:r>
       <w:r>
-        <w:t xml:space="preserve">em reunião que contou com a presença de um </w:t>
-      </w:r>
-      <w:r>
-        <w:t xml:space="preserve">farmacêutico </w:t>
-      </w:r>
-      <w:r>
-        <w:t xml:space="preserve">pesquisador na área de interesse do presente trabalho (detalhada no Anexo A), foram levantados os requisitos necessários para a implementação da técnica de </w:t>
+        <w:t xml:space="preserve">em reunião que contou com a presença de um farmacêutico pesquisador na área de interesse do presente trabalho (detalhada no Anexo A), foram levantados os requisitos necessários para a implementação da técnica de </w:t>
       </w:r>
       <w:r>
         <w:rPr>
@@ -1322,8 +1313,6 @@
       <w:r>
         <w:t xml:space="preserve"> DE USO</w:t>
       </w:r>
-      <w:bookmarkStart w:id="12" w:name="_GoBack"/>
-      <w:bookmarkEnd w:id="12"/>
     </w:p>
     <w:p/>
     <w:p/>
@@ -1348,11 +1337,11 @@
         <w:pStyle w:val="REFERNCIABIBLIOGRFICA"/>
         <w:jc w:val="left"/>
       </w:pPr>
-      <w:bookmarkStart w:id="13" w:name="_Toc378694375"/>
+      <w:bookmarkStart w:id="12" w:name="_Toc378694375"/>
       <w:r>
         <w:t>REFERÊNCIAS BIBLIOGRÁFICAS</w:t>
       </w:r>
-      <w:bookmarkEnd w:id="13"/>
+      <w:bookmarkEnd w:id="12"/>
     </w:p>
     <w:p>
       <w:pPr>
@@ -1701,7 +1690,7 @@
           <w:szCs w:val="24"/>
         </w:rPr>
       </w:pPr>
-      <w:bookmarkStart w:id="14" w:name="REFERENCIASBIBLIOGRÁFICAS_4"/>
+      <w:bookmarkStart w:id="13" w:name="REFERENCIASBIBLIOGRÁFICAS_4"/>
       <w:r>
         <w:rPr>
           <w:b/>
@@ -1731,9 +1720,9 @@
           <w:numId w:val="3"/>
         </w:numPr>
       </w:pPr>
-      <w:bookmarkStart w:id="15" w:name="ANEXOS"/>
+      <w:bookmarkStart w:id="14" w:name="ANEXOS"/>
+      <w:bookmarkEnd w:id="13"/>
       <w:bookmarkEnd w:id="14"/>
-      <w:bookmarkEnd w:id="15"/>
       <w:r>
         <w:t xml:space="preserve">ABREU, Karen </w:t>
       </w:r>
@@ -2520,8 +2509,456 @@
       </w:r>
       <w:bookmarkEnd w:id="2"/>
     </w:p>
+    <w:p/>
+    <w:p>
+      <w:pPr>
+        <w:pStyle w:val="REFERNCIABIBLIOGRFICA"/>
+        <w:jc w:val="left"/>
+      </w:pPr>
+      <w:r>
+        <w:t>ANEXOS</w:t>
+      </w:r>
+    </w:p>
+    <w:p>
+      <w:pPr>
+        <w:pStyle w:val="REFERNCIABIBLIOGRFICA"/>
+        <w:jc w:val="left"/>
+        <w:rPr>
+          <w:b w:val="0"/>
+        </w:rPr>
+      </w:pPr>
+      <w:r>
+        <w:rPr>
+          <w:b w:val="0"/>
+        </w:rPr>
+        <w:t>anexo a – conteúdo da reunião com o especialista</w:t>
+      </w:r>
+    </w:p>
+    <w:p>
+      <w:pPr>
+        <w:ind w:firstLine="426"/>
+      </w:pPr>
+      <w:r>
+        <w:t>O objetivo do projeto envolve a utilização de engenharia reversa para, a partir dos medicamentos já produzidos, possamos extrair estatísticas de utilização dos seus constituintes e produzir novos fármacos com essas formulações.</w:t>
+      </w:r>
+    </w:p>
+    <w:p>
+      <w:pPr>
+        <w:ind w:firstLine="426"/>
+      </w:pPr>
+      <w:r>
+        <w:t xml:space="preserve">O documento abaixo apresenta o conteúdo da reunião realizada no dia 21/05/2020, que envolveu </w:t>
+      </w:r>
+      <w:proofErr w:type="spellStart"/>
+      <w:r>
+        <w:t>Altobelli</w:t>
+      </w:r>
+      <w:proofErr w:type="spellEnd"/>
+      <w:r>
+        <w:t xml:space="preserve"> de Brito (orientador), Lúcio Cabral (especialista farmacêutico), Yasmim Martins (aluna) e Marcello Telles (aluno).</w:t>
+      </w:r>
+    </w:p>
+    <w:p/>
+    <w:p>
+      <w:pPr>
+        <w:rPr>
+          <w:b/>
+          <w:i/>
+        </w:rPr>
+      </w:pPr>
+      <w:r>
+        <w:rPr>
+          <w:b/>
+          <w:i/>
+        </w:rPr>
+        <w:t>Manual da busca por bulas</w:t>
+      </w:r>
+    </w:p>
+    <w:p>
+      <w:pPr>
+        <w:rPr>
+          <w:b/>
+          <w:i/>
+        </w:rPr>
+      </w:pPr>
+    </w:p>
+    <w:p>
+      <w:pPr>
+        <w:ind w:firstLine="426"/>
+      </w:pPr>
+      <w:r>
+        <w:t xml:space="preserve">A primeira fonte de informação a ser consultada é a base de dados da Anvisa já que o órgão deve publicar as bulas de todos os medicamentos registrados em seu </w:t>
+      </w:r>
+      <w:proofErr w:type="spellStart"/>
+      <w:r>
+        <w:t>bulário</w:t>
+      </w:r>
+      <w:proofErr w:type="spellEnd"/>
+      <w:r>
+        <w:t>.</w:t>
+      </w:r>
+    </w:p>
+    <w:p>
+      <w:pPr>
+        <w:ind w:firstLine="426"/>
+      </w:pPr>
+      <w:r>
+        <w:t>Abaixo temos demonstradas as etapas de busca e coleta das bulas.</w:t>
+      </w:r>
+    </w:p>
+    <w:p>
+      <w:pPr>
+        <w:ind w:firstLine="426"/>
+      </w:pPr>
+    </w:p>
+    <w:p>
+      <w:pPr>
+        <w:pStyle w:val="PargrafodaLista"/>
+        <w:numPr>
+          <w:ilvl w:val="0"/>
+          <w:numId w:val="32"/>
+        </w:numPr>
+      </w:pPr>
+      <w:r>
+        <w:lastRenderedPageBreak/>
+        <w:t xml:space="preserve">Ao acessar a página principal de consulta ao </w:t>
+      </w:r>
+      <w:proofErr w:type="spellStart"/>
+      <w:r>
+        <w:t>bulário</w:t>
+      </w:r>
+      <w:proofErr w:type="spellEnd"/>
+      <w:r>
+        <w:t xml:space="preserve"> (</w:t>
+      </w:r>
+      <w:hyperlink r:id="rId17" w:history="1">
+        <w:r>
+          <w:rPr>
+            <w:rStyle w:val="Hyperlink"/>
+          </w:rPr>
+          <w:t>http://www.anvisa.gov.br/datavisa/fila_bula/index.asp</w:t>
+        </w:r>
+      </w:hyperlink>
+      <w:r>
+        <w:t>),</w:t>
+      </w:r>
+      <w:r>
+        <w:t xml:space="preserve"> é apresentada a tela abaixo:</w:t>
+      </w:r>
+    </w:p>
+    <w:p>
+      <w:pPr>
+        <w:pStyle w:val="PargrafodaLista"/>
+      </w:pPr>
+    </w:p>
+    <w:p>
+      <w:pPr>
+        <w:pStyle w:val="PargrafodaLista"/>
+      </w:pPr>
+      <w:r>
+        <w:rPr>
+          <w:noProof/>
+        </w:rPr>
+        <w:drawing>
+          <wp:inline distT="0" distB="0" distL="0" distR="0" wp14:anchorId="6F2124B7" wp14:editId="658A6555">
+            <wp:extent cx="5400040" cy="2723515"/>
+            <wp:effectExtent l="0" t="0" r="0" b="635"/>
+            <wp:docPr id="3" name="Imagem 3"/>
+            <wp:cNvGraphicFramePr>
+              <a:graphicFrameLocks xmlns:a="http://schemas.openxmlformats.org/drawingml/2006/main" noChangeAspect="1"/>
+            </wp:cNvGraphicFramePr>
+            <a:graphic xmlns:a="http://schemas.openxmlformats.org/drawingml/2006/main">
+              <a:graphicData uri="http://schemas.openxmlformats.org/drawingml/2006/picture">
+                <pic:pic xmlns:pic="http://schemas.openxmlformats.org/drawingml/2006/picture">
+                  <pic:nvPicPr>
+                    <pic:cNvPr id="0" name="Picture 3"/>
+                    <pic:cNvPicPr>
+                      <a:picLocks noChangeAspect="1" noChangeArrowheads="1"/>
+                    </pic:cNvPicPr>
+                  </pic:nvPicPr>
+                  <pic:blipFill>
+                    <a:blip r:embed="rId18">
+                      <a:extLst>
+                        <a:ext uri="{28A0092B-C50C-407E-A947-70E740481C1C}">
+                          <a14:useLocalDpi xmlns:a14="http://schemas.microsoft.com/office/drawing/2010/main" val="0"/>
+                        </a:ext>
+                      </a:extLst>
+                    </a:blip>
+                    <a:srcRect/>
+                    <a:stretch>
+                      <a:fillRect/>
+                    </a:stretch>
+                  </pic:blipFill>
+                  <pic:spPr bwMode="auto">
+                    <a:xfrm>
+                      <a:off x="0" y="0"/>
+                      <a:ext cx="5400040" cy="2723515"/>
+                    </a:xfrm>
+                    <a:prstGeom prst="rect">
+                      <a:avLst/>
+                    </a:prstGeom>
+                    <a:noFill/>
+                    <a:ln>
+                      <a:noFill/>
+                    </a:ln>
+                  </pic:spPr>
+                </pic:pic>
+              </a:graphicData>
+            </a:graphic>
+          </wp:inline>
+        </w:drawing>
+      </w:r>
+    </w:p>
+    <w:p>
+      <w:pPr>
+        <w:pStyle w:val="PargrafodaLista"/>
+        <w:numPr>
+          <w:ilvl w:val="0"/>
+          <w:numId w:val="32"/>
+        </w:numPr>
+      </w:pPr>
+      <w:r>
+        <w:t>Neste momento são preenchidos os campos desejados para filtrar a busca. Caso nenhum campo seja preenchido, o resultado listará todas as bulas de todos os medicamentos, contando com 10 registros por página. No exemplo abaixo, buscamos por “dipirona”:</w:t>
+      </w:r>
+    </w:p>
+    <w:p/>
+    <w:p>
+      <w:pPr>
+        <w:ind w:left="709"/>
+      </w:pPr>
+      <w:r>
+        <w:rPr>
+          <w:noProof/>
+        </w:rPr>
+        <w:drawing>
+          <wp:inline distT="0" distB="0" distL="0" distR="0" wp14:anchorId="119FA959" wp14:editId="35308656">
+            <wp:extent cx="5400040" cy="3533140"/>
+            <wp:effectExtent l="0" t="0" r="0" b="0"/>
+            <wp:docPr id="4" name="Imagem 4"/>
+            <wp:cNvGraphicFramePr>
+              <a:graphicFrameLocks xmlns:a="http://schemas.openxmlformats.org/drawingml/2006/main" noChangeAspect="1"/>
+            </wp:cNvGraphicFramePr>
+            <a:graphic xmlns:a="http://schemas.openxmlformats.org/drawingml/2006/main">
+              <a:graphicData uri="http://schemas.openxmlformats.org/drawingml/2006/picture">
+                <pic:pic xmlns:pic="http://schemas.openxmlformats.org/drawingml/2006/picture">
+                  <pic:nvPicPr>
+                    <pic:cNvPr id="0" name="Picture 4"/>
+                    <pic:cNvPicPr>
+                      <a:picLocks noChangeAspect="1" noChangeArrowheads="1"/>
+                    </pic:cNvPicPr>
+                  </pic:nvPicPr>
+                  <pic:blipFill>
+                    <a:blip r:embed="rId19">
+                      <a:extLst>
+                        <a:ext uri="{28A0092B-C50C-407E-A947-70E740481C1C}">
+                          <a14:useLocalDpi xmlns:a14="http://schemas.microsoft.com/office/drawing/2010/main" val="0"/>
+                        </a:ext>
+                      </a:extLst>
+                    </a:blip>
+                    <a:srcRect/>
+                    <a:stretch>
+                      <a:fillRect/>
+                    </a:stretch>
+                  </pic:blipFill>
+                  <pic:spPr bwMode="auto">
+                    <a:xfrm>
+                      <a:off x="0" y="0"/>
+                      <a:ext cx="5400040" cy="3533140"/>
+                    </a:xfrm>
+                    <a:prstGeom prst="rect">
+                      <a:avLst/>
+                    </a:prstGeom>
+                    <a:noFill/>
+                    <a:ln>
+                      <a:noFill/>
+                    </a:ln>
+                  </pic:spPr>
+                </pic:pic>
+              </a:graphicData>
+            </a:graphic>
+          </wp:inline>
+        </w:drawing>
+      </w:r>
+    </w:p>
+    <w:p>
+      <w:pPr>
+        <w:pStyle w:val="PargrafodaLista"/>
+        <w:numPr>
+          <w:ilvl w:val="0"/>
+          <w:numId w:val="32"/>
+        </w:numPr>
+      </w:pPr>
+      <w:r>
+        <w:lastRenderedPageBreak/>
+        <w:t>O resultado exibe informações como nome do medicamento, empresa responsável pela produção, expediente, data de publicação e os arquivos no formato PDF com versões da bula do paciente e do profissional. Nosso alvo para este projeto é a bula do profissional, que pode ser baixada com um simples clique no símbolo do arquivo:</w:t>
+      </w:r>
+    </w:p>
+    <w:p>
+      <w:pPr>
+        <w:pStyle w:val="PargrafodaLista"/>
+      </w:pPr>
+    </w:p>
+    <w:p>
+      <w:pPr>
+        <w:pStyle w:val="PargrafodaLista"/>
+      </w:pPr>
+      <w:r>
+        <w:rPr>
+          <w:noProof/>
+        </w:rPr>
+        <w:drawing>
+          <wp:inline distT="0" distB="0" distL="0" distR="0" wp14:anchorId="5649D138" wp14:editId="68EC2663">
+            <wp:extent cx="5286375" cy="2047875"/>
+            <wp:effectExtent l="0" t="0" r="9525" b="9525"/>
+            <wp:docPr id="1" name="Imagem 1"/>
+            <wp:cNvGraphicFramePr>
+              <a:graphicFrameLocks xmlns:a="http://schemas.openxmlformats.org/drawingml/2006/main" noChangeAspect="1"/>
+            </wp:cNvGraphicFramePr>
+            <a:graphic xmlns:a="http://schemas.openxmlformats.org/drawingml/2006/main">
+              <a:graphicData uri="http://schemas.openxmlformats.org/drawingml/2006/picture">
+                <pic:pic xmlns:pic="http://schemas.openxmlformats.org/drawingml/2006/picture">
+                  <pic:nvPicPr>
+                    <pic:cNvPr id="1" name=""/>
+                    <pic:cNvPicPr/>
+                  </pic:nvPicPr>
+                  <pic:blipFill>
+                    <a:blip r:embed="rId20"/>
+                    <a:stretch>
+                      <a:fillRect/>
+                    </a:stretch>
+                  </pic:blipFill>
+                  <pic:spPr>
+                    <a:xfrm>
+                      <a:off x="0" y="0"/>
+                      <a:ext cx="5286375" cy="2047875"/>
+                    </a:xfrm>
+                    <a:prstGeom prst="rect">
+                      <a:avLst/>
+                    </a:prstGeom>
+                  </pic:spPr>
+                </pic:pic>
+              </a:graphicData>
+            </a:graphic>
+          </wp:inline>
+        </w:drawing>
+      </w:r>
+    </w:p>
+    <w:p>
+      <w:pPr>
+        <w:pStyle w:val="PargrafodaLista"/>
+      </w:pPr>
+    </w:p>
+    <w:p>
+      <w:pPr>
+        <w:pStyle w:val="PargrafodaLista"/>
+        <w:rPr>
+          <w:color w:val="FF0000"/>
+          <w:sz w:val="28"/>
+          <w:szCs w:val="28"/>
+        </w:rPr>
+      </w:pPr>
+      <w:commentRangeStart w:id="15"/>
+      <w:r>
+        <w:rPr>
+          <w:color w:val="FF0000"/>
+          <w:sz w:val="28"/>
+          <w:szCs w:val="28"/>
+          <w:highlight w:val="yellow"/>
+        </w:rPr>
+        <w:t>INCLUIR INFORMAÇÕES SOBRE OS BULÁRIOS DO FDA E EUDRA</w:t>
+      </w:r>
+      <w:commentRangeEnd w:id="15"/>
+      <w:r>
+        <w:rPr>
+          <w:rStyle w:val="Refdecomentrio"/>
+          <w:sz w:val="28"/>
+          <w:szCs w:val="28"/>
+        </w:rPr>
+        <w:commentReference w:id="15"/>
+      </w:r>
+    </w:p>
+    <w:p>
+      <w:pPr>
+        <w:pStyle w:val="PargrafodaLista"/>
+        <w:rPr>
+          <w:color w:val="FF0000"/>
+          <w:sz w:val="28"/>
+          <w:szCs w:val="28"/>
+        </w:rPr>
+      </w:pPr>
+    </w:p>
+    <w:p>
+      <w:pPr>
+        <w:pStyle w:val="REFERNCIABIBLIOGRFICA"/>
+        <w:jc w:val="left"/>
+        <w:rPr>
+          <w:b w:val="0"/>
+        </w:rPr>
+      </w:pPr>
+      <w:r>
+        <w:rPr>
+          <w:b w:val="0"/>
+        </w:rPr>
+        <w:t>ANEXO</w:t>
+      </w:r>
+      <w:r>
+        <w:rPr>
+          <w:b w:val="0"/>
+        </w:rPr>
+        <w:t xml:space="preserve"> </w:t>
+      </w:r>
+      <w:r>
+        <w:rPr>
+          <w:b w:val="0"/>
+        </w:rPr>
+        <w:t>B</w:t>
+      </w:r>
+      <w:r>
+        <w:rPr>
+          <w:b w:val="0"/>
+        </w:rPr>
+        <w:t xml:space="preserve"> – </w:t>
+      </w:r>
+      <w:r>
+        <w:rPr>
+          <w:b w:val="0"/>
+        </w:rPr>
+        <w:t>DOCUMENTO DE ACEITE ASSINADO PELO ESPECIALISTA</w:t>
+      </w:r>
+    </w:p>
+    <w:p>
+      <w:pPr>
+        <w:pStyle w:val="REFERNCIABIBLIOGRFICA"/>
+        <w:ind w:firstLine="1134"/>
+        <w:jc w:val="left"/>
+        <w:rPr>
+          <w:b w:val="0"/>
+        </w:rPr>
+      </w:pPr>
+      <w:bookmarkStart w:id="16" w:name="_GoBack"/>
+      <w:bookmarkEnd w:id="16"/>
+      <w:r>
+        <w:rPr>
+          <w:color w:val="FF0000"/>
+          <w:sz w:val="28"/>
+          <w:szCs w:val="28"/>
+          <w:highlight w:val="yellow"/>
+        </w:rPr>
+        <w:t>TODO</w:t>
+      </w:r>
+    </w:p>
+    <w:p>
+      <w:pPr>
+        <w:pStyle w:val="PargrafodaLista"/>
+        <w:rPr>
+          <w:color w:val="FF0000"/>
+          <w:sz w:val="28"/>
+          <w:szCs w:val="28"/>
+        </w:rPr>
+      </w:pPr>
+    </w:p>
     <w:sectPr>
-      <w:headerReference w:type="default" r:id="rId17"/>
+      <w:headerReference w:type="default" r:id="rId21"/>
       <w:type w:val="oddPage"/>
       <w:pgSz w:w="11907" w:h="16840" w:code="9"/>
       <w:pgMar w:top="1701" w:right="1134" w:bottom="1531" w:left="1701" w:header="907" w:footer="1701" w:gutter="0"/>
@@ -2677,6 +3114,22 @@
       <w:proofErr w:type="spellEnd"/>
       <w:r>
         <w:t xml:space="preserve"> para algo de extração (?)</w:t>
+      </w:r>
+    </w:p>
+  </w:comment>
+  <w:comment w:id="15" w:author="Marcello Telles" w:date="2020-06-06T19:51:00Z" w:initials="MT">
+    <w:p>
+      <w:pPr>
+        <w:pStyle w:val="Textodecomentrio"/>
+      </w:pPr>
+      <w:r>
+        <w:rPr>
+          <w:rStyle w:val="Refdecomentrio"/>
+        </w:rPr>
+        <w:annotationRef/>
+      </w:r>
+      <w:r>
+        <w:t>Precisamos incluir essas fontes quando tivermos informações mais concretas sobre elas</w:t>
       </w:r>
     </w:p>
   </w:comment>
@@ -2693,6 +3146,7 @@
   <w15:commentEx w15:paraId="6B224704" w15:paraIdParent="5E6F2342" w15:done="0"/>
   <w15:commentEx w15:paraId="5AD16785" w15:done="0"/>
   <w15:commentEx w15:paraId="5838C776" w15:done="0"/>
+  <w15:commentEx w15:paraId="6A6F73E5" w15:done="0"/>
 </w15:commentsEx>
 </file>
 
@@ -2789,7 +3243,7 @@
         <w:rStyle w:val="Nmerodepgina"/>
         <w:noProof/>
       </w:rPr>
-      <w:t>10</w:t>
+      <w:t>14</w:t>
     </w:r>
     <w:r>
       <w:rPr>
@@ -4903,6 +5357,92 @@
     </w:lvl>
   </w:abstractNum>
   <w:abstractNum w:abstractNumId="15" w15:restartNumberingAfterBreak="0">
+    <w:nsid w:val="69192576"/>
+    <w:multiLevelType w:val="hybridMultilevel"/>
+    <w:tmpl w:val="CB2A9E82"/>
+    <w:lvl w:ilvl="0" w:tplc="0416000F">
+      <w:start w:val="1"/>
+      <w:numFmt w:val="decimal"/>
+      <w:lvlText w:val="%1."/>
+      <w:lvlJc w:val="left"/>
+      <w:pPr>
+        <w:ind w:left="720" w:hanging="360"/>
+      </w:pPr>
+    </w:lvl>
+    <w:lvl w:ilvl="1" w:tplc="04160019" w:tentative="1">
+      <w:start w:val="1"/>
+      <w:numFmt w:val="lowerLetter"/>
+      <w:lvlText w:val="%2."/>
+      <w:lvlJc w:val="left"/>
+      <w:pPr>
+        <w:ind w:left="1440" w:hanging="360"/>
+      </w:pPr>
+    </w:lvl>
+    <w:lvl w:ilvl="2" w:tplc="0416001B" w:tentative="1">
+      <w:start w:val="1"/>
+      <w:numFmt w:val="lowerRoman"/>
+      <w:lvlText w:val="%3."/>
+      <w:lvlJc w:val="right"/>
+      <w:pPr>
+        <w:ind w:left="2160" w:hanging="180"/>
+      </w:pPr>
+    </w:lvl>
+    <w:lvl w:ilvl="3" w:tplc="0416000F" w:tentative="1">
+      <w:start w:val="1"/>
+      <w:numFmt w:val="decimal"/>
+      <w:lvlText w:val="%4."/>
+      <w:lvlJc w:val="left"/>
+      <w:pPr>
+        <w:ind w:left="2880" w:hanging="360"/>
+      </w:pPr>
+    </w:lvl>
+    <w:lvl w:ilvl="4" w:tplc="04160019" w:tentative="1">
+      <w:start w:val="1"/>
+      <w:numFmt w:val="lowerLetter"/>
+      <w:lvlText w:val="%5."/>
+      <w:lvlJc w:val="left"/>
+      <w:pPr>
+        <w:ind w:left="3600" w:hanging="360"/>
+      </w:pPr>
+    </w:lvl>
+    <w:lvl w:ilvl="5" w:tplc="0416001B" w:tentative="1">
+      <w:start w:val="1"/>
+      <w:numFmt w:val="lowerRoman"/>
+      <w:lvlText w:val="%6."/>
+      <w:lvlJc w:val="right"/>
+      <w:pPr>
+        <w:ind w:left="4320" w:hanging="180"/>
+      </w:pPr>
+    </w:lvl>
+    <w:lvl w:ilvl="6" w:tplc="0416000F" w:tentative="1">
+      <w:start w:val="1"/>
+      <w:numFmt w:val="decimal"/>
+      <w:lvlText w:val="%7."/>
+      <w:lvlJc w:val="left"/>
+      <w:pPr>
+        <w:ind w:left="5040" w:hanging="360"/>
+      </w:pPr>
+    </w:lvl>
+    <w:lvl w:ilvl="7" w:tplc="04160019" w:tentative="1">
+      <w:start w:val="1"/>
+      <w:numFmt w:val="lowerLetter"/>
+      <w:lvlText w:val="%8."/>
+      <w:lvlJc w:val="left"/>
+      <w:pPr>
+        <w:ind w:left="5760" w:hanging="360"/>
+      </w:pPr>
+    </w:lvl>
+    <w:lvl w:ilvl="8" w:tplc="0416001B" w:tentative="1">
+      <w:start w:val="1"/>
+      <w:numFmt w:val="lowerRoman"/>
+      <w:lvlText w:val="%9."/>
+      <w:lvlJc w:val="right"/>
+      <w:pPr>
+        <w:ind w:left="6480" w:hanging="180"/>
+      </w:pPr>
+    </w:lvl>
+  </w:abstractNum>
+  <w:abstractNum w:abstractNumId="16" w15:restartNumberingAfterBreak="0">
     <w:nsid w:val="6ED06AF0"/>
     <w:multiLevelType w:val="hybridMultilevel"/>
     <w:tmpl w:val="755E0164"/>
@@ -5042,7 +5582,7 @@
       </w:rPr>
     </w:lvl>
   </w:abstractNum>
-  <w:abstractNum w:abstractNumId="16" w15:restartNumberingAfterBreak="0">
+  <w:abstractNum w:abstractNumId="17" w15:restartNumberingAfterBreak="0">
     <w:nsid w:val="70DE48F1"/>
     <w:multiLevelType w:val="hybridMultilevel"/>
     <w:tmpl w:val="0B180CEE"/>
@@ -5159,7 +5699,7 @@
       </w:pPr>
     </w:lvl>
   </w:abstractNum>
-  <w:abstractNum w:abstractNumId="17" w15:restartNumberingAfterBreak="0">
+  <w:abstractNum w:abstractNumId="18" w15:restartNumberingAfterBreak="0">
     <w:nsid w:val="7B6D44F3"/>
     <w:multiLevelType w:val="multilevel"/>
     <w:tmpl w:val="20FA66B6"/>
@@ -5282,10 +5822,10 @@
     </w:lvl>
   </w:abstractNum>
   <w:num w:numId="1">
-    <w:abstractNumId w:val="17"/>
+    <w:abstractNumId w:val="18"/>
   </w:num>
   <w:num w:numId="2">
-    <w:abstractNumId w:val="16"/>
+    <w:abstractNumId w:val="17"/>
   </w:num>
   <w:num w:numId="3">
     <w:abstractNumId w:val="3"/>
@@ -5297,7 +5837,7 @@
     <w:abstractNumId w:val="5"/>
   </w:num>
   <w:num w:numId="6">
-    <w:abstractNumId w:val="17"/>
+    <w:abstractNumId w:val="18"/>
   </w:num>
   <w:num w:numId="7">
     <w:abstractNumId w:val="8"/>
@@ -5306,37 +5846,37 @@
     <w:abstractNumId w:val="4"/>
   </w:num>
   <w:num w:numId="9">
-    <w:abstractNumId w:val="17"/>
+    <w:abstractNumId w:val="18"/>
   </w:num>
   <w:num w:numId="10">
-    <w:abstractNumId w:val="17"/>
+    <w:abstractNumId w:val="18"/>
   </w:num>
   <w:num w:numId="11">
-    <w:abstractNumId w:val="17"/>
+    <w:abstractNumId w:val="18"/>
   </w:num>
   <w:num w:numId="12">
     <w:abstractNumId w:val="2"/>
   </w:num>
   <w:num w:numId="13">
-    <w:abstractNumId w:val="17"/>
+    <w:abstractNumId w:val="18"/>
   </w:num>
   <w:num w:numId="14">
-    <w:abstractNumId w:val="17"/>
+    <w:abstractNumId w:val="18"/>
   </w:num>
   <w:num w:numId="15">
-    <w:abstractNumId w:val="17"/>
+    <w:abstractNumId w:val="18"/>
   </w:num>
   <w:num w:numId="16">
-    <w:abstractNumId w:val="17"/>
+    <w:abstractNumId w:val="18"/>
   </w:num>
   <w:num w:numId="17">
-    <w:abstractNumId w:val="17"/>
+    <w:abstractNumId w:val="18"/>
   </w:num>
   <w:num w:numId="18">
-    <w:abstractNumId w:val="15"/>
+    <w:abstractNumId w:val="16"/>
   </w:num>
   <w:num w:numId="19">
-    <w:abstractNumId w:val="17"/>
+    <w:abstractNumId w:val="18"/>
   </w:num>
   <w:num w:numId="20">
     <w:abstractNumId w:val="14"/>
@@ -5351,7 +5891,7 @@
     <w:abstractNumId w:val="0"/>
   </w:num>
   <w:num w:numId="24">
-    <w:abstractNumId w:val="17"/>
+    <w:abstractNumId w:val="18"/>
   </w:num>
   <w:num w:numId="25">
     <w:abstractNumId w:val="10"/>
@@ -5369,10 +5909,13 @@
     <w:abstractNumId w:val="7"/>
   </w:num>
   <w:num w:numId="30">
-    <w:abstractNumId w:val="17"/>
+    <w:abstractNumId w:val="18"/>
   </w:num>
   <w:num w:numId="31">
-    <w:abstractNumId w:val="17"/>
+    <w:abstractNumId w:val="18"/>
+  </w:num>
+  <w:num w:numId="32">
+    <w:abstractNumId w:val="15"/>
   </w:num>
 </w:numbering>
 </file>
@@ -5485,7 +6028,7 @@
     <w:lsdException w:name="Body Text Indent 2" w:semiHidden="1" w:unhideWhenUsed="1"/>
     <w:lsdException w:name="Body Text Indent 3" w:semiHidden="1" w:unhideWhenUsed="1"/>
     <w:lsdException w:name="Block Text" w:semiHidden="1" w:unhideWhenUsed="1"/>
-    <w:lsdException w:name="Hyperlink" w:semiHidden="1" w:uiPriority="0" w:unhideWhenUsed="1"/>
+    <w:lsdException w:name="Hyperlink" w:semiHidden="1" w:unhideWhenUsed="1"/>
     <w:lsdException w:name="FollowedHyperlink" w:semiHidden="1" w:unhideWhenUsed="1"/>
     <w:lsdException w:name="Strong" w:uiPriority="22" w:qFormat="1"/>
     <w:lsdException w:name="Emphasis" w:uiPriority="20" w:qFormat="1"/>
@@ -6000,6 +6543,7 @@
   </w:style>
   <w:style w:type="character" w:styleId="Hyperlink">
     <w:name w:val="Hyperlink"/>
+    <w:uiPriority w:val="99"/>
     <w:rPr>
       <w:color w:val="0000FF"/>
       <w:u w:val="single"/>
@@ -6835,7 +7379,7 @@
 </file>
 
 <file path=customXml/itemProps1.xml><?xml version="1.0" encoding="utf-8"?>
-<ds:datastoreItem xmlns:ds="http://schemas.openxmlformats.org/officeDocument/2006/customXml" ds:itemID="{D85DB3B4-16DE-4DE0-95B2-16A56F533585}">
+<ds:datastoreItem xmlns:ds="http://schemas.openxmlformats.org/officeDocument/2006/customXml" ds:itemID="{3B471ACB-8938-442A-8F84-B289D0CE33B2}">
   <ds:schemaRefs>
     <ds:schemaRef ds:uri="http://schemas.openxmlformats.org/officeDocument/2006/bibliography"/>
   </ds:schemaRefs>

</xml_diff>

<commit_message>
adicionando diagrama e descrição do caso de uso Anvisa
</commit_message>
<xml_diff>
--- a/TCC - Marcello Telles e Yasmim Lima.docx
+++ b/TCC - Marcello Telles e Yasmim Lima.docx
@@ -23,7 +23,7 @@
     </w:p>
     <w:p>
       <w:pPr>
-        <w:ind w:firstLine="1134"/>
+        <w:ind w:firstLine="426"/>
       </w:pPr>
       <w:r>
         <w:t xml:space="preserve">Visando o entendimento e análise da importância da implementação </w:t>
@@ -112,7 +112,7 @@
     </w:p>
     <w:p>
       <w:pPr>
-        <w:ind w:firstLine="1134"/>
+        <w:ind w:firstLine="426"/>
       </w:pPr>
       <w:r>
         <w:t>Um segundo</w:t>
@@ -196,7 +196,7 @@
     <w:p/>
     <w:p>
       <w:pPr>
-        <w:ind w:firstLine="1134"/>
+        <w:ind w:firstLine="426"/>
       </w:pPr>
       <w:r>
         <w:t>Por fim o</w:t>
@@ -236,11 +236,11 @@
         <w:t>S</w:t>
       </w:r>
       <w:r>
-        <w:t xml:space="preserve">craper para capturar dados </w:t>
+        <w:t xml:space="preserve">craper para capturar dados de </w:t>
       </w:r>
       <w:r>
         <w:lastRenderedPageBreak/>
-        <w:t>de valores de automóveis, extraídos do site da FIPE (Fundação Instituto de Pesquisas Econômicas).</w:t>
+        <w:t>valores de automóveis, extraídos do site da FIPE (Fundação Instituto de Pesquisas Econômicas).</w:t>
       </w:r>
       <w:r>
         <w:t xml:space="preserve"> </w:t>
@@ -1314,6 +1314,1181 @@
         <w:t xml:space="preserve"> DE USO</w:t>
       </w:r>
     </w:p>
+    <w:p>
+      <w:pPr>
+        <w:pStyle w:val="Ttulo3"/>
+      </w:pPr>
+      <w:r>
+        <w:t>DIAGRAMA DO CASO DE USO SCRAP ANVISA</w:t>
+      </w:r>
+    </w:p>
+    <w:p>
+      <w:pPr>
+        <w:jc w:val="center"/>
+      </w:pPr>
+      <w:r>
+        <w:rPr>
+          <w:noProof/>
+        </w:rPr>
+        <w:drawing>
+          <wp:inline distT="0" distB="0" distL="0" distR="0" wp14:anchorId="50F276F1" wp14:editId="0B430C7F">
+            <wp:extent cx="3105150" cy="1162050"/>
+            <wp:effectExtent l="19050" t="19050" r="19050" b="19050"/>
+            <wp:docPr id="2" name="Imagem 2"/>
+            <wp:cNvGraphicFramePr>
+              <a:graphicFrameLocks xmlns:a="http://schemas.openxmlformats.org/drawingml/2006/main" noChangeAspect="1"/>
+            </wp:cNvGraphicFramePr>
+            <a:graphic xmlns:a="http://schemas.openxmlformats.org/drawingml/2006/main">
+              <a:graphicData uri="http://schemas.openxmlformats.org/drawingml/2006/picture">
+                <pic:pic xmlns:pic="http://schemas.openxmlformats.org/drawingml/2006/picture">
+                  <pic:nvPicPr>
+                    <pic:cNvPr id="1" name=""/>
+                    <pic:cNvPicPr/>
+                  </pic:nvPicPr>
+                  <pic:blipFill>
+                    <a:blip r:embed="rId13"/>
+                    <a:stretch>
+                      <a:fillRect/>
+                    </a:stretch>
+                  </pic:blipFill>
+                  <pic:spPr>
+                    <a:xfrm>
+                      <a:off x="0" y="0"/>
+                      <a:ext cx="3105150" cy="1162050"/>
+                    </a:xfrm>
+                    <a:prstGeom prst="rect">
+                      <a:avLst/>
+                    </a:prstGeom>
+                    <a:ln>
+                      <a:solidFill>
+                        <a:schemeClr val="tx1"/>
+                      </a:solidFill>
+                    </a:ln>
+                  </pic:spPr>
+                </pic:pic>
+              </a:graphicData>
+            </a:graphic>
+          </wp:inline>
+        </w:drawing>
+      </w:r>
+    </w:p>
+    <w:p>
+      <w:pPr>
+        <w:jc w:val="center"/>
+        <w:rPr>
+          <w:sz w:val="22"/>
+          <w:szCs w:val="22"/>
+        </w:rPr>
+      </w:pPr>
+      <w:r>
+        <w:rPr>
+          <w:sz w:val="22"/>
+          <w:szCs w:val="22"/>
+        </w:rPr>
+        <w:t xml:space="preserve">Figura 4 – Diagrama do caso de uso </w:t>
+      </w:r>
+      <w:r>
+        <w:rPr>
+          <w:i/>
+          <w:sz w:val="22"/>
+          <w:szCs w:val="22"/>
+        </w:rPr>
+        <w:t>Scrap</w:t>
+      </w:r>
+      <w:r>
+        <w:rPr>
+          <w:sz w:val="22"/>
+          <w:szCs w:val="22"/>
+        </w:rPr>
+        <w:t xml:space="preserve"> Anvisa</w:t>
+      </w:r>
+    </w:p>
+    <w:p>
+      <w:pPr>
+        <w:jc w:val="center"/>
+        <w:rPr>
+          <w:sz w:val="22"/>
+          <w:szCs w:val="22"/>
+        </w:rPr>
+      </w:pPr>
+    </w:p>
+    <w:p>
+      <w:pPr>
+        <w:pStyle w:val="Ttulo3"/>
+      </w:pPr>
+      <w:r>
+        <w:t>DESCRIÇÃO</w:t>
+      </w:r>
+      <w:r>
+        <w:t xml:space="preserve"> DO CASO DE USO SCRAP ANVISA</w:t>
+      </w:r>
+    </w:p>
+    <w:p>
+      <w:pPr>
+        <w:pStyle w:val="Sumrio1"/>
+        <w:rPr>
+          <w:sz w:val="22"/>
+          <w:szCs w:val="22"/>
+        </w:rPr>
+      </w:pPr>
+      <w:r>
+        <w:rPr>
+          <w:sz w:val="22"/>
+          <w:szCs w:val="22"/>
+        </w:rPr>
+        <w:t xml:space="preserve">Tabela 1 – Descrição do caso de uso </w:t>
+      </w:r>
+      <w:r>
+        <w:rPr>
+          <w:i/>
+          <w:sz w:val="22"/>
+          <w:szCs w:val="22"/>
+        </w:rPr>
+        <w:t>Scrap</w:t>
+      </w:r>
+      <w:r>
+        <w:rPr>
+          <w:sz w:val="22"/>
+          <w:szCs w:val="22"/>
+        </w:rPr>
+        <w:t xml:space="preserve"> Anvisa</w:t>
+      </w:r>
+    </w:p>
+    <w:tbl>
+      <w:tblPr>
+        <w:tblStyle w:val="Tabelacomgrade"/>
+        <w:tblW w:w="0" w:type="auto"/>
+        <w:tblLook w:val="04A0" w:firstRow="1" w:lastRow="0" w:firstColumn="1" w:lastColumn="0" w:noHBand="0" w:noVBand="1"/>
+      </w:tblPr>
+      <w:tblGrid>
+        <w:gridCol w:w="2547"/>
+        <w:gridCol w:w="6515"/>
+      </w:tblGrid>
+      <w:tr>
+        <w:tc>
+          <w:tcPr>
+            <w:tcW w:w="2547" w:type="dxa"/>
+          </w:tcPr>
+          <w:p>
+            <w:pPr>
+              <w:jc w:val="left"/>
+              <w:rPr>
+                <w:b/>
+              </w:rPr>
+            </w:pPr>
+            <w:r>
+              <w:rPr>
+                <w:b/>
+              </w:rPr>
+              <w:t>ID:</w:t>
+            </w:r>
+          </w:p>
+        </w:tc>
+        <w:tc>
+          <w:tcPr>
+            <w:tcW w:w="6515" w:type="dxa"/>
+            <w:vAlign w:val="center"/>
+          </w:tcPr>
+          <w:p>
+            <w:pPr>
+              <w:jc w:val="left"/>
+              <w:rPr>
+                <w:b/>
+              </w:rPr>
+            </w:pPr>
+            <w:r>
+              <w:rPr>
+                <w:b/>
+              </w:rPr>
+              <w:t>UC01</w:t>
+            </w:r>
+          </w:p>
+        </w:tc>
+      </w:tr>
+      <w:tr>
+        <w:tc>
+          <w:tcPr>
+            <w:tcW w:w="2547" w:type="dxa"/>
+          </w:tcPr>
+          <w:p>
+            <w:pPr>
+              <w:jc w:val="left"/>
+              <w:rPr>
+                <w:b/>
+              </w:rPr>
+            </w:pPr>
+            <w:r>
+              <w:rPr>
+                <w:b/>
+              </w:rPr>
+              <w:t>Objetivo:</w:t>
+            </w:r>
+          </w:p>
+        </w:tc>
+        <w:tc>
+          <w:tcPr>
+            <w:tcW w:w="6515" w:type="dxa"/>
+            <w:vAlign w:val="center"/>
+          </w:tcPr>
+          <w:p>
+            <w:pPr>
+              <w:jc w:val="left"/>
+            </w:pPr>
+            <w:r>
+              <w:t>Extrair bula</w:t>
+            </w:r>
+            <w:r>
+              <w:t xml:space="preserve">s dos profissionais do </w:t>
+            </w:r>
+            <w:proofErr w:type="spellStart"/>
+            <w:r>
+              <w:t>bulário</w:t>
+            </w:r>
+            <w:proofErr w:type="spellEnd"/>
+            <w:r>
+              <w:t xml:space="preserve"> Anvisa</w:t>
+            </w:r>
+            <w:r>
+              <w:t>.</w:t>
+            </w:r>
+          </w:p>
+        </w:tc>
+      </w:tr>
+      <w:tr>
+        <w:tc>
+          <w:tcPr>
+            <w:tcW w:w="2547" w:type="dxa"/>
+          </w:tcPr>
+          <w:p>
+            <w:pPr>
+              <w:jc w:val="left"/>
+              <w:rPr>
+                <w:b/>
+              </w:rPr>
+            </w:pPr>
+            <w:r>
+              <w:rPr>
+                <w:b/>
+              </w:rPr>
+              <w:t>Requisitos:</w:t>
+            </w:r>
+          </w:p>
+        </w:tc>
+        <w:tc>
+          <w:tcPr>
+            <w:tcW w:w="6515" w:type="dxa"/>
+            <w:vAlign w:val="center"/>
+          </w:tcPr>
+          <w:p>
+            <w:pPr>
+              <w:jc w:val="left"/>
+            </w:pPr>
+            <w:r>
+              <w:t>Ter uma conexão ativa à Internet</w:t>
+            </w:r>
+            <w:r>
+              <w:t>.</w:t>
+            </w:r>
+          </w:p>
+        </w:tc>
+      </w:tr>
+      <w:tr>
+        <w:tc>
+          <w:tcPr>
+            <w:tcW w:w="2547" w:type="dxa"/>
+          </w:tcPr>
+          <w:p>
+            <w:pPr>
+              <w:jc w:val="left"/>
+            </w:pPr>
+            <w:r>
+              <w:rPr>
+                <w:b/>
+              </w:rPr>
+              <w:t>Atores</w:t>
+            </w:r>
+            <w:r>
+              <w:rPr>
+                <w:b/>
+              </w:rPr>
+              <w:t>:</w:t>
+            </w:r>
+          </w:p>
+        </w:tc>
+        <w:tc>
+          <w:tcPr>
+            <w:tcW w:w="6515" w:type="dxa"/>
+            <w:vAlign w:val="center"/>
+          </w:tcPr>
+          <w:p>
+            <w:pPr>
+              <w:jc w:val="left"/>
+            </w:pPr>
+            <w:r>
+              <w:t>Usuário</w:t>
+            </w:r>
+            <w:r>
+              <w:t>.</w:t>
+            </w:r>
+          </w:p>
+        </w:tc>
+      </w:tr>
+      <w:tr>
+        <w:tc>
+          <w:tcPr>
+            <w:tcW w:w="2547" w:type="dxa"/>
+          </w:tcPr>
+          <w:p>
+            <w:pPr>
+              <w:jc w:val="left"/>
+            </w:pPr>
+            <w:r>
+              <w:rPr>
+                <w:b/>
+              </w:rPr>
+              <w:t>Pré-condições</w:t>
+            </w:r>
+            <w:r>
+              <w:rPr>
+                <w:b/>
+              </w:rPr>
+              <w:t>:</w:t>
+            </w:r>
+          </w:p>
+        </w:tc>
+        <w:tc>
+          <w:tcPr>
+            <w:tcW w:w="6515" w:type="dxa"/>
+            <w:vAlign w:val="center"/>
+          </w:tcPr>
+          <w:p>
+            <w:pPr>
+              <w:jc w:val="left"/>
+            </w:pPr>
+            <w:r>
+              <w:t>As dependências (compilador/interpretador da linguagem de programação, framework e bibliotecas auxiliares) devem estar instaladas no ambiente.</w:t>
+            </w:r>
+          </w:p>
+        </w:tc>
+      </w:tr>
+      <w:tr>
+        <w:tc>
+          <w:tcPr>
+            <w:tcW w:w="2547" w:type="dxa"/>
+          </w:tcPr>
+          <w:p>
+            <w:pPr>
+              <w:jc w:val="left"/>
+              <w:rPr>
+                <w:b/>
+              </w:rPr>
+            </w:pPr>
+            <w:r>
+              <w:rPr>
+                <w:b/>
+              </w:rPr>
+              <w:t>Pós</w:t>
+            </w:r>
+            <w:r>
+              <w:rPr>
+                <w:b/>
+              </w:rPr>
+              <w:t>-condições:</w:t>
+            </w:r>
+          </w:p>
+        </w:tc>
+        <w:tc>
+          <w:tcPr>
+            <w:tcW w:w="6515" w:type="dxa"/>
+            <w:vAlign w:val="center"/>
+          </w:tcPr>
+          <w:p>
+            <w:pPr>
+              <w:jc w:val="left"/>
+            </w:pPr>
+            <w:r>
+              <w:t>Os arquivos obtidos deverão estar salvos em disco.</w:t>
+            </w:r>
+          </w:p>
+        </w:tc>
+      </w:tr>
+      <w:tr>
+        <w:tc>
+          <w:tcPr>
+            <w:tcW w:w="2547" w:type="dxa"/>
+          </w:tcPr>
+          <w:p>
+            <w:pPr>
+              <w:jc w:val="left"/>
+            </w:pPr>
+            <w:r>
+              <w:rPr>
+                <w:b/>
+              </w:rPr>
+              <w:t>F</w:t>
+            </w:r>
+            <w:r>
+              <w:rPr>
+                <w:b/>
+              </w:rPr>
+              <w:t>luxo</w:t>
+            </w:r>
+            <w:r>
+              <w:rPr>
+                <w:b/>
+              </w:rPr>
+              <w:t xml:space="preserve"> </w:t>
+            </w:r>
+            <w:r>
+              <w:rPr>
+                <w:b/>
+              </w:rPr>
+              <w:t>principal</w:t>
+            </w:r>
+            <w:r>
+              <w:rPr>
+                <w:b/>
+              </w:rPr>
+              <w:t>:</w:t>
+            </w:r>
+          </w:p>
+        </w:tc>
+        <w:tc>
+          <w:tcPr>
+            <w:tcW w:w="6515" w:type="dxa"/>
+            <w:vAlign w:val="center"/>
+          </w:tcPr>
+          <w:p>
+            <w:pPr>
+              <w:jc w:val="left"/>
+              <w:rPr>
+                <w:b/>
+              </w:rPr>
+            </w:pPr>
+            <w:r>
+              <w:rPr>
+                <w:b/>
+                <w:i/>
+              </w:rPr>
+              <w:t>Scrap</w:t>
+            </w:r>
+            <w:r>
+              <w:rPr>
+                <w:b/>
+              </w:rPr>
+              <w:t xml:space="preserve"> Anvisa</w:t>
+            </w:r>
+          </w:p>
+          <w:p>
+            <w:pPr>
+              <w:jc w:val="left"/>
+              <w:rPr>
+                <w:b/>
+              </w:rPr>
+            </w:pPr>
+          </w:p>
+          <w:p>
+            <w:pPr>
+              <w:pStyle w:val="PargrafodaLista"/>
+              <w:numPr>
+                <w:ilvl w:val="0"/>
+                <w:numId w:val="35"/>
+              </w:numPr>
+              <w:jc w:val="left"/>
+            </w:pPr>
+            <w:r>
+              <w:t>O ator executa a ferramenta de linha de comando, fornecendo os parâmetros de busca para a fonte Anvisa;</w:t>
+            </w:r>
+          </w:p>
+          <w:p>
+            <w:pPr>
+              <w:pStyle w:val="PargrafodaLista"/>
+              <w:numPr>
+                <w:ilvl w:val="0"/>
+                <w:numId w:val="35"/>
+              </w:numPr>
+              <w:jc w:val="left"/>
+            </w:pPr>
+            <w:r>
+              <w:lastRenderedPageBreak/>
+              <w:t xml:space="preserve">A ferramenta recupera os resultados da base de dados Anvisa, </w:t>
+            </w:r>
+            <w:r>
+              <w:t>conforme</w:t>
+            </w:r>
+            <w:r>
+              <w:t xml:space="preserve"> o filtro passado como parâmetro;</w:t>
+            </w:r>
+          </w:p>
+          <w:p>
+            <w:pPr>
+              <w:pStyle w:val="PargrafodaLista"/>
+              <w:numPr>
+                <w:ilvl w:val="0"/>
+                <w:numId w:val="35"/>
+              </w:numPr>
+              <w:jc w:val="left"/>
+            </w:pPr>
+            <w:r>
+              <w:t xml:space="preserve">A ferramenta </w:t>
+            </w:r>
+            <w:r>
+              <w:t xml:space="preserve">gera um arquivo contendo o histórico da execução e </w:t>
+            </w:r>
+            <w:r>
+              <w:t>os arquivos de bulas dos resultados da busca no disco;</w:t>
+            </w:r>
+          </w:p>
+        </w:tc>
+      </w:tr>
+      <w:tr>
+        <w:tc>
+          <w:tcPr>
+            <w:tcW w:w="2547" w:type="dxa"/>
+          </w:tcPr>
+          <w:p>
+            <w:pPr>
+              <w:jc w:val="left"/>
+            </w:pPr>
+            <w:r>
+              <w:rPr>
+                <w:b/>
+              </w:rPr>
+              <w:lastRenderedPageBreak/>
+              <w:t>F</w:t>
+            </w:r>
+            <w:r>
+              <w:rPr>
+                <w:b/>
+              </w:rPr>
+              <w:t>luxo</w:t>
+            </w:r>
+            <w:r>
+              <w:rPr>
+                <w:b/>
+              </w:rPr>
+              <w:t xml:space="preserve"> </w:t>
+            </w:r>
+            <w:r>
+              <w:rPr>
+                <w:b/>
+              </w:rPr>
+              <w:t>alternativo</w:t>
+            </w:r>
+            <w:r>
+              <w:rPr>
+                <w:b/>
+              </w:rPr>
+              <w:t>:</w:t>
+            </w:r>
+          </w:p>
+        </w:tc>
+        <w:tc>
+          <w:tcPr>
+            <w:tcW w:w="6515" w:type="dxa"/>
+            <w:vAlign w:val="center"/>
+          </w:tcPr>
+          <w:p>
+            <w:pPr>
+              <w:jc w:val="left"/>
+            </w:pPr>
+            <w:r>
+              <w:t>Não há.</w:t>
+            </w:r>
+          </w:p>
+        </w:tc>
+      </w:tr>
+      <w:tr>
+        <w:tc>
+          <w:tcPr>
+            <w:tcW w:w="2547" w:type="dxa"/>
+          </w:tcPr>
+          <w:p>
+            <w:pPr>
+              <w:jc w:val="left"/>
+            </w:pPr>
+            <w:r>
+              <w:rPr>
+                <w:b/>
+              </w:rPr>
+              <w:t>Erros/Exceções</w:t>
+            </w:r>
+            <w:r>
+              <w:rPr>
+                <w:b/>
+              </w:rPr>
+              <w:t>:</w:t>
+            </w:r>
+          </w:p>
+        </w:tc>
+        <w:tc>
+          <w:tcPr>
+            <w:tcW w:w="6515" w:type="dxa"/>
+            <w:vAlign w:val="center"/>
+          </w:tcPr>
+          <w:p>
+            <w:pPr>
+              <w:jc w:val="left"/>
+            </w:pPr>
+            <w:r>
+              <w:t>O tratamento de erros (como requisições inválidas e timeouts) é feito pelo framework utilizado (mensagens de erro podem ser exibidas para o usuário).</w:t>
+            </w:r>
+          </w:p>
+          <w:p>
+            <w:pPr>
+              <w:jc w:val="left"/>
+            </w:pPr>
+            <w:r>
+              <w:t>Em caso de falha(s) na execução, as pós-condições não serão verdadeiras (os arquivos de resultado não serão obtidos).</w:t>
+            </w:r>
+          </w:p>
+        </w:tc>
+      </w:tr>
+      <w:tr>
+        <w:tc>
+          <w:tcPr>
+            <w:tcW w:w="2547" w:type="dxa"/>
+          </w:tcPr>
+          <w:p>
+            <w:pPr>
+              <w:jc w:val="left"/>
+              <w:rPr>
+                <w:b/>
+              </w:rPr>
+            </w:pPr>
+            <w:r>
+              <w:rPr>
+                <w:b/>
+              </w:rPr>
+              <w:t>Mensagens</w:t>
+            </w:r>
+            <w:r>
+              <w:rPr>
+                <w:b/>
+              </w:rPr>
+              <w:t>:</w:t>
+            </w:r>
+          </w:p>
+        </w:tc>
+        <w:tc>
+          <w:tcPr>
+            <w:tcW w:w="6515" w:type="dxa"/>
+            <w:vAlign w:val="center"/>
+          </w:tcPr>
+          <w:p>
+            <w:pPr>
+              <w:jc w:val="left"/>
+            </w:pPr>
+            <w:r>
+              <w:rPr>
+                <w:i/>
+              </w:rPr>
+              <w:t>Logs</w:t>
+            </w:r>
+            <w:r>
+              <w:t xml:space="preserve"> de saída contendo detalhes de execução da ferramenta</w:t>
+            </w:r>
+            <w:r>
+              <w:t>.</w:t>
+            </w:r>
+          </w:p>
+        </w:tc>
+      </w:tr>
+      <w:tr>
+        <w:trPr>
+          <w:trHeight w:val="3397"/>
+        </w:trPr>
+        <w:tc>
+          <w:tcPr>
+            <w:tcW w:w="2547" w:type="dxa"/>
+          </w:tcPr>
+          <w:p>
+            <w:pPr>
+              <w:jc w:val="left"/>
+              <w:rPr>
+                <w:b/>
+              </w:rPr>
+            </w:pPr>
+            <w:r>
+              <w:rPr>
+                <w:b/>
+              </w:rPr>
+              <w:t>Regras de negócio</w:t>
+            </w:r>
+            <w:r>
+              <w:rPr>
+                <w:b/>
+              </w:rPr>
+              <w:t>:</w:t>
+            </w:r>
+          </w:p>
+        </w:tc>
+        <w:tc>
+          <w:tcPr>
+            <w:tcW w:w="6515" w:type="dxa"/>
+            <w:vAlign w:val="center"/>
+          </w:tcPr>
+          <w:p>
+            <w:pPr>
+              <w:jc w:val="left"/>
+            </w:pPr>
+            <w:r>
+              <w:rPr>
+                <w:b/>
+              </w:rPr>
+              <w:t>[RN01]</w:t>
+            </w:r>
+            <w:r>
+              <w:rPr>
+                <w:b/>
+              </w:rPr>
+              <w:t xml:space="preserve"> </w:t>
+            </w:r>
+            <w:r>
+              <w:t xml:space="preserve">O endereço </w:t>
+            </w:r>
+            <w:hyperlink r:id="rId14" w:history="1">
+              <w:r>
+                <w:rPr>
+                  <w:rStyle w:val="Hyperlink"/>
+                </w:rPr>
+                <w:t>http://www.anvisa.gov.br/dat</w:t>
+              </w:r>
+              <w:r>
+                <w:rPr>
+                  <w:rStyle w:val="Hyperlink"/>
+                </w:rPr>
+                <w:t>a</w:t>
+              </w:r>
+              <w:r>
+                <w:rPr>
+                  <w:rStyle w:val="Hyperlink"/>
+                </w:rPr>
+                <w:t>visa/fila_bula/frmResultado.asp</w:t>
+              </w:r>
+            </w:hyperlink>
+            <w:r>
+              <w:t xml:space="preserve"> deve aceitar requisições com o método HTTP POST, contendo os seguintes parâmetros e seus respectivos significados:</w:t>
+            </w:r>
+          </w:p>
+          <w:p>
+            <w:pPr>
+              <w:pStyle w:val="PargrafodaLista"/>
+              <w:numPr>
+                <w:ilvl w:val="0"/>
+                <w:numId w:val="37"/>
+              </w:numPr>
+              <w:jc w:val="left"/>
+            </w:pPr>
+            <w:r>
+              <w:t>“</w:t>
+            </w:r>
+            <w:proofErr w:type="spellStart"/>
+            <w:proofErr w:type="gramStart"/>
+            <w:r>
+              <w:t>txtMedicamento</w:t>
+            </w:r>
+            <w:proofErr w:type="spellEnd"/>
+            <w:proofErr w:type="gramEnd"/>
+            <w:r>
+              <w:t>”: nome do princípio ativo</w:t>
+            </w:r>
+          </w:p>
+          <w:p>
+            <w:pPr>
+              <w:pStyle w:val="PargrafodaLista"/>
+              <w:numPr>
+                <w:ilvl w:val="0"/>
+                <w:numId w:val="37"/>
+              </w:numPr>
+              <w:jc w:val="left"/>
+            </w:pPr>
+            <w:r>
+              <w:t>“</w:t>
+            </w:r>
+            <w:proofErr w:type="spellStart"/>
+            <w:proofErr w:type="gramStart"/>
+            <w:r>
+              <w:t>txtEmpresa</w:t>
+            </w:r>
+            <w:proofErr w:type="spellEnd"/>
+            <w:proofErr w:type="gramEnd"/>
+            <w:r>
+              <w:t xml:space="preserve">“: empresa </w:t>
+            </w:r>
+            <w:proofErr w:type="spellStart"/>
+            <w:r>
+              <w:t>registrante</w:t>
+            </w:r>
+            <w:proofErr w:type="spellEnd"/>
+          </w:p>
+          <w:p>
+            <w:pPr>
+              <w:pStyle w:val="PargrafodaLista"/>
+              <w:numPr>
+                <w:ilvl w:val="0"/>
+                <w:numId w:val="37"/>
+              </w:numPr>
+              <w:jc w:val="left"/>
+            </w:pPr>
+            <w:r>
+              <w:t>“</w:t>
+            </w:r>
+            <w:proofErr w:type="spellStart"/>
+            <w:proofErr w:type="gramStart"/>
+            <w:r>
+              <w:t>txtNuExpediente</w:t>
+            </w:r>
+            <w:proofErr w:type="spellEnd"/>
+            <w:proofErr w:type="gramEnd"/>
+            <w:r>
+              <w:t>”: número de expediente</w:t>
+            </w:r>
+          </w:p>
+          <w:p>
+            <w:pPr>
+              <w:pStyle w:val="PargrafodaLista"/>
+              <w:numPr>
+                <w:ilvl w:val="0"/>
+                <w:numId w:val="37"/>
+              </w:numPr>
+              <w:jc w:val="left"/>
+            </w:pPr>
+            <w:r>
+              <w:t>“</w:t>
+            </w:r>
+            <w:proofErr w:type="spellStart"/>
+            <w:proofErr w:type="gramStart"/>
+            <w:r>
+              <w:t>txtDataPublicacaoI</w:t>
+            </w:r>
+            <w:proofErr w:type="spellEnd"/>
+            <w:proofErr w:type="gramEnd"/>
+            <w:r>
+              <w:t>”</w:t>
+            </w:r>
+            <w:r>
+              <w:t>: filtro de data inicial de publicação</w:t>
+            </w:r>
+          </w:p>
+          <w:p>
+            <w:pPr>
+              <w:pStyle w:val="PargrafodaLista"/>
+              <w:numPr>
+                <w:ilvl w:val="0"/>
+                <w:numId w:val="37"/>
+              </w:numPr>
+              <w:jc w:val="left"/>
+            </w:pPr>
+            <w:r>
+              <w:t>“</w:t>
+            </w:r>
+            <w:proofErr w:type="spellStart"/>
+            <w:proofErr w:type="gramStart"/>
+            <w:r>
+              <w:t>txtDataPublicacaoF</w:t>
+            </w:r>
+            <w:proofErr w:type="spellEnd"/>
+            <w:proofErr w:type="gramEnd"/>
+            <w:r>
+              <w:t>”: filtro de data final de publicação</w:t>
+            </w:r>
+          </w:p>
+          <w:p>
+            <w:pPr>
+              <w:pStyle w:val="PargrafodaLista"/>
+              <w:numPr>
+                <w:ilvl w:val="0"/>
+                <w:numId w:val="37"/>
+              </w:numPr>
+              <w:jc w:val="left"/>
+            </w:pPr>
+            <w:r>
+              <w:t>“</w:t>
+            </w:r>
+            <w:proofErr w:type="spellStart"/>
+            <w:proofErr w:type="gramStart"/>
+            <w:r>
+              <w:t>txtPageSize</w:t>
+            </w:r>
+            <w:proofErr w:type="spellEnd"/>
+            <w:proofErr w:type="gramEnd"/>
+            <w:r>
+              <w:t>”: número de registros por página</w:t>
+            </w:r>
+          </w:p>
+          <w:p>
+            <w:pPr>
+              <w:jc w:val="left"/>
+            </w:pPr>
+            <w:r>
+              <w:t>Nenhum dos parâmetros listados acima é obrigatório. Caso o parâmetro “</w:t>
+            </w:r>
+            <w:proofErr w:type="spellStart"/>
+            <w:r>
+              <w:t>txtPageSize</w:t>
+            </w:r>
+            <w:proofErr w:type="spellEnd"/>
+            <w:r>
+              <w:t>” não seja especificado, o resultado trará 10 registros por página.</w:t>
+            </w:r>
+          </w:p>
+          <w:p>
+            <w:pPr>
+              <w:jc w:val="left"/>
+            </w:pPr>
+          </w:p>
+          <w:p>
+            <w:pPr>
+              <w:jc w:val="left"/>
+            </w:pPr>
+            <w:r>
+              <w:rPr>
+                <w:b/>
+              </w:rPr>
+              <w:lastRenderedPageBreak/>
+              <w:t>[RN02]</w:t>
+            </w:r>
+            <w:r>
+              <w:rPr>
+                <w:b/>
+              </w:rPr>
+              <w:t xml:space="preserve"> </w:t>
+            </w:r>
+            <w:r>
+              <w:t xml:space="preserve">O resultado da requisição descrita em </w:t>
+            </w:r>
+            <w:r>
+              <w:rPr>
+                <w:b/>
+              </w:rPr>
+              <w:t>RN01</w:t>
+            </w:r>
+            <w:r>
+              <w:t xml:space="preserve"> deverá ser uma página HTML válida, contendo um elemento do tipo “</w:t>
+            </w:r>
+            <w:proofErr w:type="spellStart"/>
+            <w:r>
+              <w:t>table</w:t>
+            </w:r>
+            <w:proofErr w:type="spellEnd"/>
+            <w:r>
+              <w:t>” com ID “</w:t>
+            </w:r>
+            <w:proofErr w:type="spellStart"/>
+            <w:r>
+              <w:t>tblResultado</w:t>
+            </w:r>
+            <w:proofErr w:type="spellEnd"/>
+            <w:r>
+              <w:t>”, que representa a listagem de resultados da busca</w:t>
+            </w:r>
+            <w:r>
+              <w:t xml:space="preserve"> pelo medicamento</w:t>
+            </w:r>
+            <w:r>
+              <w:t>.</w:t>
+            </w:r>
+            <w:r>
+              <w:t xml:space="preserve"> Além disso, a tabela citada deverá conter um elemento do tipo cabeçalho de tabela (“</w:t>
+            </w:r>
+            <w:proofErr w:type="spellStart"/>
+            <w:r>
+              <w:t>th</w:t>
+            </w:r>
+            <w:proofErr w:type="spellEnd"/>
+            <w:r>
+              <w:t>”) contendo o texto “Bula do Profissional”.</w:t>
+            </w:r>
+            <w:r>
+              <w:t xml:space="preserve"> A célula (“</w:t>
+            </w:r>
+            <w:proofErr w:type="spellStart"/>
+            <w:r>
+              <w:t>td</w:t>
+            </w:r>
+            <w:proofErr w:type="spellEnd"/>
+            <w:r>
+              <w:t xml:space="preserve">”) posicionada na mesma coluna do cabeçalho citado, deverá conter um elemento de </w:t>
+            </w:r>
+            <w:r>
+              <w:rPr>
+                <w:i/>
+              </w:rPr>
+              <w:t>hyperlink</w:t>
+            </w:r>
+            <w:r>
+              <w:t xml:space="preserve"> (“a”) com o seu atributo “</w:t>
+            </w:r>
+            <w:proofErr w:type="spellStart"/>
+            <w:r>
+              <w:t>onclick</w:t>
+            </w:r>
+            <w:proofErr w:type="spellEnd"/>
+            <w:r>
+              <w:t xml:space="preserve">” fazendo uma chamada de função </w:t>
+            </w:r>
+            <w:proofErr w:type="spellStart"/>
+            <w:r>
+              <w:t>Javascript</w:t>
+            </w:r>
+            <w:proofErr w:type="spellEnd"/>
+            <w:r>
+              <w:t xml:space="preserve"> denominada “</w:t>
+            </w:r>
+            <w:proofErr w:type="spellStart"/>
+            <w:r>
+              <w:t>fVisualizarBula</w:t>
+            </w:r>
+            <w:proofErr w:type="spellEnd"/>
+            <w:r>
+              <w:t>” e que recebe dois parâmetros no formato de texto, mas que são valores numéricos válidos.</w:t>
+            </w:r>
+          </w:p>
+          <w:p>
+            <w:pPr>
+              <w:jc w:val="left"/>
+            </w:pPr>
+          </w:p>
+          <w:p>
+            <w:pPr>
+              <w:jc w:val="left"/>
+            </w:pPr>
+            <w:r>
+              <w:rPr>
+                <w:b/>
+              </w:rPr>
+              <w:t>[RN03]</w:t>
+            </w:r>
+            <w:r>
+              <w:rPr>
+                <w:b/>
+              </w:rPr>
+              <w:t xml:space="preserve"> </w:t>
+            </w:r>
+            <w:r>
+              <w:t>O</w:t>
+            </w:r>
+            <w:r>
+              <w:t xml:space="preserve"> endereço </w:t>
+            </w:r>
+            <w:hyperlink r:id="rId15" w:history="1">
+              <w:r>
+                <w:rPr>
+                  <w:rStyle w:val="Hyperlink"/>
+                </w:rPr>
+                <w:t>http://www.anvisa.gov.br/datavisa/fila_bula/frmVisualizarBula.asp</w:t>
+              </w:r>
+            </w:hyperlink>
+            <w:r>
+              <w:t xml:space="preserve"> </w:t>
+            </w:r>
+            <w:r>
+              <w:t>deve aceitar requisições com o método HTTP POST, contendo os seguintes parâmetros e seus respectivos significados:</w:t>
+            </w:r>
+          </w:p>
+          <w:p>
+            <w:pPr>
+              <w:pStyle w:val="PargrafodaLista"/>
+              <w:numPr>
+                <w:ilvl w:val="0"/>
+                <w:numId w:val="37"/>
+              </w:numPr>
+              <w:jc w:val="left"/>
+            </w:pPr>
+            <w:r>
+              <w:t>“</w:t>
+            </w:r>
+            <w:proofErr w:type="spellStart"/>
+            <w:proofErr w:type="gramStart"/>
+            <w:r>
+              <w:t>pNuTransacao</w:t>
+            </w:r>
+            <w:proofErr w:type="spellEnd"/>
+            <w:proofErr w:type="gramEnd"/>
+            <w:r>
+              <w:t>”: número de transação</w:t>
+            </w:r>
+          </w:p>
+          <w:p>
+            <w:pPr>
+              <w:pStyle w:val="PargrafodaLista"/>
+              <w:numPr>
+                <w:ilvl w:val="0"/>
+                <w:numId w:val="37"/>
+              </w:numPr>
+              <w:jc w:val="left"/>
+            </w:pPr>
+            <w:r>
+              <w:t>“</w:t>
+            </w:r>
+            <w:proofErr w:type="spellStart"/>
+            <w:proofErr w:type="gramStart"/>
+            <w:r>
+              <w:t>pIdAnexo</w:t>
+            </w:r>
+            <w:proofErr w:type="spellEnd"/>
+            <w:proofErr w:type="gramEnd"/>
+            <w:r>
+              <w:t>”: identificador</w:t>
+            </w:r>
+            <w:r>
+              <w:t xml:space="preserve"> numérico</w:t>
+            </w:r>
+            <w:r>
+              <w:t xml:space="preserve"> do anexo</w:t>
+            </w:r>
+          </w:p>
+          <w:p>
+            <w:pPr>
+              <w:jc w:val="left"/>
+            </w:pPr>
+          </w:p>
+          <w:p>
+            <w:pPr>
+              <w:jc w:val="left"/>
+            </w:pPr>
+            <w:r>
+              <w:rPr>
+                <w:b/>
+              </w:rPr>
+              <w:t>[RN04]</w:t>
+            </w:r>
+            <w:r>
+              <w:rPr>
+                <w:b/>
+              </w:rPr>
+              <w:t xml:space="preserve"> </w:t>
+            </w:r>
+            <w:r>
+              <w:t xml:space="preserve">O resultado da requisição descrita em </w:t>
+            </w:r>
+            <w:r>
+              <w:rPr>
+                <w:b/>
+              </w:rPr>
+              <w:t>RN03</w:t>
+            </w:r>
+            <w:r>
+              <w:t xml:space="preserve"> deverá ser um arquivo PDF válido, que representa a bula do profissional</w:t>
+            </w:r>
+            <w:r>
+              <w:t>.</w:t>
+            </w:r>
+          </w:p>
+        </w:tc>
+      </w:tr>
+    </w:tbl>
+    <w:p/>
+    <w:p>
+      <w:pPr>
+        <w:jc w:val="center"/>
+        <w:rPr>
+          <w:sz w:val="22"/>
+          <w:szCs w:val="22"/>
+        </w:rPr>
+      </w:pPr>
+    </w:p>
     <w:p/>
     <w:p/>
     <w:p/>
@@ -1322,16 +2497,6 @@
     <w:p/>
     <w:p/>
     <w:p/>
-    <w:p/>
-    <w:p/>
-    <w:p/>
-    <w:p/>
-    <w:p/>
-    <w:p/>
-    <w:p/>
-    <w:p/>
-    <w:p/>
-    <w:p/>
     <w:p>
       <w:pPr>
         <w:pStyle w:val="REFERNCIABIBLIOGRFICA"/>
@@ -1339,7 +2504,13 @@
       </w:pPr>
       <w:bookmarkStart w:id="12" w:name="_Toc378694375"/>
       <w:r>
-        <w:t>REFERÊNCIAS BIBLIOGRÁFICAS</w:t>
+        <w:lastRenderedPageBreak/>
+        <w:t>R</w:t>
+      </w:r>
+      <w:bookmarkStart w:id="13" w:name="_GoBack"/>
+      <w:bookmarkEnd w:id="13"/>
+      <w:r>
+        <w:t>EFERÊNCIAS BIBLIOGRÁFICAS</w:t>
       </w:r>
       <w:bookmarkEnd w:id="12"/>
     </w:p>
@@ -1424,7 +2595,6 @@
         </w:numPr>
       </w:pPr>
       <w:r>
-        <w:lastRenderedPageBreak/>
         <w:t xml:space="preserve">MAZINI, </w:t>
       </w:r>
       <w:proofErr w:type="spellStart"/>
@@ -1690,7 +2860,7 @@
           <w:szCs w:val="24"/>
         </w:rPr>
       </w:pPr>
-      <w:bookmarkStart w:id="13" w:name="REFERENCIASBIBLIOGRÁFICAS_4"/>
+      <w:bookmarkStart w:id="14" w:name="REFERENCIASBIBLIOGRÁFICAS_4"/>
       <w:r>
         <w:rPr>
           <w:b/>
@@ -1700,7 +2870,7 @@
       <w:r>
         <w:t xml:space="preserve"> &lt;</w:t>
       </w:r>
-      <w:hyperlink r:id="rId13" w:history="1">
+      <w:hyperlink r:id="rId16" w:history="1">
         <w:r>
           <w:rPr>
             <w:rStyle w:val="Hyperlink"/>
@@ -1720,9 +2890,9 @@
           <w:numId w:val="3"/>
         </w:numPr>
       </w:pPr>
-      <w:bookmarkStart w:id="14" w:name="ANEXOS"/>
-      <w:bookmarkEnd w:id="13"/>
+      <w:bookmarkStart w:id="15" w:name="ANEXOS"/>
       <w:bookmarkEnd w:id="14"/>
+      <w:bookmarkEnd w:id="15"/>
       <w:r>
         <w:t xml:space="preserve">ABREU, Karen </w:t>
       </w:r>
@@ -2126,6 +3296,7 @@
         </w:numPr>
       </w:pPr>
       <w:r>
+        <w:lastRenderedPageBreak/>
         <w:t xml:space="preserve"> </w:t>
       </w:r>
       <w:r>
@@ -2302,7 +3473,7 @@
       <w:r>
         <w:t xml:space="preserve"> &lt;</w:t>
       </w:r>
-      <w:hyperlink r:id="rId14" w:history="1">
+      <w:hyperlink r:id="rId17" w:history="1">
         <w:r>
           <w:rPr>
             <w:rStyle w:val="Hyperlink"/>
@@ -2367,7 +3538,7 @@
       <w:r>
         <w:t xml:space="preserve">  &lt;</w:t>
       </w:r>
-      <w:hyperlink r:id="rId15" w:history="1">
+      <w:hyperlink r:id="rId18" w:history="1">
         <w:r>
           <w:rPr>
             <w:rStyle w:val="Hyperlink"/>
@@ -2407,7 +3578,7 @@
       <w:r>
         <w:t>&lt;</w:t>
       </w:r>
-      <w:hyperlink r:id="rId16" w:history="1">
+      <w:hyperlink r:id="rId19" w:history="1">
         <w:r>
           <w:rPr>
             <w:rStyle w:val="Hyperlink"/>
@@ -2431,7 +3602,6 @@
         <w:rPr>
           <w:b/>
         </w:rPr>
-        <w:lastRenderedPageBreak/>
         <w:t xml:space="preserve">Google Chrome </w:t>
       </w:r>
       <w:r>
@@ -2547,6 +3717,7 @@
         <w:ind w:firstLine="426"/>
       </w:pPr>
       <w:r>
+        <w:lastRenderedPageBreak/>
         <w:t xml:space="preserve">O documento abaixo apresenta o conteúdo da reunião realizada no dia 21/05/2020, que envolveu </w:t>
       </w:r>
       <w:proofErr w:type="spellStart"/>
@@ -2620,7 +3791,6 @@
         </w:numPr>
       </w:pPr>
       <w:r>
-        <w:lastRenderedPageBreak/>
         <w:t xml:space="preserve">Ao acessar a página principal de consulta ao </w:t>
       </w:r>
       <w:proofErr w:type="spellStart"/>
@@ -2631,7 +3801,7 @@
       <w:r>
         <w:t xml:space="preserve"> (</w:t>
       </w:r>
-      <w:hyperlink r:id="rId17" w:history="1">
+      <w:hyperlink r:id="rId20" w:history="1">
         <w:r>
           <w:rPr>
             <w:rStyle w:val="Hyperlink"/>
@@ -2640,10 +3810,7 @@
         </w:r>
       </w:hyperlink>
       <w:r>
-        <w:t>),</w:t>
-      </w:r>
-      <w:r>
-        <w:t xml:space="preserve"> é apresentada a tela abaixo:</w:t>
+        <w:t>), é apresentada a tela abaixo:</w:t>
       </w:r>
     </w:p>
     <w:p>
@@ -2677,7 +3844,7 @@
                     </pic:cNvPicPr>
                   </pic:nvPicPr>
                   <pic:blipFill>
-                    <a:blip r:embed="rId18">
+                    <a:blip r:embed="rId21">
                       <a:extLst>
                         <a:ext uri="{28A0092B-C50C-407E-A947-70E740481C1C}">
                           <a14:useLocalDpi xmlns:a14="http://schemas.microsoft.com/office/drawing/2010/main" val="0"/>
@@ -2712,6 +3879,11 @@
     <w:p>
       <w:pPr>
         <w:pStyle w:val="PargrafodaLista"/>
+      </w:pPr>
+    </w:p>
+    <w:p>
+      <w:pPr>
+        <w:pStyle w:val="PargrafodaLista"/>
         <w:numPr>
           <w:ilvl w:val="0"/>
           <w:numId w:val="32"/>
@@ -2730,6 +3902,7 @@
         <w:rPr>
           <w:noProof/>
         </w:rPr>
+        <w:lastRenderedPageBreak/>
         <w:drawing>
           <wp:inline distT="0" distB="0" distL="0" distR="0" wp14:anchorId="119FA959" wp14:editId="35308656">
             <wp:extent cx="5400040" cy="3533140"/>
@@ -2748,7 +3921,7 @@
                     </pic:cNvPicPr>
                   </pic:nvPicPr>
                   <pic:blipFill>
-                    <a:blip r:embed="rId19">
+                    <a:blip r:embed="rId22">
                       <a:extLst>
                         <a:ext uri="{28A0092B-C50C-407E-A947-70E740481C1C}">
                           <a14:useLocalDpi xmlns:a14="http://schemas.microsoft.com/office/drawing/2010/main" val="0"/>
@@ -2782,6 +3955,11 @@
     </w:p>
     <w:p>
       <w:pPr>
+        <w:ind w:left="709"/>
+      </w:pPr>
+    </w:p>
+    <w:p>
+      <w:pPr>
         <w:pStyle w:val="PargrafodaLista"/>
         <w:numPr>
           <w:ilvl w:val="0"/>
@@ -2789,8 +3967,19 @@
         </w:numPr>
       </w:pPr>
       <w:r>
-        <w:lastRenderedPageBreak/>
-        <w:t>O resultado exibe informações como nome do medicamento, empresa responsável pela produção, expediente, data de publicação e os arquivos no formato PDF com versões da bula do paciente e do profissional. Nosso alvo para este projeto é a bula do profissional, que pode ser baixada com um simples clique no símbolo do arquivo:</w:t>
+        <w:t>O resultado exibe informações como nome do medicamento, empresa responsável pela produção, expediente, data de publicação e os arquivos no formato PDF com versões da bula do paciente e do profissional. Nosso alvo para este projeto é a bula do profissional</w:t>
+      </w:r>
+      <w:r>
+        <w:t xml:space="preserve"> para todos os registros que compõe o resultado</w:t>
+      </w:r>
+      <w:r>
+        <w:t>,</w:t>
+      </w:r>
+      <w:r>
+        <w:t xml:space="preserve"> e</w:t>
+      </w:r>
+      <w:r>
+        <w:t xml:space="preserve"> que pode ser baixada com um simples clique no símbolo do arquivo:</w:t>
       </w:r>
     </w:p>
     <w:p>
@@ -2822,7 +4011,7 @@
                     <pic:cNvPicPr/>
                   </pic:nvPicPr>
                   <pic:blipFill>
-                    <a:blip r:embed="rId20"/>
+                    <a:blip r:embed="rId23"/>
                     <a:stretch>
                       <a:fillRect/>
                     </a:stretch>
@@ -2857,7 +4046,7 @@
           <w:szCs w:val="28"/>
         </w:rPr>
       </w:pPr>
-      <w:commentRangeStart w:id="15"/>
+      <w:commentRangeStart w:id="16"/>
       <w:r>
         <w:rPr>
           <w:color w:val="FF0000"/>
@@ -2867,14 +4056,14 @@
         </w:rPr>
         <w:t>INCLUIR INFORMAÇÕES SOBRE OS BULÁRIOS DO FDA E EUDRA</w:t>
       </w:r>
-      <w:commentRangeEnd w:id="15"/>
+      <w:commentRangeEnd w:id="16"/>
       <w:r>
         <w:rPr>
           <w:rStyle w:val="Refdecomentrio"/>
           <w:sz w:val="28"/>
           <w:szCs w:val="28"/>
         </w:rPr>
-        <w:commentReference w:id="15"/>
+        <w:commentReference w:id="16"/>
       </w:r>
     </w:p>
     <w:p>
@@ -2905,25 +4094,7 @@
         <w:rPr>
           <w:b w:val="0"/>
         </w:rPr>
-        <w:t xml:space="preserve"> </w:t>
-      </w:r>
-      <w:r>
-        <w:rPr>
-          <w:b w:val="0"/>
-        </w:rPr>
-        <w:t>B</w:t>
-      </w:r>
-      <w:r>
-        <w:rPr>
-          <w:b w:val="0"/>
-        </w:rPr>
-        <w:t xml:space="preserve"> – </w:t>
-      </w:r>
-      <w:r>
-        <w:rPr>
-          <w:b w:val="0"/>
-        </w:rPr>
-        <w:t>DOCUMENTO DE ACEITE ASSINADO PELO ESPECIALISTA</w:t>
+        <w:t xml:space="preserve"> B – DOCUMENTO DE ACEITE ASSINADO PELO ESPECIALISTA</w:t>
       </w:r>
     </w:p>
     <w:p>
@@ -2935,8 +4106,6 @@
           <w:b w:val="0"/>
         </w:rPr>
       </w:pPr>
-      <w:bookmarkStart w:id="16" w:name="_GoBack"/>
-      <w:bookmarkEnd w:id="16"/>
       <w:r>
         <w:rPr>
           <w:color w:val="FF0000"/>
@@ -2958,7 +4127,7 @@
       </w:pPr>
     </w:p>
     <w:sectPr>
-      <w:headerReference w:type="default" r:id="rId21"/>
+      <w:headerReference w:type="default" r:id="rId24"/>
       <w:type w:val="oddPage"/>
       <w:pgSz w:w="11907" w:h="16840" w:code="9"/>
       <w:pgMar w:top="1701" w:right="1134" w:bottom="1531" w:left="1701" w:header="907" w:footer="1701" w:gutter="0"/>
@@ -3117,7 +4286,7 @@
       </w:r>
     </w:p>
   </w:comment>
-  <w:comment w:id="15" w:author="Marcello Telles" w:date="2020-06-06T19:51:00Z" w:initials="MT">
+  <w:comment w:id="16" w:author="Marcello Telles" w:date="2020-06-06T19:51:00Z" w:initials="MT">
     <w:p>
       <w:pPr>
         <w:pStyle w:val="Textodecomentrio"/>
@@ -3243,7 +4412,7 @@
         <w:rStyle w:val="Nmerodepgina"/>
         <w:noProof/>
       </w:rPr>
-      <w:t>14</w:t>
+      <w:t>13</w:t>
     </w:r>
     <w:r>
       <w:rPr>
@@ -4219,6 +5388,95 @@
     </w:lvl>
   </w:abstractNum>
   <w:abstractNum w:abstractNumId="7" w15:restartNumberingAfterBreak="0">
+    <w:nsid w:val="1B2F1773"/>
+    <w:multiLevelType w:val="hybridMultilevel"/>
+    <w:tmpl w:val="FAFE82D4"/>
+    <w:lvl w:ilvl="0" w:tplc="0416000F">
+      <w:start w:val="1"/>
+      <w:numFmt w:val="decimal"/>
+      <w:lvlText w:val="%1."/>
+      <w:lvlJc w:val="left"/>
+      <w:pPr>
+        <w:ind w:left="720" w:hanging="360"/>
+      </w:pPr>
+      <w:rPr>
+        <w:rFonts w:hint="default"/>
+      </w:rPr>
+    </w:lvl>
+    <w:lvl w:ilvl="1" w:tplc="04160019" w:tentative="1">
+      <w:start w:val="1"/>
+      <w:numFmt w:val="lowerLetter"/>
+      <w:lvlText w:val="%2."/>
+      <w:lvlJc w:val="left"/>
+      <w:pPr>
+        <w:ind w:left="1440" w:hanging="360"/>
+      </w:pPr>
+    </w:lvl>
+    <w:lvl w:ilvl="2" w:tplc="0416001B" w:tentative="1">
+      <w:start w:val="1"/>
+      <w:numFmt w:val="lowerRoman"/>
+      <w:lvlText w:val="%3."/>
+      <w:lvlJc w:val="right"/>
+      <w:pPr>
+        <w:ind w:left="2160" w:hanging="180"/>
+      </w:pPr>
+    </w:lvl>
+    <w:lvl w:ilvl="3" w:tplc="0416000F" w:tentative="1">
+      <w:start w:val="1"/>
+      <w:numFmt w:val="decimal"/>
+      <w:lvlText w:val="%4."/>
+      <w:lvlJc w:val="left"/>
+      <w:pPr>
+        <w:ind w:left="2880" w:hanging="360"/>
+      </w:pPr>
+    </w:lvl>
+    <w:lvl w:ilvl="4" w:tplc="04160019" w:tentative="1">
+      <w:start w:val="1"/>
+      <w:numFmt w:val="lowerLetter"/>
+      <w:lvlText w:val="%5."/>
+      <w:lvlJc w:val="left"/>
+      <w:pPr>
+        <w:ind w:left="3600" w:hanging="360"/>
+      </w:pPr>
+    </w:lvl>
+    <w:lvl w:ilvl="5" w:tplc="0416001B" w:tentative="1">
+      <w:start w:val="1"/>
+      <w:numFmt w:val="lowerRoman"/>
+      <w:lvlText w:val="%6."/>
+      <w:lvlJc w:val="right"/>
+      <w:pPr>
+        <w:ind w:left="4320" w:hanging="180"/>
+      </w:pPr>
+    </w:lvl>
+    <w:lvl w:ilvl="6" w:tplc="0416000F" w:tentative="1">
+      <w:start w:val="1"/>
+      <w:numFmt w:val="decimal"/>
+      <w:lvlText w:val="%7."/>
+      <w:lvlJc w:val="left"/>
+      <w:pPr>
+        <w:ind w:left="5040" w:hanging="360"/>
+      </w:pPr>
+    </w:lvl>
+    <w:lvl w:ilvl="7" w:tplc="04160019" w:tentative="1">
+      <w:start w:val="1"/>
+      <w:numFmt w:val="lowerLetter"/>
+      <w:lvlText w:val="%8."/>
+      <w:lvlJc w:val="left"/>
+      <w:pPr>
+        <w:ind w:left="5760" w:hanging="360"/>
+      </w:pPr>
+    </w:lvl>
+    <w:lvl w:ilvl="8" w:tplc="0416001B" w:tentative="1">
+      <w:start w:val="1"/>
+      <w:numFmt w:val="lowerRoman"/>
+      <w:lvlText w:val="%9."/>
+      <w:lvlJc w:val="right"/>
+      <w:pPr>
+        <w:ind w:left="6480" w:hanging="180"/>
+      </w:pPr>
+    </w:lvl>
+  </w:abstractNum>
+  <w:abstractNum w:abstractNumId="8" w15:restartNumberingAfterBreak="0">
     <w:nsid w:val="202D0BA9"/>
     <w:multiLevelType w:val="multilevel"/>
     <w:tmpl w:val="F08EF846"/>
@@ -4367,7 +5625,7 @@
       </w:rPr>
     </w:lvl>
   </w:abstractNum>
-  <w:abstractNum w:abstractNumId="8" w15:restartNumberingAfterBreak="0">
+  <w:abstractNum w:abstractNumId="9" w15:restartNumberingAfterBreak="0">
     <w:nsid w:val="3BE03530"/>
     <w:multiLevelType w:val="hybridMultilevel"/>
     <w:tmpl w:val="5ADE786C"/>
@@ -4507,7 +5765,7 @@
       </w:rPr>
     </w:lvl>
   </w:abstractNum>
-  <w:abstractNum w:abstractNumId="9" w15:restartNumberingAfterBreak="0">
+  <w:abstractNum w:abstractNumId="10" w15:restartNumberingAfterBreak="0">
     <w:nsid w:val="3D552046"/>
     <w:multiLevelType w:val="hybridMultilevel"/>
     <w:tmpl w:val="AB76702A"/>
@@ -4647,7 +5905,120 @@
       </w:rPr>
     </w:lvl>
   </w:abstractNum>
-  <w:abstractNum w:abstractNumId="10" w15:restartNumberingAfterBreak="0">
+  <w:abstractNum w:abstractNumId="11" w15:restartNumberingAfterBreak="0">
+    <w:nsid w:val="3D92489F"/>
+    <w:multiLevelType w:val="hybridMultilevel"/>
+    <w:tmpl w:val="9C748E1C"/>
+    <w:lvl w:ilvl="0" w:tplc="04160001">
+      <w:start w:val="2"/>
+      <w:numFmt w:val="bullet"/>
+      <w:lvlText w:val=""/>
+      <w:lvlJc w:val="left"/>
+      <w:pPr>
+        <w:ind w:left="720" w:hanging="360"/>
+      </w:pPr>
+      <w:rPr>
+        <w:rFonts w:ascii="Symbol" w:eastAsia="Times New Roman" w:hAnsi="Symbol" w:cs="Times New Roman" w:hint="default"/>
+      </w:rPr>
+    </w:lvl>
+    <w:lvl w:ilvl="1" w:tplc="04160003" w:tentative="1">
+      <w:start w:val="1"/>
+      <w:numFmt w:val="bullet"/>
+      <w:lvlText w:val="o"/>
+      <w:lvlJc w:val="left"/>
+      <w:pPr>
+        <w:ind w:left="1440" w:hanging="360"/>
+      </w:pPr>
+      <w:rPr>
+        <w:rFonts w:ascii="Courier New" w:hAnsi="Courier New" w:cs="Courier New" w:hint="default"/>
+      </w:rPr>
+    </w:lvl>
+    <w:lvl w:ilvl="2" w:tplc="04160005" w:tentative="1">
+      <w:start w:val="1"/>
+      <w:numFmt w:val="bullet"/>
+      <w:lvlText w:val=""/>
+      <w:lvlJc w:val="left"/>
+      <w:pPr>
+        <w:ind w:left="2160" w:hanging="360"/>
+      </w:pPr>
+      <w:rPr>
+        <w:rFonts w:ascii="Wingdings" w:hAnsi="Wingdings" w:hint="default"/>
+      </w:rPr>
+    </w:lvl>
+    <w:lvl w:ilvl="3" w:tplc="04160001" w:tentative="1">
+      <w:start w:val="1"/>
+      <w:numFmt w:val="bullet"/>
+      <w:lvlText w:val=""/>
+      <w:lvlJc w:val="left"/>
+      <w:pPr>
+        <w:ind w:left="2880" w:hanging="360"/>
+      </w:pPr>
+      <w:rPr>
+        <w:rFonts w:ascii="Symbol" w:hAnsi="Symbol" w:hint="default"/>
+      </w:rPr>
+    </w:lvl>
+    <w:lvl w:ilvl="4" w:tplc="04160003" w:tentative="1">
+      <w:start w:val="1"/>
+      <w:numFmt w:val="bullet"/>
+      <w:lvlText w:val="o"/>
+      <w:lvlJc w:val="left"/>
+      <w:pPr>
+        <w:ind w:left="3600" w:hanging="360"/>
+      </w:pPr>
+      <w:rPr>
+        <w:rFonts w:ascii="Courier New" w:hAnsi="Courier New" w:cs="Courier New" w:hint="default"/>
+      </w:rPr>
+    </w:lvl>
+    <w:lvl w:ilvl="5" w:tplc="04160005" w:tentative="1">
+      <w:start w:val="1"/>
+      <w:numFmt w:val="bullet"/>
+      <w:lvlText w:val=""/>
+      <w:lvlJc w:val="left"/>
+      <w:pPr>
+        <w:ind w:left="4320" w:hanging="360"/>
+      </w:pPr>
+      <w:rPr>
+        <w:rFonts w:ascii="Wingdings" w:hAnsi="Wingdings" w:hint="default"/>
+      </w:rPr>
+    </w:lvl>
+    <w:lvl w:ilvl="6" w:tplc="04160001" w:tentative="1">
+      <w:start w:val="1"/>
+      <w:numFmt w:val="bullet"/>
+      <w:lvlText w:val=""/>
+      <w:lvlJc w:val="left"/>
+      <w:pPr>
+        <w:ind w:left="5040" w:hanging="360"/>
+      </w:pPr>
+      <w:rPr>
+        <w:rFonts w:ascii="Symbol" w:hAnsi="Symbol" w:hint="default"/>
+      </w:rPr>
+    </w:lvl>
+    <w:lvl w:ilvl="7" w:tplc="04160003" w:tentative="1">
+      <w:start w:val="1"/>
+      <w:numFmt w:val="bullet"/>
+      <w:lvlText w:val="o"/>
+      <w:lvlJc w:val="left"/>
+      <w:pPr>
+        <w:ind w:left="5760" w:hanging="360"/>
+      </w:pPr>
+      <w:rPr>
+        <w:rFonts w:ascii="Courier New" w:hAnsi="Courier New" w:cs="Courier New" w:hint="default"/>
+      </w:rPr>
+    </w:lvl>
+    <w:lvl w:ilvl="8" w:tplc="04160005" w:tentative="1">
+      <w:start w:val="1"/>
+      <w:numFmt w:val="bullet"/>
+      <w:lvlText w:val=""/>
+      <w:lvlJc w:val="left"/>
+      <w:pPr>
+        <w:ind w:left="6480" w:hanging="360"/>
+      </w:pPr>
+      <w:rPr>
+        <w:rFonts w:ascii="Wingdings" w:hAnsi="Wingdings" w:hint="default"/>
+      </w:rPr>
+    </w:lvl>
+  </w:abstractNum>
+  <w:abstractNum w:abstractNumId="12" w15:restartNumberingAfterBreak="0">
     <w:nsid w:val="419C4BE4"/>
     <w:multiLevelType w:val="hybridMultilevel"/>
     <w:tmpl w:val="498CE526"/>
@@ -4787,7 +6158,7 @@
       </w:rPr>
     </w:lvl>
   </w:abstractNum>
-  <w:abstractNum w:abstractNumId="11" w15:restartNumberingAfterBreak="0">
+  <w:abstractNum w:abstractNumId="13" w15:restartNumberingAfterBreak="0">
     <w:nsid w:val="41C44C0F"/>
     <w:multiLevelType w:val="multilevel"/>
     <w:tmpl w:val="DB2499C2"/>
@@ -4936,7 +6307,7 @@
       </w:rPr>
     </w:lvl>
   </w:abstractNum>
-  <w:abstractNum w:abstractNumId="12" w15:restartNumberingAfterBreak="0">
+  <w:abstractNum w:abstractNumId="14" w15:restartNumberingAfterBreak="0">
     <w:nsid w:val="427D6E6A"/>
     <w:multiLevelType w:val="hybridMultilevel"/>
     <w:tmpl w:val="3A30917A"/>
@@ -5076,7 +6447,7 @@
       </w:rPr>
     </w:lvl>
   </w:abstractNum>
-  <w:abstractNum w:abstractNumId="13" w15:restartNumberingAfterBreak="0">
+  <w:abstractNum w:abstractNumId="15" w15:restartNumberingAfterBreak="0">
     <w:nsid w:val="481D3EB8"/>
     <w:multiLevelType w:val="hybridMultilevel"/>
     <w:tmpl w:val="94B8ECDA"/>
@@ -5216,7 +6587,7 @@
       </w:rPr>
     </w:lvl>
   </w:abstractNum>
-  <w:abstractNum w:abstractNumId="14" w15:restartNumberingAfterBreak="0">
+  <w:abstractNum w:abstractNumId="16" w15:restartNumberingAfterBreak="0">
     <w:nsid w:val="66743F37"/>
     <w:multiLevelType w:val="hybridMultilevel"/>
     <w:tmpl w:val="95BAA0EA"/>
@@ -5356,7 +6727,7 @@
       </w:rPr>
     </w:lvl>
   </w:abstractNum>
-  <w:abstractNum w:abstractNumId="15" w15:restartNumberingAfterBreak="0">
+  <w:abstractNum w:abstractNumId="17" w15:restartNumberingAfterBreak="0">
     <w:nsid w:val="69192576"/>
     <w:multiLevelType w:val="hybridMultilevel"/>
     <w:tmpl w:val="CB2A9E82"/>
@@ -5442,7 +6813,7 @@
       </w:pPr>
     </w:lvl>
   </w:abstractNum>
-  <w:abstractNum w:abstractNumId="16" w15:restartNumberingAfterBreak="0">
+  <w:abstractNum w:abstractNumId="18" w15:restartNumberingAfterBreak="0">
     <w:nsid w:val="6ED06AF0"/>
     <w:multiLevelType w:val="hybridMultilevel"/>
     <w:tmpl w:val="755E0164"/>
@@ -5582,7 +6953,7 @@
       </w:rPr>
     </w:lvl>
   </w:abstractNum>
-  <w:abstractNum w:abstractNumId="17" w15:restartNumberingAfterBreak="0">
+  <w:abstractNum w:abstractNumId="19" w15:restartNumberingAfterBreak="0">
     <w:nsid w:val="70DE48F1"/>
     <w:multiLevelType w:val="hybridMultilevel"/>
     <w:tmpl w:val="0B180CEE"/>
@@ -5699,7 +7070,96 @@
       </w:pPr>
     </w:lvl>
   </w:abstractNum>
-  <w:abstractNum w:abstractNumId="18" w15:restartNumberingAfterBreak="0">
+  <w:abstractNum w:abstractNumId="20" w15:restartNumberingAfterBreak="0">
+    <w:nsid w:val="779730AF"/>
+    <w:multiLevelType w:val="hybridMultilevel"/>
+    <w:tmpl w:val="FAFE82D4"/>
+    <w:lvl w:ilvl="0" w:tplc="0416000F">
+      <w:start w:val="1"/>
+      <w:numFmt w:val="decimal"/>
+      <w:lvlText w:val="%1."/>
+      <w:lvlJc w:val="left"/>
+      <w:pPr>
+        <w:ind w:left="720" w:hanging="360"/>
+      </w:pPr>
+      <w:rPr>
+        <w:rFonts w:hint="default"/>
+      </w:rPr>
+    </w:lvl>
+    <w:lvl w:ilvl="1" w:tplc="04160019" w:tentative="1">
+      <w:start w:val="1"/>
+      <w:numFmt w:val="lowerLetter"/>
+      <w:lvlText w:val="%2."/>
+      <w:lvlJc w:val="left"/>
+      <w:pPr>
+        <w:ind w:left="1440" w:hanging="360"/>
+      </w:pPr>
+    </w:lvl>
+    <w:lvl w:ilvl="2" w:tplc="0416001B" w:tentative="1">
+      <w:start w:val="1"/>
+      <w:numFmt w:val="lowerRoman"/>
+      <w:lvlText w:val="%3."/>
+      <w:lvlJc w:val="right"/>
+      <w:pPr>
+        <w:ind w:left="2160" w:hanging="180"/>
+      </w:pPr>
+    </w:lvl>
+    <w:lvl w:ilvl="3" w:tplc="0416000F" w:tentative="1">
+      <w:start w:val="1"/>
+      <w:numFmt w:val="decimal"/>
+      <w:lvlText w:val="%4."/>
+      <w:lvlJc w:val="left"/>
+      <w:pPr>
+        <w:ind w:left="2880" w:hanging="360"/>
+      </w:pPr>
+    </w:lvl>
+    <w:lvl w:ilvl="4" w:tplc="04160019" w:tentative="1">
+      <w:start w:val="1"/>
+      <w:numFmt w:val="lowerLetter"/>
+      <w:lvlText w:val="%5."/>
+      <w:lvlJc w:val="left"/>
+      <w:pPr>
+        <w:ind w:left="3600" w:hanging="360"/>
+      </w:pPr>
+    </w:lvl>
+    <w:lvl w:ilvl="5" w:tplc="0416001B" w:tentative="1">
+      <w:start w:val="1"/>
+      <w:numFmt w:val="lowerRoman"/>
+      <w:lvlText w:val="%6."/>
+      <w:lvlJc w:val="right"/>
+      <w:pPr>
+        <w:ind w:left="4320" w:hanging="180"/>
+      </w:pPr>
+    </w:lvl>
+    <w:lvl w:ilvl="6" w:tplc="0416000F" w:tentative="1">
+      <w:start w:val="1"/>
+      <w:numFmt w:val="decimal"/>
+      <w:lvlText w:val="%7."/>
+      <w:lvlJc w:val="left"/>
+      <w:pPr>
+        <w:ind w:left="5040" w:hanging="360"/>
+      </w:pPr>
+    </w:lvl>
+    <w:lvl w:ilvl="7" w:tplc="04160019" w:tentative="1">
+      <w:start w:val="1"/>
+      <w:numFmt w:val="lowerLetter"/>
+      <w:lvlText w:val="%8."/>
+      <w:lvlJc w:val="left"/>
+      <w:pPr>
+        <w:ind w:left="5760" w:hanging="360"/>
+      </w:pPr>
+    </w:lvl>
+    <w:lvl w:ilvl="8" w:tplc="0416001B" w:tentative="1">
+      <w:start w:val="1"/>
+      <w:numFmt w:val="lowerRoman"/>
+      <w:lvlText w:val="%9."/>
+      <w:lvlJc w:val="right"/>
+      <w:pPr>
+        <w:ind w:left="6480" w:hanging="180"/>
+      </w:pPr>
+    </w:lvl>
+  </w:abstractNum>
+  <w:abstractNum w:abstractNumId="21" w15:restartNumberingAfterBreak="0">
     <w:nsid w:val="7B6D44F3"/>
     <w:multiLevelType w:val="multilevel"/>
     <w:tmpl w:val="20FA66B6"/>
@@ -5822,10 +7282,10 @@
     </w:lvl>
   </w:abstractNum>
   <w:num w:numId="1">
-    <w:abstractNumId w:val="18"/>
+    <w:abstractNumId w:val="21"/>
   </w:num>
   <w:num w:numId="2">
-    <w:abstractNumId w:val="17"/>
+    <w:abstractNumId w:val="19"/>
   </w:num>
   <w:num w:numId="3">
     <w:abstractNumId w:val="3"/>
@@ -5837,52 +7297,52 @@
     <w:abstractNumId w:val="5"/>
   </w:num>
   <w:num w:numId="6">
-    <w:abstractNumId w:val="18"/>
+    <w:abstractNumId w:val="21"/>
   </w:num>
   <w:num w:numId="7">
-    <w:abstractNumId w:val="8"/>
+    <w:abstractNumId w:val="9"/>
   </w:num>
   <w:num w:numId="8">
     <w:abstractNumId w:val="4"/>
   </w:num>
   <w:num w:numId="9">
-    <w:abstractNumId w:val="18"/>
+    <w:abstractNumId w:val="21"/>
   </w:num>
   <w:num w:numId="10">
-    <w:abstractNumId w:val="18"/>
+    <w:abstractNumId w:val="21"/>
   </w:num>
   <w:num w:numId="11">
-    <w:abstractNumId w:val="18"/>
+    <w:abstractNumId w:val="21"/>
   </w:num>
   <w:num w:numId="12">
     <w:abstractNumId w:val="2"/>
   </w:num>
   <w:num w:numId="13">
+    <w:abstractNumId w:val="21"/>
+  </w:num>
+  <w:num w:numId="14">
+    <w:abstractNumId w:val="21"/>
+  </w:num>
+  <w:num w:numId="15">
+    <w:abstractNumId w:val="21"/>
+  </w:num>
+  <w:num w:numId="16">
+    <w:abstractNumId w:val="21"/>
+  </w:num>
+  <w:num w:numId="17">
+    <w:abstractNumId w:val="21"/>
+  </w:num>
+  <w:num w:numId="18">
     <w:abstractNumId w:val="18"/>
   </w:num>
-  <w:num w:numId="14">
-    <w:abstractNumId w:val="18"/>
+  <w:num w:numId="19">
+    <w:abstractNumId w:val="21"/>
   </w:num>
-  <w:num w:numId="15">
-    <w:abstractNumId w:val="18"/>
-  </w:num>
-  <w:num w:numId="16">
-    <w:abstractNumId w:val="18"/>
-  </w:num>
-  <w:num w:numId="17">
-    <w:abstractNumId w:val="18"/>
-  </w:num>
-  <w:num w:numId="18">
+  <w:num w:numId="20">
     <w:abstractNumId w:val="16"/>
   </w:num>
-  <w:num w:numId="19">
-    <w:abstractNumId w:val="18"/>
-  </w:num>
-  <w:num w:numId="20">
-    <w:abstractNumId w:val="14"/>
-  </w:num>
   <w:num w:numId="21">
-    <w:abstractNumId w:val="9"/>
+    <w:abstractNumId w:val="10"/>
   </w:num>
   <w:num w:numId="22">
     <w:abstractNumId w:val="1"/>
@@ -5891,31 +7351,82 @@
     <w:abstractNumId w:val="0"/>
   </w:num>
   <w:num w:numId="24">
-    <w:abstractNumId w:val="18"/>
+    <w:abstractNumId w:val="21"/>
   </w:num>
   <w:num w:numId="25">
-    <w:abstractNumId w:val="10"/>
+    <w:abstractNumId w:val="12"/>
   </w:num>
   <w:num w:numId="26">
-    <w:abstractNumId w:val="12"/>
+    <w:abstractNumId w:val="14"/>
   </w:num>
   <w:num w:numId="27">
+    <w:abstractNumId w:val="15"/>
+  </w:num>
+  <w:num w:numId="28">
     <w:abstractNumId w:val="13"/>
   </w:num>
-  <w:num w:numId="28">
-    <w:abstractNumId w:val="11"/>
+  <w:num w:numId="29">
+    <w:abstractNumId w:val="8"/>
   </w:num>
-  <w:num w:numId="29">
+  <w:num w:numId="30">
+    <w:abstractNumId w:val="21"/>
+  </w:num>
+  <w:num w:numId="31">
+    <w:abstractNumId w:val="21"/>
+  </w:num>
+  <w:num w:numId="32">
+    <w:abstractNumId w:val="17"/>
+  </w:num>
+  <w:num w:numId="33">
+    <w:abstractNumId w:val="21"/>
+    <w:lvlOverride w:ilvl="0">
+      <w:startOverride w:val="1"/>
+    </w:lvlOverride>
+    <w:lvlOverride w:ilvl="1">
+      <w:startOverride w:val="1"/>
+    </w:lvlOverride>
+    <w:lvlOverride w:ilvl="2">
+      <w:startOverride w:val="1"/>
+    </w:lvlOverride>
+    <w:lvlOverride w:ilvl="3">
+      <w:startOverride w:val="1"/>
+    </w:lvlOverride>
+    <w:lvlOverride w:ilvl="4">
+      <w:startOverride w:val="1"/>
+    </w:lvlOverride>
+    <w:lvlOverride w:ilvl="5">
+      <w:startOverride w:val="1"/>
+    </w:lvlOverride>
+    <w:lvlOverride w:ilvl="6">
+      <w:startOverride w:val="1"/>
+    </w:lvlOverride>
+    <w:lvlOverride w:ilvl="7">
+      <w:startOverride w:val="1"/>
+    </w:lvlOverride>
+    <w:lvlOverride w:ilvl="8">
+      <w:startOverride w:val="1"/>
+    </w:lvlOverride>
+  </w:num>
+  <w:num w:numId="34">
+    <w:abstractNumId w:val="21"/>
+    <w:lvlOverride w:ilvl="0"/>
+    <w:lvlOverride w:ilvl="1"/>
+    <w:lvlOverride w:ilvl="2"/>
+    <w:lvlOverride w:ilvl="3"/>
+    <w:lvlOverride w:ilvl="4"/>
+    <w:lvlOverride w:ilvl="5"/>
+    <w:lvlOverride w:ilvl="6"/>
+    <w:lvlOverride w:ilvl="7"/>
+    <w:lvlOverride w:ilvl="8"/>
+  </w:num>
+  <w:num w:numId="35">
+    <w:abstractNumId w:val="20"/>
+  </w:num>
+  <w:num w:numId="36">
     <w:abstractNumId w:val="7"/>
   </w:num>
-  <w:num w:numId="30">
-    <w:abstractNumId w:val="18"/>
-  </w:num>
-  <w:num w:numId="31">
-    <w:abstractNumId w:val="18"/>
-  </w:num>
-  <w:num w:numId="32">
-    <w:abstractNumId w:val="15"/>
+  <w:num w:numId="37">
+    <w:abstractNumId w:val="11"/>
   </w:num>
 </w:numbering>
 </file>
@@ -6318,7 +7829,7 @@
   <w:style w:type="paragraph" w:default="1" w:styleId="Normal">
     <w:name w:val="Normal"/>
     <w:qFormat/>
-    <w:rsid w:val="00C552DC"/>
+    <w:rsid w:val="003E632E"/>
     <w:pPr>
       <w:spacing w:line="360" w:lineRule="auto"/>
       <w:jc w:val="both"/>
@@ -6536,9 +8047,10 @@
     <w:next w:val="Normal"/>
     <w:autoRedefine/>
     <w:semiHidden/>
-    <w:rsid w:val="00C027F0"/>
+    <w:rsid w:val="00FC303A"/>
     <w:pPr>
       <w:ind w:firstLine="426"/>
+      <w:jc w:val="center"/>
     </w:pPr>
   </w:style>
   <w:style w:type="character" w:styleId="Hyperlink">
@@ -7379,7 +8891,7 @@
 </file>
 
 <file path=customXml/itemProps1.xml><?xml version="1.0" encoding="utf-8"?>
-<ds:datastoreItem xmlns:ds="http://schemas.openxmlformats.org/officeDocument/2006/customXml" ds:itemID="{3B471ACB-8938-442A-8F84-B289D0CE33B2}">
+<ds:datastoreItem xmlns:ds="http://schemas.openxmlformats.org/officeDocument/2006/customXml" ds:itemID="{BA3E5FD1-B244-4F64-B827-7F59D1B4ED72}">
   <ds:schemaRefs>
     <ds:schemaRef ds:uri="http://schemas.openxmlformats.org/officeDocument/2006/bibliography"/>
   </ds:schemaRefs>

</xml_diff>

<commit_message>
incrementando a implementação na fonte ANVISA
incrementando a implementação na fonte ANVISA
</commit_message>
<xml_diff>
--- a/TCC - Marcello Telles e Yasmim Lima.docx
+++ b/TCC - Marcello Telles e Yasmim Lima.docx
@@ -3042,6 +3042,132 @@
         <w:pStyle w:val="Sumrio1"/>
       </w:pPr>
       <w:r>
+        <w:t>A implementação</w:t>
+      </w:r>
+      <w:r>
+        <w:t xml:space="preserve"> </w:t>
+      </w:r>
+      <w:r>
+        <w:t>inicia com o download de bulas do profissional disponíveis no bulário eletrônico da Anvisa afim de encontrar os excipientes dos medicamentos.</w:t>
+      </w:r>
+    </w:p>
+    <w:p>
+      <w:pPr>
+        <w:jc w:val="center"/>
+      </w:pPr>
+      <w:r>
+        <w:rPr>
+          <w:noProof/>
+        </w:rPr>
+        <w:drawing>
+          <wp:inline distT="0" distB="0" distL="0" distR="0" wp14:anchorId="25F00117" wp14:editId="1E1AB6A1">
+            <wp:extent cx="5760720" cy="4284980"/>
+            <wp:effectExtent l="0" t="0" r="0" b="1270"/>
+            <wp:docPr id="15" name="Imagem 15"/>
+            <wp:cNvGraphicFramePr>
+              <a:graphicFrameLocks xmlns:a="http://schemas.openxmlformats.org/drawingml/2006/main" noChangeAspect="1"/>
+            </wp:cNvGraphicFramePr>
+            <a:graphic xmlns:a="http://schemas.openxmlformats.org/drawingml/2006/main">
+              <a:graphicData uri="http://schemas.openxmlformats.org/drawingml/2006/picture">
+                <pic:pic xmlns:pic="http://schemas.openxmlformats.org/drawingml/2006/picture">
+                  <pic:nvPicPr>
+                    <pic:cNvPr id="15" name="Caso de Uso UML (4).png"/>
+                    <pic:cNvPicPr/>
+                  </pic:nvPicPr>
+                  <pic:blipFill>
+                    <a:blip r:embed="rId19" cstate="print">
+                      <a:extLst>
+                        <a:ext uri="{28A0092B-C50C-407E-A947-70E740481C1C}">
+                          <a14:useLocalDpi xmlns:a14="http://schemas.microsoft.com/office/drawing/2010/main" val="0"/>
+                        </a:ext>
+                      </a:extLst>
+                    </a:blip>
+                    <a:stretch>
+                      <a:fillRect/>
+                    </a:stretch>
+                  </pic:blipFill>
+                  <pic:spPr>
+                    <a:xfrm>
+                      <a:off x="0" y="0"/>
+                      <a:ext cx="5760720" cy="4284980"/>
+                    </a:xfrm>
+                    <a:prstGeom prst="rect">
+                      <a:avLst/>
+                    </a:prstGeom>
+                  </pic:spPr>
+                </pic:pic>
+              </a:graphicData>
+            </a:graphic>
+          </wp:inline>
+        </w:drawing>
+      </w:r>
+    </w:p>
+    <w:p/>
+    <w:p>
+      <w:pPr>
+        <w:jc w:val="center"/>
+        <w:rPr>
+          <w:sz w:val="22"/>
+          <w:szCs w:val="22"/>
+        </w:rPr>
+      </w:pPr>
+      <w:r>
+        <w:rPr>
+          <w:sz w:val="22"/>
+          <w:szCs w:val="22"/>
+        </w:rPr>
+        <w:t xml:space="preserve">Figura 7 – </w:t>
+      </w:r>
+      <w:r>
+        <w:rPr>
+          <w:sz w:val="22"/>
+          <w:szCs w:val="22"/>
+        </w:rPr>
+        <w:t>Fluxograma</w:t>
+      </w:r>
+      <w:r>
+        <w:rPr>
+          <w:sz w:val="22"/>
+          <w:szCs w:val="22"/>
+        </w:rPr>
+        <w:t xml:space="preserve"> d</w:t>
+      </w:r>
+      <w:r>
+        <w:rPr>
+          <w:sz w:val="22"/>
+          <w:szCs w:val="22"/>
+        </w:rPr>
+        <w:t>e</w:t>
+      </w:r>
+      <w:r>
+        <w:rPr>
+          <w:sz w:val="22"/>
+          <w:szCs w:val="22"/>
+        </w:rPr>
+        <w:t xml:space="preserve"> atividades </w:t>
+      </w:r>
+      <w:r>
+        <w:rPr>
+          <w:sz w:val="22"/>
+          <w:szCs w:val="22"/>
+        </w:rPr>
+        <w:t>para obter as bulas do profissional.</w:t>
+      </w:r>
+    </w:p>
+    <w:p>
+      <w:pPr>
+        <w:jc w:val="center"/>
+        <w:rPr>
+          <w:sz w:val="22"/>
+          <w:szCs w:val="22"/>
+        </w:rPr>
+      </w:pPr>
+    </w:p>
+    <w:p>
+      <w:pPr>
+        <w:pStyle w:val="Sumrio1"/>
+      </w:pPr>
+      <w:r>
         <w:t>D</w:t>
       </w:r>
       <w:r>
@@ -3063,7 +3189,13 @@
         <w:t>da Anvisa retorna uma lista de sugestões</w:t>
       </w:r>
       <w:r>
-        <w:t>, figura 7,</w:t>
+        <w:t xml:space="preserve">, figura </w:t>
+      </w:r>
+      <w:r>
+        <w:t>8</w:t>
+      </w:r>
+      <w:r>
+        <w:t>,</w:t>
       </w:r>
       <w:r>
         <w:t xml:space="preserve"> conforme o usuário insere as letras do </w:t>
@@ -3164,12 +3296,15 @@
         <w:t>.</w:t>
       </w:r>
     </w:p>
-    <w:p>
+    <w:p/>
+    <w:p>
+      <w:pPr>
+        <w:jc w:val="center"/>
+      </w:pPr>
       <w:r>
         <w:rPr>
           <w:noProof/>
         </w:rPr>
-        <w:lastRenderedPageBreak/>
         <w:drawing>
           <wp:inline distT="0" distB="0" distL="0" distR="0" wp14:anchorId="3841060C" wp14:editId="0E8C02F3">
             <wp:extent cx="5721225" cy="3219450"/>
@@ -3188,7 +3323,7 @@
                     </pic:cNvPicPr>
                   </pic:nvPicPr>
                   <pic:blipFill>
-                    <a:blip r:embed="rId19">
+                    <a:blip r:embed="rId20">
                       <a:extLst>
                         <a:ext uri="{28A0092B-C50C-407E-A947-70E740481C1C}">
                           <a14:useLocalDpi xmlns:a14="http://schemas.microsoft.com/office/drawing/2010/main" val="0"/>
@@ -3222,6 +3357,7 @@
     </w:p>
     <w:p>
       <w:pPr>
+        <w:jc w:val="center"/>
         <w:rPr>
           <w:sz w:val="22"/>
           <w:szCs w:val="22"/>
@@ -3232,11 +3368,24 @@
           <w:sz w:val="22"/>
           <w:szCs w:val="22"/>
         </w:rPr>
-        <w:t>Figura 7 – Exemplo de sugestões de nomes completos do fármaco a ser pesquisado.</w:t>
+        <w:t xml:space="preserve">Figura </w:t>
+      </w:r>
+      <w:r>
+        <w:rPr>
+          <w:sz w:val="22"/>
+          <w:szCs w:val="22"/>
+        </w:rPr>
+        <w:t>8</w:t>
+      </w:r>
+      <w:r>
+        <w:rPr>
+          <w:sz w:val="22"/>
+          <w:szCs w:val="22"/>
+        </w:rPr>
+        <w:t xml:space="preserve"> – Exemplo de sugestões de nomes completos do fármaco a ser pesquisado.</w:t>
       </w:r>
     </w:p>
     <w:p/>
-    <w:p/>
     <w:p>
       <w:pPr>
         <w:pStyle w:val="Sumrio1"/>
@@ -3253,7 +3402,7 @@
       <w:r>
         <w:t xml:space="preserve">o endereço </w:t>
       </w:r>
-      <w:hyperlink r:id="rId20" w:history="1">
+      <w:hyperlink r:id="rId21" w:history="1">
         <w:r>
           <w:rPr>
             <w:rStyle w:val="Hyperlink"/>
@@ -3306,6 +3455,7 @@
         </w:numPr>
       </w:pPr>
       <w:r>
+        <w:lastRenderedPageBreak/>
         <w:t>“</w:t>
       </w:r>
       <w:proofErr w:type="spellStart"/>
@@ -3410,7 +3560,6 @@
       </w:pPr>
       <w:bookmarkStart w:id="12" w:name="_Toc378694375"/>
       <w:r>
-        <w:lastRenderedPageBreak/>
         <w:t>R</w:t>
       </w:r>
       <w:r>
@@ -3769,12 +3918,13 @@
         <w:rPr>
           <w:b/>
         </w:rPr>
+        <w:lastRenderedPageBreak/>
         <w:t>Yahoo! Finanças</w:t>
       </w:r>
       <w:r>
         <w:t xml:space="preserve"> &lt;</w:t>
       </w:r>
-      <w:hyperlink r:id="rId21" w:history="1">
+      <w:hyperlink r:id="rId22" w:history="1">
         <w:r>
           <w:rPr>
             <w:rStyle w:val="Hyperlink"/>
@@ -4186,7 +4336,6 @@
         </w:numPr>
       </w:pPr>
       <w:r>
-        <w:lastRenderedPageBreak/>
         <w:t xml:space="preserve"> </w:t>
       </w:r>
       <w:r>
@@ -4349,7 +4498,7 @@
       <w:r>
         <w:t xml:space="preserve"> &lt;</w:t>
       </w:r>
-      <w:hyperlink r:id="rId22" w:history="1">
+      <w:hyperlink r:id="rId23" w:history="1">
         <w:r>
           <w:rPr>
             <w:rStyle w:val="Hyperlink"/>
@@ -4414,7 +4563,7 @@
       <w:r>
         <w:t xml:space="preserve">  &lt;</w:t>
       </w:r>
-      <w:hyperlink r:id="rId23" w:history="1">
+      <w:hyperlink r:id="rId24" w:history="1">
         <w:r>
           <w:rPr>
             <w:rStyle w:val="Hyperlink"/>
@@ -4454,7 +4603,7 @@
       <w:r>
         <w:t>&lt;</w:t>
       </w:r>
-      <w:hyperlink r:id="rId24" w:history="1">
+      <w:hyperlink r:id="rId25" w:history="1">
         <w:r>
           <w:rPr>
             <w:rStyle w:val="Hyperlink"/>
@@ -4565,6 +4714,7 @@
         <w:jc w:val="left"/>
       </w:pPr>
       <w:r>
+        <w:lastRenderedPageBreak/>
         <w:t xml:space="preserve">RICHARDSON, Leonard. </w:t>
       </w:r>
       <w:r>
@@ -4586,7 +4736,7 @@
       <w:r>
         <w:t>. &lt;</w:t>
       </w:r>
-      <w:hyperlink r:id="rId25" w:history="1">
+      <w:hyperlink r:id="rId26" w:history="1">
         <w:r>
           <w:rPr>
             <w:rStyle w:val="Hyperlink"/>
@@ -4620,7 +4770,7 @@
       <w:r>
         <w:t xml:space="preserve"> </w:t>
       </w:r>
-      <w:hyperlink r:id="rId26" w:history="1">
+      <w:hyperlink r:id="rId27" w:history="1">
         <w:r>
           <w:rPr>
             <w:rStyle w:val="Hyperlink"/>
@@ -4758,7 +4908,6 @@
         <w:jc w:val="left"/>
       </w:pPr>
       <w:r>
-        <w:lastRenderedPageBreak/>
         <w:t>ANEXOS</w:t>
       </w:r>
     </w:p>
@@ -4860,7 +5009,7 @@
       <w:r>
         <w:t>Ao acessar a página principal de consulta ao bulário (</w:t>
       </w:r>
-      <w:hyperlink r:id="rId27" w:history="1">
+      <w:hyperlink r:id="rId28" w:history="1">
         <w:r>
           <w:rPr>
             <w:rStyle w:val="Hyperlink"/>
@@ -4885,7 +5034,6 @@
         <w:rPr>
           <w:noProof/>
         </w:rPr>
-        <w:lastRenderedPageBreak/>
         <w:drawing>
           <wp:inline distT="0" distB="0" distL="0" distR="0" wp14:anchorId="6F2124B7" wp14:editId="658A6555">
             <wp:extent cx="5400040" cy="2723515"/>
@@ -4904,7 +5052,7 @@
                     </pic:cNvPicPr>
                   </pic:nvPicPr>
                   <pic:blipFill>
-                    <a:blip r:embed="rId28">
+                    <a:blip r:embed="rId29">
                       <a:extLst>
                         <a:ext uri="{28A0092B-C50C-407E-A947-70E740481C1C}">
                           <a14:useLocalDpi xmlns:a14="http://schemas.microsoft.com/office/drawing/2010/main" val="0"/>
@@ -4962,6 +5110,7 @@
         <w:rPr>
           <w:noProof/>
         </w:rPr>
+        <w:lastRenderedPageBreak/>
         <w:drawing>
           <wp:inline distT="0" distB="0" distL="0" distR="0" wp14:anchorId="119FA959" wp14:editId="35308656">
             <wp:extent cx="5400040" cy="3533140"/>
@@ -4980,7 +5129,7 @@
                     </pic:cNvPicPr>
                   </pic:nvPicPr>
                   <pic:blipFill>
-                    <a:blip r:embed="rId29">
+                    <a:blip r:embed="rId30">
                       <a:extLst>
                         <a:ext uri="{28A0092B-C50C-407E-A947-70E740481C1C}">
                           <a14:useLocalDpi xmlns:a14="http://schemas.microsoft.com/office/drawing/2010/main" val="0"/>
@@ -5026,7 +5175,6 @@
         </w:numPr>
       </w:pPr>
       <w:r>
-        <w:lastRenderedPageBreak/>
         <w:t>O resultado exibe informações como nome do medicamento, empresa responsável pela produção, expediente, data de publicação e os arquivos no formato PDF com versões da bula do paciente e do profissional. Nosso alvo para este projeto é a bula do profissional</w:t>
       </w:r>
       <w:r>
@@ -5071,7 +5219,7 @@
                     <pic:cNvPicPr/>
                   </pic:nvPicPr>
                   <pic:blipFill>
-                    <a:blip r:embed="rId30"/>
+                    <a:blip r:embed="rId31"/>
                     <a:stretch>
                       <a:fillRect/>
                     </a:stretch>
@@ -5187,7 +5335,7 @@
       </w:pPr>
     </w:p>
     <w:sectPr>
-      <w:headerReference w:type="default" r:id="rId31"/>
+      <w:headerReference w:type="default" r:id="rId32"/>
       <w:type w:val="oddPage"/>
       <w:pgSz w:w="11907" w:h="16840" w:code="9"/>
       <w:pgMar w:top="1701" w:right="1134" w:bottom="1531" w:left="1701" w:header="907" w:footer="1701" w:gutter="0"/>

</xml_diff>

<commit_message>
finalizando a fonte ANVISA
finalizando a fonte ANVISA
</commit_message>
<xml_diff>
--- a/TCC - Marcello Telles e Yasmim Lima.docx
+++ b/TCC - Marcello Telles e Yasmim Lima.docx
@@ -71,23 +71,7 @@
         <w:t xml:space="preserve"> [1]</w:t>
       </w:r>
       <w:r>
-        <w:t xml:space="preserve"> de autoria de Carolina Franco Zanon, apresenta a criação de um sistema, utilizando a técnica Web </w:t>
-      </w:r>
-      <w:proofErr w:type="spellStart"/>
-      <w:r>
-        <w:t>Scraping</w:t>
-      </w:r>
-      <w:proofErr w:type="spellEnd"/>
-      <w:r>
-        <w:t xml:space="preserve">, para auxiliar na definição do perfil epidemiológico dos pacientes da Clínica de Estomatologia da FO-UFRJ. Os dados foram coletados, de um sistema já existente denominado </w:t>
-      </w:r>
-      <w:proofErr w:type="spellStart"/>
-      <w:r>
-        <w:t>Estomato</w:t>
-      </w:r>
-      <w:proofErr w:type="spellEnd"/>
-      <w:r>
-        <w:t xml:space="preserve"> Web, um software incapaz de </w:t>
+        <w:t xml:space="preserve"> de autoria de Carolina Franco Zanon, apresenta a criação de um sistema, utilizando a técnica Web Scraping, para auxiliar na definição do perfil epidemiológico dos pacientes da Clínica de Estomatologia da FO-UFRJ. Os dados foram coletados, de um sistema já existente denominado Estomato Web, um software incapaz de </w:t>
       </w:r>
       <w:r>
         <w:t>fornecer</w:t>
@@ -99,15 +83,7 @@
         <w:t xml:space="preserve"> </w:t>
       </w:r>
       <w:r>
-        <w:t xml:space="preserve">A técnica foi implementada fazendo a coleta dos conjuntos de dados e transferindo-os para planilhas do Excel. Foi possível agrupar os dados por categorias e fazer uma análise detalhada do perfil dos pacientes. Concluiu-se que o uso do novo sistema, chamado </w:t>
-      </w:r>
-      <w:proofErr w:type="spellStart"/>
-      <w:r>
-        <w:t>Estomato</w:t>
-      </w:r>
-      <w:proofErr w:type="spellEnd"/>
-      <w:r>
-        <w:t xml:space="preserve"> Web Scraper, facilitou a extração e qualidade dos dados, e, assim sendo, poderá ser utilizado para diversos estudos na área de estomatologia.</w:t>
+        <w:t>A técnica foi implementada fazendo a coleta dos conjuntos de dados e transferindo-os para planilhas do Excel. Foi possível agrupar os dados por categorias e fazer uma análise detalhada do perfil dos pacientes. Concluiu-se que o uso do novo sistema, chamado Estomato Web Scraper, facilitou a extração e qualidade dos dados, e, assim sendo, poderá ser utilizado para diversos estudos na área de estomatologia.</w:t>
       </w:r>
     </w:p>
     <w:p>
@@ -124,32 +100,14 @@
         <w:t xml:space="preserve"> [2] que</w:t>
       </w:r>
       <w:r>
-        <w:t xml:space="preserve"> tem </w:t>
-      </w:r>
-      <w:proofErr w:type="spellStart"/>
-      <w:r>
-        <w:t>Dhaniel</w:t>
-      </w:r>
-      <w:proofErr w:type="spellEnd"/>
-      <w:r>
-        <w:t xml:space="preserve"> Nunes Mazini e Renato Cesar Sato como autores e aborda uma análise da rentabilidade dos dividendos das empresas que compõem o </w:t>
-      </w:r>
-      <w:proofErr w:type="spellStart"/>
-      <w:r>
-        <w:t>IBrX</w:t>
-      </w:r>
-      <w:proofErr w:type="spellEnd"/>
-      <w:r>
-        <w:t xml:space="preserve"> 50. Foi implementado um Web Scraper a partir da linguagem Python. As informações foram extraídas do site </w:t>
+        <w:t xml:space="preserve"> tem Dhaniel Nunes Mazini e Renato Cesar Sato como autores e aborda uma análise da rentabilidade dos dividendos das empresas que compõem o IBrX 50. Foi implementado um Web Scraper a partir da linguagem Python. As informações foram extraídas do site </w:t>
       </w:r>
       <w:commentRangeStart w:id="5"/>
       <w:commentRangeStart w:id="6"/>
-      <w:proofErr w:type="spellStart"/>
       <w:r>
         <w:t>Yahoo!Finanças</w:t>
       </w:r>
       <w:commentRangeEnd w:id="5"/>
-      <w:proofErr w:type="spellEnd"/>
       <w:r>
         <w:rPr>
           <w:rStyle w:val="Refdecomentrio"/>
@@ -208,23 +166,7 @@
         <w:t xml:space="preserve"> [3]</w:t>
       </w:r>
       <w:r>
-        <w:t xml:space="preserve"> de autoria de Thiago da Cunha Borges e Zeus </w:t>
-      </w:r>
-      <w:proofErr w:type="spellStart"/>
-      <w:r>
-        <w:t>Olenchuk</w:t>
-      </w:r>
-      <w:proofErr w:type="spellEnd"/>
-      <w:r>
-        <w:t xml:space="preserve"> </w:t>
-      </w:r>
-      <w:proofErr w:type="spellStart"/>
-      <w:r>
-        <w:t>Ganimi</w:t>
-      </w:r>
-      <w:proofErr w:type="spellEnd"/>
-      <w:r>
-        <w:t xml:space="preserve"> discorre sobre a implementação de um </w:t>
+        <w:t xml:space="preserve"> de autoria de Thiago da Cunha Borges e Zeus Olenchuk Ganimi discorre sobre a implementação de um </w:t>
       </w:r>
       <w:r>
         <w:t>W</w:t>
@@ -264,15 +206,7 @@
         <w:ind w:firstLine="431"/>
       </w:pPr>
       <w:r>
-        <w:t xml:space="preserve">A partir dos trabalhos supracitados é possível analisar que existem diversas aplicações da tecnologia de Web </w:t>
-      </w:r>
-      <w:proofErr w:type="spellStart"/>
-      <w:r>
-        <w:t>Scraping</w:t>
-      </w:r>
-      <w:proofErr w:type="spellEnd"/>
-      <w:r>
-        <w:t xml:space="preserve"> para a obtenção de dados. Constatou-se que a implementação da técnica é capaz de auxiliar a automação, assiduidade e estudo dos dados obtidos, além de dar suporte para distintas áreas de estudo.</w:t>
+        <w:t>A partir dos trabalhos supracitados é possível analisar que existem diversas aplicações da tecnologia de Web Scraping para a obtenção de dados. Constatou-se que a implementação da técnica é capaz de auxiliar a automação, assiduidade e estudo dos dados obtidos, além de dar suporte para distintas áreas de estudo.</w:t>
       </w:r>
     </w:p>
     <w:p>
@@ -296,15 +230,7 @@
       <w:commentRangeStart w:id="8"/>
       <w:commentRangeStart w:id="9"/>
       <w:r>
-        <w:t xml:space="preserve">A aplicação de Web </w:t>
-      </w:r>
-      <w:proofErr w:type="spellStart"/>
-      <w:r>
-        <w:t>Scraping</w:t>
-      </w:r>
-      <w:proofErr w:type="spellEnd"/>
-      <w:r>
-        <w:t xml:space="preserve"> nesse contexto de extração das informações de sites farmacêuticos especializados através da busca por elementos-chave que compõe a página web proverá agilidade em uma etapa importante da criação de novos medicamentos, principalmente nessa época na qual a nossa sociedade demanda por soluções rápidas e eficientes que combatam os agentes infecciosos recém descobertos.</w:t>
+        <w:t>A aplicação de Web Scraping nesse contexto de extração das informações de sites farmacêuticos especializados através da busca por elementos-chave que compõe a página web proverá agilidade em uma etapa importante da criação de novos medicamentos, principalmente nessa época na qual a nossa sociedade demanda por soluções rápidas e eficientes que combatam os agentes infecciosos recém descobertos.</w:t>
       </w:r>
       <w:commentRangeEnd w:id="8"/>
       <w:r>
@@ -774,15 +700,7 @@
         <w:t xml:space="preserve"> a visão comercial da rede através do primeiro vendedor de serviços on-line americano.</w:t>
       </w:r>
       <w:r>
-        <w:t xml:space="preserve"> Dez anos depois, o pesquisador Tim Berners-Lee, que posteriormente ficou conhecido como o pai da internet, imaginou o que chamou de World </w:t>
-      </w:r>
-      <w:proofErr w:type="spellStart"/>
-      <w:r>
-        <w:t>Wide</w:t>
-      </w:r>
-      <w:proofErr w:type="spellEnd"/>
-      <w:r>
-        <w:t xml:space="preserve"> Web (ou apenas web). Os alicerces da proposta de Berners-Lee são os mesmos da rede de ampla utilização que conhecemos hoje. Segundo KRAEMER [5], ao final do século XX, estabeleceu-se a tríade informação, educação e entretenimento na web, porém, novas possibilidades de uso seguem sendo exploradas até os dias de hoje.</w:t>
+        <w:t xml:space="preserve"> Dez anos depois, o pesquisador Tim Berners-Lee, que posteriormente ficou conhecido como o pai da internet, imaginou o que chamou de World Wide Web (ou apenas web). Os alicerces da proposta de Berners-Lee são os mesmos da rede de ampla utilização que conhecemos hoje. Segundo KRAEMER [5], ao final do século XX, estabeleceu-se a tríade informação, educação e entretenimento na web, porém, novas possibilidades de uso seguem sendo exploradas até os dias de hoje.</w:t>
       </w:r>
     </w:p>
     <w:p>
@@ -848,51 +766,25 @@
         <w:ind w:firstLine="426"/>
       </w:pPr>
       <w:r>
-        <w:t xml:space="preserve">Toda as páginas web são arquivos compostos por dados semiestruturados, mais precisamente através de uma linguagem de marcação denominada </w:t>
-      </w:r>
-      <w:proofErr w:type="spellStart"/>
-      <w:r>
-        <w:t>HyperText</w:t>
-      </w:r>
-      <w:proofErr w:type="spellEnd"/>
-      <w:r>
-        <w:t xml:space="preserve"> Markup </w:t>
-      </w:r>
-      <w:proofErr w:type="spellStart"/>
-      <w:r>
-        <w:t>Language</w:t>
-      </w:r>
-      <w:proofErr w:type="spellEnd"/>
-      <w:r>
-        <w:t xml:space="preserve"> – HTML [8].</w:t>
+        <w:t>Toda as páginas web são arquivos compostos por dados semiestruturados, mais precisamente através de uma linguagem de marcação denominada HyperText Markup Language – HTML [8].</w:t>
       </w:r>
       <w:r>
         <w:t xml:space="preserve"> A estrutura do HTML é reconhecível através das marcações realizadas através das </w:t>
       </w:r>
-      <w:proofErr w:type="spellStart"/>
       <w:r>
         <w:rPr>
           <w:i/>
         </w:rPr>
         <w:t>tags</w:t>
       </w:r>
-      <w:proofErr w:type="spellEnd"/>
       <w:r>
         <w:t xml:space="preserve"> que, por sua vez, podem agrupar outras </w:t>
       </w:r>
-      <w:proofErr w:type="spellStart"/>
       <w:r>
         <w:rPr>
           <w:i/>
         </w:rPr>
-        <w:t>tags</w:t>
-      </w:r>
-      <w:proofErr w:type="spellEnd"/>
-      <w:r>
-        <w:rPr>
-          <w:i/>
-        </w:rPr>
-        <w:t xml:space="preserve"> </w:t>
+        <w:t xml:space="preserve">tags </w:t>
       </w:r>
       <w:r>
         <w:t xml:space="preserve">diversas. Os </w:t>
@@ -1043,15 +935,7 @@
         <w:t xml:space="preserve">, </w:t>
       </w:r>
       <w:r>
-        <w:t xml:space="preserve">scripts em </w:t>
-      </w:r>
-      <w:proofErr w:type="spellStart"/>
-      <w:r>
-        <w:t>Javascript</w:t>
-      </w:r>
-      <w:proofErr w:type="spellEnd"/>
-      <w:r>
-        <w:t xml:space="preserve"> [</w:t>
+        <w:t>scripts em Javascript [</w:t>
       </w:r>
       <w:r>
         <w:t>14] e a estrutura HTML previamente citada.</w:t>
@@ -1250,15 +1134,7 @@
         <w:ind w:firstLine="426"/>
       </w:pPr>
       <w:r>
-        <w:t xml:space="preserve">A coleta de dados da web moderna, conhecida como Web </w:t>
-      </w:r>
-      <w:proofErr w:type="spellStart"/>
-      <w:r>
-        <w:t>Scraping</w:t>
-      </w:r>
-      <w:proofErr w:type="spellEnd"/>
-      <w:r>
-        <w:t xml:space="preserve">, é uma prática </w:t>
+        <w:t xml:space="preserve">A coleta de dados da web moderna, conhecida como Web Scraping, é uma prática </w:t>
       </w:r>
       <w:r>
         <w:t>que utiliza</w:t>
@@ -1279,15 +1155,7 @@
         <w:t xml:space="preserve"> no desenvolvimento de um software capaz </w:t>
       </w:r>
       <w:r>
-        <w:t xml:space="preserve">de se comunicar com navegadores e simular, de forma automatizada, a interação de busca de dados de um usuário. O programa que também é conhecido como </w:t>
-      </w:r>
-      <w:proofErr w:type="spellStart"/>
-      <w:r>
-        <w:t>bot</w:t>
-      </w:r>
-      <w:proofErr w:type="spellEnd"/>
-      <w:r>
-        <w:t xml:space="preserve">, consulta servidores web fazendo uma requisição e, em seguida, faz uma análise minuciosa pela estrutura do documento HTML recebido </w:t>
+        <w:t xml:space="preserve">de se comunicar com navegadores e simular, de forma automatizada, a interação de busca de dados de um usuário. O programa que também é conhecido como bot, consulta servidores web fazendo uma requisição e, em seguida, faz uma análise minuciosa pela estrutura do documento HTML recebido </w:t>
       </w:r>
       <w:r>
         <w:t>afim</w:t>
@@ -1439,117 +1307,81 @@
         <w:t xml:space="preserve">extração de dados no </w:t>
       </w:r>
       <w:r>
-        <w:t xml:space="preserve">documento como a biblioteca </w:t>
-      </w:r>
-      <w:proofErr w:type="spellStart"/>
-      <w:r>
-        <w:t>Beautiful</w:t>
-      </w:r>
-      <w:proofErr w:type="spellEnd"/>
+        <w:t>documento como a biblioteca Beautiful Soup[</w:t>
+      </w:r>
+      <w:r>
+        <w:t>19</w:t>
+      </w:r>
+      <w:r>
+        <w:t>]</w:t>
+      </w:r>
+      <w:r>
+        <w:t>. Essa biblioteca</w:t>
+      </w:r>
+      <w:r>
+        <w:t xml:space="preserve"> fornece métodos que facilitam a </w:t>
+      </w:r>
+      <w:r>
+        <w:t>navegação</w:t>
+      </w:r>
+      <w:r>
+        <w:t xml:space="preserve"> e pesquisa </w:t>
+      </w:r>
+      <w:r>
+        <w:t>do conteúdo</w:t>
+      </w:r>
       <w:r>
         <w:t xml:space="preserve"> </w:t>
       </w:r>
-      <w:proofErr w:type="spellStart"/>
-      <w:proofErr w:type="gramStart"/>
-      <w:r>
-        <w:t>Soup</w:t>
-      </w:r>
-      <w:proofErr w:type="spellEnd"/>
-      <w:r>
-        <w:t>[</w:t>
-      </w:r>
-      <w:proofErr w:type="gramEnd"/>
-      <w:r>
-        <w:t>19</w:t>
-      </w:r>
-      <w:r>
-        <w:t>]</w:t>
-      </w:r>
-      <w:r>
-        <w:t>. Essa biblioteca</w:t>
-      </w:r>
-      <w:r>
-        <w:t xml:space="preserve"> fornece métodos que facilitam a </w:t>
-      </w:r>
-      <w:r>
-        <w:t>navegação</w:t>
-      </w:r>
-      <w:r>
-        <w:t xml:space="preserve"> e pesquisa </w:t>
-      </w:r>
-      <w:r>
-        <w:t>do conteúdo</w:t>
+      <w:r>
+        <w:t>fazendo o pars</w:t>
+      </w:r>
+      <w:r>
+        <w:t>ing</w:t>
+      </w:r>
+      <w:r>
+        <w:t xml:space="preserve"> dos sites</w:t>
+      </w:r>
+      <w:r>
+        <w:t>.</w:t>
+      </w:r>
+      <w:r>
+        <w:tab/>
+      </w:r>
+    </w:p>
+    <w:p>
+      <w:pPr>
+        <w:ind w:firstLine="426"/>
+      </w:pPr>
+      <w:r>
+        <w:t>O parsing</w:t>
+      </w:r>
+      <w:r>
+        <w:t>, que pode ser compreendido como um tradutor,</w:t>
+      </w:r>
+      <w:r>
+        <w:t xml:space="preserve"> é</w:t>
+      </w:r>
+      <w:r>
+        <w:t xml:space="preserve"> uma análise sintática</w:t>
       </w:r>
       <w:r>
         <w:t xml:space="preserve"> </w:t>
       </w:r>
       <w:r>
-        <w:t xml:space="preserve">fazendo o </w:t>
-      </w:r>
-      <w:proofErr w:type="spellStart"/>
-      <w:r>
-        <w:t>pars</w:t>
-      </w:r>
-      <w:r>
-        <w:t>ing</w:t>
-      </w:r>
-      <w:proofErr w:type="spellEnd"/>
-      <w:r>
-        <w:t xml:space="preserve"> dos sites</w:t>
+        <w:t>onde lê-se uma entrada e monta-se uma estrutura</w:t>
+      </w:r>
+      <w:r>
+        <w:t xml:space="preserve"> de árvore</w:t>
+      </w:r>
+      <w:r>
+        <w:t xml:space="preserve"> da sua composição</w:t>
       </w:r>
       <w:r>
         <w:t>.</w:t>
       </w:r>
       <w:r>
-        <w:tab/>
-      </w:r>
-    </w:p>
-    <w:p>
-      <w:pPr>
-        <w:ind w:firstLine="426"/>
-      </w:pPr>
-      <w:r>
-        <w:t xml:space="preserve">O </w:t>
-      </w:r>
-      <w:proofErr w:type="spellStart"/>
-      <w:r>
-        <w:t>parsing</w:t>
-      </w:r>
-      <w:proofErr w:type="spellEnd"/>
-      <w:r>
-        <w:t>, que pode ser compreendido como um tradutor,</w:t>
-      </w:r>
-      <w:r>
-        <w:t xml:space="preserve"> é</w:t>
-      </w:r>
-      <w:r>
-        <w:t xml:space="preserve"> uma análise sintática</w:t>
-      </w:r>
-      <w:r>
-        <w:t xml:space="preserve"> </w:t>
-      </w:r>
-      <w:r>
-        <w:t>onde lê-se uma entrada e monta-se uma estrutura</w:t>
-      </w:r>
-      <w:r>
-        <w:t xml:space="preserve"> de árvore</w:t>
-      </w:r>
-      <w:r>
-        <w:t xml:space="preserve"> da sua composição</w:t>
-      </w:r>
-      <w:r>
-        <w:t>.</w:t>
-      </w:r>
-      <w:r>
-        <w:t xml:space="preserve"> Inicialmente o </w:t>
-      </w:r>
-      <w:proofErr w:type="spellStart"/>
-      <w:r>
-        <w:t>parsing</w:t>
-      </w:r>
-      <w:proofErr w:type="spellEnd"/>
-      <w:r>
-        <w:t xml:space="preserve"> faz uma análise léxica do documento tornando sequência de caracteres em palavras-chaves que podem ser </w:t>
+        <w:t xml:space="preserve"> Inicialmente o parsing faz uma análise léxica do documento tornando sequência de caracteres em palavras-chaves que podem ser </w:t>
       </w:r>
       <w:r>
         <w:t xml:space="preserve">analisadas futuramente. </w:t>
@@ -1696,31 +1528,7 @@
         <w:t xml:space="preserve"> a partir do seguinte caminho: </w:t>
       </w:r>
       <w:r>
-        <w:t xml:space="preserve"> </w:t>
-      </w:r>
-      <w:proofErr w:type="spellStart"/>
-      <w:r>
-        <w:t>html</w:t>
-      </w:r>
-      <w:proofErr w:type="spellEnd"/>
-      <w:r>
-        <w:t xml:space="preserve">; </w:t>
-      </w:r>
-      <w:proofErr w:type="spellStart"/>
-      <w:r>
-        <w:t>head</w:t>
-      </w:r>
-      <w:proofErr w:type="spellEnd"/>
-      <w:r>
-        <w:t xml:space="preserve">; </w:t>
-      </w:r>
-      <w:proofErr w:type="spellStart"/>
-      <w:r>
-        <w:t>title</w:t>
-      </w:r>
-      <w:proofErr w:type="spellEnd"/>
-      <w:r>
-        <w:t xml:space="preserve">. </w:t>
+        <w:t xml:space="preserve"> html; head; title. </w:t>
       </w:r>
     </w:p>
     <w:p>
@@ -1745,16 +1553,8 @@
         <w:rPr>
           <w:i/>
         </w:rPr>
-        <w:t xml:space="preserve">web </w:t>
-      </w:r>
-      <w:proofErr w:type="spellStart"/>
-      <w:r>
-        <w:rPr>
-          <w:i/>
-        </w:rPr>
-        <w:t>scraping</w:t>
-      </w:r>
-      <w:proofErr w:type="spellEnd"/>
+        <w:t>web scraping</w:t>
+      </w:r>
       <w:r>
         <w:t>, visando a automatização da busca e coleta de dados, em fontes específicas, relacionados aos princípios ativos de determinados medicamentos e seus demais constituintes.</w:t>
       </w:r>
@@ -2446,11 +2246,9 @@
             <w:r>
               <w:t>“</w:t>
             </w:r>
-            <w:proofErr w:type="spellStart"/>
             <w:r>
               <w:t>txtMedicamento</w:t>
             </w:r>
-            <w:proofErr w:type="spellEnd"/>
             <w:r>
               <w:t>”: nome do princípio ativo</w:t>
             </w:r>
@@ -2466,24 +2264,12 @@
             <w:r>
               <w:t>“</w:t>
             </w:r>
-            <w:proofErr w:type="spellStart"/>
-            <w:proofErr w:type="gramStart"/>
             <w:r>
               <w:t>txtEmpresa</w:t>
             </w:r>
-            <w:proofErr w:type="spellEnd"/>
-            <w:r>
-              <w:t>“</w:t>
-            </w:r>
-            <w:proofErr w:type="gramEnd"/>
-            <w:r>
-              <w:t xml:space="preserve">: empresa </w:t>
-            </w:r>
-            <w:proofErr w:type="spellStart"/>
-            <w:r>
-              <w:t>registrante</w:t>
-            </w:r>
-            <w:proofErr w:type="spellEnd"/>
+            <w:r>
+              <w:t>“: empresa registrante</w:t>
+            </w:r>
           </w:p>
           <w:p>
             <w:pPr>
@@ -2496,11 +2282,9 @@
             <w:r>
               <w:t>“</w:t>
             </w:r>
-            <w:proofErr w:type="spellStart"/>
             <w:r>
               <w:t>txtNuExpediente</w:t>
             </w:r>
-            <w:proofErr w:type="spellEnd"/>
             <w:r>
               <w:t>”: número de expediente</w:t>
             </w:r>
@@ -2516,11 +2300,9 @@
             <w:r>
               <w:t>“</w:t>
             </w:r>
-            <w:proofErr w:type="spellStart"/>
             <w:r>
               <w:t>txtDataPublicacaoI</w:t>
             </w:r>
-            <w:proofErr w:type="spellEnd"/>
             <w:r>
               <w:t>”</w:t>
             </w:r>
@@ -2539,11 +2321,9 @@
             <w:r>
               <w:t>“</w:t>
             </w:r>
-            <w:proofErr w:type="spellStart"/>
             <w:r>
               <w:t>txtDataPublicacaoF</w:t>
             </w:r>
-            <w:proofErr w:type="spellEnd"/>
             <w:r>
               <w:t>”: filtro de data final de publicação</w:t>
             </w:r>
@@ -2559,26 +2339,16 @@
             <w:r>
               <w:t>“</w:t>
             </w:r>
-            <w:proofErr w:type="spellStart"/>
             <w:r>
               <w:t>txtPageSize</w:t>
             </w:r>
-            <w:proofErr w:type="spellEnd"/>
             <w:r>
               <w:t>”: número de registros por página</w:t>
             </w:r>
           </w:p>
           <w:p>
             <w:r>
-              <w:t>Nenhum dos parâmetros listados acima é obrigatório. Caso o parâmetro “</w:t>
-            </w:r>
-            <w:proofErr w:type="spellStart"/>
-            <w:r>
-              <w:t>txtPageSize</w:t>
-            </w:r>
-            <w:proofErr w:type="spellEnd"/>
-            <w:r>
-              <w:t>” não seja especificado, o resultado trará 10 registros por página.</w:t>
+              <w:t>Nenhum dos parâmetros listados acima é obrigatório. Caso o parâmetro “txtPageSize” não seja especificado, o resultado trará 10 registros por página.</w:t>
             </w:r>
           </w:p>
           <w:p/>
@@ -2605,23 +2375,7 @@
               <w:t>RN01</w:t>
             </w:r>
             <w:r>
-              <w:t xml:space="preserve"> deverá ser uma página HTML válida, contendo um elemento do tipo “</w:t>
-            </w:r>
-            <w:proofErr w:type="spellStart"/>
-            <w:r>
-              <w:t>table</w:t>
-            </w:r>
-            <w:proofErr w:type="spellEnd"/>
-            <w:r>
-              <w:t>” com ID “</w:t>
-            </w:r>
-            <w:proofErr w:type="spellStart"/>
-            <w:r>
-              <w:t>tblResultado</w:t>
-            </w:r>
-            <w:proofErr w:type="spellEnd"/>
-            <w:r>
-              <w:t>”, que representa a listagem de resultados da busca</w:t>
+              <w:t xml:space="preserve"> deverá ser uma página HTML válida, contendo um elemento do tipo “table” com ID “tblResultado”, que representa a listagem de resultados da busca</w:t>
             </w:r>
             <w:r>
               <w:t xml:space="preserve"> pelo medicamento</w:t>
@@ -2630,26 +2384,10 @@
               <w:t>.</w:t>
             </w:r>
             <w:r>
-              <w:t xml:space="preserve"> Além disso, a tabela citada deverá conter um elemento do tipo cabeçalho de tabela (“</w:t>
-            </w:r>
-            <w:proofErr w:type="spellStart"/>
-            <w:r>
-              <w:t>th</w:t>
-            </w:r>
-            <w:proofErr w:type="spellEnd"/>
-            <w:r>
-              <w:t>”) contendo o texto “Bula do Profissional”.</w:t>
-            </w:r>
-            <w:r>
-              <w:t xml:space="preserve"> A célula (“</w:t>
-            </w:r>
-            <w:proofErr w:type="spellStart"/>
-            <w:r>
-              <w:t>td</w:t>
-            </w:r>
-            <w:proofErr w:type="spellEnd"/>
-            <w:r>
-              <w:t xml:space="preserve">”) posicionada na mesma coluna do cabeçalho citado, deverá conter um elemento de </w:t>
+              <w:t xml:space="preserve"> Além disso, a tabela citada deverá conter um elemento do tipo cabeçalho de tabela (“th”) contendo o texto “Bula do Profissional”.</w:t>
+            </w:r>
+            <w:r>
+              <w:t xml:space="preserve"> A célula (“td”) posicionada na mesma coluna do cabeçalho citado, deverá conter um elemento de </w:t>
             </w:r>
             <w:r>
               <w:rPr>
@@ -2658,29 +2396,11 @@
               <w:t>hyperlink</w:t>
             </w:r>
             <w:r>
-              <w:t xml:space="preserve"> (“a”) com o seu atributo “</w:t>
-            </w:r>
-            <w:proofErr w:type="spellStart"/>
-            <w:r>
-              <w:t>onclick</w:t>
-            </w:r>
-            <w:proofErr w:type="spellEnd"/>
-            <w:r>
-              <w:t xml:space="preserve">” fazendo uma chamada de função </w:t>
-            </w:r>
-            <w:proofErr w:type="spellStart"/>
-            <w:r>
-              <w:t>Javascript</w:t>
-            </w:r>
-            <w:proofErr w:type="spellEnd"/>
-            <w:r>
-              <w:t xml:space="preserve"> denominada “</w:t>
-            </w:r>
-            <w:proofErr w:type="spellStart"/>
+              <w:t xml:space="preserve"> (“a”) com o seu atributo “onclick” fazendo uma chamada de função Javascript denominada “</w:t>
+            </w:r>
             <w:r>
               <w:t>fVisualizarBula</w:t>
             </w:r>
-            <w:proofErr w:type="spellEnd"/>
             <w:r>
               <w:t xml:space="preserve">” e que recebe dois </w:t>
             </w:r>
@@ -2732,11 +2452,9 @@
             <w:r>
               <w:t>“</w:t>
             </w:r>
-            <w:proofErr w:type="spellStart"/>
             <w:r>
               <w:t>pNuTransacao</w:t>
             </w:r>
-            <w:proofErr w:type="spellEnd"/>
             <w:r>
               <w:t>”: número de transação</w:t>
             </w:r>
@@ -2750,15 +2468,7 @@
               </w:numPr>
             </w:pPr>
             <w:r>
-              <w:t>“</w:t>
-            </w:r>
-            <w:proofErr w:type="spellStart"/>
-            <w:r>
-              <w:t>pIdAnexo</w:t>
-            </w:r>
-            <w:proofErr w:type="spellEnd"/>
-            <w:r>
-              <w:t>”: identificador</w:t>
+              <w:t>“pIdAnexo”: identificador</w:t>
             </w:r>
             <w:r>
               <w:t xml:space="preserve"> numérico</w:t>
@@ -2829,13 +2539,8 @@
       <w:r>
         <w:t xml:space="preserve">Python </w:t>
       </w:r>
-      <w:proofErr w:type="spellStart"/>
-      <w:r>
-        <w:t>Scrapy</w:t>
-      </w:r>
-      <w:proofErr w:type="spellEnd"/>
-      <w:r>
-        <w:t xml:space="preserve"> [20</w:t>
+      <w:r>
+        <w:t>Scrapy [20</w:t>
       </w:r>
       <w:r>
         <w:t xml:space="preserve">] é </w:t>
@@ -2926,46 +2631,17 @@
       <w:r>
         <w:t xml:space="preserve">Um projeto </w:t>
       </w:r>
-      <w:proofErr w:type="spellStart"/>
-      <w:r>
-        <w:t>Scrapy</w:t>
-      </w:r>
-      <w:proofErr w:type="spellEnd"/>
-      <w:r>
-        <w:t xml:space="preserve"> tem a</w:t>
+      <w:r>
+        <w:t>Scrapy tem a</w:t>
       </w:r>
       <w:r>
         <w:t xml:space="preserve"> arquitetura</w:t>
       </w:r>
       <w:r>
-        <w:t xml:space="preserve"> construída em </w:t>
-      </w:r>
-      <w:proofErr w:type="spellStart"/>
-      <w:r>
-        <w:t>bots</w:t>
-      </w:r>
-      <w:proofErr w:type="spellEnd"/>
-      <w:r>
-        <w:t xml:space="preserve"> autônomos, chamados de </w:t>
-      </w:r>
-      <w:proofErr w:type="spellStart"/>
-      <w:r>
-        <w:t>spiders</w:t>
-      </w:r>
-      <w:proofErr w:type="spellEnd"/>
-      <w:r>
-        <w:t xml:space="preserve">, que </w:t>
-      </w:r>
-      <w:r>
-        <w:t xml:space="preserve">neles são definidos os sites utilizados, o fluxo da navegação e o parse no </w:t>
-      </w:r>
-      <w:proofErr w:type="spellStart"/>
-      <w:r>
-        <w:t>html</w:t>
-      </w:r>
-      <w:proofErr w:type="spellEnd"/>
-      <w:r>
-        <w:t xml:space="preserve"> afim de obter a extração da informação desejada. </w:t>
+        <w:t xml:space="preserve"> construída em bots autônomos, chamados de spiders, que </w:t>
+      </w:r>
+      <w:r>
+        <w:t xml:space="preserve">neles são definidos os sites utilizados, o fluxo da navegação e o parse no html afim de obter a extração da informação desejada. </w:t>
       </w:r>
     </w:p>
     <w:p>
@@ -3048,7 +2724,28 @@
         <w:t xml:space="preserve"> </w:t>
       </w:r>
       <w:r>
-        <w:t>inicia com o download de bulas do profissional disponíveis no bulário eletrônico da Anvisa afim de encontrar os excipientes dos medicamentos.</w:t>
+        <w:t xml:space="preserve">inicia com </w:t>
+      </w:r>
+      <w:r>
+        <w:t>uma série</w:t>
+      </w:r>
+      <w:r>
+        <w:t xml:space="preserve"> de atividades</w:t>
+      </w:r>
+      <w:r>
+        <w:t>, imagem 7,</w:t>
+      </w:r>
+      <w:r>
+        <w:t xml:space="preserve"> afim de fazer </w:t>
+      </w:r>
+      <w:r>
+        <w:t xml:space="preserve">o download de bulas do profissional </w:t>
+      </w:r>
+      <w:r>
+        <w:t xml:space="preserve">do medicamento </w:t>
+      </w:r>
+      <w:r>
+        <w:t>disponíveis no bulário eletrônico da Anvisa.</w:t>
       </w:r>
     </w:p>
     <w:p>
@@ -3060,9 +2757,9 @@
           <w:noProof/>
         </w:rPr>
         <w:drawing>
-          <wp:inline distT="0" distB="0" distL="0" distR="0" wp14:anchorId="25F00117" wp14:editId="1E1AB6A1">
-            <wp:extent cx="5760720" cy="4284980"/>
-            <wp:effectExtent l="0" t="0" r="0" b="1270"/>
+          <wp:inline distT="0" distB="0" distL="0" distR="0" wp14:anchorId="25F00117" wp14:editId="1D2195E0">
+            <wp:extent cx="5693410" cy="4153933"/>
+            <wp:effectExtent l="0" t="0" r="2540" b="0"/>
             <wp:docPr id="15" name="Imagem 15"/>
             <wp:cNvGraphicFramePr>
               <a:graphicFrameLocks xmlns:a="http://schemas.openxmlformats.org/drawingml/2006/main" noChangeAspect="1"/>
@@ -3074,7 +2771,7 @@
                     <pic:cNvPr id="15" name="Caso de Uso UML (4).png"/>
                     <pic:cNvPicPr/>
                   </pic:nvPicPr>
-                  <pic:blipFill>
+                  <pic:blipFill rotWithShape="1">
                     <a:blip r:embed="rId19" cstate="print">
                       <a:extLst>
                         <a:ext uri="{28A0092B-C50C-407E-A947-70E740481C1C}">
@@ -3082,18 +2779,25 @@
                         </a:ext>
                       </a:extLst>
                     </a:blip>
-                    <a:stretch>
-                      <a:fillRect/>
-                    </a:stretch>
+                    <a:srcRect l="2756" t="3705" r="2667" b="3527"/>
+                    <a:stretch/>
                   </pic:blipFill>
-                  <pic:spPr>
+                  <pic:spPr bwMode="auto">
                     <a:xfrm>
                       <a:off x="0" y="0"/>
-                      <a:ext cx="5760720" cy="4284980"/>
+                      <a:ext cx="5722079" cy="4174850"/>
                     </a:xfrm>
                     <a:prstGeom prst="rect">
                       <a:avLst/>
                     </a:prstGeom>
+                    <a:ln>
+                      <a:noFill/>
+                    </a:ln>
+                    <a:extLst>
+                      <a:ext uri="{53640926-AAD7-44D8-BBD7-CCE9431645EC}">
+                        <a14:shadowObscured xmlns:a14="http://schemas.microsoft.com/office/drawing/2010/main"/>
+                      </a:ext>
+                    </a:extLst>
                   </pic:spPr>
                 </pic:pic>
               </a:graphicData>
@@ -3102,7 +2806,6 @@
         </w:drawing>
       </w:r>
     </w:p>
-    <w:p/>
     <w:p>
       <w:pPr>
         <w:jc w:val="center"/>
@@ -3116,6 +2819,7 @@
           <w:sz w:val="22"/>
           <w:szCs w:val="22"/>
         </w:rPr>
+        <w:lastRenderedPageBreak/>
         <w:t xml:space="preserve">Figura 7 – </w:t>
       </w:r>
       <w:r>
@@ -3177,16 +2881,13 @@
         <w:t>ara a busca das bulas do medicamento</w:t>
       </w:r>
       <w:r>
-        <w:t xml:space="preserve">, </w:t>
-      </w:r>
-      <w:r>
-        <w:t xml:space="preserve">o site </w:t>
+        <w:t xml:space="preserve">, o site </w:t>
       </w:r>
       <w:r>
         <w:t xml:space="preserve">do bulário eletrônico </w:t>
       </w:r>
       <w:r>
-        <w:t>da Anvisa retorna uma lista de sugestões</w:t>
+        <w:t>da Anvisa retorna sugestões</w:t>
       </w:r>
       <w:r>
         <w:t xml:space="preserve">, figura </w:t>
@@ -3198,118 +2899,59 @@
         <w:t>,</w:t>
       </w:r>
       <w:r>
-        <w:t xml:space="preserve"> conforme o usuário insere as letras do </w:t>
+        <w:t xml:space="preserve"> conforme o usuário insere as letras do nome do medicamento. </w:t>
+      </w:r>
+      <w:r>
+        <w:t>Contudo</w:t>
+      </w:r>
+      <w:r>
+        <w:t>,</w:t>
+      </w:r>
+      <w:r>
+        <w:t xml:space="preserve"> a correlação entre o </w:t>
       </w:r>
       <w:r>
         <w:t>nome</w:t>
       </w:r>
       <w:r>
-        <w:t xml:space="preserve"> do medicamento. </w:t>
-      </w:r>
-      <w:r>
-        <w:t>Contudo</w:t>
+        <w:t xml:space="preserve"> fornecido e os registros da base de dados do órgão é feita apenas pelas primeiras letras do</w:t>
+      </w:r>
+      <w:r>
+        <w:t>s</w:t>
+      </w:r>
+      <w:r>
+        <w:t xml:space="preserve"> medicamentos </w:t>
+      </w:r>
+      <w:r>
+        <w:t>d</w:t>
+      </w:r>
+      <w:r>
+        <w:t>a base</w:t>
+      </w:r>
+      <w:r>
+        <w:t xml:space="preserve"> e então não são retornadas as bulas de todas as sugestões, apenas daquelas que o nome inicia com o</w:t>
+      </w:r>
+      <w:r>
+        <w:t xml:space="preserve"> que foi</w:t>
+      </w:r>
+      <w:r>
+        <w:t xml:space="preserve"> pesquisado.</w:t>
       </w:r>
       <w:r>
         <w:t xml:space="preserve"> </w:t>
       </w:r>
-      <w:r>
-        <w:t xml:space="preserve">a correlação entre o </w:t>
-      </w:r>
-      <w:r>
-        <w:t>nome</w:t>
-      </w:r>
-      <w:r>
-        <w:t xml:space="preserve"> fornecido e os registros da base de dados do órgão é feita apenas pelas primeiras letras do</w:t>
-      </w:r>
-      <w:r>
-        <w:t>s</w:t>
-      </w:r>
-      <w:r>
-        <w:t xml:space="preserve"> medicamentos </w:t>
-      </w:r>
-      <w:r>
-        <w:t>d</w:t>
-      </w:r>
-      <w:r>
-        <w:t>a base</w:t>
-      </w:r>
-      <w:r>
-        <w:t xml:space="preserve"> e então não são retornadas as bulas de todas as sugestões, apenas daquelas que o nome inicia com o</w:t>
-      </w:r>
-      <w:r>
-        <w:t xml:space="preserve"> que foi</w:t>
-      </w:r>
-      <w:r>
-        <w:t xml:space="preserve"> pesquisado.</w:t>
-      </w:r>
-      <w:r>
-        <w:t xml:space="preserve"> </w:t>
-      </w:r>
-      <w:r>
-        <w:t xml:space="preserve">Devido ao cenário citado e para atender ao objetivo de recuperar todos os resultados de bulas conforme o parâmetro fornecido, </w:t>
-      </w:r>
-      <w:r>
-        <w:t xml:space="preserve">o script inicia baixando a lista de sugestões disponível em </w:t>
-      </w:r>
-      <w:r>
-        <w:rPr>
-          <w:b/>
-          <w:bCs/>
-          <w:color w:val="FF0000"/>
-        </w:rPr>
-        <w:t xml:space="preserve">ONDE ESTÁ A </w:t>
-      </w:r>
-      <w:proofErr w:type="gramStart"/>
-      <w:r>
-        <w:rPr>
-          <w:b/>
-          <w:bCs/>
-          <w:color w:val="FF0000"/>
-        </w:rPr>
-        <w:t>LISTA?.</w:t>
-      </w:r>
-      <w:proofErr w:type="gramEnd"/>
-      <w:r>
-        <w:rPr>
-          <w:b/>
-          <w:bCs/>
-          <w:color w:val="FF0000"/>
-        </w:rPr>
-        <w:t xml:space="preserve"> </w:t>
-      </w:r>
-      <w:r>
-        <w:t xml:space="preserve">e </w:t>
-      </w:r>
-      <w:r>
-        <w:t xml:space="preserve">então, </w:t>
-      </w:r>
-      <w:r>
-        <w:t>percorre</w:t>
-      </w:r>
-      <w:r>
-        <w:t xml:space="preserve"> a lista de</w:t>
-      </w:r>
-      <w:r>
-        <w:t xml:space="preserve"> sugestões garantindo que nenhum resultado seja ignorado</w:t>
-      </w:r>
-      <w:r>
-        <w:t>.</w:t>
-      </w:r>
     </w:p>
     <w:p/>
     <w:p>
-      <w:pPr>
-        <w:jc w:val="center"/>
-      </w:pPr>
       <w:r>
         <w:rPr>
           <w:noProof/>
         </w:rPr>
         <w:drawing>
-          <wp:inline distT="0" distB="0" distL="0" distR="0" wp14:anchorId="3841060C" wp14:editId="0E8C02F3">
-            <wp:extent cx="5721225" cy="3219450"/>
+          <wp:inline distT="0" distB="0" distL="0" distR="0" wp14:anchorId="600496E6" wp14:editId="35DFAB06">
+            <wp:extent cx="5760720" cy="3190240"/>
             <wp:effectExtent l="0" t="0" r="0" b="0"/>
-            <wp:docPr id="7" name="Imagem 7"/>
+            <wp:docPr id="11" name="Imagem 11"/>
             <wp:cNvGraphicFramePr>
               <a:graphicFrameLocks xmlns:a="http://schemas.openxmlformats.org/drawingml/2006/main" noChangeAspect="1"/>
             </wp:cNvGraphicFramePr>
@@ -3338,7 +2980,7 @@
                   <pic:spPr bwMode="auto">
                     <a:xfrm>
                       <a:off x="0" y="0"/>
-                      <a:ext cx="5790807" cy="3258605"/>
+                      <a:ext cx="5760720" cy="3190240"/>
                     </a:xfrm>
                     <a:prstGeom prst="rect">
                       <a:avLst/>
@@ -3391,10 +3033,61 @@
         <w:pStyle w:val="Sumrio1"/>
       </w:pPr>
       <w:r>
-        <w:t xml:space="preserve">Em seguida </w:t>
-      </w:r>
-      <w:r>
-        <w:t xml:space="preserve">são feitas requisições </w:t>
+        <w:t xml:space="preserve">Devido ao cenário citado e para atender ao objetivo de recuperar todos os resultados de bulas conforme o parâmetro fornecido, </w:t>
+      </w:r>
+      <w:r>
+        <w:t>o script inicia</w:t>
+      </w:r>
+      <w:r>
+        <w:t xml:space="preserve"> fazendo uma requisição GET para a URL </w:t>
+      </w:r>
+      <w:hyperlink r:id="rId21" w:history="1">
+        <w:r>
+          <w:rPr>
+            <w:rStyle w:val="Hyperlink"/>
+          </w:rPr>
+          <w:t>http://www.anvisa.gov.br/datavisa/fila_bula/funcoes/ajax.asp?opcao=getsuggestion&amp;ptipo=1</w:t>
+        </w:r>
+      </w:hyperlink>
+      <w:r>
+        <w:t>, que contém a lista com todas as sugestões de nomes de medicamentos</w:t>
+      </w:r>
+      <w:r>
+        <w:t>, trata os dados recebidos e salva-os no arquivo “medicamentos.txt”</w:t>
+      </w:r>
+      <w:r>
+        <w:t>. Assim que é inserido o nome do medicamento desejado, todas as sugestões que o contém são salvas para garantir</w:t>
+      </w:r>
+      <w:r>
+        <w:t xml:space="preserve"> que nenhum resultado </w:t>
+      </w:r>
+      <w:r>
+        <w:t>será</w:t>
+      </w:r>
+      <w:r>
+        <w:t xml:space="preserve"> ignorado.</w:t>
+      </w:r>
+    </w:p>
+    <w:p/>
+    <w:p>
+      <w:pPr>
+        <w:pStyle w:val="Sumrio1"/>
+      </w:pPr>
+      <w:r>
+        <w:lastRenderedPageBreak/>
+        <w:t>Em seguida</w:t>
+      </w:r>
+      <w:r>
+        <w:t xml:space="preserve"> para cada sugestão é feito uma</w:t>
+      </w:r>
+      <w:r>
+        <w:t xml:space="preserve"> requisiç</w:t>
+      </w:r>
+      <w:r>
+        <w:t>ão</w:t>
+      </w:r>
+      <w:r>
+        <w:t xml:space="preserve"> </w:t>
       </w:r>
       <w:r>
         <w:t>a</w:t>
@@ -3402,7 +3095,7 @@
       <w:r>
         <w:t xml:space="preserve">o endereço </w:t>
       </w:r>
-      <w:hyperlink r:id="rId21" w:history="1">
+      <w:hyperlink r:id="rId22" w:history="1">
         <w:r>
           <w:rPr>
             <w:rStyle w:val="Hyperlink"/>
@@ -3429,18 +3122,16 @@
         </w:numPr>
       </w:pPr>
       <w:r>
-        <w:t>“</w:t>
-      </w:r>
-      <w:proofErr w:type="spellStart"/>
-      <w:r>
-        <w:t>txtMedicamento</w:t>
-      </w:r>
-      <w:proofErr w:type="spellEnd"/>
-      <w:r>
-        <w:t xml:space="preserve">” </w:t>
-      </w:r>
-      <w:r>
-        <w:t>com as sugestões de nomes do medicamento;</w:t>
+        <w:t xml:space="preserve">“txtMedicamento” </w:t>
+      </w:r>
+      <w:r>
+        <w:t xml:space="preserve">com </w:t>
+      </w:r>
+      <w:r>
+        <w:t>uma das</w:t>
+      </w:r>
+      <w:r>
+        <w:t xml:space="preserve"> sugestões de nomes do medicamento;</w:t>
       </w:r>
       <w:r>
         <w:t xml:space="preserve"> </w:t>
@@ -3455,25 +3146,7 @@
         </w:numPr>
       </w:pPr>
       <w:r>
-        <w:lastRenderedPageBreak/>
-        <w:t>“</w:t>
-      </w:r>
-      <w:proofErr w:type="spellStart"/>
-      <w:r>
-        <w:t>hddPageSize</w:t>
-      </w:r>
-      <w:proofErr w:type="spellEnd"/>
-      <w:r>
-        <w:t xml:space="preserve">” </w:t>
-      </w:r>
-      <w:r>
-        <w:t xml:space="preserve">contendo o número de registros por página desejado. Conforme alguns testes realizados, e levando em conta relações como o equilíbrio entre o tempo necessário para a consulta e riscos como a qualidade da internet do usuário, </w:t>
-      </w:r>
-      <w:r>
-        <w:t>optou-se</w:t>
-      </w:r>
-      <w:r>
-        <w:t xml:space="preserve"> por manter o padrão de 10 registros por página.</w:t>
+        <w:t>“hddPageSize” contendo o número de registros por página desejado. Conforme alguns testes realizados, e levando em conta relações como o equilíbrio entre o tempo necessário para a consulta e riscos como a qualidade da internet do usuário, optou-se por manter o padrão de 10 registros por página.</w:t>
       </w:r>
     </w:p>
     <w:p>
@@ -3485,68 +3158,124 @@
         </w:numPr>
       </w:pPr>
       <w:r>
-        <w:t>“</w:t>
-      </w:r>
-      <w:proofErr w:type="spellStart"/>
-      <w:r>
-        <w:t>hddPageAbsolute</w:t>
-      </w:r>
-      <w:proofErr w:type="spellEnd"/>
-      <w:r>
-        <w:t>”</w:t>
-      </w:r>
-      <w:r>
-        <w:t xml:space="preserve"> contendo o valor 1 para a primeira página e sendo incrementado conforme a necessidade do script de avançar para as próximas páginas.</w:t>
+        <w:t>“hddPageAbsolute” contendo o valor 1 para a primeira página e sendo incrementado conforme a necessidade do script de avançar para as próximas páginas.</w:t>
       </w:r>
     </w:p>
     <w:p>
       <w:pPr>
         <w:pStyle w:val="Sumrio1"/>
-        <w:ind w:firstLine="0"/>
-      </w:pPr>
-    </w:p>
-    <w:p>
-      <w:pPr>
-        <w:pStyle w:val="Sumrio1"/>
-        <w:ind w:firstLine="786"/>
-      </w:pPr>
-      <w:r>
-        <w:t xml:space="preserve">É retornado </w:t>
-      </w:r>
-      <w:r>
-        <w:t>a página de resultados</w:t>
-      </w:r>
-      <w:r>
-        <w:t xml:space="preserve"> que exibe </w:t>
-      </w:r>
-      <w:r>
-        <w:t xml:space="preserve">nenhum resultado ou </w:t>
-      </w:r>
-      <w:r>
-        <w:t xml:space="preserve">uma lista de bulas que pode ser paginada dependendo da quantidade encontrada. </w:t>
-      </w:r>
-      <w:r>
-        <w:tab/>
-      </w:r>
-    </w:p>
-    <w:p>
-      <w:pPr>
-        <w:rPr>
-          <w:b/>
-          <w:bCs/>
-        </w:rPr>
-      </w:pPr>
-      <w:r>
-        <w:tab/>
-      </w:r>
-      <w:r>
         <w:rPr>
           <w:b/>
           <w:bCs/>
           <w:color w:val="FF0000"/>
         </w:rPr>
-        <w:t xml:space="preserve"> COMO É FEITO O DOWNLOAD DAS BULAS DO PROFISSIONAL</w:t>
-      </w:r>
+      </w:pPr>
+      <w:r>
+        <w:t>É retornado a página de resultados que exibe nenhuma ou uma lista de bulas que pode ser paginada dependendo da quantidade encontrada. Por fim, com o objetivo de fazer o download de todas as bulas do profissional exibidas na tabela “tblResultado”, faz-se uma busca pela coluna “Bula do Profissional” no cabeçalho das colunas da tabela. Em cada célula dessa coluna existe a tag &lt;a&gt; com parâmetro onclick que chama uma função JavaScript “fVisulaizarBula” passando dois parâmetros</w:t>
+      </w:r>
+      <w:r>
+        <w:t xml:space="preserve"> que ~soa guardados</w:t>
+      </w:r>
+      <w:r>
+        <w:t xml:space="preserve">. Finalmente é feito uma requisição para </w:t>
+      </w:r>
+      <w:hyperlink r:id="rId23" w:history="1">
+        <w:r>
+          <w:rPr>
+            <w:rStyle w:val="Hyperlink"/>
+          </w:rPr>
+          <w:t>http://www.anvisa.gov.br/datavisa/fila_bula/frmVisualizarBula.asp</w:t>
+        </w:r>
+      </w:hyperlink>
+      <w:r>
+        <w:t xml:space="preserve"> passando os parâmetros obtidos </w:t>
+      </w:r>
+      <w:r>
+        <w:t>e recebendo o arquivo PDF da bula do profissional como resposta</w:t>
+      </w:r>
+      <w:r>
+        <w:t>.</w:t>
+      </w:r>
+    </w:p>
+    <w:p>
+      <w:pPr>
+        <w:rPr>
+          <w:b/>
+          <w:bCs/>
+          <w:color w:val="FF0000"/>
+        </w:rPr>
+      </w:pPr>
+    </w:p>
+    <w:p>
+      <w:pPr>
+        <w:rPr>
+          <w:b/>
+          <w:bCs/>
+          <w:color w:val="FF0000"/>
+        </w:rPr>
+      </w:pPr>
+    </w:p>
+    <w:p>
+      <w:pPr>
+        <w:rPr>
+          <w:b/>
+          <w:bCs/>
+          <w:color w:val="FF0000"/>
+        </w:rPr>
+      </w:pPr>
+    </w:p>
+    <w:p>
+      <w:pPr>
+        <w:rPr>
+          <w:b/>
+          <w:bCs/>
+          <w:color w:val="FF0000"/>
+        </w:rPr>
+      </w:pPr>
+    </w:p>
+    <w:p>
+      <w:pPr>
+        <w:rPr>
+          <w:b/>
+          <w:bCs/>
+          <w:color w:val="FF0000"/>
+        </w:rPr>
+      </w:pPr>
+    </w:p>
+    <w:p>
+      <w:pPr>
+        <w:rPr>
+          <w:b/>
+          <w:bCs/>
+          <w:color w:val="FF0000"/>
+        </w:rPr>
+      </w:pPr>
+    </w:p>
+    <w:p>
+      <w:pPr>
+        <w:rPr>
+          <w:b/>
+          <w:bCs/>
+          <w:color w:val="FF0000"/>
+        </w:rPr>
+      </w:pPr>
+    </w:p>
+    <w:p>
+      <w:pPr>
+        <w:rPr>
+          <w:b/>
+          <w:bCs/>
+          <w:color w:val="FF0000"/>
+        </w:rPr>
+      </w:pPr>
+    </w:p>
+    <w:p>
+      <w:pPr>
+        <w:rPr>
+          <w:b/>
+          <w:bCs/>
+        </w:rPr>
+      </w:pPr>
     </w:p>
     <w:p>
       <w:r>
@@ -3560,6 +3289,7 @@
       </w:pPr>
       <w:bookmarkStart w:id="12" w:name="_Toc378694375"/>
       <w:r>
+        <w:lastRenderedPageBreak/>
         <w:t>R</w:t>
       </w:r>
       <w:r>
@@ -3583,55 +3313,7 @@
           <w:b/>
           <w:bCs/>
         </w:rPr>
-        <w:t xml:space="preserve">Aplicação de um programa de extração de dados através da técnica de web </w:t>
-      </w:r>
-      <w:proofErr w:type="spellStart"/>
-      <w:r>
-        <w:rPr>
-          <w:b/>
-          <w:bCs/>
-        </w:rPr>
-        <w:t>scraping</w:t>
-      </w:r>
-      <w:proofErr w:type="spellEnd"/>
-      <w:r>
-        <w:rPr>
-          <w:b/>
-          <w:bCs/>
-        </w:rPr>
-        <w:t xml:space="preserve"> para determinação do perfil epidemiológico dos pacientes da clínica de estomatologia da faculdade de odontologia da </w:t>
-      </w:r>
-      <w:proofErr w:type="spellStart"/>
-      <w:r>
-        <w:rPr>
-          <w:b/>
-          <w:bCs/>
-        </w:rPr>
-        <w:t>ufrj</w:t>
-      </w:r>
-      <w:proofErr w:type="spellEnd"/>
-      <w:r>
-        <w:rPr>
-          <w:b/>
-          <w:bCs/>
-        </w:rPr>
-        <w:t xml:space="preserve"> cadastrados no software </w:t>
-      </w:r>
-      <w:proofErr w:type="spellStart"/>
-      <w:r>
-        <w:rPr>
-          <w:b/>
-          <w:bCs/>
-        </w:rPr>
-        <w:t>estomato</w:t>
-      </w:r>
-      <w:proofErr w:type="spellEnd"/>
-      <w:r>
-        <w:rPr>
-          <w:b/>
-          <w:bCs/>
-        </w:rPr>
-        <w:t xml:space="preserve"> web</w:t>
+        <w:t>Aplicação de um programa de extração de dados através da técnica de web scraping para determinação do perfil epidemiológico dos pacientes da clínica de estomatologia da faculdade de odontologia da ufrj cadastrados no software estomato web</w:t>
       </w:r>
       <w:r>
         <w:t>,</w:t>
@@ -3648,90 +3330,21 @@
         </w:numPr>
       </w:pPr>
       <w:r>
-        <w:t xml:space="preserve">MAZINI, </w:t>
-      </w:r>
-      <w:proofErr w:type="spellStart"/>
-      <w:r>
-        <w:t>Dhaniel</w:t>
-      </w:r>
-      <w:proofErr w:type="spellEnd"/>
-      <w:r>
-        <w:t xml:space="preserve"> Nunes; SATO, Renato Cesar. </w:t>
+        <w:t xml:space="preserve">MAZINI, Dhaniel Nunes; SATO, Renato Cesar. </w:t>
       </w:r>
       <w:r>
         <w:rPr>
           <w:b/>
           <w:bCs/>
         </w:rPr>
-        <w:t xml:space="preserve">Extração de dados financeiros com </w:t>
-      </w:r>
-      <w:proofErr w:type="gramStart"/>
-      <w:r>
-        <w:rPr>
-          <w:b/>
-          <w:bCs/>
-        </w:rPr>
-        <w:t>um web</w:t>
-      </w:r>
-      <w:proofErr w:type="gramEnd"/>
-      <w:r>
-        <w:rPr>
-          <w:b/>
-          <w:bCs/>
-        </w:rPr>
-        <w:t xml:space="preserve"> scraper: um estudo sobre a rentabilidade dos dividendos</w:t>
-      </w:r>
-      <w:r>
-        <w:t xml:space="preserve">, 2019. </w:t>
-      </w:r>
-      <w:proofErr w:type="spellStart"/>
-      <w:r>
-        <w:t>Dissertaação</w:t>
-      </w:r>
-      <w:proofErr w:type="spellEnd"/>
-      <w:r>
-        <w:t xml:space="preserve"> (Artigo na WAIAF) - </w:t>
-      </w:r>
-      <w:r>
-        <w:t xml:space="preserve">Workshop </w:t>
-      </w:r>
-      <w:proofErr w:type="spellStart"/>
-      <w:r>
-        <w:t>of</w:t>
-      </w:r>
-      <w:proofErr w:type="spellEnd"/>
-      <w:r>
-        <w:t xml:space="preserve"> Artificial </w:t>
-      </w:r>
-      <w:proofErr w:type="spellStart"/>
-      <w:r>
-        <w:t>Intelligence</w:t>
-      </w:r>
-      <w:proofErr w:type="spellEnd"/>
-      <w:r>
-        <w:t xml:space="preserve"> </w:t>
-      </w:r>
-      <w:proofErr w:type="spellStart"/>
-      <w:r>
-        <w:t>Applied</w:t>
-      </w:r>
-      <w:proofErr w:type="spellEnd"/>
-      <w:r>
-        <w:t xml:space="preserve"> </w:t>
-      </w:r>
-      <w:proofErr w:type="spellStart"/>
-      <w:r>
-        <w:t>to</w:t>
-      </w:r>
-      <w:proofErr w:type="spellEnd"/>
-      <w:r>
-        <w:t xml:space="preserve"> </w:t>
-      </w:r>
-      <w:proofErr w:type="spellStart"/>
-      <w:r>
-        <w:t>Finance</w:t>
-      </w:r>
-      <w:proofErr w:type="spellEnd"/>
+        <w:t>Extração de dados financeiros com um web scraper: um estudo sobre a rentabilidade dos dividendos</w:t>
+      </w:r>
+      <w:r>
+        <w:t xml:space="preserve">, 2019. Dissertaação (Artigo na WAIAF) - </w:t>
+      </w:r>
+      <w:r>
+        <w:t>Workshop of Artificial Intelligence Applied to Finance</w:t>
+      </w:r>
       <w:r>
         <w:t xml:space="preserve">, ITA, </w:t>
       </w:r>
@@ -3774,25 +3387,7 @@
           <w:bCs/>
           <w:szCs w:val="24"/>
         </w:rPr>
-        <w:t xml:space="preserve">Thiago da Cunha; GANIMI, Zeus </w:t>
-      </w:r>
-      <w:proofErr w:type="spellStart"/>
-      <w:r>
-        <w:rPr>
-          <w:rFonts w:eastAsia="Arial" w:cs="Arial"/>
-          <w:bCs/>
-          <w:szCs w:val="24"/>
-        </w:rPr>
-        <w:t>Olenchuk</w:t>
-      </w:r>
-      <w:proofErr w:type="spellEnd"/>
-      <w:r>
-        <w:rPr>
-          <w:rFonts w:eastAsia="Arial" w:cs="Arial"/>
-          <w:bCs/>
-          <w:szCs w:val="24"/>
-        </w:rPr>
-        <w:t xml:space="preserve">. </w:t>
+        <w:t xml:space="preserve">Thiago da Cunha; GANIMI, Zeus Olenchuk. </w:t>
       </w:r>
       <w:r>
         <w:rPr>
@@ -3800,25 +3395,7 @@
           <w:b/>
           <w:szCs w:val="24"/>
         </w:rPr>
-        <w:t xml:space="preserve">Extração de dados com web </w:t>
-      </w:r>
-      <w:proofErr w:type="spellStart"/>
-      <w:r>
-        <w:rPr>
-          <w:rFonts w:eastAsia="Arial" w:cs="Arial"/>
-          <w:b/>
-          <w:szCs w:val="24"/>
-        </w:rPr>
-        <w:t>scraping</w:t>
-      </w:r>
-      <w:proofErr w:type="spellEnd"/>
-      <w:r>
-        <w:rPr>
-          <w:rFonts w:eastAsia="Arial" w:cs="Arial"/>
-          <w:b/>
-          <w:szCs w:val="24"/>
-        </w:rPr>
-        <w:t xml:space="preserve"> para análise da variação de preço de veículos automotores</w:t>
+        <w:t>Extração de dados com web scraping para análise da variação de preço de veículos automotores</w:t>
       </w:r>
       <w:r>
         <w:rPr>
@@ -3918,13 +3495,12 @@
         <w:rPr>
           <w:b/>
         </w:rPr>
-        <w:lastRenderedPageBreak/>
         <w:t>Yahoo! Finanças</w:t>
       </w:r>
       <w:r>
         <w:t xml:space="preserve"> &lt;</w:t>
       </w:r>
-      <w:hyperlink r:id="rId22" w:history="1">
+      <w:hyperlink r:id="rId24" w:history="1">
         <w:r>
           <w:rPr>
             <w:rStyle w:val="Hyperlink"/>
@@ -3948,15 +3524,7 @@
       <w:bookmarkEnd w:id="13"/>
       <w:bookmarkEnd w:id="14"/>
       <w:r>
-        <w:t xml:space="preserve">ABREU, Karen </w:t>
-      </w:r>
-      <w:proofErr w:type="spellStart"/>
-      <w:r>
-        <w:t>Kraemer</w:t>
-      </w:r>
-      <w:proofErr w:type="spellEnd"/>
-      <w:r>
-        <w:t xml:space="preserve">. </w:t>
+        <w:t xml:space="preserve">ABREU, Karen Kraemer. </w:t>
       </w:r>
       <w:r>
         <w:rPr>
@@ -3977,126 +3545,16 @@
         </w:numPr>
       </w:pPr>
       <w:r>
-        <w:t xml:space="preserve">KABIR MUHAMMAD SAJJAD, </w:t>
-      </w:r>
-      <w:proofErr w:type="spellStart"/>
-      <w:r>
-        <w:t>Syed</w:t>
-      </w:r>
-      <w:proofErr w:type="spellEnd"/>
-      <w:r>
-        <w:t xml:space="preserve">. </w:t>
+        <w:t xml:space="preserve">KABIR MUHAMMAD SAJJAD, Syed. </w:t>
       </w:r>
       <w:r>
         <w:rPr>
           <w:b/>
         </w:rPr>
-        <w:t xml:space="preserve">Basic </w:t>
-      </w:r>
-      <w:proofErr w:type="spellStart"/>
-      <w:r>
-        <w:rPr>
-          <w:b/>
-        </w:rPr>
-        <w:t>Guidelines</w:t>
-      </w:r>
-      <w:proofErr w:type="spellEnd"/>
-      <w:r>
-        <w:rPr>
-          <w:b/>
-        </w:rPr>
-        <w:t xml:space="preserve"> for </w:t>
-      </w:r>
-      <w:proofErr w:type="spellStart"/>
-      <w:r>
-        <w:rPr>
-          <w:b/>
-        </w:rPr>
-        <w:t>Research</w:t>
-      </w:r>
-      <w:proofErr w:type="spellEnd"/>
-      <w:r>
-        <w:rPr>
-          <w:b/>
-        </w:rPr>
-        <w:t xml:space="preserve">: </w:t>
-      </w:r>
-      <w:proofErr w:type="spellStart"/>
-      <w:r>
-        <w:rPr>
-          <w:b/>
-        </w:rPr>
-        <w:t>An</w:t>
-      </w:r>
-      <w:proofErr w:type="spellEnd"/>
-      <w:r>
-        <w:rPr>
-          <w:b/>
-        </w:rPr>
-        <w:t xml:space="preserve"> </w:t>
-      </w:r>
-      <w:proofErr w:type="spellStart"/>
-      <w:r>
-        <w:rPr>
-          <w:b/>
-        </w:rPr>
-        <w:t>Introductory</w:t>
-      </w:r>
-      <w:proofErr w:type="spellEnd"/>
-      <w:r>
-        <w:rPr>
-          <w:b/>
-        </w:rPr>
-        <w:t xml:space="preserve"> Approach for </w:t>
-      </w:r>
-      <w:proofErr w:type="spellStart"/>
-      <w:r>
-        <w:rPr>
-          <w:b/>
-        </w:rPr>
-        <w:t>All</w:t>
-      </w:r>
-      <w:proofErr w:type="spellEnd"/>
-      <w:r>
-        <w:rPr>
-          <w:b/>
-        </w:rPr>
-        <w:t xml:space="preserve"> Disciplines</w:t>
-      </w:r>
-      <w:r>
-        <w:t xml:space="preserve">, </w:t>
-      </w:r>
-      <w:proofErr w:type="spellStart"/>
-      <w:r>
-        <w:t>Edition</w:t>
-      </w:r>
-      <w:proofErr w:type="spellEnd"/>
-      <w:r>
-        <w:t xml:space="preserve">: </w:t>
-      </w:r>
-      <w:proofErr w:type="spellStart"/>
-      <w:r>
-        <w:t>First</w:t>
-      </w:r>
-      <w:proofErr w:type="spellEnd"/>
-      <w:r>
-        <w:t xml:space="preserve">, </w:t>
-      </w:r>
-      <w:proofErr w:type="spellStart"/>
-      <w:r>
-        <w:t>Chapter</w:t>
-      </w:r>
-      <w:proofErr w:type="spellEnd"/>
-      <w:r>
-        <w:t xml:space="preserve">: 9, Publisher: Book Zone </w:t>
-      </w:r>
-      <w:proofErr w:type="spellStart"/>
-      <w:r>
-        <w:t>Publication</w:t>
-      </w:r>
-      <w:proofErr w:type="spellEnd"/>
-      <w:r>
-        <w:t>, Chittagong-4203, Bangladesh, p. 201-275.</w:t>
+        <w:t>Basic Guidelines for Research: An Introductory Approach for All Disciplines</w:t>
+      </w:r>
+      <w:r>
+        <w:t>, Edition: First, Chapter: 9, Publisher: Book Zone Publication, Chittagong-4203, Bangladesh, p. 201-275.</w:t>
       </w:r>
     </w:p>
     <w:p>
@@ -4114,74 +3572,10 @@
         <w:rPr>
           <w:b/>
         </w:rPr>
-        <w:t xml:space="preserve">The data book </w:t>
-      </w:r>
-      <w:proofErr w:type="spellStart"/>
-      <w:r>
-        <w:rPr>
-          <w:b/>
-        </w:rPr>
-        <w:t>collection</w:t>
-      </w:r>
-      <w:proofErr w:type="spellEnd"/>
-      <w:r>
-        <w:rPr>
-          <w:b/>
-        </w:rPr>
-        <w:t xml:space="preserve"> </w:t>
-      </w:r>
-      <w:proofErr w:type="spellStart"/>
-      <w:r>
-        <w:rPr>
-          <w:b/>
-        </w:rPr>
-        <w:t>and</w:t>
-      </w:r>
-      <w:proofErr w:type="spellEnd"/>
-      <w:r>
-        <w:rPr>
-          <w:b/>
-        </w:rPr>
-        <w:t xml:space="preserve"> management </w:t>
-      </w:r>
-      <w:proofErr w:type="spellStart"/>
-      <w:r>
-        <w:rPr>
-          <w:b/>
-        </w:rPr>
-        <w:t>of</w:t>
-      </w:r>
-      <w:proofErr w:type="spellEnd"/>
-      <w:r>
-        <w:rPr>
-          <w:b/>
-        </w:rPr>
-        <w:t xml:space="preserve"> </w:t>
-      </w:r>
-      <w:proofErr w:type="spellStart"/>
-      <w:r>
-        <w:rPr>
-          <w:b/>
-        </w:rPr>
-        <w:t>research</w:t>
-      </w:r>
-      <w:proofErr w:type="spellEnd"/>
-      <w:r>
-        <w:rPr>
-          <w:b/>
-        </w:rPr>
-        <w:t xml:space="preserve"> data</w:t>
-      </w:r>
-      <w:r>
-        <w:t xml:space="preserve">-Chapman </w:t>
-      </w:r>
-      <w:proofErr w:type="spellStart"/>
-      <w:r>
-        <w:t>and</w:t>
-      </w:r>
-      <w:proofErr w:type="spellEnd"/>
-      <w:r>
-        <w:t xml:space="preserve"> Hall CRC Press, 2017, p. 36.</w:t>
+        <w:t>The data book collection and management of research data</w:t>
+      </w:r>
+      <w:r>
+        <w:t>-Chapman and Hall CRC Press, 2017, p. 36.</w:t>
       </w:r>
     </w:p>
     <w:p>
@@ -4199,49 +3593,7 @@
         <w:rPr>
           <w:b/>
         </w:rPr>
-        <w:t xml:space="preserve">WWW: </w:t>
-      </w:r>
-      <w:proofErr w:type="spellStart"/>
-      <w:r>
-        <w:rPr>
-          <w:b/>
-        </w:rPr>
-        <w:t>past</w:t>
-      </w:r>
-      <w:proofErr w:type="spellEnd"/>
-      <w:r>
-        <w:rPr>
-          <w:b/>
-        </w:rPr>
-        <w:t xml:space="preserve">, </w:t>
-      </w:r>
-      <w:proofErr w:type="spellStart"/>
-      <w:r>
-        <w:rPr>
-          <w:b/>
-        </w:rPr>
-        <w:t>present</w:t>
-      </w:r>
-      <w:proofErr w:type="spellEnd"/>
-      <w:r>
-        <w:rPr>
-          <w:b/>
-        </w:rPr>
-        <w:t xml:space="preserve">, </w:t>
-      </w:r>
-      <w:proofErr w:type="spellStart"/>
-      <w:r>
-        <w:rPr>
-          <w:b/>
-        </w:rPr>
-        <w:t>and</w:t>
-      </w:r>
-      <w:proofErr w:type="spellEnd"/>
-      <w:r>
-        <w:rPr>
-          <w:b/>
-        </w:rPr>
-        <w:t xml:space="preserve"> future</w:t>
+        <w:t>WWW: past, present, and future</w:t>
       </w:r>
       <w:r>
         <w:t>, 1996. Publicação acadêmica – Computer, vol. 29, no. 10, pp. 69-77.</w:t>
@@ -4256,35 +3608,13 @@
         </w:numPr>
       </w:pPr>
       <w:r>
-        <w:t xml:space="preserve">LONGMAN WESLEY, </w:t>
-      </w:r>
-      <w:proofErr w:type="spellStart"/>
-      <w:r>
-        <w:t>Addison</w:t>
-      </w:r>
-      <w:proofErr w:type="spellEnd"/>
-      <w:r>
-        <w:t xml:space="preserve">. </w:t>
+        <w:t xml:space="preserve">LONGMAN WESLEY, Addison. </w:t>
       </w:r>
       <w:r>
         <w:rPr>
           <w:b/>
         </w:rPr>
-        <w:t xml:space="preserve">A </w:t>
-      </w:r>
-      <w:proofErr w:type="spellStart"/>
-      <w:r>
-        <w:rPr>
-          <w:b/>
-        </w:rPr>
-        <w:t>History</w:t>
-      </w:r>
-      <w:proofErr w:type="spellEnd"/>
-      <w:r>
-        <w:rPr>
-          <w:b/>
-        </w:rPr>
-        <w:t xml:space="preserve"> of HTML</w:t>
+        <w:t>A History of HTML</w:t>
       </w:r>
       <w:r>
         <w:t>, 1998. &lt;https://www.w3.org/People/Raggett/book4/ch02.html&gt; Acesso em 24 mai. 2020.</w:t>
@@ -4301,28 +3631,12 @@
       <w:r>
         <w:t xml:space="preserve">BERNERS-LEE, Tim. </w:t>
       </w:r>
-      <w:proofErr w:type="spellStart"/>
       <w:r>
         <w:rPr>
           <w:b/>
         </w:rPr>
-        <w:t>Information</w:t>
-      </w:r>
-      <w:proofErr w:type="spellEnd"/>
-      <w:r>
-        <w:rPr>
-          <w:b/>
-        </w:rPr>
-        <w:t xml:space="preserve"> Management: A </w:t>
-      </w:r>
-      <w:proofErr w:type="spellStart"/>
-      <w:r>
-        <w:rPr>
-          <w:b/>
-        </w:rPr>
-        <w:t>Proposal</w:t>
-      </w:r>
-      <w:proofErr w:type="spellEnd"/>
+        <w:t>Information Management: A Proposal</w:t>
+      </w:r>
       <w:r>
         <w:t>, 1989. &lt;https://www.w3.org/History/1989/proposal.html&gt; Acesso em 24 mai. 2020.</w:t>
       </w:r>
@@ -4336,43 +3650,20 @@
         </w:numPr>
       </w:pPr>
       <w:r>
+        <w:lastRenderedPageBreak/>
         <w:t xml:space="preserve"> </w:t>
       </w:r>
       <w:r>
         <w:t xml:space="preserve">LAWSON, Bruce; SHARP, Remy. </w:t>
       </w:r>
-      <w:proofErr w:type="spellStart"/>
       <w:r>
         <w:rPr>
           <w:b/>
         </w:rPr>
-        <w:t>Introducing</w:t>
-      </w:r>
-      <w:proofErr w:type="spellEnd"/>
-      <w:r>
-        <w:rPr>
-          <w:b/>
-        </w:rPr>
-        <w:t xml:space="preserve"> HTML5, 2nd </w:t>
-      </w:r>
-      <w:proofErr w:type="spellStart"/>
-      <w:r>
-        <w:rPr>
-          <w:b/>
-        </w:rPr>
-        <w:t>Edition</w:t>
-      </w:r>
-      <w:proofErr w:type="spellEnd"/>
-      <w:r>
-        <w:t xml:space="preserve">, 2011. Livro. New </w:t>
-      </w:r>
-      <w:proofErr w:type="spellStart"/>
-      <w:r>
-        <w:t>Riders</w:t>
-      </w:r>
-      <w:proofErr w:type="spellEnd"/>
-      <w:r>
-        <w:t xml:space="preserve"> Press, Berkeley, Canadá.</w:t>
+        <w:t>Introducing HTML5, 2nd Edition</w:t>
+      </w:r>
+      <w:r>
+        <w:t>, 2011. Livro. New Riders Press, Berkeley, Canadá.</w:t>
       </w:r>
     </w:p>
     <w:p>
@@ -4383,122 +3674,16 @@
           <w:numId w:val="3"/>
         </w:numPr>
       </w:pPr>
-      <w:proofErr w:type="spellStart"/>
       <w:r>
         <w:rPr>
           <w:b/>
         </w:rPr>
-        <w:t>What</w:t>
-      </w:r>
-      <w:proofErr w:type="spellEnd"/>
-      <w:r>
-        <w:rPr>
-          <w:b/>
-        </w:rPr>
-        <w:t xml:space="preserve"> </w:t>
-      </w:r>
-      <w:proofErr w:type="spellStart"/>
-      <w:r>
-        <w:rPr>
-          <w:b/>
-        </w:rPr>
-        <w:t>is</w:t>
-      </w:r>
-      <w:proofErr w:type="spellEnd"/>
-      <w:r>
-        <w:rPr>
-          <w:b/>
-        </w:rPr>
-        <w:t xml:space="preserve"> </w:t>
-      </w:r>
-      <w:proofErr w:type="spellStart"/>
-      <w:r>
-        <w:rPr>
-          <w:b/>
-        </w:rPr>
-        <w:t>the</w:t>
-      </w:r>
-      <w:proofErr w:type="spellEnd"/>
-      <w:r>
-        <w:rPr>
-          <w:b/>
-        </w:rPr>
-        <w:t xml:space="preserve"> </w:t>
-      </w:r>
-      <w:proofErr w:type="spellStart"/>
-      <w:r>
-        <w:rPr>
-          <w:b/>
-        </w:rPr>
-        <w:t>difference</w:t>
-      </w:r>
-      <w:proofErr w:type="spellEnd"/>
-      <w:r>
-        <w:rPr>
-          <w:b/>
-        </w:rPr>
-        <w:t xml:space="preserve"> </w:t>
-      </w:r>
-      <w:proofErr w:type="spellStart"/>
-      <w:r>
-        <w:rPr>
-          <w:b/>
-        </w:rPr>
-        <w:t>between</w:t>
-      </w:r>
-      <w:proofErr w:type="spellEnd"/>
-      <w:r>
-        <w:rPr>
-          <w:b/>
-        </w:rPr>
-        <w:t xml:space="preserve"> webpage, website, web server </w:t>
-      </w:r>
-      <w:proofErr w:type="spellStart"/>
-      <w:r>
-        <w:rPr>
-          <w:b/>
-        </w:rPr>
-        <w:t>and</w:t>
-      </w:r>
-      <w:proofErr w:type="spellEnd"/>
-      <w:r>
-        <w:rPr>
-          <w:b/>
-        </w:rPr>
-        <w:t xml:space="preserve"> </w:t>
-      </w:r>
-      <w:proofErr w:type="spellStart"/>
-      <w:r>
-        <w:rPr>
-          <w:b/>
-        </w:rPr>
-        <w:t>search</w:t>
-      </w:r>
-      <w:proofErr w:type="spellEnd"/>
-      <w:r>
-        <w:rPr>
-          <w:b/>
-        </w:rPr>
-        <w:t xml:space="preserve"> </w:t>
-      </w:r>
-      <w:proofErr w:type="spellStart"/>
-      <w:r>
-        <w:rPr>
-          <w:b/>
-        </w:rPr>
-        <w:t>engine</w:t>
-      </w:r>
-      <w:proofErr w:type="spellEnd"/>
-      <w:r>
-        <w:rPr>
-          <w:b/>
-        </w:rPr>
-        <w:t>?</w:t>
+        <w:t>What is the difference between webpage, website, web server and search engine?</w:t>
       </w:r>
       <w:r>
         <w:t xml:space="preserve"> &lt;</w:t>
       </w:r>
-      <w:hyperlink r:id="rId23" w:history="1">
+      <w:hyperlink r:id="rId25" w:history="1">
         <w:r>
           <w:rPr>
             <w:rStyle w:val="Hyperlink"/>
@@ -4522,48 +3707,12 @@
         <w:rPr>
           <w:b/>
         </w:rPr>
-        <w:t xml:space="preserve">CSS: </w:t>
-      </w:r>
-      <w:proofErr w:type="spellStart"/>
-      <w:r>
-        <w:rPr>
-          <w:b/>
-        </w:rPr>
-        <w:t>Cascading</w:t>
-      </w:r>
-      <w:proofErr w:type="spellEnd"/>
-      <w:r>
-        <w:rPr>
-          <w:b/>
-        </w:rPr>
-        <w:t xml:space="preserve"> </w:t>
-      </w:r>
-      <w:proofErr w:type="spellStart"/>
-      <w:r>
-        <w:rPr>
-          <w:b/>
-        </w:rPr>
-        <w:t>Style</w:t>
-      </w:r>
-      <w:proofErr w:type="spellEnd"/>
-      <w:r>
-        <w:rPr>
-          <w:b/>
-        </w:rPr>
-        <w:t xml:space="preserve"> </w:t>
-      </w:r>
-      <w:proofErr w:type="spellStart"/>
-      <w:r>
-        <w:rPr>
-          <w:b/>
-        </w:rPr>
-        <w:t>Sheets</w:t>
-      </w:r>
-      <w:proofErr w:type="spellEnd"/>
+        <w:t>CSS: Cascading Style Sheets</w:t>
+      </w:r>
       <w:r>
         <w:t xml:space="preserve">  &lt;</w:t>
       </w:r>
-      <w:hyperlink r:id="rId24" w:history="1">
+      <w:hyperlink r:id="rId26" w:history="1">
         <w:r>
           <w:rPr>
             <w:rStyle w:val="Hyperlink"/>
@@ -4586,24 +3735,16 @@
           <w:numId w:val="3"/>
         </w:numPr>
       </w:pPr>
-      <w:proofErr w:type="spellStart"/>
       <w:r>
         <w:rPr>
           <w:b/>
         </w:rPr>
-        <w:t>Javascript</w:t>
-      </w:r>
-      <w:proofErr w:type="spellEnd"/>
-      <w:r>
-        <w:rPr>
-          <w:b/>
-        </w:rPr>
-        <w:t xml:space="preserve">     </w:t>
+        <w:t xml:space="preserve">Javascript     </w:t>
       </w:r>
       <w:r>
         <w:t>&lt;</w:t>
       </w:r>
-      <w:hyperlink r:id="rId25" w:history="1">
+      <w:hyperlink r:id="rId27" w:history="1">
         <w:r>
           <w:rPr>
             <w:rStyle w:val="Hyperlink"/>
@@ -4714,29 +3855,15 @@
         <w:jc w:val="left"/>
       </w:pPr>
       <w:r>
-        <w:lastRenderedPageBreak/>
         <w:t xml:space="preserve">RICHARDSON, Leonard. </w:t>
       </w:r>
       <w:r>
-        <w:t xml:space="preserve">Documentação </w:t>
-      </w:r>
-      <w:proofErr w:type="spellStart"/>
-      <w:r>
-        <w:t>Beautiful</w:t>
-      </w:r>
-      <w:proofErr w:type="spellEnd"/>
-      <w:r>
-        <w:t xml:space="preserve"> </w:t>
-      </w:r>
-      <w:proofErr w:type="spellStart"/>
-      <w:r>
-        <w:t>Soup</w:t>
-      </w:r>
-      <w:proofErr w:type="spellEnd"/>
+        <w:t>Documentação Beautiful Soup</w:t>
+      </w:r>
       <w:r>
         <w:t>. &lt;</w:t>
       </w:r>
-      <w:hyperlink r:id="rId26" w:history="1">
+      <w:hyperlink r:id="rId28" w:history="1">
         <w:r>
           <w:rPr>
             <w:rStyle w:val="Hyperlink"/>
@@ -4756,21 +3883,19 @@
           <w:numId w:val="3"/>
         </w:numPr>
       </w:pPr>
-      <w:proofErr w:type="spellStart"/>
       <w:r>
         <w:rPr>
           <w:b/>
         </w:rPr>
         <w:t>Scrapy</w:t>
       </w:r>
-      <w:proofErr w:type="spellEnd"/>
       <w:r>
         <w:t xml:space="preserve"> &lt;</w:t>
       </w:r>
       <w:r>
         <w:t xml:space="preserve"> </w:t>
       </w:r>
-      <w:hyperlink r:id="rId27" w:history="1">
+      <w:hyperlink r:id="rId29" w:history="1">
         <w:r>
           <w:rPr>
             <w:rStyle w:val="Hyperlink"/>
@@ -4795,49 +3920,8 @@
           <w:b/>
           <w:bCs/>
         </w:rPr>
-        <w:t xml:space="preserve">JSON – </w:t>
-      </w:r>
-      <w:proofErr w:type="spellStart"/>
-      <w:r>
-        <w:rPr>
-          <w:b/>
-          <w:bCs/>
-        </w:rPr>
-        <w:t>JavaScript</w:t>
-      </w:r>
-      <w:proofErr w:type="spellEnd"/>
-      <w:r>
-        <w:rPr>
-          <w:b/>
-          <w:bCs/>
-        </w:rPr>
-        <w:t xml:space="preserve"> </w:t>
-      </w:r>
-      <w:proofErr w:type="spellStart"/>
-      <w:r>
-        <w:rPr>
-          <w:b/>
-          <w:bCs/>
-        </w:rPr>
-        <w:t>Object</w:t>
-      </w:r>
-      <w:proofErr w:type="spellEnd"/>
-      <w:r>
-        <w:rPr>
-          <w:b/>
-          <w:bCs/>
-        </w:rPr>
-        <w:t xml:space="preserve"> </w:t>
-      </w:r>
-      <w:proofErr w:type="spellStart"/>
-      <w:r>
-        <w:rPr>
-          <w:b/>
-          <w:bCs/>
-        </w:rPr>
-        <w:t>Notation</w:t>
-      </w:r>
-      <w:proofErr w:type="spellEnd"/>
+        <w:t>JSON – JavaScript Object Notation</w:t>
+      </w:r>
       <w:r>
         <w:t>. &lt; http://www.json.org/&gt; Acesso em 12 de jun. 2020.</w:t>
       </w:r>
@@ -4855,33 +3939,8 @@
           <w:b/>
           <w:bCs/>
         </w:rPr>
-        <w:t xml:space="preserve">XML – </w:t>
-      </w:r>
-      <w:proofErr w:type="spellStart"/>
-      <w:r>
-        <w:rPr>
-          <w:b/>
-          <w:bCs/>
-        </w:rPr>
-        <w:t>Extensible</w:t>
-      </w:r>
-      <w:proofErr w:type="spellEnd"/>
-      <w:r>
-        <w:rPr>
-          <w:b/>
-          <w:bCs/>
-        </w:rPr>
-        <w:t xml:space="preserve"> Markup </w:t>
-      </w:r>
-      <w:proofErr w:type="spellStart"/>
-      <w:r>
-        <w:rPr>
-          <w:b/>
-          <w:bCs/>
-        </w:rPr>
-        <w:t>Language</w:t>
-      </w:r>
-      <w:proofErr w:type="spellEnd"/>
+        <w:t>XML – Extensible Markup Language</w:t>
+      </w:r>
       <w:r>
         <w:t>. Acesso em 21 de jun. 2020.</w:t>
       </w:r>
@@ -4908,6 +3967,7 @@
         <w:jc w:val="left"/>
       </w:pPr>
       <w:r>
+        <w:lastRenderedPageBreak/>
         <w:t>ANEXOS</w:t>
       </w:r>
     </w:p>
@@ -4939,15 +3999,7 @@
         <w:ind w:firstLine="426"/>
       </w:pPr>
       <w:r>
-        <w:t xml:space="preserve">O documento abaixo apresenta o conteúdo da reunião realizada no dia 21/05/2020, que envolveu </w:t>
-      </w:r>
-      <w:proofErr w:type="spellStart"/>
-      <w:r>
-        <w:t>Altobelli</w:t>
-      </w:r>
-      <w:proofErr w:type="spellEnd"/>
-      <w:r>
-        <w:t xml:space="preserve"> de Brito (orientador), Lúcio Cabral (especialista farmacêutico), Yasmim Martins (aluna) e Marcello Telles (aluno).</w:t>
+        <w:t>O documento abaixo apresenta o conteúdo da reunião realizada no dia 21/05/2020, que envolveu Altobelli de Brito (orientador), Lúcio Cabral (especialista farmacêutico), Yasmim Martins (aluna) e Marcello Telles (aluno).</w:t>
       </w:r>
     </w:p>
     <w:p/>
@@ -5009,7 +4061,7 @@
       <w:r>
         <w:t>Ao acessar a página principal de consulta ao bulário (</w:t>
       </w:r>
-      <w:hyperlink r:id="rId28" w:history="1">
+      <w:hyperlink r:id="rId30" w:history="1">
         <w:r>
           <w:rPr>
             <w:rStyle w:val="Hyperlink"/>
@@ -5034,6 +4086,7 @@
         <w:rPr>
           <w:noProof/>
         </w:rPr>
+        <w:lastRenderedPageBreak/>
         <w:drawing>
           <wp:inline distT="0" distB="0" distL="0" distR="0" wp14:anchorId="6F2124B7" wp14:editId="658A6555">
             <wp:extent cx="5400040" cy="2723515"/>
@@ -5052,7 +4105,7 @@
                     </pic:cNvPicPr>
                   </pic:nvPicPr>
                   <pic:blipFill>
-                    <a:blip r:embed="rId29">
+                    <a:blip r:embed="rId31">
                       <a:extLst>
                         <a:ext uri="{28A0092B-C50C-407E-A947-70E740481C1C}">
                           <a14:useLocalDpi xmlns:a14="http://schemas.microsoft.com/office/drawing/2010/main" val="0"/>
@@ -5110,7 +4163,6 @@
         <w:rPr>
           <w:noProof/>
         </w:rPr>
-        <w:lastRenderedPageBreak/>
         <w:drawing>
           <wp:inline distT="0" distB="0" distL="0" distR="0" wp14:anchorId="119FA959" wp14:editId="35308656">
             <wp:extent cx="5400040" cy="3533140"/>
@@ -5129,7 +4181,7 @@
                     </pic:cNvPicPr>
                   </pic:nvPicPr>
                   <pic:blipFill>
-                    <a:blip r:embed="rId30">
+                    <a:blip r:embed="rId32">
                       <a:extLst>
                         <a:ext uri="{28A0092B-C50C-407E-A947-70E740481C1C}">
                           <a14:useLocalDpi xmlns:a14="http://schemas.microsoft.com/office/drawing/2010/main" val="0"/>
@@ -5175,6 +4227,7 @@
         </w:numPr>
       </w:pPr>
       <w:r>
+        <w:lastRenderedPageBreak/>
         <w:t>O resultado exibe informações como nome do medicamento, empresa responsável pela produção, expediente, data de publicação e os arquivos no formato PDF com versões da bula do paciente e do profissional. Nosso alvo para este projeto é a bula do profissional</w:t>
       </w:r>
       <w:r>
@@ -5219,7 +4272,7 @@
                     <pic:cNvPicPr/>
                   </pic:nvPicPr>
                   <pic:blipFill>
-                    <a:blip r:embed="rId31"/>
+                    <a:blip r:embed="rId33"/>
                     <a:stretch>
                       <a:fillRect/>
                     </a:stretch>
@@ -5335,7 +4388,7 @@
       </w:pPr>
     </w:p>
     <w:sectPr>
-      <w:headerReference w:type="default" r:id="rId32"/>
+      <w:headerReference w:type="default" r:id="rId34"/>
       <w:type w:val="oddPage"/>
       <w:pgSz w:w="11907" w:h="16840" w:code="9"/>
       <w:pgMar w:top="1701" w:right="1134" w:bottom="1531" w:left="1701" w:header="907" w:footer="1701" w:gutter="0"/>
@@ -5476,21 +4529,8 @@
         </w:rPr>
         <w:annotationRef/>
       </w:r>
-      <w:proofErr w:type="spellStart"/>
-      <w:r>
-        <w:t>Add</w:t>
-      </w:r>
-      <w:proofErr w:type="spellEnd"/>
-      <w:r>
-        <w:t xml:space="preserve"> </w:t>
-      </w:r>
-      <w:proofErr w:type="spellStart"/>
-      <w:r>
-        <w:t>referencia</w:t>
-      </w:r>
-      <w:proofErr w:type="spellEnd"/>
-      <w:r>
-        <w:t xml:space="preserve"> para algo de extração (?)</w:t>
+      <w:r>
+        <w:t>Add referencia para algo de extração (?)</w:t>
       </w:r>
     </w:p>
   </w:comment>

</xml_diff>

<commit_message>
acrescentando detalhes e referencia sobre as spiders
</commit_message>
<xml_diff>
--- a/TCC - Marcello Telles e Yasmim Lima.docx
+++ b/TCC - Marcello Telles e Yasmim Lima.docx
@@ -1,6 +1,6 @@
 
 <file path=word/document.xml><?xml version="1.0" encoding="utf-8"?>
-<w:document xmlns:wpc="http://schemas.microsoft.com/office/word/2010/wordprocessingCanvas" xmlns:cx="http://schemas.microsoft.com/office/drawing/2014/chartex" xmlns:cx1="http://schemas.microsoft.com/office/drawing/2015/9/8/chartex" xmlns:cx2="http://schemas.microsoft.com/office/drawing/2015/10/21/chartex" xmlns:cx3="http://schemas.microsoft.com/office/drawing/2016/5/9/chartex" xmlns:cx4="http://schemas.microsoft.com/office/drawing/2016/5/10/chartex" xmlns:cx5="http://schemas.microsoft.com/office/drawing/2016/5/11/chartex" xmlns:cx6="http://schemas.microsoft.com/office/drawing/2016/5/12/chartex" xmlns:cx7="http://schemas.microsoft.com/office/drawing/2016/5/13/chartex" xmlns:cx8="http://schemas.microsoft.com/office/drawing/2016/5/14/chartex" xmlns:mc="http://schemas.openxmlformats.org/markup-compatibility/2006" xmlns:aink="http://schemas.microsoft.com/office/drawing/2016/ink" xmlns:am3d="http://schemas.microsoft.com/office/drawing/2017/model3d" xmlns:o="urn:schemas-microsoft-com:office:office" xmlns:r="http://schemas.openxmlformats.org/officeDocument/2006/relationships" xmlns:m="http://schemas.openxmlformats.org/officeDocument/2006/math" xmlns:v="urn:schemas-microsoft-com:vml" xmlns:wp14="http://schemas.microsoft.com/office/word/2010/wordprocessingDrawing" xmlns:wp="http://schemas.openxmlformats.org/drawingml/2006/wordprocessingDrawing" xmlns:w10="urn:schemas-microsoft-com:office:word" xmlns:w="http://schemas.openxmlformats.org/wordprocessingml/2006/main" xmlns:w14="http://schemas.microsoft.com/office/word/2010/wordml" xmlns:w15="http://schemas.microsoft.com/office/word/2012/wordml" xmlns:w16cex="http://schemas.microsoft.com/office/word/2018/wordml/cex" xmlns:w16cid="http://schemas.microsoft.com/office/word/2016/wordml/cid" xmlns:w16="http://schemas.microsoft.com/office/word/2018/wordml" xmlns:w16se="http://schemas.microsoft.com/office/word/2015/wordml/symex" xmlns:wpg="http://schemas.microsoft.com/office/word/2010/wordprocessingGroup" xmlns:wpi="http://schemas.microsoft.com/office/word/2010/wordprocessingInk" xmlns:wne="http://schemas.microsoft.com/office/word/2006/wordml" xmlns:wps="http://schemas.microsoft.com/office/word/2010/wordprocessingShape" mc:Ignorable="w14 w15 w16se w16cid w16 w16cex wp14">
+<w:document xmlns:wpc="http://schemas.microsoft.com/office/word/2010/wordprocessingCanvas" xmlns:cx="http://schemas.microsoft.com/office/drawing/2014/chartex" xmlns:mc="http://schemas.openxmlformats.org/markup-compatibility/2006" xmlns:o="urn:schemas-microsoft-com:office:office" xmlns:r="http://schemas.openxmlformats.org/officeDocument/2006/relationships" xmlns:m="http://schemas.openxmlformats.org/officeDocument/2006/math" xmlns:v="urn:schemas-microsoft-com:vml" xmlns:wp14="http://schemas.microsoft.com/office/word/2010/wordprocessingDrawing" xmlns:wp="http://schemas.openxmlformats.org/drawingml/2006/wordprocessingDrawing" xmlns:w10="urn:schemas-microsoft-com:office:word" xmlns:w="http://schemas.openxmlformats.org/wordprocessingml/2006/main" xmlns:w14="http://schemas.microsoft.com/office/word/2010/wordml" xmlns:w15="http://schemas.microsoft.com/office/word/2012/wordml" xmlns:w16se="http://schemas.microsoft.com/office/word/2015/wordml/symex" xmlns:wpg="http://schemas.microsoft.com/office/word/2010/wordprocessingGroup" xmlns:wpi="http://schemas.microsoft.com/office/word/2010/wordprocessingInk" xmlns:wne="http://schemas.microsoft.com/office/word/2006/wordml" xmlns:wps="http://schemas.microsoft.com/office/word/2010/wordprocessingShape" mc:Ignorable="w14 w15 w16se wp14">
   <w:body>
     <w:p>
       <w:pPr>
@@ -593,7 +593,7 @@
                     <pic:cNvPicPr/>
                   </pic:nvPicPr>
                   <pic:blipFill>
-                    <a:blip r:embed="rId11"/>
+                    <a:blip r:embed="rId10"/>
                     <a:stretch>
                       <a:fillRect/>
                     </a:stretch>
@@ -856,7 +856,15 @@
       </w:r>
       <w:proofErr w:type="spellEnd"/>
       <w:r>
-        <w:t xml:space="preserve"> Markup </w:t>
+        <w:t xml:space="preserve"> </w:t>
+      </w:r>
+      <w:proofErr w:type="spellStart"/>
+      <w:r>
+        <w:t>Markup</w:t>
+      </w:r>
+      <w:proofErr w:type="spellEnd"/>
+      <w:r>
+        <w:t xml:space="preserve"> </w:t>
       </w:r>
       <w:proofErr w:type="spellStart"/>
       <w:r>
@@ -946,7 +954,7 @@
                     <pic:cNvPicPr/>
                   </pic:nvPicPr>
                   <pic:blipFill>
-                    <a:blip r:embed="rId12"/>
+                    <a:blip r:embed="rId11"/>
                     <a:stretch>
                       <a:fillRect/>
                     </a:stretch>
@@ -1121,7 +1129,7 @@
                     <pic:cNvPicPr/>
                   </pic:nvPicPr>
                   <pic:blipFill>
-                    <a:blip r:embed="rId13"/>
+                    <a:blip r:embed="rId12"/>
                     <a:stretch>
                       <a:fillRect/>
                     </a:stretch>
@@ -1375,7 +1383,7 @@
                     </pic:cNvPicPr>
                   </pic:nvPicPr>
                   <pic:blipFill>
-                    <a:blip r:embed="rId15">
+                    <a:blip r:embed="rId13">
                       <a:extLst>
                         <a:ext uri="{28A0092B-C50C-407E-A947-70E740481C1C}">
                           <a14:useLocalDpi xmlns:a14="http://schemas.microsoft.com/office/drawing/2010/main" val="0"/>
@@ -1469,7 +1477,6 @@
         <w:t xml:space="preserve"> </w:t>
       </w:r>
       <w:proofErr w:type="spellStart"/>
-      <w:proofErr w:type="gramStart"/>
       <w:r>
         <w:t>Soup</w:t>
       </w:r>
@@ -1477,7 +1484,6 @@
       <w:r>
         <w:t>[</w:t>
       </w:r>
-      <w:proofErr w:type="gramEnd"/>
       <w:r>
         <w:t>19</w:t>
       </w:r>
@@ -1641,7 +1647,7 @@
                     </pic:cNvPicPr>
                   </pic:nvPicPr>
                   <pic:blipFill>
-                    <a:blip r:embed="rId16" cstate="print">
+                    <a:blip r:embed="rId14" cstate="print">
                       <a:extLst>
                         <a:ext uri="{28A0092B-C50C-407E-A947-70E740481C1C}">
                           <a14:useLocalDpi xmlns:a14="http://schemas.microsoft.com/office/drawing/2010/main" val="0"/>
@@ -1863,7 +1869,7 @@
                     <pic:cNvPicPr/>
                   </pic:nvPicPr>
                   <pic:blipFill>
-                    <a:blip r:embed="rId17"/>
+                    <a:blip r:embed="rId15"/>
                     <a:stretch>
                       <a:fillRect/>
                     </a:stretch>
@@ -2471,7 +2477,7 @@
             <w:r>
               <w:t xml:space="preserve">O endereço </w:t>
             </w:r>
-            <w:hyperlink r:id="rId18" w:history="1">
+            <w:hyperlink r:id="rId16" w:history="1">
               <w:r>
                 <w:rPr>
                   <w:rStyle w:val="Hyperlink"/>
@@ -2520,12 +2526,9 @@
               <w:t>txtEmpresa</w:t>
             </w:r>
             <w:proofErr w:type="spellEnd"/>
-            <w:r>
-              <w:t>“</w:t>
-            </w:r>
             <w:proofErr w:type="gramEnd"/>
             <w:r>
-              <w:t xml:space="preserve">: empresa </w:t>
+              <w:t xml:space="preserve">“: empresa </w:t>
             </w:r>
             <w:proofErr w:type="spellStart"/>
             <w:r>
@@ -2757,7 +2760,7 @@
             <w:r>
               <w:t xml:space="preserve"> endereço </w:t>
             </w:r>
-            <w:hyperlink r:id="rId19" w:history="1">
+            <w:hyperlink r:id="rId17" w:history="1">
               <w:r>
                 <w:rPr>
                   <w:rStyle w:val="Hyperlink"/>
@@ -2924,22 +2927,40 @@
         <w:t xml:space="preserve"> navegação, </w:t>
       </w:r>
       <w:r>
-        <w:t xml:space="preserve">fazer o </w:t>
-      </w:r>
-      <w:r>
-        <w:t xml:space="preserve">parse em HTML e </w:t>
-      </w:r>
-      <w:r>
-        <w:t>representar</w:t>
+        <w:t xml:space="preserve">fazer </w:t>
+      </w:r>
+      <w:r>
+        <w:t xml:space="preserve">a conversão do conteúdo das páginas </w:t>
+      </w:r>
+      <w:r>
+        <w:t xml:space="preserve">em </w:t>
+      </w:r>
+      <w:r>
+        <w:t>formatos conhecidos como texto, XML [22] e HTML, além de facilitar a</w:t>
       </w:r>
       <w:r>
         <w:t xml:space="preserve"> </w:t>
       </w:r>
       <w:r>
+        <w:t>exportação</w:t>
+      </w:r>
+      <w:r>
+        <w:t xml:space="preserve"> </w:t>
+      </w:r>
+      <w:r>
+        <w:t>d</w:t>
+      </w:r>
+      <w:r>
         <w:t>os</w:t>
       </w:r>
       <w:r>
-        <w:t xml:space="preserve"> dados em arquivos com formatos </w:t>
+        <w:t xml:space="preserve"> dados em</w:t>
+      </w:r>
+      <w:r>
+        <w:t xml:space="preserve"> arquivos</w:t>
+      </w:r>
+      <w:r>
+        <w:t xml:space="preserve"> </w:t>
       </w:r>
       <w:r>
         <w:t>JSON</w:t>
@@ -2996,13 +3017,17 @@
       <w:r>
         <w:t xml:space="preserve"> construída em </w:t>
       </w:r>
-      <w:proofErr w:type="spellStart"/>
-      <w:r>
-        <w:t>bots</w:t>
-      </w:r>
-      <w:proofErr w:type="spellEnd"/>
-      <w:r>
-        <w:t xml:space="preserve"> autônomos, chamados de </w:t>
+      <w:r>
+        <w:t>classes de capturas de dados</w:t>
+      </w:r>
+      <w:r>
+        <w:t xml:space="preserve">, </w:t>
+      </w:r>
+      <w:r>
+        <w:t>conhecidas como</w:t>
+      </w:r>
+      <w:r>
+        <w:t xml:space="preserve"> </w:t>
       </w:r>
       <w:proofErr w:type="spellStart"/>
       <w:r>
@@ -3010,18 +3035,21 @@
       </w:r>
       <w:proofErr w:type="spellEnd"/>
       <w:r>
-        <w:t xml:space="preserve">, que </w:t>
-      </w:r>
-      <w:r>
-        <w:t xml:space="preserve">neles são definidos os sites utilizados, o fluxo da navegação e o parse no </w:t>
-      </w:r>
-      <w:proofErr w:type="spellStart"/>
-      <w:r>
-        <w:t>html</w:t>
-      </w:r>
-      <w:proofErr w:type="spellEnd"/>
-      <w:r>
-        <w:t xml:space="preserve"> afim de obter a extração da informação desejada. </w:t>
+        <w:t xml:space="preserve"> [23]</w:t>
+      </w:r>
+      <w:r>
+        <w:t xml:space="preserve">. Essas classes possuem funcionalidades básicas sobre como extrair informações estruturadas </w:t>
+      </w:r>
+      <w:r>
+        <w:t>da web</w:t>
+      </w:r>
+      <w:bookmarkStart w:id="18" w:name="_GoBack"/>
+      <w:bookmarkEnd w:id="18"/>
+      <w:r>
+        <w:t>, e é nelas que definimos o comportamento específico sobre como capturar e converter as páginas de um site em particular</w:t>
+      </w:r>
+      <w:r>
+        <w:t xml:space="preserve">. </w:t>
       </w:r>
     </w:p>
     <w:p>
@@ -3064,19 +3092,18 @@
       <w:pPr>
         <w:pStyle w:val="Ttulo2"/>
       </w:pPr>
-      <w:commentRangeStart w:id="18"/>
-      <w:r>
-        <w:lastRenderedPageBreak/>
+      <w:commentRangeStart w:id="19"/>
+      <w:r>
         <w:t>DIAGRAMA DE CLASSES</w:t>
       </w:r>
-      <w:commentRangeEnd w:id="18"/>
+      <w:commentRangeEnd w:id="19"/>
       <w:r>
         <w:rPr>
           <w:rStyle w:val="Refdecomentrio"/>
           <w:b w:val="0"/>
           <w:caps w:val="0"/>
         </w:rPr>
-        <w:commentReference w:id="18"/>
+        <w:commentReference w:id="19"/>
       </w:r>
     </w:p>
     <w:p>
@@ -3122,7 +3149,7 @@
                     </pic:cNvPicPr>
                   </pic:nvPicPr>
                   <pic:blipFill rotWithShape="1">
-                    <a:blip r:embed="rId20">
+                    <a:blip r:embed="rId18">
                       <a:extLst>
                         <a:ext uri="{28A0092B-C50C-407E-A947-70E740481C1C}">
                           <a14:useLocalDpi xmlns:a14="http://schemas.microsoft.com/office/drawing/2010/main" val="0"/>
@@ -3247,7 +3274,7 @@
                     <pic:cNvPicPr/>
                   </pic:nvPicPr>
                   <pic:blipFill rotWithShape="1">
-                    <a:blip r:embed="rId21" cstate="print">
+                    <a:blip r:embed="rId19" cstate="print">
                       <a:extLst>
                         <a:ext uri="{28A0092B-C50C-407E-A947-70E740481C1C}">
                           <a14:useLocalDpi xmlns:a14="http://schemas.microsoft.com/office/drawing/2010/main" val="0"/>
@@ -3374,7 +3401,7 @@
                     </pic:cNvPicPr>
                   </pic:nvPicPr>
                   <pic:blipFill>
-                    <a:blip r:embed="rId22">
+                    <a:blip r:embed="rId20">
                       <a:extLst>
                         <a:ext uri="{28A0092B-C50C-407E-A947-70E740481C1C}">
                           <a14:useLocalDpi xmlns:a14="http://schemas.microsoft.com/office/drawing/2010/main" val="0"/>
@@ -3444,7 +3471,7 @@
       <w:r>
         <w:t xml:space="preserve">Devido ao cenário citado e para atender ao objetivo de recuperar todos os resultados de bulas conforme o parâmetro fornecido, o script inicia fazendo uma requisição GET para a URL </w:t>
       </w:r>
-      <w:hyperlink r:id="rId23" w:history="1">
+      <w:hyperlink r:id="rId21" w:history="1">
         <w:r>
           <w:rPr>
             <w:rStyle w:val="Hyperlink"/>
@@ -3482,7 +3509,7 @@
       <w:r>
         <w:t xml:space="preserve">o endereço </w:t>
       </w:r>
-      <w:hyperlink r:id="rId24" w:history="1">
+      <w:hyperlink r:id="rId22" w:history="1">
         <w:r>
           <w:rPr>
             <w:rStyle w:val="Hyperlink"/>
@@ -3633,7 +3660,7 @@
       <w:r>
         <w:t xml:space="preserve"> dois parâmetros que são guardados. Finalmente é feito uma requisição para </w:t>
       </w:r>
-      <w:hyperlink r:id="rId25" w:history="1">
+      <w:hyperlink r:id="rId23" w:history="1">
         <w:r>
           <w:rPr>
             <w:rStyle w:val="Hyperlink"/>
@@ -3677,8 +3704,13 @@
       <w:pPr>
         <w:pStyle w:val="Ttulo3"/>
       </w:pPr>
-      <w:r>
-        <w:t xml:space="preserve">Handbook </w:t>
+      <w:proofErr w:type="spellStart"/>
+      <w:r>
+        <w:t>Handbook</w:t>
+      </w:r>
+      <w:proofErr w:type="spellEnd"/>
+      <w:r>
+        <w:t xml:space="preserve"> </w:t>
       </w:r>
       <w:proofErr w:type="spellStart"/>
       <w:r>
@@ -3798,14 +3830,14 @@
         <w:pStyle w:val="REFERNCIABIBLIOGRFICA"/>
         <w:jc w:val="left"/>
       </w:pPr>
-      <w:bookmarkStart w:id="19" w:name="_Toc378694375"/>
+      <w:bookmarkStart w:id="20" w:name="_Toc378694375"/>
       <w:r>
         <w:t>R</w:t>
       </w:r>
       <w:r>
         <w:t>EFERÊNCIAS BIBLIOGRÁFICAS</w:t>
       </w:r>
-      <w:bookmarkEnd w:id="19"/>
+      <w:bookmarkEnd w:id="20"/>
     </w:p>
     <w:p>
       <w:pPr>
@@ -4153,7 +4185,7 @@
           <w:szCs w:val="24"/>
         </w:rPr>
       </w:pPr>
-      <w:bookmarkStart w:id="20" w:name="REFERENCIASBIBLIOGRÁFICAS_4"/>
+      <w:bookmarkStart w:id="21" w:name="REFERENCIASBIBLIOGRÁFICAS_4"/>
       <w:r>
         <w:rPr>
           <w:b/>
@@ -4163,7 +4195,7 @@
       <w:r>
         <w:t xml:space="preserve"> &lt;</w:t>
       </w:r>
-      <w:hyperlink r:id="rId26" w:history="1">
+      <w:hyperlink r:id="rId24" w:history="1">
         <w:r>
           <w:rPr>
             <w:rStyle w:val="Hyperlink"/>
@@ -4172,15 +4204,7 @@
         </w:r>
       </w:hyperlink>
       <w:r>
-        <w:t xml:space="preserve">&gt; Acesso em 09 de </w:t>
-      </w:r>
-      <w:proofErr w:type="gramStart"/>
-      <w:r>
-        <w:t>Maio</w:t>
-      </w:r>
-      <w:proofErr w:type="gramEnd"/>
-      <w:r>
-        <w:t xml:space="preserve"> de 2020</w:t>
+        <w:t>&gt; Acesso em 09 de Maio de 2020</w:t>
       </w:r>
     </w:p>
     <w:p>
@@ -4191,9 +4215,9 @@
           <w:numId w:val="3"/>
         </w:numPr>
       </w:pPr>
-      <w:bookmarkStart w:id="21" w:name="ANEXOS"/>
-      <w:bookmarkEnd w:id="20"/>
+      <w:bookmarkStart w:id="22" w:name="ANEXOS"/>
       <w:bookmarkEnd w:id="21"/>
+      <w:bookmarkEnd w:id="22"/>
       <w:r>
         <w:t xml:space="preserve">ABREU, Karen </w:t>
       </w:r>
@@ -4532,18 +4556,24 @@
         <w:rPr>
           <w:b/>
         </w:rPr>
-        <w:t xml:space="preserve"> of HTML</w:t>
-      </w:r>
-      <w:r>
-        <w:t>, 1998. &lt;https://www.w3.org/People/</w:t>
-      </w:r>
-      <w:proofErr w:type="spellStart"/>
-      <w:r>
-        <w:t>Raggett</w:t>
-      </w:r>
-      <w:proofErr w:type="spellEnd"/>
-      <w:r>
-        <w:t>/book4/ch02.html&gt; Acesso em 24 mai. 2020.</w:t>
+        <w:t xml:space="preserve"> </w:t>
+      </w:r>
+      <w:proofErr w:type="spellStart"/>
+      <w:r>
+        <w:rPr>
+          <w:b/>
+        </w:rPr>
+        <w:t>of</w:t>
+      </w:r>
+      <w:proofErr w:type="spellEnd"/>
+      <w:r>
+        <w:rPr>
+          <w:b/>
+        </w:rPr>
+        <w:t xml:space="preserve"> HTML</w:t>
+      </w:r>
+      <w:r>
+        <w:t>, 1998. &lt;https://www.w3.org/People/Raggett/book4/ch02.html&gt; Acesso em 24 mai. 2020.</w:t>
       </w:r>
     </w:p>
     <w:p>
@@ -4580,15 +4610,7 @@
       </w:r>
       <w:proofErr w:type="spellEnd"/>
       <w:r>
-        <w:t>, 1989. &lt;https://www.w3.org/</w:t>
-      </w:r>
-      <w:proofErr w:type="spellStart"/>
-      <w:r>
-        <w:t>History</w:t>
-      </w:r>
-      <w:proofErr w:type="spellEnd"/>
-      <w:r>
-        <w:t>/1989/proposal.html&gt; Acesso em 24 mai. 2020.</w:t>
+        <w:t>, 1989. &lt;https://www.w3.org/History/1989/proposal.html&gt; Acesso em 24 mai. 2020.</w:t>
       </w:r>
     </w:p>
     <w:p>
@@ -4715,7 +4737,21 @@
         <w:rPr>
           <w:b/>
         </w:rPr>
-        <w:t xml:space="preserve"> webpage, website, web server </w:t>
+        <w:t xml:space="preserve"> </w:t>
+      </w:r>
+      <w:proofErr w:type="spellStart"/>
+      <w:r>
+        <w:rPr>
+          <w:b/>
+        </w:rPr>
+        <w:t>webpage</w:t>
+      </w:r>
+      <w:proofErr w:type="spellEnd"/>
+      <w:r>
+        <w:rPr>
+          <w:b/>
+        </w:rPr>
+        <w:t xml:space="preserve">, website, web server </w:t>
       </w:r>
       <w:proofErr w:type="spellStart"/>
       <w:r>
@@ -4762,7 +4798,7 @@
       <w:r>
         <w:t xml:space="preserve"> &lt;</w:t>
       </w:r>
-      <w:hyperlink r:id="rId27" w:history="1">
+      <w:hyperlink r:id="rId25" w:history="1">
         <w:r>
           <w:rPr>
             <w:rStyle w:val="Hyperlink"/>
@@ -4827,7 +4863,7 @@
       <w:r>
         <w:t xml:space="preserve">  &lt;</w:t>
       </w:r>
-      <w:hyperlink r:id="rId28" w:history="1">
+      <w:hyperlink r:id="rId26" w:history="1">
         <w:r>
           <w:rPr>
             <w:rStyle w:val="Hyperlink"/>
@@ -4867,7 +4903,7 @@
       <w:r>
         <w:t>&lt;</w:t>
       </w:r>
-      <w:hyperlink r:id="rId29" w:history="1">
+      <w:hyperlink r:id="rId27" w:history="1">
         <w:r>
           <w:rPr>
             <w:rStyle w:val="Hyperlink"/>
@@ -4894,15 +4930,7 @@
         <w:t xml:space="preserve">Google Chrome </w:t>
       </w:r>
       <w:r>
-        <w:t>&lt;https://www.google.com/</w:t>
-      </w:r>
-      <w:proofErr w:type="spellStart"/>
-      <w:r>
-        <w:t>chrome</w:t>
-      </w:r>
-      <w:proofErr w:type="spellEnd"/>
-      <w:r>
-        <w:t>&gt; Acesso em 24 mai. 2020.</w:t>
+        <w:t>&lt;https://www.google.com/chrome&gt; Acesso em 24 mai. 2020.</w:t>
       </w:r>
     </w:p>
     <w:p>
@@ -4920,23 +4948,7 @@
         <w:t>Mozilla Firefox</w:t>
       </w:r>
       <w:r>
-        <w:t xml:space="preserve"> &lt;https://www.mozilla.org/</w:t>
-      </w:r>
-      <w:proofErr w:type="spellStart"/>
-      <w:r>
-        <w:t>en</w:t>
-      </w:r>
-      <w:proofErr w:type="spellEnd"/>
-      <w:r>
-        <w:t>-US/</w:t>
-      </w:r>
-      <w:proofErr w:type="spellStart"/>
-      <w:r>
-        <w:t>firefox</w:t>
-      </w:r>
-      <w:proofErr w:type="spellEnd"/>
-      <w:r>
-        <w:t>/new&gt; Acesso em 24 mai. 2020.</w:t>
+        <w:t xml:space="preserve"> &lt;https://www.mozilla.org/en-US/firefox/new&gt; Acesso em 24 mai. 2020.</w:t>
       </w:r>
     </w:p>
     <w:p>
@@ -5023,7 +5035,7 @@
       <w:r>
         <w:t>. &lt;</w:t>
       </w:r>
-      <w:hyperlink r:id="rId30" w:history="1">
+      <w:hyperlink r:id="rId28" w:history="1">
         <w:r>
           <w:rPr>
             <w:rStyle w:val="Hyperlink"/>
@@ -5057,7 +5069,7 @@
       <w:r>
         <w:t xml:space="preserve"> </w:t>
       </w:r>
-      <w:hyperlink r:id="rId31" w:history="1">
+      <w:hyperlink r:id="rId29" w:history="1">
         <w:r>
           <w:rPr>
             <w:rStyle w:val="Hyperlink"/>
@@ -5158,7 +5170,23 @@
           <w:b/>
           <w:bCs/>
         </w:rPr>
-        <w:t xml:space="preserve"> Markup </w:t>
+        <w:t xml:space="preserve"> </w:t>
+      </w:r>
+      <w:proofErr w:type="spellStart"/>
+      <w:r>
+        <w:rPr>
+          <w:b/>
+          <w:bCs/>
+        </w:rPr>
+        <w:t>Markup</w:t>
+      </w:r>
+      <w:proofErr w:type="spellEnd"/>
+      <w:r>
+        <w:rPr>
+          <w:b/>
+          <w:bCs/>
+        </w:rPr>
+        <w:t xml:space="preserve"> </w:t>
       </w:r>
       <w:proofErr w:type="spellStart"/>
       <w:r>
@@ -5181,6 +5209,42 @@
           <w:numId w:val="3"/>
         </w:numPr>
       </w:pPr>
+      <w:proofErr w:type="spellStart"/>
+      <w:r>
+        <w:rPr>
+          <w:b/>
+        </w:rPr>
+        <w:t>Scrapy</w:t>
+      </w:r>
+      <w:proofErr w:type="spellEnd"/>
+      <w:r>
+        <w:rPr>
+          <w:b/>
+        </w:rPr>
+        <w:t xml:space="preserve"> </w:t>
+      </w:r>
+      <w:proofErr w:type="spellStart"/>
+      <w:r>
+        <w:rPr>
+          <w:b/>
+        </w:rPr>
+        <w:t>Spiders</w:t>
+      </w:r>
+      <w:proofErr w:type="spellEnd"/>
+      <w:r>
+        <w:t xml:space="preserve"> &lt;</w:t>
+      </w:r>
+      <w:hyperlink r:id="rId30" w:history="1">
+        <w:r>
+          <w:rPr>
+            <w:rStyle w:val="Hyperlink"/>
+          </w:rPr>
+          <w:t>https://docs.scrapy.org/en/latest/topics/spiders.html</w:t>
+        </w:r>
+      </w:hyperlink>
+      <w:r>
+        <w:t>&gt;. Acesso em 29 de jun. 2020.</w:t>
+      </w:r>
     </w:p>
     <w:p>
       <w:pPr>
@@ -5289,7 +5353,7 @@
       <w:r>
         <w:t>Ao acessar a página principal de consulta ao bulário (</w:t>
       </w:r>
-      <w:hyperlink r:id="rId32" w:history="1">
+      <w:hyperlink r:id="rId31" w:history="1">
         <w:r>
           <w:rPr>
             <w:rStyle w:val="Hyperlink"/>
@@ -5333,7 +5397,7 @@
                     </pic:cNvPicPr>
                   </pic:nvPicPr>
                   <pic:blipFill>
-                    <a:blip r:embed="rId33">
+                    <a:blip r:embed="rId32">
                       <a:extLst>
                         <a:ext uri="{28A0092B-C50C-407E-A947-70E740481C1C}">
                           <a14:useLocalDpi xmlns:a14="http://schemas.microsoft.com/office/drawing/2010/main" val="0"/>
@@ -5409,7 +5473,7 @@
                     </pic:cNvPicPr>
                   </pic:nvPicPr>
                   <pic:blipFill>
-                    <a:blip r:embed="rId34">
+                    <a:blip r:embed="rId33">
                       <a:extLst>
                         <a:ext uri="{28A0092B-C50C-407E-A947-70E740481C1C}">
                           <a14:useLocalDpi xmlns:a14="http://schemas.microsoft.com/office/drawing/2010/main" val="0"/>
@@ -5500,7 +5564,7 @@
                     <pic:cNvPicPr/>
                   </pic:nvPicPr>
                   <pic:blipFill>
-                    <a:blip r:embed="rId35"/>
+                    <a:blip r:embed="rId34"/>
                     <a:stretch>
                       <a:fillRect/>
                     </a:stretch>
@@ -5535,7 +5599,7 @@
           <w:szCs w:val="28"/>
         </w:rPr>
       </w:pPr>
-      <w:commentRangeStart w:id="22"/>
+      <w:commentRangeStart w:id="23"/>
       <w:r>
         <w:rPr>
           <w:color w:val="FF0000"/>
@@ -5545,14 +5609,14 @@
         </w:rPr>
         <w:t>INCLUIR INFORMAÇÕES SOBRE OS BULÁRIOS DO FDA E EUDRA</w:t>
       </w:r>
-      <w:commentRangeEnd w:id="22"/>
+      <w:commentRangeEnd w:id="23"/>
       <w:r>
         <w:rPr>
           <w:rStyle w:val="Refdecomentrio"/>
           <w:sz w:val="28"/>
           <w:szCs w:val="28"/>
         </w:rPr>
-        <w:commentReference w:id="22"/>
+        <w:commentReference w:id="23"/>
       </w:r>
     </w:p>
     <w:p>
@@ -5616,7 +5680,7 @@
       </w:pPr>
     </w:p>
     <w:sectPr>
-      <w:headerReference w:type="default" r:id="rId36"/>
+      <w:headerReference w:type="default" r:id="rId35"/>
       <w:type w:val="oddPage"/>
       <w:pgSz w:w="11907" w:h="16840" w:code="9"/>
       <w:pgMar w:top="1701" w:right="1134" w:bottom="1531" w:left="1701" w:header="907" w:footer="1701" w:gutter="0"/>
@@ -5627,7 +5691,7 @@
 </file>
 
 <file path=word/comments.xml><?xml version="1.0" encoding="utf-8"?>
-<w:comments xmlns:wpc="http://schemas.microsoft.com/office/word/2010/wordprocessingCanvas" xmlns:cx="http://schemas.microsoft.com/office/drawing/2014/chartex" xmlns:cx1="http://schemas.microsoft.com/office/drawing/2015/9/8/chartex" xmlns:cx2="http://schemas.microsoft.com/office/drawing/2015/10/21/chartex" xmlns:cx3="http://schemas.microsoft.com/office/drawing/2016/5/9/chartex" xmlns:cx4="http://schemas.microsoft.com/office/drawing/2016/5/10/chartex" xmlns:cx5="http://schemas.microsoft.com/office/drawing/2016/5/11/chartex" xmlns:cx6="http://schemas.microsoft.com/office/drawing/2016/5/12/chartex" xmlns:cx7="http://schemas.microsoft.com/office/drawing/2016/5/13/chartex" xmlns:cx8="http://schemas.microsoft.com/office/drawing/2016/5/14/chartex" xmlns:mc="http://schemas.openxmlformats.org/markup-compatibility/2006" xmlns:aink="http://schemas.microsoft.com/office/drawing/2016/ink" xmlns:am3d="http://schemas.microsoft.com/office/drawing/2017/model3d" xmlns:o="urn:schemas-microsoft-com:office:office" xmlns:r="http://schemas.openxmlformats.org/officeDocument/2006/relationships" xmlns:m="http://schemas.openxmlformats.org/officeDocument/2006/math" xmlns:v="urn:schemas-microsoft-com:vml" xmlns:wp14="http://schemas.microsoft.com/office/word/2010/wordprocessingDrawing" xmlns:wp="http://schemas.openxmlformats.org/drawingml/2006/wordprocessingDrawing" xmlns:w10="urn:schemas-microsoft-com:office:word" xmlns:w="http://schemas.openxmlformats.org/wordprocessingml/2006/main" xmlns:w14="http://schemas.microsoft.com/office/word/2010/wordml" xmlns:w15="http://schemas.microsoft.com/office/word/2012/wordml" xmlns:w16cex="http://schemas.microsoft.com/office/word/2018/wordml/cex" xmlns:w16cid="http://schemas.microsoft.com/office/word/2016/wordml/cid" xmlns:w16="http://schemas.microsoft.com/office/word/2018/wordml" xmlns:w16se="http://schemas.microsoft.com/office/word/2015/wordml/symex" xmlns:wpg="http://schemas.microsoft.com/office/word/2010/wordprocessingGroup" xmlns:wpi="http://schemas.microsoft.com/office/word/2010/wordprocessingInk" xmlns:wne="http://schemas.microsoft.com/office/word/2006/wordml" xmlns:wps="http://schemas.microsoft.com/office/word/2010/wordprocessingShape" mc:Ignorable="w14 w15 w16se w16cid w16 w16cex wp14">
+<w:comments xmlns:wpc="http://schemas.microsoft.com/office/word/2010/wordprocessingCanvas" xmlns:cx="http://schemas.microsoft.com/office/drawing/2014/chartex" xmlns:mc="http://schemas.openxmlformats.org/markup-compatibility/2006" xmlns:o="urn:schemas-microsoft-com:office:office" xmlns:r="http://schemas.openxmlformats.org/officeDocument/2006/relationships" xmlns:m="http://schemas.openxmlformats.org/officeDocument/2006/math" xmlns:v="urn:schemas-microsoft-com:vml" xmlns:wp14="http://schemas.microsoft.com/office/word/2010/wordprocessingDrawing" xmlns:wp="http://schemas.openxmlformats.org/drawingml/2006/wordprocessingDrawing" xmlns:w10="urn:schemas-microsoft-com:office:word" xmlns:w="http://schemas.openxmlformats.org/wordprocessingml/2006/main" xmlns:w14="http://schemas.microsoft.com/office/word/2010/wordml" xmlns:w15="http://schemas.microsoft.com/office/word/2012/wordml" xmlns:w16se="http://schemas.microsoft.com/office/word/2015/wordml/symex" xmlns:wpg="http://schemas.microsoft.com/office/word/2010/wordprocessingGroup" xmlns:wpi="http://schemas.microsoft.com/office/word/2010/wordprocessingInk" xmlns:wne="http://schemas.microsoft.com/office/word/2006/wordml" xmlns:wps="http://schemas.microsoft.com/office/word/2010/wordprocessingShape" mc:Ignorable="w14 w15 w16se wp14">
   <w:comment w:id="3" w:author="altobelli" w:date="2020-04-16T17:04:00Z" w:initials="a">
     <w:p>
       <w:pPr>
@@ -5915,7 +5979,7 @@
       </w:r>
     </w:p>
   </w:comment>
-  <w:comment w:id="18" w:author="altobelli" w:date="2020-06-29T11:45:00Z" w:initials="a">
+  <w:comment w:id="19" w:author="altobelli" w:date="2020-06-29T11:45:00Z" w:initials="a">
     <w:p>
       <w:pPr>
         <w:pStyle w:val="Textodecomentrio"/>
@@ -5931,7 +5995,7 @@
       </w:r>
     </w:p>
   </w:comment>
-  <w:comment w:id="22" w:author="Marcello Telles" w:date="2020-06-06T19:51:00Z" w:initials="MT">
+  <w:comment w:id="23" w:author="Marcello Telles" w:date="2020-06-06T19:51:00Z" w:initials="MT">
     <w:p>
       <w:pPr>
         <w:pStyle w:val="Textodecomentrio"/>
@@ -5951,7 +6015,7 @@
 </file>
 
 <file path=word/commentsExtended.xml><?xml version="1.0" encoding="utf-8"?>
-<w15:commentsEx xmlns:wpc="http://schemas.microsoft.com/office/word/2010/wordprocessingCanvas" xmlns:cx="http://schemas.microsoft.com/office/drawing/2014/chartex" xmlns:cx1="http://schemas.microsoft.com/office/drawing/2015/9/8/chartex" xmlns:cx2="http://schemas.microsoft.com/office/drawing/2015/10/21/chartex" xmlns:cx3="http://schemas.microsoft.com/office/drawing/2016/5/9/chartex" xmlns:cx4="http://schemas.microsoft.com/office/drawing/2016/5/10/chartex" xmlns:cx5="http://schemas.microsoft.com/office/drawing/2016/5/11/chartex" xmlns:cx6="http://schemas.microsoft.com/office/drawing/2016/5/12/chartex" xmlns:cx7="http://schemas.microsoft.com/office/drawing/2016/5/13/chartex" xmlns:cx8="http://schemas.microsoft.com/office/drawing/2016/5/14/chartex" xmlns:mc="http://schemas.openxmlformats.org/markup-compatibility/2006" xmlns:aink="http://schemas.microsoft.com/office/drawing/2016/ink" xmlns:am3d="http://schemas.microsoft.com/office/drawing/2017/model3d" xmlns:o="urn:schemas-microsoft-com:office:office" xmlns:r="http://schemas.openxmlformats.org/officeDocument/2006/relationships" xmlns:m="http://schemas.openxmlformats.org/officeDocument/2006/math" xmlns:v="urn:schemas-microsoft-com:vml" xmlns:wp14="http://schemas.microsoft.com/office/word/2010/wordprocessingDrawing" xmlns:wp="http://schemas.openxmlformats.org/drawingml/2006/wordprocessingDrawing" xmlns:w10="urn:schemas-microsoft-com:office:word" xmlns:w="http://schemas.openxmlformats.org/wordprocessingml/2006/main" xmlns:w14="http://schemas.microsoft.com/office/word/2010/wordml" xmlns:w15="http://schemas.microsoft.com/office/word/2012/wordml" xmlns:w16cex="http://schemas.microsoft.com/office/word/2018/wordml/cex" xmlns:w16cid="http://schemas.microsoft.com/office/word/2016/wordml/cid" xmlns:w16="http://schemas.microsoft.com/office/word/2018/wordml" xmlns:w16se="http://schemas.microsoft.com/office/word/2015/wordml/symex" xmlns:wpg="http://schemas.microsoft.com/office/word/2010/wordprocessingGroup" xmlns:wpi="http://schemas.microsoft.com/office/word/2010/wordprocessingInk" xmlns:wne="http://schemas.microsoft.com/office/word/2006/wordml" xmlns:wps="http://schemas.microsoft.com/office/word/2010/wordprocessingShape" mc:Ignorable="w14 w15 w16se w16cid w16 w16cex wp14">
+<w15:commentsEx xmlns:wpc="http://schemas.microsoft.com/office/word/2010/wordprocessingCanvas" xmlns:cx="http://schemas.microsoft.com/office/drawing/2014/chartex" xmlns:mc="http://schemas.openxmlformats.org/markup-compatibility/2006" xmlns:o="urn:schemas-microsoft-com:office:office" xmlns:r="http://schemas.openxmlformats.org/officeDocument/2006/relationships" xmlns:m="http://schemas.openxmlformats.org/officeDocument/2006/math" xmlns:v="urn:schemas-microsoft-com:vml" xmlns:wp14="http://schemas.microsoft.com/office/word/2010/wordprocessingDrawing" xmlns:wp="http://schemas.openxmlformats.org/drawingml/2006/wordprocessingDrawing" xmlns:w10="urn:schemas-microsoft-com:office:word" xmlns:w="http://schemas.openxmlformats.org/wordprocessingml/2006/main" xmlns:w14="http://schemas.microsoft.com/office/word/2010/wordml" xmlns:w15="http://schemas.microsoft.com/office/word/2012/wordml" xmlns:w16se="http://schemas.microsoft.com/office/word/2015/wordml/symex" xmlns:wpg="http://schemas.microsoft.com/office/word/2010/wordprocessingGroup" xmlns:wpi="http://schemas.microsoft.com/office/word/2010/wordprocessingInk" xmlns:wne="http://schemas.microsoft.com/office/word/2006/wordml" xmlns:wps="http://schemas.microsoft.com/office/word/2010/wordprocessingShape" mc:Ignorable="w14 w15 w16se wp14">
   <w15:commentEx w15:paraId="5C72D3FA" w15:done="0"/>
   <w15:commentEx w15:paraId="6B09A24B" w15:paraIdParent="5C72D3FA" w15:done="0"/>
   <w15:commentEx w15:paraId="4B0AB3F3" w15:done="0"/>
@@ -6005,7 +6069,7 @@
 </file>
 
 <file path=word/endnotes.xml><?xml version="1.0" encoding="utf-8"?>
-<w:endnotes xmlns:wpc="http://schemas.microsoft.com/office/word/2010/wordprocessingCanvas" xmlns:cx="http://schemas.microsoft.com/office/drawing/2014/chartex" xmlns:cx1="http://schemas.microsoft.com/office/drawing/2015/9/8/chartex" xmlns:cx2="http://schemas.microsoft.com/office/drawing/2015/10/21/chartex" xmlns:cx3="http://schemas.microsoft.com/office/drawing/2016/5/9/chartex" xmlns:cx4="http://schemas.microsoft.com/office/drawing/2016/5/10/chartex" xmlns:cx5="http://schemas.microsoft.com/office/drawing/2016/5/11/chartex" xmlns:cx6="http://schemas.microsoft.com/office/drawing/2016/5/12/chartex" xmlns:cx7="http://schemas.microsoft.com/office/drawing/2016/5/13/chartex" xmlns:cx8="http://schemas.microsoft.com/office/drawing/2016/5/14/chartex" xmlns:mc="http://schemas.openxmlformats.org/markup-compatibility/2006" xmlns:aink="http://schemas.microsoft.com/office/drawing/2016/ink" xmlns:am3d="http://schemas.microsoft.com/office/drawing/2017/model3d" xmlns:o="urn:schemas-microsoft-com:office:office" xmlns:r="http://schemas.openxmlformats.org/officeDocument/2006/relationships" xmlns:m="http://schemas.openxmlformats.org/officeDocument/2006/math" xmlns:v="urn:schemas-microsoft-com:vml" xmlns:wp14="http://schemas.microsoft.com/office/word/2010/wordprocessingDrawing" xmlns:wp="http://schemas.openxmlformats.org/drawingml/2006/wordprocessingDrawing" xmlns:w10="urn:schemas-microsoft-com:office:word" xmlns:w="http://schemas.openxmlformats.org/wordprocessingml/2006/main" xmlns:w14="http://schemas.microsoft.com/office/word/2010/wordml" xmlns:w15="http://schemas.microsoft.com/office/word/2012/wordml" xmlns:w16cex="http://schemas.microsoft.com/office/word/2018/wordml/cex" xmlns:w16cid="http://schemas.microsoft.com/office/word/2016/wordml/cid" xmlns:w16="http://schemas.microsoft.com/office/word/2018/wordml" xmlns:w16se="http://schemas.microsoft.com/office/word/2015/wordml/symex" xmlns:wpg="http://schemas.microsoft.com/office/word/2010/wordprocessingGroup" xmlns:wpi="http://schemas.microsoft.com/office/word/2010/wordprocessingInk" xmlns:wne="http://schemas.microsoft.com/office/word/2006/wordml" xmlns:wps="http://schemas.microsoft.com/office/word/2010/wordprocessingShape" mc:Ignorable="w14 w15 w16se w16cid w16 w16cex wp14">
+<w:endnotes xmlns:wpc="http://schemas.microsoft.com/office/word/2010/wordprocessingCanvas" xmlns:cx="http://schemas.microsoft.com/office/drawing/2014/chartex" xmlns:mc="http://schemas.openxmlformats.org/markup-compatibility/2006" xmlns:o="urn:schemas-microsoft-com:office:office" xmlns:r="http://schemas.openxmlformats.org/officeDocument/2006/relationships" xmlns:m="http://schemas.openxmlformats.org/officeDocument/2006/math" xmlns:v="urn:schemas-microsoft-com:vml" xmlns:wp14="http://schemas.microsoft.com/office/word/2010/wordprocessingDrawing" xmlns:wp="http://schemas.openxmlformats.org/drawingml/2006/wordprocessingDrawing" xmlns:w10="urn:schemas-microsoft-com:office:word" xmlns:w="http://schemas.openxmlformats.org/wordprocessingml/2006/main" xmlns:w14="http://schemas.microsoft.com/office/word/2010/wordml" xmlns:w15="http://schemas.microsoft.com/office/word/2012/wordml" xmlns:w16se="http://schemas.microsoft.com/office/word/2015/wordml/symex" xmlns:wpg="http://schemas.microsoft.com/office/word/2010/wordprocessingGroup" xmlns:wpi="http://schemas.microsoft.com/office/word/2010/wordprocessingInk" xmlns:wne="http://schemas.microsoft.com/office/word/2006/wordml" xmlns:wps="http://schemas.microsoft.com/office/word/2010/wordprocessingShape" mc:Ignorable="w14 w15 w16se wp14">
   <w:endnote w:type="separator" w:id="-1">
     <w:p>
       <w:r>
@@ -6024,7 +6088,7 @@
 </file>
 
 <file path=word/footnotes.xml><?xml version="1.0" encoding="utf-8"?>
-<w:footnotes xmlns:wpc="http://schemas.microsoft.com/office/word/2010/wordprocessingCanvas" xmlns:cx="http://schemas.microsoft.com/office/drawing/2014/chartex" xmlns:cx1="http://schemas.microsoft.com/office/drawing/2015/9/8/chartex" xmlns:cx2="http://schemas.microsoft.com/office/drawing/2015/10/21/chartex" xmlns:cx3="http://schemas.microsoft.com/office/drawing/2016/5/9/chartex" xmlns:cx4="http://schemas.microsoft.com/office/drawing/2016/5/10/chartex" xmlns:cx5="http://schemas.microsoft.com/office/drawing/2016/5/11/chartex" xmlns:cx6="http://schemas.microsoft.com/office/drawing/2016/5/12/chartex" xmlns:cx7="http://schemas.microsoft.com/office/drawing/2016/5/13/chartex" xmlns:cx8="http://schemas.microsoft.com/office/drawing/2016/5/14/chartex" xmlns:mc="http://schemas.openxmlformats.org/markup-compatibility/2006" xmlns:aink="http://schemas.microsoft.com/office/drawing/2016/ink" xmlns:am3d="http://schemas.microsoft.com/office/drawing/2017/model3d" xmlns:o="urn:schemas-microsoft-com:office:office" xmlns:r="http://schemas.openxmlformats.org/officeDocument/2006/relationships" xmlns:m="http://schemas.openxmlformats.org/officeDocument/2006/math" xmlns:v="urn:schemas-microsoft-com:vml" xmlns:wp14="http://schemas.microsoft.com/office/word/2010/wordprocessingDrawing" xmlns:wp="http://schemas.openxmlformats.org/drawingml/2006/wordprocessingDrawing" xmlns:w10="urn:schemas-microsoft-com:office:word" xmlns:w="http://schemas.openxmlformats.org/wordprocessingml/2006/main" xmlns:w14="http://schemas.microsoft.com/office/word/2010/wordml" xmlns:w15="http://schemas.microsoft.com/office/word/2012/wordml" xmlns:w16cex="http://schemas.microsoft.com/office/word/2018/wordml/cex" xmlns:w16cid="http://schemas.microsoft.com/office/word/2016/wordml/cid" xmlns:w16="http://schemas.microsoft.com/office/word/2018/wordml" xmlns:w16se="http://schemas.microsoft.com/office/word/2015/wordml/symex" xmlns:wpg="http://schemas.microsoft.com/office/word/2010/wordprocessingGroup" xmlns:wpi="http://schemas.microsoft.com/office/word/2010/wordprocessingInk" xmlns:wne="http://schemas.microsoft.com/office/word/2006/wordml" xmlns:wps="http://schemas.microsoft.com/office/word/2010/wordprocessingShape" mc:Ignorable="w14 w15 w16se w16cid w16 w16cex wp14">
+<w:footnotes xmlns:wpc="http://schemas.microsoft.com/office/word/2010/wordprocessingCanvas" xmlns:cx="http://schemas.microsoft.com/office/drawing/2014/chartex" xmlns:mc="http://schemas.openxmlformats.org/markup-compatibility/2006" xmlns:o="urn:schemas-microsoft-com:office:office" xmlns:r="http://schemas.openxmlformats.org/officeDocument/2006/relationships" xmlns:m="http://schemas.openxmlformats.org/officeDocument/2006/math" xmlns:v="urn:schemas-microsoft-com:vml" xmlns:wp14="http://schemas.microsoft.com/office/word/2010/wordprocessingDrawing" xmlns:wp="http://schemas.openxmlformats.org/drawingml/2006/wordprocessingDrawing" xmlns:w10="urn:schemas-microsoft-com:office:word" xmlns:w="http://schemas.openxmlformats.org/wordprocessingml/2006/main" xmlns:w14="http://schemas.microsoft.com/office/word/2010/wordml" xmlns:w15="http://schemas.microsoft.com/office/word/2012/wordml" xmlns:w16se="http://schemas.microsoft.com/office/word/2015/wordml/symex" xmlns:wpg="http://schemas.microsoft.com/office/word/2010/wordprocessingGroup" xmlns:wpi="http://schemas.microsoft.com/office/word/2010/wordprocessingInk" xmlns:wne="http://schemas.microsoft.com/office/word/2006/wordml" xmlns:wps="http://schemas.microsoft.com/office/word/2010/wordprocessingShape" mc:Ignorable="w14 w15 w16se wp14">
   <w:footnote w:type="separator" w:id="-1">
     <w:p>
       <w:r>
@@ -6043,7 +6107,7 @@
 </file>
 
 <file path=word/header1.xml><?xml version="1.0" encoding="utf-8"?>
-<w:hdr xmlns:wpc="http://schemas.microsoft.com/office/word/2010/wordprocessingCanvas" xmlns:cx="http://schemas.microsoft.com/office/drawing/2014/chartex" xmlns:cx1="http://schemas.microsoft.com/office/drawing/2015/9/8/chartex" xmlns:cx2="http://schemas.microsoft.com/office/drawing/2015/10/21/chartex" xmlns:cx3="http://schemas.microsoft.com/office/drawing/2016/5/9/chartex" xmlns:cx4="http://schemas.microsoft.com/office/drawing/2016/5/10/chartex" xmlns:cx5="http://schemas.microsoft.com/office/drawing/2016/5/11/chartex" xmlns:cx6="http://schemas.microsoft.com/office/drawing/2016/5/12/chartex" xmlns:cx7="http://schemas.microsoft.com/office/drawing/2016/5/13/chartex" xmlns:cx8="http://schemas.microsoft.com/office/drawing/2016/5/14/chartex" xmlns:mc="http://schemas.openxmlformats.org/markup-compatibility/2006" xmlns:aink="http://schemas.microsoft.com/office/drawing/2016/ink" xmlns:am3d="http://schemas.microsoft.com/office/drawing/2017/model3d" xmlns:o="urn:schemas-microsoft-com:office:office" xmlns:r="http://schemas.openxmlformats.org/officeDocument/2006/relationships" xmlns:m="http://schemas.openxmlformats.org/officeDocument/2006/math" xmlns:v="urn:schemas-microsoft-com:vml" xmlns:wp14="http://schemas.microsoft.com/office/word/2010/wordprocessingDrawing" xmlns:wp="http://schemas.openxmlformats.org/drawingml/2006/wordprocessingDrawing" xmlns:w10="urn:schemas-microsoft-com:office:word" xmlns:w="http://schemas.openxmlformats.org/wordprocessingml/2006/main" xmlns:w14="http://schemas.microsoft.com/office/word/2010/wordml" xmlns:w15="http://schemas.microsoft.com/office/word/2012/wordml" xmlns:w16cex="http://schemas.microsoft.com/office/word/2018/wordml/cex" xmlns:w16cid="http://schemas.microsoft.com/office/word/2016/wordml/cid" xmlns:w16="http://schemas.microsoft.com/office/word/2018/wordml" xmlns:w16se="http://schemas.microsoft.com/office/word/2015/wordml/symex" xmlns:wpg="http://schemas.microsoft.com/office/word/2010/wordprocessingGroup" xmlns:wpi="http://schemas.microsoft.com/office/word/2010/wordprocessingInk" xmlns:wne="http://schemas.microsoft.com/office/word/2006/wordml" xmlns:wps="http://schemas.microsoft.com/office/word/2010/wordprocessingShape" mc:Ignorable="w14 w15 w16se w16cid w16 w16cex wp14">
+<w:hdr xmlns:wpc="http://schemas.microsoft.com/office/word/2010/wordprocessingCanvas" xmlns:cx="http://schemas.microsoft.com/office/drawing/2014/chartex" xmlns:mc="http://schemas.openxmlformats.org/markup-compatibility/2006" xmlns:o="urn:schemas-microsoft-com:office:office" xmlns:r="http://schemas.openxmlformats.org/officeDocument/2006/relationships" xmlns:m="http://schemas.openxmlformats.org/officeDocument/2006/math" xmlns:v="urn:schemas-microsoft-com:vml" xmlns:wp14="http://schemas.microsoft.com/office/word/2010/wordprocessingDrawing" xmlns:wp="http://schemas.openxmlformats.org/drawingml/2006/wordprocessingDrawing" xmlns:w10="urn:schemas-microsoft-com:office:word" xmlns:w="http://schemas.openxmlformats.org/wordprocessingml/2006/main" xmlns:w14="http://schemas.microsoft.com/office/word/2010/wordml" xmlns:w15="http://schemas.microsoft.com/office/word/2012/wordml" xmlns:w16se="http://schemas.microsoft.com/office/word/2015/wordml/symex" xmlns:wpg="http://schemas.microsoft.com/office/word/2010/wordprocessingGroup" xmlns:wpi="http://schemas.microsoft.com/office/word/2010/wordprocessingInk" xmlns:wne="http://schemas.microsoft.com/office/word/2006/wordml" xmlns:wps="http://schemas.microsoft.com/office/word/2010/wordprocessingShape" mc:Ignorable="w14 w15 w16se wp14">
   <w:p>
     <w:pPr>
       <w:framePr w:wrap="around" w:vAnchor="text" w:hAnchor="margin" w:xAlign="right" w:y="1"/>
@@ -6074,7 +6138,7 @@
         <w:rStyle w:val="Nmerodepgina"/>
         <w:noProof/>
       </w:rPr>
-      <w:t>13</w:t>
+      <w:t>15</w:t>
     </w:r>
     <w:r>
       <w:rPr>
@@ -6092,7 +6156,7 @@
 </file>
 
 <file path=word/numbering.xml><?xml version="1.0" encoding="utf-8"?>
-<w:numbering xmlns:wpc="http://schemas.microsoft.com/office/word/2010/wordprocessingCanvas" xmlns:cx="http://schemas.microsoft.com/office/drawing/2014/chartex" xmlns:cx1="http://schemas.microsoft.com/office/drawing/2015/9/8/chartex" xmlns:cx2="http://schemas.microsoft.com/office/drawing/2015/10/21/chartex" xmlns:cx3="http://schemas.microsoft.com/office/drawing/2016/5/9/chartex" xmlns:cx4="http://schemas.microsoft.com/office/drawing/2016/5/10/chartex" xmlns:cx5="http://schemas.microsoft.com/office/drawing/2016/5/11/chartex" xmlns:cx6="http://schemas.microsoft.com/office/drawing/2016/5/12/chartex" xmlns:cx7="http://schemas.microsoft.com/office/drawing/2016/5/13/chartex" xmlns:cx8="http://schemas.microsoft.com/office/drawing/2016/5/14/chartex" xmlns:mc="http://schemas.openxmlformats.org/markup-compatibility/2006" xmlns:aink="http://schemas.microsoft.com/office/drawing/2016/ink" xmlns:am3d="http://schemas.microsoft.com/office/drawing/2017/model3d" xmlns:o="urn:schemas-microsoft-com:office:office" xmlns:r="http://schemas.openxmlformats.org/officeDocument/2006/relationships" xmlns:m="http://schemas.openxmlformats.org/officeDocument/2006/math" xmlns:v="urn:schemas-microsoft-com:vml" xmlns:wp14="http://schemas.microsoft.com/office/word/2010/wordprocessingDrawing" xmlns:wp="http://schemas.openxmlformats.org/drawingml/2006/wordprocessingDrawing" xmlns:w10="urn:schemas-microsoft-com:office:word" xmlns:w="http://schemas.openxmlformats.org/wordprocessingml/2006/main" xmlns:w14="http://schemas.microsoft.com/office/word/2010/wordml" xmlns:w15="http://schemas.microsoft.com/office/word/2012/wordml" xmlns:w16cex="http://schemas.microsoft.com/office/word/2018/wordml/cex" xmlns:w16cid="http://schemas.microsoft.com/office/word/2016/wordml/cid" xmlns:w16="http://schemas.microsoft.com/office/word/2018/wordml" xmlns:w16se="http://schemas.microsoft.com/office/word/2015/wordml/symex" xmlns:wpg="http://schemas.microsoft.com/office/word/2010/wordprocessingGroup" xmlns:wpi="http://schemas.microsoft.com/office/word/2010/wordprocessingInk" xmlns:wne="http://schemas.microsoft.com/office/word/2006/wordml" xmlns:wps="http://schemas.microsoft.com/office/word/2010/wordprocessingShape" mc:Ignorable="w14 w15 w16se w16cid w16 w16cex wp14">
+<w:numbering xmlns:wpc="http://schemas.microsoft.com/office/word/2010/wordprocessingCanvas" xmlns:cx="http://schemas.microsoft.com/office/drawing/2014/chartex" xmlns:mc="http://schemas.openxmlformats.org/markup-compatibility/2006" xmlns:o="urn:schemas-microsoft-com:office:office" xmlns:r="http://schemas.openxmlformats.org/officeDocument/2006/relationships" xmlns:m="http://schemas.openxmlformats.org/officeDocument/2006/math" xmlns:v="urn:schemas-microsoft-com:vml" xmlns:wp14="http://schemas.microsoft.com/office/word/2010/wordprocessingDrawing" xmlns:wp="http://schemas.openxmlformats.org/drawingml/2006/wordprocessingDrawing" xmlns:w10="urn:schemas-microsoft-com:office:word" xmlns:w="http://schemas.openxmlformats.org/wordprocessingml/2006/main" xmlns:w14="http://schemas.microsoft.com/office/word/2010/wordml" xmlns:w15="http://schemas.microsoft.com/office/word/2012/wordml" xmlns:w16se="http://schemas.microsoft.com/office/word/2015/wordml/symex" xmlns:wpg="http://schemas.microsoft.com/office/word/2010/wordprocessingGroup" xmlns:wpi="http://schemas.microsoft.com/office/word/2010/wordprocessingInk" xmlns:wne="http://schemas.microsoft.com/office/word/2006/wordml" xmlns:wps="http://schemas.microsoft.com/office/word/2010/wordprocessingShape" mc:Ignorable="w14 w15 w16se wp14">
   <w:abstractNum w:abstractNumId="0" w15:restartNumberingAfterBreak="0">
     <w:nsid w:val="00000003"/>
     <w:multiLevelType w:val="multilevel"/>
@@ -9231,7 +9295,7 @@
 </file>
 
 <file path=word/people.xml><?xml version="1.0" encoding="utf-8"?>
-<w15:people xmlns:wpc="http://schemas.microsoft.com/office/word/2010/wordprocessingCanvas" xmlns:cx="http://schemas.microsoft.com/office/drawing/2014/chartex" xmlns:cx1="http://schemas.microsoft.com/office/drawing/2015/9/8/chartex" xmlns:cx2="http://schemas.microsoft.com/office/drawing/2015/10/21/chartex" xmlns:cx3="http://schemas.microsoft.com/office/drawing/2016/5/9/chartex" xmlns:cx4="http://schemas.microsoft.com/office/drawing/2016/5/10/chartex" xmlns:cx5="http://schemas.microsoft.com/office/drawing/2016/5/11/chartex" xmlns:cx6="http://schemas.microsoft.com/office/drawing/2016/5/12/chartex" xmlns:cx7="http://schemas.microsoft.com/office/drawing/2016/5/13/chartex" xmlns:cx8="http://schemas.microsoft.com/office/drawing/2016/5/14/chartex" xmlns:mc="http://schemas.openxmlformats.org/markup-compatibility/2006" xmlns:aink="http://schemas.microsoft.com/office/drawing/2016/ink" xmlns:am3d="http://schemas.microsoft.com/office/drawing/2017/model3d" xmlns:o="urn:schemas-microsoft-com:office:office" xmlns:r="http://schemas.openxmlformats.org/officeDocument/2006/relationships" xmlns:m="http://schemas.openxmlformats.org/officeDocument/2006/math" xmlns:v="urn:schemas-microsoft-com:vml" xmlns:wp14="http://schemas.microsoft.com/office/word/2010/wordprocessingDrawing" xmlns:wp="http://schemas.openxmlformats.org/drawingml/2006/wordprocessingDrawing" xmlns:w10="urn:schemas-microsoft-com:office:word" xmlns:w="http://schemas.openxmlformats.org/wordprocessingml/2006/main" xmlns:w14="http://schemas.microsoft.com/office/word/2010/wordml" xmlns:w15="http://schemas.microsoft.com/office/word/2012/wordml" xmlns:w16cex="http://schemas.microsoft.com/office/word/2018/wordml/cex" xmlns:w16cid="http://schemas.microsoft.com/office/word/2016/wordml/cid" xmlns:w16="http://schemas.microsoft.com/office/word/2018/wordml" xmlns:w16se="http://schemas.microsoft.com/office/word/2015/wordml/symex" xmlns:wpg="http://schemas.microsoft.com/office/word/2010/wordprocessingGroup" xmlns:wpi="http://schemas.microsoft.com/office/word/2010/wordprocessingInk" xmlns:wne="http://schemas.microsoft.com/office/word/2006/wordml" xmlns:wps="http://schemas.microsoft.com/office/word/2010/wordprocessingShape" mc:Ignorable="w14 w15 w16se w16cid w16 w16cex wp14">
+<w15:people xmlns:wpc="http://schemas.microsoft.com/office/word/2010/wordprocessingCanvas" xmlns:cx="http://schemas.microsoft.com/office/drawing/2014/chartex" xmlns:mc="http://schemas.openxmlformats.org/markup-compatibility/2006" xmlns:o="urn:schemas-microsoft-com:office:office" xmlns:r="http://schemas.openxmlformats.org/officeDocument/2006/relationships" xmlns:m="http://schemas.openxmlformats.org/officeDocument/2006/math" xmlns:v="urn:schemas-microsoft-com:vml" xmlns:wp14="http://schemas.microsoft.com/office/word/2010/wordprocessingDrawing" xmlns:wp="http://schemas.openxmlformats.org/drawingml/2006/wordprocessingDrawing" xmlns:w10="urn:schemas-microsoft-com:office:word" xmlns:w="http://schemas.openxmlformats.org/wordprocessingml/2006/main" xmlns:w14="http://schemas.microsoft.com/office/word/2010/wordml" xmlns:w15="http://schemas.microsoft.com/office/word/2012/wordml" xmlns:w16se="http://schemas.microsoft.com/office/word/2015/wordml/symex" xmlns:wpg="http://schemas.microsoft.com/office/word/2010/wordprocessingGroup" xmlns:wpi="http://schemas.microsoft.com/office/word/2010/wordprocessingInk" xmlns:wne="http://schemas.microsoft.com/office/word/2006/wordml" xmlns:wps="http://schemas.microsoft.com/office/word/2010/wordprocessingShape" mc:Ignorable="w14 w15 w16se wp14">
   <w15:person w15:author="altobelli">
     <w15:presenceInfo w15:providerId="None" w15:userId="altobelli"/>
   </w15:person>
@@ -9242,7 +9306,7 @@
 </file>
 
 <file path=word/styles.xml><?xml version="1.0" encoding="utf-8"?>
-<w:styles xmlns:mc="http://schemas.openxmlformats.org/markup-compatibility/2006" xmlns:r="http://schemas.openxmlformats.org/officeDocument/2006/relationships" xmlns:w="http://schemas.openxmlformats.org/wordprocessingml/2006/main" xmlns:w14="http://schemas.microsoft.com/office/word/2010/wordml" xmlns:w15="http://schemas.microsoft.com/office/word/2012/wordml" xmlns:w16cex="http://schemas.microsoft.com/office/word/2018/wordml/cex" xmlns:w16cid="http://schemas.microsoft.com/office/word/2016/wordml/cid" xmlns:w16="http://schemas.microsoft.com/office/word/2018/wordml" xmlns:w16se="http://schemas.microsoft.com/office/word/2015/wordml/symex" mc:Ignorable="w14 w15 w16se w16cid w16 w16cex">
+<w:styles xmlns:mc="http://schemas.openxmlformats.org/markup-compatibility/2006" xmlns:r="http://schemas.openxmlformats.org/officeDocument/2006/relationships" xmlns:w="http://schemas.openxmlformats.org/wordprocessingml/2006/main" xmlns:w14="http://schemas.microsoft.com/office/word/2010/wordml" xmlns:w15="http://schemas.microsoft.com/office/word/2012/wordml" xmlns:w16se="http://schemas.microsoft.com/office/word/2015/wordml/symex" mc:Ignorable="w14 w15 w16se">
   <w:docDefaults>
     <w:rPrDefault>
       <w:rPr>
@@ -9252,7 +9316,7 @@
     </w:rPrDefault>
     <w:pPrDefault/>
   </w:docDefaults>
-  <w:latentStyles w:defLockedState="0" w:defUIPriority="99" w:defSemiHidden="0" w:defUnhideWhenUsed="0" w:defQFormat="0" w:count="376">
+  <w:latentStyles w:defLockedState="0" w:defUIPriority="99" w:defSemiHidden="0" w:defUnhideWhenUsed="0" w:defQFormat="0" w:count="371">
     <w:lsdException w:name="Normal" w:uiPriority="0" w:qFormat="1"/>
     <w:lsdException w:name="heading 1" w:uiPriority="0" w:qFormat="1"/>
     <w:lsdException w:name="heading 2" w:uiPriority="0" w:qFormat="1"/>
@@ -9624,11 +9688,6 @@
     <w:lsdException w:name="List Table 5 Dark Accent 6" w:uiPriority="50"/>
     <w:lsdException w:name="List Table 6 Colorful Accent 6" w:uiPriority="51"/>
     <w:lsdException w:name="List Table 7 Colorful Accent 6" w:uiPriority="52"/>
-    <w:lsdException w:name="Mention" w:semiHidden="1" w:unhideWhenUsed="1"/>
-    <w:lsdException w:name="Smart Hyperlink" w:semiHidden="1" w:unhideWhenUsed="1"/>
-    <w:lsdException w:name="Hashtag" w:semiHidden="1" w:unhideWhenUsed="1"/>
-    <w:lsdException w:name="Unresolved Mention" w:semiHidden="1" w:unhideWhenUsed="1"/>
-    <w:lsdException w:name="Smart Link" w:semiHidden="1" w:unhideWhenUsed="1"/>
   </w:latentStyles>
   <w:style w:type="paragraph" w:default="1" w:styleId="Normal">
     <w:name w:val="Normal"/>
@@ -10391,7 +10450,7 @@
       <w:contextualSpacing/>
     </w:pPr>
   </w:style>
-  <w:style w:type="character" w:styleId="MenoPendente">
+  <w:style w:type="character" w:customStyle="1" w:styleId="UnresolvedMention">
     <w:name w:val="Unresolved Mention"/>
     <w:basedOn w:val="Fontepargpadro"/>
     <w:uiPriority w:val="99"/>
@@ -10706,7 +10765,7 @@
 </file>
 
 <file path=customXml/itemProps1.xml><?xml version="1.0" encoding="utf-8"?>
-<ds:datastoreItem xmlns:ds="http://schemas.openxmlformats.org/officeDocument/2006/customXml" ds:itemID="{2DA5B4B7-2CA2-4C3C-B5E3-307DA72DB2E0}">
+<ds:datastoreItem xmlns:ds="http://schemas.openxmlformats.org/officeDocument/2006/customXml" ds:itemID="{DE13C936-32B0-4729-B7ED-7D3C58F91600}">
   <ds:schemaRefs>
     <ds:schemaRef ds:uri="http://schemas.openxmlformats.org/officeDocument/2006/bibliography"/>
   </ds:schemaRefs>

</xml_diff>

<commit_message>
add descrição das classes
</commit_message>
<xml_diff>
--- a/TCC - Marcello Telles e Yasmim Lima.docx
+++ b/TCC - Marcello Telles e Yasmim Lima.docx
@@ -1,6 +1,6 @@
 
 <file path=word/document.xml><?xml version="1.0" encoding="utf-8"?>
-<w:document xmlns:wpc="http://schemas.microsoft.com/office/word/2010/wordprocessingCanvas" xmlns:cx="http://schemas.microsoft.com/office/drawing/2014/chartex" xmlns:cx1="http://schemas.microsoft.com/office/drawing/2015/9/8/chartex" xmlns:cx2="http://schemas.microsoft.com/office/drawing/2015/10/21/chartex" xmlns:cx3="http://schemas.microsoft.com/office/drawing/2016/5/9/chartex" xmlns:cx4="http://schemas.microsoft.com/office/drawing/2016/5/10/chartex" xmlns:cx5="http://schemas.microsoft.com/office/drawing/2016/5/11/chartex" xmlns:cx6="http://schemas.microsoft.com/office/drawing/2016/5/12/chartex" xmlns:cx7="http://schemas.microsoft.com/office/drawing/2016/5/13/chartex" xmlns:cx8="http://schemas.microsoft.com/office/drawing/2016/5/14/chartex" xmlns:mc="http://schemas.openxmlformats.org/markup-compatibility/2006" xmlns:aink="http://schemas.microsoft.com/office/drawing/2016/ink" xmlns:am3d="http://schemas.microsoft.com/office/drawing/2017/model3d" xmlns:o="urn:schemas-microsoft-com:office:office" xmlns:r="http://schemas.openxmlformats.org/officeDocument/2006/relationships" xmlns:m="http://schemas.openxmlformats.org/officeDocument/2006/math" xmlns:v="urn:schemas-microsoft-com:vml" xmlns:wp14="http://schemas.microsoft.com/office/word/2010/wordprocessingDrawing" xmlns:wp="http://schemas.openxmlformats.org/drawingml/2006/wordprocessingDrawing" xmlns:w10="urn:schemas-microsoft-com:office:word" xmlns:w="http://schemas.openxmlformats.org/wordprocessingml/2006/main" xmlns:w14="http://schemas.microsoft.com/office/word/2010/wordml" xmlns:w15="http://schemas.microsoft.com/office/word/2012/wordml" xmlns:w16cex="http://schemas.microsoft.com/office/word/2018/wordml/cex" xmlns:w16cid="http://schemas.microsoft.com/office/word/2016/wordml/cid" xmlns:w16="http://schemas.microsoft.com/office/word/2018/wordml" xmlns:w16se="http://schemas.microsoft.com/office/word/2015/wordml/symex" xmlns:wpg="http://schemas.microsoft.com/office/word/2010/wordprocessingGroup" xmlns:wpi="http://schemas.microsoft.com/office/word/2010/wordprocessingInk" xmlns:wne="http://schemas.microsoft.com/office/word/2006/wordml" xmlns:wps="http://schemas.microsoft.com/office/word/2010/wordprocessingShape" mc:Ignorable="w14 w15 w16se w16cid w16 w16cex wp14">
+<w:document xmlns:wpc="http://schemas.microsoft.com/office/word/2010/wordprocessingCanvas" xmlns:cx="http://schemas.microsoft.com/office/drawing/2014/chartex" xmlns:mc="http://schemas.openxmlformats.org/markup-compatibility/2006" xmlns:o="urn:schemas-microsoft-com:office:office" xmlns:r="http://schemas.openxmlformats.org/officeDocument/2006/relationships" xmlns:m="http://schemas.openxmlformats.org/officeDocument/2006/math" xmlns:v="urn:schemas-microsoft-com:vml" xmlns:wp14="http://schemas.microsoft.com/office/word/2010/wordprocessingDrawing" xmlns:wp="http://schemas.openxmlformats.org/drawingml/2006/wordprocessingDrawing" xmlns:w10="urn:schemas-microsoft-com:office:word" xmlns:w="http://schemas.openxmlformats.org/wordprocessingml/2006/main" xmlns:w14="http://schemas.microsoft.com/office/word/2010/wordml" xmlns:w15="http://schemas.microsoft.com/office/word/2012/wordml" xmlns:w16se="http://schemas.microsoft.com/office/word/2015/wordml/symex" xmlns:wpg="http://schemas.microsoft.com/office/word/2010/wordprocessingGroup" xmlns:wpi="http://schemas.microsoft.com/office/word/2010/wordprocessingInk" xmlns:wne="http://schemas.microsoft.com/office/word/2006/wordml" xmlns:wps="http://schemas.microsoft.com/office/word/2010/wordprocessingShape" mc:Ignorable="w14 w15 w16se wp14">
   <w:body>
     <w:p>
       <w:pPr>
@@ -593,7 +593,7 @@
                     <pic:cNvPicPr/>
                   </pic:nvPicPr>
                   <pic:blipFill>
-                    <a:blip r:embed="rId11"/>
+                    <a:blip r:embed="rId10"/>
                     <a:stretch>
                       <a:fillRect/>
                     </a:stretch>
@@ -856,7 +856,15 @@
       </w:r>
       <w:proofErr w:type="spellEnd"/>
       <w:r>
-        <w:t xml:space="preserve"> Markup </w:t>
+        <w:t xml:space="preserve"> </w:t>
+      </w:r>
+      <w:proofErr w:type="spellStart"/>
+      <w:r>
+        <w:t>Markup</w:t>
+      </w:r>
+      <w:proofErr w:type="spellEnd"/>
+      <w:r>
+        <w:t xml:space="preserve"> </w:t>
       </w:r>
       <w:proofErr w:type="spellStart"/>
       <w:r>
@@ -946,7 +954,7 @@
                     <pic:cNvPicPr/>
                   </pic:nvPicPr>
                   <pic:blipFill>
-                    <a:blip r:embed="rId12"/>
+                    <a:blip r:embed="rId11"/>
                     <a:stretch>
                       <a:fillRect/>
                     </a:stretch>
@@ -1121,7 +1129,7 @@
                     <pic:cNvPicPr/>
                   </pic:nvPicPr>
                   <pic:blipFill>
-                    <a:blip r:embed="rId13"/>
+                    <a:blip r:embed="rId12"/>
                     <a:stretch>
                       <a:fillRect/>
                     </a:stretch>
@@ -1375,7 +1383,7 @@
                     </pic:cNvPicPr>
                   </pic:nvPicPr>
                   <pic:blipFill>
-                    <a:blip r:embed="rId15">
+                    <a:blip r:embed="rId13">
                       <a:extLst>
                         <a:ext uri="{28A0092B-C50C-407E-A947-70E740481C1C}">
                           <a14:useLocalDpi xmlns:a14="http://schemas.microsoft.com/office/drawing/2010/main" val="0"/>
@@ -1469,7 +1477,6 @@
         <w:t xml:space="preserve"> </w:t>
       </w:r>
       <w:proofErr w:type="spellStart"/>
-      <w:proofErr w:type="gramStart"/>
       <w:r>
         <w:t>Soup</w:t>
       </w:r>
@@ -1477,7 +1484,6 @@
       <w:r>
         <w:t>[</w:t>
       </w:r>
-      <w:proofErr w:type="gramEnd"/>
       <w:r>
         <w:t>19</w:t>
       </w:r>
@@ -1641,7 +1647,7 @@
                     </pic:cNvPicPr>
                   </pic:nvPicPr>
                   <pic:blipFill>
-                    <a:blip r:embed="rId16" cstate="print">
+                    <a:blip r:embed="rId14" cstate="print">
                       <a:extLst>
                         <a:ext uri="{28A0092B-C50C-407E-A947-70E740481C1C}">
                           <a14:useLocalDpi xmlns:a14="http://schemas.microsoft.com/office/drawing/2010/main" val="0"/>
@@ -1863,7 +1869,7 @@
                     <pic:cNvPicPr/>
                   </pic:nvPicPr>
                   <pic:blipFill>
-                    <a:blip r:embed="rId17"/>
+                    <a:blip r:embed="rId15"/>
                     <a:stretch>
                       <a:fillRect/>
                     </a:stretch>
@@ -2471,7 +2477,7 @@
             <w:r>
               <w:t xml:space="preserve">O endereço </w:t>
             </w:r>
-            <w:hyperlink r:id="rId18" w:history="1">
+            <w:hyperlink r:id="rId16" w:history="1">
               <w:r>
                 <w:rPr>
                   <w:rStyle w:val="Hyperlink"/>
@@ -2520,12 +2526,9 @@
               <w:t>txtEmpresa</w:t>
             </w:r>
             <w:proofErr w:type="spellEnd"/>
-            <w:r>
-              <w:t>“</w:t>
-            </w:r>
             <w:proofErr w:type="gramEnd"/>
             <w:r>
-              <w:t xml:space="preserve">: empresa </w:t>
+              <w:t xml:space="preserve">“: empresa </w:t>
             </w:r>
             <w:proofErr w:type="spellStart"/>
             <w:r>
@@ -2757,7 +2760,7 @@
             <w:r>
               <w:t xml:space="preserve"> endereço </w:t>
             </w:r>
-            <w:hyperlink r:id="rId19" w:history="1">
+            <w:hyperlink r:id="rId17" w:history="1">
               <w:r>
                 <w:rPr>
                   <w:rStyle w:val="Hyperlink"/>
@@ -2924,22 +2927,40 @@
         <w:t xml:space="preserve"> navegação, </w:t>
       </w:r>
       <w:r>
-        <w:t xml:space="preserve">fazer o </w:t>
-      </w:r>
-      <w:r>
-        <w:t xml:space="preserve">parse em HTML e </w:t>
-      </w:r>
-      <w:r>
-        <w:t>representar</w:t>
+        <w:t xml:space="preserve">fazer </w:t>
+      </w:r>
+      <w:r>
+        <w:t xml:space="preserve">a conversão do conteúdo das páginas </w:t>
+      </w:r>
+      <w:r>
+        <w:t xml:space="preserve">em </w:t>
+      </w:r>
+      <w:r>
+        <w:t>formatos conhecidos como texto, XML [22] e HTML, além de facilitar a</w:t>
       </w:r>
       <w:r>
         <w:t xml:space="preserve"> </w:t>
       </w:r>
       <w:r>
+        <w:t>exportação</w:t>
+      </w:r>
+      <w:r>
+        <w:t xml:space="preserve"> </w:t>
+      </w:r>
+      <w:r>
+        <w:t>d</w:t>
+      </w:r>
+      <w:r>
         <w:t>os</w:t>
       </w:r>
       <w:r>
-        <w:t xml:space="preserve"> dados em arquivos com formatos </w:t>
+        <w:t xml:space="preserve"> dados em</w:t>
+      </w:r>
+      <w:r>
+        <w:t xml:space="preserve"> arquivos</w:t>
+      </w:r>
+      <w:r>
+        <w:t xml:space="preserve"> </w:t>
       </w:r>
       <w:r>
         <w:t>JSON</w:t>
@@ -2964,20 +2985,8 @@
       </w:r>
     </w:p>
     <w:p>
-      <w:r>
-        <w:tab/>
-      </w:r>
-    </w:p>
-    <w:p>
       <w:pPr>
         <w:pStyle w:val="Sumrio1"/>
-        <w:rPr>
-          <w:rFonts w:cs="Arial"/>
-          <w:color w:val="202122"/>
-          <w:sz w:val="21"/>
-          <w:szCs w:val="21"/>
-          <w:shd w:val="clear" w:color="auto" w:fill="FFFFFF"/>
-        </w:rPr>
       </w:pPr>
       <w:r>
         <w:t xml:space="preserve">Um projeto </w:t>
@@ -2996,13 +3005,17 @@
       <w:r>
         <w:t xml:space="preserve"> construída em </w:t>
       </w:r>
-      <w:proofErr w:type="spellStart"/>
-      <w:r>
-        <w:t>bots</w:t>
-      </w:r>
-      <w:proofErr w:type="spellEnd"/>
-      <w:r>
-        <w:t xml:space="preserve"> autônomos, chamados de </w:t>
+      <w:r>
+        <w:t>classes de capturas de dados</w:t>
+      </w:r>
+      <w:r>
+        <w:t xml:space="preserve">, </w:t>
+      </w:r>
+      <w:r>
+        <w:t>conhecidas como</w:t>
+      </w:r>
+      <w:r>
+        <w:t xml:space="preserve"> </w:t>
       </w:r>
       <w:proofErr w:type="spellStart"/>
       <w:r>
@@ -3010,18 +3023,61 @@
       </w:r>
       <w:proofErr w:type="spellEnd"/>
       <w:r>
-        <w:t xml:space="preserve">, que </w:t>
-      </w:r>
-      <w:r>
-        <w:t xml:space="preserve">neles são definidos os sites utilizados, o fluxo da navegação e o parse no </w:t>
-      </w:r>
-      <w:proofErr w:type="spellStart"/>
-      <w:r>
-        <w:t>html</w:t>
-      </w:r>
-      <w:proofErr w:type="spellEnd"/>
-      <w:r>
-        <w:t xml:space="preserve"> afim de obter a extração da informação desejada. </w:t>
+        <w:t xml:space="preserve"> [23</w:t>
+      </w:r>
+      <w:r>
+        <w:t>]</w:t>
+      </w:r>
+      <w:r>
+        <w:t xml:space="preserve">. Essas classes possuem funcionalidades básicas sobre como extrair informações estruturadas </w:t>
+      </w:r>
+      <w:r>
+        <w:t>da web</w:t>
+      </w:r>
+      <w:r>
+        <w:t>, e é nelas que definimos o comportamento específico sobre como capturar e converter as páginas de um site em particular</w:t>
+      </w:r>
+      <w:r>
+        <w:t>.</w:t>
+      </w:r>
+    </w:p>
+    <w:p>
+      <w:pPr>
+        <w:ind w:firstLine="426"/>
+      </w:pPr>
+      <w:r>
+        <w:t xml:space="preserve">Para as traduções de componentes farmacêuticos necessárias antes da busca no livro especializado, que possui conteúdo em inglês, utilizamos a biblioteca </w:t>
+      </w:r>
+      <w:proofErr w:type="spellStart"/>
+      <w:r>
+        <w:t>googletrans</w:t>
+      </w:r>
+      <w:proofErr w:type="spellEnd"/>
+      <w:r>
+        <w:t xml:space="preserve"> [25], disponível no repositório de pacotes Python.</w:t>
+      </w:r>
+    </w:p>
+    <w:p>
+      <w:pPr>
+        <w:ind w:firstLine="426"/>
+      </w:pPr>
+      <w:r>
+        <w:lastRenderedPageBreak/>
+        <w:t xml:space="preserve">Para a captura e tratamento de </w:t>
+      </w:r>
+      <w:proofErr w:type="spellStart"/>
+      <w:r>
+        <w:t>metadados</w:t>
+      </w:r>
+      <w:proofErr w:type="spellEnd"/>
+      <w:r>
+        <w:t xml:space="preserve"> sobre a execução do projeto, incluindo, por exemplo, informações sobre sugestões de medicamentos encontradas, bulas baixadas, conteúdo traduzido de cada bula e posterior busca no livro especialista, utilizamos a biblioteca especializada em análise de dados Pandas</w:t>
+      </w:r>
+      <w:r>
+        <w:t xml:space="preserve"> [24]</w:t>
+      </w:r>
+      <w:r>
+        <w:t>.</w:t>
       </w:r>
     </w:p>
     <w:p>
@@ -3038,35 +3094,10 @@
     </w:p>
     <w:p>
       <w:pPr>
-        <w:rPr>
-          <w:rFonts w:ascii="Georgia" w:hAnsi="Georgia"/>
-          <w:color w:val="292929"/>
-          <w:spacing w:val="-1"/>
-          <w:sz w:val="32"/>
-          <w:szCs w:val="32"/>
-          <w:shd w:val="clear" w:color="auto" w:fill="FFFFFF"/>
-        </w:rPr>
-      </w:pPr>
-    </w:p>
-    <w:p>
-      <w:pPr>
-        <w:rPr>
-          <w:rFonts w:ascii="Georgia" w:hAnsi="Georgia"/>
-          <w:color w:val="292929"/>
-          <w:spacing w:val="-1"/>
-          <w:sz w:val="32"/>
-          <w:szCs w:val="32"/>
-          <w:shd w:val="clear" w:color="auto" w:fill="FFFFFF"/>
-        </w:rPr>
-      </w:pPr>
-    </w:p>
-    <w:p>
-      <w:pPr>
         <w:pStyle w:val="Ttulo2"/>
       </w:pPr>
       <w:commentRangeStart w:id="18"/>
       <w:r>
-        <w:lastRenderedPageBreak/>
         <w:t>DIAGRAMA DE CLASSES</w:t>
       </w:r>
       <w:commentRangeEnd w:id="18"/>
@@ -3081,9 +3112,482 @@
     </w:p>
     <w:p>
       <w:pPr>
+        <w:pStyle w:val="Sumrio1"/>
+      </w:pPr>
+      <w:r>
+        <w:t>O diagrama de classes do projeto traduz a arquitetura aplicada, demonstrando a organização em módulos e, quando há, o relacionamento entre as classes utilizadas</w:t>
+      </w:r>
+      <w:r>
+        <w:t xml:space="preserve">, com base no </w:t>
+      </w:r>
+      <w:r>
+        <w:rPr>
+          <w:i/>
+        </w:rPr>
+        <w:t>framework</w:t>
+      </w:r>
+      <w:r>
+        <w:t xml:space="preserve"> </w:t>
+      </w:r>
+      <w:proofErr w:type="spellStart"/>
+      <w:r>
+        <w:t>Scrapy</w:t>
+      </w:r>
+      <w:proofErr w:type="spellEnd"/>
+      <w:r>
+        <w:t xml:space="preserve"> e na biblioteca Pandas [24]</w:t>
+      </w:r>
+      <w:r>
+        <w:t>.</w:t>
+      </w:r>
+    </w:p>
+    <w:p>
+      <w:pPr>
+        <w:ind w:firstLine="426"/>
+      </w:pPr>
+      <w:r>
+        <w:t>O projeto foi projetado para funcionar através de módulos independentes, de forma que não há comunicação direta entre eles e, portanto, não há relacionamento entre as suas respectivas classes. A sequência de execução se dá através da troca de mensagens e os insumos são recebidos e lidos através de arquivos gravados no próprio sistema de arquivos do computador hospedeiro.</w:t>
+      </w:r>
+    </w:p>
+    <w:p>
+      <w:pPr>
+        <w:ind w:firstLine="426"/>
+      </w:pPr>
+      <w:r>
+        <w:t>No caso das classes responsáveis por capturar as informações da fonte web, utilizamos o conceito de herança, presente no paradigma de Programação Orientada à Objetos, para herdar todos os atributos e métodos básicos da classe primária e implementamos as especificidades de cada fonte em questão.</w:t>
+      </w:r>
+    </w:p>
+    <w:p>
+      <w:pPr>
+        <w:pStyle w:val="Ttulo3"/>
+      </w:pPr>
+      <w:r>
+        <w:t>DESCRIÇÃO DAS CLASSES</w:t>
+      </w:r>
+    </w:p>
+    <w:p>
+      <w:pPr>
+        <w:pStyle w:val="PargrafodaLista"/>
+        <w:numPr>
+          <w:ilvl w:val="0"/>
+          <w:numId w:val="40"/>
+        </w:numPr>
+      </w:pPr>
+      <w:proofErr w:type="spellStart"/>
+      <w:r>
+        <w:rPr>
+          <w:b/>
+        </w:rPr>
+        <w:t>Spider</w:t>
+      </w:r>
+      <w:proofErr w:type="spellEnd"/>
+      <w:r>
+        <w:t xml:space="preserve">: componente do framework </w:t>
+      </w:r>
+      <w:proofErr w:type="spellStart"/>
+      <w:r>
+        <w:rPr>
+          <w:i/>
+        </w:rPr>
+        <w:t>Scrapy</w:t>
+      </w:r>
+      <w:proofErr w:type="spellEnd"/>
+      <w:r>
+        <w:rPr>
+          <w:i/>
+        </w:rPr>
+        <w:t xml:space="preserve"> </w:t>
+      </w:r>
+      <w:r>
+        <w:t>[20] que já implementa funcionalidades básicas para a captura e conversão de dados oriundos de páginas web.</w:t>
+      </w:r>
+    </w:p>
+    <w:p>
+      <w:pPr>
+        <w:pStyle w:val="PargrafodaLista"/>
+        <w:numPr>
+          <w:ilvl w:val="0"/>
+          <w:numId w:val="40"/>
+        </w:numPr>
+      </w:pPr>
+      <w:proofErr w:type="spellStart"/>
+      <w:r>
+        <w:rPr>
+          <w:b/>
+        </w:rPr>
+        <w:t>CrawlerRunner</w:t>
+      </w:r>
+      <w:proofErr w:type="spellEnd"/>
+      <w:r>
+        <w:t xml:space="preserve">: </w:t>
+      </w:r>
+      <w:r>
+        <w:t xml:space="preserve">componente do framework </w:t>
+      </w:r>
+      <w:proofErr w:type="spellStart"/>
+      <w:r>
+        <w:rPr>
+          <w:i/>
+        </w:rPr>
+        <w:t>Scrapy</w:t>
+      </w:r>
+      <w:proofErr w:type="spellEnd"/>
+      <w:r>
+        <w:rPr>
+          <w:i/>
+        </w:rPr>
+        <w:t xml:space="preserve"> </w:t>
+      </w:r>
+      <w:r>
+        <w:t>[20]</w:t>
+      </w:r>
+      <w:r>
+        <w:t xml:space="preserve"> responsável por gerenciar e manter rastreabilidade da execução de diferentes </w:t>
+      </w:r>
+      <w:proofErr w:type="spellStart"/>
+      <w:r>
+        <w:rPr>
+          <w:i/>
+        </w:rPr>
+        <w:t>spiders</w:t>
+      </w:r>
+      <w:proofErr w:type="spellEnd"/>
+      <w:r>
+        <w:t>.</w:t>
+      </w:r>
+    </w:p>
+    <w:p>
+      <w:pPr>
+        <w:pStyle w:val="PargrafodaLista"/>
+        <w:numPr>
+          <w:ilvl w:val="0"/>
+          <w:numId w:val="40"/>
+        </w:numPr>
+      </w:pPr>
+      <w:proofErr w:type="spellStart"/>
+      <w:r>
+        <w:rPr>
+          <w:b/>
+        </w:rPr>
+        <w:lastRenderedPageBreak/>
+        <w:t>AnvisaAutocompleteSpider</w:t>
+      </w:r>
+      <w:proofErr w:type="spellEnd"/>
+      <w:r>
+        <w:rPr>
+          <w:b/>
+        </w:rPr>
+        <w:t xml:space="preserve">: </w:t>
+      </w:r>
+      <w:r>
+        <w:t xml:space="preserve">especificação da classe base </w:t>
+      </w:r>
+      <w:proofErr w:type="spellStart"/>
+      <w:r>
+        <w:rPr>
+          <w:i/>
+        </w:rPr>
+        <w:t>Spider</w:t>
+      </w:r>
+      <w:proofErr w:type="spellEnd"/>
+      <w:r>
+        <w:t>, cuja responsabilidade é a de capturar as todas as sugestões possíveis de nomes de medicamentos fornecidas pela Anvisa e salvar o resultado em um arquivo texto.</w:t>
+      </w:r>
+    </w:p>
+    <w:p>
+      <w:pPr>
+        <w:pStyle w:val="PargrafodaLista"/>
+        <w:numPr>
+          <w:ilvl w:val="0"/>
+          <w:numId w:val="40"/>
+        </w:numPr>
+      </w:pPr>
+      <w:proofErr w:type="spellStart"/>
+      <w:r>
+        <w:rPr>
+          <w:b/>
+        </w:rPr>
+        <w:t>AnvisaBularioSpider</w:t>
+      </w:r>
+      <w:proofErr w:type="spellEnd"/>
+      <w:r>
+        <w:rPr>
+          <w:b/>
+        </w:rPr>
+        <w:t xml:space="preserve">: </w:t>
+      </w:r>
+      <w:r>
+        <w:t xml:space="preserve">especificação da classe base </w:t>
+      </w:r>
+      <w:proofErr w:type="spellStart"/>
+      <w:r>
+        <w:rPr>
+          <w:i/>
+        </w:rPr>
+        <w:t>Spider</w:t>
+      </w:r>
+      <w:proofErr w:type="spellEnd"/>
+      <w:r>
+        <w:t xml:space="preserve">, </w:t>
+      </w:r>
+      <w:r>
+        <w:t xml:space="preserve">que recebe um parâmetro de busca em texto do usuário, faz a busca no </w:t>
+      </w:r>
+      <w:proofErr w:type="spellStart"/>
+      <w:r>
+        <w:t>bulário</w:t>
+      </w:r>
+      <w:proofErr w:type="spellEnd"/>
+      <w:r>
+        <w:t xml:space="preserve"> Anvisa, verificando as sugestões de medicamentos correspondentes, e percorre a lista completa de resultados, baixando todos os </w:t>
+      </w:r>
+      <w:proofErr w:type="spellStart"/>
+      <w:r>
+        <w:t>PDFs</w:t>
+      </w:r>
+      <w:proofErr w:type="spellEnd"/>
+      <w:r>
+        <w:t xml:space="preserve"> de bula do profissional disponíveis.</w:t>
+      </w:r>
+    </w:p>
+    <w:p>
+      <w:pPr>
+        <w:pStyle w:val="PargrafodaLista"/>
+        <w:numPr>
+          <w:ilvl w:val="0"/>
+          <w:numId w:val="40"/>
+        </w:numPr>
+      </w:pPr>
+      <w:proofErr w:type="spellStart"/>
+      <w:r>
+        <w:rPr>
+          <w:b/>
+        </w:rPr>
+        <w:t>Stats</w:t>
+      </w:r>
+      <w:proofErr w:type="spellEnd"/>
+      <w:r>
+        <w:rPr>
+          <w:b/>
+        </w:rPr>
+        <w:t>:</w:t>
+      </w:r>
+      <w:r>
+        <w:t xml:space="preserve"> classe que concentra a lógica de verificação dos produtos de processamento das demais classes e estrutura </w:t>
+      </w:r>
+      <w:proofErr w:type="spellStart"/>
+      <w:r>
+        <w:t>metadados</w:t>
+      </w:r>
+      <w:proofErr w:type="spellEnd"/>
+      <w:r>
+        <w:t xml:space="preserve"> sobre a execução do projeto.</w:t>
+      </w:r>
+    </w:p>
+    <w:p>
+      <w:pPr>
+        <w:pStyle w:val="PargrafodaLista"/>
+        <w:numPr>
+          <w:ilvl w:val="0"/>
+          <w:numId w:val="40"/>
+        </w:numPr>
+      </w:pPr>
+      <w:proofErr w:type="spellStart"/>
+      <w:r>
+        <w:rPr>
+          <w:b/>
+        </w:rPr>
+        <w:t>BulaParser</w:t>
+      </w:r>
+      <w:proofErr w:type="spellEnd"/>
+      <w:r>
+        <w:rPr>
+          <w:b/>
+        </w:rPr>
+        <w:t>:</w:t>
+      </w:r>
+      <w:r>
+        <w:t xml:space="preserve"> classe responsável por interpretar o </w:t>
+      </w:r>
+      <w:proofErr w:type="spellStart"/>
+      <w:r>
+        <w:t>contéudo</w:t>
+      </w:r>
+      <w:proofErr w:type="spellEnd"/>
+      <w:r>
+        <w:t xml:space="preserve"> das bulas extraídas do </w:t>
+      </w:r>
+      <w:proofErr w:type="spellStart"/>
+      <w:r>
+        <w:t>bulário</w:t>
+      </w:r>
+      <w:proofErr w:type="spellEnd"/>
+      <w:r>
+        <w:t xml:space="preserve"> Anvisa, identificar as informações de interesse (formulação e excipientes) e salvar os resultados em arquivos JSON.</w:t>
+      </w:r>
+    </w:p>
+    <w:p>
+      <w:pPr>
+        <w:pStyle w:val="PargrafodaLista"/>
+        <w:numPr>
+          <w:ilvl w:val="0"/>
+          <w:numId w:val="40"/>
+        </w:numPr>
+      </w:pPr>
+      <w:proofErr w:type="spellStart"/>
+      <w:r>
+        <w:rPr>
+          <w:b/>
+        </w:rPr>
+        <w:t>TranslationManager</w:t>
+      </w:r>
+      <w:proofErr w:type="spellEnd"/>
+      <w:r>
+        <w:rPr>
+          <w:b/>
+        </w:rPr>
+        <w:t>:</w:t>
+      </w:r>
+      <w:r>
+        <w:t xml:space="preserve"> classe responsável por </w:t>
+      </w:r>
+      <w:r>
+        <w:t>gerenciar as traduções realizadas a partir do conteúdo extraído das bulas</w:t>
+      </w:r>
+      <w:r>
+        <w:t xml:space="preserve">, fazendo a interface com a biblioteca </w:t>
+      </w:r>
+      <w:proofErr w:type="spellStart"/>
+      <w:r>
+        <w:t>googletrans</w:t>
+      </w:r>
+      <w:proofErr w:type="spellEnd"/>
+      <w:r>
+        <w:t>.</w:t>
+      </w:r>
+    </w:p>
+    <w:p>
+      <w:pPr>
+        <w:pStyle w:val="Sumrio1"/>
+        <w:ind w:left="-142" w:firstLine="0"/>
+      </w:pPr>
+      <w:bookmarkStart w:id="19" w:name="_GoBack"/>
+      <w:r>
+        <w:rPr>
+          <w:noProof/>
+        </w:rPr>
+        <w:lastRenderedPageBreak/>
+        <w:drawing>
+          <wp:inline distT="0" distB="0" distL="0" distR="0" wp14:anchorId="6C84821F" wp14:editId="17444830">
+            <wp:extent cx="6018662" cy="6164180"/>
+            <wp:effectExtent l="19050" t="19050" r="20320" b="27305"/>
+            <wp:docPr id="13" name="Imagem 13" descr="D:\Users\Visagio\Documents\sources\pessoal\CEDERJ_2020_YASMIM_MARCELLO\figuras\Diagramas de Classes TCC_2.jpeg"/>
+            <wp:cNvGraphicFramePr>
+              <a:graphicFrameLocks xmlns:a="http://schemas.openxmlformats.org/drawingml/2006/main" noChangeAspect="1"/>
+            </wp:cNvGraphicFramePr>
+            <a:graphic xmlns:a="http://schemas.openxmlformats.org/drawingml/2006/main">
+              <a:graphicData uri="http://schemas.openxmlformats.org/drawingml/2006/picture">
+                <pic:pic xmlns:pic="http://schemas.openxmlformats.org/drawingml/2006/picture">
+                  <pic:nvPicPr>
+                    <pic:cNvPr id="0" name="Picture 2" descr="D:\Users\Visagio\Documents\sources\pessoal\CEDERJ_2020_YASMIM_MARCELLO\figuras\Diagramas de Classes TCC_2.jpeg"/>
+                    <pic:cNvPicPr>
+                      <a:picLocks noChangeAspect="1" noChangeArrowheads="1"/>
+                    </pic:cNvPicPr>
+                  </pic:nvPicPr>
+                  <pic:blipFill>
+                    <a:blip r:embed="rId18" cstate="print">
+                      <a:extLst>
+                        <a:ext uri="{28A0092B-C50C-407E-A947-70E740481C1C}">
+                          <a14:useLocalDpi xmlns:a14="http://schemas.microsoft.com/office/drawing/2010/main" val="0"/>
+                        </a:ext>
+                      </a:extLst>
+                    </a:blip>
+                    <a:srcRect/>
+                    <a:stretch>
+                      <a:fillRect/>
+                    </a:stretch>
+                  </pic:blipFill>
+                  <pic:spPr bwMode="auto">
+                    <a:xfrm>
+                      <a:off x="0" y="0"/>
+                      <a:ext cx="6023067" cy="6168691"/>
+                    </a:xfrm>
+                    <a:prstGeom prst="rect">
+                      <a:avLst/>
+                    </a:prstGeom>
+                    <a:noFill/>
+                    <a:ln>
+                      <a:solidFill>
+                        <a:schemeClr val="tx1"/>
+                      </a:solidFill>
+                    </a:ln>
+                  </pic:spPr>
+                </pic:pic>
+              </a:graphicData>
+            </a:graphic>
+          </wp:inline>
+        </w:drawing>
+      </w:r>
+      <w:bookmarkEnd w:id="19"/>
+    </w:p>
+    <w:p>
+      <w:pPr>
+        <w:jc w:val="center"/>
+        <w:rPr>
+          <w:sz w:val="22"/>
+          <w:szCs w:val="22"/>
+        </w:rPr>
+      </w:pPr>
+      <w:r>
+        <w:rPr>
+          <w:sz w:val="22"/>
+          <w:szCs w:val="22"/>
+        </w:rPr>
+        <w:t>Figura</w:t>
+      </w:r>
+      <w:r>
+        <w:rPr>
+          <w:sz w:val="22"/>
+          <w:szCs w:val="22"/>
+        </w:rPr>
+        <w:t xml:space="preserve"> 7 </w:t>
+      </w:r>
+      <w:r>
+        <w:rPr>
+          <w:sz w:val="22"/>
+          <w:szCs w:val="22"/>
+        </w:rPr>
+        <w:t>–</w:t>
+      </w:r>
+      <w:r>
+        <w:rPr>
+          <w:sz w:val="22"/>
+          <w:szCs w:val="22"/>
+        </w:rPr>
+        <w:t xml:space="preserve"> </w:t>
+      </w:r>
+      <w:r>
+        <w:rPr>
+          <w:sz w:val="22"/>
+          <w:szCs w:val="22"/>
+        </w:rPr>
+        <w:t>Diagrama de classes do projeto</w:t>
+      </w:r>
+      <w:r>
+        <w:rPr>
+          <w:sz w:val="22"/>
+          <w:szCs w:val="22"/>
+        </w:rPr>
+        <w:t xml:space="preserve"> </w:t>
+      </w:r>
+    </w:p>
+    <w:p/>
+    <w:p>
+      <w:pPr>
         <w:pStyle w:val="Ttulo2"/>
       </w:pPr>
       <w:r>
+        <w:lastRenderedPageBreak/>
         <w:t>FONTES</w:t>
       </w:r>
     </w:p>
@@ -3092,7 +3596,13 @@
         <w:pStyle w:val="Sumrio1"/>
       </w:pPr>
       <w:r>
-        <w:t>Afim de desenvolver a extração do dado corretamente, é executada uma sequência de operações em três módulos (figura 7) que estarão detalhados nesta seção separados pelas fontes utilizadas.</w:t>
+        <w:t xml:space="preserve">Afim de desenvolver a extração do dado corretamente, é executada uma sequência de operações em três módulos (figura </w:t>
+      </w:r>
+      <w:r>
+        <w:t>8</w:t>
+      </w:r>
+      <w:r>
+        <w:t>) que estarão detalhados nesta seção separados pelas fontes utilizadas.</w:t>
       </w:r>
     </w:p>
     <w:p/>
@@ -3122,7 +3632,7 @@
                     </pic:cNvPicPr>
                   </pic:nvPicPr>
                   <pic:blipFill rotWithShape="1">
-                    <a:blip r:embed="rId20">
+                    <a:blip r:embed="rId19">
                       <a:extLst>
                         <a:ext uri="{28A0092B-C50C-407E-A947-70E740481C1C}">
                           <a14:useLocalDpi xmlns:a14="http://schemas.microsoft.com/office/drawing/2010/main" val="0"/>
@@ -3170,28 +3680,77 @@
           <w:sz w:val="22"/>
           <w:szCs w:val="22"/>
         </w:rPr>
-        <w:t xml:space="preserve">Imagem 7 </w:t>
+        <w:t>Figura</w:t>
       </w:r>
       <w:r>
         <w:rPr>
           <w:sz w:val="22"/>
           <w:szCs w:val="22"/>
         </w:rPr>
-        <w:t>–</w:t>
+        <w:t xml:space="preserve"> </w:t>
       </w:r>
       <w:r>
         <w:rPr>
           <w:sz w:val="22"/>
           <w:szCs w:val="22"/>
         </w:rPr>
-        <w:t xml:space="preserve"> </w:t>
+        <w:t>8</w:t>
       </w:r>
       <w:r>
         <w:rPr>
           <w:sz w:val="22"/>
           <w:szCs w:val="22"/>
         </w:rPr>
-        <w:t xml:space="preserve">Fluxograma dos módulos da extração do dado </w:t>
+        <w:t xml:space="preserve"> </w:t>
+      </w:r>
+      <w:r>
+        <w:rPr>
+          <w:sz w:val="22"/>
+          <w:szCs w:val="22"/>
+        </w:rPr>
+        <w:t>–</w:t>
+      </w:r>
+      <w:r>
+        <w:rPr>
+          <w:sz w:val="22"/>
+          <w:szCs w:val="22"/>
+        </w:rPr>
+        <w:t xml:space="preserve"> </w:t>
+      </w:r>
+      <w:r>
+        <w:rPr>
+          <w:sz w:val="22"/>
+          <w:szCs w:val="22"/>
+        </w:rPr>
+        <w:t>Fluxograma dos módulos da extração d</w:t>
+      </w:r>
+      <w:r>
+        <w:rPr>
+          <w:sz w:val="22"/>
+          <w:szCs w:val="22"/>
+        </w:rPr>
+        <w:t>os</w:t>
+      </w:r>
+      <w:r>
+        <w:rPr>
+          <w:sz w:val="22"/>
+          <w:szCs w:val="22"/>
+        </w:rPr>
+        <w:t xml:space="preserve"> dado</w:t>
+      </w:r>
+      <w:r>
+        <w:rPr>
+          <w:sz w:val="22"/>
+          <w:szCs w:val="22"/>
+        </w:rPr>
+        <w:t>s</w:t>
+      </w:r>
+      <w:r>
+        <w:rPr>
+          <w:sz w:val="22"/>
+          <w:szCs w:val="22"/>
+        </w:rPr>
+        <w:t xml:space="preserve"> </w:t>
       </w:r>
     </w:p>
     <w:p>
@@ -3219,7 +3778,13 @@
         <w:pStyle w:val="Sumrio1"/>
       </w:pPr>
       <w:r>
-        <w:t>A implementação inicia com uma série de atividades, figura 8, afim de fazer o download de bulas do profissional do medicamento disponíveis no bulário eletrônico da Anvisa.</w:t>
+        <w:t xml:space="preserve">A implementação inicia com uma série de atividades, figura </w:t>
+      </w:r>
+      <w:r>
+        <w:t>9</w:t>
+      </w:r>
+      <w:r>
+        <w:t>, afim de fazer o download de bulas do profissional do medicamento disponíveis no bulário eletrônico da Anvisa.</w:t>
       </w:r>
     </w:p>
     <w:p>
@@ -3247,7 +3812,7 @@
                     <pic:cNvPicPr/>
                   </pic:nvPicPr>
                   <pic:blipFill rotWithShape="1">
-                    <a:blip r:embed="rId21" cstate="print">
+                    <a:blip r:embed="rId20" cstate="print">
                       <a:extLst>
                         <a:ext uri="{28A0092B-C50C-407E-A947-70E740481C1C}">
                           <a14:useLocalDpi xmlns:a14="http://schemas.microsoft.com/office/drawing/2010/main" val="0"/>
@@ -3301,7 +3866,7 @@
           <w:sz w:val="22"/>
           <w:szCs w:val="22"/>
         </w:rPr>
-        <w:t>8</w:t>
+        <w:t>9</w:t>
       </w:r>
       <w:r>
         <w:rPr>
@@ -3346,7 +3911,13 @@
         <w:pStyle w:val="Sumrio1"/>
       </w:pPr>
       <w:r>
-        <w:t xml:space="preserve">Detectou-se que para a busca das bulas do medicamento, o site do bulário eletrônico da Anvisa retorna sugestões, figura 9, conforme o usuário insere as letras do nome do medicamento. Contudo, a correlação entre o nome fornecido e os registros da base de dados do órgão é feita apenas pelas primeiras letras dos medicamentos da base e então não são retornadas as bulas de todas as sugestões, apenas daquelas que o nome inicia com o que foi pesquisado. </w:t>
+        <w:t xml:space="preserve">Detectou-se que para a busca das bulas do medicamento, o site do bulário eletrônico da Anvisa retorna sugestões, figura </w:t>
+      </w:r>
+      <w:r>
+        <w:t>10</w:t>
+      </w:r>
+      <w:r>
+        <w:t xml:space="preserve">, conforme o usuário insere as letras do nome do medicamento. Contudo, a correlação entre o nome fornecido e os registros da base de dados do órgão é feita apenas pelas primeiras letras dos medicamentos da base e então não são retornadas as bulas de todas as sugestões, apenas daquelas que o nome inicia com o que foi pesquisado. </w:t>
       </w:r>
     </w:p>
     <w:p/>
@@ -3374,7 +3945,7 @@
                     </pic:cNvPicPr>
                   </pic:nvPicPr>
                   <pic:blipFill>
-                    <a:blip r:embed="rId22">
+                    <a:blip r:embed="rId21">
                       <a:extLst>
                         <a:ext uri="{28A0092B-C50C-407E-A947-70E740481C1C}">
                           <a14:useLocalDpi xmlns:a14="http://schemas.microsoft.com/office/drawing/2010/main" val="0"/>
@@ -3422,17 +3993,13 @@
         <w:t xml:space="preserve">Figura </w:t>
       </w:r>
       <w:r>
+        <w:t>10</w:t>
+      </w:r>
+      <w:r>
         <w:rPr>
           <w:sz w:val="22"/>
           <w:szCs w:val="22"/>
         </w:rPr>
-        <w:t>9</w:t>
-      </w:r>
-      <w:r>
-        <w:rPr>
-          <w:sz w:val="22"/>
-          <w:szCs w:val="22"/>
-        </w:rPr>
         <w:t xml:space="preserve"> – Exemplo de sugestões de nomes completos do fármaco a ser pesquisado.</w:t>
       </w:r>
     </w:p>
@@ -3444,7 +4011,7 @@
       <w:r>
         <w:t xml:space="preserve">Devido ao cenário citado e para atender ao objetivo de recuperar todos os resultados de bulas conforme o parâmetro fornecido, o script inicia fazendo uma requisição GET para a URL </w:t>
       </w:r>
-      <w:hyperlink r:id="rId23" w:history="1">
+      <w:hyperlink r:id="rId22" w:history="1">
         <w:r>
           <w:rPr>
             <w:rStyle w:val="Hyperlink"/>
@@ -3482,7 +4049,7 @@
       <w:r>
         <w:t xml:space="preserve">o endereço </w:t>
       </w:r>
-      <w:hyperlink r:id="rId24" w:history="1">
+      <w:hyperlink r:id="rId23" w:history="1">
         <w:r>
           <w:rPr>
             <w:rStyle w:val="Hyperlink"/>
@@ -3583,7 +4150,19 @@
         </w:rPr>
       </w:pPr>
       <w:r>
-        <w:t>É retornado a página de resultados que exibe nenhuma ou uma lista de bulas que pode ser paginada dependendo da quantidade encontrada. Por fim, com o objetivo de fazer o download de todas as bulas do profissional exibidas na tabela “</w:t>
+        <w:t>É retornad</w:t>
+      </w:r>
+      <w:r>
+        <w:t>a</w:t>
+      </w:r>
+      <w:r>
+        <w:t xml:space="preserve"> a página de resultados que exibe nenhuma ou uma lista de bulas que pode ser paginada dependendo da quantidade encontrada. Por fim, com o objetivo de fazer o download de todas as bulas do profissional exibidas na tabela</w:t>
+      </w:r>
+      <w:r>
+        <w:t xml:space="preserve"> de ID</w:t>
+      </w:r>
+      <w:r>
+        <w:t xml:space="preserve"> “</w:t>
       </w:r>
       <w:proofErr w:type="spellStart"/>
       <w:r>
@@ -3599,7 +4178,22 @@
       </w:r>
       <w:proofErr w:type="spellEnd"/>
       <w:r>
-        <w:t xml:space="preserve"> &lt;a&gt; com parâmetro </w:t>
+        <w:t xml:space="preserve"> &lt;a&gt;</w:t>
+      </w:r>
+      <w:r>
+        <w:t>, que representa um link em HTML,</w:t>
+      </w:r>
+      <w:r>
+        <w:t xml:space="preserve"> com </w:t>
+      </w:r>
+      <w:r>
+        <w:t>o atributo</w:t>
+      </w:r>
+      <w:r>
+        <w:t xml:space="preserve"> </w:t>
+      </w:r>
+      <w:r>
+        <w:t>“</w:t>
       </w:r>
       <w:proofErr w:type="spellStart"/>
       <w:r>
@@ -3607,7 +4201,13 @@
       </w:r>
       <w:proofErr w:type="spellEnd"/>
       <w:r>
-        <w:t xml:space="preserve"> chamando uma função </w:t>
+        <w:t>”</w:t>
+      </w:r>
+      <w:r>
+        <w:t xml:space="preserve"> chaman</w:t>
+      </w:r>
+      <w:r>
+        <w:t xml:space="preserve">do uma função </w:t>
       </w:r>
       <w:proofErr w:type="spellStart"/>
       <w:r>
@@ -3615,25 +4215,44 @@
       </w:r>
       <w:proofErr w:type="spellEnd"/>
       <w:r>
+        <w:t xml:space="preserve"> denominada</w:t>
+      </w:r>
+      <w:r>
         <w:t xml:space="preserve"> “</w:t>
       </w:r>
       <w:proofErr w:type="spellStart"/>
       <w:r>
-        <w:t>fVisulaizarBula</w:t>
-      </w:r>
-      <w:proofErr w:type="spellEnd"/>
-      <w:r>
-        <w:t xml:space="preserve">” que </w:t>
-      </w:r>
-      <w:proofErr w:type="spellStart"/>
-      <w:r>
-        <w:t>passsa</w:t>
-      </w:r>
-      <w:proofErr w:type="spellEnd"/>
-      <w:r>
-        <w:t xml:space="preserve"> dois parâmetros que são guardados. Finalmente é feito uma requisição para </w:t>
-      </w:r>
-      <w:hyperlink r:id="rId25" w:history="1">
+        <w:t>fVisual</w:t>
+      </w:r>
+      <w:r>
+        <w:t>izarBula</w:t>
+      </w:r>
+      <w:proofErr w:type="spellEnd"/>
+      <w:r>
+        <w:t>”</w:t>
+      </w:r>
+      <w:r>
+        <w:t xml:space="preserve">. O script captura os </w:t>
+      </w:r>
+      <w:r>
+        <w:t>dois parâmetros</w:t>
+      </w:r>
+      <w:r>
+        <w:t xml:space="preserve"> numéricos</w:t>
+      </w:r>
+      <w:r>
+        <w:t xml:space="preserve"> que são </w:t>
+      </w:r>
+      <w:r>
+        <w:t>enviados na função</w:t>
+      </w:r>
+      <w:r>
+        <w:t>. Finalmente é feita</w:t>
+      </w:r>
+      <w:r>
+        <w:t xml:space="preserve"> uma requisição para </w:t>
+      </w:r>
+      <w:hyperlink r:id="rId24" w:history="1">
         <w:r>
           <w:rPr>
             <w:rStyle w:val="Hyperlink"/>
@@ -3642,7 +4261,25 @@
         </w:r>
       </w:hyperlink>
       <w:r>
-        <w:t xml:space="preserve"> passando os parâmetros obtidos e recebendo o arquivo PDF da bula do profissional como resposta.</w:t>
+        <w:rPr>
+          <w:rStyle w:val="Hyperlink"/>
+        </w:rPr>
+        <w:t>,</w:t>
+      </w:r>
+      <w:r>
+        <w:t xml:space="preserve"> </w:t>
+      </w:r>
+      <w:r>
+        <w:t xml:space="preserve">fornecendo os </w:t>
+      </w:r>
+      <w:r>
+        <w:t xml:space="preserve">parâmetros obtidos </w:t>
+      </w:r>
+      <w:r>
+        <w:t xml:space="preserve">no passo anterior, </w:t>
+      </w:r>
+      <w:r>
+        <w:t>e recebendo o arquivo PDF da bula do profissional como resposta.</w:t>
       </w:r>
     </w:p>
     <w:p>
@@ -3677,8 +4314,13 @@
       <w:pPr>
         <w:pStyle w:val="Ttulo3"/>
       </w:pPr>
-      <w:r>
-        <w:t xml:space="preserve">Handbook </w:t>
+      <w:proofErr w:type="spellStart"/>
+      <w:r>
+        <w:t>Handbook</w:t>
+      </w:r>
+      <w:proofErr w:type="spellEnd"/>
+      <w:r>
+        <w:t xml:space="preserve"> </w:t>
       </w:r>
       <w:proofErr w:type="spellStart"/>
       <w:r>
@@ -3789,7 +4431,6 @@
     </w:p>
     <w:p>
       <w:r>
-        <w:lastRenderedPageBreak/>
         <w:tab/>
       </w:r>
     </w:p>
@@ -3798,14 +4439,14 @@
         <w:pStyle w:val="REFERNCIABIBLIOGRFICA"/>
         <w:jc w:val="left"/>
       </w:pPr>
-      <w:bookmarkStart w:id="19" w:name="_Toc378694375"/>
+      <w:bookmarkStart w:id="20" w:name="_Toc378694375"/>
       <w:r>
         <w:t>R</w:t>
       </w:r>
       <w:r>
         <w:t>EFERÊNCIAS BIBLIOGRÁFICAS</w:t>
       </w:r>
-      <w:bookmarkEnd w:id="19"/>
+      <w:bookmarkEnd w:id="20"/>
     </w:p>
     <w:p>
       <w:pPr>
@@ -4153,7 +4794,7 @@
           <w:szCs w:val="24"/>
         </w:rPr>
       </w:pPr>
-      <w:bookmarkStart w:id="20" w:name="REFERENCIASBIBLIOGRÁFICAS_4"/>
+      <w:bookmarkStart w:id="21" w:name="REFERENCIASBIBLIOGRÁFICAS_4"/>
       <w:r>
         <w:rPr>
           <w:b/>
@@ -4163,7 +4804,7 @@
       <w:r>
         <w:t xml:space="preserve"> &lt;</w:t>
       </w:r>
-      <w:hyperlink r:id="rId26" w:history="1">
+      <w:hyperlink r:id="rId25" w:history="1">
         <w:r>
           <w:rPr>
             <w:rStyle w:val="Hyperlink"/>
@@ -4172,15 +4813,7 @@
         </w:r>
       </w:hyperlink>
       <w:r>
-        <w:t xml:space="preserve">&gt; Acesso em 09 de </w:t>
-      </w:r>
-      <w:proofErr w:type="gramStart"/>
-      <w:r>
-        <w:t>Maio</w:t>
-      </w:r>
-      <w:proofErr w:type="gramEnd"/>
-      <w:r>
-        <w:t xml:space="preserve"> de 2020</w:t>
+        <w:t>&gt; Acesso em 09 de Maio de 2020</w:t>
       </w:r>
     </w:p>
     <w:p>
@@ -4191,9 +4824,9 @@
           <w:numId w:val="3"/>
         </w:numPr>
       </w:pPr>
-      <w:bookmarkStart w:id="21" w:name="ANEXOS"/>
-      <w:bookmarkEnd w:id="20"/>
+      <w:bookmarkStart w:id="22" w:name="ANEXOS"/>
       <w:bookmarkEnd w:id="21"/>
+      <w:bookmarkEnd w:id="22"/>
       <w:r>
         <w:t xml:space="preserve">ABREU, Karen </w:t>
       </w:r>
@@ -4532,18 +5165,24 @@
         <w:rPr>
           <w:b/>
         </w:rPr>
-        <w:t xml:space="preserve"> of HTML</w:t>
-      </w:r>
-      <w:r>
-        <w:t>, 1998. &lt;https://www.w3.org/People/</w:t>
-      </w:r>
-      <w:proofErr w:type="spellStart"/>
-      <w:r>
-        <w:t>Raggett</w:t>
-      </w:r>
-      <w:proofErr w:type="spellEnd"/>
-      <w:r>
-        <w:t>/book4/ch02.html&gt; Acesso em 24 mai. 2020.</w:t>
+        <w:t xml:space="preserve"> </w:t>
+      </w:r>
+      <w:proofErr w:type="spellStart"/>
+      <w:r>
+        <w:rPr>
+          <w:b/>
+        </w:rPr>
+        <w:t>of</w:t>
+      </w:r>
+      <w:proofErr w:type="spellEnd"/>
+      <w:r>
+        <w:rPr>
+          <w:b/>
+        </w:rPr>
+        <w:t xml:space="preserve"> HTML</w:t>
+      </w:r>
+      <w:r>
+        <w:t>, 1998. &lt;https://www.w3.org/People/Raggett/book4/ch02.html&gt; Acesso em 24 mai. 2020.</w:t>
       </w:r>
     </w:p>
     <w:p>
@@ -4580,15 +5219,7 @@
       </w:r>
       <w:proofErr w:type="spellEnd"/>
       <w:r>
-        <w:t>, 1989. &lt;https://www.w3.org/</w:t>
-      </w:r>
-      <w:proofErr w:type="spellStart"/>
-      <w:r>
-        <w:t>History</w:t>
-      </w:r>
-      <w:proofErr w:type="spellEnd"/>
-      <w:r>
-        <w:t>/1989/proposal.html&gt; Acesso em 24 mai. 2020.</w:t>
+        <w:t>, 1989. &lt;https://www.w3.org/History/1989/proposal.html&gt; Acesso em 24 mai. 2020.</w:t>
       </w:r>
     </w:p>
     <w:p>
@@ -4715,7 +5346,21 @@
         <w:rPr>
           <w:b/>
         </w:rPr>
-        <w:t xml:space="preserve"> webpage, website, web server </w:t>
+        <w:t xml:space="preserve"> </w:t>
+      </w:r>
+      <w:proofErr w:type="spellStart"/>
+      <w:r>
+        <w:rPr>
+          <w:b/>
+        </w:rPr>
+        <w:t>webpage</w:t>
+      </w:r>
+      <w:proofErr w:type="spellEnd"/>
+      <w:r>
+        <w:rPr>
+          <w:b/>
+        </w:rPr>
+        <w:t xml:space="preserve">, website, web server </w:t>
       </w:r>
       <w:proofErr w:type="spellStart"/>
       <w:r>
@@ -4762,7 +5407,7 @@
       <w:r>
         <w:t xml:space="preserve"> &lt;</w:t>
       </w:r>
-      <w:hyperlink r:id="rId27" w:history="1">
+      <w:hyperlink r:id="rId26" w:history="1">
         <w:r>
           <w:rPr>
             <w:rStyle w:val="Hyperlink"/>
@@ -4827,7 +5472,7 @@
       <w:r>
         <w:t xml:space="preserve">  &lt;</w:t>
       </w:r>
-      <w:hyperlink r:id="rId28" w:history="1">
+      <w:hyperlink r:id="rId27" w:history="1">
         <w:r>
           <w:rPr>
             <w:rStyle w:val="Hyperlink"/>
@@ -4867,7 +5512,7 @@
       <w:r>
         <w:t>&lt;</w:t>
       </w:r>
-      <w:hyperlink r:id="rId29" w:history="1">
+      <w:hyperlink r:id="rId28" w:history="1">
         <w:r>
           <w:rPr>
             <w:rStyle w:val="Hyperlink"/>
@@ -4894,15 +5539,7 @@
         <w:t xml:space="preserve">Google Chrome </w:t>
       </w:r>
       <w:r>
-        <w:t>&lt;https://www.google.com/</w:t>
-      </w:r>
-      <w:proofErr w:type="spellStart"/>
-      <w:r>
-        <w:t>chrome</w:t>
-      </w:r>
-      <w:proofErr w:type="spellEnd"/>
-      <w:r>
-        <w:t>&gt; Acesso em 24 mai. 2020.</w:t>
+        <w:t>&lt;https://www.google.com/chrome&gt; Acesso em 24 mai. 2020.</w:t>
       </w:r>
     </w:p>
     <w:p>
@@ -4920,23 +5557,7 @@
         <w:t>Mozilla Firefox</w:t>
       </w:r>
       <w:r>
-        <w:t xml:space="preserve"> &lt;https://www.mozilla.org/</w:t>
-      </w:r>
-      <w:proofErr w:type="spellStart"/>
-      <w:r>
-        <w:t>en</w:t>
-      </w:r>
-      <w:proofErr w:type="spellEnd"/>
-      <w:r>
-        <w:t>-US/</w:t>
-      </w:r>
-      <w:proofErr w:type="spellStart"/>
-      <w:r>
-        <w:t>firefox</w:t>
-      </w:r>
-      <w:proofErr w:type="spellEnd"/>
-      <w:r>
-        <w:t>/new&gt; Acesso em 24 mai. 2020.</w:t>
+        <w:t xml:space="preserve"> &lt;https://www.mozilla.org/en-US/firefox/new&gt; Acesso em 24 mai. 2020.</w:t>
       </w:r>
     </w:p>
     <w:p>
@@ -5023,7 +5644,7 @@
       <w:r>
         <w:t>. &lt;</w:t>
       </w:r>
-      <w:hyperlink r:id="rId30" w:history="1">
+      <w:hyperlink r:id="rId29" w:history="1">
         <w:r>
           <w:rPr>
             <w:rStyle w:val="Hyperlink"/>
@@ -5057,7 +5678,7 @@
       <w:r>
         <w:t xml:space="preserve"> </w:t>
       </w:r>
-      <w:hyperlink r:id="rId31" w:history="1">
+      <w:hyperlink r:id="rId30" w:history="1">
         <w:r>
           <w:rPr>
             <w:rStyle w:val="Hyperlink"/>
@@ -5158,7 +5779,23 @@
           <w:b/>
           <w:bCs/>
         </w:rPr>
-        <w:t xml:space="preserve"> Markup </w:t>
+        <w:t xml:space="preserve"> </w:t>
+      </w:r>
+      <w:proofErr w:type="spellStart"/>
+      <w:r>
+        <w:rPr>
+          <w:b/>
+          <w:bCs/>
+        </w:rPr>
+        <w:t>Markup</w:t>
+      </w:r>
+      <w:proofErr w:type="spellEnd"/>
+      <w:r>
+        <w:rPr>
+          <w:b/>
+          <w:bCs/>
+        </w:rPr>
+        <w:t xml:space="preserve"> </w:t>
       </w:r>
       <w:proofErr w:type="spellStart"/>
       <w:r>
@@ -5181,6 +5818,111 @@
           <w:numId w:val="3"/>
         </w:numPr>
       </w:pPr>
+      <w:proofErr w:type="spellStart"/>
+      <w:r>
+        <w:rPr>
+          <w:b/>
+        </w:rPr>
+        <w:t>Scrapy</w:t>
+      </w:r>
+      <w:proofErr w:type="spellEnd"/>
+      <w:r>
+        <w:rPr>
+          <w:b/>
+        </w:rPr>
+        <w:t xml:space="preserve"> </w:t>
+      </w:r>
+      <w:proofErr w:type="spellStart"/>
+      <w:r>
+        <w:rPr>
+          <w:b/>
+        </w:rPr>
+        <w:t>Spiders</w:t>
+      </w:r>
+      <w:proofErr w:type="spellEnd"/>
+      <w:r>
+        <w:t xml:space="preserve"> &lt;</w:t>
+      </w:r>
+      <w:hyperlink r:id="rId31" w:history="1">
+        <w:r>
+          <w:rPr>
+            <w:rStyle w:val="Hyperlink"/>
+          </w:rPr>
+          <w:t>https://docs.scrapy.org/en/latest/topics/spiders.html</w:t>
+        </w:r>
+      </w:hyperlink>
+      <w:r>
+        <w:t>&gt;. Acesso em 29 de jun. 2020.</w:t>
+      </w:r>
+    </w:p>
+    <w:p>
+      <w:pPr>
+        <w:pStyle w:val="ConteudoRefernciasBibliogrficas"/>
+        <w:numPr>
+          <w:ilvl w:val="0"/>
+          <w:numId w:val="3"/>
+        </w:numPr>
+      </w:pPr>
+      <w:r>
+        <w:rPr>
+          <w:b/>
+        </w:rPr>
+        <w:t>Pandas</w:t>
+      </w:r>
+      <w:r>
+        <w:t xml:space="preserve"> &lt;</w:t>
+      </w:r>
+      <w:hyperlink r:id="rId32" w:history="1">
+        <w:r>
+          <w:rPr>
+            <w:rStyle w:val="Hyperlink"/>
+          </w:rPr>
+          <w:t>https://pandas.pydata.org/</w:t>
+        </w:r>
+      </w:hyperlink>
+      <w:r>
+        <w:t>&gt;. Acesso em 29 de jun. 2020.</w:t>
+      </w:r>
+    </w:p>
+    <w:p>
+      <w:pPr>
+        <w:pStyle w:val="ConteudoRefernciasBibliogrficas"/>
+        <w:numPr>
+          <w:ilvl w:val="0"/>
+          <w:numId w:val="3"/>
+        </w:numPr>
+      </w:pPr>
+      <w:proofErr w:type="spellStart"/>
+      <w:r>
+        <w:rPr>
+          <w:b/>
+        </w:rPr>
+        <w:t>Googletrans</w:t>
+      </w:r>
+      <w:proofErr w:type="spellEnd"/>
+      <w:r>
+        <w:rPr>
+          <w:b/>
+        </w:rPr>
+        <w:t xml:space="preserve"> </w:t>
+      </w:r>
+      <w:r>
+        <w:t xml:space="preserve">&lt; </w:t>
+      </w:r>
+      <w:hyperlink r:id="rId33" w:history="1">
+        <w:r>
+          <w:rPr>
+            <w:rStyle w:val="Hyperlink"/>
+          </w:rPr>
+          <w:t>https://pypi.org/project/googletrans/</w:t>
+        </w:r>
+      </w:hyperlink>
+      <w:r>
+        <w:t xml:space="preserve">&gt;. </w:t>
+      </w:r>
+      <w:r>
+        <w:t>Acesso em 29 de jun. 2020.</w:t>
+      </w:r>
     </w:p>
     <w:p>
       <w:pPr>
@@ -5195,7 +5937,6 @@
         <w:jc w:val="left"/>
       </w:pPr>
       <w:r>
-        <w:lastRenderedPageBreak/>
         <w:t>ANEXOS</w:t>
       </w:r>
     </w:p>
@@ -5289,7 +6030,7 @@
       <w:r>
         <w:t>Ao acessar a página principal de consulta ao bulário (</w:t>
       </w:r>
-      <w:hyperlink r:id="rId32" w:history="1">
+      <w:hyperlink r:id="rId34" w:history="1">
         <w:r>
           <w:rPr>
             <w:rStyle w:val="Hyperlink"/>
@@ -5333,7 +6074,7 @@
                     </pic:cNvPicPr>
                   </pic:nvPicPr>
                   <pic:blipFill>
-                    <a:blip r:embed="rId33">
+                    <a:blip r:embed="rId35">
                       <a:extLst>
                         <a:ext uri="{28A0092B-C50C-407E-A947-70E740481C1C}">
                           <a14:useLocalDpi xmlns:a14="http://schemas.microsoft.com/office/drawing/2010/main" val="0"/>
@@ -5409,7 +6150,7 @@
                     </pic:cNvPicPr>
                   </pic:nvPicPr>
                   <pic:blipFill>
-                    <a:blip r:embed="rId34">
+                    <a:blip r:embed="rId36">
                       <a:extLst>
                         <a:ext uri="{28A0092B-C50C-407E-A947-70E740481C1C}">
                           <a14:useLocalDpi xmlns:a14="http://schemas.microsoft.com/office/drawing/2010/main" val="0"/>
@@ -5500,7 +6241,7 @@
                     <pic:cNvPicPr/>
                   </pic:nvPicPr>
                   <pic:blipFill>
-                    <a:blip r:embed="rId35"/>
+                    <a:blip r:embed="rId37"/>
                     <a:stretch>
                       <a:fillRect/>
                     </a:stretch>
@@ -5535,7 +6276,7 @@
           <w:szCs w:val="28"/>
         </w:rPr>
       </w:pPr>
-      <w:commentRangeStart w:id="22"/>
+      <w:commentRangeStart w:id="23"/>
       <w:r>
         <w:rPr>
           <w:color w:val="FF0000"/>
@@ -5545,14 +6286,14 @@
         </w:rPr>
         <w:t>INCLUIR INFORMAÇÕES SOBRE OS BULÁRIOS DO FDA E EUDRA</w:t>
       </w:r>
-      <w:commentRangeEnd w:id="22"/>
+      <w:commentRangeEnd w:id="23"/>
       <w:r>
         <w:rPr>
           <w:rStyle w:val="Refdecomentrio"/>
           <w:sz w:val="28"/>
           <w:szCs w:val="28"/>
         </w:rPr>
-        <w:commentReference w:id="22"/>
+        <w:commentReference w:id="23"/>
       </w:r>
     </w:p>
     <w:p>
@@ -5616,7 +6357,7 @@
       </w:pPr>
     </w:p>
     <w:sectPr>
-      <w:headerReference w:type="default" r:id="rId36"/>
+      <w:headerReference w:type="default" r:id="rId38"/>
       <w:type w:val="oddPage"/>
       <w:pgSz w:w="11907" w:h="16840" w:code="9"/>
       <w:pgMar w:top="1701" w:right="1134" w:bottom="1531" w:left="1701" w:header="907" w:footer="1701" w:gutter="0"/>
@@ -5627,7 +6368,7 @@
 </file>
 
 <file path=word/comments.xml><?xml version="1.0" encoding="utf-8"?>
-<w:comments xmlns:wpc="http://schemas.microsoft.com/office/word/2010/wordprocessingCanvas" xmlns:cx="http://schemas.microsoft.com/office/drawing/2014/chartex" xmlns:cx1="http://schemas.microsoft.com/office/drawing/2015/9/8/chartex" xmlns:cx2="http://schemas.microsoft.com/office/drawing/2015/10/21/chartex" xmlns:cx3="http://schemas.microsoft.com/office/drawing/2016/5/9/chartex" xmlns:cx4="http://schemas.microsoft.com/office/drawing/2016/5/10/chartex" xmlns:cx5="http://schemas.microsoft.com/office/drawing/2016/5/11/chartex" xmlns:cx6="http://schemas.microsoft.com/office/drawing/2016/5/12/chartex" xmlns:cx7="http://schemas.microsoft.com/office/drawing/2016/5/13/chartex" xmlns:cx8="http://schemas.microsoft.com/office/drawing/2016/5/14/chartex" xmlns:mc="http://schemas.openxmlformats.org/markup-compatibility/2006" xmlns:aink="http://schemas.microsoft.com/office/drawing/2016/ink" xmlns:am3d="http://schemas.microsoft.com/office/drawing/2017/model3d" xmlns:o="urn:schemas-microsoft-com:office:office" xmlns:r="http://schemas.openxmlformats.org/officeDocument/2006/relationships" xmlns:m="http://schemas.openxmlformats.org/officeDocument/2006/math" xmlns:v="urn:schemas-microsoft-com:vml" xmlns:wp14="http://schemas.microsoft.com/office/word/2010/wordprocessingDrawing" xmlns:wp="http://schemas.openxmlformats.org/drawingml/2006/wordprocessingDrawing" xmlns:w10="urn:schemas-microsoft-com:office:word" xmlns:w="http://schemas.openxmlformats.org/wordprocessingml/2006/main" xmlns:w14="http://schemas.microsoft.com/office/word/2010/wordml" xmlns:w15="http://schemas.microsoft.com/office/word/2012/wordml" xmlns:w16cex="http://schemas.microsoft.com/office/word/2018/wordml/cex" xmlns:w16cid="http://schemas.microsoft.com/office/word/2016/wordml/cid" xmlns:w16="http://schemas.microsoft.com/office/word/2018/wordml" xmlns:w16se="http://schemas.microsoft.com/office/word/2015/wordml/symex" xmlns:wpg="http://schemas.microsoft.com/office/word/2010/wordprocessingGroup" xmlns:wpi="http://schemas.microsoft.com/office/word/2010/wordprocessingInk" xmlns:wne="http://schemas.microsoft.com/office/word/2006/wordml" xmlns:wps="http://schemas.microsoft.com/office/word/2010/wordprocessingShape" mc:Ignorable="w14 w15 w16se w16cid w16 w16cex wp14">
+<w:comments xmlns:wpc="http://schemas.microsoft.com/office/word/2010/wordprocessingCanvas" xmlns:cx="http://schemas.microsoft.com/office/drawing/2014/chartex" xmlns:mc="http://schemas.openxmlformats.org/markup-compatibility/2006" xmlns:o="urn:schemas-microsoft-com:office:office" xmlns:r="http://schemas.openxmlformats.org/officeDocument/2006/relationships" xmlns:m="http://schemas.openxmlformats.org/officeDocument/2006/math" xmlns:v="urn:schemas-microsoft-com:vml" xmlns:wp14="http://schemas.microsoft.com/office/word/2010/wordprocessingDrawing" xmlns:wp="http://schemas.openxmlformats.org/drawingml/2006/wordprocessingDrawing" xmlns:w10="urn:schemas-microsoft-com:office:word" xmlns:w="http://schemas.openxmlformats.org/wordprocessingml/2006/main" xmlns:w14="http://schemas.microsoft.com/office/word/2010/wordml" xmlns:w15="http://schemas.microsoft.com/office/word/2012/wordml" xmlns:w16se="http://schemas.microsoft.com/office/word/2015/wordml/symex" xmlns:wpg="http://schemas.microsoft.com/office/word/2010/wordprocessingGroup" xmlns:wpi="http://schemas.microsoft.com/office/word/2010/wordprocessingInk" xmlns:wne="http://schemas.microsoft.com/office/word/2006/wordml" xmlns:wps="http://schemas.microsoft.com/office/word/2010/wordprocessingShape" mc:Ignorable="w14 w15 w16se wp14">
   <w:comment w:id="3" w:author="altobelli" w:date="2020-04-16T17:04:00Z" w:initials="a">
     <w:p>
       <w:pPr>
@@ -5931,7 +6672,7 @@
       </w:r>
     </w:p>
   </w:comment>
-  <w:comment w:id="22" w:author="Marcello Telles" w:date="2020-06-06T19:51:00Z" w:initials="MT">
+  <w:comment w:id="23" w:author="Marcello Telles" w:date="2020-06-06T19:51:00Z" w:initials="MT">
     <w:p>
       <w:pPr>
         <w:pStyle w:val="Textodecomentrio"/>
@@ -5951,7 +6692,7 @@
 </file>
 
 <file path=word/commentsExtended.xml><?xml version="1.0" encoding="utf-8"?>
-<w15:commentsEx xmlns:wpc="http://schemas.microsoft.com/office/word/2010/wordprocessingCanvas" xmlns:cx="http://schemas.microsoft.com/office/drawing/2014/chartex" xmlns:cx1="http://schemas.microsoft.com/office/drawing/2015/9/8/chartex" xmlns:cx2="http://schemas.microsoft.com/office/drawing/2015/10/21/chartex" xmlns:cx3="http://schemas.microsoft.com/office/drawing/2016/5/9/chartex" xmlns:cx4="http://schemas.microsoft.com/office/drawing/2016/5/10/chartex" xmlns:cx5="http://schemas.microsoft.com/office/drawing/2016/5/11/chartex" xmlns:cx6="http://schemas.microsoft.com/office/drawing/2016/5/12/chartex" xmlns:cx7="http://schemas.microsoft.com/office/drawing/2016/5/13/chartex" xmlns:cx8="http://schemas.microsoft.com/office/drawing/2016/5/14/chartex" xmlns:mc="http://schemas.openxmlformats.org/markup-compatibility/2006" xmlns:aink="http://schemas.microsoft.com/office/drawing/2016/ink" xmlns:am3d="http://schemas.microsoft.com/office/drawing/2017/model3d" xmlns:o="urn:schemas-microsoft-com:office:office" xmlns:r="http://schemas.openxmlformats.org/officeDocument/2006/relationships" xmlns:m="http://schemas.openxmlformats.org/officeDocument/2006/math" xmlns:v="urn:schemas-microsoft-com:vml" xmlns:wp14="http://schemas.microsoft.com/office/word/2010/wordprocessingDrawing" xmlns:wp="http://schemas.openxmlformats.org/drawingml/2006/wordprocessingDrawing" xmlns:w10="urn:schemas-microsoft-com:office:word" xmlns:w="http://schemas.openxmlformats.org/wordprocessingml/2006/main" xmlns:w14="http://schemas.microsoft.com/office/word/2010/wordml" xmlns:w15="http://schemas.microsoft.com/office/word/2012/wordml" xmlns:w16cex="http://schemas.microsoft.com/office/word/2018/wordml/cex" xmlns:w16cid="http://schemas.microsoft.com/office/word/2016/wordml/cid" xmlns:w16="http://schemas.microsoft.com/office/word/2018/wordml" xmlns:w16se="http://schemas.microsoft.com/office/word/2015/wordml/symex" xmlns:wpg="http://schemas.microsoft.com/office/word/2010/wordprocessingGroup" xmlns:wpi="http://schemas.microsoft.com/office/word/2010/wordprocessingInk" xmlns:wne="http://schemas.microsoft.com/office/word/2006/wordml" xmlns:wps="http://schemas.microsoft.com/office/word/2010/wordprocessingShape" mc:Ignorable="w14 w15 w16se w16cid w16 w16cex wp14">
+<w15:commentsEx xmlns:wpc="http://schemas.microsoft.com/office/word/2010/wordprocessingCanvas" xmlns:cx="http://schemas.microsoft.com/office/drawing/2014/chartex" xmlns:mc="http://schemas.openxmlformats.org/markup-compatibility/2006" xmlns:o="urn:schemas-microsoft-com:office:office" xmlns:r="http://schemas.openxmlformats.org/officeDocument/2006/relationships" xmlns:m="http://schemas.openxmlformats.org/officeDocument/2006/math" xmlns:v="urn:schemas-microsoft-com:vml" xmlns:wp14="http://schemas.microsoft.com/office/word/2010/wordprocessingDrawing" xmlns:wp="http://schemas.openxmlformats.org/drawingml/2006/wordprocessingDrawing" xmlns:w10="urn:schemas-microsoft-com:office:word" xmlns:w="http://schemas.openxmlformats.org/wordprocessingml/2006/main" xmlns:w14="http://schemas.microsoft.com/office/word/2010/wordml" xmlns:w15="http://schemas.microsoft.com/office/word/2012/wordml" xmlns:w16se="http://schemas.microsoft.com/office/word/2015/wordml/symex" xmlns:wpg="http://schemas.microsoft.com/office/word/2010/wordprocessingGroup" xmlns:wpi="http://schemas.microsoft.com/office/word/2010/wordprocessingInk" xmlns:wne="http://schemas.microsoft.com/office/word/2006/wordml" xmlns:wps="http://schemas.microsoft.com/office/word/2010/wordprocessingShape" mc:Ignorable="w14 w15 w16se wp14">
   <w15:commentEx w15:paraId="5C72D3FA" w15:done="0"/>
   <w15:commentEx w15:paraId="6B09A24B" w15:paraIdParent="5C72D3FA" w15:done="0"/>
   <w15:commentEx w15:paraId="4B0AB3F3" w15:done="0"/>
@@ -6005,7 +6746,7 @@
 </file>
 
 <file path=word/endnotes.xml><?xml version="1.0" encoding="utf-8"?>
-<w:endnotes xmlns:wpc="http://schemas.microsoft.com/office/word/2010/wordprocessingCanvas" xmlns:cx="http://schemas.microsoft.com/office/drawing/2014/chartex" xmlns:cx1="http://schemas.microsoft.com/office/drawing/2015/9/8/chartex" xmlns:cx2="http://schemas.microsoft.com/office/drawing/2015/10/21/chartex" xmlns:cx3="http://schemas.microsoft.com/office/drawing/2016/5/9/chartex" xmlns:cx4="http://schemas.microsoft.com/office/drawing/2016/5/10/chartex" xmlns:cx5="http://schemas.microsoft.com/office/drawing/2016/5/11/chartex" xmlns:cx6="http://schemas.microsoft.com/office/drawing/2016/5/12/chartex" xmlns:cx7="http://schemas.microsoft.com/office/drawing/2016/5/13/chartex" xmlns:cx8="http://schemas.microsoft.com/office/drawing/2016/5/14/chartex" xmlns:mc="http://schemas.openxmlformats.org/markup-compatibility/2006" xmlns:aink="http://schemas.microsoft.com/office/drawing/2016/ink" xmlns:am3d="http://schemas.microsoft.com/office/drawing/2017/model3d" xmlns:o="urn:schemas-microsoft-com:office:office" xmlns:r="http://schemas.openxmlformats.org/officeDocument/2006/relationships" xmlns:m="http://schemas.openxmlformats.org/officeDocument/2006/math" xmlns:v="urn:schemas-microsoft-com:vml" xmlns:wp14="http://schemas.microsoft.com/office/word/2010/wordprocessingDrawing" xmlns:wp="http://schemas.openxmlformats.org/drawingml/2006/wordprocessingDrawing" xmlns:w10="urn:schemas-microsoft-com:office:word" xmlns:w="http://schemas.openxmlformats.org/wordprocessingml/2006/main" xmlns:w14="http://schemas.microsoft.com/office/word/2010/wordml" xmlns:w15="http://schemas.microsoft.com/office/word/2012/wordml" xmlns:w16cex="http://schemas.microsoft.com/office/word/2018/wordml/cex" xmlns:w16cid="http://schemas.microsoft.com/office/word/2016/wordml/cid" xmlns:w16="http://schemas.microsoft.com/office/word/2018/wordml" xmlns:w16se="http://schemas.microsoft.com/office/word/2015/wordml/symex" xmlns:wpg="http://schemas.microsoft.com/office/word/2010/wordprocessingGroup" xmlns:wpi="http://schemas.microsoft.com/office/word/2010/wordprocessingInk" xmlns:wne="http://schemas.microsoft.com/office/word/2006/wordml" xmlns:wps="http://schemas.microsoft.com/office/word/2010/wordprocessingShape" mc:Ignorable="w14 w15 w16se w16cid w16 w16cex wp14">
+<w:endnotes xmlns:wpc="http://schemas.microsoft.com/office/word/2010/wordprocessingCanvas" xmlns:cx="http://schemas.microsoft.com/office/drawing/2014/chartex" xmlns:mc="http://schemas.openxmlformats.org/markup-compatibility/2006" xmlns:o="urn:schemas-microsoft-com:office:office" xmlns:r="http://schemas.openxmlformats.org/officeDocument/2006/relationships" xmlns:m="http://schemas.openxmlformats.org/officeDocument/2006/math" xmlns:v="urn:schemas-microsoft-com:vml" xmlns:wp14="http://schemas.microsoft.com/office/word/2010/wordprocessingDrawing" xmlns:wp="http://schemas.openxmlformats.org/drawingml/2006/wordprocessingDrawing" xmlns:w10="urn:schemas-microsoft-com:office:word" xmlns:w="http://schemas.openxmlformats.org/wordprocessingml/2006/main" xmlns:w14="http://schemas.microsoft.com/office/word/2010/wordml" xmlns:w15="http://schemas.microsoft.com/office/word/2012/wordml" xmlns:w16se="http://schemas.microsoft.com/office/word/2015/wordml/symex" xmlns:wpg="http://schemas.microsoft.com/office/word/2010/wordprocessingGroup" xmlns:wpi="http://schemas.microsoft.com/office/word/2010/wordprocessingInk" xmlns:wne="http://schemas.microsoft.com/office/word/2006/wordml" xmlns:wps="http://schemas.microsoft.com/office/word/2010/wordprocessingShape" mc:Ignorable="w14 w15 w16se wp14">
   <w:endnote w:type="separator" w:id="-1">
     <w:p>
       <w:r>
@@ -6024,7 +6765,7 @@
 </file>
 
 <file path=word/footnotes.xml><?xml version="1.0" encoding="utf-8"?>
-<w:footnotes xmlns:wpc="http://schemas.microsoft.com/office/word/2010/wordprocessingCanvas" xmlns:cx="http://schemas.microsoft.com/office/drawing/2014/chartex" xmlns:cx1="http://schemas.microsoft.com/office/drawing/2015/9/8/chartex" xmlns:cx2="http://schemas.microsoft.com/office/drawing/2015/10/21/chartex" xmlns:cx3="http://schemas.microsoft.com/office/drawing/2016/5/9/chartex" xmlns:cx4="http://schemas.microsoft.com/office/drawing/2016/5/10/chartex" xmlns:cx5="http://schemas.microsoft.com/office/drawing/2016/5/11/chartex" xmlns:cx6="http://schemas.microsoft.com/office/drawing/2016/5/12/chartex" xmlns:cx7="http://schemas.microsoft.com/office/drawing/2016/5/13/chartex" xmlns:cx8="http://schemas.microsoft.com/office/drawing/2016/5/14/chartex" xmlns:mc="http://schemas.openxmlformats.org/markup-compatibility/2006" xmlns:aink="http://schemas.microsoft.com/office/drawing/2016/ink" xmlns:am3d="http://schemas.microsoft.com/office/drawing/2017/model3d" xmlns:o="urn:schemas-microsoft-com:office:office" xmlns:r="http://schemas.openxmlformats.org/officeDocument/2006/relationships" xmlns:m="http://schemas.openxmlformats.org/officeDocument/2006/math" xmlns:v="urn:schemas-microsoft-com:vml" xmlns:wp14="http://schemas.microsoft.com/office/word/2010/wordprocessingDrawing" xmlns:wp="http://schemas.openxmlformats.org/drawingml/2006/wordprocessingDrawing" xmlns:w10="urn:schemas-microsoft-com:office:word" xmlns:w="http://schemas.openxmlformats.org/wordprocessingml/2006/main" xmlns:w14="http://schemas.microsoft.com/office/word/2010/wordml" xmlns:w15="http://schemas.microsoft.com/office/word/2012/wordml" xmlns:w16cex="http://schemas.microsoft.com/office/word/2018/wordml/cex" xmlns:w16cid="http://schemas.microsoft.com/office/word/2016/wordml/cid" xmlns:w16="http://schemas.microsoft.com/office/word/2018/wordml" xmlns:w16se="http://schemas.microsoft.com/office/word/2015/wordml/symex" xmlns:wpg="http://schemas.microsoft.com/office/word/2010/wordprocessingGroup" xmlns:wpi="http://schemas.microsoft.com/office/word/2010/wordprocessingInk" xmlns:wne="http://schemas.microsoft.com/office/word/2006/wordml" xmlns:wps="http://schemas.microsoft.com/office/word/2010/wordprocessingShape" mc:Ignorable="w14 w15 w16se w16cid w16 w16cex wp14">
+<w:footnotes xmlns:wpc="http://schemas.microsoft.com/office/word/2010/wordprocessingCanvas" xmlns:cx="http://schemas.microsoft.com/office/drawing/2014/chartex" xmlns:mc="http://schemas.openxmlformats.org/markup-compatibility/2006" xmlns:o="urn:schemas-microsoft-com:office:office" xmlns:r="http://schemas.openxmlformats.org/officeDocument/2006/relationships" xmlns:m="http://schemas.openxmlformats.org/officeDocument/2006/math" xmlns:v="urn:schemas-microsoft-com:vml" xmlns:wp14="http://schemas.microsoft.com/office/word/2010/wordprocessingDrawing" xmlns:wp="http://schemas.openxmlformats.org/drawingml/2006/wordprocessingDrawing" xmlns:w10="urn:schemas-microsoft-com:office:word" xmlns:w="http://schemas.openxmlformats.org/wordprocessingml/2006/main" xmlns:w14="http://schemas.microsoft.com/office/word/2010/wordml" xmlns:w15="http://schemas.microsoft.com/office/word/2012/wordml" xmlns:w16se="http://schemas.microsoft.com/office/word/2015/wordml/symex" xmlns:wpg="http://schemas.microsoft.com/office/word/2010/wordprocessingGroup" xmlns:wpi="http://schemas.microsoft.com/office/word/2010/wordprocessingInk" xmlns:wne="http://schemas.microsoft.com/office/word/2006/wordml" xmlns:wps="http://schemas.microsoft.com/office/word/2010/wordprocessingShape" mc:Ignorable="w14 w15 w16se wp14">
   <w:footnote w:type="separator" w:id="-1">
     <w:p>
       <w:r>
@@ -6043,7 +6784,7 @@
 </file>
 
 <file path=word/header1.xml><?xml version="1.0" encoding="utf-8"?>
-<w:hdr xmlns:wpc="http://schemas.microsoft.com/office/word/2010/wordprocessingCanvas" xmlns:cx="http://schemas.microsoft.com/office/drawing/2014/chartex" xmlns:cx1="http://schemas.microsoft.com/office/drawing/2015/9/8/chartex" xmlns:cx2="http://schemas.microsoft.com/office/drawing/2015/10/21/chartex" xmlns:cx3="http://schemas.microsoft.com/office/drawing/2016/5/9/chartex" xmlns:cx4="http://schemas.microsoft.com/office/drawing/2016/5/10/chartex" xmlns:cx5="http://schemas.microsoft.com/office/drawing/2016/5/11/chartex" xmlns:cx6="http://schemas.microsoft.com/office/drawing/2016/5/12/chartex" xmlns:cx7="http://schemas.microsoft.com/office/drawing/2016/5/13/chartex" xmlns:cx8="http://schemas.microsoft.com/office/drawing/2016/5/14/chartex" xmlns:mc="http://schemas.openxmlformats.org/markup-compatibility/2006" xmlns:aink="http://schemas.microsoft.com/office/drawing/2016/ink" xmlns:am3d="http://schemas.microsoft.com/office/drawing/2017/model3d" xmlns:o="urn:schemas-microsoft-com:office:office" xmlns:r="http://schemas.openxmlformats.org/officeDocument/2006/relationships" xmlns:m="http://schemas.openxmlformats.org/officeDocument/2006/math" xmlns:v="urn:schemas-microsoft-com:vml" xmlns:wp14="http://schemas.microsoft.com/office/word/2010/wordprocessingDrawing" xmlns:wp="http://schemas.openxmlformats.org/drawingml/2006/wordprocessingDrawing" xmlns:w10="urn:schemas-microsoft-com:office:word" xmlns:w="http://schemas.openxmlformats.org/wordprocessingml/2006/main" xmlns:w14="http://schemas.microsoft.com/office/word/2010/wordml" xmlns:w15="http://schemas.microsoft.com/office/word/2012/wordml" xmlns:w16cex="http://schemas.microsoft.com/office/word/2018/wordml/cex" xmlns:w16cid="http://schemas.microsoft.com/office/word/2016/wordml/cid" xmlns:w16="http://schemas.microsoft.com/office/word/2018/wordml" xmlns:w16se="http://schemas.microsoft.com/office/word/2015/wordml/symex" xmlns:wpg="http://schemas.microsoft.com/office/word/2010/wordprocessingGroup" xmlns:wpi="http://schemas.microsoft.com/office/word/2010/wordprocessingInk" xmlns:wne="http://schemas.microsoft.com/office/word/2006/wordml" xmlns:wps="http://schemas.microsoft.com/office/word/2010/wordprocessingShape" mc:Ignorable="w14 w15 w16se w16cid w16 w16cex wp14">
+<w:hdr xmlns:wpc="http://schemas.microsoft.com/office/word/2010/wordprocessingCanvas" xmlns:cx="http://schemas.microsoft.com/office/drawing/2014/chartex" xmlns:mc="http://schemas.openxmlformats.org/markup-compatibility/2006" xmlns:o="urn:schemas-microsoft-com:office:office" xmlns:r="http://schemas.openxmlformats.org/officeDocument/2006/relationships" xmlns:m="http://schemas.openxmlformats.org/officeDocument/2006/math" xmlns:v="urn:schemas-microsoft-com:vml" xmlns:wp14="http://schemas.microsoft.com/office/word/2010/wordprocessingDrawing" xmlns:wp="http://schemas.openxmlformats.org/drawingml/2006/wordprocessingDrawing" xmlns:w10="urn:schemas-microsoft-com:office:word" xmlns:w="http://schemas.openxmlformats.org/wordprocessingml/2006/main" xmlns:w14="http://schemas.microsoft.com/office/word/2010/wordml" xmlns:w15="http://schemas.microsoft.com/office/word/2012/wordml" xmlns:w16se="http://schemas.microsoft.com/office/word/2015/wordml/symex" xmlns:wpg="http://schemas.microsoft.com/office/word/2010/wordprocessingGroup" xmlns:wpi="http://schemas.microsoft.com/office/word/2010/wordprocessingInk" xmlns:wne="http://schemas.microsoft.com/office/word/2006/wordml" xmlns:wps="http://schemas.microsoft.com/office/word/2010/wordprocessingShape" mc:Ignorable="w14 w15 w16se wp14">
   <w:p>
     <w:pPr>
       <w:framePr w:wrap="around" w:vAnchor="text" w:hAnchor="margin" w:xAlign="right" w:y="1"/>
@@ -6074,7 +6815,7 @@
         <w:rStyle w:val="Nmerodepgina"/>
         <w:noProof/>
       </w:rPr>
-      <w:t>13</w:t>
+      <w:t>17</w:t>
     </w:r>
     <w:r>
       <w:rPr>
@@ -6092,7 +6833,7 @@
 </file>
 
 <file path=word/numbering.xml><?xml version="1.0" encoding="utf-8"?>
-<w:numbering xmlns:wpc="http://schemas.microsoft.com/office/word/2010/wordprocessingCanvas" xmlns:cx="http://schemas.microsoft.com/office/drawing/2014/chartex" xmlns:cx1="http://schemas.microsoft.com/office/drawing/2015/9/8/chartex" xmlns:cx2="http://schemas.microsoft.com/office/drawing/2015/10/21/chartex" xmlns:cx3="http://schemas.microsoft.com/office/drawing/2016/5/9/chartex" xmlns:cx4="http://schemas.microsoft.com/office/drawing/2016/5/10/chartex" xmlns:cx5="http://schemas.microsoft.com/office/drawing/2016/5/11/chartex" xmlns:cx6="http://schemas.microsoft.com/office/drawing/2016/5/12/chartex" xmlns:cx7="http://schemas.microsoft.com/office/drawing/2016/5/13/chartex" xmlns:cx8="http://schemas.microsoft.com/office/drawing/2016/5/14/chartex" xmlns:mc="http://schemas.openxmlformats.org/markup-compatibility/2006" xmlns:aink="http://schemas.microsoft.com/office/drawing/2016/ink" xmlns:am3d="http://schemas.microsoft.com/office/drawing/2017/model3d" xmlns:o="urn:schemas-microsoft-com:office:office" xmlns:r="http://schemas.openxmlformats.org/officeDocument/2006/relationships" xmlns:m="http://schemas.openxmlformats.org/officeDocument/2006/math" xmlns:v="urn:schemas-microsoft-com:vml" xmlns:wp14="http://schemas.microsoft.com/office/word/2010/wordprocessingDrawing" xmlns:wp="http://schemas.openxmlformats.org/drawingml/2006/wordprocessingDrawing" xmlns:w10="urn:schemas-microsoft-com:office:word" xmlns:w="http://schemas.openxmlformats.org/wordprocessingml/2006/main" xmlns:w14="http://schemas.microsoft.com/office/word/2010/wordml" xmlns:w15="http://schemas.microsoft.com/office/word/2012/wordml" xmlns:w16cex="http://schemas.microsoft.com/office/word/2018/wordml/cex" xmlns:w16cid="http://schemas.microsoft.com/office/word/2016/wordml/cid" xmlns:w16="http://schemas.microsoft.com/office/word/2018/wordml" xmlns:w16se="http://schemas.microsoft.com/office/word/2015/wordml/symex" xmlns:wpg="http://schemas.microsoft.com/office/word/2010/wordprocessingGroup" xmlns:wpi="http://schemas.microsoft.com/office/word/2010/wordprocessingInk" xmlns:wne="http://schemas.microsoft.com/office/word/2006/wordml" xmlns:wps="http://schemas.microsoft.com/office/word/2010/wordprocessingShape" mc:Ignorable="w14 w15 w16se w16cid w16 w16cex wp14">
+<w:numbering xmlns:wpc="http://schemas.microsoft.com/office/word/2010/wordprocessingCanvas" xmlns:cx="http://schemas.microsoft.com/office/drawing/2014/chartex" xmlns:mc="http://schemas.openxmlformats.org/markup-compatibility/2006" xmlns:o="urn:schemas-microsoft-com:office:office" xmlns:r="http://schemas.openxmlformats.org/officeDocument/2006/relationships" xmlns:m="http://schemas.openxmlformats.org/officeDocument/2006/math" xmlns:v="urn:schemas-microsoft-com:vml" xmlns:wp14="http://schemas.microsoft.com/office/word/2010/wordprocessingDrawing" xmlns:wp="http://schemas.openxmlformats.org/drawingml/2006/wordprocessingDrawing" xmlns:w10="urn:schemas-microsoft-com:office:word" xmlns:w="http://schemas.openxmlformats.org/wordprocessingml/2006/main" xmlns:w14="http://schemas.microsoft.com/office/word/2010/wordml" xmlns:w15="http://schemas.microsoft.com/office/word/2012/wordml" xmlns:w16se="http://schemas.microsoft.com/office/word/2015/wordml/symex" xmlns:wpg="http://schemas.microsoft.com/office/word/2010/wordprocessingGroup" xmlns:wpi="http://schemas.microsoft.com/office/word/2010/wordprocessingInk" xmlns:wne="http://schemas.microsoft.com/office/word/2006/wordml" xmlns:wps="http://schemas.microsoft.com/office/word/2010/wordprocessingShape" mc:Ignorable="w14 w15 w16se wp14">
   <w:abstractNum w:abstractNumId="0" w15:restartNumberingAfterBreak="0">
     <w:nsid w:val="00000003"/>
     <w:multiLevelType w:val="multilevel"/>
@@ -8589,6 +9330,119 @@
     </w:lvl>
   </w:abstractNum>
   <w:abstractNum w:abstractNumId="19" w15:restartNumberingAfterBreak="0">
+    <w:nsid w:val="69B05F68"/>
+    <w:multiLevelType w:val="hybridMultilevel"/>
+    <w:tmpl w:val="D96C9BBE"/>
+    <w:lvl w:ilvl="0" w:tplc="04160001">
+      <w:start w:val="1"/>
+      <w:numFmt w:val="bullet"/>
+      <w:lvlText w:val=""/>
+      <w:lvlJc w:val="left"/>
+      <w:pPr>
+        <w:ind w:left="1146" w:hanging="360"/>
+      </w:pPr>
+      <w:rPr>
+        <w:rFonts w:ascii="Symbol" w:hAnsi="Symbol" w:hint="default"/>
+      </w:rPr>
+    </w:lvl>
+    <w:lvl w:ilvl="1" w:tplc="04160003" w:tentative="1">
+      <w:start w:val="1"/>
+      <w:numFmt w:val="bullet"/>
+      <w:lvlText w:val="o"/>
+      <w:lvlJc w:val="left"/>
+      <w:pPr>
+        <w:ind w:left="1866" w:hanging="360"/>
+      </w:pPr>
+      <w:rPr>
+        <w:rFonts w:ascii="Courier New" w:hAnsi="Courier New" w:cs="Courier New" w:hint="default"/>
+      </w:rPr>
+    </w:lvl>
+    <w:lvl w:ilvl="2" w:tplc="04160005" w:tentative="1">
+      <w:start w:val="1"/>
+      <w:numFmt w:val="bullet"/>
+      <w:lvlText w:val=""/>
+      <w:lvlJc w:val="left"/>
+      <w:pPr>
+        <w:ind w:left="2586" w:hanging="360"/>
+      </w:pPr>
+      <w:rPr>
+        <w:rFonts w:ascii="Wingdings" w:hAnsi="Wingdings" w:hint="default"/>
+      </w:rPr>
+    </w:lvl>
+    <w:lvl w:ilvl="3" w:tplc="04160001" w:tentative="1">
+      <w:start w:val="1"/>
+      <w:numFmt w:val="bullet"/>
+      <w:lvlText w:val=""/>
+      <w:lvlJc w:val="left"/>
+      <w:pPr>
+        <w:ind w:left="3306" w:hanging="360"/>
+      </w:pPr>
+      <w:rPr>
+        <w:rFonts w:ascii="Symbol" w:hAnsi="Symbol" w:hint="default"/>
+      </w:rPr>
+    </w:lvl>
+    <w:lvl w:ilvl="4" w:tplc="04160003" w:tentative="1">
+      <w:start w:val="1"/>
+      <w:numFmt w:val="bullet"/>
+      <w:lvlText w:val="o"/>
+      <w:lvlJc w:val="left"/>
+      <w:pPr>
+        <w:ind w:left="4026" w:hanging="360"/>
+      </w:pPr>
+      <w:rPr>
+        <w:rFonts w:ascii="Courier New" w:hAnsi="Courier New" w:cs="Courier New" w:hint="default"/>
+      </w:rPr>
+    </w:lvl>
+    <w:lvl w:ilvl="5" w:tplc="04160005" w:tentative="1">
+      <w:start w:val="1"/>
+      <w:numFmt w:val="bullet"/>
+      <w:lvlText w:val=""/>
+      <w:lvlJc w:val="left"/>
+      <w:pPr>
+        <w:ind w:left="4746" w:hanging="360"/>
+      </w:pPr>
+      <w:rPr>
+        <w:rFonts w:ascii="Wingdings" w:hAnsi="Wingdings" w:hint="default"/>
+      </w:rPr>
+    </w:lvl>
+    <w:lvl w:ilvl="6" w:tplc="04160001" w:tentative="1">
+      <w:start w:val="1"/>
+      <w:numFmt w:val="bullet"/>
+      <w:lvlText w:val=""/>
+      <w:lvlJc w:val="left"/>
+      <w:pPr>
+        <w:ind w:left="5466" w:hanging="360"/>
+      </w:pPr>
+      <w:rPr>
+        <w:rFonts w:ascii="Symbol" w:hAnsi="Symbol" w:hint="default"/>
+      </w:rPr>
+    </w:lvl>
+    <w:lvl w:ilvl="7" w:tplc="04160003" w:tentative="1">
+      <w:start w:val="1"/>
+      <w:numFmt w:val="bullet"/>
+      <w:lvlText w:val="o"/>
+      <w:lvlJc w:val="left"/>
+      <w:pPr>
+        <w:ind w:left="6186" w:hanging="360"/>
+      </w:pPr>
+      <w:rPr>
+        <w:rFonts w:ascii="Courier New" w:hAnsi="Courier New" w:cs="Courier New" w:hint="default"/>
+      </w:rPr>
+    </w:lvl>
+    <w:lvl w:ilvl="8" w:tplc="04160005" w:tentative="1">
+      <w:start w:val="1"/>
+      <w:numFmt w:val="bullet"/>
+      <w:lvlText w:val=""/>
+      <w:lvlJc w:val="left"/>
+      <w:pPr>
+        <w:ind w:left="6906" w:hanging="360"/>
+      </w:pPr>
+      <w:rPr>
+        <w:rFonts w:ascii="Wingdings" w:hAnsi="Wingdings" w:hint="default"/>
+      </w:rPr>
+    </w:lvl>
+  </w:abstractNum>
+  <w:abstractNum w:abstractNumId="20" w15:restartNumberingAfterBreak="0">
     <w:nsid w:val="6ED06AF0"/>
     <w:multiLevelType w:val="hybridMultilevel"/>
     <w:tmpl w:val="755E0164"/>
@@ -8728,7 +9582,7 @@
       </w:rPr>
     </w:lvl>
   </w:abstractNum>
-  <w:abstractNum w:abstractNumId="20" w15:restartNumberingAfterBreak="0">
+  <w:abstractNum w:abstractNumId="21" w15:restartNumberingAfterBreak="0">
     <w:nsid w:val="70DE48F1"/>
     <w:multiLevelType w:val="hybridMultilevel"/>
     <w:tmpl w:val="0B180CEE"/>
@@ -8845,7 +9699,7 @@
       </w:pPr>
     </w:lvl>
   </w:abstractNum>
-  <w:abstractNum w:abstractNumId="21" w15:restartNumberingAfterBreak="0">
+  <w:abstractNum w:abstractNumId="22" w15:restartNumberingAfterBreak="0">
     <w:nsid w:val="779730AF"/>
     <w:multiLevelType w:val="hybridMultilevel"/>
     <w:tmpl w:val="FAFE82D4"/>
@@ -8934,7 +9788,7 @@
       </w:pPr>
     </w:lvl>
   </w:abstractNum>
-  <w:abstractNum w:abstractNumId="22" w15:restartNumberingAfterBreak="0">
+  <w:abstractNum w:abstractNumId="23" w15:restartNumberingAfterBreak="0">
     <w:nsid w:val="7B6D44F3"/>
     <w:multiLevelType w:val="multilevel"/>
     <w:tmpl w:val="20FA66B6"/>
@@ -9057,10 +9911,10 @@
     </w:lvl>
   </w:abstractNum>
   <w:num w:numId="1">
-    <w:abstractNumId w:val="22"/>
+    <w:abstractNumId w:val="23"/>
   </w:num>
   <w:num w:numId="2">
-    <w:abstractNumId w:val="20"/>
+    <w:abstractNumId w:val="21"/>
   </w:num>
   <w:num w:numId="3">
     <w:abstractNumId w:val="3"/>
@@ -9072,7 +9926,7 @@
     <w:abstractNumId w:val="5"/>
   </w:num>
   <w:num w:numId="6">
-    <w:abstractNumId w:val="22"/>
+    <w:abstractNumId w:val="23"/>
   </w:num>
   <w:num w:numId="7">
     <w:abstractNumId w:val="9"/>
@@ -9081,37 +9935,37 @@
     <w:abstractNumId w:val="4"/>
   </w:num>
   <w:num w:numId="9">
-    <w:abstractNumId w:val="22"/>
+    <w:abstractNumId w:val="23"/>
   </w:num>
   <w:num w:numId="10">
-    <w:abstractNumId w:val="22"/>
+    <w:abstractNumId w:val="23"/>
   </w:num>
   <w:num w:numId="11">
-    <w:abstractNumId w:val="22"/>
+    <w:abstractNumId w:val="23"/>
   </w:num>
   <w:num w:numId="12">
     <w:abstractNumId w:val="2"/>
   </w:num>
   <w:num w:numId="13">
-    <w:abstractNumId w:val="22"/>
+    <w:abstractNumId w:val="23"/>
   </w:num>
   <w:num w:numId="14">
-    <w:abstractNumId w:val="22"/>
+    <w:abstractNumId w:val="23"/>
   </w:num>
   <w:num w:numId="15">
-    <w:abstractNumId w:val="22"/>
+    <w:abstractNumId w:val="23"/>
   </w:num>
   <w:num w:numId="16">
-    <w:abstractNumId w:val="22"/>
+    <w:abstractNumId w:val="23"/>
   </w:num>
   <w:num w:numId="17">
-    <w:abstractNumId w:val="22"/>
+    <w:abstractNumId w:val="23"/>
   </w:num>
   <w:num w:numId="18">
-    <w:abstractNumId w:val="19"/>
+    <w:abstractNumId w:val="20"/>
   </w:num>
   <w:num w:numId="19">
-    <w:abstractNumId w:val="22"/>
+    <w:abstractNumId w:val="23"/>
   </w:num>
   <w:num w:numId="20">
     <w:abstractNumId w:val="17"/>
@@ -9126,7 +9980,7 @@
     <w:abstractNumId w:val="0"/>
   </w:num>
   <w:num w:numId="24">
-    <w:abstractNumId w:val="22"/>
+    <w:abstractNumId w:val="23"/>
   </w:num>
   <w:num w:numId="25">
     <w:abstractNumId w:val="13"/>
@@ -9144,16 +9998,16 @@
     <w:abstractNumId w:val="8"/>
   </w:num>
   <w:num w:numId="30">
-    <w:abstractNumId w:val="22"/>
+    <w:abstractNumId w:val="23"/>
   </w:num>
   <w:num w:numId="31">
-    <w:abstractNumId w:val="22"/>
+    <w:abstractNumId w:val="23"/>
   </w:num>
   <w:num w:numId="32">
     <w:abstractNumId w:val="18"/>
   </w:num>
   <w:num w:numId="33">
-    <w:abstractNumId w:val="22"/>
+    <w:abstractNumId w:val="23"/>
     <w:lvlOverride w:ilvl="0">
       <w:startOverride w:val="1"/>
     </w:lvlOverride>
@@ -9183,10 +10037,10 @@
     </w:lvlOverride>
   </w:num>
   <w:num w:numId="34">
-    <w:abstractNumId w:val="22"/>
+    <w:abstractNumId w:val="23"/>
   </w:num>
   <w:num w:numId="35">
-    <w:abstractNumId w:val="21"/>
+    <w:abstractNumId w:val="22"/>
   </w:num>
   <w:num w:numId="36">
     <w:abstractNumId w:val="7"/>
@@ -9198,7 +10052,7 @@
     <w:abstractNumId w:val="12"/>
   </w:num>
   <w:num w:numId="39">
-    <w:abstractNumId w:val="22"/>
+    <w:abstractNumId w:val="23"/>
     <w:lvlOverride w:ilvl="0">
       <w:startOverride w:val="1"/>
     </w:lvlOverride>
@@ -9227,11 +10081,14 @@
       <w:startOverride w:val="1"/>
     </w:lvlOverride>
   </w:num>
+  <w:num w:numId="40">
+    <w:abstractNumId w:val="19"/>
+  </w:num>
 </w:numbering>
 </file>
 
 <file path=word/people.xml><?xml version="1.0" encoding="utf-8"?>
-<w15:people xmlns:wpc="http://schemas.microsoft.com/office/word/2010/wordprocessingCanvas" xmlns:cx="http://schemas.microsoft.com/office/drawing/2014/chartex" xmlns:cx1="http://schemas.microsoft.com/office/drawing/2015/9/8/chartex" xmlns:cx2="http://schemas.microsoft.com/office/drawing/2015/10/21/chartex" xmlns:cx3="http://schemas.microsoft.com/office/drawing/2016/5/9/chartex" xmlns:cx4="http://schemas.microsoft.com/office/drawing/2016/5/10/chartex" xmlns:cx5="http://schemas.microsoft.com/office/drawing/2016/5/11/chartex" xmlns:cx6="http://schemas.microsoft.com/office/drawing/2016/5/12/chartex" xmlns:cx7="http://schemas.microsoft.com/office/drawing/2016/5/13/chartex" xmlns:cx8="http://schemas.microsoft.com/office/drawing/2016/5/14/chartex" xmlns:mc="http://schemas.openxmlformats.org/markup-compatibility/2006" xmlns:aink="http://schemas.microsoft.com/office/drawing/2016/ink" xmlns:am3d="http://schemas.microsoft.com/office/drawing/2017/model3d" xmlns:o="urn:schemas-microsoft-com:office:office" xmlns:r="http://schemas.openxmlformats.org/officeDocument/2006/relationships" xmlns:m="http://schemas.openxmlformats.org/officeDocument/2006/math" xmlns:v="urn:schemas-microsoft-com:vml" xmlns:wp14="http://schemas.microsoft.com/office/word/2010/wordprocessingDrawing" xmlns:wp="http://schemas.openxmlformats.org/drawingml/2006/wordprocessingDrawing" xmlns:w10="urn:schemas-microsoft-com:office:word" xmlns:w="http://schemas.openxmlformats.org/wordprocessingml/2006/main" xmlns:w14="http://schemas.microsoft.com/office/word/2010/wordml" xmlns:w15="http://schemas.microsoft.com/office/word/2012/wordml" xmlns:w16cex="http://schemas.microsoft.com/office/word/2018/wordml/cex" xmlns:w16cid="http://schemas.microsoft.com/office/word/2016/wordml/cid" xmlns:w16="http://schemas.microsoft.com/office/word/2018/wordml" xmlns:w16se="http://schemas.microsoft.com/office/word/2015/wordml/symex" xmlns:wpg="http://schemas.microsoft.com/office/word/2010/wordprocessingGroup" xmlns:wpi="http://schemas.microsoft.com/office/word/2010/wordprocessingInk" xmlns:wne="http://schemas.microsoft.com/office/word/2006/wordml" xmlns:wps="http://schemas.microsoft.com/office/word/2010/wordprocessingShape" mc:Ignorable="w14 w15 w16se w16cid w16 w16cex wp14">
+<w15:people xmlns:wpc="http://schemas.microsoft.com/office/word/2010/wordprocessingCanvas" xmlns:cx="http://schemas.microsoft.com/office/drawing/2014/chartex" xmlns:mc="http://schemas.openxmlformats.org/markup-compatibility/2006" xmlns:o="urn:schemas-microsoft-com:office:office" xmlns:r="http://schemas.openxmlformats.org/officeDocument/2006/relationships" xmlns:m="http://schemas.openxmlformats.org/officeDocument/2006/math" xmlns:v="urn:schemas-microsoft-com:vml" xmlns:wp14="http://schemas.microsoft.com/office/word/2010/wordprocessingDrawing" xmlns:wp="http://schemas.openxmlformats.org/drawingml/2006/wordprocessingDrawing" xmlns:w10="urn:schemas-microsoft-com:office:word" xmlns:w="http://schemas.openxmlformats.org/wordprocessingml/2006/main" xmlns:w14="http://schemas.microsoft.com/office/word/2010/wordml" xmlns:w15="http://schemas.microsoft.com/office/word/2012/wordml" xmlns:w16se="http://schemas.microsoft.com/office/word/2015/wordml/symex" xmlns:wpg="http://schemas.microsoft.com/office/word/2010/wordprocessingGroup" xmlns:wpi="http://schemas.microsoft.com/office/word/2010/wordprocessingInk" xmlns:wne="http://schemas.microsoft.com/office/word/2006/wordml" xmlns:wps="http://schemas.microsoft.com/office/word/2010/wordprocessingShape" mc:Ignorable="w14 w15 w16se wp14">
   <w15:person w15:author="altobelli">
     <w15:presenceInfo w15:providerId="None" w15:userId="altobelli"/>
   </w15:person>
@@ -9242,7 +10099,7 @@
 </file>
 
 <file path=word/styles.xml><?xml version="1.0" encoding="utf-8"?>
-<w:styles xmlns:mc="http://schemas.openxmlformats.org/markup-compatibility/2006" xmlns:r="http://schemas.openxmlformats.org/officeDocument/2006/relationships" xmlns:w="http://schemas.openxmlformats.org/wordprocessingml/2006/main" xmlns:w14="http://schemas.microsoft.com/office/word/2010/wordml" xmlns:w15="http://schemas.microsoft.com/office/word/2012/wordml" xmlns:w16cex="http://schemas.microsoft.com/office/word/2018/wordml/cex" xmlns:w16cid="http://schemas.microsoft.com/office/word/2016/wordml/cid" xmlns:w16="http://schemas.microsoft.com/office/word/2018/wordml" xmlns:w16se="http://schemas.microsoft.com/office/word/2015/wordml/symex" mc:Ignorable="w14 w15 w16se w16cid w16 w16cex">
+<w:styles xmlns:mc="http://schemas.openxmlformats.org/markup-compatibility/2006" xmlns:r="http://schemas.openxmlformats.org/officeDocument/2006/relationships" xmlns:w="http://schemas.openxmlformats.org/wordprocessingml/2006/main" xmlns:w14="http://schemas.microsoft.com/office/word/2010/wordml" xmlns:w15="http://schemas.microsoft.com/office/word/2012/wordml" xmlns:w16se="http://schemas.microsoft.com/office/word/2015/wordml/symex" mc:Ignorable="w14 w15 w16se">
   <w:docDefaults>
     <w:rPrDefault>
       <w:rPr>
@@ -9252,7 +10109,7 @@
     </w:rPrDefault>
     <w:pPrDefault/>
   </w:docDefaults>
-  <w:latentStyles w:defLockedState="0" w:defUIPriority="99" w:defSemiHidden="0" w:defUnhideWhenUsed="0" w:defQFormat="0" w:count="376">
+  <w:latentStyles w:defLockedState="0" w:defUIPriority="99" w:defSemiHidden="0" w:defUnhideWhenUsed="0" w:defQFormat="0" w:count="371">
     <w:lsdException w:name="Normal" w:uiPriority="0" w:qFormat="1"/>
     <w:lsdException w:name="heading 1" w:uiPriority="0" w:qFormat="1"/>
     <w:lsdException w:name="heading 2" w:uiPriority="0" w:qFormat="1"/>
@@ -9624,16 +10481,11 @@
     <w:lsdException w:name="List Table 5 Dark Accent 6" w:uiPriority="50"/>
     <w:lsdException w:name="List Table 6 Colorful Accent 6" w:uiPriority="51"/>
     <w:lsdException w:name="List Table 7 Colorful Accent 6" w:uiPriority="52"/>
-    <w:lsdException w:name="Mention" w:semiHidden="1" w:unhideWhenUsed="1"/>
-    <w:lsdException w:name="Smart Hyperlink" w:semiHidden="1" w:unhideWhenUsed="1"/>
-    <w:lsdException w:name="Hashtag" w:semiHidden="1" w:unhideWhenUsed="1"/>
-    <w:lsdException w:name="Unresolved Mention" w:semiHidden="1" w:unhideWhenUsed="1"/>
-    <w:lsdException w:name="Smart Link" w:semiHidden="1" w:unhideWhenUsed="1"/>
   </w:latentStyles>
   <w:style w:type="paragraph" w:default="1" w:styleId="Normal">
     <w:name w:val="Normal"/>
     <w:qFormat/>
-    <w:rsid w:val="003E632E"/>
+    <w:rsid w:val="00B13891"/>
     <w:pPr>
       <w:spacing w:line="360" w:lineRule="auto"/>
       <w:jc w:val="both"/>
@@ -10391,7 +11243,7 @@
       <w:contextualSpacing/>
     </w:pPr>
   </w:style>
-  <w:style w:type="character" w:styleId="MenoPendente">
+  <w:style w:type="character" w:customStyle="1" w:styleId="UnresolvedMention">
     <w:name w:val="Unresolved Mention"/>
     <w:basedOn w:val="Fontepargpadro"/>
     <w:uiPriority w:val="99"/>
@@ -10706,7 +11558,7 @@
 </file>
 
 <file path=customXml/itemProps1.xml><?xml version="1.0" encoding="utf-8"?>
-<ds:datastoreItem xmlns:ds="http://schemas.openxmlformats.org/officeDocument/2006/customXml" ds:itemID="{2DA5B4B7-2CA2-4C3C-B5E3-307DA72DB2E0}">
+<ds:datastoreItem xmlns:ds="http://schemas.openxmlformats.org/officeDocument/2006/customXml" ds:itemID="{FDCC21F1-F1C8-4B15-BF6E-172E9D1165D5}">
   <ds:schemaRefs>
     <ds:schemaRef ds:uri="http://schemas.openxmlformats.org/officeDocument/2006/bibliography"/>
   </ds:schemaRefs>

</xml_diff>

<commit_message>
fechano desc das classes
</commit_message>
<xml_diff>
--- a/TCC - Marcello Telles e Yasmim Lima.docx
+++ b/TCC - Marcello Telles e Yasmim Lima.docx
@@ -1,6 +1,6 @@
 
 <file path=word/document.xml><?xml version="1.0" encoding="utf-8"?>
-<w:document xmlns:wpc="http://schemas.microsoft.com/office/word/2010/wordprocessingCanvas" xmlns:cx="http://schemas.microsoft.com/office/drawing/2014/chartex" xmlns:mc="http://schemas.openxmlformats.org/markup-compatibility/2006" xmlns:o="urn:schemas-microsoft-com:office:office" xmlns:r="http://schemas.openxmlformats.org/officeDocument/2006/relationships" xmlns:m="http://schemas.openxmlformats.org/officeDocument/2006/math" xmlns:v="urn:schemas-microsoft-com:vml" xmlns:wp14="http://schemas.microsoft.com/office/word/2010/wordprocessingDrawing" xmlns:wp="http://schemas.openxmlformats.org/drawingml/2006/wordprocessingDrawing" xmlns:w10="urn:schemas-microsoft-com:office:word" xmlns:w="http://schemas.openxmlformats.org/wordprocessingml/2006/main" xmlns:w14="http://schemas.microsoft.com/office/word/2010/wordml" xmlns:w15="http://schemas.microsoft.com/office/word/2012/wordml" xmlns:w16se="http://schemas.microsoft.com/office/word/2015/wordml/symex" xmlns:wpg="http://schemas.microsoft.com/office/word/2010/wordprocessingGroup" xmlns:wpi="http://schemas.microsoft.com/office/word/2010/wordprocessingInk" xmlns:wne="http://schemas.microsoft.com/office/word/2006/wordml" xmlns:wps="http://schemas.microsoft.com/office/word/2010/wordprocessingShape" mc:Ignorable="w14 w15 w16se wp14">
+<w:document xmlns:wpc="http://schemas.microsoft.com/office/word/2010/wordprocessingCanvas" xmlns:cx="http://schemas.microsoft.com/office/drawing/2014/chartex" xmlns:cx1="http://schemas.microsoft.com/office/drawing/2015/9/8/chartex" xmlns:cx2="http://schemas.microsoft.com/office/drawing/2015/10/21/chartex" xmlns:cx3="http://schemas.microsoft.com/office/drawing/2016/5/9/chartex" xmlns:cx4="http://schemas.microsoft.com/office/drawing/2016/5/10/chartex" xmlns:cx5="http://schemas.microsoft.com/office/drawing/2016/5/11/chartex" xmlns:cx6="http://schemas.microsoft.com/office/drawing/2016/5/12/chartex" xmlns:cx7="http://schemas.microsoft.com/office/drawing/2016/5/13/chartex" xmlns:cx8="http://schemas.microsoft.com/office/drawing/2016/5/14/chartex" xmlns:mc="http://schemas.openxmlformats.org/markup-compatibility/2006" xmlns:aink="http://schemas.microsoft.com/office/drawing/2016/ink" xmlns:am3d="http://schemas.microsoft.com/office/drawing/2017/model3d" xmlns:o="urn:schemas-microsoft-com:office:office" xmlns:r="http://schemas.openxmlformats.org/officeDocument/2006/relationships" xmlns:m="http://schemas.openxmlformats.org/officeDocument/2006/math" xmlns:v="urn:schemas-microsoft-com:vml" xmlns:wp14="http://schemas.microsoft.com/office/word/2010/wordprocessingDrawing" xmlns:wp="http://schemas.openxmlformats.org/drawingml/2006/wordprocessingDrawing" xmlns:w10="urn:schemas-microsoft-com:office:word" xmlns:w="http://schemas.openxmlformats.org/wordprocessingml/2006/main" xmlns:w14="http://schemas.microsoft.com/office/word/2010/wordml" xmlns:w15="http://schemas.microsoft.com/office/word/2012/wordml" xmlns:w16cex="http://schemas.microsoft.com/office/word/2018/wordml/cex" xmlns:w16cid="http://schemas.microsoft.com/office/word/2016/wordml/cid" xmlns:w16="http://schemas.microsoft.com/office/word/2018/wordml" xmlns:w16se="http://schemas.microsoft.com/office/word/2015/wordml/symex" xmlns:wpg="http://schemas.microsoft.com/office/word/2010/wordprocessingGroup" xmlns:wpi="http://schemas.microsoft.com/office/word/2010/wordprocessingInk" xmlns:wne="http://schemas.microsoft.com/office/word/2006/wordml" xmlns:wps="http://schemas.microsoft.com/office/word/2010/wordprocessingShape" mc:Ignorable="w14 w15 w16se w16cid w16 w16cex wp14">
   <w:body>
     <w:p>
       <w:pPr>
@@ -593,7 +593,7 @@
                     <pic:cNvPicPr/>
                   </pic:nvPicPr>
                   <pic:blipFill>
-                    <a:blip r:embed="rId10"/>
+                    <a:blip r:embed="rId11"/>
                     <a:stretch>
                       <a:fillRect/>
                     </a:stretch>
@@ -856,15 +856,7 @@
       </w:r>
       <w:proofErr w:type="spellEnd"/>
       <w:r>
-        <w:t xml:space="preserve"> </w:t>
-      </w:r>
-      <w:proofErr w:type="spellStart"/>
-      <w:r>
-        <w:t>Markup</w:t>
-      </w:r>
-      <w:proofErr w:type="spellEnd"/>
-      <w:r>
-        <w:t xml:space="preserve"> </w:t>
+        <w:t xml:space="preserve"> Markup </w:t>
       </w:r>
       <w:proofErr w:type="spellStart"/>
       <w:r>
@@ -954,7 +946,7 @@
                     <pic:cNvPicPr/>
                   </pic:nvPicPr>
                   <pic:blipFill>
-                    <a:blip r:embed="rId11"/>
+                    <a:blip r:embed="rId12"/>
                     <a:stretch>
                       <a:fillRect/>
                     </a:stretch>
@@ -1129,7 +1121,7 @@
                     <pic:cNvPicPr/>
                   </pic:nvPicPr>
                   <pic:blipFill>
-                    <a:blip r:embed="rId12"/>
+                    <a:blip r:embed="rId13"/>
                     <a:stretch>
                       <a:fillRect/>
                     </a:stretch>
@@ -1383,7 +1375,7 @@
                     </pic:cNvPicPr>
                   </pic:nvPicPr>
                   <pic:blipFill>
-                    <a:blip r:embed="rId13">
+                    <a:blip r:embed="rId15">
                       <a:extLst>
                         <a:ext uri="{28A0092B-C50C-407E-A947-70E740481C1C}">
                           <a14:useLocalDpi xmlns:a14="http://schemas.microsoft.com/office/drawing/2010/main" val="0"/>
@@ -1477,6 +1469,7 @@
         <w:t xml:space="preserve"> </w:t>
       </w:r>
       <w:proofErr w:type="spellStart"/>
+      <w:proofErr w:type="gramStart"/>
       <w:r>
         <w:t>Soup</w:t>
       </w:r>
@@ -1484,6 +1477,7 @@
       <w:r>
         <w:t>[</w:t>
       </w:r>
+      <w:proofErr w:type="gramEnd"/>
       <w:r>
         <w:t>19</w:t>
       </w:r>
@@ -1647,7 +1641,7 @@
                     </pic:cNvPicPr>
                   </pic:nvPicPr>
                   <pic:blipFill>
-                    <a:blip r:embed="rId14" cstate="print">
+                    <a:blip r:embed="rId16" cstate="print">
                       <a:extLst>
                         <a:ext uri="{28A0092B-C50C-407E-A947-70E740481C1C}">
                           <a14:useLocalDpi xmlns:a14="http://schemas.microsoft.com/office/drawing/2010/main" val="0"/>
@@ -1869,7 +1863,7 @@
                     <pic:cNvPicPr/>
                   </pic:nvPicPr>
                   <pic:blipFill>
-                    <a:blip r:embed="rId15"/>
+                    <a:blip r:embed="rId17"/>
                     <a:stretch>
                       <a:fillRect/>
                     </a:stretch>
@@ -2477,7 +2471,7 @@
             <w:r>
               <w:t xml:space="preserve">O endereço </w:t>
             </w:r>
-            <w:hyperlink r:id="rId16" w:history="1">
+            <w:hyperlink r:id="rId18" w:history="1">
               <w:r>
                 <w:rPr>
                   <w:rStyle w:val="Hyperlink"/>
@@ -2526,9 +2520,12 @@
               <w:t>txtEmpresa</w:t>
             </w:r>
             <w:proofErr w:type="spellEnd"/>
+            <w:r>
+              <w:t>“</w:t>
+            </w:r>
             <w:proofErr w:type="gramEnd"/>
             <w:r>
-              <w:t xml:space="preserve">“: empresa </w:t>
+              <w:t xml:space="preserve">: empresa </w:t>
             </w:r>
             <w:proofErr w:type="spellStart"/>
             <w:r>
@@ -2760,7 +2757,7 @@
             <w:r>
               <w:t xml:space="preserve"> endereço </w:t>
             </w:r>
-            <w:hyperlink r:id="rId17" w:history="1">
+            <w:hyperlink r:id="rId19" w:history="1">
               <w:r>
                 <w:rPr>
                   <w:rStyle w:val="Hyperlink"/>
@@ -2927,54 +2924,36 @@
         <w:t xml:space="preserve"> navegação, </w:t>
       </w:r>
       <w:r>
-        <w:t xml:space="preserve">fazer </w:t>
-      </w:r>
-      <w:r>
-        <w:t xml:space="preserve">a conversão do conteúdo das páginas </w:t>
-      </w:r>
-      <w:r>
-        <w:t xml:space="preserve">em </w:t>
-      </w:r>
-      <w:r>
-        <w:t>formatos conhecidos como texto, XML [22] e HTML, além de facilitar a</w:t>
+        <w:t xml:space="preserve">fazer o </w:t>
+      </w:r>
+      <w:r>
+        <w:t xml:space="preserve">parse em HTML e </w:t>
+      </w:r>
+      <w:r>
+        <w:t>representar</w:t>
       </w:r>
       <w:r>
         <w:t xml:space="preserve"> </w:t>
       </w:r>
       <w:r>
-        <w:t>exportação</w:t>
+        <w:t>os</w:t>
+      </w:r>
+      <w:r>
+        <w:t xml:space="preserve"> dados em arquivos com formatos </w:t>
+      </w:r>
+      <w:r>
+        <w:t>JSON</w:t>
+      </w:r>
+      <w:r>
+        <w:t xml:space="preserve"> [21]</w:t>
+      </w:r>
+      <w:r>
+        <w:t>, CSV</w:t>
       </w:r>
       <w:r>
         <w:t xml:space="preserve"> </w:t>
       </w:r>
       <w:r>
-        <w:t>d</w:t>
-      </w:r>
-      <w:r>
-        <w:t>os</w:t>
-      </w:r>
-      <w:r>
-        <w:t xml:space="preserve"> dados em</w:t>
-      </w:r>
-      <w:r>
-        <w:t xml:space="preserve"> arquivos</w:t>
-      </w:r>
-      <w:r>
-        <w:t xml:space="preserve"> </w:t>
-      </w:r>
-      <w:r>
-        <w:t>JSON</w:t>
-      </w:r>
-      <w:r>
-        <w:t xml:space="preserve"> [21]</w:t>
-      </w:r>
-      <w:r>
-        <w:t>, CSV</w:t>
-      </w:r>
-      <w:r>
-        <w:t xml:space="preserve"> </w:t>
-      </w:r>
-      <w:r>
         <w:t xml:space="preserve">e </w:t>
       </w:r>
       <w:r>
@@ -2985,8 +2964,20 @@
       </w:r>
     </w:p>
     <w:p>
+      <w:r>
+        <w:tab/>
+      </w:r>
+    </w:p>
+    <w:p>
       <w:pPr>
         <w:pStyle w:val="Sumrio1"/>
+        <w:rPr>
+          <w:rFonts w:cs="Arial"/>
+          <w:color w:val="202122"/>
+          <w:sz w:val="21"/>
+          <w:szCs w:val="21"/>
+          <w:shd w:val="clear" w:color="auto" w:fill="FFFFFF"/>
+        </w:rPr>
       </w:pPr>
       <w:r>
         <w:t xml:space="preserve">Um projeto </w:t>
@@ -3005,17 +2996,13 @@
       <w:r>
         <w:t xml:space="preserve"> construída em </w:t>
       </w:r>
-      <w:r>
-        <w:t>classes de capturas de dados</w:t>
-      </w:r>
-      <w:r>
-        <w:t xml:space="preserve">, </w:t>
-      </w:r>
-      <w:r>
-        <w:t>conhecidas como</w:t>
-      </w:r>
-      <w:r>
-        <w:t xml:space="preserve"> </w:t>
+      <w:proofErr w:type="spellStart"/>
+      <w:r>
+        <w:t>bots</w:t>
+      </w:r>
+      <w:proofErr w:type="spellEnd"/>
+      <w:r>
+        <w:t xml:space="preserve"> autônomos, chamados de </w:t>
       </w:r>
       <w:proofErr w:type="spellStart"/>
       <w:r>
@@ -3023,61 +3010,18 @@
       </w:r>
       <w:proofErr w:type="spellEnd"/>
       <w:r>
-        <w:t xml:space="preserve"> [23</w:t>
-      </w:r>
-      <w:r>
-        <w:t>]</w:t>
-      </w:r>
-      <w:r>
-        <w:t xml:space="preserve">. Essas classes possuem funcionalidades básicas sobre como extrair informações estruturadas </w:t>
-      </w:r>
-      <w:r>
-        <w:t>da web</w:t>
-      </w:r>
-      <w:r>
-        <w:t>, e é nelas que definimos o comportamento específico sobre como capturar e converter as páginas de um site em particular</w:t>
-      </w:r>
-      <w:r>
-        <w:t>.</w:t>
-      </w:r>
-    </w:p>
-    <w:p>
-      <w:pPr>
-        <w:ind w:firstLine="426"/>
-      </w:pPr>
-      <w:r>
-        <w:t xml:space="preserve">Para as traduções de componentes farmacêuticos necessárias antes da busca no livro especializado, que possui conteúdo em inglês, utilizamos a biblioteca </w:t>
-      </w:r>
-      <w:proofErr w:type="spellStart"/>
-      <w:r>
-        <w:t>googletrans</w:t>
-      </w:r>
-      <w:proofErr w:type="spellEnd"/>
-      <w:r>
-        <w:t xml:space="preserve"> [25], disponível no repositório de pacotes Python.</w:t>
-      </w:r>
-    </w:p>
-    <w:p>
-      <w:pPr>
-        <w:ind w:firstLine="426"/>
-      </w:pPr>
-      <w:r>
-        <w:lastRenderedPageBreak/>
-        <w:t xml:space="preserve">Para a captura e tratamento de </w:t>
-      </w:r>
-      <w:proofErr w:type="spellStart"/>
-      <w:r>
-        <w:t>metadados</w:t>
-      </w:r>
-      <w:proofErr w:type="spellEnd"/>
-      <w:r>
-        <w:t xml:space="preserve"> sobre a execução do projeto, incluindo, por exemplo, informações sobre sugestões de medicamentos encontradas, bulas baixadas, conteúdo traduzido de cada bula e posterior busca no livro especialista, utilizamos a biblioteca especializada em análise de dados Pandas</w:t>
-      </w:r>
-      <w:r>
-        <w:t xml:space="preserve"> [24]</w:t>
-      </w:r>
-      <w:r>
-        <w:t>.</w:t>
+        <w:t xml:space="preserve">, que </w:t>
+      </w:r>
+      <w:r>
+        <w:t xml:space="preserve">neles são definidos os sites utilizados, o fluxo da navegação e o parse no </w:t>
+      </w:r>
+      <w:proofErr w:type="spellStart"/>
+      <w:r>
+        <w:t>html</w:t>
+      </w:r>
+      <w:proofErr w:type="spellEnd"/>
+      <w:r>
+        <w:t xml:space="preserve"> afim de obter a extração da informação desejada. </w:t>
       </w:r>
     </w:p>
     <w:p>
@@ -3094,10 +3038,35 @@
     </w:p>
     <w:p>
       <w:pPr>
+        <w:rPr>
+          <w:rFonts w:ascii="Georgia" w:hAnsi="Georgia"/>
+          <w:color w:val="292929"/>
+          <w:spacing w:val="-1"/>
+          <w:sz w:val="32"/>
+          <w:szCs w:val="32"/>
+          <w:shd w:val="clear" w:color="auto" w:fill="FFFFFF"/>
+        </w:rPr>
+      </w:pPr>
+    </w:p>
+    <w:p>
+      <w:pPr>
+        <w:rPr>
+          <w:rFonts w:ascii="Georgia" w:hAnsi="Georgia"/>
+          <w:color w:val="292929"/>
+          <w:spacing w:val="-1"/>
+          <w:sz w:val="32"/>
+          <w:szCs w:val="32"/>
+          <w:shd w:val="clear" w:color="auto" w:fill="FFFFFF"/>
+        </w:rPr>
+      </w:pPr>
+    </w:p>
+    <w:p>
+      <w:pPr>
         <w:pStyle w:val="Ttulo2"/>
       </w:pPr>
       <w:commentRangeStart w:id="18"/>
       <w:r>
+        <w:lastRenderedPageBreak/>
         <w:t>DIAGRAMA DE CLASSES</w:t>
       </w:r>
       <w:commentRangeEnd w:id="18"/>
@@ -3112,497 +3081,18 @@
     </w:p>
     <w:p>
       <w:pPr>
+        <w:pStyle w:val="Ttulo2"/>
+      </w:pPr>
+      <w:r>
+        <w:t>FONTES</w:t>
+      </w:r>
+    </w:p>
+    <w:p>
+      <w:pPr>
         <w:pStyle w:val="Sumrio1"/>
       </w:pPr>
       <w:r>
-        <w:t>O diagrama de classes do projeto traduz a arquitetura aplicada, demonstrando a organização em módulos e, quando há, o relacionamento entre as classes utilizadas</w:t>
-      </w:r>
-      <w:r>
-        <w:t xml:space="preserve">, com base no </w:t>
-      </w:r>
-      <w:r>
-        <w:rPr>
-          <w:i/>
-        </w:rPr>
-        <w:t>framework</w:t>
-      </w:r>
-      <w:r>
-        <w:t xml:space="preserve"> </w:t>
-      </w:r>
-      <w:proofErr w:type="spellStart"/>
-      <w:r>
-        <w:t>Scrapy</w:t>
-      </w:r>
-      <w:proofErr w:type="spellEnd"/>
-      <w:r>
-        <w:t xml:space="preserve"> e na biblioteca Pandas [24]</w:t>
-      </w:r>
-      <w:r>
-        <w:t>.</w:t>
-      </w:r>
-    </w:p>
-    <w:p>
-      <w:pPr>
-        <w:ind w:firstLine="426"/>
-      </w:pPr>
-      <w:r>
-        <w:t>O projeto foi projetado para funcionar através de módulos independentes, de forma que não há comunicação direta entre eles e, portanto, não há relacionamento entre as suas respectivas classes. A sequência de execução se dá através da troca de mensagens e os insumos são recebidos e lidos através de arquivos gravados no próprio sistema de arquivos do computador hospedeiro.</w:t>
-      </w:r>
-    </w:p>
-    <w:p>
-      <w:pPr>
-        <w:ind w:firstLine="426"/>
-      </w:pPr>
-      <w:r>
-        <w:t>No caso das classes responsáveis por capturar as informações da fonte web, utilizamos o conceito de herança, presente no paradigma de Programação Orientada à Objetos, para herdar todos os atributos e métodos básicos da classe primária e implementamos as especificidades de cada fonte em questão.</w:t>
-      </w:r>
-    </w:p>
-    <w:p>
-      <w:pPr>
-        <w:pStyle w:val="Ttulo3"/>
-      </w:pPr>
-      <w:r>
-        <w:t>DESCRIÇÃO DAS CLASSES</w:t>
-      </w:r>
-    </w:p>
-    <w:p>
-      <w:pPr>
-        <w:pStyle w:val="PargrafodaLista"/>
-        <w:numPr>
-          <w:ilvl w:val="0"/>
-          <w:numId w:val="40"/>
-        </w:numPr>
-      </w:pPr>
-      <w:proofErr w:type="spellStart"/>
-      <w:r>
-        <w:rPr>
-          <w:b/>
-        </w:rPr>
-        <w:t>Spider</w:t>
-      </w:r>
-      <w:proofErr w:type="spellEnd"/>
-      <w:r>
-        <w:t xml:space="preserve">: componente do framework </w:t>
-      </w:r>
-      <w:proofErr w:type="spellStart"/>
-      <w:r>
-        <w:rPr>
-          <w:i/>
-        </w:rPr>
-        <w:t>Scrapy</w:t>
-      </w:r>
-      <w:proofErr w:type="spellEnd"/>
-      <w:r>
-        <w:rPr>
-          <w:i/>
-        </w:rPr>
-        <w:t xml:space="preserve"> </w:t>
-      </w:r>
-      <w:r>
-        <w:t>[20] que já implementa funcionalidades básicas para a captura e conversão de dados oriundos de páginas web.</w:t>
-      </w:r>
-    </w:p>
-    <w:p>
-      <w:pPr>
-        <w:pStyle w:val="PargrafodaLista"/>
-        <w:numPr>
-          <w:ilvl w:val="0"/>
-          <w:numId w:val="40"/>
-        </w:numPr>
-      </w:pPr>
-      <w:proofErr w:type="spellStart"/>
-      <w:r>
-        <w:rPr>
-          <w:b/>
-        </w:rPr>
-        <w:t>CrawlerRunner</w:t>
-      </w:r>
-      <w:proofErr w:type="spellEnd"/>
-      <w:r>
-        <w:t xml:space="preserve">: </w:t>
-      </w:r>
-      <w:r>
-        <w:t xml:space="preserve">componente do framework </w:t>
-      </w:r>
-      <w:proofErr w:type="spellStart"/>
-      <w:r>
-        <w:rPr>
-          <w:i/>
-        </w:rPr>
-        <w:t>Scrapy</w:t>
-      </w:r>
-      <w:proofErr w:type="spellEnd"/>
-      <w:r>
-        <w:rPr>
-          <w:i/>
-        </w:rPr>
-        <w:t xml:space="preserve"> </w:t>
-      </w:r>
-      <w:r>
-        <w:t>[20]</w:t>
-      </w:r>
-      <w:r>
-        <w:t xml:space="preserve"> responsável por gerenciar e manter rastreabilidade da execução de diferentes </w:t>
-      </w:r>
-      <w:proofErr w:type="spellStart"/>
-      <w:r>
-        <w:rPr>
-          <w:i/>
-        </w:rPr>
-        <w:t>spiders</w:t>
-      </w:r>
-      <w:proofErr w:type="spellEnd"/>
-      <w:r>
-        <w:t>.</w:t>
-      </w:r>
-    </w:p>
-    <w:p>
-      <w:pPr>
-        <w:pStyle w:val="PargrafodaLista"/>
-        <w:numPr>
-          <w:ilvl w:val="0"/>
-          <w:numId w:val="40"/>
-        </w:numPr>
-      </w:pPr>
-      <w:proofErr w:type="spellStart"/>
-      <w:r>
-        <w:rPr>
-          <w:b/>
-        </w:rPr>
-        <w:lastRenderedPageBreak/>
-        <w:t>AnvisaAutocompleteSpider</w:t>
-      </w:r>
-      <w:proofErr w:type="spellEnd"/>
-      <w:r>
-        <w:rPr>
-          <w:b/>
-        </w:rPr>
-        <w:t xml:space="preserve">: </w:t>
-      </w:r>
-      <w:r>
-        <w:t xml:space="preserve">especificação da classe base </w:t>
-      </w:r>
-      <w:proofErr w:type="spellStart"/>
-      <w:r>
-        <w:rPr>
-          <w:i/>
-        </w:rPr>
-        <w:t>Spider</w:t>
-      </w:r>
-      <w:proofErr w:type="spellEnd"/>
-      <w:r>
-        <w:t>, cuja responsabilidade é a de capturar as todas as sugestões possíveis de nomes de medicamentos fornecidas pela Anvisa e salvar o resultado em um arquivo texto.</w:t>
-      </w:r>
-    </w:p>
-    <w:p>
-      <w:pPr>
-        <w:pStyle w:val="PargrafodaLista"/>
-        <w:numPr>
-          <w:ilvl w:val="0"/>
-          <w:numId w:val="40"/>
-        </w:numPr>
-      </w:pPr>
-      <w:proofErr w:type="spellStart"/>
-      <w:r>
-        <w:rPr>
-          <w:b/>
-        </w:rPr>
-        <w:t>AnvisaBularioSpider</w:t>
-      </w:r>
-      <w:proofErr w:type="spellEnd"/>
-      <w:r>
-        <w:rPr>
-          <w:b/>
-        </w:rPr>
-        <w:t xml:space="preserve">: </w:t>
-      </w:r>
-      <w:r>
-        <w:t xml:space="preserve">especificação da classe base </w:t>
-      </w:r>
-      <w:proofErr w:type="spellStart"/>
-      <w:r>
-        <w:rPr>
-          <w:i/>
-        </w:rPr>
-        <w:t>Spider</w:t>
-      </w:r>
-      <w:proofErr w:type="spellEnd"/>
-      <w:r>
-        <w:t xml:space="preserve">, </w:t>
-      </w:r>
-      <w:r>
-        <w:t xml:space="preserve">que recebe um parâmetro de busca em texto do usuário, faz a busca no </w:t>
-      </w:r>
-      <w:proofErr w:type="spellStart"/>
-      <w:r>
-        <w:t>bulário</w:t>
-      </w:r>
-      <w:proofErr w:type="spellEnd"/>
-      <w:r>
-        <w:t xml:space="preserve"> Anvisa, verificando as sugestões de medicamentos correspondentes, e percorre a lista completa de resultados, baixando todos os </w:t>
-      </w:r>
-      <w:proofErr w:type="spellStart"/>
-      <w:r>
-        <w:t>PDFs</w:t>
-      </w:r>
-      <w:proofErr w:type="spellEnd"/>
-      <w:r>
-        <w:t xml:space="preserve"> de bula do profissional disponíveis.</w:t>
-      </w:r>
-    </w:p>
-    <w:p>
-      <w:pPr>
-        <w:pStyle w:val="PargrafodaLista"/>
-        <w:numPr>
-          <w:ilvl w:val="0"/>
-          <w:numId w:val="40"/>
-        </w:numPr>
-      </w:pPr>
-      <w:proofErr w:type="spellStart"/>
-      <w:r>
-        <w:rPr>
-          <w:b/>
-        </w:rPr>
-        <w:t>Stats</w:t>
-      </w:r>
-      <w:proofErr w:type="spellEnd"/>
-      <w:r>
-        <w:rPr>
-          <w:b/>
-        </w:rPr>
-        <w:t>:</w:t>
-      </w:r>
-      <w:r>
-        <w:t xml:space="preserve"> classe que concentra a lógica de verificação dos produtos de processamento das demais classes e estrutura </w:t>
-      </w:r>
-      <w:proofErr w:type="spellStart"/>
-      <w:r>
-        <w:t>metadados</w:t>
-      </w:r>
-      <w:proofErr w:type="spellEnd"/>
-      <w:r>
-        <w:t xml:space="preserve"> sobre a execução do projeto.</w:t>
-      </w:r>
-    </w:p>
-    <w:p>
-      <w:pPr>
-        <w:pStyle w:val="PargrafodaLista"/>
-        <w:numPr>
-          <w:ilvl w:val="0"/>
-          <w:numId w:val="40"/>
-        </w:numPr>
-      </w:pPr>
-      <w:proofErr w:type="spellStart"/>
-      <w:r>
-        <w:rPr>
-          <w:b/>
-        </w:rPr>
-        <w:t>BulaParser</w:t>
-      </w:r>
-      <w:proofErr w:type="spellEnd"/>
-      <w:r>
-        <w:rPr>
-          <w:b/>
-        </w:rPr>
-        <w:t>:</w:t>
-      </w:r>
-      <w:r>
-        <w:t xml:space="preserve"> classe responsável por interpretar o </w:t>
-      </w:r>
-      <w:proofErr w:type="spellStart"/>
-      <w:r>
-        <w:t>contéudo</w:t>
-      </w:r>
-      <w:proofErr w:type="spellEnd"/>
-      <w:r>
-        <w:t xml:space="preserve"> das bulas extraídas do </w:t>
-      </w:r>
-      <w:proofErr w:type="spellStart"/>
-      <w:r>
-        <w:t>bulário</w:t>
-      </w:r>
-      <w:proofErr w:type="spellEnd"/>
-      <w:r>
-        <w:t xml:space="preserve"> Anvisa, identificar as informações de interesse (formulação e excipientes) e salvar os resultados em arquivos JSON.</w:t>
-      </w:r>
-    </w:p>
-    <w:p>
-      <w:pPr>
-        <w:pStyle w:val="PargrafodaLista"/>
-        <w:numPr>
-          <w:ilvl w:val="0"/>
-          <w:numId w:val="40"/>
-        </w:numPr>
-      </w:pPr>
-      <w:proofErr w:type="spellStart"/>
-      <w:r>
-        <w:rPr>
-          <w:b/>
-        </w:rPr>
-        <w:t>TranslationManager</w:t>
-      </w:r>
-      <w:proofErr w:type="spellEnd"/>
-      <w:r>
-        <w:rPr>
-          <w:b/>
-        </w:rPr>
-        <w:t>:</w:t>
-      </w:r>
-      <w:r>
-        <w:t xml:space="preserve"> classe responsável por </w:t>
-      </w:r>
-      <w:r>
-        <w:t>gerenciar as traduções realizadas a partir do conteúdo extraído das bulas</w:t>
-      </w:r>
-      <w:r>
-        <w:t xml:space="preserve">, fazendo a interface com a biblioteca </w:t>
-      </w:r>
-      <w:proofErr w:type="spellStart"/>
-      <w:r>
-        <w:t>googletrans</w:t>
-      </w:r>
-      <w:proofErr w:type="spellEnd"/>
-      <w:r>
-        <w:t>.</w:t>
-      </w:r>
-    </w:p>
-    <w:p>
-      <w:pPr>
-        <w:pStyle w:val="Sumrio1"/>
-        <w:ind w:left="-142" w:firstLine="0"/>
-      </w:pPr>
-      <w:bookmarkStart w:id="19" w:name="_GoBack"/>
-      <w:r>
-        <w:rPr>
-          <w:noProof/>
-        </w:rPr>
-        <w:lastRenderedPageBreak/>
-        <w:drawing>
-          <wp:inline distT="0" distB="0" distL="0" distR="0" wp14:anchorId="6C84821F" wp14:editId="17444830">
-            <wp:extent cx="6018662" cy="6164180"/>
-            <wp:effectExtent l="19050" t="19050" r="20320" b="27305"/>
-            <wp:docPr id="13" name="Imagem 13" descr="D:\Users\Visagio\Documents\sources\pessoal\CEDERJ_2020_YASMIM_MARCELLO\figuras\Diagramas de Classes TCC_2.jpeg"/>
-            <wp:cNvGraphicFramePr>
-              <a:graphicFrameLocks xmlns:a="http://schemas.openxmlformats.org/drawingml/2006/main" noChangeAspect="1"/>
-            </wp:cNvGraphicFramePr>
-            <a:graphic xmlns:a="http://schemas.openxmlformats.org/drawingml/2006/main">
-              <a:graphicData uri="http://schemas.openxmlformats.org/drawingml/2006/picture">
-                <pic:pic xmlns:pic="http://schemas.openxmlformats.org/drawingml/2006/picture">
-                  <pic:nvPicPr>
-                    <pic:cNvPr id="0" name="Picture 2" descr="D:\Users\Visagio\Documents\sources\pessoal\CEDERJ_2020_YASMIM_MARCELLO\figuras\Diagramas de Classes TCC_2.jpeg"/>
-                    <pic:cNvPicPr>
-                      <a:picLocks noChangeAspect="1" noChangeArrowheads="1"/>
-                    </pic:cNvPicPr>
-                  </pic:nvPicPr>
-                  <pic:blipFill>
-                    <a:blip r:embed="rId18" cstate="print">
-                      <a:extLst>
-                        <a:ext uri="{28A0092B-C50C-407E-A947-70E740481C1C}">
-                          <a14:useLocalDpi xmlns:a14="http://schemas.microsoft.com/office/drawing/2010/main" val="0"/>
-                        </a:ext>
-                      </a:extLst>
-                    </a:blip>
-                    <a:srcRect/>
-                    <a:stretch>
-                      <a:fillRect/>
-                    </a:stretch>
-                  </pic:blipFill>
-                  <pic:spPr bwMode="auto">
-                    <a:xfrm>
-                      <a:off x="0" y="0"/>
-                      <a:ext cx="6023067" cy="6168691"/>
-                    </a:xfrm>
-                    <a:prstGeom prst="rect">
-                      <a:avLst/>
-                    </a:prstGeom>
-                    <a:noFill/>
-                    <a:ln>
-                      <a:solidFill>
-                        <a:schemeClr val="tx1"/>
-                      </a:solidFill>
-                    </a:ln>
-                  </pic:spPr>
-                </pic:pic>
-              </a:graphicData>
-            </a:graphic>
-          </wp:inline>
-        </w:drawing>
-      </w:r>
-      <w:bookmarkEnd w:id="19"/>
-    </w:p>
-    <w:p>
-      <w:pPr>
-        <w:jc w:val="center"/>
-        <w:rPr>
-          <w:sz w:val="22"/>
-          <w:szCs w:val="22"/>
-        </w:rPr>
-      </w:pPr>
-      <w:r>
-        <w:rPr>
-          <w:sz w:val="22"/>
-          <w:szCs w:val="22"/>
-        </w:rPr>
-        <w:t>Figura</w:t>
-      </w:r>
-      <w:r>
-        <w:rPr>
-          <w:sz w:val="22"/>
-          <w:szCs w:val="22"/>
-        </w:rPr>
-        <w:t xml:space="preserve"> 7 </w:t>
-      </w:r>
-      <w:r>
-        <w:rPr>
-          <w:sz w:val="22"/>
-          <w:szCs w:val="22"/>
-        </w:rPr>
-        <w:t>–</w:t>
-      </w:r>
-      <w:r>
-        <w:rPr>
-          <w:sz w:val="22"/>
-          <w:szCs w:val="22"/>
-        </w:rPr>
-        <w:t xml:space="preserve"> </w:t>
-      </w:r>
-      <w:r>
-        <w:rPr>
-          <w:sz w:val="22"/>
-          <w:szCs w:val="22"/>
-        </w:rPr>
-        <w:t>Diagrama de classes do projeto</w:t>
-      </w:r>
-      <w:r>
-        <w:rPr>
-          <w:sz w:val="22"/>
-          <w:szCs w:val="22"/>
-        </w:rPr>
-        <w:t xml:space="preserve"> </w:t>
-      </w:r>
-    </w:p>
-    <w:p/>
-    <w:p>
-      <w:pPr>
-        <w:pStyle w:val="Ttulo2"/>
-      </w:pPr>
-      <w:r>
-        <w:lastRenderedPageBreak/>
-        <w:t>FONTES</w:t>
-      </w:r>
-    </w:p>
-    <w:p>
-      <w:pPr>
-        <w:pStyle w:val="Sumrio1"/>
-      </w:pPr>
-      <w:r>
-        <w:t xml:space="preserve">Afim de desenvolver a extração do dado corretamente, é executada uma sequência de operações em três módulos (figura </w:t>
-      </w:r>
-      <w:r>
-        <w:t>8</w:t>
-      </w:r>
-      <w:r>
-        <w:t>) que estarão detalhados nesta seção separados pelas fontes utilizadas.</w:t>
+        <w:t>Afim de desenvolver a extração do dado corretamente, é executada uma sequência de operações em três módulos (figura 7) que estarão detalhados nesta seção separados pelas fontes utilizadas.</w:t>
       </w:r>
     </w:p>
     <w:p/>
@@ -3632,7 +3122,7 @@
                     </pic:cNvPicPr>
                   </pic:nvPicPr>
                   <pic:blipFill rotWithShape="1">
-                    <a:blip r:embed="rId19">
+                    <a:blip r:embed="rId20">
                       <a:extLst>
                         <a:ext uri="{28A0092B-C50C-407E-A947-70E740481C1C}">
                           <a14:useLocalDpi xmlns:a14="http://schemas.microsoft.com/office/drawing/2010/main" val="0"/>
@@ -3680,77 +3170,28 @@
           <w:sz w:val="22"/>
           <w:szCs w:val="22"/>
         </w:rPr>
-        <w:t>Figura</w:t>
+        <w:t xml:space="preserve">Imagem 7 </w:t>
       </w:r>
       <w:r>
         <w:rPr>
           <w:sz w:val="22"/>
           <w:szCs w:val="22"/>
         </w:rPr>
-        <w:t xml:space="preserve"> </w:t>
+        <w:t>–</w:t>
       </w:r>
       <w:r>
         <w:rPr>
           <w:sz w:val="22"/>
           <w:szCs w:val="22"/>
         </w:rPr>
-        <w:t>8</w:t>
+        <w:t xml:space="preserve"> </w:t>
       </w:r>
       <w:r>
         <w:rPr>
           <w:sz w:val="22"/>
           <w:szCs w:val="22"/>
         </w:rPr>
-        <w:t xml:space="preserve"> </w:t>
-      </w:r>
-      <w:r>
-        <w:rPr>
-          <w:sz w:val="22"/>
-          <w:szCs w:val="22"/>
-        </w:rPr>
-        <w:t>–</w:t>
-      </w:r>
-      <w:r>
-        <w:rPr>
-          <w:sz w:val="22"/>
-          <w:szCs w:val="22"/>
-        </w:rPr>
-        <w:t xml:space="preserve"> </w:t>
-      </w:r>
-      <w:r>
-        <w:rPr>
-          <w:sz w:val="22"/>
-          <w:szCs w:val="22"/>
-        </w:rPr>
-        <w:t>Fluxograma dos módulos da extração d</w:t>
-      </w:r>
-      <w:r>
-        <w:rPr>
-          <w:sz w:val="22"/>
-          <w:szCs w:val="22"/>
-        </w:rPr>
-        <w:t>os</w:t>
-      </w:r>
-      <w:r>
-        <w:rPr>
-          <w:sz w:val="22"/>
-          <w:szCs w:val="22"/>
-        </w:rPr>
-        <w:t xml:space="preserve"> dado</w:t>
-      </w:r>
-      <w:r>
-        <w:rPr>
-          <w:sz w:val="22"/>
-          <w:szCs w:val="22"/>
-        </w:rPr>
-        <w:t>s</w:t>
-      </w:r>
-      <w:r>
-        <w:rPr>
-          <w:sz w:val="22"/>
-          <w:szCs w:val="22"/>
-        </w:rPr>
-        <w:t xml:space="preserve"> </w:t>
+        <w:t xml:space="preserve">Fluxograma dos módulos da extração do dado </w:t>
       </w:r>
     </w:p>
     <w:p>
@@ -3778,13 +3219,7 @@
         <w:pStyle w:val="Sumrio1"/>
       </w:pPr>
       <w:r>
-        <w:t xml:space="preserve">A implementação inicia com uma série de atividades, figura </w:t>
-      </w:r>
-      <w:r>
-        <w:t>9</w:t>
-      </w:r>
-      <w:r>
-        <w:t>, afim de fazer o download de bulas do profissional do medicamento disponíveis no bulário eletrônico da Anvisa.</w:t>
+        <w:t>A implementação inicia com uma série de atividades, figura 8, afim de fazer o download de bulas do profissional do medicamento disponíveis no bulário eletrônico da Anvisa.</w:t>
       </w:r>
     </w:p>
     <w:p>
@@ -3812,7 +3247,7 @@
                     <pic:cNvPicPr/>
                   </pic:nvPicPr>
                   <pic:blipFill rotWithShape="1">
-                    <a:blip r:embed="rId20" cstate="print">
+                    <a:blip r:embed="rId21" cstate="print">
                       <a:extLst>
                         <a:ext uri="{28A0092B-C50C-407E-A947-70E740481C1C}">
                           <a14:useLocalDpi xmlns:a14="http://schemas.microsoft.com/office/drawing/2010/main" val="0"/>
@@ -3866,7 +3301,7 @@
           <w:sz w:val="22"/>
           <w:szCs w:val="22"/>
         </w:rPr>
-        <w:t>9</w:t>
+        <w:t>8</w:t>
       </w:r>
       <w:r>
         <w:rPr>
@@ -3911,13 +3346,7 @@
         <w:pStyle w:val="Sumrio1"/>
       </w:pPr>
       <w:r>
-        <w:t xml:space="preserve">Detectou-se que para a busca das bulas do medicamento, o site do bulário eletrônico da Anvisa retorna sugestões, figura </w:t>
-      </w:r>
-      <w:r>
-        <w:t>10</w:t>
-      </w:r>
-      <w:r>
-        <w:t xml:space="preserve">, conforme o usuário insere as letras do nome do medicamento. Contudo, a correlação entre o nome fornecido e os registros da base de dados do órgão é feita apenas pelas primeiras letras dos medicamentos da base e então não são retornadas as bulas de todas as sugestões, apenas daquelas que o nome inicia com o que foi pesquisado. </w:t>
+        <w:t xml:space="preserve">Detectou-se que para a busca das bulas do medicamento, o site do bulário eletrônico da Anvisa retorna sugestões, figura 9, conforme o usuário insere as letras do nome do medicamento. Contudo, a correlação entre o nome fornecido e os registros da base de dados do órgão é feita apenas pelas primeiras letras dos medicamentos da base e então não são retornadas as bulas de todas as sugestões, apenas daquelas que o nome inicia com o que foi pesquisado. </w:t>
       </w:r>
     </w:p>
     <w:p/>
@@ -3945,7 +3374,7 @@
                     </pic:cNvPicPr>
                   </pic:nvPicPr>
                   <pic:blipFill>
-                    <a:blip r:embed="rId21">
+                    <a:blip r:embed="rId22">
                       <a:extLst>
                         <a:ext uri="{28A0092B-C50C-407E-A947-70E740481C1C}">
                           <a14:useLocalDpi xmlns:a14="http://schemas.microsoft.com/office/drawing/2010/main" val="0"/>
@@ -3993,13 +3422,17 @@
         <w:t xml:space="preserve">Figura </w:t>
       </w:r>
       <w:r>
-        <w:t>10</w:t>
-      </w:r>
-      <w:r>
         <w:rPr>
           <w:sz w:val="22"/>
           <w:szCs w:val="22"/>
         </w:rPr>
+        <w:t>9</w:t>
+      </w:r>
+      <w:r>
+        <w:rPr>
+          <w:sz w:val="22"/>
+          <w:szCs w:val="22"/>
+        </w:rPr>
         <w:t xml:space="preserve"> – Exemplo de sugestões de nomes completos do fármaco a ser pesquisado.</w:t>
       </w:r>
     </w:p>
@@ -4011,7 +3444,7 @@
       <w:r>
         <w:t xml:space="preserve">Devido ao cenário citado e para atender ao objetivo de recuperar todos os resultados de bulas conforme o parâmetro fornecido, o script inicia fazendo uma requisição GET para a URL </w:t>
       </w:r>
-      <w:hyperlink r:id="rId22" w:history="1">
+      <w:hyperlink r:id="rId23" w:history="1">
         <w:r>
           <w:rPr>
             <w:rStyle w:val="Hyperlink"/>
@@ -4049,7 +3482,7 @@
       <w:r>
         <w:t xml:space="preserve">o endereço </w:t>
       </w:r>
-      <w:hyperlink r:id="rId23" w:history="1">
+      <w:hyperlink r:id="rId24" w:history="1">
         <w:r>
           <w:rPr>
             <w:rStyle w:val="Hyperlink"/>
@@ -4150,109 +3583,57 @@
         </w:rPr>
       </w:pPr>
       <w:r>
-        <w:t>É retornad</w:t>
-      </w:r>
-      <w:r>
-        <w:t>a</w:t>
-      </w:r>
-      <w:r>
-        <w:t xml:space="preserve"> a página de resultados que exibe nenhuma ou uma lista de bulas que pode ser paginada dependendo da quantidade encontrada. Por fim, com o objetivo de fazer o download de todas as bulas do profissional exibidas na tabela</w:t>
-      </w:r>
-      <w:r>
-        <w:t xml:space="preserve"> de ID</w:t>
-      </w:r>
+        <w:t>É retornado a página de resultados que exibe nenhuma ou uma lista de bulas que pode ser paginada dependendo da quantidade encontrada. Por fim, com o objetivo de fazer o download de todas as bulas do profissional exibidas na tabela “</w:t>
+      </w:r>
+      <w:proofErr w:type="spellStart"/>
+      <w:r>
+        <w:t>tblResultado</w:t>
+      </w:r>
+      <w:proofErr w:type="spellEnd"/>
+      <w:r>
+        <w:t xml:space="preserve">”, faz-se uma busca pela coluna “Bula do Profissional” no cabeçalho das colunas da tabela. Em cada célula dessa coluna existe a </w:t>
+      </w:r>
+      <w:proofErr w:type="spellStart"/>
+      <w:r>
+        <w:t>tag</w:t>
+      </w:r>
+      <w:proofErr w:type="spellEnd"/>
+      <w:r>
+        <w:t xml:space="preserve"> &lt;a&gt; com parâmetro </w:t>
+      </w:r>
+      <w:proofErr w:type="spellStart"/>
+      <w:r>
+        <w:t>onclick</w:t>
+      </w:r>
+      <w:proofErr w:type="spellEnd"/>
+      <w:r>
+        <w:t xml:space="preserve"> chamando uma função </w:t>
+      </w:r>
+      <w:proofErr w:type="spellStart"/>
+      <w:r>
+        <w:t>JavaScript</w:t>
+      </w:r>
+      <w:proofErr w:type="spellEnd"/>
       <w:r>
         <w:t xml:space="preserve"> “</w:t>
       </w:r>
       <w:proofErr w:type="spellStart"/>
       <w:r>
-        <w:t>tblResultado</w:t>
-      </w:r>
-      <w:proofErr w:type="spellEnd"/>
-      <w:r>
-        <w:t xml:space="preserve">”, faz-se uma busca pela coluna “Bula do Profissional” no cabeçalho das colunas da tabela. Em cada célula dessa coluna existe a </w:t>
-      </w:r>
-      <w:proofErr w:type="spellStart"/>
-      <w:r>
-        <w:t>tag</w:t>
-      </w:r>
-      <w:proofErr w:type="spellEnd"/>
-      <w:r>
-        <w:t xml:space="preserve"> &lt;a&gt;</w:t>
-      </w:r>
-      <w:r>
-        <w:t>, que representa um link em HTML,</w:t>
-      </w:r>
-      <w:r>
-        <w:t xml:space="preserve"> com </w:t>
-      </w:r>
-      <w:r>
-        <w:t>o atributo</w:t>
-      </w:r>
-      <w:r>
-        <w:t xml:space="preserve"> </w:t>
-      </w:r>
-      <w:r>
-        <w:t>“</w:t>
-      </w:r>
-      <w:proofErr w:type="spellStart"/>
-      <w:r>
-        <w:t>onclick</w:t>
-      </w:r>
-      <w:proofErr w:type="spellEnd"/>
-      <w:r>
-        <w:t>”</w:t>
-      </w:r>
-      <w:r>
-        <w:t xml:space="preserve"> chaman</w:t>
-      </w:r>
-      <w:r>
-        <w:t xml:space="preserve">do uma função </w:t>
-      </w:r>
-      <w:proofErr w:type="spellStart"/>
-      <w:r>
-        <w:t>JavaScript</w:t>
-      </w:r>
-      <w:proofErr w:type="spellEnd"/>
-      <w:r>
-        <w:t xml:space="preserve"> denominada</w:t>
-      </w:r>
-      <w:r>
-        <w:t xml:space="preserve"> “</w:t>
-      </w:r>
-      <w:proofErr w:type="spellStart"/>
-      <w:r>
-        <w:t>fVisual</w:t>
-      </w:r>
-      <w:r>
-        <w:t>izarBula</w:t>
-      </w:r>
-      <w:proofErr w:type="spellEnd"/>
-      <w:r>
-        <w:t>”</w:t>
-      </w:r>
-      <w:r>
-        <w:t xml:space="preserve">. O script captura os </w:t>
-      </w:r>
-      <w:r>
-        <w:t>dois parâmetros</w:t>
-      </w:r>
-      <w:r>
-        <w:t xml:space="preserve"> numéricos</w:t>
-      </w:r>
-      <w:r>
-        <w:t xml:space="preserve"> que são </w:t>
-      </w:r>
-      <w:r>
-        <w:t>enviados na função</w:t>
-      </w:r>
-      <w:r>
-        <w:t>. Finalmente é feita</w:t>
-      </w:r>
-      <w:r>
-        <w:t xml:space="preserve"> uma requisição para </w:t>
-      </w:r>
-      <w:hyperlink r:id="rId24" w:history="1">
+        <w:t>fVisulaizarBula</w:t>
+      </w:r>
+      <w:proofErr w:type="spellEnd"/>
+      <w:r>
+        <w:t xml:space="preserve">” que </w:t>
+      </w:r>
+      <w:proofErr w:type="spellStart"/>
+      <w:r>
+        <w:t>passsa</w:t>
+      </w:r>
+      <w:proofErr w:type="spellEnd"/>
+      <w:r>
+        <w:t xml:space="preserve"> dois parâmetros que são guardados. Finalmente é feito uma requisição para </w:t>
+      </w:r>
+      <w:hyperlink r:id="rId25" w:history="1">
         <w:r>
           <w:rPr>
             <w:rStyle w:val="Hyperlink"/>
@@ -4261,25 +3642,7 @@
         </w:r>
       </w:hyperlink>
       <w:r>
-        <w:rPr>
-          <w:rStyle w:val="Hyperlink"/>
-        </w:rPr>
-        <w:t>,</w:t>
-      </w:r>
-      <w:r>
-        <w:t xml:space="preserve"> </w:t>
-      </w:r>
-      <w:r>
-        <w:t xml:space="preserve">fornecendo os </w:t>
-      </w:r>
-      <w:r>
-        <w:t xml:space="preserve">parâmetros obtidos </w:t>
-      </w:r>
-      <w:r>
-        <w:t xml:space="preserve">no passo anterior, </w:t>
-      </w:r>
-      <w:r>
-        <w:t>e recebendo o arquivo PDF da bula do profissional como resposta.</w:t>
+        <w:t xml:space="preserve"> passando os parâmetros obtidos e recebendo o arquivo PDF da bula do profissional como resposta.</w:t>
       </w:r>
     </w:p>
     <w:p>
@@ -4314,13 +3677,8 @@
       <w:pPr>
         <w:pStyle w:val="Ttulo3"/>
       </w:pPr>
-      <w:proofErr w:type="spellStart"/>
-      <w:r>
-        <w:t>Handbook</w:t>
-      </w:r>
-      <w:proofErr w:type="spellEnd"/>
-      <w:r>
-        <w:t xml:space="preserve"> </w:t>
+      <w:r>
+        <w:t xml:space="preserve">Handbook </w:t>
       </w:r>
       <w:proofErr w:type="spellStart"/>
       <w:r>
@@ -4431,6 +3789,7 @@
     </w:p>
     <w:p>
       <w:r>
+        <w:lastRenderedPageBreak/>
         <w:tab/>
       </w:r>
     </w:p>
@@ -4439,14 +3798,14 @@
         <w:pStyle w:val="REFERNCIABIBLIOGRFICA"/>
         <w:jc w:val="left"/>
       </w:pPr>
-      <w:bookmarkStart w:id="20" w:name="_Toc378694375"/>
+      <w:bookmarkStart w:id="19" w:name="_Toc378694375"/>
       <w:r>
         <w:t>R</w:t>
       </w:r>
       <w:r>
         <w:t>EFERÊNCIAS BIBLIOGRÁFICAS</w:t>
       </w:r>
-      <w:bookmarkEnd w:id="20"/>
+      <w:bookmarkEnd w:id="19"/>
     </w:p>
     <w:p>
       <w:pPr>
@@ -4794,7 +4153,7 @@
           <w:szCs w:val="24"/>
         </w:rPr>
       </w:pPr>
-      <w:bookmarkStart w:id="21" w:name="REFERENCIASBIBLIOGRÁFICAS_4"/>
+      <w:bookmarkStart w:id="20" w:name="REFERENCIASBIBLIOGRÁFICAS_4"/>
       <w:r>
         <w:rPr>
           <w:b/>
@@ -4804,7 +4163,7 @@
       <w:r>
         <w:t xml:space="preserve"> &lt;</w:t>
       </w:r>
-      <w:hyperlink r:id="rId25" w:history="1">
+      <w:hyperlink r:id="rId26" w:history="1">
         <w:r>
           <w:rPr>
             <w:rStyle w:val="Hyperlink"/>
@@ -4813,7 +4172,15 @@
         </w:r>
       </w:hyperlink>
       <w:r>
-        <w:t>&gt; Acesso em 09 de Maio de 2020</w:t>
+        <w:t xml:space="preserve">&gt; Acesso em 09 de </w:t>
+      </w:r>
+      <w:proofErr w:type="gramStart"/>
+      <w:r>
+        <w:t>Maio</w:t>
+      </w:r>
+      <w:proofErr w:type="gramEnd"/>
+      <w:r>
+        <w:t xml:space="preserve"> de 2020</w:t>
       </w:r>
     </w:p>
     <w:p>
@@ -4824,9 +4191,9 @@
           <w:numId w:val="3"/>
         </w:numPr>
       </w:pPr>
-      <w:bookmarkStart w:id="22" w:name="ANEXOS"/>
+      <w:bookmarkStart w:id="21" w:name="ANEXOS"/>
+      <w:bookmarkEnd w:id="20"/>
       <w:bookmarkEnd w:id="21"/>
-      <w:bookmarkEnd w:id="22"/>
       <w:r>
         <w:t xml:space="preserve">ABREU, Karen </w:t>
       </w:r>
@@ -5165,24 +4532,18 @@
         <w:rPr>
           <w:b/>
         </w:rPr>
-        <w:t xml:space="preserve"> </w:t>
-      </w:r>
-      <w:proofErr w:type="spellStart"/>
-      <w:r>
-        <w:rPr>
-          <w:b/>
-        </w:rPr>
-        <w:t>of</w:t>
-      </w:r>
-      <w:proofErr w:type="spellEnd"/>
-      <w:r>
-        <w:rPr>
-          <w:b/>
-        </w:rPr>
-        <w:t xml:space="preserve"> HTML</w:t>
-      </w:r>
-      <w:r>
-        <w:t>, 1998. &lt;https://www.w3.org/People/Raggett/book4/ch02.html&gt; Acesso em 24 mai. 2020.</w:t>
+        <w:t xml:space="preserve"> of HTML</w:t>
+      </w:r>
+      <w:r>
+        <w:t>, 1998. &lt;https://www.w3.org/People/</w:t>
+      </w:r>
+      <w:proofErr w:type="spellStart"/>
+      <w:r>
+        <w:t>Raggett</w:t>
+      </w:r>
+      <w:proofErr w:type="spellEnd"/>
+      <w:r>
+        <w:t>/book4/ch02.html&gt; Acesso em 24 mai. 2020.</w:t>
       </w:r>
     </w:p>
     <w:p>
@@ -5219,7 +4580,15 @@
       </w:r>
       <w:proofErr w:type="spellEnd"/>
       <w:r>
-        <w:t>, 1989. &lt;https://www.w3.org/History/1989/proposal.html&gt; Acesso em 24 mai. 2020.</w:t>
+        <w:t>, 1989. &lt;https://www.w3.org/</w:t>
+      </w:r>
+      <w:proofErr w:type="spellStart"/>
+      <w:r>
+        <w:t>History</w:t>
+      </w:r>
+      <w:proofErr w:type="spellEnd"/>
+      <w:r>
+        <w:t>/1989/proposal.html&gt; Acesso em 24 mai. 2020.</w:t>
       </w:r>
     </w:p>
     <w:p>
@@ -5346,6 +4715,20 @@
         <w:rPr>
           <w:b/>
         </w:rPr>
+        <w:t xml:space="preserve"> webpage, website, web server </w:t>
+      </w:r>
+      <w:proofErr w:type="spellStart"/>
+      <w:r>
+        <w:rPr>
+          <w:b/>
+        </w:rPr>
+        <w:t>and</w:t>
+      </w:r>
+      <w:proofErr w:type="spellEnd"/>
+      <w:r>
+        <w:rPr>
+          <w:b/>
+        </w:rPr>
         <w:t xml:space="preserve"> </w:t>
       </w:r>
       <w:proofErr w:type="spellStart"/>
@@ -5353,61 +4736,33 @@
         <w:rPr>
           <w:b/>
         </w:rPr>
-        <w:t>webpage</w:t>
+        <w:t>search</w:t>
       </w:r>
       <w:proofErr w:type="spellEnd"/>
       <w:r>
         <w:rPr>
           <w:b/>
         </w:rPr>
-        <w:t xml:space="preserve">, website, web server </w:t>
+        <w:t xml:space="preserve"> </w:t>
       </w:r>
       <w:proofErr w:type="spellStart"/>
       <w:r>
         <w:rPr>
           <w:b/>
         </w:rPr>
-        <w:t>and</w:t>
+        <w:t>engine</w:t>
       </w:r>
       <w:proofErr w:type="spellEnd"/>
       <w:r>
         <w:rPr>
           <w:b/>
         </w:rPr>
-        <w:t xml:space="preserve"> </w:t>
-      </w:r>
-      <w:proofErr w:type="spellStart"/>
-      <w:r>
-        <w:rPr>
-          <w:b/>
-        </w:rPr>
-        <w:t>search</w:t>
-      </w:r>
-      <w:proofErr w:type="spellEnd"/>
-      <w:r>
-        <w:rPr>
-          <w:b/>
-        </w:rPr>
-        <w:t xml:space="preserve"> </w:t>
-      </w:r>
-      <w:proofErr w:type="spellStart"/>
-      <w:r>
-        <w:rPr>
-          <w:b/>
-        </w:rPr>
-        <w:t>engine</w:t>
-      </w:r>
-      <w:proofErr w:type="spellEnd"/>
-      <w:r>
-        <w:rPr>
-          <w:b/>
-        </w:rPr>
         <w:t>?</w:t>
       </w:r>
       <w:r>
         <w:t xml:space="preserve"> &lt;</w:t>
       </w:r>
-      <w:hyperlink r:id="rId26" w:history="1">
+      <w:hyperlink r:id="rId27" w:history="1">
         <w:r>
           <w:rPr>
             <w:rStyle w:val="Hyperlink"/>
@@ -5472,7 +4827,7 @@
       <w:r>
         <w:t xml:space="preserve">  &lt;</w:t>
       </w:r>
-      <w:hyperlink r:id="rId27" w:history="1">
+      <w:hyperlink r:id="rId28" w:history="1">
         <w:r>
           <w:rPr>
             <w:rStyle w:val="Hyperlink"/>
@@ -5512,7 +4867,7 @@
       <w:r>
         <w:t>&lt;</w:t>
       </w:r>
-      <w:hyperlink r:id="rId28" w:history="1">
+      <w:hyperlink r:id="rId29" w:history="1">
         <w:r>
           <w:rPr>
             <w:rStyle w:val="Hyperlink"/>
@@ -5539,7 +4894,15 @@
         <w:t xml:space="preserve">Google Chrome </w:t>
       </w:r>
       <w:r>
-        <w:t>&lt;https://www.google.com/chrome&gt; Acesso em 24 mai. 2020.</w:t>
+        <w:t>&lt;https://www.google.com/</w:t>
+      </w:r>
+      <w:proofErr w:type="spellStart"/>
+      <w:r>
+        <w:t>chrome</w:t>
+      </w:r>
+      <w:proofErr w:type="spellEnd"/>
+      <w:r>
+        <w:t>&gt; Acesso em 24 mai. 2020.</w:t>
       </w:r>
     </w:p>
     <w:p>
@@ -5557,7 +4920,23 @@
         <w:t>Mozilla Firefox</w:t>
       </w:r>
       <w:r>
-        <w:t xml:space="preserve"> &lt;https://www.mozilla.org/en-US/firefox/new&gt; Acesso em 24 mai. 2020.</w:t>
+        <w:t xml:space="preserve"> &lt;https://www.mozilla.org/</w:t>
+      </w:r>
+      <w:proofErr w:type="spellStart"/>
+      <w:r>
+        <w:t>en</w:t>
+      </w:r>
+      <w:proofErr w:type="spellEnd"/>
+      <w:r>
+        <w:t>-US/</w:t>
+      </w:r>
+      <w:proofErr w:type="spellStart"/>
+      <w:r>
+        <w:t>firefox</w:t>
+      </w:r>
+      <w:proofErr w:type="spellEnd"/>
+      <w:r>
+        <w:t>/new&gt; Acesso em 24 mai. 2020.</w:t>
       </w:r>
     </w:p>
     <w:p>
@@ -5644,7 +5023,7 @@
       <w:r>
         <w:t>. &lt;</w:t>
       </w:r>
-      <w:hyperlink r:id="rId29" w:history="1">
+      <w:hyperlink r:id="rId30" w:history="1">
         <w:r>
           <w:rPr>
             <w:rStyle w:val="Hyperlink"/>
@@ -5678,7 +5057,7 @@
       <w:r>
         <w:t xml:space="preserve"> </w:t>
       </w:r>
-      <w:hyperlink r:id="rId30" w:history="1">
+      <w:hyperlink r:id="rId31" w:history="1">
         <w:r>
           <w:rPr>
             <w:rStyle w:val="Hyperlink"/>
@@ -5779,23 +5158,7 @@
           <w:b/>
           <w:bCs/>
         </w:rPr>
-        <w:t xml:space="preserve"> </w:t>
-      </w:r>
-      <w:proofErr w:type="spellStart"/>
-      <w:r>
-        <w:rPr>
-          <w:b/>
-          <w:bCs/>
-        </w:rPr>
-        <w:t>Markup</w:t>
-      </w:r>
-      <w:proofErr w:type="spellEnd"/>
-      <w:r>
-        <w:rPr>
-          <w:b/>
-          <w:bCs/>
-        </w:rPr>
-        <w:t xml:space="preserve"> </w:t>
+        <w:t xml:space="preserve"> Markup </w:t>
       </w:r>
       <w:proofErr w:type="spellStart"/>
       <w:r>
@@ -5818,111 +5181,6 @@
           <w:numId w:val="3"/>
         </w:numPr>
       </w:pPr>
-      <w:proofErr w:type="spellStart"/>
-      <w:r>
-        <w:rPr>
-          <w:b/>
-        </w:rPr>
-        <w:t>Scrapy</w:t>
-      </w:r>
-      <w:proofErr w:type="spellEnd"/>
-      <w:r>
-        <w:rPr>
-          <w:b/>
-        </w:rPr>
-        <w:t xml:space="preserve"> </w:t>
-      </w:r>
-      <w:proofErr w:type="spellStart"/>
-      <w:r>
-        <w:rPr>
-          <w:b/>
-        </w:rPr>
-        <w:t>Spiders</w:t>
-      </w:r>
-      <w:proofErr w:type="spellEnd"/>
-      <w:r>
-        <w:t xml:space="preserve"> &lt;</w:t>
-      </w:r>
-      <w:hyperlink r:id="rId31" w:history="1">
-        <w:r>
-          <w:rPr>
-            <w:rStyle w:val="Hyperlink"/>
-          </w:rPr>
-          <w:t>https://docs.scrapy.org/en/latest/topics/spiders.html</w:t>
-        </w:r>
-      </w:hyperlink>
-      <w:r>
-        <w:t>&gt;. Acesso em 29 de jun. 2020.</w:t>
-      </w:r>
-    </w:p>
-    <w:p>
-      <w:pPr>
-        <w:pStyle w:val="ConteudoRefernciasBibliogrficas"/>
-        <w:numPr>
-          <w:ilvl w:val="0"/>
-          <w:numId w:val="3"/>
-        </w:numPr>
-      </w:pPr>
-      <w:r>
-        <w:rPr>
-          <w:b/>
-        </w:rPr>
-        <w:t>Pandas</w:t>
-      </w:r>
-      <w:r>
-        <w:t xml:space="preserve"> &lt;</w:t>
-      </w:r>
-      <w:hyperlink r:id="rId32" w:history="1">
-        <w:r>
-          <w:rPr>
-            <w:rStyle w:val="Hyperlink"/>
-          </w:rPr>
-          <w:t>https://pandas.pydata.org/</w:t>
-        </w:r>
-      </w:hyperlink>
-      <w:r>
-        <w:t>&gt;. Acesso em 29 de jun. 2020.</w:t>
-      </w:r>
-    </w:p>
-    <w:p>
-      <w:pPr>
-        <w:pStyle w:val="ConteudoRefernciasBibliogrficas"/>
-        <w:numPr>
-          <w:ilvl w:val="0"/>
-          <w:numId w:val="3"/>
-        </w:numPr>
-      </w:pPr>
-      <w:proofErr w:type="spellStart"/>
-      <w:r>
-        <w:rPr>
-          <w:b/>
-        </w:rPr>
-        <w:t>Googletrans</w:t>
-      </w:r>
-      <w:proofErr w:type="spellEnd"/>
-      <w:r>
-        <w:rPr>
-          <w:b/>
-        </w:rPr>
-        <w:t xml:space="preserve"> </w:t>
-      </w:r>
-      <w:r>
-        <w:t xml:space="preserve">&lt; </w:t>
-      </w:r>
-      <w:hyperlink r:id="rId33" w:history="1">
-        <w:r>
-          <w:rPr>
-            <w:rStyle w:val="Hyperlink"/>
-          </w:rPr>
-          <w:t>https://pypi.org/project/googletrans/</w:t>
-        </w:r>
-      </w:hyperlink>
-      <w:r>
-        <w:t xml:space="preserve">&gt;. </w:t>
-      </w:r>
-      <w:r>
-        <w:t>Acesso em 29 de jun. 2020.</w:t>
-      </w:r>
     </w:p>
     <w:p>
       <w:pPr>
@@ -5937,6 +5195,7 @@
         <w:jc w:val="left"/>
       </w:pPr>
       <w:r>
+        <w:lastRenderedPageBreak/>
         <w:t>ANEXOS</w:t>
       </w:r>
     </w:p>
@@ -6030,7 +5289,7 @@
       <w:r>
         <w:t>Ao acessar a página principal de consulta ao bulário (</w:t>
       </w:r>
-      <w:hyperlink r:id="rId34" w:history="1">
+      <w:hyperlink r:id="rId32" w:history="1">
         <w:r>
           <w:rPr>
             <w:rStyle w:val="Hyperlink"/>
@@ -6074,7 +5333,7 @@
                     </pic:cNvPicPr>
                   </pic:nvPicPr>
                   <pic:blipFill>
-                    <a:blip r:embed="rId35">
+                    <a:blip r:embed="rId33">
                       <a:extLst>
                         <a:ext uri="{28A0092B-C50C-407E-A947-70E740481C1C}">
                           <a14:useLocalDpi xmlns:a14="http://schemas.microsoft.com/office/drawing/2010/main" val="0"/>
@@ -6150,7 +5409,7 @@
                     </pic:cNvPicPr>
                   </pic:nvPicPr>
                   <pic:blipFill>
-                    <a:blip r:embed="rId36">
+                    <a:blip r:embed="rId34">
                       <a:extLst>
                         <a:ext uri="{28A0092B-C50C-407E-A947-70E740481C1C}">
                           <a14:useLocalDpi xmlns:a14="http://schemas.microsoft.com/office/drawing/2010/main" val="0"/>
@@ -6241,7 +5500,7 @@
                     <pic:cNvPicPr/>
                   </pic:nvPicPr>
                   <pic:blipFill>
-                    <a:blip r:embed="rId37"/>
+                    <a:blip r:embed="rId35"/>
                     <a:stretch>
                       <a:fillRect/>
                     </a:stretch>
@@ -6276,7 +5535,7 @@
           <w:szCs w:val="28"/>
         </w:rPr>
       </w:pPr>
-      <w:commentRangeStart w:id="23"/>
+      <w:commentRangeStart w:id="22"/>
       <w:r>
         <w:rPr>
           <w:color w:val="FF0000"/>
@@ -6286,14 +5545,14 @@
         </w:rPr>
         <w:t>INCLUIR INFORMAÇÕES SOBRE OS BULÁRIOS DO FDA E EUDRA</w:t>
       </w:r>
-      <w:commentRangeEnd w:id="23"/>
+      <w:commentRangeEnd w:id="22"/>
       <w:r>
         <w:rPr>
           <w:rStyle w:val="Refdecomentrio"/>
           <w:sz w:val="28"/>
           <w:szCs w:val="28"/>
         </w:rPr>
-        <w:commentReference w:id="23"/>
+        <w:commentReference w:id="22"/>
       </w:r>
     </w:p>
     <w:p>
@@ -6357,7 +5616,7 @@
       </w:pPr>
     </w:p>
     <w:sectPr>
-      <w:headerReference w:type="default" r:id="rId38"/>
+      <w:headerReference w:type="default" r:id="rId36"/>
       <w:type w:val="oddPage"/>
       <w:pgSz w:w="11907" w:h="16840" w:code="9"/>
       <w:pgMar w:top="1701" w:right="1134" w:bottom="1531" w:left="1701" w:header="907" w:footer="1701" w:gutter="0"/>
@@ -6368,7 +5627,7 @@
 </file>
 
 <file path=word/comments.xml><?xml version="1.0" encoding="utf-8"?>
-<w:comments xmlns:wpc="http://schemas.microsoft.com/office/word/2010/wordprocessingCanvas" xmlns:cx="http://schemas.microsoft.com/office/drawing/2014/chartex" xmlns:mc="http://schemas.openxmlformats.org/markup-compatibility/2006" xmlns:o="urn:schemas-microsoft-com:office:office" xmlns:r="http://schemas.openxmlformats.org/officeDocument/2006/relationships" xmlns:m="http://schemas.openxmlformats.org/officeDocument/2006/math" xmlns:v="urn:schemas-microsoft-com:vml" xmlns:wp14="http://schemas.microsoft.com/office/word/2010/wordprocessingDrawing" xmlns:wp="http://schemas.openxmlformats.org/drawingml/2006/wordprocessingDrawing" xmlns:w10="urn:schemas-microsoft-com:office:word" xmlns:w="http://schemas.openxmlformats.org/wordprocessingml/2006/main" xmlns:w14="http://schemas.microsoft.com/office/word/2010/wordml" xmlns:w15="http://schemas.microsoft.com/office/word/2012/wordml" xmlns:w16se="http://schemas.microsoft.com/office/word/2015/wordml/symex" xmlns:wpg="http://schemas.microsoft.com/office/word/2010/wordprocessingGroup" xmlns:wpi="http://schemas.microsoft.com/office/word/2010/wordprocessingInk" xmlns:wne="http://schemas.microsoft.com/office/word/2006/wordml" xmlns:wps="http://schemas.microsoft.com/office/word/2010/wordprocessingShape" mc:Ignorable="w14 w15 w16se wp14">
+<w:comments xmlns:wpc="http://schemas.microsoft.com/office/word/2010/wordprocessingCanvas" xmlns:cx="http://schemas.microsoft.com/office/drawing/2014/chartex" xmlns:cx1="http://schemas.microsoft.com/office/drawing/2015/9/8/chartex" xmlns:cx2="http://schemas.microsoft.com/office/drawing/2015/10/21/chartex" xmlns:cx3="http://schemas.microsoft.com/office/drawing/2016/5/9/chartex" xmlns:cx4="http://schemas.microsoft.com/office/drawing/2016/5/10/chartex" xmlns:cx5="http://schemas.microsoft.com/office/drawing/2016/5/11/chartex" xmlns:cx6="http://schemas.microsoft.com/office/drawing/2016/5/12/chartex" xmlns:cx7="http://schemas.microsoft.com/office/drawing/2016/5/13/chartex" xmlns:cx8="http://schemas.microsoft.com/office/drawing/2016/5/14/chartex" xmlns:mc="http://schemas.openxmlformats.org/markup-compatibility/2006" xmlns:aink="http://schemas.microsoft.com/office/drawing/2016/ink" xmlns:am3d="http://schemas.microsoft.com/office/drawing/2017/model3d" xmlns:o="urn:schemas-microsoft-com:office:office" xmlns:r="http://schemas.openxmlformats.org/officeDocument/2006/relationships" xmlns:m="http://schemas.openxmlformats.org/officeDocument/2006/math" xmlns:v="urn:schemas-microsoft-com:vml" xmlns:wp14="http://schemas.microsoft.com/office/word/2010/wordprocessingDrawing" xmlns:wp="http://schemas.openxmlformats.org/drawingml/2006/wordprocessingDrawing" xmlns:w10="urn:schemas-microsoft-com:office:word" xmlns:w="http://schemas.openxmlformats.org/wordprocessingml/2006/main" xmlns:w14="http://schemas.microsoft.com/office/word/2010/wordml" xmlns:w15="http://schemas.microsoft.com/office/word/2012/wordml" xmlns:w16cex="http://schemas.microsoft.com/office/word/2018/wordml/cex" xmlns:w16cid="http://schemas.microsoft.com/office/word/2016/wordml/cid" xmlns:w16="http://schemas.microsoft.com/office/word/2018/wordml" xmlns:w16se="http://schemas.microsoft.com/office/word/2015/wordml/symex" xmlns:wpg="http://schemas.microsoft.com/office/word/2010/wordprocessingGroup" xmlns:wpi="http://schemas.microsoft.com/office/word/2010/wordprocessingInk" xmlns:wne="http://schemas.microsoft.com/office/word/2006/wordml" xmlns:wps="http://schemas.microsoft.com/office/word/2010/wordprocessingShape" mc:Ignorable="w14 w15 w16se w16cid w16 w16cex wp14">
   <w:comment w:id="3" w:author="altobelli" w:date="2020-04-16T17:04:00Z" w:initials="a">
     <w:p>
       <w:pPr>
@@ -6672,7 +5931,7 @@
       </w:r>
     </w:p>
   </w:comment>
-  <w:comment w:id="23" w:author="Marcello Telles" w:date="2020-06-06T19:51:00Z" w:initials="MT">
+  <w:comment w:id="22" w:author="Marcello Telles" w:date="2020-06-06T19:51:00Z" w:initials="MT">
     <w:p>
       <w:pPr>
         <w:pStyle w:val="Textodecomentrio"/>
@@ -6692,7 +5951,7 @@
 </file>
 
 <file path=word/commentsExtended.xml><?xml version="1.0" encoding="utf-8"?>
-<w15:commentsEx xmlns:wpc="http://schemas.microsoft.com/office/word/2010/wordprocessingCanvas" xmlns:cx="http://schemas.microsoft.com/office/drawing/2014/chartex" xmlns:mc="http://schemas.openxmlformats.org/markup-compatibility/2006" xmlns:o="urn:schemas-microsoft-com:office:office" xmlns:r="http://schemas.openxmlformats.org/officeDocument/2006/relationships" xmlns:m="http://schemas.openxmlformats.org/officeDocument/2006/math" xmlns:v="urn:schemas-microsoft-com:vml" xmlns:wp14="http://schemas.microsoft.com/office/word/2010/wordprocessingDrawing" xmlns:wp="http://schemas.openxmlformats.org/drawingml/2006/wordprocessingDrawing" xmlns:w10="urn:schemas-microsoft-com:office:word" xmlns:w="http://schemas.openxmlformats.org/wordprocessingml/2006/main" xmlns:w14="http://schemas.microsoft.com/office/word/2010/wordml" xmlns:w15="http://schemas.microsoft.com/office/word/2012/wordml" xmlns:w16se="http://schemas.microsoft.com/office/word/2015/wordml/symex" xmlns:wpg="http://schemas.microsoft.com/office/word/2010/wordprocessingGroup" xmlns:wpi="http://schemas.microsoft.com/office/word/2010/wordprocessingInk" xmlns:wne="http://schemas.microsoft.com/office/word/2006/wordml" xmlns:wps="http://schemas.microsoft.com/office/word/2010/wordprocessingShape" mc:Ignorable="w14 w15 w16se wp14">
+<w15:commentsEx xmlns:wpc="http://schemas.microsoft.com/office/word/2010/wordprocessingCanvas" xmlns:cx="http://schemas.microsoft.com/office/drawing/2014/chartex" xmlns:cx1="http://schemas.microsoft.com/office/drawing/2015/9/8/chartex" xmlns:cx2="http://schemas.microsoft.com/office/drawing/2015/10/21/chartex" xmlns:cx3="http://schemas.microsoft.com/office/drawing/2016/5/9/chartex" xmlns:cx4="http://schemas.microsoft.com/office/drawing/2016/5/10/chartex" xmlns:cx5="http://schemas.microsoft.com/office/drawing/2016/5/11/chartex" xmlns:cx6="http://schemas.microsoft.com/office/drawing/2016/5/12/chartex" xmlns:cx7="http://schemas.microsoft.com/office/drawing/2016/5/13/chartex" xmlns:cx8="http://schemas.microsoft.com/office/drawing/2016/5/14/chartex" xmlns:mc="http://schemas.openxmlformats.org/markup-compatibility/2006" xmlns:aink="http://schemas.microsoft.com/office/drawing/2016/ink" xmlns:am3d="http://schemas.microsoft.com/office/drawing/2017/model3d" xmlns:o="urn:schemas-microsoft-com:office:office" xmlns:r="http://schemas.openxmlformats.org/officeDocument/2006/relationships" xmlns:m="http://schemas.openxmlformats.org/officeDocument/2006/math" xmlns:v="urn:schemas-microsoft-com:vml" xmlns:wp14="http://schemas.microsoft.com/office/word/2010/wordprocessingDrawing" xmlns:wp="http://schemas.openxmlformats.org/drawingml/2006/wordprocessingDrawing" xmlns:w10="urn:schemas-microsoft-com:office:word" xmlns:w="http://schemas.openxmlformats.org/wordprocessingml/2006/main" xmlns:w14="http://schemas.microsoft.com/office/word/2010/wordml" xmlns:w15="http://schemas.microsoft.com/office/word/2012/wordml" xmlns:w16cex="http://schemas.microsoft.com/office/word/2018/wordml/cex" xmlns:w16cid="http://schemas.microsoft.com/office/word/2016/wordml/cid" xmlns:w16="http://schemas.microsoft.com/office/word/2018/wordml" xmlns:w16se="http://schemas.microsoft.com/office/word/2015/wordml/symex" xmlns:wpg="http://schemas.microsoft.com/office/word/2010/wordprocessingGroup" xmlns:wpi="http://schemas.microsoft.com/office/word/2010/wordprocessingInk" xmlns:wne="http://schemas.microsoft.com/office/word/2006/wordml" xmlns:wps="http://schemas.microsoft.com/office/word/2010/wordprocessingShape" mc:Ignorable="w14 w15 w16se w16cid w16 w16cex wp14">
   <w15:commentEx w15:paraId="5C72D3FA" w15:done="0"/>
   <w15:commentEx w15:paraId="6B09A24B" w15:paraIdParent="5C72D3FA" w15:done="0"/>
   <w15:commentEx w15:paraId="4B0AB3F3" w15:done="0"/>
@@ -6746,7 +6005,7 @@
 </file>
 
 <file path=word/endnotes.xml><?xml version="1.0" encoding="utf-8"?>
-<w:endnotes xmlns:wpc="http://schemas.microsoft.com/office/word/2010/wordprocessingCanvas" xmlns:cx="http://schemas.microsoft.com/office/drawing/2014/chartex" xmlns:mc="http://schemas.openxmlformats.org/markup-compatibility/2006" xmlns:o="urn:schemas-microsoft-com:office:office" xmlns:r="http://schemas.openxmlformats.org/officeDocument/2006/relationships" xmlns:m="http://schemas.openxmlformats.org/officeDocument/2006/math" xmlns:v="urn:schemas-microsoft-com:vml" xmlns:wp14="http://schemas.microsoft.com/office/word/2010/wordprocessingDrawing" xmlns:wp="http://schemas.openxmlformats.org/drawingml/2006/wordprocessingDrawing" xmlns:w10="urn:schemas-microsoft-com:office:word" xmlns:w="http://schemas.openxmlformats.org/wordprocessingml/2006/main" xmlns:w14="http://schemas.microsoft.com/office/word/2010/wordml" xmlns:w15="http://schemas.microsoft.com/office/word/2012/wordml" xmlns:w16se="http://schemas.microsoft.com/office/word/2015/wordml/symex" xmlns:wpg="http://schemas.microsoft.com/office/word/2010/wordprocessingGroup" xmlns:wpi="http://schemas.microsoft.com/office/word/2010/wordprocessingInk" xmlns:wne="http://schemas.microsoft.com/office/word/2006/wordml" xmlns:wps="http://schemas.microsoft.com/office/word/2010/wordprocessingShape" mc:Ignorable="w14 w15 w16se wp14">
+<w:endnotes xmlns:wpc="http://schemas.microsoft.com/office/word/2010/wordprocessingCanvas" xmlns:cx="http://schemas.microsoft.com/office/drawing/2014/chartex" xmlns:cx1="http://schemas.microsoft.com/office/drawing/2015/9/8/chartex" xmlns:cx2="http://schemas.microsoft.com/office/drawing/2015/10/21/chartex" xmlns:cx3="http://schemas.microsoft.com/office/drawing/2016/5/9/chartex" xmlns:cx4="http://schemas.microsoft.com/office/drawing/2016/5/10/chartex" xmlns:cx5="http://schemas.microsoft.com/office/drawing/2016/5/11/chartex" xmlns:cx6="http://schemas.microsoft.com/office/drawing/2016/5/12/chartex" xmlns:cx7="http://schemas.microsoft.com/office/drawing/2016/5/13/chartex" xmlns:cx8="http://schemas.microsoft.com/office/drawing/2016/5/14/chartex" xmlns:mc="http://schemas.openxmlformats.org/markup-compatibility/2006" xmlns:aink="http://schemas.microsoft.com/office/drawing/2016/ink" xmlns:am3d="http://schemas.microsoft.com/office/drawing/2017/model3d" xmlns:o="urn:schemas-microsoft-com:office:office" xmlns:r="http://schemas.openxmlformats.org/officeDocument/2006/relationships" xmlns:m="http://schemas.openxmlformats.org/officeDocument/2006/math" xmlns:v="urn:schemas-microsoft-com:vml" xmlns:wp14="http://schemas.microsoft.com/office/word/2010/wordprocessingDrawing" xmlns:wp="http://schemas.openxmlformats.org/drawingml/2006/wordprocessingDrawing" xmlns:w10="urn:schemas-microsoft-com:office:word" xmlns:w="http://schemas.openxmlformats.org/wordprocessingml/2006/main" xmlns:w14="http://schemas.microsoft.com/office/word/2010/wordml" xmlns:w15="http://schemas.microsoft.com/office/word/2012/wordml" xmlns:w16cex="http://schemas.microsoft.com/office/word/2018/wordml/cex" xmlns:w16cid="http://schemas.microsoft.com/office/word/2016/wordml/cid" xmlns:w16="http://schemas.microsoft.com/office/word/2018/wordml" xmlns:w16se="http://schemas.microsoft.com/office/word/2015/wordml/symex" xmlns:wpg="http://schemas.microsoft.com/office/word/2010/wordprocessingGroup" xmlns:wpi="http://schemas.microsoft.com/office/word/2010/wordprocessingInk" xmlns:wne="http://schemas.microsoft.com/office/word/2006/wordml" xmlns:wps="http://schemas.microsoft.com/office/word/2010/wordprocessingShape" mc:Ignorable="w14 w15 w16se w16cid w16 w16cex wp14">
   <w:endnote w:type="separator" w:id="-1">
     <w:p>
       <w:r>
@@ -6765,7 +6024,7 @@
 </file>
 
 <file path=word/footnotes.xml><?xml version="1.0" encoding="utf-8"?>
-<w:footnotes xmlns:wpc="http://schemas.microsoft.com/office/word/2010/wordprocessingCanvas" xmlns:cx="http://schemas.microsoft.com/office/drawing/2014/chartex" xmlns:mc="http://schemas.openxmlformats.org/markup-compatibility/2006" xmlns:o="urn:schemas-microsoft-com:office:office" xmlns:r="http://schemas.openxmlformats.org/officeDocument/2006/relationships" xmlns:m="http://schemas.openxmlformats.org/officeDocument/2006/math" xmlns:v="urn:schemas-microsoft-com:vml" xmlns:wp14="http://schemas.microsoft.com/office/word/2010/wordprocessingDrawing" xmlns:wp="http://schemas.openxmlformats.org/drawingml/2006/wordprocessingDrawing" xmlns:w10="urn:schemas-microsoft-com:office:word" xmlns:w="http://schemas.openxmlformats.org/wordprocessingml/2006/main" xmlns:w14="http://schemas.microsoft.com/office/word/2010/wordml" xmlns:w15="http://schemas.microsoft.com/office/word/2012/wordml" xmlns:w16se="http://schemas.microsoft.com/office/word/2015/wordml/symex" xmlns:wpg="http://schemas.microsoft.com/office/word/2010/wordprocessingGroup" xmlns:wpi="http://schemas.microsoft.com/office/word/2010/wordprocessingInk" xmlns:wne="http://schemas.microsoft.com/office/word/2006/wordml" xmlns:wps="http://schemas.microsoft.com/office/word/2010/wordprocessingShape" mc:Ignorable="w14 w15 w16se wp14">
+<w:footnotes xmlns:wpc="http://schemas.microsoft.com/office/word/2010/wordprocessingCanvas" xmlns:cx="http://schemas.microsoft.com/office/drawing/2014/chartex" xmlns:cx1="http://schemas.microsoft.com/office/drawing/2015/9/8/chartex" xmlns:cx2="http://schemas.microsoft.com/office/drawing/2015/10/21/chartex" xmlns:cx3="http://schemas.microsoft.com/office/drawing/2016/5/9/chartex" xmlns:cx4="http://schemas.microsoft.com/office/drawing/2016/5/10/chartex" xmlns:cx5="http://schemas.microsoft.com/office/drawing/2016/5/11/chartex" xmlns:cx6="http://schemas.microsoft.com/office/drawing/2016/5/12/chartex" xmlns:cx7="http://schemas.microsoft.com/office/drawing/2016/5/13/chartex" xmlns:cx8="http://schemas.microsoft.com/office/drawing/2016/5/14/chartex" xmlns:mc="http://schemas.openxmlformats.org/markup-compatibility/2006" xmlns:aink="http://schemas.microsoft.com/office/drawing/2016/ink" xmlns:am3d="http://schemas.microsoft.com/office/drawing/2017/model3d" xmlns:o="urn:schemas-microsoft-com:office:office" xmlns:r="http://schemas.openxmlformats.org/officeDocument/2006/relationships" xmlns:m="http://schemas.openxmlformats.org/officeDocument/2006/math" xmlns:v="urn:schemas-microsoft-com:vml" xmlns:wp14="http://schemas.microsoft.com/office/word/2010/wordprocessingDrawing" xmlns:wp="http://schemas.openxmlformats.org/drawingml/2006/wordprocessingDrawing" xmlns:w10="urn:schemas-microsoft-com:office:word" xmlns:w="http://schemas.openxmlformats.org/wordprocessingml/2006/main" xmlns:w14="http://schemas.microsoft.com/office/word/2010/wordml" xmlns:w15="http://schemas.microsoft.com/office/word/2012/wordml" xmlns:w16cex="http://schemas.microsoft.com/office/word/2018/wordml/cex" xmlns:w16cid="http://schemas.microsoft.com/office/word/2016/wordml/cid" xmlns:w16="http://schemas.microsoft.com/office/word/2018/wordml" xmlns:w16se="http://schemas.microsoft.com/office/word/2015/wordml/symex" xmlns:wpg="http://schemas.microsoft.com/office/word/2010/wordprocessingGroup" xmlns:wpi="http://schemas.microsoft.com/office/word/2010/wordprocessingInk" xmlns:wne="http://schemas.microsoft.com/office/word/2006/wordml" xmlns:wps="http://schemas.microsoft.com/office/word/2010/wordprocessingShape" mc:Ignorable="w14 w15 w16se w16cid w16 w16cex wp14">
   <w:footnote w:type="separator" w:id="-1">
     <w:p>
       <w:r>
@@ -6784,7 +6043,7 @@
 </file>
 
 <file path=word/header1.xml><?xml version="1.0" encoding="utf-8"?>
-<w:hdr xmlns:wpc="http://schemas.microsoft.com/office/word/2010/wordprocessingCanvas" xmlns:cx="http://schemas.microsoft.com/office/drawing/2014/chartex" xmlns:mc="http://schemas.openxmlformats.org/markup-compatibility/2006" xmlns:o="urn:schemas-microsoft-com:office:office" xmlns:r="http://schemas.openxmlformats.org/officeDocument/2006/relationships" xmlns:m="http://schemas.openxmlformats.org/officeDocument/2006/math" xmlns:v="urn:schemas-microsoft-com:vml" xmlns:wp14="http://schemas.microsoft.com/office/word/2010/wordprocessingDrawing" xmlns:wp="http://schemas.openxmlformats.org/drawingml/2006/wordprocessingDrawing" xmlns:w10="urn:schemas-microsoft-com:office:word" xmlns:w="http://schemas.openxmlformats.org/wordprocessingml/2006/main" xmlns:w14="http://schemas.microsoft.com/office/word/2010/wordml" xmlns:w15="http://schemas.microsoft.com/office/word/2012/wordml" xmlns:w16se="http://schemas.microsoft.com/office/word/2015/wordml/symex" xmlns:wpg="http://schemas.microsoft.com/office/word/2010/wordprocessingGroup" xmlns:wpi="http://schemas.microsoft.com/office/word/2010/wordprocessingInk" xmlns:wne="http://schemas.microsoft.com/office/word/2006/wordml" xmlns:wps="http://schemas.microsoft.com/office/word/2010/wordprocessingShape" mc:Ignorable="w14 w15 w16se wp14">
+<w:hdr xmlns:wpc="http://schemas.microsoft.com/office/word/2010/wordprocessingCanvas" xmlns:cx="http://schemas.microsoft.com/office/drawing/2014/chartex" xmlns:cx1="http://schemas.microsoft.com/office/drawing/2015/9/8/chartex" xmlns:cx2="http://schemas.microsoft.com/office/drawing/2015/10/21/chartex" xmlns:cx3="http://schemas.microsoft.com/office/drawing/2016/5/9/chartex" xmlns:cx4="http://schemas.microsoft.com/office/drawing/2016/5/10/chartex" xmlns:cx5="http://schemas.microsoft.com/office/drawing/2016/5/11/chartex" xmlns:cx6="http://schemas.microsoft.com/office/drawing/2016/5/12/chartex" xmlns:cx7="http://schemas.microsoft.com/office/drawing/2016/5/13/chartex" xmlns:cx8="http://schemas.microsoft.com/office/drawing/2016/5/14/chartex" xmlns:mc="http://schemas.openxmlformats.org/markup-compatibility/2006" xmlns:aink="http://schemas.microsoft.com/office/drawing/2016/ink" xmlns:am3d="http://schemas.microsoft.com/office/drawing/2017/model3d" xmlns:o="urn:schemas-microsoft-com:office:office" xmlns:r="http://schemas.openxmlformats.org/officeDocument/2006/relationships" xmlns:m="http://schemas.openxmlformats.org/officeDocument/2006/math" xmlns:v="urn:schemas-microsoft-com:vml" xmlns:wp14="http://schemas.microsoft.com/office/word/2010/wordprocessingDrawing" xmlns:wp="http://schemas.openxmlformats.org/drawingml/2006/wordprocessingDrawing" xmlns:w10="urn:schemas-microsoft-com:office:word" xmlns:w="http://schemas.openxmlformats.org/wordprocessingml/2006/main" xmlns:w14="http://schemas.microsoft.com/office/word/2010/wordml" xmlns:w15="http://schemas.microsoft.com/office/word/2012/wordml" xmlns:w16cex="http://schemas.microsoft.com/office/word/2018/wordml/cex" xmlns:w16cid="http://schemas.microsoft.com/office/word/2016/wordml/cid" xmlns:w16="http://schemas.microsoft.com/office/word/2018/wordml" xmlns:w16se="http://schemas.microsoft.com/office/word/2015/wordml/symex" xmlns:wpg="http://schemas.microsoft.com/office/word/2010/wordprocessingGroup" xmlns:wpi="http://schemas.microsoft.com/office/word/2010/wordprocessingInk" xmlns:wne="http://schemas.microsoft.com/office/word/2006/wordml" xmlns:wps="http://schemas.microsoft.com/office/word/2010/wordprocessingShape" mc:Ignorable="w14 w15 w16se w16cid w16 w16cex wp14">
   <w:p>
     <w:pPr>
       <w:framePr w:wrap="around" w:vAnchor="text" w:hAnchor="margin" w:xAlign="right" w:y="1"/>
@@ -6815,7 +6074,7 @@
         <w:rStyle w:val="Nmerodepgina"/>
         <w:noProof/>
       </w:rPr>
-      <w:t>17</w:t>
+      <w:t>13</w:t>
     </w:r>
     <w:r>
       <w:rPr>
@@ -6833,7 +6092,7 @@
 </file>
 
 <file path=word/numbering.xml><?xml version="1.0" encoding="utf-8"?>
-<w:numbering xmlns:wpc="http://schemas.microsoft.com/office/word/2010/wordprocessingCanvas" xmlns:cx="http://schemas.microsoft.com/office/drawing/2014/chartex" xmlns:mc="http://schemas.openxmlformats.org/markup-compatibility/2006" xmlns:o="urn:schemas-microsoft-com:office:office" xmlns:r="http://schemas.openxmlformats.org/officeDocument/2006/relationships" xmlns:m="http://schemas.openxmlformats.org/officeDocument/2006/math" xmlns:v="urn:schemas-microsoft-com:vml" xmlns:wp14="http://schemas.microsoft.com/office/word/2010/wordprocessingDrawing" xmlns:wp="http://schemas.openxmlformats.org/drawingml/2006/wordprocessingDrawing" xmlns:w10="urn:schemas-microsoft-com:office:word" xmlns:w="http://schemas.openxmlformats.org/wordprocessingml/2006/main" xmlns:w14="http://schemas.microsoft.com/office/word/2010/wordml" xmlns:w15="http://schemas.microsoft.com/office/word/2012/wordml" xmlns:w16se="http://schemas.microsoft.com/office/word/2015/wordml/symex" xmlns:wpg="http://schemas.microsoft.com/office/word/2010/wordprocessingGroup" xmlns:wpi="http://schemas.microsoft.com/office/word/2010/wordprocessingInk" xmlns:wne="http://schemas.microsoft.com/office/word/2006/wordml" xmlns:wps="http://schemas.microsoft.com/office/word/2010/wordprocessingShape" mc:Ignorable="w14 w15 w16se wp14">
+<w:numbering xmlns:wpc="http://schemas.microsoft.com/office/word/2010/wordprocessingCanvas" xmlns:cx="http://schemas.microsoft.com/office/drawing/2014/chartex" xmlns:cx1="http://schemas.microsoft.com/office/drawing/2015/9/8/chartex" xmlns:cx2="http://schemas.microsoft.com/office/drawing/2015/10/21/chartex" xmlns:cx3="http://schemas.microsoft.com/office/drawing/2016/5/9/chartex" xmlns:cx4="http://schemas.microsoft.com/office/drawing/2016/5/10/chartex" xmlns:cx5="http://schemas.microsoft.com/office/drawing/2016/5/11/chartex" xmlns:cx6="http://schemas.microsoft.com/office/drawing/2016/5/12/chartex" xmlns:cx7="http://schemas.microsoft.com/office/drawing/2016/5/13/chartex" xmlns:cx8="http://schemas.microsoft.com/office/drawing/2016/5/14/chartex" xmlns:mc="http://schemas.openxmlformats.org/markup-compatibility/2006" xmlns:aink="http://schemas.microsoft.com/office/drawing/2016/ink" xmlns:am3d="http://schemas.microsoft.com/office/drawing/2017/model3d" xmlns:o="urn:schemas-microsoft-com:office:office" xmlns:r="http://schemas.openxmlformats.org/officeDocument/2006/relationships" xmlns:m="http://schemas.openxmlformats.org/officeDocument/2006/math" xmlns:v="urn:schemas-microsoft-com:vml" xmlns:wp14="http://schemas.microsoft.com/office/word/2010/wordprocessingDrawing" xmlns:wp="http://schemas.openxmlformats.org/drawingml/2006/wordprocessingDrawing" xmlns:w10="urn:schemas-microsoft-com:office:word" xmlns:w="http://schemas.openxmlformats.org/wordprocessingml/2006/main" xmlns:w14="http://schemas.microsoft.com/office/word/2010/wordml" xmlns:w15="http://schemas.microsoft.com/office/word/2012/wordml" xmlns:w16cex="http://schemas.microsoft.com/office/word/2018/wordml/cex" xmlns:w16cid="http://schemas.microsoft.com/office/word/2016/wordml/cid" xmlns:w16="http://schemas.microsoft.com/office/word/2018/wordml" xmlns:w16se="http://schemas.microsoft.com/office/word/2015/wordml/symex" xmlns:wpg="http://schemas.microsoft.com/office/word/2010/wordprocessingGroup" xmlns:wpi="http://schemas.microsoft.com/office/word/2010/wordprocessingInk" xmlns:wne="http://schemas.microsoft.com/office/word/2006/wordml" xmlns:wps="http://schemas.microsoft.com/office/word/2010/wordprocessingShape" mc:Ignorable="w14 w15 w16se w16cid w16 w16cex wp14">
   <w:abstractNum w:abstractNumId="0" w15:restartNumberingAfterBreak="0">
     <w:nsid w:val="00000003"/>
     <w:multiLevelType w:val="multilevel"/>
@@ -9330,119 +8589,6 @@
     </w:lvl>
   </w:abstractNum>
   <w:abstractNum w:abstractNumId="19" w15:restartNumberingAfterBreak="0">
-    <w:nsid w:val="69B05F68"/>
-    <w:multiLevelType w:val="hybridMultilevel"/>
-    <w:tmpl w:val="D96C9BBE"/>
-    <w:lvl w:ilvl="0" w:tplc="04160001">
-      <w:start w:val="1"/>
-      <w:numFmt w:val="bullet"/>
-      <w:lvlText w:val=""/>
-      <w:lvlJc w:val="left"/>
-      <w:pPr>
-        <w:ind w:left="1146" w:hanging="360"/>
-      </w:pPr>
-      <w:rPr>
-        <w:rFonts w:ascii="Symbol" w:hAnsi="Symbol" w:hint="default"/>
-      </w:rPr>
-    </w:lvl>
-    <w:lvl w:ilvl="1" w:tplc="04160003" w:tentative="1">
-      <w:start w:val="1"/>
-      <w:numFmt w:val="bullet"/>
-      <w:lvlText w:val="o"/>
-      <w:lvlJc w:val="left"/>
-      <w:pPr>
-        <w:ind w:left="1866" w:hanging="360"/>
-      </w:pPr>
-      <w:rPr>
-        <w:rFonts w:ascii="Courier New" w:hAnsi="Courier New" w:cs="Courier New" w:hint="default"/>
-      </w:rPr>
-    </w:lvl>
-    <w:lvl w:ilvl="2" w:tplc="04160005" w:tentative="1">
-      <w:start w:val="1"/>
-      <w:numFmt w:val="bullet"/>
-      <w:lvlText w:val=""/>
-      <w:lvlJc w:val="left"/>
-      <w:pPr>
-        <w:ind w:left="2586" w:hanging="360"/>
-      </w:pPr>
-      <w:rPr>
-        <w:rFonts w:ascii="Wingdings" w:hAnsi="Wingdings" w:hint="default"/>
-      </w:rPr>
-    </w:lvl>
-    <w:lvl w:ilvl="3" w:tplc="04160001" w:tentative="1">
-      <w:start w:val="1"/>
-      <w:numFmt w:val="bullet"/>
-      <w:lvlText w:val=""/>
-      <w:lvlJc w:val="left"/>
-      <w:pPr>
-        <w:ind w:left="3306" w:hanging="360"/>
-      </w:pPr>
-      <w:rPr>
-        <w:rFonts w:ascii="Symbol" w:hAnsi="Symbol" w:hint="default"/>
-      </w:rPr>
-    </w:lvl>
-    <w:lvl w:ilvl="4" w:tplc="04160003" w:tentative="1">
-      <w:start w:val="1"/>
-      <w:numFmt w:val="bullet"/>
-      <w:lvlText w:val="o"/>
-      <w:lvlJc w:val="left"/>
-      <w:pPr>
-        <w:ind w:left="4026" w:hanging="360"/>
-      </w:pPr>
-      <w:rPr>
-        <w:rFonts w:ascii="Courier New" w:hAnsi="Courier New" w:cs="Courier New" w:hint="default"/>
-      </w:rPr>
-    </w:lvl>
-    <w:lvl w:ilvl="5" w:tplc="04160005" w:tentative="1">
-      <w:start w:val="1"/>
-      <w:numFmt w:val="bullet"/>
-      <w:lvlText w:val=""/>
-      <w:lvlJc w:val="left"/>
-      <w:pPr>
-        <w:ind w:left="4746" w:hanging="360"/>
-      </w:pPr>
-      <w:rPr>
-        <w:rFonts w:ascii="Wingdings" w:hAnsi="Wingdings" w:hint="default"/>
-      </w:rPr>
-    </w:lvl>
-    <w:lvl w:ilvl="6" w:tplc="04160001" w:tentative="1">
-      <w:start w:val="1"/>
-      <w:numFmt w:val="bullet"/>
-      <w:lvlText w:val=""/>
-      <w:lvlJc w:val="left"/>
-      <w:pPr>
-        <w:ind w:left="5466" w:hanging="360"/>
-      </w:pPr>
-      <w:rPr>
-        <w:rFonts w:ascii="Symbol" w:hAnsi="Symbol" w:hint="default"/>
-      </w:rPr>
-    </w:lvl>
-    <w:lvl w:ilvl="7" w:tplc="04160003" w:tentative="1">
-      <w:start w:val="1"/>
-      <w:numFmt w:val="bullet"/>
-      <w:lvlText w:val="o"/>
-      <w:lvlJc w:val="left"/>
-      <w:pPr>
-        <w:ind w:left="6186" w:hanging="360"/>
-      </w:pPr>
-      <w:rPr>
-        <w:rFonts w:ascii="Courier New" w:hAnsi="Courier New" w:cs="Courier New" w:hint="default"/>
-      </w:rPr>
-    </w:lvl>
-    <w:lvl w:ilvl="8" w:tplc="04160005" w:tentative="1">
-      <w:start w:val="1"/>
-      <w:numFmt w:val="bullet"/>
-      <w:lvlText w:val=""/>
-      <w:lvlJc w:val="left"/>
-      <w:pPr>
-        <w:ind w:left="6906" w:hanging="360"/>
-      </w:pPr>
-      <w:rPr>
-        <w:rFonts w:ascii="Wingdings" w:hAnsi="Wingdings" w:hint="default"/>
-      </w:rPr>
-    </w:lvl>
-  </w:abstractNum>
-  <w:abstractNum w:abstractNumId="20" w15:restartNumberingAfterBreak="0">
     <w:nsid w:val="6ED06AF0"/>
     <w:multiLevelType w:val="hybridMultilevel"/>
     <w:tmpl w:val="755E0164"/>
@@ -9582,7 +8728,7 @@
       </w:rPr>
     </w:lvl>
   </w:abstractNum>
-  <w:abstractNum w:abstractNumId="21" w15:restartNumberingAfterBreak="0">
+  <w:abstractNum w:abstractNumId="20" w15:restartNumberingAfterBreak="0">
     <w:nsid w:val="70DE48F1"/>
     <w:multiLevelType w:val="hybridMultilevel"/>
     <w:tmpl w:val="0B180CEE"/>
@@ -9699,7 +8845,7 @@
       </w:pPr>
     </w:lvl>
   </w:abstractNum>
-  <w:abstractNum w:abstractNumId="22" w15:restartNumberingAfterBreak="0">
+  <w:abstractNum w:abstractNumId="21" w15:restartNumberingAfterBreak="0">
     <w:nsid w:val="779730AF"/>
     <w:multiLevelType w:val="hybridMultilevel"/>
     <w:tmpl w:val="FAFE82D4"/>
@@ -9788,7 +8934,7 @@
       </w:pPr>
     </w:lvl>
   </w:abstractNum>
-  <w:abstractNum w:abstractNumId="23" w15:restartNumberingAfterBreak="0">
+  <w:abstractNum w:abstractNumId="22" w15:restartNumberingAfterBreak="0">
     <w:nsid w:val="7B6D44F3"/>
     <w:multiLevelType w:val="multilevel"/>
     <w:tmpl w:val="20FA66B6"/>
@@ -9911,10 +9057,10 @@
     </w:lvl>
   </w:abstractNum>
   <w:num w:numId="1">
-    <w:abstractNumId w:val="23"/>
+    <w:abstractNumId w:val="22"/>
   </w:num>
   <w:num w:numId="2">
-    <w:abstractNumId w:val="21"/>
+    <w:abstractNumId w:val="20"/>
   </w:num>
   <w:num w:numId="3">
     <w:abstractNumId w:val="3"/>
@@ -9926,7 +9072,7 @@
     <w:abstractNumId w:val="5"/>
   </w:num>
   <w:num w:numId="6">
-    <w:abstractNumId w:val="23"/>
+    <w:abstractNumId w:val="22"/>
   </w:num>
   <w:num w:numId="7">
     <w:abstractNumId w:val="9"/>
@@ -9935,37 +9081,37 @@
     <w:abstractNumId w:val="4"/>
   </w:num>
   <w:num w:numId="9">
-    <w:abstractNumId w:val="23"/>
+    <w:abstractNumId w:val="22"/>
   </w:num>
   <w:num w:numId="10">
-    <w:abstractNumId w:val="23"/>
+    <w:abstractNumId w:val="22"/>
   </w:num>
   <w:num w:numId="11">
-    <w:abstractNumId w:val="23"/>
+    <w:abstractNumId w:val="22"/>
   </w:num>
   <w:num w:numId="12">
     <w:abstractNumId w:val="2"/>
   </w:num>
   <w:num w:numId="13">
-    <w:abstractNumId w:val="23"/>
+    <w:abstractNumId w:val="22"/>
   </w:num>
   <w:num w:numId="14">
-    <w:abstractNumId w:val="23"/>
+    <w:abstractNumId w:val="22"/>
   </w:num>
   <w:num w:numId="15">
-    <w:abstractNumId w:val="23"/>
+    <w:abstractNumId w:val="22"/>
   </w:num>
   <w:num w:numId="16">
-    <w:abstractNumId w:val="23"/>
+    <w:abstractNumId w:val="22"/>
   </w:num>
   <w:num w:numId="17">
-    <w:abstractNumId w:val="23"/>
+    <w:abstractNumId w:val="22"/>
   </w:num>
   <w:num w:numId="18">
-    <w:abstractNumId w:val="20"/>
+    <w:abstractNumId w:val="19"/>
   </w:num>
   <w:num w:numId="19">
-    <w:abstractNumId w:val="23"/>
+    <w:abstractNumId w:val="22"/>
   </w:num>
   <w:num w:numId="20">
     <w:abstractNumId w:val="17"/>
@@ -9980,7 +9126,7 @@
     <w:abstractNumId w:val="0"/>
   </w:num>
   <w:num w:numId="24">
-    <w:abstractNumId w:val="23"/>
+    <w:abstractNumId w:val="22"/>
   </w:num>
   <w:num w:numId="25">
     <w:abstractNumId w:val="13"/>
@@ -9998,16 +9144,16 @@
     <w:abstractNumId w:val="8"/>
   </w:num>
   <w:num w:numId="30">
-    <w:abstractNumId w:val="23"/>
+    <w:abstractNumId w:val="22"/>
   </w:num>
   <w:num w:numId="31">
-    <w:abstractNumId w:val="23"/>
+    <w:abstractNumId w:val="22"/>
   </w:num>
   <w:num w:numId="32">
     <w:abstractNumId w:val="18"/>
   </w:num>
   <w:num w:numId="33">
-    <w:abstractNumId w:val="23"/>
+    <w:abstractNumId w:val="22"/>
     <w:lvlOverride w:ilvl="0">
       <w:startOverride w:val="1"/>
     </w:lvlOverride>
@@ -10037,10 +9183,10 @@
     </w:lvlOverride>
   </w:num>
   <w:num w:numId="34">
-    <w:abstractNumId w:val="23"/>
+    <w:abstractNumId w:val="22"/>
   </w:num>
   <w:num w:numId="35">
-    <w:abstractNumId w:val="22"/>
+    <w:abstractNumId w:val="21"/>
   </w:num>
   <w:num w:numId="36">
     <w:abstractNumId w:val="7"/>
@@ -10052,7 +9198,7 @@
     <w:abstractNumId w:val="12"/>
   </w:num>
   <w:num w:numId="39">
-    <w:abstractNumId w:val="23"/>
+    <w:abstractNumId w:val="22"/>
     <w:lvlOverride w:ilvl="0">
       <w:startOverride w:val="1"/>
     </w:lvlOverride>
@@ -10081,14 +9227,11 @@
       <w:startOverride w:val="1"/>
     </w:lvlOverride>
   </w:num>
-  <w:num w:numId="40">
-    <w:abstractNumId w:val="19"/>
-  </w:num>
 </w:numbering>
 </file>
 
 <file path=word/people.xml><?xml version="1.0" encoding="utf-8"?>
-<w15:people xmlns:wpc="http://schemas.microsoft.com/office/word/2010/wordprocessingCanvas" xmlns:cx="http://schemas.microsoft.com/office/drawing/2014/chartex" xmlns:mc="http://schemas.openxmlformats.org/markup-compatibility/2006" xmlns:o="urn:schemas-microsoft-com:office:office" xmlns:r="http://schemas.openxmlformats.org/officeDocument/2006/relationships" xmlns:m="http://schemas.openxmlformats.org/officeDocument/2006/math" xmlns:v="urn:schemas-microsoft-com:vml" xmlns:wp14="http://schemas.microsoft.com/office/word/2010/wordprocessingDrawing" xmlns:wp="http://schemas.openxmlformats.org/drawingml/2006/wordprocessingDrawing" xmlns:w10="urn:schemas-microsoft-com:office:word" xmlns:w="http://schemas.openxmlformats.org/wordprocessingml/2006/main" xmlns:w14="http://schemas.microsoft.com/office/word/2010/wordml" xmlns:w15="http://schemas.microsoft.com/office/word/2012/wordml" xmlns:w16se="http://schemas.microsoft.com/office/word/2015/wordml/symex" xmlns:wpg="http://schemas.microsoft.com/office/word/2010/wordprocessingGroup" xmlns:wpi="http://schemas.microsoft.com/office/word/2010/wordprocessingInk" xmlns:wne="http://schemas.microsoft.com/office/word/2006/wordml" xmlns:wps="http://schemas.microsoft.com/office/word/2010/wordprocessingShape" mc:Ignorable="w14 w15 w16se wp14">
+<w15:people xmlns:wpc="http://schemas.microsoft.com/office/word/2010/wordprocessingCanvas" xmlns:cx="http://schemas.microsoft.com/office/drawing/2014/chartex" xmlns:cx1="http://schemas.microsoft.com/office/drawing/2015/9/8/chartex" xmlns:cx2="http://schemas.microsoft.com/office/drawing/2015/10/21/chartex" xmlns:cx3="http://schemas.microsoft.com/office/drawing/2016/5/9/chartex" xmlns:cx4="http://schemas.microsoft.com/office/drawing/2016/5/10/chartex" xmlns:cx5="http://schemas.microsoft.com/office/drawing/2016/5/11/chartex" xmlns:cx6="http://schemas.microsoft.com/office/drawing/2016/5/12/chartex" xmlns:cx7="http://schemas.microsoft.com/office/drawing/2016/5/13/chartex" xmlns:cx8="http://schemas.microsoft.com/office/drawing/2016/5/14/chartex" xmlns:mc="http://schemas.openxmlformats.org/markup-compatibility/2006" xmlns:aink="http://schemas.microsoft.com/office/drawing/2016/ink" xmlns:am3d="http://schemas.microsoft.com/office/drawing/2017/model3d" xmlns:o="urn:schemas-microsoft-com:office:office" xmlns:r="http://schemas.openxmlformats.org/officeDocument/2006/relationships" xmlns:m="http://schemas.openxmlformats.org/officeDocument/2006/math" xmlns:v="urn:schemas-microsoft-com:vml" xmlns:wp14="http://schemas.microsoft.com/office/word/2010/wordprocessingDrawing" xmlns:wp="http://schemas.openxmlformats.org/drawingml/2006/wordprocessingDrawing" xmlns:w10="urn:schemas-microsoft-com:office:word" xmlns:w="http://schemas.openxmlformats.org/wordprocessingml/2006/main" xmlns:w14="http://schemas.microsoft.com/office/word/2010/wordml" xmlns:w15="http://schemas.microsoft.com/office/word/2012/wordml" xmlns:w16cex="http://schemas.microsoft.com/office/word/2018/wordml/cex" xmlns:w16cid="http://schemas.microsoft.com/office/word/2016/wordml/cid" xmlns:w16="http://schemas.microsoft.com/office/word/2018/wordml" xmlns:w16se="http://schemas.microsoft.com/office/word/2015/wordml/symex" xmlns:wpg="http://schemas.microsoft.com/office/word/2010/wordprocessingGroup" xmlns:wpi="http://schemas.microsoft.com/office/word/2010/wordprocessingInk" xmlns:wne="http://schemas.microsoft.com/office/word/2006/wordml" xmlns:wps="http://schemas.microsoft.com/office/word/2010/wordprocessingShape" mc:Ignorable="w14 w15 w16se w16cid w16 w16cex wp14">
   <w15:person w15:author="altobelli">
     <w15:presenceInfo w15:providerId="None" w15:userId="altobelli"/>
   </w15:person>
@@ -10099,7 +9242,7 @@
 </file>
 
 <file path=word/styles.xml><?xml version="1.0" encoding="utf-8"?>
-<w:styles xmlns:mc="http://schemas.openxmlformats.org/markup-compatibility/2006" xmlns:r="http://schemas.openxmlformats.org/officeDocument/2006/relationships" xmlns:w="http://schemas.openxmlformats.org/wordprocessingml/2006/main" xmlns:w14="http://schemas.microsoft.com/office/word/2010/wordml" xmlns:w15="http://schemas.microsoft.com/office/word/2012/wordml" xmlns:w16se="http://schemas.microsoft.com/office/word/2015/wordml/symex" mc:Ignorable="w14 w15 w16se">
+<w:styles xmlns:mc="http://schemas.openxmlformats.org/markup-compatibility/2006" xmlns:r="http://schemas.openxmlformats.org/officeDocument/2006/relationships" xmlns:w="http://schemas.openxmlformats.org/wordprocessingml/2006/main" xmlns:w14="http://schemas.microsoft.com/office/word/2010/wordml" xmlns:w15="http://schemas.microsoft.com/office/word/2012/wordml" xmlns:w16cex="http://schemas.microsoft.com/office/word/2018/wordml/cex" xmlns:w16cid="http://schemas.microsoft.com/office/word/2016/wordml/cid" xmlns:w16="http://schemas.microsoft.com/office/word/2018/wordml" xmlns:w16se="http://schemas.microsoft.com/office/word/2015/wordml/symex" mc:Ignorable="w14 w15 w16se w16cid w16 w16cex">
   <w:docDefaults>
     <w:rPrDefault>
       <w:rPr>
@@ -10109,7 +9252,7 @@
     </w:rPrDefault>
     <w:pPrDefault/>
   </w:docDefaults>
-  <w:latentStyles w:defLockedState="0" w:defUIPriority="99" w:defSemiHidden="0" w:defUnhideWhenUsed="0" w:defQFormat="0" w:count="371">
+  <w:latentStyles w:defLockedState="0" w:defUIPriority="99" w:defSemiHidden="0" w:defUnhideWhenUsed="0" w:defQFormat="0" w:count="376">
     <w:lsdException w:name="Normal" w:uiPriority="0" w:qFormat="1"/>
     <w:lsdException w:name="heading 1" w:uiPriority="0" w:qFormat="1"/>
     <w:lsdException w:name="heading 2" w:uiPriority="0" w:qFormat="1"/>
@@ -10481,11 +9624,16 @@
     <w:lsdException w:name="List Table 5 Dark Accent 6" w:uiPriority="50"/>
     <w:lsdException w:name="List Table 6 Colorful Accent 6" w:uiPriority="51"/>
     <w:lsdException w:name="List Table 7 Colorful Accent 6" w:uiPriority="52"/>
+    <w:lsdException w:name="Mention" w:semiHidden="1" w:unhideWhenUsed="1"/>
+    <w:lsdException w:name="Smart Hyperlink" w:semiHidden="1" w:unhideWhenUsed="1"/>
+    <w:lsdException w:name="Hashtag" w:semiHidden="1" w:unhideWhenUsed="1"/>
+    <w:lsdException w:name="Unresolved Mention" w:semiHidden="1" w:unhideWhenUsed="1"/>
+    <w:lsdException w:name="Smart Link" w:semiHidden="1" w:unhideWhenUsed="1"/>
   </w:latentStyles>
   <w:style w:type="paragraph" w:default="1" w:styleId="Normal">
     <w:name w:val="Normal"/>
     <w:qFormat/>
-    <w:rsid w:val="00B13891"/>
+    <w:rsid w:val="003E632E"/>
     <w:pPr>
       <w:spacing w:line="360" w:lineRule="auto"/>
       <w:jc w:val="both"/>
@@ -11243,7 +10391,7 @@
       <w:contextualSpacing/>
     </w:pPr>
   </w:style>
-  <w:style w:type="character" w:customStyle="1" w:styleId="UnresolvedMention">
+  <w:style w:type="character" w:styleId="MenoPendente">
     <w:name w:val="Unresolved Mention"/>
     <w:basedOn w:val="Fontepargpadro"/>
     <w:uiPriority w:val="99"/>
@@ -11558,7 +10706,7 @@
 </file>
 
 <file path=customXml/itemProps1.xml><?xml version="1.0" encoding="utf-8"?>
-<ds:datastoreItem xmlns:ds="http://schemas.openxmlformats.org/officeDocument/2006/customXml" ds:itemID="{FDCC21F1-F1C8-4B15-BF6E-172E9D1165D5}">
+<ds:datastoreItem xmlns:ds="http://schemas.openxmlformats.org/officeDocument/2006/customXml" ds:itemID="{2DA5B4B7-2CA2-4C3C-B5E3-307DA72DB2E0}">
   <ds:schemaRefs>
     <ds:schemaRef ds:uri="http://schemas.openxmlformats.org/officeDocument/2006/bibliography"/>
   </ds:schemaRefs>

</xml_diff>

<commit_message>
Descrevendo a implementação da análise das bulas
Descrevendo a implementação da análise das bulas
</commit_message>
<xml_diff>
--- a/TCC - Marcello Telles e Yasmim Lima.docx
+++ b/TCC - Marcello Telles e Yasmim Lima.docx
@@ -3576,11 +3576,6 @@
     <w:p>
       <w:pPr>
         <w:pStyle w:val="Sumrio1"/>
-        <w:rPr>
-          <w:b/>
-          <w:bCs/>
-          <w:color w:val="FF0000"/>
-        </w:rPr>
       </w:pPr>
       <w:r>
         <w:t>É retornado a página de resultados que exibe nenhuma ou uma lista de bulas que pode ser paginada dependendo da quantidade encontrada. Por fim, com o objetivo de fazer o download de todas as bulas do profissional exibidas na tabela “</w:t>
@@ -3648,13 +3643,10 @@
     <w:p>
       <w:pPr>
         <w:pStyle w:val="Ttulo4"/>
-        <w:numPr>
-          <w:ilvl w:val="3"/>
-          <w:numId w:val="39"/>
-        </w:numPr>
         <w:tabs>
           <w:tab w:val="left" w:pos="1843"/>
         </w:tabs>
+        <w:ind w:hanging="13"/>
       </w:pPr>
       <w:r>
         <w:t xml:space="preserve">Análise dos </w:t>
@@ -3670,8 +3662,189 @@
     </w:p>
     <w:p>
       <w:pPr>
+        <w:ind w:left="284" w:firstLine="567"/>
+      </w:pPr>
+      <w:r>
+        <w:rPr>
+          <w:noProof/>
+        </w:rPr>
+        <w:drawing>
+          <wp:anchor distT="0" distB="0" distL="114300" distR="114300" simplePos="0" relativeHeight="251658240" behindDoc="0" locked="0" layoutInCell="1" allowOverlap="1" wp14:anchorId="5E9A531A" wp14:editId="660E4BF0">
+            <wp:simplePos x="0" y="0"/>
+            <wp:positionH relativeFrom="margin">
+              <wp:align>center</wp:align>
+            </wp:positionH>
+            <wp:positionV relativeFrom="paragraph">
+              <wp:posOffset>882337</wp:posOffset>
+            </wp:positionV>
+            <wp:extent cx="6155055" cy="854075"/>
+            <wp:effectExtent l="0" t="0" r="0" b="3175"/>
+            <wp:wrapSquare wrapText="bothSides"/>
+            <wp:docPr id="14" name="Imagem 14"/>
+            <wp:cNvGraphicFramePr>
+              <a:graphicFrameLocks xmlns:a="http://schemas.openxmlformats.org/drawingml/2006/main" noChangeAspect="1"/>
+            </wp:cNvGraphicFramePr>
+            <a:graphic xmlns:a="http://schemas.openxmlformats.org/drawingml/2006/main">
+              <a:graphicData uri="http://schemas.openxmlformats.org/drawingml/2006/picture">
+                <pic:pic xmlns:pic="http://schemas.openxmlformats.org/drawingml/2006/picture">
+                  <pic:nvPicPr>
+                    <pic:cNvPr id="0" name="Picture 3"/>
+                    <pic:cNvPicPr>
+                      <a:picLocks noChangeAspect="1" noChangeArrowheads="1"/>
+                    </pic:cNvPicPr>
+                  </pic:nvPicPr>
+                  <pic:blipFill>
+                    <a:blip r:embed="rId26">
+                      <a:extLst>
+                        <a:ext uri="{28A0092B-C50C-407E-A947-70E740481C1C}">
+                          <a14:useLocalDpi xmlns:a14="http://schemas.microsoft.com/office/drawing/2010/main" val="0"/>
+                        </a:ext>
+                      </a:extLst>
+                    </a:blip>
+                    <a:srcRect/>
+                    <a:stretch>
+                      <a:fillRect/>
+                    </a:stretch>
+                  </pic:blipFill>
+                  <pic:spPr bwMode="auto">
+                    <a:xfrm>
+                      <a:off x="0" y="0"/>
+                      <a:ext cx="6155055" cy="854075"/>
+                    </a:xfrm>
+                    <a:prstGeom prst="rect">
+                      <a:avLst/>
+                    </a:prstGeom>
+                    <a:noFill/>
+                    <a:ln>
+                      <a:noFill/>
+                    </a:ln>
+                  </pic:spPr>
+                </pic:pic>
+              </a:graphicData>
+            </a:graphic>
+            <wp14:sizeRelH relativeFrom="page">
+              <wp14:pctWidth>0</wp14:pctWidth>
+            </wp14:sizeRelH>
+            <wp14:sizeRelV relativeFrom="page">
+              <wp14:pctHeight>0</wp14:pctHeight>
+            </wp14:sizeRelV>
+          </wp:anchor>
+        </w:drawing>
+      </w:r>
+      <w:r>
+        <w:t>A a</w:t>
+      </w:r>
+      <w:r>
+        <w:t>nálise</w:t>
+      </w:r>
+      <w:r>
+        <w:t xml:space="preserve"> das bulas do profissional</w:t>
+      </w:r>
+      <w:r>
+        <w:t xml:space="preserve"> </w:t>
+      </w:r>
+      <w:r>
+        <w:t xml:space="preserve">requer uma série de etapas, descritas no fluxograma da figura 10, com objetivo de extrair as formulações e os nomes dos excipientes do medicamento. </w:t>
+      </w:r>
+    </w:p>
+    <w:p>
+      <w:pPr>
+        <w:jc w:val="center"/>
+        <w:rPr>
+          <w:sz w:val="22"/>
+          <w:szCs w:val="22"/>
+        </w:rPr>
+      </w:pPr>
+      <w:r>
+        <w:rPr>
+          <w:sz w:val="22"/>
+          <w:szCs w:val="22"/>
+        </w:rPr>
+        <w:t xml:space="preserve">Figura </w:t>
+      </w:r>
+      <w:r>
+        <w:rPr>
+          <w:sz w:val="22"/>
+          <w:szCs w:val="22"/>
+        </w:rPr>
+        <w:t>10</w:t>
+      </w:r>
+      <w:r>
+        <w:rPr>
+          <w:sz w:val="22"/>
+          <w:szCs w:val="22"/>
+        </w:rPr>
+        <w:t xml:space="preserve"> – </w:t>
+      </w:r>
+      <w:r>
+        <w:rPr>
+          <w:sz w:val="22"/>
+          <w:szCs w:val="22"/>
+        </w:rPr>
+        <w:t>Fluxograma de atividades para extração dos excipientes</w:t>
+      </w:r>
+      <w:r>
+        <w:rPr>
+          <w:sz w:val="22"/>
+          <w:szCs w:val="22"/>
+        </w:rPr>
+        <w:t>.</w:t>
+      </w:r>
+    </w:p>
+    <w:p>
+      <w:pPr>
+        <w:jc w:val="center"/>
+        <w:rPr>
+          <w:sz w:val="22"/>
+          <w:szCs w:val="22"/>
+        </w:rPr>
+      </w:pPr>
+    </w:p>
+    <w:p>
+      <w:pPr>
         <w:pStyle w:val="Sumrio1"/>
       </w:pPr>
+      <w:r>
+        <w:tab/>
+        <w:t>A partir das bulas obtidas no bulário eletrônico da ANIVISA, inicia-se o processo percorrendo</w:t>
+      </w:r>
+      <w:r>
+        <w:t xml:space="preserve"> e abrindo</w:t>
+      </w:r>
+      <w:r>
+        <w:t xml:space="preserve"> cada uma </w:t>
+      </w:r>
+      <w:r>
+        <w:t xml:space="preserve">afim de convertê-las de </w:t>
+      </w:r>
+      <w:proofErr w:type="spellStart"/>
+      <w:r>
+        <w:t>pdf</w:t>
+      </w:r>
+      <w:proofErr w:type="spellEnd"/>
+      <w:r>
+        <w:t xml:space="preserve"> para arquivo de texto. Para isso, foi utilizada a biblioteca </w:t>
+      </w:r>
+      <w:proofErr w:type="spellStart"/>
+      <w:r>
+        <w:t>pdfminer</w:t>
+      </w:r>
+      <w:proofErr w:type="spellEnd"/>
+      <w:r>
+        <w:t xml:space="preserve"> [23] que, em resumo, auxilia na extração e análise de texto de documentos PDF. Foi necessário a utilização de ferramentas de configuração da biblioteca para manter o layout do arquivo original.</w:t>
+      </w:r>
+    </w:p>
+    <w:p>
+      <w:r>
+        <w:tab/>
+      </w:r>
+    </w:p>
+    <w:p/>
+    <w:p>
+      <w:r>
+        <w:lastRenderedPageBreak/>
+        <w:tab/>
+      </w:r>
     </w:p>
     <w:p>
       <w:pPr>
@@ -3789,7 +3962,6 @@
     </w:p>
     <w:p>
       <w:r>
-        <w:lastRenderedPageBreak/>
         <w:tab/>
       </w:r>
     </w:p>
@@ -4006,6 +4178,7 @@
           <w:bCs/>
           <w:szCs w:val="24"/>
         </w:rPr>
+        <w:lastRenderedPageBreak/>
         <w:t xml:space="preserve">BORGES, </w:t>
       </w:r>
       <w:r>
@@ -4163,7 +4336,7 @@
       <w:r>
         <w:t xml:space="preserve"> &lt;</w:t>
       </w:r>
-      <w:hyperlink r:id="rId26" w:history="1">
+      <w:hyperlink r:id="rId27" w:history="1">
         <w:r>
           <w:rPr>
             <w:rStyle w:val="Hyperlink"/>
@@ -4503,7 +4676,6 @@
         </w:numPr>
       </w:pPr>
       <w:r>
-        <w:lastRenderedPageBreak/>
         <w:t xml:space="preserve">LONGMAN WESLEY, </w:t>
       </w:r>
       <w:proofErr w:type="spellStart"/>
@@ -4762,7 +4934,7 @@
       <w:r>
         <w:t xml:space="preserve"> &lt;</w:t>
       </w:r>
-      <w:hyperlink r:id="rId27" w:history="1">
+      <w:hyperlink r:id="rId28" w:history="1">
         <w:r>
           <w:rPr>
             <w:rStyle w:val="Hyperlink"/>
@@ -4827,7 +4999,7 @@
       <w:r>
         <w:t xml:space="preserve">  &lt;</w:t>
       </w:r>
-      <w:hyperlink r:id="rId28" w:history="1">
+      <w:hyperlink r:id="rId29" w:history="1">
         <w:r>
           <w:rPr>
             <w:rStyle w:val="Hyperlink"/>
@@ -4867,7 +5039,7 @@
       <w:r>
         <w:t>&lt;</w:t>
       </w:r>
-      <w:hyperlink r:id="rId29" w:history="1">
+      <w:hyperlink r:id="rId30" w:history="1">
         <w:r>
           <w:rPr>
             <w:rStyle w:val="Hyperlink"/>
@@ -4951,6 +5123,7 @@
         <w:rPr>
           <w:b/>
         </w:rPr>
+        <w:lastRenderedPageBreak/>
         <w:t>Microsoft Internet Explorer</w:t>
       </w:r>
       <w:r>
@@ -5023,7 +5196,7 @@
       <w:r>
         <w:t>. &lt;</w:t>
       </w:r>
-      <w:hyperlink r:id="rId30" w:history="1">
+      <w:hyperlink r:id="rId31" w:history="1">
         <w:r>
           <w:rPr>
             <w:rStyle w:val="Hyperlink"/>
@@ -5057,7 +5230,7 @@
       <w:r>
         <w:t xml:space="preserve"> </w:t>
       </w:r>
-      <w:hyperlink r:id="rId31" w:history="1">
+      <w:hyperlink r:id="rId32" w:history="1">
         <w:r>
           <w:rPr>
             <w:rStyle w:val="Hyperlink"/>
@@ -5181,6 +5354,29 @@
           <w:numId w:val="3"/>
         </w:numPr>
       </w:pPr>
+      <w:proofErr w:type="spellStart"/>
+      <w:r>
+        <w:rPr>
+          <w:b/>
+          <w:bCs/>
+        </w:rPr>
+        <w:t>PDFMiner</w:t>
+      </w:r>
+      <w:proofErr w:type="spellEnd"/>
+      <w:r>
+        <w:t xml:space="preserve"> &lt;</w:t>
+      </w:r>
+      <w:hyperlink r:id="rId33" w:history="1">
+        <w:r>
+          <w:rPr>
+            <w:rStyle w:val="Hyperlink"/>
+          </w:rPr>
+          <w:t>https://pypi.org/project/pdfminer/</w:t>
+        </w:r>
+      </w:hyperlink>
+      <w:r>
+        <w:t>&gt; Acesso em 29 jun. 2020.</w:t>
+      </w:r>
     </w:p>
     <w:p>
       <w:pPr>
@@ -5195,7 +5391,6 @@
         <w:jc w:val="left"/>
       </w:pPr>
       <w:r>
-        <w:lastRenderedPageBreak/>
         <w:t>ANEXOS</w:t>
       </w:r>
     </w:p>
@@ -5259,6 +5454,7 @@
         <w:ind w:firstLine="426"/>
       </w:pPr>
       <w:r>
+        <w:lastRenderedPageBreak/>
         <w:t>A primeira fonte de informação a ser consultada é a base de dados da Anvisa já que o órgão deve publicar as bulas de todos os medicamentos registrados em seu bulário.</w:t>
       </w:r>
       <w:r>
@@ -5289,7 +5485,7 @@
       <w:r>
         <w:t>Ao acessar a página principal de consulta ao bulário (</w:t>
       </w:r>
-      <w:hyperlink r:id="rId32" w:history="1">
+      <w:hyperlink r:id="rId34" w:history="1">
         <w:r>
           <w:rPr>
             <w:rStyle w:val="Hyperlink"/>
@@ -5314,7 +5510,6 @@
         <w:rPr>
           <w:noProof/>
         </w:rPr>
-        <w:lastRenderedPageBreak/>
         <w:drawing>
           <wp:inline distT="0" distB="0" distL="0" distR="0" wp14:anchorId="6F2124B7" wp14:editId="658A6555">
             <wp:extent cx="5400040" cy="2723515"/>
@@ -5333,7 +5528,7 @@
                     </pic:cNvPicPr>
                   </pic:nvPicPr>
                   <pic:blipFill>
-                    <a:blip r:embed="rId33">
+                    <a:blip r:embed="rId35">
                       <a:extLst>
                         <a:ext uri="{28A0092B-C50C-407E-A947-70E740481C1C}">
                           <a14:useLocalDpi xmlns:a14="http://schemas.microsoft.com/office/drawing/2010/main" val="0"/>
@@ -5391,6 +5586,7 @@
         <w:rPr>
           <w:noProof/>
         </w:rPr>
+        <w:lastRenderedPageBreak/>
         <w:drawing>
           <wp:inline distT="0" distB="0" distL="0" distR="0" wp14:anchorId="119FA959" wp14:editId="35308656">
             <wp:extent cx="5400040" cy="3533140"/>
@@ -5409,7 +5605,7 @@
                     </pic:cNvPicPr>
                   </pic:nvPicPr>
                   <pic:blipFill>
-                    <a:blip r:embed="rId34">
+                    <a:blip r:embed="rId36">
                       <a:extLst>
                         <a:ext uri="{28A0092B-C50C-407E-A947-70E740481C1C}">
                           <a14:useLocalDpi xmlns:a14="http://schemas.microsoft.com/office/drawing/2010/main" val="0"/>
@@ -5455,7 +5651,6 @@
         </w:numPr>
       </w:pPr>
       <w:r>
-        <w:lastRenderedPageBreak/>
         <w:t>O resultado exibe informações como nome do medicamento, empresa responsável pela produção, expediente, data de publicação e os arquivos no formato PDF com versões da bula do paciente e do profissional. Nosso alvo para este projeto é a bula do profissional</w:t>
       </w:r>
       <w:r>
@@ -5500,7 +5695,7 @@
                     <pic:cNvPicPr/>
                   </pic:nvPicPr>
                   <pic:blipFill>
-                    <a:blip r:embed="rId35"/>
+                    <a:blip r:embed="rId37"/>
                     <a:stretch>
                       <a:fillRect/>
                     </a:stretch>
@@ -5616,7 +5811,7 @@
       </w:pPr>
     </w:p>
     <w:sectPr>
-      <w:headerReference w:type="default" r:id="rId36"/>
+      <w:headerReference w:type="default" r:id="rId38"/>
       <w:type w:val="oddPage"/>
       <w:pgSz w:w="11907" w:h="16840" w:code="9"/>
       <w:pgMar w:top="1701" w:right="1134" w:bottom="1531" w:left="1701" w:header="907" w:footer="1701" w:gutter="0"/>

</xml_diff>

<commit_message>
add diagrama e descrição das classes
</commit_message>
<xml_diff>
--- a/TCC - Marcello Telles e Yasmim Lima.docx
+++ b/TCC - Marcello Telles e Yasmim Lima.docx
@@ -2965,44 +2965,76 @@
       <w:r>
         <w:t xml:space="preserve"> [22].</w:t>
       </w:r>
+    </w:p>
+    <w:p>
+      <w:pPr>
+        <w:pStyle w:val="Sumrio1"/>
+      </w:pPr>
+      <w:r>
+        <w:t xml:space="preserve">Um projeto </w:t>
+      </w:r>
+      <w:proofErr w:type="spellStart"/>
+      <w:r>
+        <w:t>Scrapy</w:t>
+      </w:r>
+      <w:proofErr w:type="spellEnd"/>
+      <w:r>
+        <w:t xml:space="preserve"> tem a</w:t>
+      </w:r>
+      <w:r>
+        <w:t xml:space="preserve"> arquitetura</w:t>
+      </w:r>
+      <w:r>
+        <w:t xml:space="preserve"> construída em classes de capturas de dados, conhecidas como </w:t>
+      </w:r>
+      <w:proofErr w:type="spellStart"/>
+      <w:r>
+        <w:t>spiders</w:t>
+      </w:r>
+      <w:proofErr w:type="spellEnd"/>
+      <w:r>
+        <w:t xml:space="preserve"> [2</w:t>
+      </w:r>
+      <w:r>
+        <w:t>4</w:t>
+      </w:r>
+      <w:r>
+        <w:t>]. Essas classes possuem funcionalidades básicas sobre como extrair informações estruturadas da web, e é nelas que definimos o comportamento específico sobre como capturar e converter as pá</w:t>
+      </w:r>
+      <w:r>
+        <w:t>ginas de um site em particular.</w:t>
+      </w:r>
+    </w:p>
+    <w:p>
+      <w:pPr>
+        <w:ind w:firstLine="426"/>
+      </w:pPr>
+      <w:r>
+        <w:t xml:space="preserve">Para a tradução dos termos farmacêuticos a serem pesquisados no livro especializado utilizamos a biblioteca Python </w:t>
+      </w:r>
+      <w:proofErr w:type="spellStart"/>
+      <w:r>
+        <w:t>googletrans</w:t>
+      </w:r>
+      <w:proofErr w:type="spellEnd"/>
+      <w:r>
+        <w:t xml:space="preserve"> [26] e, para suportar a colheita e estruturação dos </w:t>
+      </w:r>
+      <w:proofErr w:type="spellStart"/>
+      <w:r>
+        <w:t>metadados</w:t>
+      </w:r>
+      <w:proofErr w:type="spellEnd"/>
+      <w:r>
+        <w:t xml:space="preserve"> de execução do projeto, utilizamos a biblioteca </w:t>
+      </w:r>
+      <w:r>
+        <w:t>P</w:t>
+      </w:r>
       <w:bookmarkStart w:id="18" w:name="_GoBack"/>
       <w:bookmarkEnd w:id="18"/>
-    </w:p>
-    <w:p>
-      <w:pPr>
-        <w:pStyle w:val="Sumrio1"/>
-        <w:rPr>
-          <w:rFonts w:cs="Arial"/>
-          <w:color w:val="202122"/>
-          <w:sz w:val="21"/>
-          <w:szCs w:val="21"/>
-          <w:shd w:val="clear" w:color="auto" w:fill="FFFFFF"/>
-        </w:rPr>
-      </w:pPr>
-      <w:r>
-        <w:t xml:space="preserve">Um projeto </w:t>
-      </w:r>
-      <w:proofErr w:type="spellStart"/>
-      <w:r>
-        <w:t>Scrapy</w:t>
-      </w:r>
-      <w:proofErr w:type="spellEnd"/>
-      <w:r>
-        <w:t xml:space="preserve"> tem a</w:t>
-      </w:r>
-      <w:r>
-        <w:t xml:space="preserve"> arquitetura</w:t>
-      </w:r>
-      <w:r>
-        <w:t xml:space="preserve"> construída em classes de capturas de dados, conhecidas como </w:t>
-      </w:r>
-      <w:proofErr w:type="spellStart"/>
-      <w:r>
-        <w:t>spiders</w:t>
-      </w:r>
-      <w:proofErr w:type="spellEnd"/>
-      <w:r>
-        <w:t xml:space="preserve"> [23]. Essas classes possuem funcionalidades básicas sobre como extrair informações estruturadas da web, e é nelas que definimos o comportamento específico sobre como capturar e converter as páginas de um site em particular. </w:t>
+      <w:r>
+        <w:t>andas [25].</w:t>
       </w:r>
     </w:p>
     <w:p>
@@ -3047,7 +3079,6 @@
       </w:pPr>
       <w:commentRangeStart w:id="19"/>
       <w:r>
-        <w:lastRenderedPageBreak/>
         <w:t>DIAGRAMA DE CLASSES</w:t>
       </w:r>
       <w:commentRangeEnd w:id="19"/>
@@ -3062,9 +3093,466 @@
     </w:p>
     <w:p>
       <w:pPr>
+        <w:pStyle w:val="Sumrio1"/>
+      </w:pPr>
+      <w:r>
+        <w:t xml:space="preserve">O diagrama de classes do projeto traduz a arquitetura aplicada, demonstrando a organização em módulos e, quando há, o relacionamento entre as classes utilizadas, com base no </w:t>
+      </w:r>
+      <w:r>
+        <w:rPr>
+          <w:i/>
+        </w:rPr>
+        <w:t>framework</w:t>
+      </w:r>
+      <w:r>
+        <w:t xml:space="preserve"> </w:t>
+      </w:r>
+      <w:proofErr w:type="spellStart"/>
+      <w:r>
+        <w:t>Scrapy</w:t>
+      </w:r>
+      <w:proofErr w:type="spellEnd"/>
+      <w:r>
+        <w:t xml:space="preserve"> e na biblioteca Pandas [2</w:t>
+      </w:r>
+      <w:r>
+        <w:t>5</w:t>
+      </w:r>
+      <w:r>
+        <w:t>].</w:t>
+      </w:r>
+    </w:p>
+    <w:p>
+      <w:pPr>
+        <w:ind w:firstLine="426"/>
+      </w:pPr>
+      <w:r>
+        <w:t>O projeto foi projetado para funcionar através de módulos independentes, de forma que não há comunicação direta entre eles e, portanto, não há relacionamento entre as suas respectivas classes. A sequência de execução se dá através da troca de mensagens e os insumos são recebidos e lidos através de arquivos gravados no próprio sistema de arquivos do computador hospedeiro.</w:t>
+      </w:r>
+    </w:p>
+    <w:p>
+      <w:pPr>
+        <w:ind w:firstLine="426"/>
+      </w:pPr>
+      <w:r>
+        <w:t>No caso das classes responsáveis por capturar as informações da fonte web, utilizamos o conceito de herança, presente no paradigma de Programação Orientada à Objetos, para herdar todos os atributos e métodos básicos da classe primária e implementamos as especificidades de cada fonte em questão.</w:t>
+      </w:r>
+    </w:p>
+    <w:p>
+      <w:pPr>
+        <w:pStyle w:val="Ttulo3"/>
+      </w:pPr>
+      <w:r>
+        <w:t>DESCRIÇÃO DAS CLASSES</w:t>
+      </w:r>
+    </w:p>
+    <w:p>
+      <w:pPr>
+        <w:pStyle w:val="PargrafodaLista"/>
+        <w:numPr>
+          <w:ilvl w:val="0"/>
+          <w:numId w:val="40"/>
+        </w:numPr>
+      </w:pPr>
+      <w:proofErr w:type="spellStart"/>
+      <w:r>
+        <w:rPr>
+          <w:b/>
+        </w:rPr>
+        <w:t>Spider</w:t>
+      </w:r>
+      <w:proofErr w:type="spellEnd"/>
+      <w:r>
+        <w:t xml:space="preserve">: componente do framework </w:t>
+      </w:r>
+      <w:proofErr w:type="spellStart"/>
+      <w:r>
+        <w:rPr>
+          <w:i/>
+        </w:rPr>
+        <w:t>Scrapy</w:t>
+      </w:r>
+      <w:proofErr w:type="spellEnd"/>
+      <w:r>
+        <w:rPr>
+          <w:i/>
+        </w:rPr>
+        <w:t xml:space="preserve"> </w:t>
+      </w:r>
+      <w:r>
+        <w:t>[20] que já implementa funcionalidades básicas para a captura e conversão de dados oriundos de páginas web.</w:t>
+      </w:r>
+    </w:p>
+    <w:p>
+      <w:pPr>
+        <w:pStyle w:val="PargrafodaLista"/>
+        <w:numPr>
+          <w:ilvl w:val="0"/>
+          <w:numId w:val="40"/>
+        </w:numPr>
+      </w:pPr>
+      <w:proofErr w:type="spellStart"/>
+      <w:r>
+        <w:rPr>
+          <w:b/>
+        </w:rPr>
+        <w:t>CrawlerRunner</w:t>
+      </w:r>
+      <w:proofErr w:type="spellEnd"/>
+      <w:r>
+        <w:t xml:space="preserve">: componente do framework </w:t>
+      </w:r>
+      <w:proofErr w:type="spellStart"/>
+      <w:r>
+        <w:rPr>
+          <w:i/>
+        </w:rPr>
+        <w:t>Scrapy</w:t>
+      </w:r>
+      <w:proofErr w:type="spellEnd"/>
+      <w:r>
+        <w:rPr>
+          <w:i/>
+        </w:rPr>
+        <w:t xml:space="preserve"> </w:t>
+      </w:r>
+      <w:r>
+        <w:t xml:space="preserve">[20] responsável por gerenciar e manter rastreabilidade da execução de diferentes </w:t>
+      </w:r>
+      <w:proofErr w:type="spellStart"/>
+      <w:r>
+        <w:rPr>
+          <w:i/>
+        </w:rPr>
+        <w:t>spiders</w:t>
+      </w:r>
+      <w:proofErr w:type="spellEnd"/>
+      <w:r>
+        <w:t>.</w:t>
+      </w:r>
+    </w:p>
+    <w:p>
+      <w:pPr>
+        <w:pStyle w:val="PargrafodaLista"/>
+        <w:numPr>
+          <w:ilvl w:val="0"/>
+          <w:numId w:val="40"/>
+        </w:numPr>
+      </w:pPr>
+      <w:proofErr w:type="spellStart"/>
+      <w:r>
+        <w:rPr>
+          <w:b/>
+        </w:rPr>
+        <w:lastRenderedPageBreak/>
+        <w:t>AnvisaAutocompleteSpider</w:t>
+      </w:r>
+      <w:proofErr w:type="spellEnd"/>
+      <w:r>
+        <w:rPr>
+          <w:b/>
+        </w:rPr>
+        <w:t xml:space="preserve">: </w:t>
+      </w:r>
+      <w:r>
+        <w:t xml:space="preserve">especificação da classe base </w:t>
+      </w:r>
+      <w:proofErr w:type="spellStart"/>
+      <w:r>
+        <w:rPr>
+          <w:i/>
+        </w:rPr>
+        <w:t>Spider</w:t>
+      </w:r>
+      <w:proofErr w:type="spellEnd"/>
+      <w:r>
+        <w:t>, cuja responsabilidade é a de capturar as todas as sugestões possíveis de nomes de medicamentos fornecidas pela Anvisa e salvar o resultado em um arquivo texto.</w:t>
+      </w:r>
+    </w:p>
+    <w:p>
+      <w:pPr>
+        <w:pStyle w:val="PargrafodaLista"/>
+        <w:numPr>
+          <w:ilvl w:val="0"/>
+          <w:numId w:val="40"/>
+        </w:numPr>
+      </w:pPr>
+      <w:proofErr w:type="spellStart"/>
+      <w:r>
+        <w:rPr>
+          <w:b/>
+        </w:rPr>
+        <w:t>AnvisaBularioSpider</w:t>
+      </w:r>
+      <w:proofErr w:type="spellEnd"/>
+      <w:r>
+        <w:rPr>
+          <w:b/>
+        </w:rPr>
+        <w:t xml:space="preserve">: </w:t>
+      </w:r>
+      <w:r>
+        <w:t xml:space="preserve">especificação da classe base </w:t>
+      </w:r>
+      <w:proofErr w:type="spellStart"/>
+      <w:r>
+        <w:rPr>
+          <w:i/>
+        </w:rPr>
+        <w:t>Spider</w:t>
+      </w:r>
+      <w:proofErr w:type="spellEnd"/>
+      <w:r>
+        <w:t xml:space="preserve">, que recebe um parâmetro de busca em texto do usuário, faz a busca no </w:t>
+      </w:r>
+      <w:proofErr w:type="spellStart"/>
+      <w:r>
+        <w:t>bulário</w:t>
+      </w:r>
+      <w:proofErr w:type="spellEnd"/>
+      <w:r>
+        <w:t xml:space="preserve"> Anvisa, verificando as sugestões de medicamentos correspondentes, e percorre a lista completa de resultados, baixando todos os </w:t>
+      </w:r>
+      <w:proofErr w:type="spellStart"/>
+      <w:r>
+        <w:t>PDFs</w:t>
+      </w:r>
+      <w:proofErr w:type="spellEnd"/>
+      <w:r>
+        <w:t xml:space="preserve"> de bula do profissional disponíveis.</w:t>
+      </w:r>
+    </w:p>
+    <w:p>
+      <w:pPr>
+        <w:pStyle w:val="PargrafodaLista"/>
+        <w:numPr>
+          <w:ilvl w:val="0"/>
+          <w:numId w:val="40"/>
+        </w:numPr>
+      </w:pPr>
+      <w:proofErr w:type="spellStart"/>
+      <w:r>
+        <w:rPr>
+          <w:b/>
+        </w:rPr>
+        <w:t>Stats</w:t>
+      </w:r>
+      <w:proofErr w:type="spellEnd"/>
+      <w:r>
+        <w:rPr>
+          <w:b/>
+        </w:rPr>
+        <w:t>:</w:t>
+      </w:r>
+      <w:r>
+        <w:t xml:space="preserve"> classe que concentra a lógica de verificação dos produtos de processamento das demais classes e estrutura </w:t>
+      </w:r>
+      <w:proofErr w:type="spellStart"/>
+      <w:r>
+        <w:t>metadados</w:t>
+      </w:r>
+      <w:proofErr w:type="spellEnd"/>
+      <w:r>
+        <w:t xml:space="preserve"> sobre a execução do projeto.</w:t>
+      </w:r>
+    </w:p>
+    <w:p>
+      <w:pPr>
+        <w:pStyle w:val="PargrafodaLista"/>
+        <w:numPr>
+          <w:ilvl w:val="0"/>
+          <w:numId w:val="40"/>
+        </w:numPr>
+      </w:pPr>
+      <w:proofErr w:type="spellStart"/>
+      <w:r>
+        <w:rPr>
+          <w:b/>
+        </w:rPr>
+        <w:t>BulaParser</w:t>
+      </w:r>
+      <w:proofErr w:type="spellEnd"/>
+      <w:r>
+        <w:rPr>
+          <w:b/>
+        </w:rPr>
+        <w:t>:</w:t>
+      </w:r>
+      <w:r>
+        <w:t xml:space="preserve"> classe responsável por interpretar o </w:t>
+      </w:r>
+      <w:proofErr w:type="spellStart"/>
+      <w:r>
+        <w:t>contéudo</w:t>
+      </w:r>
+      <w:proofErr w:type="spellEnd"/>
+      <w:r>
+        <w:t xml:space="preserve"> das bulas extraídas do </w:t>
+      </w:r>
+      <w:proofErr w:type="spellStart"/>
+      <w:r>
+        <w:t>bulário</w:t>
+      </w:r>
+      <w:proofErr w:type="spellEnd"/>
+      <w:r>
+        <w:t xml:space="preserve"> Anvisa, identificar as informações de interesse (formulação e excipientes) e salvar os resultados em arquivos JSON.</w:t>
+      </w:r>
+    </w:p>
+    <w:p>
+      <w:pPr>
+        <w:pStyle w:val="PargrafodaLista"/>
+        <w:numPr>
+          <w:ilvl w:val="0"/>
+          <w:numId w:val="40"/>
+        </w:numPr>
+      </w:pPr>
+      <w:proofErr w:type="spellStart"/>
+      <w:r>
+        <w:rPr>
+          <w:b/>
+        </w:rPr>
+        <w:t>TranslationManager</w:t>
+      </w:r>
+      <w:proofErr w:type="spellEnd"/>
+      <w:r>
+        <w:rPr>
+          <w:b/>
+        </w:rPr>
+        <w:t>:</w:t>
+      </w:r>
+      <w:r>
+        <w:t xml:space="preserve"> classe responsável por gerenciar as traduções realizadas a partir do conteúdo extraído das bulas, fazendo a interface com a biblioteca </w:t>
+      </w:r>
+      <w:proofErr w:type="spellStart"/>
+      <w:r>
+        <w:t>googletrans</w:t>
+      </w:r>
+      <w:proofErr w:type="spellEnd"/>
+      <w:r>
+        <w:t xml:space="preserve"> [26]</w:t>
+      </w:r>
+      <w:r>
+        <w:t>.</w:t>
+      </w:r>
+    </w:p>
+    <w:p>
+      <w:pPr>
+        <w:pStyle w:val="Sumrio1"/>
+      </w:pPr>
+    </w:p>
+    <w:p>
+      <w:pPr>
+        <w:pStyle w:val="Sumrio1"/>
+        <w:ind w:left="-142" w:firstLine="0"/>
+      </w:pPr>
+      <w:r>
+        <w:rPr>
+          <w:noProof/>
+        </w:rPr>
+        <w:lastRenderedPageBreak/>
+        <w:drawing>
+          <wp:inline distT="0" distB="0" distL="0" distR="0" wp14:anchorId="791E48F5" wp14:editId="19E1CFB3">
+            <wp:extent cx="6018662" cy="6164180"/>
+            <wp:effectExtent l="19050" t="19050" r="20320" b="27305"/>
+            <wp:docPr id="13" name="Imagem 13" descr="D:\Users\Visagio\Documents\sources\pessoal\CEDERJ_2020_YASMIM_MARCELLO\figuras\Diagramas de Classes TCC_2.jpeg"/>
+            <wp:cNvGraphicFramePr>
+              <a:graphicFrameLocks xmlns:a="http://schemas.openxmlformats.org/drawingml/2006/main" noChangeAspect="1"/>
+            </wp:cNvGraphicFramePr>
+            <a:graphic xmlns:a="http://schemas.openxmlformats.org/drawingml/2006/main">
+              <a:graphicData uri="http://schemas.openxmlformats.org/drawingml/2006/picture">
+                <pic:pic xmlns:pic="http://schemas.openxmlformats.org/drawingml/2006/picture">
+                  <pic:nvPicPr>
+                    <pic:cNvPr id="0" name="Picture 2" descr="D:\Users\Visagio\Documents\sources\pessoal\CEDERJ_2020_YASMIM_MARCELLO\figuras\Diagramas de Classes TCC_2.jpeg"/>
+                    <pic:cNvPicPr>
+                      <a:picLocks noChangeAspect="1" noChangeArrowheads="1"/>
+                    </pic:cNvPicPr>
+                  </pic:nvPicPr>
+                  <pic:blipFill>
+                    <a:blip r:embed="rId18" cstate="print">
+                      <a:extLst>
+                        <a:ext uri="{28A0092B-C50C-407E-A947-70E740481C1C}">
+                          <a14:useLocalDpi xmlns:a14="http://schemas.microsoft.com/office/drawing/2010/main" val="0"/>
+                        </a:ext>
+                      </a:extLst>
+                    </a:blip>
+                    <a:srcRect/>
+                    <a:stretch>
+                      <a:fillRect/>
+                    </a:stretch>
+                  </pic:blipFill>
+                  <pic:spPr bwMode="auto">
+                    <a:xfrm>
+                      <a:off x="0" y="0"/>
+                      <a:ext cx="6023067" cy="6168691"/>
+                    </a:xfrm>
+                    <a:prstGeom prst="rect">
+                      <a:avLst/>
+                    </a:prstGeom>
+                    <a:noFill/>
+                    <a:ln>
+                      <a:solidFill>
+                        <a:schemeClr val="tx1"/>
+                      </a:solidFill>
+                    </a:ln>
+                  </pic:spPr>
+                </pic:pic>
+              </a:graphicData>
+            </a:graphic>
+          </wp:inline>
+        </w:drawing>
+      </w:r>
+    </w:p>
+    <w:p>
+      <w:pPr>
+        <w:jc w:val="center"/>
+        <w:rPr>
+          <w:sz w:val="22"/>
+          <w:szCs w:val="22"/>
+        </w:rPr>
+      </w:pPr>
+      <w:r>
+        <w:rPr>
+          <w:sz w:val="22"/>
+          <w:szCs w:val="22"/>
+        </w:rPr>
+        <w:t>Figura</w:t>
+      </w:r>
+      <w:r>
+        <w:rPr>
+          <w:sz w:val="22"/>
+          <w:szCs w:val="22"/>
+        </w:rPr>
+        <w:t xml:space="preserve"> 7 </w:t>
+      </w:r>
+      <w:r>
+        <w:rPr>
+          <w:sz w:val="22"/>
+          <w:szCs w:val="22"/>
+        </w:rPr>
+        <w:t>–</w:t>
+      </w:r>
+      <w:r>
+        <w:rPr>
+          <w:sz w:val="22"/>
+          <w:szCs w:val="22"/>
+        </w:rPr>
+        <w:t xml:space="preserve"> </w:t>
+      </w:r>
+      <w:r>
+        <w:rPr>
+          <w:sz w:val="22"/>
+          <w:szCs w:val="22"/>
+        </w:rPr>
+        <w:t xml:space="preserve">Diagrama de classes do projeto </w:t>
+      </w:r>
+    </w:p>
+    <w:p/>
+    <w:p>
+      <w:pPr>
         <w:pStyle w:val="Ttulo2"/>
       </w:pPr>
       <w:r>
+        <w:lastRenderedPageBreak/>
         <w:t>FONTES</w:t>
       </w:r>
     </w:p>
@@ -3073,7 +3561,13 @@
         <w:pStyle w:val="Sumrio1"/>
       </w:pPr>
       <w:r>
-        <w:t>Afim de desenvolver a extração do dado corretamente, é executada uma sequência de operações em três módulos (figura 7) que estarão detalhados nesta seção separados pelas fontes utilizadas.</w:t>
+        <w:t xml:space="preserve">Afim de desenvolver a extração do dado corretamente, é executada uma sequência de operações em três módulos (figura </w:t>
+      </w:r>
+      <w:r>
+        <w:t>8</w:t>
+      </w:r>
+      <w:r>
+        <w:t>) que estarão detalhados nesta seção separados pelas fontes utilizadas.</w:t>
       </w:r>
     </w:p>
     <w:p/>
@@ -3103,7 +3597,7 @@
                     </pic:cNvPicPr>
                   </pic:nvPicPr>
                   <pic:blipFill rotWithShape="1">
-                    <a:blip r:embed="rId18">
+                    <a:blip r:embed="rId19">
                       <a:extLst>
                         <a:ext uri="{28A0092B-C50C-407E-A947-70E740481C1C}">
                           <a14:useLocalDpi xmlns:a14="http://schemas.microsoft.com/office/drawing/2010/main" val="0"/>
@@ -3151,27 +3645,48 @@
           <w:sz w:val="22"/>
           <w:szCs w:val="22"/>
         </w:rPr>
-        <w:t xml:space="preserve">Imagem 7 </w:t>
+        <w:t>Figura</w:t>
       </w:r>
       <w:r>
         <w:rPr>
           <w:sz w:val="22"/>
           <w:szCs w:val="22"/>
         </w:rPr>
-        <w:t>–</w:t>
+        <w:t xml:space="preserve"> </w:t>
       </w:r>
       <w:r>
         <w:rPr>
           <w:sz w:val="22"/>
           <w:szCs w:val="22"/>
         </w:rPr>
-        <w:t xml:space="preserve"> </w:t>
+        <w:t>8</w:t>
       </w:r>
       <w:r>
         <w:rPr>
           <w:sz w:val="22"/>
           <w:szCs w:val="22"/>
         </w:rPr>
+        <w:t xml:space="preserve"> </w:t>
+      </w:r>
+      <w:r>
+        <w:rPr>
+          <w:sz w:val="22"/>
+          <w:szCs w:val="22"/>
+        </w:rPr>
+        <w:t>–</w:t>
+      </w:r>
+      <w:r>
+        <w:rPr>
+          <w:sz w:val="22"/>
+          <w:szCs w:val="22"/>
+        </w:rPr>
+        <w:t xml:space="preserve"> </w:t>
+      </w:r>
+      <w:r>
+        <w:rPr>
+          <w:sz w:val="22"/>
+          <w:szCs w:val="22"/>
+        </w:rPr>
         <w:t xml:space="preserve">Fluxograma dos módulos da extração do dado </w:t>
       </w:r>
     </w:p>
@@ -3200,7 +3715,13 @@
         <w:pStyle w:val="Sumrio1"/>
       </w:pPr>
       <w:r>
-        <w:t>A implementação inicia com uma série de atividades, figura 8, afim de fazer o download de bulas do profissional do medicamento disponíveis no bulário eletrônico da Anvisa.</w:t>
+        <w:t xml:space="preserve">A implementação inicia com uma série de atividades, figura </w:t>
+      </w:r>
+      <w:r>
+        <w:t>9</w:t>
+      </w:r>
+      <w:r>
+        <w:t>, afim de fazer o download de bulas do profissional do medicamento disponíveis no bulário eletrônico da Anvisa.</w:t>
       </w:r>
     </w:p>
     <w:p>
@@ -3228,7 +3749,7 @@
                     <pic:cNvPicPr/>
                   </pic:nvPicPr>
                   <pic:blipFill rotWithShape="1">
-                    <a:blip r:embed="rId19" cstate="print">
+                    <a:blip r:embed="rId20" cstate="print">
                       <a:extLst>
                         <a:ext uri="{28A0092B-C50C-407E-A947-70E740481C1C}">
                           <a14:useLocalDpi xmlns:a14="http://schemas.microsoft.com/office/drawing/2010/main" val="0"/>
@@ -3282,7 +3803,7 @@
           <w:sz w:val="22"/>
           <w:szCs w:val="22"/>
         </w:rPr>
-        <w:t>8</w:t>
+        <w:t>9</w:t>
       </w:r>
       <w:r>
         <w:rPr>
@@ -3327,7 +3848,13 @@
         <w:pStyle w:val="Sumrio1"/>
       </w:pPr>
       <w:r>
-        <w:t xml:space="preserve">Detectou-se que para a busca das bulas do medicamento, o site do bulário eletrônico da Anvisa retorna sugestões, figura 9, conforme o usuário insere as letras do nome do medicamento. Contudo, a correlação entre o nome fornecido e os registros da base de dados do órgão é feita apenas pelas primeiras letras dos medicamentos da base e então não são retornadas as bulas de todas as sugestões, apenas daquelas que o nome inicia com o que foi pesquisado. </w:t>
+        <w:t xml:space="preserve">Detectou-se que para a busca das bulas do medicamento, o site do bulário eletrônico da Anvisa retorna sugestões, figura </w:t>
+      </w:r>
+      <w:r>
+        <w:t>10</w:t>
+      </w:r>
+      <w:r>
+        <w:t xml:space="preserve">, conforme o usuário insere as letras do nome do medicamento. Contudo, a correlação entre o nome fornecido e os registros da base de dados do órgão é feita apenas pelas primeiras letras dos medicamentos da base e então não são retornadas as bulas de todas as sugestões, apenas daquelas que o nome inicia com o que foi pesquisado. </w:t>
       </w:r>
     </w:p>
     <w:p/>
@@ -3355,7 +3882,7 @@
                     </pic:cNvPicPr>
                   </pic:nvPicPr>
                   <pic:blipFill>
-                    <a:blip r:embed="rId20">
+                    <a:blip r:embed="rId21">
                       <a:extLst>
                         <a:ext uri="{28A0092B-C50C-407E-A947-70E740481C1C}">
                           <a14:useLocalDpi xmlns:a14="http://schemas.microsoft.com/office/drawing/2010/main" val="0"/>
@@ -3407,7 +3934,7 @@
           <w:sz w:val="22"/>
           <w:szCs w:val="22"/>
         </w:rPr>
-        <w:t>9</w:t>
+        <w:t>10</w:t>
       </w:r>
       <w:r>
         <w:rPr>
@@ -3425,7 +3952,7 @@
       <w:r>
         <w:t xml:space="preserve">Devido ao cenário citado e para atender ao objetivo de recuperar todos os resultados de bulas conforme o parâmetro fornecido, o script inicia fazendo uma requisição GET para a URL </w:t>
       </w:r>
-      <w:hyperlink r:id="rId21" w:history="1">
+      <w:hyperlink r:id="rId22" w:history="1">
         <w:r>
           <w:rPr>
             <w:rStyle w:val="Hyperlink"/>
@@ -3463,7 +3990,7 @@
       <w:r>
         <w:t xml:space="preserve">o endereço </w:t>
       </w:r>
-      <w:hyperlink r:id="rId22" w:history="1">
+      <w:hyperlink r:id="rId23" w:history="1">
         <w:r>
           <w:rPr>
             <w:rStyle w:val="Hyperlink"/>
@@ -3609,7 +4136,7 @@
       <w:r>
         <w:t xml:space="preserve"> dois parâmetros que são guardados. Finalmente é feito uma requisição para </w:t>
       </w:r>
-      <w:hyperlink r:id="rId23" w:history="1">
+      <w:hyperlink r:id="rId24" w:history="1">
         <w:r>
           <w:rPr>
             <w:rStyle w:val="Hyperlink"/>
@@ -3675,7 +4202,7 @@
                     </pic:cNvPicPr>
                   </pic:nvPicPr>
                   <pic:blipFill>
-                    <a:blip r:embed="rId24">
+                    <a:blip r:embed="rId25">
                       <a:extLst>
                         <a:ext uri="{28A0092B-C50C-407E-A947-70E740481C1C}">
                           <a14:useLocalDpi xmlns:a14="http://schemas.microsoft.com/office/drawing/2010/main" val="0"/>
@@ -3725,7 +4252,13 @@
         <w:t xml:space="preserve"> </w:t>
       </w:r>
       <w:r>
-        <w:t xml:space="preserve">requer uma série de etapas, descritas no fluxograma da figura 10, com objetivo de extrair as formulações e os nomes dos excipientes do medicamento. </w:t>
+        <w:t>requer uma série de etapas, descritas no fluxograma da figura 1</w:t>
+      </w:r>
+      <w:r>
+        <w:t>1</w:t>
+      </w:r>
+      <w:r>
+        <w:t xml:space="preserve">, com objetivo de extrair as formulações e os nomes dos excipientes do medicamento. </w:t>
       </w:r>
     </w:p>
     <w:p>
@@ -3748,7 +4281,14 @@
           <w:sz w:val="22"/>
           <w:szCs w:val="22"/>
         </w:rPr>
-        <w:t>10</w:t>
+        <w:t>1</w:t>
+      </w:r>
+      <w:r>
+        <w:rPr>
+          <w:sz w:val="22"/>
+          <w:szCs w:val="22"/>
+        </w:rPr>
+        <w:t>1</w:t>
       </w:r>
       <w:r>
         <w:rPr>
@@ -4322,7 +4862,7 @@
       <w:r>
         <w:t xml:space="preserve"> &lt;</w:t>
       </w:r>
-      <w:hyperlink r:id="rId25" w:history="1">
+      <w:hyperlink r:id="rId26" w:history="1">
         <w:r>
           <w:rPr>
             <w:rStyle w:val="Hyperlink"/>
@@ -4924,7 +5464,7 @@
       <w:r>
         <w:t xml:space="preserve"> &lt;</w:t>
       </w:r>
-      <w:hyperlink r:id="rId26" w:history="1">
+      <w:hyperlink r:id="rId27" w:history="1">
         <w:r>
           <w:rPr>
             <w:rStyle w:val="Hyperlink"/>
@@ -4989,7 +5529,7 @@
       <w:r>
         <w:t xml:space="preserve">  &lt;</w:t>
       </w:r>
-      <w:hyperlink r:id="rId27" w:history="1">
+      <w:hyperlink r:id="rId28" w:history="1">
         <w:r>
           <w:rPr>
             <w:rStyle w:val="Hyperlink"/>
@@ -5029,7 +5569,7 @@
       <w:r>
         <w:t>&lt;</w:t>
       </w:r>
-      <w:hyperlink r:id="rId28" w:history="1">
+      <w:hyperlink r:id="rId29" w:history="1">
         <w:r>
           <w:rPr>
             <w:rStyle w:val="Hyperlink"/>
@@ -5162,7 +5702,7 @@
       <w:r>
         <w:t>. &lt;</w:t>
       </w:r>
-      <w:hyperlink r:id="rId29" w:history="1">
+      <w:hyperlink r:id="rId30" w:history="1">
         <w:r>
           <w:rPr>
             <w:rStyle w:val="Hyperlink"/>
@@ -5196,7 +5736,7 @@
       <w:r>
         <w:t xml:space="preserve"> </w:t>
       </w:r>
-      <w:hyperlink r:id="rId30" w:history="1">
+      <w:hyperlink r:id="rId31" w:history="1">
         <w:r>
           <w:rPr>
             <w:rStyle w:val="Hyperlink"/>
@@ -5348,7 +5888,7 @@
       <w:r>
         <w:t xml:space="preserve"> &lt;</w:t>
       </w:r>
-      <w:hyperlink r:id="rId31" w:history="1">
+      <w:hyperlink r:id="rId32" w:history="1">
         <w:r>
           <w:rPr>
             <w:rStyle w:val="Hyperlink"/>
@@ -5362,6 +5902,117 @@
     </w:p>
     <w:p>
       <w:pPr>
+        <w:pStyle w:val="ConteudoRefernciasBibliogrficas"/>
+        <w:numPr>
+          <w:ilvl w:val="0"/>
+          <w:numId w:val="3"/>
+        </w:numPr>
+      </w:pPr>
+      <w:proofErr w:type="spellStart"/>
+      <w:r>
+        <w:rPr>
+          <w:b/>
+        </w:rPr>
+        <w:t>Scrapy</w:t>
+      </w:r>
+      <w:proofErr w:type="spellEnd"/>
+      <w:r>
+        <w:rPr>
+          <w:b/>
+        </w:rPr>
+        <w:t xml:space="preserve"> </w:t>
+      </w:r>
+      <w:proofErr w:type="spellStart"/>
+      <w:r>
+        <w:rPr>
+          <w:b/>
+        </w:rPr>
+        <w:t>Spiders</w:t>
+      </w:r>
+      <w:proofErr w:type="spellEnd"/>
+      <w:r>
+        <w:t xml:space="preserve"> &lt;</w:t>
+      </w:r>
+      <w:hyperlink r:id="rId33" w:history="1">
+        <w:r>
+          <w:rPr>
+            <w:rStyle w:val="Hyperlink"/>
+          </w:rPr>
+          <w:t>https://docs.scrapy.org/en/latest/topics/spiders.html</w:t>
+        </w:r>
+      </w:hyperlink>
+      <w:r>
+        <w:t>&gt;. Acesso em 29 de jun. 2020.</w:t>
+      </w:r>
+    </w:p>
+    <w:p>
+      <w:pPr>
+        <w:pStyle w:val="ConteudoRefernciasBibliogrficas"/>
+        <w:numPr>
+          <w:ilvl w:val="0"/>
+          <w:numId w:val="3"/>
+        </w:numPr>
+      </w:pPr>
+      <w:r>
+        <w:rPr>
+          <w:b/>
+        </w:rPr>
+        <w:t>Pandas</w:t>
+      </w:r>
+      <w:r>
+        <w:t xml:space="preserve"> &lt;</w:t>
+      </w:r>
+      <w:hyperlink r:id="rId34" w:history="1">
+        <w:r>
+          <w:rPr>
+            <w:rStyle w:val="Hyperlink"/>
+          </w:rPr>
+          <w:t>https://pandas.pydata.org/</w:t>
+        </w:r>
+      </w:hyperlink>
+      <w:r>
+        <w:t>&gt;. Acesso em 29 de jun. 2020.</w:t>
+      </w:r>
+    </w:p>
+    <w:p>
+      <w:pPr>
+        <w:pStyle w:val="ConteudoRefernciasBibliogrficas"/>
+        <w:numPr>
+          <w:ilvl w:val="0"/>
+          <w:numId w:val="3"/>
+        </w:numPr>
+      </w:pPr>
+      <w:proofErr w:type="spellStart"/>
+      <w:r>
+        <w:rPr>
+          <w:b/>
+        </w:rPr>
+        <w:t>Googletrans</w:t>
+      </w:r>
+      <w:proofErr w:type="spellEnd"/>
+      <w:r>
+        <w:rPr>
+          <w:b/>
+        </w:rPr>
+        <w:t xml:space="preserve"> </w:t>
+      </w:r>
+      <w:r>
+        <w:t xml:space="preserve">&lt; </w:t>
+      </w:r>
+      <w:hyperlink r:id="rId35" w:history="1">
+        <w:r>
+          <w:rPr>
+            <w:rStyle w:val="Hyperlink"/>
+          </w:rPr>
+          <w:t>https://pypi.org/project/googletrans/</w:t>
+        </w:r>
+      </w:hyperlink>
+      <w:r>
+        <w:t>&gt;. Acesso em 29 de jun. 2020.</w:t>
+      </w:r>
+    </w:p>
+    <w:p>
+      <w:pPr>
         <w:rPr>
           <w:u w:val="single"/>
         </w:rPr>
@@ -5404,6 +6055,7 @@
         <w:ind w:firstLine="426"/>
       </w:pPr>
       <w:r>
+        <w:lastRenderedPageBreak/>
         <w:t>O documento abaixo apresenta o conteúdo da reunião realizada no dia 21/05/2020, que envolveu Altobelli de Brito (orientador), Lúcio Cabral (especialista farmacêutico), Yasmim Martins (aluna) e Marcello Telles (aluno).</w:t>
       </w:r>
     </w:p>
@@ -5436,7 +6088,6 @@
         <w:ind w:firstLine="426"/>
       </w:pPr>
       <w:r>
-        <w:lastRenderedPageBreak/>
         <w:t>A primeira fonte de informação a ser consultada é a base de dados da Anvisa já que o órgão deve publicar as bulas de todos os medicamentos registrados em seu bulário.</w:t>
       </w:r>
       <w:r>
@@ -5467,7 +6118,7 @@
       <w:r>
         <w:t>Ao acessar a página principal de consulta ao bulário (</w:t>
       </w:r>
-      <w:hyperlink r:id="rId32" w:history="1">
+      <w:hyperlink r:id="rId36" w:history="1">
         <w:r>
           <w:rPr>
             <w:rStyle w:val="Hyperlink"/>
@@ -5510,7 +6161,7 @@
                     </pic:cNvPicPr>
                   </pic:nvPicPr>
                   <pic:blipFill>
-                    <a:blip r:embed="rId33">
+                    <a:blip r:embed="rId37">
                       <a:extLst>
                         <a:ext uri="{28A0092B-C50C-407E-A947-70E740481C1C}">
                           <a14:useLocalDpi xmlns:a14="http://schemas.microsoft.com/office/drawing/2010/main" val="0"/>
@@ -5587,7 +6238,7 @@
                     </pic:cNvPicPr>
                   </pic:nvPicPr>
                   <pic:blipFill>
-                    <a:blip r:embed="rId34">
+                    <a:blip r:embed="rId38">
                       <a:extLst>
                         <a:ext uri="{28A0092B-C50C-407E-A947-70E740481C1C}">
                           <a14:useLocalDpi xmlns:a14="http://schemas.microsoft.com/office/drawing/2010/main" val="0"/>
@@ -5677,7 +6328,7 @@
                     <pic:cNvPicPr/>
                   </pic:nvPicPr>
                   <pic:blipFill>
-                    <a:blip r:embed="rId35"/>
+                    <a:blip r:embed="rId39"/>
                     <a:stretch>
                       <a:fillRect/>
                     </a:stretch>
@@ -5793,7 +6444,7 @@
       </w:pPr>
     </w:p>
     <w:sectPr>
-      <w:headerReference w:type="default" r:id="rId36"/>
+      <w:headerReference w:type="default" r:id="rId40"/>
       <w:type w:val="oddPage"/>
       <w:pgSz w:w="11907" w:h="16840" w:code="9"/>
       <w:pgMar w:top="1701" w:right="1134" w:bottom="1531" w:left="1701" w:header="907" w:footer="1701" w:gutter="0"/>
@@ -8766,6 +9417,119 @@
     </w:lvl>
   </w:abstractNum>
   <w:abstractNum w:abstractNumId="19" w15:restartNumberingAfterBreak="0">
+    <w:nsid w:val="69B05F68"/>
+    <w:multiLevelType w:val="hybridMultilevel"/>
+    <w:tmpl w:val="D96C9BBE"/>
+    <w:lvl w:ilvl="0" w:tplc="04160001">
+      <w:start w:val="1"/>
+      <w:numFmt w:val="bullet"/>
+      <w:lvlText w:val=""/>
+      <w:lvlJc w:val="left"/>
+      <w:pPr>
+        <w:ind w:left="1146" w:hanging="360"/>
+      </w:pPr>
+      <w:rPr>
+        <w:rFonts w:ascii="Symbol" w:hAnsi="Symbol" w:hint="default"/>
+      </w:rPr>
+    </w:lvl>
+    <w:lvl w:ilvl="1" w:tplc="04160003" w:tentative="1">
+      <w:start w:val="1"/>
+      <w:numFmt w:val="bullet"/>
+      <w:lvlText w:val="o"/>
+      <w:lvlJc w:val="left"/>
+      <w:pPr>
+        <w:ind w:left="1866" w:hanging="360"/>
+      </w:pPr>
+      <w:rPr>
+        <w:rFonts w:ascii="Courier New" w:hAnsi="Courier New" w:cs="Courier New" w:hint="default"/>
+      </w:rPr>
+    </w:lvl>
+    <w:lvl w:ilvl="2" w:tplc="04160005" w:tentative="1">
+      <w:start w:val="1"/>
+      <w:numFmt w:val="bullet"/>
+      <w:lvlText w:val=""/>
+      <w:lvlJc w:val="left"/>
+      <w:pPr>
+        <w:ind w:left="2586" w:hanging="360"/>
+      </w:pPr>
+      <w:rPr>
+        <w:rFonts w:ascii="Wingdings" w:hAnsi="Wingdings" w:hint="default"/>
+      </w:rPr>
+    </w:lvl>
+    <w:lvl w:ilvl="3" w:tplc="04160001" w:tentative="1">
+      <w:start w:val="1"/>
+      <w:numFmt w:val="bullet"/>
+      <w:lvlText w:val=""/>
+      <w:lvlJc w:val="left"/>
+      <w:pPr>
+        <w:ind w:left="3306" w:hanging="360"/>
+      </w:pPr>
+      <w:rPr>
+        <w:rFonts w:ascii="Symbol" w:hAnsi="Symbol" w:hint="default"/>
+      </w:rPr>
+    </w:lvl>
+    <w:lvl w:ilvl="4" w:tplc="04160003" w:tentative="1">
+      <w:start w:val="1"/>
+      <w:numFmt w:val="bullet"/>
+      <w:lvlText w:val="o"/>
+      <w:lvlJc w:val="left"/>
+      <w:pPr>
+        <w:ind w:left="4026" w:hanging="360"/>
+      </w:pPr>
+      <w:rPr>
+        <w:rFonts w:ascii="Courier New" w:hAnsi="Courier New" w:cs="Courier New" w:hint="default"/>
+      </w:rPr>
+    </w:lvl>
+    <w:lvl w:ilvl="5" w:tplc="04160005" w:tentative="1">
+      <w:start w:val="1"/>
+      <w:numFmt w:val="bullet"/>
+      <w:lvlText w:val=""/>
+      <w:lvlJc w:val="left"/>
+      <w:pPr>
+        <w:ind w:left="4746" w:hanging="360"/>
+      </w:pPr>
+      <w:rPr>
+        <w:rFonts w:ascii="Wingdings" w:hAnsi="Wingdings" w:hint="default"/>
+      </w:rPr>
+    </w:lvl>
+    <w:lvl w:ilvl="6" w:tplc="04160001" w:tentative="1">
+      <w:start w:val="1"/>
+      <w:numFmt w:val="bullet"/>
+      <w:lvlText w:val=""/>
+      <w:lvlJc w:val="left"/>
+      <w:pPr>
+        <w:ind w:left="5466" w:hanging="360"/>
+      </w:pPr>
+      <w:rPr>
+        <w:rFonts w:ascii="Symbol" w:hAnsi="Symbol" w:hint="default"/>
+      </w:rPr>
+    </w:lvl>
+    <w:lvl w:ilvl="7" w:tplc="04160003" w:tentative="1">
+      <w:start w:val="1"/>
+      <w:numFmt w:val="bullet"/>
+      <w:lvlText w:val="o"/>
+      <w:lvlJc w:val="left"/>
+      <w:pPr>
+        <w:ind w:left="6186" w:hanging="360"/>
+      </w:pPr>
+      <w:rPr>
+        <w:rFonts w:ascii="Courier New" w:hAnsi="Courier New" w:cs="Courier New" w:hint="default"/>
+      </w:rPr>
+    </w:lvl>
+    <w:lvl w:ilvl="8" w:tplc="04160005" w:tentative="1">
+      <w:start w:val="1"/>
+      <w:numFmt w:val="bullet"/>
+      <w:lvlText w:val=""/>
+      <w:lvlJc w:val="left"/>
+      <w:pPr>
+        <w:ind w:left="6906" w:hanging="360"/>
+      </w:pPr>
+      <w:rPr>
+        <w:rFonts w:ascii="Wingdings" w:hAnsi="Wingdings" w:hint="default"/>
+      </w:rPr>
+    </w:lvl>
+  </w:abstractNum>
+  <w:abstractNum w:abstractNumId="20" w15:restartNumberingAfterBreak="0">
     <w:nsid w:val="6ED06AF0"/>
     <w:multiLevelType w:val="hybridMultilevel"/>
     <w:tmpl w:val="755E0164"/>
@@ -8905,7 +9669,7 @@
       </w:rPr>
     </w:lvl>
   </w:abstractNum>
-  <w:abstractNum w:abstractNumId="20" w15:restartNumberingAfterBreak="0">
+  <w:abstractNum w:abstractNumId="21" w15:restartNumberingAfterBreak="0">
     <w:nsid w:val="70DE48F1"/>
     <w:multiLevelType w:val="hybridMultilevel"/>
     <w:tmpl w:val="0B180CEE"/>
@@ -9022,7 +9786,7 @@
       </w:pPr>
     </w:lvl>
   </w:abstractNum>
-  <w:abstractNum w:abstractNumId="21" w15:restartNumberingAfterBreak="0">
+  <w:abstractNum w:abstractNumId="22" w15:restartNumberingAfterBreak="0">
     <w:nsid w:val="779730AF"/>
     <w:multiLevelType w:val="hybridMultilevel"/>
     <w:tmpl w:val="FAFE82D4"/>
@@ -9111,7 +9875,7 @@
       </w:pPr>
     </w:lvl>
   </w:abstractNum>
-  <w:abstractNum w:abstractNumId="22" w15:restartNumberingAfterBreak="0">
+  <w:abstractNum w:abstractNumId="23" w15:restartNumberingAfterBreak="0">
     <w:nsid w:val="7B6D44F3"/>
     <w:multiLevelType w:val="multilevel"/>
     <w:tmpl w:val="20FA66B6"/>
@@ -9234,10 +9998,10 @@
     </w:lvl>
   </w:abstractNum>
   <w:num w:numId="1">
-    <w:abstractNumId w:val="22"/>
+    <w:abstractNumId w:val="23"/>
   </w:num>
   <w:num w:numId="2">
-    <w:abstractNumId w:val="20"/>
+    <w:abstractNumId w:val="21"/>
   </w:num>
   <w:num w:numId="3">
     <w:abstractNumId w:val="3"/>
@@ -9249,7 +10013,7 @@
     <w:abstractNumId w:val="5"/>
   </w:num>
   <w:num w:numId="6">
-    <w:abstractNumId w:val="22"/>
+    <w:abstractNumId w:val="23"/>
   </w:num>
   <w:num w:numId="7">
     <w:abstractNumId w:val="9"/>
@@ -9258,37 +10022,37 @@
     <w:abstractNumId w:val="4"/>
   </w:num>
   <w:num w:numId="9">
-    <w:abstractNumId w:val="22"/>
+    <w:abstractNumId w:val="23"/>
   </w:num>
   <w:num w:numId="10">
-    <w:abstractNumId w:val="22"/>
+    <w:abstractNumId w:val="23"/>
   </w:num>
   <w:num w:numId="11">
-    <w:abstractNumId w:val="22"/>
+    <w:abstractNumId w:val="23"/>
   </w:num>
   <w:num w:numId="12">
     <w:abstractNumId w:val="2"/>
   </w:num>
   <w:num w:numId="13">
-    <w:abstractNumId w:val="22"/>
+    <w:abstractNumId w:val="23"/>
   </w:num>
   <w:num w:numId="14">
-    <w:abstractNumId w:val="22"/>
+    <w:abstractNumId w:val="23"/>
   </w:num>
   <w:num w:numId="15">
-    <w:abstractNumId w:val="22"/>
+    <w:abstractNumId w:val="23"/>
   </w:num>
   <w:num w:numId="16">
-    <w:abstractNumId w:val="22"/>
+    <w:abstractNumId w:val="23"/>
   </w:num>
   <w:num w:numId="17">
-    <w:abstractNumId w:val="22"/>
+    <w:abstractNumId w:val="23"/>
   </w:num>
   <w:num w:numId="18">
-    <w:abstractNumId w:val="19"/>
+    <w:abstractNumId w:val="20"/>
   </w:num>
   <w:num w:numId="19">
-    <w:abstractNumId w:val="22"/>
+    <w:abstractNumId w:val="23"/>
   </w:num>
   <w:num w:numId="20">
     <w:abstractNumId w:val="17"/>
@@ -9303,7 +10067,7 @@
     <w:abstractNumId w:val="0"/>
   </w:num>
   <w:num w:numId="24">
-    <w:abstractNumId w:val="22"/>
+    <w:abstractNumId w:val="23"/>
   </w:num>
   <w:num w:numId="25">
     <w:abstractNumId w:val="13"/>
@@ -9321,16 +10085,16 @@
     <w:abstractNumId w:val="8"/>
   </w:num>
   <w:num w:numId="30">
-    <w:abstractNumId w:val="22"/>
+    <w:abstractNumId w:val="23"/>
   </w:num>
   <w:num w:numId="31">
-    <w:abstractNumId w:val="22"/>
+    <w:abstractNumId w:val="23"/>
   </w:num>
   <w:num w:numId="32">
     <w:abstractNumId w:val="18"/>
   </w:num>
   <w:num w:numId="33">
-    <w:abstractNumId w:val="22"/>
+    <w:abstractNumId w:val="23"/>
     <w:lvlOverride w:ilvl="0">
       <w:startOverride w:val="1"/>
     </w:lvlOverride>
@@ -9360,10 +10124,10 @@
     </w:lvlOverride>
   </w:num>
   <w:num w:numId="34">
-    <w:abstractNumId w:val="22"/>
+    <w:abstractNumId w:val="23"/>
   </w:num>
   <w:num w:numId="35">
-    <w:abstractNumId w:val="21"/>
+    <w:abstractNumId w:val="22"/>
   </w:num>
   <w:num w:numId="36">
     <w:abstractNumId w:val="7"/>
@@ -9375,7 +10139,7 @@
     <w:abstractNumId w:val="12"/>
   </w:num>
   <w:num w:numId="39">
-    <w:abstractNumId w:val="22"/>
+    <w:abstractNumId w:val="23"/>
     <w:lvlOverride w:ilvl="0">
       <w:startOverride w:val="1"/>
     </w:lvlOverride>
@@ -9403,6 +10167,9 @@
     <w:lvlOverride w:ilvl="8">
       <w:startOverride w:val="1"/>
     </w:lvlOverride>
+  </w:num>
+  <w:num w:numId="40">
+    <w:abstractNumId w:val="19"/>
   </w:num>
 </w:numbering>
 </file>
@@ -10878,7 +11645,7 @@
 </file>
 
 <file path=customXml/itemProps1.xml><?xml version="1.0" encoding="utf-8"?>
-<ds:datastoreItem xmlns:ds="http://schemas.openxmlformats.org/officeDocument/2006/customXml" ds:itemID="{27CD92F9-B1D7-4574-9072-164C658644D6}">
+<ds:datastoreItem xmlns:ds="http://schemas.openxmlformats.org/officeDocument/2006/customXml" ds:itemID="{A0CBC494-1A06-47CF-AD45-6E1B4EFF5E7F}">
   <ds:schemaRefs>
     <ds:schemaRef ds:uri="http://schemas.openxmlformats.org/officeDocument/2006/bibliography"/>
   </ds:schemaRefs>

</xml_diff>

<commit_message>
deixando palavras gringas em itálico
</commit_message>
<xml_diff>
--- a/TCC - Marcello Telles e Yasmim Lima.docx
+++ b/TCC - Marcello Telles e Yasmim Lima.docx
@@ -1,6 +1,6 @@
 
 <file path=word/document.xml><?xml version="1.0" encoding="utf-8"?>
-<w:document xmlns:wpc="http://schemas.microsoft.com/office/word/2010/wordprocessingCanvas" xmlns:cx="http://schemas.microsoft.com/office/drawing/2014/chartex" xmlns:cx1="http://schemas.microsoft.com/office/drawing/2015/9/8/chartex" xmlns:cx2="http://schemas.microsoft.com/office/drawing/2015/10/21/chartex" xmlns:cx3="http://schemas.microsoft.com/office/drawing/2016/5/9/chartex" xmlns:cx4="http://schemas.microsoft.com/office/drawing/2016/5/10/chartex" xmlns:cx5="http://schemas.microsoft.com/office/drawing/2016/5/11/chartex" xmlns:cx6="http://schemas.microsoft.com/office/drawing/2016/5/12/chartex" xmlns:cx7="http://schemas.microsoft.com/office/drawing/2016/5/13/chartex" xmlns:cx8="http://schemas.microsoft.com/office/drawing/2016/5/14/chartex" xmlns:mc="http://schemas.openxmlformats.org/markup-compatibility/2006" xmlns:aink="http://schemas.microsoft.com/office/drawing/2016/ink" xmlns:am3d="http://schemas.microsoft.com/office/drawing/2017/model3d" xmlns:o="urn:schemas-microsoft-com:office:office" xmlns:r="http://schemas.openxmlformats.org/officeDocument/2006/relationships" xmlns:m="http://schemas.openxmlformats.org/officeDocument/2006/math" xmlns:v="urn:schemas-microsoft-com:vml" xmlns:wp14="http://schemas.microsoft.com/office/word/2010/wordprocessingDrawing" xmlns:wp="http://schemas.openxmlformats.org/drawingml/2006/wordprocessingDrawing" xmlns:w10="urn:schemas-microsoft-com:office:word" xmlns:w="http://schemas.openxmlformats.org/wordprocessingml/2006/main" xmlns:w14="http://schemas.microsoft.com/office/word/2010/wordml" xmlns:w15="http://schemas.microsoft.com/office/word/2012/wordml" xmlns:w16cex="http://schemas.microsoft.com/office/word/2018/wordml/cex" xmlns:w16cid="http://schemas.microsoft.com/office/word/2016/wordml/cid" xmlns:w16="http://schemas.microsoft.com/office/word/2018/wordml" xmlns:w16se="http://schemas.microsoft.com/office/word/2015/wordml/symex" xmlns:wpg="http://schemas.microsoft.com/office/word/2010/wordprocessingGroup" xmlns:wpi="http://schemas.microsoft.com/office/word/2010/wordprocessingInk" xmlns:wne="http://schemas.microsoft.com/office/word/2006/wordml" xmlns:wps="http://schemas.microsoft.com/office/word/2010/wordprocessingShape" mc:Ignorable="w14 w15 w16se w16cid w16 w16cex wp14">
+<w:document xmlns:wpc="http://schemas.microsoft.com/office/word/2010/wordprocessingCanvas" xmlns:cx="http://schemas.microsoft.com/office/drawing/2014/chartex" xmlns:mc="http://schemas.openxmlformats.org/markup-compatibility/2006" xmlns:o="urn:schemas-microsoft-com:office:office" xmlns:r="http://schemas.openxmlformats.org/officeDocument/2006/relationships" xmlns:m="http://schemas.openxmlformats.org/officeDocument/2006/math" xmlns:v="urn:schemas-microsoft-com:vml" xmlns:wp14="http://schemas.microsoft.com/office/word/2010/wordprocessingDrawing" xmlns:wp="http://schemas.openxmlformats.org/drawingml/2006/wordprocessingDrawing" xmlns:w10="urn:schemas-microsoft-com:office:word" xmlns:w="http://schemas.openxmlformats.org/wordprocessingml/2006/main" xmlns:w14="http://schemas.microsoft.com/office/word/2010/wordml" xmlns:w15="http://schemas.microsoft.com/office/word/2012/wordml" xmlns:w16se="http://schemas.microsoft.com/office/word/2015/wordml/symex" xmlns:wpg="http://schemas.microsoft.com/office/word/2010/wordprocessingGroup" xmlns:wpi="http://schemas.microsoft.com/office/word/2010/wordprocessingInk" xmlns:wne="http://schemas.microsoft.com/office/word/2006/wordml" xmlns:wps="http://schemas.microsoft.com/office/word/2010/wordprocessingShape" mc:Ignorable="w14 w15 w16se wp14">
   <w:body>
     <w:p>
       <w:pPr>
@@ -593,7 +593,7 @@
                     <pic:cNvPicPr/>
                   </pic:nvPicPr>
                   <pic:blipFill>
-                    <a:blip r:embed="rId11"/>
+                    <a:blip r:embed="rId10"/>
                     <a:stretch>
                       <a:fillRect/>
                     </a:stretch>
@@ -774,15 +774,39 @@
         <w:t xml:space="preserve"> a visão comercial da rede através do primeiro vendedor de serviços on-line americano.</w:t>
       </w:r>
       <w:r>
-        <w:t xml:space="preserve"> Dez anos depois, o pesquisador Tim Berners-Lee, que posteriormente ficou conhecido como o pai da internet, imaginou o que chamou de World </w:t>
-      </w:r>
-      <w:proofErr w:type="spellStart"/>
-      <w:r>
+        <w:t xml:space="preserve"> Dez anos depois, o pesquisador Tim Berners-Lee, que posteriormente ficou conhecido como o pai da internet, imaginou o que chamou de </w:t>
+      </w:r>
+      <w:r>
+        <w:rPr>
+          <w:i/>
+        </w:rPr>
+        <w:t xml:space="preserve">World </w:t>
+      </w:r>
+      <w:proofErr w:type="spellStart"/>
+      <w:r>
+        <w:rPr>
+          <w:i/>
+        </w:rPr>
         <w:t>Wide</w:t>
       </w:r>
       <w:proofErr w:type="spellEnd"/>
       <w:r>
-        <w:t xml:space="preserve"> Web (ou apenas web). Os alicerces da proposta de Berners-Lee são os mesmos da rede de ampla utilização que conhecemos hoje. Segundo KRAEMER [5], ao final do século XX, estabeleceu-se a tríade informação, educação e entretenimento na web, porém, novas possibilidades de uso seguem sendo exploradas até os dias de hoje.</w:t>
+        <w:rPr>
+          <w:i/>
+        </w:rPr>
+        <w:t xml:space="preserve"> Web</w:t>
+      </w:r>
+      <w:r>
+        <w:t xml:space="preserve"> (ou apenas </w:t>
+      </w:r>
+      <w:r>
+        <w:rPr>
+          <w:i/>
+        </w:rPr>
+        <w:t>web</w:t>
+      </w:r>
+      <w:r>
+        <w:t>). Os alicerces da proposta de Berners-Lee são os mesmos da rede de ampla utilização que conhecemos hoje. Segundo KRAEMER [5], ao final do século XX, estabeleceu-se a tríade informação, educação e entretenimento na web, porém, novas possibilidades de uso seguem sendo exploradas até os dias de hoje.</w:t>
       </w:r>
     </w:p>
     <w:p>
@@ -852,14 +876,37 @@
       </w:r>
       <w:proofErr w:type="spellStart"/>
       <w:r>
+        <w:rPr>
+          <w:i/>
+        </w:rPr>
         <w:t>HyperText</w:t>
       </w:r>
       <w:proofErr w:type="spellEnd"/>
       <w:r>
-        <w:t xml:space="preserve"> Markup </w:t>
-      </w:r>
-      <w:proofErr w:type="spellStart"/>
-      <w:r>
+        <w:rPr>
+          <w:i/>
+        </w:rPr>
+        <w:t xml:space="preserve"> </w:t>
+      </w:r>
+      <w:proofErr w:type="spellStart"/>
+      <w:r>
+        <w:rPr>
+          <w:i/>
+        </w:rPr>
+        <w:t>Markup</w:t>
+      </w:r>
+      <w:proofErr w:type="spellEnd"/>
+      <w:r>
+        <w:rPr>
+          <w:i/>
+        </w:rPr>
+        <w:t xml:space="preserve"> </w:t>
+      </w:r>
+      <w:proofErr w:type="spellStart"/>
+      <w:r>
+        <w:rPr>
+          <w:i/>
+        </w:rPr>
         <w:t>Language</w:t>
       </w:r>
       <w:proofErr w:type="spellEnd"/>
@@ -946,7 +993,7 @@
                     <pic:cNvPicPr/>
                   </pic:nvPicPr>
                   <pic:blipFill>
-                    <a:blip r:embed="rId12"/>
+                    <a:blip r:embed="rId11"/>
                     <a:stretch>
                       <a:fillRect/>
                     </a:stretch>
@@ -1016,7 +1063,16 @@
         <w:ind w:firstLine="426"/>
       </w:pPr>
       <w:r>
-        <w:t>Dadas as características das páginas que compõe a internet, entra em evidência outro elemento também essencial ao funcionamento da web: os navegadores.</w:t>
+        <w:t xml:space="preserve">Dadas as características das páginas que compõe a internet, entra em evidência outro elemento também essencial ao funcionamento da </w:t>
+      </w:r>
+      <w:r>
+        <w:rPr>
+          <w:i/>
+        </w:rPr>
+        <w:t>web</w:t>
+      </w:r>
+      <w:r>
+        <w:t>: os navegadores.</w:t>
       </w:r>
       <w:r>
         <w:t xml:space="preserve"> Os navegadores são interpretadores dos diversos elementos que</w:t>
@@ -1121,7 +1177,7 @@
                     <pic:cNvPicPr/>
                   </pic:nvPicPr>
                   <pic:blipFill>
-                    <a:blip r:embed="rId13"/>
+                    <a:blip r:embed="rId12"/>
                     <a:stretch>
                       <a:fillRect/>
                     </a:stretch>
@@ -1192,7 +1248,16 @@
       </w:pPr>
       <w:r>
         <w:lastRenderedPageBreak/>
-        <w:t xml:space="preserve">Apesar de os navegadores serem a forma mais conhecida e utilizada pelos usuários para acessar páginas web, outros programas de computador também podem requisitar e interpretar as mesmas páginas, como é o caso de algumas bibliotecas e </w:t>
+        <w:t xml:space="preserve">Apesar de os navegadores serem a forma mais conhecida e utilizada pelos usuários para acessar páginas </w:t>
+      </w:r>
+      <w:r>
+        <w:rPr>
+          <w:i/>
+        </w:rPr>
+        <w:t>web</w:t>
+      </w:r>
+      <w:r>
+        <w:t xml:space="preserve">, outros programas de computador também podem requisitar e interpretar as mesmas páginas, como é o caso de algumas bibliotecas e </w:t>
       </w:r>
       <w:commentRangeStart w:id="10"/>
       <w:r>
@@ -1218,7 +1283,16 @@
         <w:t xml:space="preserve"> A partir</w:t>
       </w:r>
       <w:r>
-        <w:t xml:space="preserve"> destas implementações, é possível extrair o código HTML de uma página web através de poucas linhas de programação.</w:t>
+        <w:t xml:space="preserve"> destas implementações, é possível extrair o código HTML de uma página </w:t>
+      </w:r>
+      <w:r>
+        <w:rPr>
+          <w:i/>
+        </w:rPr>
+        <w:t>web</w:t>
+      </w:r>
+      <w:r>
+        <w:t xml:space="preserve"> através de poucas linhas de programação.</w:t>
       </w:r>
     </w:p>
     <w:p>
@@ -1228,7 +1302,25 @@
       <w:commentRangeStart w:id="11"/>
       <w:commentRangeStart w:id="12"/>
       <w:r>
-        <w:t>Dadas as características de páginas web previamente citadas, além das possibilidades relacionadas ao seu consumo, seja através de navegadores ou outros meios, existem diversas técnicas empregadas na análise, interpretação, busca e recuperação de dados contidos em páginas web.</w:t>
+        <w:t xml:space="preserve">Dadas as características de páginas </w:t>
+      </w:r>
+      <w:r>
+        <w:rPr>
+          <w:i/>
+        </w:rPr>
+        <w:t>web</w:t>
+      </w:r>
+      <w:r>
+        <w:t xml:space="preserve"> previamente citadas, além das possibilidades relacionadas ao seu consumo, seja através de navegadores ou outros meios, existem diversas técnicas empregadas na análise, interpretação, busca e recuperação de dados contidos em páginas </w:t>
+      </w:r>
+      <w:r>
+        <w:rPr>
+          <w:i/>
+        </w:rPr>
+        <w:t>web</w:t>
+      </w:r>
+      <w:r>
+        <w:t>.</w:t>
       </w:r>
       <w:commentRangeEnd w:id="11"/>
       <w:r>
@@ -1258,14 +1350,29 @@
         <w:ind w:firstLine="426"/>
       </w:pPr>
       <w:r>
-        <w:t xml:space="preserve">A coleta de dados da web moderna, conhecida como </w:t>
+        <w:t xml:space="preserve">A coleta de dados da </w:t>
+      </w:r>
+      <w:r>
+        <w:rPr>
+          <w:i/>
+        </w:rPr>
+        <w:t>web</w:t>
+      </w:r>
+      <w:r>
+        <w:t xml:space="preserve"> moderna, conhecida como </w:t>
       </w:r>
       <w:commentRangeStart w:id="13"/>
       <w:r>
+        <w:rPr>
+          <w:i/>
+        </w:rPr>
         <w:t xml:space="preserve">Web </w:t>
       </w:r>
       <w:proofErr w:type="spellStart"/>
       <w:r>
+        <w:rPr>
+          <w:i/>
+        </w:rPr>
         <w:t>Scraping</w:t>
       </w:r>
       <w:commentRangeEnd w:id="13"/>
@@ -1273,6 +1380,7 @@
       <w:r>
         <w:rPr>
           <w:rStyle w:val="Refdecomentrio"/>
+          <w:i/>
         </w:rPr>
         <w:commentReference w:id="13"/>
       </w:r>
@@ -1295,18 +1403,68 @@
         <w:t>ada</w:t>
       </w:r>
       <w:r>
-        <w:t xml:space="preserve"> no desenvolvimento de um software capaz </w:t>
-      </w:r>
-      <w:r>
-        <w:t xml:space="preserve">de se comunicar com navegadores e simular, de forma automatizada, a interação de busca de dados de um usuário. O programa que também é conhecido como </w:t>
-      </w:r>
-      <w:proofErr w:type="spellStart"/>
-      <w:r>
+        <w:t xml:space="preserve"> no desenvolvimento de um </w:t>
+      </w:r>
+      <w:r>
+        <w:rPr>
+          <w:i/>
+        </w:rPr>
+        <w:t>software</w:t>
+      </w:r>
+      <w:r>
+        <w:t xml:space="preserve"> capaz </w:t>
+      </w:r>
+      <w:r>
+        <w:t>de se comunicar com navegadores e simular, de forma automatizada, a interação de busca de dados de um usuário. O programa</w:t>
+      </w:r>
+      <w:r>
+        <w:t>, também</w:t>
+      </w:r>
+      <w:r>
+        <w:t xml:space="preserve"> conhecido como </w:t>
+      </w:r>
+      <w:proofErr w:type="spellStart"/>
+      <w:r>
+        <w:rPr>
+          <w:i/>
+        </w:rPr>
         <w:t>bot</w:t>
       </w:r>
       <w:proofErr w:type="spellEnd"/>
       <w:r>
-        <w:t xml:space="preserve">, consulta servidores web fazendo uma requisição e, em seguida, faz uma análise minuciosa pela estrutura do documento HTML recebido </w:t>
+        <w:t xml:space="preserve"> ou </w:t>
+      </w:r>
+      <w:r>
+        <w:rPr>
+          <w:i/>
+        </w:rPr>
+        <w:t xml:space="preserve">web </w:t>
+      </w:r>
+      <w:proofErr w:type="spellStart"/>
+      <w:r>
+        <w:rPr>
+          <w:i/>
+        </w:rPr>
+        <w:t>crawler</w:t>
+      </w:r>
+      <w:proofErr w:type="spellEnd"/>
+      <w:r>
+        <w:t xml:space="preserve">, consulta servidores </w:t>
+      </w:r>
+      <w:r>
+        <w:rPr>
+          <w:i/>
+        </w:rPr>
+        <w:t>web</w:t>
+      </w:r>
+      <w:r>
+        <w:t xml:space="preserve"> fazendo uma requisição</w:t>
+      </w:r>
+      <w:r>
+        <w:t xml:space="preserve"> HTTP</w:t>
+      </w:r>
+      <w:r>
+        <w:t xml:space="preserve"> e, em seguida, faz uma análise minuciosa pela estrutura do documento HTML recebido </w:t>
       </w:r>
       <w:r>
         <w:t>afim</w:t>
@@ -1375,7 +1533,7 @@
                     </pic:cNvPicPr>
                   </pic:nvPicPr>
                   <pic:blipFill>
-                    <a:blip r:embed="rId15">
+                    <a:blip r:embed="rId13">
                       <a:extLst>
                         <a:ext uri="{28A0092B-C50C-407E-A947-70E740481C1C}">
                           <a14:useLocalDpi xmlns:a14="http://schemas.microsoft.com/office/drawing/2010/main" val="0"/>
@@ -1462,22 +1620,29 @@
       </w:r>
       <w:proofErr w:type="spellStart"/>
       <w:r>
+        <w:rPr>
+          <w:i/>
+        </w:rPr>
         <w:t>Beautiful</w:t>
       </w:r>
       <w:proofErr w:type="spellEnd"/>
       <w:r>
+        <w:rPr>
+          <w:i/>
+        </w:rPr>
         <w:t xml:space="preserve"> </w:t>
       </w:r>
       <w:proofErr w:type="spellStart"/>
-      <w:proofErr w:type="gramStart"/>
-      <w:r>
+      <w:r>
+        <w:rPr>
+          <w:i/>
+        </w:rPr>
         <w:t>Soup</w:t>
       </w:r>
       <w:proofErr w:type="spellEnd"/>
       <w:r>
         <w:t>[</w:t>
       </w:r>
-      <w:proofErr w:type="gramEnd"/>
       <w:r>
         <w:t>19</w:t>
       </w:r>
@@ -1507,9 +1672,15 @@
       </w:r>
       <w:proofErr w:type="spellStart"/>
       <w:r>
+        <w:rPr>
+          <w:i/>
+        </w:rPr>
         <w:t>pars</w:t>
       </w:r>
       <w:r>
+        <w:rPr>
+          <w:i/>
+        </w:rPr>
         <w:t>ing</w:t>
       </w:r>
       <w:proofErr w:type="spellEnd"/>
@@ -1533,6 +1704,9 @@
       <w:commentRangeStart w:id="14"/>
       <w:proofErr w:type="spellStart"/>
       <w:r>
+        <w:rPr>
+          <w:i/>
+        </w:rPr>
         <w:t>parsing</w:t>
       </w:r>
       <w:commentRangeEnd w:id="14"/>
@@ -1540,6 +1714,7 @@
       <w:r>
         <w:rPr>
           <w:rStyle w:val="Refdecomentrio"/>
+          <w:i/>
         </w:rPr>
         <w:commentReference w:id="14"/>
       </w:r>
@@ -1572,6 +1747,9 @@
       </w:r>
       <w:proofErr w:type="spellStart"/>
       <w:r>
+        <w:rPr>
+          <w:i/>
+        </w:rPr>
         <w:t>parsing</w:t>
       </w:r>
       <w:proofErr w:type="spellEnd"/>
@@ -1641,7 +1819,7 @@
                     </pic:cNvPicPr>
                   </pic:nvPicPr>
                   <pic:blipFill>
-                    <a:blip r:embed="rId16" cstate="print">
+                    <a:blip r:embed="rId14" cstate="print">
                       <a:extLst>
                         <a:ext uri="{28A0092B-C50C-407E-A947-70E740481C1C}">
                           <a14:useLocalDpi xmlns:a14="http://schemas.microsoft.com/office/drawing/2010/main" val="0"/>
@@ -1863,7 +2041,7 @@
                     <pic:cNvPicPr/>
                   </pic:nvPicPr>
                   <pic:blipFill>
-                    <a:blip r:embed="rId17"/>
+                    <a:blip r:embed="rId15"/>
                     <a:stretch>
                       <a:fillRect/>
                     </a:stretch>
@@ -2471,7 +2649,7 @@
             <w:r>
               <w:t xml:space="preserve">O endereço </w:t>
             </w:r>
-            <w:hyperlink r:id="rId18" w:history="1">
+            <w:hyperlink r:id="rId16" w:history="1">
               <w:r>
                 <w:rPr>
                   <w:rStyle w:val="Hyperlink"/>
@@ -2520,12 +2698,9 @@
               <w:t>txtEmpresa</w:t>
             </w:r>
             <w:proofErr w:type="spellEnd"/>
-            <w:r>
-              <w:t>“</w:t>
-            </w:r>
             <w:proofErr w:type="gramEnd"/>
             <w:r>
-              <w:t xml:space="preserve">: empresa </w:t>
+              <w:t xml:space="preserve">“: empresa </w:t>
             </w:r>
             <w:proofErr w:type="spellStart"/>
             <w:r>
@@ -2757,7 +2932,7 @@
             <w:r>
               <w:t xml:space="preserve"> endereço </w:t>
             </w:r>
-            <w:hyperlink r:id="rId19" w:history="1">
+            <w:hyperlink r:id="rId17" w:history="1">
               <w:r>
                 <w:rPr>
                   <w:rStyle w:val="Hyperlink"/>
@@ -3394,7 +3569,7 @@
                     </pic:cNvPicPr>
                   </pic:nvPicPr>
                   <pic:blipFill>
-                    <a:blip r:embed="rId20" cstate="print">
+                    <a:blip r:embed="rId18" cstate="print">
                       <a:extLst>
                         <a:ext uri="{28A0092B-C50C-407E-A947-70E740481C1C}">
                           <a14:useLocalDpi xmlns:a14="http://schemas.microsoft.com/office/drawing/2010/main" val="0"/>
@@ -3523,7 +3698,7 @@
                     </pic:cNvPicPr>
                   </pic:nvPicPr>
                   <pic:blipFill rotWithShape="1">
-                    <a:blip r:embed="rId21">
+                    <a:blip r:embed="rId19">
                       <a:extLst>
                         <a:ext uri="{28A0092B-C50C-407E-A947-70E740481C1C}">
                           <a14:useLocalDpi xmlns:a14="http://schemas.microsoft.com/office/drawing/2010/main" val="0"/>
@@ -3654,6 +3829,7 @@
       <w:pPr>
         <w:jc w:val="center"/>
       </w:pPr>
+      <w:commentRangeStart w:id="19"/>
       <w:r>
         <w:rPr>
           <w:noProof/>
@@ -3675,7 +3851,7 @@
                     <pic:cNvPicPr/>
                   </pic:nvPicPr>
                   <pic:blipFill rotWithShape="1">
-                    <a:blip r:embed="rId22" cstate="print">
+                    <a:blip r:embed="rId20" cstate="print">
                       <a:extLst>
                         <a:ext uri="{28A0092B-C50C-407E-A947-70E740481C1C}">
                           <a14:useLocalDpi xmlns:a14="http://schemas.microsoft.com/office/drawing/2010/main" val="0"/>
@@ -3708,6 +3884,13 @@
           </wp:inline>
         </w:drawing>
       </w:r>
+      <w:commentRangeEnd w:id="19"/>
+      <w:r>
+        <w:rPr>
+          <w:rStyle w:val="Refdecomentrio"/>
+        </w:rPr>
+        <w:commentReference w:id="19"/>
+      </w:r>
     </w:p>
     <w:p>
       <w:pPr>
@@ -3780,7 +3963,39 @@
         <w:t>10</w:t>
       </w:r>
       <w:r>
-        <w:t xml:space="preserve">, conforme o usuário insere as letras do nome do medicamento. Contudo, a correlação entre o nome fornecido e os registros da base de dados do órgão é feita apenas pelas primeiras letras dos medicamentos da base e então não são retornadas as bulas de todas as sugestões, apenas daquelas que o nome inicia com o que foi pesquisado. </w:t>
+        <w:t xml:space="preserve">, conforme o usuário insere as letras do nome do medicamento. Contudo, a correlação entre o nome fornecido e os registros da base de dados do órgão é feita apenas pelas primeiras letras dos medicamentos da base e então não são retornadas as bulas de todas as sugestões, apenas </w:t>
+      </w:r>
+      <w:proofErr w:type="gramStart"/>
+      <w:r>
+        <w:t>daquel</w:t>
+      </w:r>
+      <w:r>
+        <w:t>a</w:t>
+      </w:r>
+      <w:r>
+        <w:t>s cujos nomes</w:t>
+      </w:r>
+      <w:proofErr w:type="gramEnd"/>
+      <w:r>
+        <w:t xml:space="preserve"> </w:t>
+      </w:r>
+      <w:r>
+        <w:t xml:space="preserve">se </w:t>
+      </w:r>
+      <w:r>
+        <w:t>inicia</w:t>
+      </w:r>
+      <w:r>
+        <w:t>m</w:t>
+      </w:r>
+      <w:r>
+        <w:t xml:space="preserve"> com o </w:t>
+      </w:r>
+      <w:r>
+        <w:t xml:space="preserve">trecho </w:t>
+      </w:r>
+      <w:r>
+        <w:t xml:space="preserve">pesquisado. </w:t>
       </w:r>
     </w:p>
     <w:p/>
@@ -3808,7 +4023,7 @@
                     </pic:cNvPicPr>
                   </pic:nvPicPr>
                   <pic:blipFill>
-                    <a:blip r:embed="rId23">
+                    <a:blip r:embed="rId21">
                       <a:extLst>
                         <a:ext uri="{28A0092B-C50C-407E-A947-70E740481C1C}">
                           <a14:useLocalDpi xmlns:a14="http://schemas.microsoft.com/office/drawing/2010/main" val="0"/>
@@ -3878,7 +4093,7 @@
       <w:r>
         <w:t xml:space="preserve">Devido ao cenário citado e para atender ao objetivo de recuperar todos os resultados de bulas conforme o parâmetro fornecido, o script inicia fazendo uma requisição GET para a URL </w:t>
       </w:r>
-      <w:hyperlink r:id="rId24" w:history="1">
+      <w:hyperlink r:id="rId22" w:history="1">
         <w:r>
           <w:rPr>
             <w:rStyle w:val="Hyperlink"/>
@@ -3916,7 +4131,7 @@
       <w:r>
         <w:t xml:space="preserve">o endereço </w:t>
       </w:r>
-      <w:hyperlink r:id="rId25" w:history="1">
+      <w:hyperlink r:id="rId23" w:history="1">
         <w:r>
           <w:rPr>
             <w:rStyle w:val="Hyperlink"/>
@@ -4012,7 +4227,40 @@
         <w:pStyle w:val="Sumrio1"/>
       </w:pPr>
       <w:r>
-        <w:t>É retornado a página de resultados que exibe nenhuma ou uma lista de bulas que pode ser paginada dependendo da quantidade encontrada. Por fim, com o objetivo de fazer o download de todas as bulas do profissional exibidas na tabela “</w:t>
+        <w:t>É retornad</w:t>
+      </w:r>
+      <w:r>
+        <w:t>a</w:t>
+      </w:r>
+      <w:r>
+        <w:t xml:space="preserve"> a página de resultados que exibe uma</w:t>
+      </w:r>
+      <w:r>
+        <w:t xml:space="preserve"> página HTM contendo uma</w:t>
+      </w:r>
+      <w:r>
+        <w:t xml:space="preserve"> </w:t>
+      </w:r>
+      <w:r>
+        <w:t xml:space="preserve">tabela </w:t>
+      </w:r>
+      <w:r>
+        <w:t xml:space="preserve">que armazena </w:t>
+      </w:r>
+      <w:r>
+        <w:t>as</w:t>
+      </w:r>
+      <w:r>
+        <w:t xml:space="preserve"> bulas</w:t>
+      </w:r>
+      <w:r>
+        <w:t xml:space="preserve">. Vale ressaltar que a </w:t>
+      </w:r>
+      <w:r>
+        <w:t>tabela também pode estar vazia</w:t>
+      </w:r>
+      <w:r>
+        <w:t>. Por fim, com o objetivo de fazer o download de todas as bulas do profissional exibidas na tabela “</w:t>
       </w:r>
       <w:proofErr w:type="spellStart"/>
       <w:r>
@@ -4024,17 +4272,58 @@
       </w:r>
       <w:proofErr w:type="spellStart"/>
       <w:r>
+        <w:rPr>
+          <w:i/>
+        </w:rPr>
         <w:t>tag</w:t>
       </w:r>
       <w:proofErr w:type="spellEnd"/>
       <w:r>
-        <w:t xml:space="preserve"> &lt;a&gt; com parâmetro </w:t>
-      </w:r>
-      <w:proofErr w:type="spellStart"/>
-      <w:r>
+        <w:t xml:space="preserve"> </w:t>
+      </w:r>
+      <w:r>
+        <w:t>&lt;a&gt;</w:t>
+      </w:r>
+      <w:r>
+        <w:t xml:space="preserve">, que representa um </w:t>
+      </w:r>
+      <w:r>
+        <w:rPr>
+          <w:i/>
+        </w:rPr>
+        <w:t>link</w:t>
+      </w:r>
+      <w:r>
+        <w:rPr>
+          <w:i/>
+        </w:rPr>
+        <w:t xml:space="preserve"> </w:t>
+      </w:r>
+      <w:r>
+        <w:t>HTML</w:t>
+      </w:r>
+      <w:r>
+        <w:t>,</w:t>
+      </w:r>
+      <w:r>
+        <w:t xml:space="preserve"> </w:t>
+      </w:r>
+      <w:r>
+        <w:t>que possui o atributo “</w:t>
+      </w:r>
+      <w:bookmarkStart w:id="20" w:name="_GoBack"/>
+      <w:proofErr w:type="spellStart"/>
+      <w:r>
+        <w:rPr>
+          <w:i/>
+        </w:rPr>
         <w:t>onclick</w:t>
       </w:r>
-      <w:proofErr w:type="spellEnd"/>
+      <w:bookmarkEnd w:id="20"/>
+      <w:proofErr w:type="spellEnd"/>
+      <w:r>
+        <w:t>”</w:t>
+      </w:r>
       <w:r>
         <w:t xml:space="preserve"> chamando uma função </w:t>
       </w:r>
@@ -4044,25 +4333,53 @@
       </w:r>
       <w:proofErr w:type="spellEnd"/>
       <w:r>
-        <w:t xml:space="preserve"> “</w:t>
-      </w:r>
-      <w:proofErr w:type="spellStart"/>
-      <w:r>
-        <w:t>fVisulaizarBula</w:t>
-      </w:r>
-      <w:proofErr w:type="spellEnd"/>
-      <w:r>
-        <w:t xml:space="preserve">” que </w:t>
-      </w:r>
-      <w:proofErr w:type="spellStart"/>
-      <w:r>
-        <w:t>passsa</w:t>
-      </w:r>
-      <w:proofErr w:type="spellEnd"/>
-      <w:r>
-        <w:t xml:space="preserve"> dois parâmetros que são guardados. Finalmente é feito uma requisição para </w:t>
-      </w:r>
-      <w:hyperlink r:id="rId26" w:history="1">
+        <w:t xml:space="preserve"> </w:t>
+      </w:r>
+      <w:r>
+        <w:t xml:space="preserve">denominada </w:t>
+      </w:r>
+      <w:r>
+        <w:t>“</w:t>
+      </w:r>
+      <w:proofErr w:type="spellStart"/>
+      <w:r>
+        <w:t>fVisu</w:t>
+      </w:r>
+      <w:r>
+        <w:t>al</w:t>
+      </w:r>
+      <w:r>
+        <w:t>izarBula</w:t>
+      </w:r>
+      <w:proofErr w:type="spellEnd"/>
+      <w:r>
+        <w:t>”</w:t>
+      </w:r>
+      <w:r>
+        <w:t>,</w:t>
+      </w:r>
+      <w:r>
+        <w:t xml:space="preserve"> que </w:t>
+      </w:r>
+      <w:r>
+        <w:t xml:space="preserve">fornece </w:t>
+      </w:r>
+      <w:r>
+        <w:t xml:space="preserve">dois parâmetros </w:t>
+      </w:r>
+      <w:r>
+        <w:t>numéricos que são capturados e armazenados para uso posterior</w:t>
+      </w:r>
+      <w:r>
+        <w:t>. Finalmente é feit</w:t>
+      </w:r>
+      <w:r>
+        <w:t>a</w:t>
+      </w:r>
+      <w:r>
+        <w:t xml:space="preserve"> uma requisição para </w:t>
+      </w:r>
+      <w:hyperlink r:id="rId24" w:history="1">
         <w:r>
           <w:rPr>
             <w:rStyle w:val="Hyperlink"/>
@@ -4071,7 +4388,13 @@
         </w:r>
       </w:hyperlink>
       <w:r>
-        <w:t xml:space="preserve"> passando os parâmetros obtidos e recebendo o arquivo PDF da bula do profissional como resposta.</w:t>
+        <w:t xml:space="preserve"> passando os parâmetros obtidos</w:t>
+      </w:r>
+      <w:r>
+        <w:t xml:space="preserve"> no passo anterior,</w:t>
+      </w:r>
+      <w:r>
+        <w:t xml:space="preserve"> e recebendo o arquivo PDF da bula do profissional como resposta.</w:t>
       </w:r>
     </w:p>
     <w:p>
@@ -4151,7 +4474,7 @@
                     </pic:cNvPicPr>
                   </pic:nvPicPr>
                   <pic:blipFill rotWithShape="1">
-                    <a:blip r:embed="rId27">
+                    <a:blip r:embed="rId25">
                       <a:extLst>
                         <a:ext uri="{28A0092B-C50C-407E-A947-70E740481C1C}">
                           <a14:useLocalDpi xmlns:a14="http://schemas.microsoft.com/office/drawing/2010/main" val="0"/>
@@ -4290,7 +4613,11 @@
         <w:t>7</w:t>
       </w:r>
       <w:r>
-        <w:t>] que, em resumo, auxilia na extração e análise de texto de documentos PDF. Foi necessário a utilização de ferramentas de configuração da biblioteca para manter o layout do arquivo original.</w:t>
+        <w:t xml:space="preserve">] que, em resumo, auxilia na </w:t>
+      </w:r>
+      <w:r>
+        <w:lastRenderedPageBreak/>
+        <w:t>extração e análise de texto de documentos PDF. Foi necessário a utilização de ferramentas de configuração da biblioteca para manter o layout do arquivo original.</w:t>
       </w:r>
     </w:p>
     <w:p>
@@ -4301,7 +4628,6 @@
         </w:rPr>
       </w:pPr>
       <w:r>
-        <w:lastRenderedPageBreak/>
         <w:t xml:space="preserve">Verificou-se que a estrutura do documento das bulas segue um padrão e os excipientes desejados para esse estudo são encontrados no tópico “COMPOSIÇÃO”, portanto é feito uma busca, com o método </w:t>
       </w:r>
       <w:proofErr w:type="spellStart"/>
@@ -4673,7 +4999,6 @@
         <w:ind w:firstLine="1004"/>
       </w:pPr>
       <w:r>
-        <w:lastRenderedPageBreak/>
         <w:t>- CASO 5</w:t>
       </w:r>
       <w:r>
@@ -5062,8 +5387,13 @@
       <w:pPr>
         <w:pStyle w:val="Ttulo3"/>
       </w:pPr>
-      <w:r>
-        <w:t xml:space="preserve">Handbook </w:t>
+      <w:proofErr w:type="spellStart"/>
+      <w:r>
+        <w:t>Handbook</w:t>
+      </w:r>
+      <w:proofErr w:type="spellEnd"/>
+      <w:r>
+        <w:t xml:space="preserve"> </w:t>
       </w:r>
       <w:proofErr w:type="spellStart"/>
       <w:r>
@@ -5182,14 +5512,14 @@
         <w:pStyle w:val="REFERNCIABIBLIOGRFICA"/>
         <w:jc w:val="left"/>
       </w:pPr>
-      <w:bookmarkStart w:id="19" w:name="_Toc378694375"/>
+      <w:bookmarkStart w:id="21" w:name="_Toc378694375"/>
       <w:r>
         <w:t>R</w:t>
       </w:r>
       <w:r>
         <w:t>EFERÊNCIAS BIBLIOGRÁFICAS</w:t>
       </w:r>
-      <w:bookmarkEnd w:id="19"/>
+      <w:bookmarkEnd w:id="21"/>
     </w:p>
     <w:p>
       <w:pPr>
@@ -5537,7 +5867,7 @@
           <w:szCs w:val="24"/>
         </w:rPr>
       </w:pPr>
-      <w:bookmarkStart w:id="20" w:name="REFERENCIASBIBLIOGRÁFICAS_4"/>
+      <w:bookmarkStart w:id="22" w:name="REFERENCIASBIBLIOGRÁFICAS_4"/>
       <w:r>
         <w:rPr>
           <w:b/>
@@ -5547,7 +5877,7 @@
       <w:r>
         <w:t xml:space="preserve"> &lt;</w:t>
       </w:r>
-      <w:hyperlink r:id="rId28" w:history="1">
+      <w:hyperlink r:id="rId26" w:history="1">
         <w:r>
           <w:rPr>
             <w:rStyle w:val="Hyperlink"/>
@@ -5556,15 +5886,7 @@
         </w:r>
       </w:hyperlink>
       <w:r>
-        <w:t xml:space="preserve">&gt; Acesso em 09 de </w:t>
-      </w:r>
-      <w:proofErr w:type="gramStart"/>
-      <w:r>
-        <w:t>Maio</w:t>
-      </w:r>
-      <w:proofErr w:type="gramEnd"/>
-      <w:r>
-        <w:t xml:space="preserve"> de 2020</w:t>
+        <w:t>&gt; Acesso em 09 de Maio de 2020</w:t>
       </w:r>
     </w:p>
     <w:p>
@@ -5575,9 +5897,9 @@
           <w:numId w:val="3"/>
         </w:numPr>
       </w:pPr>
-      <w:bookmarkStart w:id="21" w:name="ANEXOS"/>
-      <w:bookmarkEnd w:id="20"/>
-      <w:bookmarkEnd w:id="21"/>
+      <w:bookmarkStart w:id="23" w:name="ANEXOS"/>
+      <w:bookmarkEnd w:id="22"/>
+      <w:bookmarkEnd w:id="23"/>
       <w:r>
         <w:t xml:space="preserve">ABREU, Karen </w:t>
       </w:r>
@@ -5916,7 +6238,21 @@
         <w:rPr>
           <w:b/>
         </w:rPr>
-        <w:t xml:space="preserve"> of HTML</w:t>
+        <w:t xml:space="preserve"> </w:t>
+      </w:r>
+      <w:proofErr w:type="spellStart"/>
+      <w:r>
+        <w:rPr>
+          <w:b/>
+        </w:rPr>
+        <w:t>of</w:t>
+      </w:r>
+      <w:proofErr w:type="spellEnd"/>
+      <w:r>
+        <w:rPr>
+          <w:b/>
+        </w:rPr>
+        <w:t xml:space="preserve"> HTML</w:t>
       </w:r>
       <w:r>
         <w:t>, 1998. &lt;https://www.w3.org/People/Raggett/book4/ch02.html&gt; Acesso em 24 mai. 2020.</w:t>
@@ -6083,7 +6419,21 @@
         <w:rPr>
           <w:b/>
         </w:rPr>
-        <w:t xml:space="preserve"> webpage, website, web server </w:t>
+        <w:t xml:space="preserve"> </w:t>
+      </w:r>
+      <w:proofErr w:type="spellStart"/>
+      <w:r>
+        <w:rPr>
+          <w:b/>
+        </w:rPr>
+        <w:t>webpage</w:t>
+      </w:r>
+      <w:proofErr w:type="spellEnd"/>
+      <w:r>
+        <w:rPr>
+          <w:b/>
+        </w:rPr>
+        <w:t xml:space="preserve">, website, web server </w:t>
       </w:r>
       <w:proofErr w:type="spellStart"/>
       <w:r>
@@ -6130,7 +6480,7 @@
       <w:r>
         <w:t xml:space="preserve"> &lt;</w:t>
       </w:r>
-      <w:hyperlink r:id="rId29" w:history="1">
+      <w:hyperlink r:id="rId27" w:history="1">
         <w:r>
           <w:rPr>
             <w:rStyle w:val="Hyperlink"/>
@@ -6195,7 +6545,7 @@
       <w:r>
         <w:t xml:space="preserve">  &lt;</w:t>
       </w:r>
-      <w:hyperlink r:id="rId30" w:history="1">
+      <w:hyperlink r:id="rId28" w:history="1">
         <w:r>
           <w:rPr>
             <w:rStyle w:val="Hyperlink"/>
@@ -6235,7 +6585,7 @@
       <w:r>
         <w:t>&lt;</w:t>
       </w:r>
-      <w:hyperlink r:id="rId31" w:history="1">
+      <w:hyperlink r:id="rId29" w:history="1">
         <w:r>
           <w:rPr>
             <w:rStyle w:val="Hyperlink"/>
@@ -6367,7 +6717,7 @@
       <w:r>
         <w:t>. &lt;</w:t>
       </w:r>
-      <w:hyperlink r:id="rId32" w:history="1">
+      <w:hyperlink r:id="rId30" w:history="1">
         <w:r>
           <w:rPr>
             <w:rStyle w:val="Hyperlink"/>
@@ -6401,7 +6751,7 @@
       <w:r>
         <w:t xml:space="preserve"> </w:t>
       </w:r>
-      <w:hyperlink r:id="rId33" w:history="1">
+      <w:hyperlink r:id="rId31" w:history="1">
         <w:r>
           <w:rPr>
             <w:rStyle w:val="Hyperlink"/>
@@ -6503,7 +6853,23 @@
           <w:b/>
           <w:bCs/>
         </w:rPr>
-        <w:t xml:space="preserve"> Markup </w:t>
+        <w:t xml:space="preserve"> </w:t>
+      </w:r>
+      <w:proofErr w:type="spellStart"/>
+      <w:r>
+        <w:rPr>
+          <w:b/>
+          <w:bCs/>
+        </w:rPr>
+        <w:t>Markup</w:t>
+      </w:r>
+      <w:proofErr w:type="spellEnd"/>
+      <w:r>
+        <w:rPr>
+          <w:b/>
+          <w:bCs/>
+        </w:rPr>
+        <w:t xml:space="preserve"> </w:t>
       </w:r>
       <w:proofErr w:type="spellStart"/>
       <w:r>
@@ -6538,7 +6904,7 @@
       <w:r>
         <w:t xml:space="preserve"> &lt;</w:t>
       </w:r>
-      <w:hyperlink r:id="rId34" w:history="1">
+      <w:hyperlink r:id="rId32" w:history="1">
         <w:r>
           <w:rPr>
             <w:rStyle w:val="Hyperlink"/>
@@ -6583,7 +6949,7 @@
       <w:r>
         <w:t xml:space="preserve"> &lt;</w:t>
       </w:r>
-      <w:hyperlink r:id="rId35" w:history="1">
+      <w:hyperlink r:id="rId33" w:history="1">
         <w:r>
           <w:rPr>
             <w:rStyle w:val="Hyperlink"/>
@@ -6612,7 +6978,7 @@
       <w:r>
         <w:t xml:space="preserve"> &lt;</w:t>
       </w:r>
-      <w:hyperlink r:id="rId36" w:history="1">
+      <w:hyperlink r:id="rId34" w:history="1">
         <w:r>
           <w:rPr>
             <w:rStyle w:val="Hyperlink"/>
@@ -6649,7 +7015,7 @@
       <w:r>
         <w:t xml:space="preserve">&lt; </w:t>
       </w:r>
-      <w:hyperlink r:id="rId37" w:history="1">
+      <w:hyperlink r:id="rId35" w:history="1">
         <w:r>
           <w:rPr>
             <w:rStyle w:val="Hyperlink"/>
@@ -6681,7 +7047,7 @@
       <w:r>
         <w:t xml:space="preserve"> &lt;</w:t>
       </w:r>
-      <w:hyperlink r:id="rId38" w:history="1">
+      <w:hyperlink r:id="rId36" w:history="1">
         <w:r>
           <w:rPr>
             <w:rStyle w:val="Hyperlink"/>
@@ -6809,7 +7175,7 @@
       <w:r>
         <w:t>Ao acessar a página principal de consulta ao bulário (</w:t>
       </w:r>
-      <w:hyperlink r:id="rId39" w:history="1">
+      <w:hyperlink r:id="rId37" w:history="1">
         <w:r>
           <w:rPr>
             <w:rStyle w:val="Hyperlink"/>
@@ -6852,7 +7218,7 @@
                     </pic:cNvPicPr>
                   </pic:nvPicPr>
                   <pic:blipFill>
-                    <a:blip r:embed="rId40">
+                    <a:blip r:embed="rId38">
                       <a:extLst>
                         <a:ext uri="{28A0092B-C50C-407E-A947-70E740481C1C}">
                           <a14:useLocalDpi xmlns:a14="http://schemas.microsoft.com/office/drawing/2010/main" val="0"/>
@@ -6929,7 +7295,7 @@
                     </pic:cNvPicPr>
                   </pic:nvPicPr>
                   <pic:blipFill>
-                    <a:blip r:embed="rId41">
+                    <a:blip r:embed="rId39">
                       <a:extLst>
                         <a:ext uri="{28A0092B-C50C-407E-A947-70E740481C1C}">
                           <a14:useLocalDpi xmlns:a14="http://schemas.microsoft.com/office/drawing/2010/main" val="0"/>
@@ -7019,7 +7385,7 @@
                     <pic:cNvPicPr/>
                   </pic:nvPicPr>
                   <pic:blipFill>
-                    <a:blip r:embed="rId42"/>
+                    <a:blip r:embed="rId40"/>
                     <a:stretch>
                       <a:fillRect/>
                     </a:stretch>
@@ -7054,7 +7420,7 @@
           <w:szCs w:val="28"/>
         </w:rPr>
       </w:pPr>
-      <w:commentRangeStart w:id="22"/>
+      <w:commentRangeStart w:id="24"/>
       <w:r>
         <w:rPr>
           <w:color w:val="FF0000"/>
@@ -7064,14 +7430,14 @@
         </w:rPr>
         <w:t>INCLUIR INFORMAÇÕES SOBRE OS BULÁRIOS DO FDA E EUDRA</w:t>
       </w:r>
-      <w:commentRangeEnd w:id="22"/>
+      <w:commentRangeEnd w:id="24"/>
       <w:r>
         <w:rPr>
           <w:rStyle w:val="Refdecomentrio"/>
           <w:sz w:val="28"/>
           <w:szCs w:val="28"/>
         </w:rPr>
-        <w:commentReference w:id="22"/>
+        <w:commentReference w:id="24"/>
       </w:r>
     </w:p>
     <w:p>
@@ -7135,7 +7501,7 @@
       </w:pPr>
     </w:p>
     <w:sectPr>
-      <w:headerReference w:type="default" r:id="rId43"/>
+      <w:headerReference w:type="default" r:id="rId41"/>
       <w:type w:val="oddPage"/>
       <w:pgSz w:w="11907" w:h="16840" w:code="9"/>
       <w:pgMar w:top="1701" w:right="1134" w:bottom="1531" w:left="1701" w:header="907" w:footer="1701" w:gutter="0"/>
@@ -7146,7 +7512,7 @@
 </file>
 
 <file path=word/comments.xml><?xml version="1.0" encoding="utf-8"?>
-<w:comments xmlns:wpc="http://schemas.microsoft.com/office/word/2010/wordprocessingCanvas" xmlns:cx="http://schemas.microsoft.com/office/drawing/2014/chartex" xmlns:cx1="http://schemas.microsoft.com/office/drawing/2015/9/8/chartex" xmlns:cx2="http://schemas.microsoft.com/office/drawing/2015/10/21/chartex" xmlns:cx3="http://schemas.microsoft.com/office/drawing/2016/5/9/chartex" xmlns:cx4="http://schemas.microsoft.com/office/drawing/2016/5/10/chartex" xmlns:cx5="http://schemas.microsoft.com/office/drawing/2016/5/11/chartex" xmlns:cx6="http://schemas.microsoft.com/office/drawing/2016/5/12/chartex" xmlns:cx7="http://schemas.microsoft.com/office/drawing/2016/5/13/chartex" xmlns:cx8="http://schemas.microsoft.com/office/drawing/2016/5/14/chartex" xmlns:mc="http://schemas.openxmlformats.org/markup-compatibility/2006" xmlns:aink="http://schemas.microsoft.com/office/drawing/2016/ink" xmlns:am3d="http://schemas.microsoft.com/office/drawing/2017/model3d" xmlns:o="urn:schemas-microsoft-com:office:office" xmlns:r="http://schemas.openxmlformats.org/officeDocument/2006/relationships" xmlns:m="http://schemas.openxmlformats.org/officeDocument/2006/math" xmlns:v="urn:schemas-microsoft-com:vml" xmlns:wp14="http://schemas.microsoft.com/office/word/2010/wordprocessingDrawing" xmlns:wp="http://schemas.openxmlformats.org/drawingml/2006/wordprocessingDrawing" xmlns:w10="urn:schemas-microsoft-com:office:word" xmlns:w="http://schemas.openxmlformats.org/wordprocessingml/2006/main" xmlns:w14="http://schemas.microsoft.com/office/word/2010/wordml" xmlns:w15="http://schemas.microsoft.com/office/word/2012/wordml" xmlns:w16cex="http://schemas.microsoft.com/office/word/2018/wordml/cex" xmlns:w16cid="http://schemas.microsoft.com/office/word/2016/wordml/cid" xmlns:w16="http://schemas.microsoft.com/office/word/2018/wordml" xmlns:w16se="http://schemas.microsoft.com/office/word/2015/wordml/symex" xmlns:wpg="http://schemas.microsoft.com/office/word/2010/wordprocessingGroup" xmlns:wpi="http://schemas.microsoft.com/office/word/2010/wordprocessingInk" xmlns:wne="http://schemas.microsoft.com/office/word/2006/wordml" xmlns:wps="http://schemas.microsoft.com/office/word/2010/wordprocessingShape" mc:Ignorable="w14 w15 w16se w16cid w16 w16cex wp14">
+<w:comments xmlns:wpc="http://schemas.microsoft.com/office/word/2010/wordprocessingCanvas" xmlns:cx="http://schemas.microsoft.com/office/drawing/2014/chartex" xmlns:mc="http://schemas.openxmlformats.org/markup-compatibility/2006" xmlns:o="urn:schemas-microsoft-com:office:office" xmlns:r="http://schemas.openxmlformats.org/officeDocument/2006/relationships" xmlns:m="http://schemas.openxmlformats.org/officeDocument/2006/math" xmlns:v="urn:schemas-microsoft-com:vml" xmlns:wp14="http://schemas.microsoft.com/office/word/2010/wordprocessingDrawing" xmlns:wp="http://schemas.openxmlformats.org/drawingml/2006/wordprocessingDrawing" xmlns:w10="urn:schemas-microsoft-com:office:word" xmlns:w="http://schemas.openxmlformats.org/wordprocessingml/2006/main" xmlns:w14="http://schemas.microsoft.com/office/word/2010/wordml" xmlns:w15="http://schemas.microsoft.com/office/word/2012/wordml" xmlns:w16se="http://schemas.microsoft.com/office/word/2015/wordml/symex" xmlns:wpg="http://schemas.microsoft.com/office/word/2010/wordprocessingGroup" xmlns:wpi="http://schemas.microsoft.com/office/word/2010/wordprocessingInk" xmlns:wne="http://schemas.microsoft.com/office/word/2006/wordml" xmlns:wps="http://schemas.microsoft.com/office/word/2010/wordprocessingShape" mc:Ignorable="w14 w15 w16se wp14">
   <w:comment w:id="3" w:author="altobelli" w:date="2020-04-16T17:04:00Z" w:initials="a">
     <w:p>
       <w:pPr>
@@ -7367,10 +7733,7 @@
         <w:annotationRef/>
       </w:r>
       <w:r>
-        <w:t xml:space="preserve">Coloca um texto. não deixe vazio entre subseções. Comenta que caso de uso serve para definir atividades </w:t>
-      </w:r>
-      <w:r>
-        <w:t>bla bla bla</w:t>
+        <w:t>Coloca um texto. não deixe vazio entre subseções. Comenta que caso de uso serve para definir atividades bla bla bla</w:t>
       </w:r>
     </w:p>
     <w:p>
@@ -7391,10 +7754,7 @@
         <w:annotationRef/>
       </w:r>
       <w:r>
-        <w:t xml:space="preserve">Cadê o outro? Do </w:t>
-      </w:r>
-      <w:r>
-        <w:t>textmining do livro</w:t>
+        <w:t>Cadê o outro? Do textmining do livro</w:t>
       </w:r>
     </w:p>
   </w:comment>
@@ -7414,7 +7774,23 @@
       </w:r>
     </w:p>
   </w:comment>
-  <w:comment w:id="22" w:author="Marcello Telles" w:date="2020-06-06T19:51:00Z" w:initials="MT">
+  <w:comment w:id="19" w:author="Marcello Telles" w:date="2020-06-30T12:16:00Z" w:initials="MT">
+    <w:p>
+      <w:pPr>
+        <w:pStyle w:val="Textodecomentrio"/>
+      </w:pPr>
+      <w:r>
+        <w:rPr>
+          <w:rStyle w:val="Refdecomentrio"/>
+        </w:rPr>
+        <w:annotationRef/>
+      </w:r>
+      <w:r>
+        <w:t>Aqui, depois de buscar o nome do medicamento na lista de sugestões, nós verificamos se existe sugestão e depois buscamos as bulas para cada sugestão. Não tem essa etapa de verificar todas as opções</w:t>
+      </w:r>
+    </w:p>
+  </w:comment>
+  <w:comment w:id="24" w:author="Marcello Telles" w:date="2020-06-06T19:51:00Z" w:initials="MT">
     <w:p>
       <w:pPr>
         <w:pStyle w:val="Textodecomentrio"/>
@@ -7434,7 +7810,7 @@
 </file>
 
 <file path=word/commentsExtended.xml><?xml version="1.0" encoding="utf-8"?>
-<w15:commentsEx xmlns:wpc="http://schemas.microsoft.com/office/word/2010/wordprocessingCanvas" xmlns:cx="http://schemas.microsoft.com/office/drawing/2014/chartex" xmlns:cx1="http://schemas.microsoft.com/office/drawing/2015/9/8/chartex" xmlns:cx2="http://schemas.microsoft.com/office/drawing/2015/10/21/chartex" xmlns:cx3="http://schemas.microsoft.com/office/drawing/2016/5/9/chartex" xmlns:cx4="http://schemas.microsoft.com/office/drawing/2016/5/10/chartex" xmlns:cx5="http://schemas.microsoft.com/office/drawing/2016/5/11/chartex" xmlns:cx6="http://schemas.microsoft.com/office/drawing/2016/5/12/chartex" xmlns:cx7="http://schemas.microsoft.com/office/drawing/2016/5/13/chartex" xmlns:cx8="http://schemas.microsoft.com/office/drawing/2016/5/14/chartex" xmlns:mc="http://schemas.openxmlformats.org/markup-compatibility/2006" xmlns:aink="http://schemas.microsoft.com/office/drawing/2016/ink" xmlns:am3d="http://schemas.microsoft.com/office/drawing/2017/model3d" xmlns:o="urn:schemas-microsoft-com:office:office" xmlns:r="http://schemas.openxmlformats.org/officeDocument/2006/relationships" xmlns:m="http://schemas.openxmlformats.org/officeDocument/2006/math" xmlns:v="urn:schemas-microsoft-com:vml" xmlns:wp14="http://schemas.microsoft.com/office/word/2010/wordprocessingDrawing" xmlns:wp="http://schemas.openxmlformats.org/drawingml/2006/wordprocessingDrawing" xmlns:w10="urn:schemas-microsoft-com:office:word" xmlns:w="http://schemas.openxmlformats.org/wordprocessingml/2006/main" xmlns:w14="http://schemas.microsoft.com/office/word/2010/wordml" xmlns:w15="http://schemas.microsoft.com/office/word/2012/wordml" xmlns:w16cex="http://schemas.microsoft.com/office/word/2018/wordml/cex" xmlns:w16cid="http://schemas.microsoft.com/office/word/2016/wordml/cid" xmlns:w16="http://schemas.microsoft.com/office/word/2018/wordml" xmlns:w16se="http://schemas.microsoft.com/office/word/2015/wordml/symex" xmlns:wpg="http://schemas.microsoft.com/office/word/2010/wordprocessingGroup" xmlns:wpi="http://schemas.microsoft.com/office/word/2010/wordprocessingInk" xmlns:wne="http://schemas.microsoft.com/office/word/2006/wordml" xmlns:wps="http://schemas.microsoft.com/office/word/2010/wordprocessingShape" mc:Ignorable="w14 w15 w16se w16cid w16 w16cex wp14">
+<w15:commentsEx xmlns:wpc="http://schemas.microsoft.com/office/word/2010/wordprocessingCanvas" xmlns:cx="http://schemas.microsoft.com/office/drawing/2014/chartex" xmlns:mc="http://schemas.openxmlformats.org/markup-compatibility/2006" xmlns:o="urn:schemas-microsoft-com:office:office" xmlns:r="http://schemas.openxmlformats.org/officeDocument/2006/relationships" xmlns:m="http://schemas.openxmlformats.org/officeDocument/2006/math" xmlns:v="urn:schemas-microsoft-com:vml" xmlns:wp14="http://schemas.microsoft.com/office/word/2010/wordprocessingDrawing" xmlns:wp="http://schemas.openxmlformats.org/drawingml/2006/wordprocessingDrawing" xmlns:w10="urn:schemas-microsoft-com:office:word" xmlns:w="http://schemas.openxmlformats.org/wordprocessingml/2006/main" xmlns:w14="http://schemas.microsoft.com/office/word/2010/wordml" xmlns:w15="http://schemas.microsoft.com/office/word/2012/wordml" xmlns:w16se="http://schemas.microsoft.com/office/word/2015/wordml/symex" xmlns:wpg="http://schemas.microsoft.com/office/word/2010/wordprocessingGroup" xmlns:wpi="http://schemas.microsoft.com/office/word/2010/wordprocessingInk" xmlns:wne="http://schemas.microsoft.com/office/word/2006/wordml" xmlns:wps="http://schemas.microsoft.com/office/word/2010/wordprocessingShape" mc:Ignorable="w14 w15 w16se wp14">
   <w15:commentEx w15:paraId="5C72D3FA" w15:done="0"/>
   <w15:commentEx w15:paraId="6B09A24B" w15:paraIdParent="5C72D3FA" w15:done="0"/>
   <w15:commentEx w15:paraId="4B0AB3F3" w15:done="0"/>
@@ -7450,6 +7826,7 @@
   <w15:commentEx w15:paraId="7B510AED" w15:done="0"/>
   <w15:commentEx w15:paraId="4E0A86C1" w15:done="0"/>
   <w15:commentEx w15:paraId="61566717" w15:done="0"/>
+  <w15:commentEx w15:paraId="263EC376" w15:done="0"/>
   <w15:commentEx w15:paraId="6A6F73E5" w15:done="0"/>
 </w15:commentsEx>
 </file>
@@ -7488,7 +7865,7 @@
 </file>
 
 <file path=word/endnotes.xml><?xml version="1.0" encoding="utf-8"?>
-<w:endnotes xmlns:wpc="http://schemas.microsoft.com/office/word/2010/wordprocessingCanvas" xmlns:cx="http://schemas.microsoft.com/office/drawing/2014/chartex" xmlns:cx1="http://schemas.microsoft.com/office/drawing/2015/9/8/chartex" xmlns:cx2="http://schemas.microsoft.com/office/drawing/2015/10/21/chartex" xmlns:cx3="http://schemas.microsoft.com/office/drawing/2016/5/9/chartex" xmlns:cx4="http://schemas.microsoft.com/office/drawing/2016/5/10/chartex" xmlns:cx5="http://schemas.microsoft.com/office/drawing/2016/5/11/chartex" xmlns:cx6="http://schemas.microsoft.com/office/drawing/2016/5/12/chartex" xmlns:cx7="http://schemas.microsoft.com/office/drawing/2016/5/13/chartex" xmlns:cx8="http://schemas.microsoft.com/office/drawing/2016/5/14/chartex" xmlns:mc="http://schemas.openxmlformats.org/markup-compatibility/2006" xmlns:aink="http://schemas.microsoft.com/office/drawing/2016/ink" xmlns:am3d="http://schemas.microsoft.com/office/drawing/2017/model3d" xmlns:o="urn:schemas-microsoft-com:office:office" xmlns:r="http://schemas.openxmlformats.org/officeDocument/2006/relationships" xmlns:m="http://schemas.openxmlformats.org/officeDocument/2006/math" xmlns:v="urn:schemas-microsoft-com:vml" xmlns:wp14="http://schemas.microsoft.com/office/word/2010/wordprocessingDrawing" xmlns:wp="http://schemas.openxmlformats.org/drawingml/2006/wordprocessingDrawing" xmlns:w10="urn:schemas-microsoft-com:office:word" xmlns:w="http://schemas.openxmlformats.org/wordprocessingml/2006/main" xmlns:w14="http://schemas.microsoft.com/office/word/2010/wordml" xmlns:w15="http://schemas.microsoft.com/office/word/2012/wordml" xmlns:w16cex="http://schemas.microsoft.com/office/word/2018/wordml/cex" xmlns:w16cid="http://schemas.microsoft.com/office/word/2016/wordml/cid" xmlns:w16="http://schemas.microsoft.com/office/word/2018/wordml" xmlns:w16se="http://schemas.microsoft.com/office/word/2015/wordml/symex" xmlns:wpg="http://schemas.microsoft.com/office/word/2010/wordprocessingGroup" xmlns:wpi="http://schemas.microsoft.com/office/word/2010/wordprocessingInk" xmlns:wne="http://schemas.microsoft.com/office/word/2006/wordml" xmlns:wps="http://schemas.microsoft.com/office/word/2010/wordprocessingShape" mc:Ignorable="w14 w15 w16se w16cid w16 w16cex wp14">
+<w:endnotes xmlns:wpc="http://schemas.microsoft.com/office/word/2010/wordprocessingCanvas" xmlns:cx="http://schemas.microsoft.com/office/drawing/2014/chartex" xmlns:mc="http://schemas.openxmlformats.org/markup-compatibility/2006" xmlns:o="urn:schemas-microsoft-com:office:office" xmlns:r="http://schemas.openxmlformats.org/officeDocument/2006/relationships" xmlns:m="http://schemas.openxmlformats.org/officeDocument/2006/math" xmlns:v="urn:schemas-microsoft-com:vml" xmlns:wp14="http://schemas.microsoft.com/office/word/2010/wordprocessingDrawing" xmlns:wp="http://schemas.openxmlformats.org/drawingml/2006/wordprocessingDrawing" xmlns:w10="urn:schemas-microsoft-com:office:word" xmlns:w="http://schemas.openxmlformats.org/wordprocessingml/2006/main" xmlns:w14="http://schemas.microsoft.com/office/word/2010/wordml" xmlns:w15="http://schemas.microsoft.com/office/word/2012/wordml" xmlns:w16se="http://schemas.microsoft.com/office/word/2015/wordml/symex" xmlns:wpg="http://schemas.microsoft.com/office/word/2010/wordprocessingGroup" xmlns:wpi="http://schemas.microsoft.com/office/word/2010/wordprocessingInk" xmlns:wne="http://schemas.microsoft.com/office/word/2006/wordml" xmlns:wps="http://schemas.microsoft.com/office/word/2010/wordprocessingShape" mc:Ignorable="w14 w15 w16se wp14">
   <w:endnote w:type="separator" w:id="-1">
     <w:p>
       <w:r>
@@ -7507,7 +7884,7 @@
 </file>
 
 <file path=word/footnotes.xml><?xml version="1.0" encoding="utf-8"?>
-<w:footnotes xmlns:wpc="http://schemas.microsoft.com/office/word/2010/wordprocessingCanvas" xmlns:cx="http://schemas.microsoft.com/office/drawing/2014/chartex" xmlns:cx1="http://schemas.microsoft.com/office/drawing/2015/9/8/chartex" xmlns:cx2="http://schemas.microsoft.com/office/drawing/2015/10/21/chartex" xmlns:cx3="http://schemas.microsoft.com/office/drawing/2016/5/9/chartex" xmlns:cx4="http://schemas.microsoft.com/office/drawing/2016/5/10/chartex" xmlns:cx5="http://schemas.microsoft.com/office/drawing/2016/5/11/chartex" xmlns:cx6="http://schemas.microsoft.com/office/drawing/2016/5/12/chartex" xmlns:cx7="http://schemas.microsoft.com/office/drawing/2016/5/13/chartex" xmlns:cx8="http://schemas.microsoft.com/office/drawing/2016/5/14/chartex" xmlns:mc="http://schemas.openxmlformats.org/markup-compatibility/2006" xmlns:aink="http://schemas.microsoft.com/office/drawing/2016/ink" xmlns:am3d="http://schemas.microsoft.com/office/drawing/2017/model3d" xmlns:o="urn:schemas-microsoft-com:office:office" xmlns:r="http://schemas.openxmlformats.org/officeDocument/2006/relationships" xmlns:m="http://schemas.openxmlformats.org/officeDocument/2006/math" xmlns:v="urn:schemas-microsoft-com:vml" xmlns:wp14="http://schemas.microsoft.com/office/word/2010/wordprocessingDrawing" xmlns:wp="http://schemas.openxmlformats.org/drawingml/2006/wordprocessingDrawing" xmlns:w10="urn:schemas-microsoft-com:office:word" xmlns:w="http://schemas.openxmlformats.org/wordprocessingml/2006/main" xmlns:w14="http://schemas.microsoft.com/office/word/2010/wordml" xmlns:w15="http://schemas.microsoft.com/office/word/2012/wordml" xmlns:w16cex="http://schemas.microsoft.com/office/word/2018/wordml/cex" xmlns:w16cid="http://schemas.microsoft.com/office/word/2016/wordml/cid" xmlns:w16="http://schemas.microsoft.com/office/word/2018/wordml" xmlns:w16se="http://schemas.microsoft.com/office/word/2015/wordml/symex" xmlns:wpg="http://schemas.microsoft.com/office/word/2010/wordprocessingGroup" xmlns:wpi="http://schemas.microsoft.com/office/word/2010/wordprocessingInk" xmlns:wne="http://schemas.microsoft.com/office/word/2006/wordml" xmlns:wps="http://schemas.microsoft.com/office/word/2010/wordprocessingShape" mc:Ignorable="w14 w15 w16se w16cid w16 w16cex wp14">
+<w:footnotes xmlns:wpc="http://schemas.microsoft.com/office/word/2010/wordprocessingCanvas" xmlns:cx="http://schemas.microsoft.com/office/drawing/2014/chartex" xmlns:mc="http://schemas.openxmlformats.org/markup-compatibility/2006" xmlns:o="urn:schemas-microsoft-com:office:office" xmlns:r="http://schemas.openxmlformats.org/officeDocument/2006/relationships" xmlns:m="http://schemas.openxmlformats.org/officeDocument/2006/math" xmlns:v="urn:schemas-microsoft-com:vml" xmlns:wp14="http://schemas.microsoft.com/office/word/2010/wordprocessingDrawing" xmlns:wp="http://schemas.openxmlformats.org/drawingml/2006/wordprocessingDrawing" xmlns:w10="urn:schemas-microsoft-com:office:word" xmlns:w="http://schemas.openxmlformats.org/wordprocessingml/2006/main" xmlns:w14="http://schemas.microsoft.com/office/word/2010/wordml" xmlns:w15="http://schemas.microsoft.com/office/word/2012/wordml" xmlns:w16se="http://schemas.microsoft.com/office/word/2015/wordml/symex" xmlns:wpg="http://schemas.microsoft.com/office/word/2010/wordprocessingGroup" xmlns:wpi="http://schemas.microsoft.com/office/word/2010/wordprocessingInk" xmlns:wne="http://schemas.microsoft.com/office/word/2006/wordml" xmlns:wps="http://schemas.microsoft.com/office/word/2010/wordprocessingShape" mc:Ignorable="w14 w15 w16se wp14">
   <w:footnote w:type="separator" w:id="-1">
     <w:p>
       <w:r>
@@ -7526,7 +7903,7 @@
 </file>
 
 <file path=word/header1.xml><?xml version="1.0" encoding="utf-8"?>
-<w:hdr xmlns:wpc="http://schemas.microsoft.com/office/word/2010/wordprocessingCanvas" xmlns:cx="http://schemas.microsoft.com/office/drawing/2014/chartex" xmlns:cx1="http://schemas.microsoft.com/office/drawing/2015/9/8/chartex" xmlns:cx2="http://schemas.microsoft.com/office/drawing/2015/10/21/chartex" xmlns:cx3="http://schemas.microsoft.com/office/drawing/2016/5/9/chartex" xmlns:cx4="http://schemas.microsoft.com/office/drawing/2016/5/10/chartex" xmlns:cx5="http://schemas.microsoft.com/office/drawing/2016/5/11/chartex" xmlns:cx6="http://schemas.microsoft.com/office/drawing/2016/5/12/chartex" xmlns:cx7="http://schemas.microsoft.com/office/drawing/2016/5/13/chartex" xmlns:cx8="http://schemas.microsoft.com/office/drawing/2016/5/14/chartex" xmlns:mc="http://schemas.openxmlformats.org/markup-compatibility/2006" xmlns:aink="http://schemas.microsoft.com/office/drawing/2016/ink" xmlns:am3d="http://schemas.microsoft.com/office/drawing/2017/model3d" xmlns:o="urn:schemas-microsoft-com:office:office" xmlns:r="http://schemas.openxmlformats.org/officeDocument/2006/relationships" xmlns:m="http://schemas.openxmlformats.org/officeDocument/2006/math" xmlns:v="urn:schemas-microsoft-com:vml" xmlns:wp14="http://schemas.microsoft.com/office/word/2010/wordprocessingDrawing" xmlns:wp="http://schemas.openxmlformats.org/drawingml/2006/wordprocessingDrawing" xmlns:w10="urn:schemas-microsoft-com:office:word" xmlns:w="http://schemas.openxmlformats.org/wordprocessingml/2006/main" xmlns:w14="http://schemas.microsoft.com/office/word/2010/wordml" xmlns:w15="http://schemas.microsoft.com/office/word/2012/wordml" xmlns:w16cex="http://schemas.microsoft.com/office/word/2018/wordml/cex" xmlns:w16cid="http://schemas.microsoft.com/office/word/2016/wordml/cid" xmlns:w16="http://schemas.microsoft.com/office/word/2018/wordml" xmlns:w16se="http://schemas.microsoft.com/office/word/2015/wordml/symex" xmlns:wpg="http://schemas.microsoft.com/office/word/2010/wordprocessingGroup" xmlns:wpi="http://schemas.microsoft.com/office/word/2010/wordprocessingInk" xmlns:wne="http://schemas.microsoft.com/office/word/2006/wordml" xmlns:wps="http://schemas.microsoft.com/office/word/2010/wordprocessingShape" mc:Ignorable="w14 w15 w16se w16cid w16 w16cex wp14">
+<w:hdr xmlns:wpc="http://schemas.microsoft.com/office/word/2010/wordprocessingCanvas" xmlns:cx="http://schemas.microsoft.com/office/drawing/2014/chartex" xmlns:mc="http://schemas.openxmlformats.org/markup-compatibility/2006" xmlns:o="urn:schemas-microsoft-com:office:office" xmlns:r="http://schemas.openxmlformats.org/officeDocument/2006/relationships" xmlns:m="http://schemas.openxmlformats.org/officeDocument/2006/math" xmlns:v="urn:schemas-microsoft-com:vml" xmlns:wp14="http://schemas.microsoft.com/office/word/2010/wordprocessingDrawing" xmlns:wp="http://schemas.openxmlformats.org/drawingml/2006/wordprocessingDrawing" xmlns:w10="urn:schemas-microsoft-com:office:word" xmlns:w="http://schemas.openxmlformats.org/wordprocessingml/2006/main" xmlns:w14="http://schemas.microsoft.com/office/word/2010/wordml" xmlns:w15="http://schemas.microsoft.com/office/word/2012/wordml" xmlns:w16se="http://schemas.microsoft.com/office/word/2015/wordml/symex" xmlns:wpg="http://schemas.microsoft.com/office/word/2010/wordprocessingGroup" xmlns:wpi="http://schemas.microsoft.com/office/word/2010/wordprocessingInk" xmlns:wne="http://schemas.microsoft.com/office/word/2006/wordml" xmlns:wps="http://schemas.microsoft.com/office/word/2010/wordprocessingShape" mc:Ignorable="w14 w15 w16se wp14">
   <w:p>
     <w:pPr>
       <w:framePr w:wrap="around" w:vAnchor="text" w:hAnchor="margin" w:xAlign="right" w:y="1"/>
@@ -7557,7 +7934,7 @@
         <w:rStyle w:val="Nmerodepgina"/>
         <w:noProof/>
       </w:rPr>
-      <w:t>15</w:t>
+      <w:t>21</w:t>
     </w:r>
     <w:r>
       <w:rPr>
@@ -7575,7 +7952,7 @@
 </file>
 
 <file path=word/numbering.xml><?xml version="1.0" encoding="utf-8"?>
-<w:numbering xmlns:wpc="http://schemas.microsoft.com/office/word/2010/wordprocessingCanvas" xmlns:cx="http://schemas.microsoft.com/office/drawing/2014/chartex" xmlns:cx1="http://schemas.microsoft.com/office/drawing/2015/9/8/chartex" xmlns:cx2="http://schemas.microsoft.com/office/drawing/2015/10/21/chartex" xmlns:cx3="http://schemas.microsoft.com/office/drawing/2016/5/9/chartex" xmlns:cx4="http://schemas.microsoft.com/office/drawing/2016/5/10/chartex" xmlns:cx5="http://schemas.microsoft.com/office/drawing/2016/5/11/chartex" xmlns:cx6="http://schemas.microsoft.com/office/drawing/2016/5/12/chartex" xmlns:cx7="http://schemas.microsoft.com/office/drawing/2016/5/13/chartex" xmlns:cx8="http://schemas.microsoft.com/office/drawing/2016/5/14/chartex" xmlns:mc="http://schemas.openxmlformats.org/markup-compatibility/2006" xmlns:aink="http://schemas.microsoft.com/office/drawing/2016/ink" xmlns:am3d="http://schemas.microsoft.com/office/drawing/2017/model3d" xmlns:o="urn:schemas-microsoft-com:office:office" xmlns:r="http://schemas.openxmlformats.org/officeDocument/2006/relationships" xmlns:m="http://schemas.openxmlformats.org/officeDocument/2006/math" xmlns:v="urn:schemas-microsoft-com:vml" xmlns:wp14="http://schemas.microsoft.com/office/word/2010/wordprocessingDrawing" xmlns:wp="http://schemas.openxmlformats.org/drawingml/2006/wordprocessingDrawing" xmlns:w10="urn:schemas-microsoft-com:office:word" xmlns:w="http://schemas.openxmlformats.org/wordprocessingml/2006/main" xmlns:w14="http://schemas.microsoft.com/office/word/2010/wordml" xmlns:w15="http://schemas.microsoft.com/office/word/2012/wordml" xmlns:w16cex="http://schemas.microsoft.com/office/word/2018/wordml/cex" xmlns:w16cid="http://schemas.microsoft.com/office/word/2016/wordml/cid" xmlns:w16="http://schemas.microsoft.com/office/word/2018/wordml" xmlns:w16se="http://schemas.microsoft.com/office/word/2015/wordml/symex" xmlns:wpg="http://schemas.microsoft.com/office/word/2010/wordprocessingGroup" xmlns:wpi="http://schemas.microsoft.com/office/word/2010/wordprocessingInk" xmlns:wne="http://schemas.microsoft.com/office/word/2006/wordml" xmlns:wps="http://schemas.microsoft.com/office/word/2010/wordprocessingShape" mc:Ignorable="w14 w15 w16se w16cid w16 w16cex wp14">
+<w:numbering xmlns:wpc="http://schemas.microsoft.com/office/word/2010/wordprocessingCanvas" xmlns:cx="http://schemas.microsoft.com/office/drawing/2014/chartex" xmlns:mc="http://schemas.openxmlformats.org/markup-compatibility/2006" xmlns:o="urn:schemas-microsoft-com:office:office" xmlns:r="http://schemas.openxmlformats.org/officeDocument/2006/relationships" xmlns:m="http://schemas.openxmlformats.org/officeDocument/2006/math" xmlns:v="urn:schemas-microsoft-com:vml" xmlns:wp14="http://schemas.microsoft.com/office/word/2010/wordprocessingDrawing" xmlns:wp="http://schemas.openxmlformats.org/drawingml/2006/wordprocessingDrawing" xmlns:w10="urn:schemas-microsoft-com:office:word" xmlns:w="http://schemas.openxmlformats.org/wordprocessingml/2006/main" xmlns:w14="http://schemas.microsoft.com/office/word/2010/wordml" xmlns:w15="http://schemas.microsoft.com/office/word/2012/wordml" xmlns:w16se="http://schemas.microsoft.com/office/word/2015/wordml/symex" xmlns:wpg="http://schemas.microsoft.com/office/word/2010/wordprocessingGroup" xmlns:wpi="http://schemas.microsoft.com/office/word/2010/wordprocessingInk" xmlns:wne="http://schemas.microsoft.com/office/word/2006/wordml" xmlns:wps="http://schemas.microsoft.com/office/word/2010/wordprocessingShape" mc:Ignorable="w14 w15 w16se wp14">
   <w:abstractNum w:abstractNumId="0" w15:restartNumberingAfterBreak="0">
     <w:nsid w:val="00000003"/>
     <w:multiLevelType w:val="multilevel"/>
@@ -10830,7 +11207,7 @@
 </file>
 
 <file path=word/people.xml><?xml version="1.0" encoding="utf-8"?>
-<w15:people xmlns:wpc="http://schemas.microsoft.com/office/word/2010/wordprocessingCanvas" xmlns:cx="http://schemas.microsoft.com/office/drawing/2014/chartex" xmlns:cx1="http://schemas.microsoft.com/office/drawing/2015/9/8/chartex" xmlns:cx2="http://schemas.microsoft.com/office/drawing/2015/10/21/chartex" xmlns:cx3="http://schemas.microsoft.com/office/drawing/2016/5/9/chartex" xmlns:cx4="http://schemas.microsoft.com/office/drawing/2016/5/10/chartex" xmlns:cx5="http://schemas.microsoft.com/office/drawing/2016/5/11/chartex" xmlns:cx6="http://schemas.microsoft.com/office/drawing/2016/5/12/chartex" xmlns:cx7="http://schemas.microsoft.com/office/drawing/2016/5/13/chartex" xmlns:cx8="http://schemas.microsoft.com/office/drawing/2016/5/14/chartex" xmlns:mc="http://schemas.openxmlformats.org/markup-compatibility/2006" xmlns:aink="http://schemas.microsoft.com/office/drawing/2016/ink" xmlns:am3d="http://schemas.microsoft.com/office/drawing/2017/model3d" xmlns:o="urn:schemas-microsoft-com:office:office" xmlns:r="http://schemas.openxmlformats.org/officeDocument/2006/relationships" xmlns:m="http://schemas.openxmlformats.org/officeDocument/2006/math" xmlns:v="urn:schemas-microsoft-com:vml" xmlns:wp14="http://schemas.microsoft.com/office/word/2010/wordprocessingDrawing" xmlns:wp="http://schemas.openxmlformats.org/drawingml/2006/wordprocessingDrawing" xmlns:w10="urn:schemas-microsoft-com:office:word" xmlns:w="http://schemas.openxmlformats.org/wordprocessingml/2006/main" xmlns:w14="http://schemas.microsoft.com/office/word/2010/wordml" xmlns:w15="http://schemas.microsoft.com/office/word/2012/wordml" xmlns:w16cex="http://schemas.microsoft.com/office/word/2018/wordml/cex" xmlns:w16cid="http://schemas.microsoft.com/office/word/2016/wordml/cid" xmlns:w16="http://schemas.microsoft.com/office/word/2018/wordml" xmlns:w16se="http://schemas.microsoft.com/office/word/2015/wordml/symex" xmlns:wpg="http://schemas.microsoft.com/office/word/2010/wordprocessingGroup" xmlns:wpi="http://schemas.microsoft.com/office/word/2010/wordprocessingInk" xmlns:wne="http://schemas.microsoft.com/office/word/2006/wordml" xmlns:wps="http://schemas.microsoft.com/office/word/2010/wordprocessingShape" mc:Ignorable="w14 w15 w16se w16cid w16 w16cex wp14">
+<w15:people xmlns:wpc="http://schemas.microsoft.com/office/word/2010/wordprocessingCanvas" xmlns:cx="http://schemas.microsoft.com/office/drawing/2014/chartex" xmlns:mc="http://schemas.openxmlformats.org/markup-compatibility/2006" xmlns:o="urn:schemas-microsoft-com:office:office" xmlns:r="http://schemas.openxmlformats.org/officeDocument/2006/relationships" xmlns:m="http://schemas.openxmlformats.org/officeDocument/2006/math" xmlns:v="urn:schemas-microsoft-com:vml" xmlns:wp14="http://schemas.microsoft.com/office/word/2010/wordprocessingDrawing" xmlns:wp="http://schemas.openxmlformats.org/drawingml/2006/wordprocessingDrawing" xmlns:w10="urn:schemas-microsoft-com:office:word" xmlns:w="http://schemas.openxmlformats.org/wordprocessingml/2006/main" xmlns:w14="http://schemas.microsoft.com/office/word/2010/wordml" xmlns:w15="http://schemas.microsoft.com/office/word/2012/wordml" xmlns:w16se="http://schemas.microsoft.com/office/word/2015/wordml/symex" xmlns:wpg="http://schemas.microsoft.com/office/word/2010/wordprocessingGroup" xmlns:wpi="http://schemas.microsoft.com/office/word/2010/wordprocessingInk" xmlns:wne="http://schemas.microsoft.com/office/word/2006/wordml" xmlns:wps="http://schemas.microsoft.com/office/word/2010/wordprocessingShape" mc:Ignorable="w14 w15 w16se wp14">
   <w15:person w15:author="altobelli">
     <w15:presenceInfo w15:providerId="None" w15:userId="altobelli"/>
   </w15:person>
@@ -10841,7 +11218,7 @@
 </file>
 
 <file path=word/styles.xml><?xml version="1.0" encoding="utf-8"?>
-<w:styles xmlns:mc="http://schemas.openxmlformats.org/markup-compatibility/2006" xmlns:r="http://schemas.openxmlformats.org/officeDocument/2006/relationships" xmlns:w="http://schemas.openxmlformats.org/wordprocessingml/2006/main" xmlns:w14="http://schemas.microsoft.com/office/word/2010/wordml" xmlns:w15="http://schemas.microsoft.com/office/word/2012/wordml" xmlns:w16cex="http://schemas.microsoft.com/office/word/2018/wordml/cex" xmlns:w16cid="http://schemas.microsoft.com/office/word/2016/wordml/cid" xmlns:w16="http://schemas.microsoft.com/office/word/2018/wordml" xmlns:w16se="http://schemas.microsoft.com/office/word/2015/wordml/symex" mc:Ignorable="w14 w15 w16se w16cid w16 w16cex">
+<w:styles xmlns:mc="http://schemas.openxmlformats.org/markup-compatibility/2006" xmlns:r="http://schemas.openxmlformats.org/officeDocument/2006/relationships" xmlns:w="http://schemas.openxmlformats.org/wordprocessingml/2006/main" xmlns:w14="http://schemas.microsoft.com/office/word/2010/wordml" xmlns:w15="http://schemas.microsoft.com/office/word/2012/wordml" xmlns:w16se="http://schemas.microsoft.com/office/word/2015/wordml/symex" mc:Ignorable="w14 w15 w16se">
   <w:docDefaults>
     <w:rPrDefault>
       <w:rPr>
@@ -10851,7 +11228,7 @@
     </w:rPrDefault>
     <w:pPrDefault/>
   </w:docDefaults>
-  <w:latentStyles w:defLockedState="0" w:defUIPriority="99" w:defSemiHidden="0" w:defUnhideWhenUsed="0" w:defQFormat="0" w:count="376">
+  <w:latentStyles w:defLockedState="0" w:defUIPriority="99" w:defSemiHidden="0" w:defUnhideWhenUsed="0" w:defQFormat="0" w:count="371">
     <w:lsdException w:name="Normal" w:uiPriority="0" w:qFormat="1"/>
     <w:lsdException w:name="heading 1" w:uiPriority="0" w:qFormat="1"/>
     <w:lsdException w:name="heading 2" w:uiPriority="0" w:qFormat="1"/>
@@ -11223,11 +11600,6 @@
     <w:lsdException w:name="List Table 5 Dark Accent 6" w:uiPriority="50"/>
     <w:lsdException w:name="List Table 6 Colorful Accent 6" w:uiPriority="51"/>
     <w:lsdException w:name="List Table 7 Colorful Accent 6" w:uiPriority="52"/>
-    <w:lsdException w:name="Mention" w:semiHidden="1" w:unhideWhenUsed="1"/>
-    <w:lsdException w:name="Smart Hyperlink" w:semiHidden="1" w:unhideWhenUsed="1"/>
-    <w:lsdException w:name="Hashtag" w:semiHidden="1" w:unhideWhenUsed="1"/>
-    <w:lsdException w:name="Unresolved Mention" w:semiHidden="1" w:unhideWhenUsed="1"/>
-    <w:lsdException w:name="Smart Link" w:semiHidden="1" w:unhideWhenUsed="1"/>
   </w:latentStyles>
   <w:style w:type="paragraph" w:default="1" w:styleId="Normal">
     <w:name w:val="Normal"/>
@@ -12305,7 +12677,7 @@
 </file>
 
 <file path=customXml/itemProps1.xml><?xml version="1.0" encoding="utf-8"?>
-<ds:datastoreItem xmlns:ds="http://schemas.openxmlformats.org/officeDocument/2006/customXml" ds:itemID="{A0CBC494-1A06-47CF-AD45-6E1B4EFF5E7F}">
+<ds:datastoreItem xmlns:ds="http://schemas.openxmlformats.org/officeDocument/2006/customXml" ds:itemID="{02666D29-9463-4CD3-8088-3076E8355CE2}">
   <ds:schemaRefs>
     <ds:schemaRef ds:uri="http://schemas.openxmlformats.org/officeDocument/2006/bibliography"/>
   </ds:schemaRefs>

</xml_diff>

<commit_message>
incluindo exemplos de bulas contempladas
incluindo exemplos de bulas contempladas
</commit_message>
<xml_diff>
--- a/TCC - Marcello Telles e Yasmim Lima.docx
+++ b/TCC - Marcello Telles e Yasmim Lima.docx
@@ -2699,17 +2699,12 @@
               <w:t>“</w:t>
             </w:r>
             <w:proofErr w:type="spellStart"/>
-            <w:proofErr w:type="gramStart"/>
             <w:r>
               <w:t>txtEmpresa</w:t>
             </w:r>
             <w:proofErr w:type="spellEnd"/>
             <w:r>
-              <w:t>“</w:t>
-            </w:r>
-            <w:proofErr w:type="gramEnd"/>
-            <w:r>
-              <w:t xml:space="preserve">: empresa </w:t>
+              <w:t xml:space="preserve">“: empresa </w:t>
             </w:r>
             <w:proofErr w:type="spellStart"/>
             <w:r>
@@ -4658,7 +4653,6 @@
         <w:t xml:space="preserve">Verificou-se que a estrutura do documento das bulas segue um padrão e os excipientes desejados para esse estudo são encontrados no tópico “COMPOSIÇÃO”, portanto é feito uma busca, com o método </w:t>
       </w:r>
       <w:proofErr w:type="spellStart"/>
-      <w:proofErr w:type="gramStart"/>
       <w:r>
         <w:rPr>
           <w:i/>
@@ -4668,11 +4662,7 @@
       </w:r>
       <w:proofErr w:type="spellEnd"/>
       <w:r>
-        <w:t>(</w:t>
-      </w:r>
-      <w:proofErr w:type="gramEnd"/>
-      <w:r>
-        <w:t xml:space="preserve">) em </w:t>
+        <w:t xml:space="preserve">() em </w:t>
       </w:r>
       <w:proofErr w:type="spellStart"/>
       <w:r>
@@ -4742,11 +4732,15 @@
       </w:pPr>
     </w:p>
     <w:p>
-      <w:pPr>
-        <w:ind w:firstLine="1004"/>
-      </w:pPr>
-      <w:r>
-        <w:t xml:space="preserve">- CASO 1: </w:t>
+      <w:r>
+        <w:rPr>
+          <w:b/>
+          <w:bCs/>
+        </w:rPr>
+        <w:t>CASO 1</w:t>
+      </w:r>
+      <w:r>
+        <w:t xml:space="preserve">: </w:t>
       </w:r>
       <w:r>
         <w:t>Busca-se no intervalo entre a palavra “</w:t>
@@ -4763,26 +4757,1047 @@
         <w:ind w:firstLine="1004"/>
         <w:jc w:val="center"/>
         <w:rPr>
+          <w:sz w:val="22"/>
+          <w:szCs w:val="22"/>
+        </w:rPr>
+      </w:pPr>
+      <w:r>
+        <w:rPr>
+          <w:sz w:val="22"/>
+          <w:szCs w:val="22"/>
+        </w:rPr>
+        <w:t xml:space="preserve">Figura </w:t>
+      </w:r>
+      <w:r>
+        <w:rPr>
+          <w:sz w:val="22"/>
+          <w:szCs w:val="22"/>
+        </w:rPr>
+        <w:t>1</w:t>
+      </w:r>
+      <w:r>
+        <w:rPr>
+          <w:noProof/>
+        </w:rPr>
+        <w:drawing>
+          <wp:anchor distT="0" distB="0" distL="114300" distR="114300" simplePos="0" relativeHeight="251661312" behindDoc="0" locked="0" layoutInCell="1" allowOverlap="1" wp14:anchorId="06CB4661" wp14:editId="0D339B7C">
+            <wp:simplePos x="0" y="0"/>
+            <wp:positionH relativeFrom="margin">
+              <wp:align>center</wp:align>
+            </wp:positionH>
+            <wp:positionV relativeFrom="paragraph">
+              <wp:posOffset>2540</wp:posOffset>
+            </wp:positionV>
+            <wp:extent cx="5760720" cy="1243965"/>
+            <wp:effectExtent l="0" t="0" r="0" b="0"/>
+            <wp:wrapSquare wrapText="bothSides"/>
+            <wp:docPr id="14" name="Imagem 14"/>
+            <wp:cNvGraphicFramePr>
+              <a:graphicFrameLocks xmlns:a="http://schemas.openxmlformats.org/drawingml/2006/main" noChangeAspect="1"/>
+            </wp:cNvGraphicFramePr>
+            <a:graphic xmlns:a="http://schemas.openxmlformats.org/drawingml/2006/main">
+              <a:graphicData uri="http://schemas.openxmlformats.org/drawingml/2006/picture">
+                <pic:pic xmlns:pic="http://schemas.openxmlformats.org/drawingml/2006/picture">
+                  <pic:nvPicPr>
+                    <pic:cNvPr id="1" name=""/>
+                    <pic:cNvPicPr/>
+                  </pic:nvPicPr>
+                  <pic:blipFill>
+                    <a:blip r:embed="rId28">
+                      <a:extLst>
+                        <a:ext uri="{28A0092B-C50C-407E-A947-70E740481C1C}">
+                          <a14:useLocalDpi xmlns:a14="http://schemas.microsoft.com/office/drawing/2010/main" val="0"/>
+                        </a:ext>
+                      </a:extLst>
+                    </a:blip>
+                    <a:stretch>
+                      <a:fillRect/>
+                    </a:stretch>
+                  </pic:blipFill>
+                  <pic:spPr>
+                    <a:xfrm>
+                      <a:off x="0" y="0"/>
+                      <a:ext cx="5760720" cy="1243965"/>
+                    </a:xfrm>
+                    <a:prstGeom prst="rect">
+                      <a:avLst/>
+                    </a:prstGeom>
+                  </pic:spPr>
+                </pic:pic>
+              </a:graphicData>
+            </a:graphic>
+            <wp14:sizeRelH relativeFrom="page">
+              <wp14:pctWidth>0</wp14:pctWidth>
+            </wp14:sizeRelH>
+            <wp14:sizeRelV relativeFrom="page">
+              <wp14:pctHeight>0</wp14:pctHeight>
+            </wp14:sizeRelV>
+          </wp:anchor>
+        </w:drawing>
+      </w:r>
+      <w:r>
+        <w:rPr>
+          <w:sz w:val="22"/>
+          <w:szCs w:val="22"/>
+        </w:rPr>
+        <w:t>2 – Exemplo de bula contemplada no CASO 1</w:t>
+      </w:r>
+      <w:r>
+        <w:rPr>
+          <w:sz w:val="22"/>
+          <w:szCs w:val="22"/>
+        </w:rPr>
+        <w:t>.</w:t>
+      </w:r>
+    </w:p>
+    <w:p>
+      <w:pPr>
+        <w:ind w:firstLine="1004"/>
+      </w:pPr>
+    </w:p>
+    <w:p>
+      <w:r>
+        <w:rPr>
+          <w:b/>
+          <w:bCs/>
+        </w:rPr>
+        <w:t>CASO 2</w:t>
+      </w:r>
+      <w:r>
+        <w:t>: Busca-se no intervalo entre a palavra “excipiente:” e o próximo ponto final.</w:t>
+      </w:r>
+    </w:p>
+    <w:p>
+      <w:r>
+        <w:rPr>
+          <w:noProof/>
+        </w:rPr>
+        <w:drawing>
+          <wp:inline distT="0" distB="0" distL="0" distR="0" wp14:anchorId="1292BFE8" wp14:editId="48C3502C">
+            <wp:extent cx="5760720" cy="1346200"/>
+            <wp:effectExtent l="0" t="0" r="0" b="6350"/>
+            <wp:docPr id="24" name="Imagem 24"/>
+            <wp:cNvGraphicFramePr>
+              <a:graphicFrameLocks xmlns:a="http://schemas.openxmlformats.org/drawingml/2006/main" noChangeAspect="1"/>
+            </wp:cNvGraphicFramePr>
+            <a:graphic xmlns:a="http://schemas.openxmlformats.org/drawingml/2006/main">
+              <a:graphicData uri="http://schemas.openxmlformats.org/drawingml/2006/picture">
+                <pic:pic xmlns:pic="http://schemas.openxmlformats.org/drawingml/2006/picture">
+                  <pic:nvPicPr>
+                    <pic:cNvPr id="1" name=""/>
+                    <pic:cNvPicPr/>
+                  </pic:nvPicPr>
+                  <pic:blipFill>
+                    <a:blip r:embed="rId29"/>
+                    <a:stretch>
+                      <a:fillRect/>
+                    </a:stretch>
+                  </pic:blipFill>
+                  <pic:spPr>
+                    <a:xfrm>
+                      <a:off x="0" y="0"/>
+                      <a:ext cx="5760720" cy="1346200"/>
+                    </a:xfrm>
+                    <a:prstGeom prst="rect">
+                      <a:avLst/>
+                    </a:prstGeom>
+                  </pic:spPr>
+                </pic:pic>
+              </a:graphicData>
+            </a:graphic>
+          </wp:inline>
+        </w:drawing>
+      </w:r>
+    </w:p>
+    <w:p>
+      <w:pPr>
+        <w:ind w:firstLine="1004"/>
+        <w:jc w:val="center"/>
+        <w:rPr>
+          <w:sz w:val="22"/>
+          <w:szCs w:val="22"/>
+        </w:rPr>
+      </w:pPr>
+      <w:r>
+        <w:rPr>
+          <w:sz w:val="22"/>
+          <w:szCs w:val="22"/>
+        </w:rPr>
+        <w:t xml:space="preserve">Figura </w:t>
+      </w:r>
+      <w:r>
+        <w:rPr>
+          <w:sz w:val="22"/>
+          <w:szCs w:val="22"/>
+        </w:rPr>
+        <w:t>1</w:t>
+      </w:r>
+      <w:r>
+        <w:rPr>
+          <w:sz w:val="22"/>
+          <w:szCs w:val="22"/>
+        </w:rPr>
+        <w:t>3</w:t>
+      </w:r>
+      <w:r>
+        <w:rPr>
+          <w:sz w:val="22"/>
+          <w:szCs w:val="22"/>
+        </w:rPr>
+        <w:t xml:space="preserve"> – Exemplo de bula contemplada no CASO </w:t>
+      </w:r>
+      <w:r>
+        <w:rPr>
+          <w:sz w:val="22"/>
+          <w:szCs w:val="22"/>
+        </w:rPr>
+        <w:t>2.</w:t>
+      </w:r>
+    </w:p>
+    <w:p/>
+    <w:p>
+      <w:r>
+        <w:rPr>
+          <w:noProof/>
+        </w:rPr>
+        <w:lastRenderedPageBreak/>
+        <w:drawing>
+          <wp:anchor distT="0" distB="0" distL="114300" distR="114300" simplePos="0" relativeHeight="251662336" behindDoc="0" locked="0" layoutInCell="1" allowOverlap="1" wp14:anchorId="33826612" wp14:editId="5F2C2369">
+            <wp:simplePos x="0" y="0"/>
+            <wp:positionH relativeFrom="margin">
+              <wp:posOffset>47625</wp:posOffset>
+            </wp:positionH>
+            <wp:positionV relativeFrom="paragraph">
+              <wp:posOffset>598805</wp:posOffset>
+            </wp:positionV>
+            <wp:extent cx="5760720" cy="1448435"/>
+            <wp:effectExtent l="0" t="0" r="0" b="0"/>
+            <wp:wrapSquare wrapText="bothSides"/>
+            <wp:docPr id="17" name="Imagem 17"/>
+            <wp:cNvGraphicFramePr>
+              <a:graphicFrameLocks xmlns:a="http://schemas.openxmlformats.org/drawingml/2006/main" noChangeAspect="1"/>
+            </wp:cNvGraphicFramePr>
+            <a:graphic xmlns:a="http://schemas.openxmlformats.org/drawingml/2006/main">
+              <a:graphicData uri="http://schemas.openxmlformats.org/drawingml/2006/picture">
+                <pic:pic xmlns:pic="http://schemas.openxmlformats.org/drawingml/2006/picture">
+                  <pic:nvPicPr>
+                    <pic:cNvPr id="1" name=""/>
+                    <pic:cNvPicPr/>
+                  </pic:nvPicPr>
+                  <pic:blipFill>
+                    <a:blip r:embed="rId30">
+                      <a:extLst>
+                        <a:ext uri="{28A0092B-C50C-407E-A947-70E740481C1C}">
+                          <a14:useLocalDpi xmlns:a14="http://schemas.microsoft.com/office/drawing/2010/main" val="0"/>
+                        </a:ext>
+                      </a:extLst>
+                    </a:blip>
+                    <a:stretch>
+                      <a:fillRect/>
+                    </a:stretch>
+                  </pic:blipFill>
+                  <pic:spPr>
+                    <a:xfrm>
+                      <a:off x="0" y="0"/>
+                      <a:ext cx="5760720" cy="1448435"/>
+                    </a:xfrm>
+                    <a:prstGeom prst="rect">
+                      <a:avLst/>
+                    </a:prstGeom>
+                  </pic:spPr>
+                </pic:pic>
+              </a:graphicData>
+            </a:graphic>
+          </wp:anchor>
+        </w:drawing>
+      </w:r>
+      <w:r>
+        <w:rPr>
+          <w:b/>
+          <w:bCs/>
+        </w:rPr>
+        <w:t>CASO 3</w:t>
+      </w:r>
+      <w:r>
+        <w:t xml:space="preserve">: </w:t>
+      </w:r>
+      <w:r>
+        <w:t xml:space="preserve"> </w:t>
+      </w:r>
+      <w:r>
+        <w:t xml:space="preserve">Busca-se </w:t>
+      </w:r>
+      <w:r>
+        <w:t>a</w:t>
+      </w:r>
+      <w:r>
+        <w:t xml:space="preserve"> palavra “</w:t>
+      </w:r>
+      <w:r>
+        <w:t>excipientes*</w:t>
+      </w:r>
+      <w:r>
+        <w:t>”</w:t>
+      </w:r>
+      <w:r>
+        <w:t xml:space="preserve"> e em seguida no intervalo entre “*” e o próximo ponto final.</w:t>
+      </w:r>
+    </w:p>
+    <w:p>
+      <w:pPr>
+        <w:ind w:firstLine="1004"/>
+        <w:jc w:val="center"/>
+        <w:rPr>
+          <w:sz w:val="22"/>
+          <w:szCs w:val="22"/>
+        </w:rPr>
+      </w:pPr>
+      <w:r>
+        <w:rPr>
+          <w:sz w:val="22"/>
+          <w:szCs w:val="22"/>
+        </w:rPr>
+        <w:t xml:space="preserve">Figura </w:t>
+      </w:r>
+      <w:r>
+        <w:rPr>
+          <w:sz w:val="22"/>
+          <w:szCs w:val="22"/>
+        </w:rPr>
+        <w:t>1</w:t>
+      </w:r>
+      <w:r>
+        <w:rPr>
+          <w:sz w:val="22"/>
+          <w:szCs w:val="22"/>
+        </w:rPr>
+        <w:t>4</w:t>
+      </w:r>
+      <w:r>
+        <w:rPr>
+          <w:sz w:val="22"/>
+          <w:szCs w:val="22"/>
+        </w:rPr>
+        <w:t xml:space="preserve"> – Exemplo de bula contemplada no CASO </w:t>
+      </w:r>
+      <w:r>
+        <w:rPr>
+          <w:sz w:val="22"/>
+          <w:szCs w:val="22"/>
+        </w:rPr>
+        <w:t>3.</w:t>
+      </w:r>
+    </w:p>
+    <w:p>
+      <w:pPr>
+        <w:rPr>
           <w:b/>
           <w:bCs/>
           <w:color w:val="FF0000"/>
         </w:rPr>
       </w:pPr>
-      <w:r>
+    </w:p>
+    <w:p>
+      <w:r>
+        <w:rPr>
+          <w:b/>
+          <w:bCs/>
+        </w:rPr>
+        <w:t>CASO 4</w:t>
+      </w:r>
+      <w:r>
+        <w:t xml:space="preserve">: </w:t>
+      </w:r>
+      <w:r>
+        <w:t xml:space="preserve">Busca-se no intervalo entre a palavra </w:t>
+      </w:r>
+      <w:r>
+        <w:t>“</w:t>
+      </w:r>
+      <w:r>
+        <w:t>veículos:</w:t>
+      </w:r>
+      <w:r>
+        <w:t>”</w:t>
+      </w:r>
+      <w:r>
+        <w:t xml:space="preserve"> e o próximo ponto final.</w:t>
+      </w:r>
+    </w:p>
+    <w:p>
+      <w:pPr>
+        <w:ind w:firstLine="1004"/>
+        <w:jc w:val="center"/>
+        <w:rPr>
+          <w:sz w:val="22"/>
+          <w:szCs w:val="22"/>
+        </w:rPr>
+      </w:pPr>
+      <w:r>
+        <w:rPr>
+          <w:noProof/>
+        </w:rPr>
+        <w:drawing>
+          <wp:anchor distT="0" distB="0" distL="114300" distR="114300" simplePos="0" relativeHeight="251667456" behindDoc="0" locked="0" layoutInCell="1" allowOverlap="1" wp14:anchorId="57625BBA" wp14:editId="60444B1D">
+            <wp:simplePos x="0" y="0"/>
+            <wp:positionH relativeFrom="margin">
+              <wp:align>center</wp:align>
+            </wp:positionH>
+            <wp:positionV relativeFrom="paragraph">
+              <wp:posOffset>1905</wp:posOffset>
+            </wp:positionV>
+            <wp:extent cx="5760720" cy="869315"/>
+            <wp:effectExtent l="0" t="0" r="0" b="6985"/>
+            <wp:wrapSquare wrapText="bothSides"/>
+            <wp:docPr id="26" name="Imagem 26"/>
+            <wp:cNvGraphicFramePr>
+              <a:graphicFrameLocks xmlns:a="http://schemas.openxmlformats.org/drawingml/2006/main" noChangeAspect="1"/>
+            </wp:cNvGraphicFramePr>
+            <a:graphic xmlns:a="http://schemas.openxmlformats.org/drawingml/2006/main">
+              <a:graphicData uri="http://schemas.openxmlformats.org/drawingml/2006/picture">
+                <pic:pic xmlns:pic="http://schemas.openxmlformats.org/drawingml/2006/picture">
+                  <pic:nvPicPr>
+                    <pic:cNvPr id="1" name=""/>
+                    <pic:cNvPicPr/>
+                  </pic:nvPicPr>
+                  <pic:blipFill>
+                    <a:blip r:embed="rId31">
+                      <a:extLst>
+                        <a:ext uri="{28A0092B-C50C-407E-A947-70E740481C1C}">
+                          <a14:useLocalDpi xmlns:a14="http://schemas.microsoft.com/office/drawing/2010/main" val="0"/>
+                        </a:ext>
+                      </a:extLst>
+                    </a:blip>
+                    <a:stretch>
+                      <a:fillRect/>
+                    </a:stretch>
+                  </pic:blipFill>
+                  <pic:spPr>
+                    <a:xfrm>
+                      <a:off x="0" y="0"/>
+                      <a:ext cx="5760720" cy="869315"/>
+                    </a:xfrm>
+                    <a:prstGeom prst="rect">
+                      <a:avLst/>
+                    </a:prstGeom>
+                  </pic:spPr>
+                </pic:pic>
+              </a:graphicData>
+            </a:graphic>
+          </wp:anchor>
+        </w:drawing>
+      </w:r>
+      <w:r>
+        <w:rPr>
+          <w:sz w:val="22"/>
+          <w:szCs w:val="22"/>
+        </w:rPr>
+        <w:t xml:space="preserve">Figura </w:t>
+      </w:r>
+      <w:r>
+        <w:rPr>
+          <w:sz w:val="22"/>
+          <w:szCs w:val="22"/>
+        </w:rPr>
+        <w:t>1</w:t>
+      </w:r>
+      <w:r>
+        <w:rPr>
+          <w:sz w:val="22"/>
+          <w:szCs w:val="22"/>
+        </w:rPr>
+        <w:t>5</w:t>
+      </w:r>
+      <w:r>
+        <w:rPr>
+          <w:sz w:val="22"/>
+          <w:szCs w:val="22"/>
+        </w:rPr>
+        <w:t xml:space="preserve"> – Exemplo de bula </w:t>
+      </w:r>
+      <w:r>
+        <w:rPr>
+          <w:sz w:val="22"/>
+          <w:szCs w:val="22"/>
+        </w:rPr>
+        <w:t>c</w:t>
+      </w:r>
+      <w:r>
+        <w:rPr>
+          <w:sz w:val="22"/>
+          <w:szCs w:val="22"/>
+        </w:rPr>
+        <w:t xml:space="preserve">ontemplada no CASO </w:t>
+      </w:r>
+      <w:r>
+        <w:rPr>
+          <w:sz w:val="22"/>
+          <w:szCs w:val="22"/>
+        </w:rPr>
+        <w:t>4.</w:t>
+      </w:r>
+    </w:p>
+    <w:p/>
+    <w:p>
+      <w:r>
+        <w:rPr>
+          <w:noProof/>
+        </w:rPr>
+        <w:drawing>
+          <wp:anchor distT="0" distB="0" distL="114300" distR="114300" simplePos="0" relativeHeight="251665408" behindDoc="0" locked="0" layoutInCell="1" allowOverlap="1" wp14:anchorId="4A455E1F" wp14:editId="35920814">
+            <wp:simplePos x="0" y="0"/>
+            <wp:positionH relativeFrom="margin">
+              <wp:align>right</wp:align>
+            </wp:positionH>
+            <wp:positionV relativeFrom="paragraph">
+              <wp:posOffset>522605</wp:posOffset>
+            </wp:positionV>
+            <wp:extent cx="5760720" cy="832485"/>
+            <wp:effectExtent l="0" t="0" r="0" b="5715"/>
+            <wp:wrapSquare wrapText="bothSides"/>
+            <wp:docPr id="21" name="Imagem 21"/>
+            <wp:cNvGraphicFramePr>
+              <a:graphicFrameLocks xmlns:a="http://schemas.openxmlformats.org/drawingml/2006/main" noChangeAspect="1"/>
+            </wp:cNvGraphicFramePr>
+            <a:graphic xmlns:a="http://schemas.openxmlformats.org/drawingml/2006/main">
+              <a:graphicData uri="http://schemas.openxmlformats.org/drawingml/2006/picture">
+                <pic:pic xmlns:pic="http://schemas.openxmlformats.org/drawingml/2006/picture">
+                  <pic:nvPicPr>
+                    <pic:cNvPr id="1" name=""/>
+                    <pic:cNvPicPr/>
+                  </pic:nvPicPr>
+                  <pic:blipFill>
+                    <a:blip r:embed="rId32">
+                      <a:extLst>
+                        <a:ext uri="{28A0092B-C50C-407E-A947-70E740481C1C}">
+                          <a14:useLocalDpi xmlns:a14="http://schemas.microsoft.com/office/drawing/2010/main" val="0"/>
+                        </a:ext>
+                      </a:extLst>
+                    </a:blip>
+                    <a:stretch>
+                      <a:fillRect/>
+                    </a:stretch>
+                  </pic:blipFill>
+                  <pic:spPr>
+                    <a:xfrm>
+                      <a:off x="0" y="0"/>
+                      <a:ext cx="5760720" cy="832485"/>
+                    </a:xfrm>
+                    <a:prstGeom prst="rect">
+                      <a:avLst/>
+                    </a:prstGeom>
+                  </pic:spPr>
+                </pic:pic>
+              </a:graphicData>
+            </a:graphic>
+            <wp14:sizeRelH relativeFrom="margin">
+              <wp14:pctWidth>0</wp14:pctWidth>
+            </wp14:sizeRelH>
+            <wp14:sizeRelV relativeFrom="margin">
+              <wp14:pctHeight>0</wp14:pctHeight>
+            </wp14:sizeRelV>
+          </wp:anchor>
+        </w:drawing>
+      </w:r>
+      <w:r>
+        <w:rPr>
+          <w:b/>
+          <w:bCs/>
+        </w:rPr>
+        <w:t>CASO 5</w:t>
+      </w:r>
+      <w:r>
+        <w:t xml:space="preserve">: </w:t>
+      </w:r>
+      <w:r>
+        <w:t xml:space="preserve">Busca-se a palavra </w:t>
+      </w:r>
+      <w:r>
+        <w:t>“</w:t>
+      </w:r>
+      <w:r>
+        <w:t>excipiente**</w:t>
+      </w:r>
+      <w:r>
+        <w:t>”</w:t>
+      </w:r>
+      <w:r>
+        <w:t xml:space="preserve"> e em seguida no intervalo entre “**” e o próximo ponto final.</w:t>
+      </w:r>
+    </w:p>
+    <w:p>
+      <w:pPr>
+        <w:ind w:firstLine="1004"/>
+        <w:jc w:val="center"/>
+        <w:rPr>
+          <w:sz w:val="22"/>
+          <w:szCs w:val="22"/>
+        </w:rPr>
+      </w:pPr>
+      <w:r>
+        <w:rPr>
+          <w:sz w:val="22"/>
+          <w:szCs w:val="22"/>
+        </w:rPr>
+        <w:t xml:space="preserve">Figura </w:t>
+      </w:r>
+      <w:r>
+        <w:rPr>
+          <w:sz w:val="22"/>
+          <w:szCs w:val="22"/>
+        </w:rPr>
+        <w:t>1</w:t>
+      </w:r>
+      <w:r>
+        <w:rPr>
+          <w:sz w:val="22"/>
+          <w:szCs w:val="22"/>
+        </w:rPr>
+        <w:t>6</w:t>
+      </w:r>
+      <w:r>
+        <w:rPr>
+          <w:sz w:val="22"/>
+          <w:szCs w:val="22"/>
+        </w:rPr>
+        <w:t xml:space="preserve"> – Exemplo de bula contemplada no CASO </w:t>
+      </w:r>
+      <w:r>
+        <w:rPr>
+          <w:sz w:val="22"/>
+          <w:szCs w:val="22"/>
+        </w:rPr>
+        <w:t>5.</w:t>
+      </w:r>
+    </w:p>
+    <w:p>
+      <w:pPr>
+        <w:ind w:firstLine="1004"/>
+      </w:pPr>
+    </w:p>
+    <w:p>
+      <w:r>
+        <w:rPr>
+          <w:noProof/>
+        </w:rPr>
+        <w:drawing>
+          <wp:anchor distT="0" distB="0" distL="114300" distR="114300" simplePos="0" relativeHeight="251663360" behindDoc="0" locked="0" layoutInCell="1" allowOverlap="1" wp14:anchorId="4E21C0DF" wp14:editId="08CF7938">
+            <wp:simplePos x="0" y="0"/>
+            <wp:positionH relativeFrom="margin">
+              <wp:align>center</wp:align>
+            </wp:positionH>
+            <wp:positionV relativeFrom="paragraph">
+              <wp:posOffset>400050</wp:posOffset>
+            </wp:positionV>
+            <wp:extent cx="5495925" cy="1085850"/>
+            <wp:effectExtent l="0" t="0" r="9525" b="0"/>
+            <wp:wrapSquare wrapText="bothSides"/>
+            <wp:docPr id="19" name="Imagem 19"/>
+            <wp:cNvGraphicFramePr>
+              <a:graphicFrameLocks xmlns:a="http://schemas.openxmlformats.org/drawingml/2006/main" noChangeAspect="1"/>
+            </wp:cNvGraphicFramePr>
+            <a:graphic xmlns:a="http://schemas.openxmlformats.org/drawingml/2006/main">
+              <a:graphicData uri="http://schemas.openxmlformats.org/drawingml/2006/picture">
+                <pic:pic xmlns:pic="http://schemas.openxmlformats.org/drawingml/2006/picture">
+                  <pic:nvPicPr>
+                    <pic:cNvPr id="1" name=""/>
+                    <pic:cNvPicPr/>
+                  </pic:nvPicPr>
+                  <pic:blipFill>
+                    <a:blip r:embed="rId33">
+                      <a:extLst>
+                        <a:ext uri="{28A0092B-C50C-407E-A947-70E740481C1C}">
+                          <a14:useLocalDpi xmlns:a14="http://schemas.microsoft.com/office/drawing/2010/main" val="0"/>
+                        </a:ext>
+                      </a:extLst>
+                    </a:blip>
+                    <a:stretch>
+                      <a:fillRect/>
+                    </a:stretch>
+                  </pic:blipFill>
+                  <pic:spPr>
+                    <a:xfrm>
+                      <a:off x="0" y="0"/>
+                      <a:ext cx="5495925" cy="1085850"/>
+                    </a:xfrm>
+                    <a:prstGeom prst="rect">
+                      <a:avLst/>
+                    </a:prstGeom>
+                  </pic:spPr>
+                </pic:pic>
+              </a:graphicData>
+            </a:graphic>
+          </wp:anchor>
+        </w:drawing>
+      </w:r>
+      <w:r>
+        <w:rPr>
+          <w:b/>
+          <w:bCs/>
+        </w:rPr>
+        <w:t>CASO 6</w:t>
+      </w:r>
+      <w:r>
+        <w:t xml:space="preserve">: </w:t>
+      </w:r>
+      <w:r>
+        <w:t>Busca-se a palavra “excipientes” e em seguida no intervalo entre “(” e “)”.</w:t>
+      </w:r>
+    </w:p>
+    <w:p>
+      <w:pPr>
+        <w:ind w:firstLine="1004"/>
+        <w:jc w:val="center"/>
+        <w:rPr>
+          <w:sz w:val="22"/>
+          <w:szCs w:val="22"/>
+        </w:rPr>
+      </w:pPr>
+      <w:r>
+        <w:rPr>
+          <w:sz w:val="22"/>
+          <w:szCs w:val="22"/>
+        </w:rPr>
+        <w:t xml:space="preserve">Figura </w:t>
+      </w:r>
+      <w:r>
+        <w:rPr>
+          <w:sz w:val="22"/>
+          <w:szCs w:val="22"/>
+        </w:rPr>
+        <w:t>17</w:t>
+      </w:r>
+      <w:r>
+        <w:rPr>
+          <w:sz w:val="22"/>
+          <w:szCs w:val="22"/>
+        </w:rPr>
+        <w:t xml:space="preserve"> – Exemplo de bula contemplada no CASO </w:t>
+      </w:r>
+      <w:r>
+        <w:rPr>
+          <w:sz w:val="22"/>
+          <w:szCs w:val="22"/>
+        </w:rPr>
+        <w:t>6.</w:t>
+      </w:r>
+    </w:p>
+    <w:p>
+      <w:pPr>
+        <w:ind w:firstLine="1004"/>
+        <w:jc w:val="center"/>
+        <w:rPr>
+          <w:sz w:val="22"/>
+          <w:szCs w:val="22"/>
+        </w:rPr>
+      </w:pPr>
+    </w:p>
+    <w:p>
+      <w:pPr>
+        <w:ind w:firstLine="1004"/>
+        <w:jc w:val="center"/>
+        <w:rPr>
+          <w:sz w:val="22"/>
+          <w:szCs w:val="22"/>
+        </w:rPr>
+      </w:pPr>
+    </w:p>
+    <w:p>
+      <w:pPr>
+        <w:ind w:firstLine="1004"/>
+      </w:pPr>
+    </w:p>
+    <w:p>
+      <w:r>
+        <w:rPr>
+          <w:b/>
+          <w:bCs/>
+        </w:rPr>
+        <w:lastRenderedPageBreak/>
+        <w:t>CASO 7</w:t>
+      </w:r>
+      <w:r>
+        <w:t xml:space="preserve">: </w:t>
+      </w:r>
+      <w:r>
+        <w:t xml:space="preserve"> </w:t>
+      </w:r>
+      <w:r>
+        <w:t>Busca-se a palavra “excipiente” e em seguida no intervalo entre “(” e “)”.</w:t>
+      </w:r>
+    </w:p>
+    <w:p>
+      <w:pPr>
+        <w:ind w:firstLine="1004"/>
+        <w:jc w:val="center"/>
+        <w:rPr>
+          <w:sz w:val="22"/>
+          <w:szCs w:val="22"/>
+        </w:rPr>
+      </w:pPr>
+      <w:r>
+        <w:rPr>
+          <w:noProof/>
+        </w:rPr>
+        <w:drawing>
+          <wp:anchor distT="0" distB="0" distL="114300" distR="114300" simplePos="0" relativeHeight="251666432" behindDoc="0" locked="0" layoutInCell="1" allowOverlap="1" wp14:anchorId="3D392326" wp14:editId="71A58792">
+            <wp:simplePos x="0" y="0"/>
+            <wp:positionH relativeFrom="margin">
+              <wp:align>center</wp:align>
+            </wp:positionH>
+            <wp:positionV relativeFrom="paragraph">
+              <wp:posOffset>0</wp:posOffset>
+            </wp:positionV>
+            <wp:extent cx="5760720" cy="935990"/>
+            <wp:effectExtent l="0" t="0" r="0" b="0"/>
+            <wp:wrapSquare wrapText="bothSides"/>
+            <wp:docPr id="22" name="Imagem 22"/>
+            <wp:cNvGraphicFramePr>
+              <a:graphicFrameLocks xmlns:a="http://schemas.openxmlformats.org/drawingml/2006/main" noChangeAspect="1"/>
+            </wp:cNvGraphicFramePr>
+            <a:graphic xmlns:a="http://schemas.openxmlformats.org/drawingml/2006/main">
+              <a:graphicData uri="http://schemas.openxmlformats.org/drawingml/2006/picture">
+                <pic:pic xmlns:pic="http://schemas.openxmlformats.org/drawingml/2006/picture">
+                  <pic:nvPicPr>
+                    <pic:cNvPr id="1" name=""/>
+                    <pic:cNvPicPr/>
+                  </pic:nvPicPr>
+                  <pic:blipFill>
+                    <a:blip r:embed="rId34">
+                      <a:extLst>
+                        <a:ext uri="{28A0092B-C50C-407E-A947-70E740481C1C}">
+                          <a14:useLocalDpi xmlns:a14="http://schemas.microsoft.com/office/drawing/2010/main" val="0"/>
+                        </a:ext>
+                      </a:extLst>
+                    </a:blip>
+                    <a:stretch>
+                      <a:fillRect/>
+                    </a:stretch>
+                  </pic:blipFill>
+                  <pic:spPr>
+                    <a:xfrm>
+                      <a:off x="0" y="0"/>
+                      <a:ext cx="5760720" cy="935990"/>
+                    </a:xfrm>
+                    <a:prstGeom prst="rect">
+                      <a:avLst/>
+                    </a:prstGeom>
+                  </pic:spPr>
+                </pic:pic>
+              </a:graphicData>
+            </a:graphic>
+          </wp:anchor>
+        </w:drawing>
+      </w:r>
+      <w:r>
+        <w:rPr>
+          <w:sz w:val="22"/>
+          <w:szCs w:val="22"/>
+        </w:rPr>
+        <w:t xml:space="preserve">Figura </w:t>
+      </w:r>
+      <w:r>
+        <w:rPr>
+          <w:sz w:val="22"/>
+          <w:szCs w:val="22"/>
+        </w:rPr>
+        <w:t>1</w:t>
+      </w:r>
+      <w:r>
+        <w:rPr>
+          <w:sz w:val="22"/>
+          <w:szCs w:val="22"/>
+        </w:rPr>
+        <w:t>8</w:t>
+      </w:r>
+      <w:r>
+        <w:rPr>
+          <w:sz w:val="22"/>
+          <w:szCs w:val="22"/>
+        </w:rPr>
+        <w:t xml:space="preserve"> – Exemplo de bula contemplada no CASO </w:t>
+      </w:r>
+      <w:r>
+        <w:rPr>
+          <w:sz w:val="22"/>
+          <w:szCs w:val="22"/>
+        </w:rPr>
+        <w:t>7.</w:t>
+      </w:r>
+    </w:p>
+    <w:p>
+      <w:pPr>
+        <w:ind w:firstLine="1004"/>
+      </w:pPr>
+    </w:p>
+    <w:p>
+      <w:r>
+        <w:rPr>
+          <w:b/>
+          <w:bCs/>
+        </w:rPr>
+        <w:t>CASO 8</w:t>
+      </w:r>
+      <w:r>
+        <w:t>:</w:t>
+      </w:r>
+      <w:r>
+        <w:t xml:space="preserve"> </w:t>
+      </w:r>
+      <w:r>
+        <w:t>Busca-se a palavra “veículo” e em seguida no intervalo entre “(” e “)”.</w:t>
+      </w:r>
+    </w:p>
+    <w:p>
+      <w:pPr>
+        <w:jc w:val="center"/>
+        <w:rPr>
+          <w:sz w:val="22"/>
+          <w:szCs w:val="22"/>
+        </w:rPr>
+      </w:pPr>
+      <w:r>
+        <w:rPr>
+          <w:noProof/>
+        </w:rPr>
+        <w:drawing>
+          <wp:anchor distT="0" distB="0" distL="114300" distR="114300" simplePos="0" relativeHeight="251664384" behindDoc="0" locked="0" layoutInCell="1" allowOverlap="1" wp14:anchorId="15F9332C" wp14:editId="066EE41E">
+            <wp:simplePos x="0" y="0"/>
+            <wp:positionH relativeFrom="margin">
+              <wp:align>center</wp:align>
+            </wp:positionH>
+            <wp:positionV relativeFrom="paragraph">
+              <wp:posOffset>-1905</wp:posOffset>
+            </wp:positionV>
+            <wp:extent cx="5760720" cy="958215"/>
+            <wp:effectExtent l="0" t="0" r="0" b="0"/>
+            <wp:wrapSquare wrapText="bothSides"/>
+            <wp:docPr id="20" name="Imagem 20"/>
+            <wp:cNvGraphicFramePr>
+              <a:graphicFrameLocks xmlns:a="http://schemas.openxmlformats.org/drawingml/2006/main" noChangeAspect="1"/>
+            </wp:cNvGraphicFramePr>
+            <a:graphic xmlns:a="http://schemas.openxmlformats.org/drawingml/2006/main">
+              <a:graphicData uri="http://schemas.openxmlformats.org/drawingml/2006/picture">
+                <pic:pic xmlns:pic="http://schemas.openxmlformats.org/drawingml/2006/picture">
+                  <pic:nvPicPr>
+                    <pic:cNvPr id="1" name=""/>
+                    <pic:cNvPicPr/>
+                  </pic:nvPicPr>
+                  <pic:blipFill>
+                    <a:blip r:embed="rId35">
+                      <a:extLst>
+                        <a:ext uri="{28A0092B-C50C-407E-A947-70E740481C1C}">
+                          <a14:useLocalDpi xmlns:a14="http://schemas.microsoft.com/office/drawing/2010/main" val="0"/>
+                        </a:ext>
+                      </a:extLst>
+                    </a:blip>
+                    <a:stretch>
+                      <a:fillRect/>
+                    </a:stretch>
+                  </pic:blipFill>
+                  <pic:spPr>
+                    <a:xfrm>
+                      <a:off x="0" y="0"/>
+                      <a:ext cx="5760720" cy="958215"/>
+                    </a:xfrm>
+                    <a:prstGeom prst="rect">
+                      <a:avLst/>
+                    </a:prstGeom>
+                  </pic:spPr>
+                </pic:pic>
+              </a:graphicData>
+            </a:graphic>
+          </wp:anchor>
+        </w:drawing>
+      </w:r>
+      <w:r>
+        <w:rPr>
+          <w:sz w:val="22"/>
+          <w:szCs w:val="22"/>
+        </w:rPr>
+        <w:t xml:space="preserve">Figura </w:t>
+      </w:r>
+      <w:r>
+        <w:rPr>
+          <w:sz w:val="22"/>
+          <w:szCs w:val="22"/>
+        </w:rPr>
+        <w:t>1</w:t>
+      </w:r>
+      <w:r>
+        <w:rPr>
+          <w:sz w:val="22"/>
+          <w:szCs w:val="22"/>
+        </w:rPr>
+        <w:t>9</w:t>
+      </w:r>
+      <w:r>
+        <w:rPr>
+          <w:sz w:val="22"/>
+          <w:szCs w:val="22"/>
+        </w:rPr>
+        <w:t xml:space="preserve"> – Exemplo de bula contemplada no CASO </w:t>
+      </w:r>
+      <w:r>
+        <w:rPr>
+          <w:sz w:val="22"/>
+          <w:szCs w:val="22"/>
+        </w:rPr>
+        <w:t>8.</w:t>
+      </w:r>
+    </w:p>
+    <w:p>
+      <w:pPr>
+        <w:ind w:firstLine="1004"/>
+      </w:pPr>
+    </w:p>
+    <w:p>
+      <w:r>
+        <w:rPr>
+          <w:b/>
+          <w:bCs/>
+        </w:rPr>
+        <w:t>CASO 9</w:t>
+      </w:r>
+      <w:r>
+        <w:t>:</w:t>
+      </w:r>
+      <w:r>
+        <w:t xml:space="preserve"> </w:t>
+      </w:r>
+      <w:r>
+        <w:t>Busca-se no intervalo entre “</w:t>
+      </w:r>
+      <w:r>
+        <w:t>quantidade suficiente de</w:t>
+      </w:r>
+      <w:r>
+        <w:t>” e “</w:t>
+      </w:r>
+      <w:r>
+        <w:t>como</w:t>
+      </w:r>
+      <w:r>
+        <w:t>”.</w:t>
+      </w:r>
+    </w:p>
+    <w:p>
+      <w:pPr>
+        <w:ind w:firstLine="1004"/>
+        <w:jc w:val="center"/>
         <w:rPr>
           <w:b/>
           <w:bCs/>
           <w:color w:val="FF0000"/>
         </w:rPr>
-        <w:t>Inserir imagem de exemplo</w:t>
-      </w:r>
+      </w:pPr>
       <w:r>
         <w:rPr>
           <w:b/>
           <w:bCs/>
           <w:color w:val="FF0000"/>
         </w:rPr>
-        <w:t xml:space="preserve"> </w:t>
+        <w:t>Inserir imagem de exemplo</w:t>
       </w:r>
       <w:r>
         <w:rPr>
@@ -4790,23 +5805,23 @@
           <w:bCs/>
           <w:color w:val="FF0000"/>
         </w:rPr>
-        <w:t>CASO 1</w:t>
-      </w:r>
-    </w:p>
-    <w:p>
-      <w:pPr>
-        <w:ind w:firstLine="1004"/>
-      </w:pPr>
-    </w:p>
-    <w:p>
-      <w:pPr>
-        <w:ind w:firstLine="1004"/>
-      </w:pPr>
-      <w:r>
-        <w:t>- CASO 2</w:t>
-      </w:r>
-      <w:r>
-        <w:t>: Busca-se no intervalo entre a palavra “excipiente:” e o próximo ponto final.</w:t>
+        <w:t xml:space="preserve"> </w:t>
+      </w:r>
+      <w:r>
+        <w:rPr>
+          <w:b/>
+          <w:bCs/>
+          <w:color w:val="FF0000"/>
+        </w:rPr>
+        <w:t xml:space="preserve">CASO </w:t>
+      </w:r>
+      <w:r>
+        <w:rPr>
+          <w:b/>
+          <w:bCs/>
+          <w:color w:val="FF0000"/>
+        </w:rPr>
+        <w:t>9</w:t>
       </w:r>
     </w:p>
     <w:p>
@@ -4814,616 +5829,202 @@
         <w:ind w:firstLine="1004"/>
         <w:jc w:val="center"/>
         <w:rPr>
+          <w:sz w:val="22"/>
+          <w:szCs w:val="22"/>
+        </w:rPr>
+      </w:pPr>
+      <w:r>
+        <w:rPr>
+          <w:sz w:val="22"/>
+          <w:szCs w:val="22"/>
+        </w:rPr>
+        <w:t xml:space="preserve">Figura </w:t>
+      </w:r>
+      <w:r>
+        <w:rPr>
+          <w:sz w:val="22"/>
+          <w:szCs w:val="22"/>
+        </w:rPr>
+        <w:t>20</w:t>
+      </w:r>
+      <w:r>
+        <w:rPr>
+          <w:sz w:val="22"/>
+          <w:szCs w:val="22"/>
+        </w:rPr>
+        <w:t xml:space="preserve"> – Exemplo de bula contemplada no CASO </w:t>
+      </w:r>
+      <w:r>
+        <w:rPr>
+          <w:sz w:val="22"/>
+          <w:szCs w:val="22"/>
+        </w:rPr>
+        <w:t>9.</w:t>
+      </w:r>
+    </w:p>
+    <w:p>
+      <w:pPr>
+        <w:ind w:firstLine="1004"/>
+        <w:jc w:val="center"/>
+        <w:rPr>
           <w:b/>
           <w:bCs/>
           <w:color w:val="FF0000"/>
         </w:rPr>
       </w:pPr>
-      <w:r>
+    </w:p>
+    <w:p>
+      <w:pPr>
+        <w:ind w:firstLine="1004"/>
+      </w:pPr>
+    </w:p>
+    <w:p>
+      <w:pPr>
+        <w:ind w:firstLine="1004"/>
+      </w:pPr>
+      <w:r>
+        <w:t xml:space="preserve">Conforme os dados são extraídos, os mesmos </w:t>
+      </w:r>
+      <w:r>
+        <w:t xml:space="preserve">são </w:t>
+      </w:r>
+      <w:r>
+        <w:t>guardados</w:t>
+      </w:r>
+      <w:r>
+        <w:t xml:space="preserve"> </w:t>
+      </w:r>
+      <w:r>
+        <w:t xml:space="preserve">em um arquivo JSON que relaciona as formulações aos excipientes. </w:t>
+      </w:r>
+      <w:r>
+        <w:t xml:space="preserve">Casos que não são contemplados como os da imagem X, o sistema retornará vazio. </w:t>
+      </w:r>
+    </w:p>
+    <w:p>
+      <w:pPr>
+        <w:ind w:firstLine="1004"/>
+        <w:rPr>
+          <w:sz w:val="22"/>
+          <w:szCs w:val="22"/>
+        </w:rPr>
+      </w:pPr>
+      <w:r>
+        <w:rPr>
+          <w:noProof/>
+        </w:rPr>
+        <w:drawing>
+          <wp:anchor distT="0" distB="0" distL="114300" distR="114300" simplePos="0" relativeHeight="251669504" behindDoc="0" locked="0" layoutInCell="1" allowOverlap="1" wp14:anchorId="23C1BDCB" wp14:editId="48526F4E">
+            <wp:simplePos x="0" y="0"/>
+            <wp:positionH relativeFrom="margin">
+              <wp:align>right</wp:align>
+            </wp:positionH>
+            <wp:positionV relativeFrom="paragraph">
+              <wp:posOffset>170180</wp:posOffset>
+            </wp:positionV>
+            <wp:extent cx="5760720" cy="644525"/>
+            <wp:effectExtent l="0" t="0" r="0" b="3175"/>
+            <wp:wrapSquare wrapText="bothSides"/>
+            <wp:docPr id="27" name="Imagem 27"/>
+            <wp:cNvGraphicFramePr>
+              <a:graphicFrameLocks xmlns:a="http://schemas.openxmlformats.org/drawingml/2006/main" noChangeAspect="1"/>
+            </wp:cNvGraphicFramePr>
+            <a:graphic xmlns:a="http://schemas.openxmlformats.org/drawingml/2006/main">
+              <a:graphicData uri="http://schemas.openxmlformats.org/drawingml/2006/picture">
+                <pic:pic xmlns:pic="http://schemas.openxmlformats.org/drawingml/2006/picture">
+                  <pic:nvPicPr>
+                    <pic:cNvPr id="1" name=""/>
+                    <pic:cNvPicPr/>
+                  </pic:nvPicPr>
+                  <pic:blipFill>
+                    <a:blip r:embed="rId36">
+                      <a:extLst>
+                        <a:ext uri="{28A0092B-C50C-407E-A947-70E740481C1C}">
+                          <a14:useLocalDpi xmlns:a14="http://schemas.microsoft.com/office/drawing/2010/main" val="0"/>
+                        </a:ext>
+                      </a:extLst>
+                    </a:blip>
+                    <a:stretch>
+                      <a:fillRect/>
+                    </a:stretch>
+                  </pic:blipFill>
+                  <pic:spPr>
+                    <a:xfrm>
+                      <a:off x="0" y="0"/>
+                      <a:ext cx="5760720" cy="644525"/>
+                    </a:xfrm>
+                    <a:prstGeom prst="rect">
+                      <a:avLst/>
+                    </a:prstGeom>
+                  </pic:spPr>
+                </pic:pic>
+              </a:graphicData>
+            </a:graphic>
+          </wp:anchor>
+        </w:drawing>
+      </w:r>
+    </w:p>
+    <w:p>
+      <w:pPr>
+        <w:ind w:firstLine="1004"/>
+        <w:jc w:val="center"/>
+        <w:rPr>
+          <w:sz w:val="22"/>
+          <w:szCs w:val="22"/>
+        </w:rPr>
+      </w:pPr>
+      <w:r>
+        <w:rPr>
+          <w:sz w:val="22"/>
+          <w:szCs w:val="22"/>
+        </w:rPr>
+        <w:t xml:space="preserve">Figura </w:t>
+      </w:r>
+      <w:r>
+        <w:rPr>
+          <w:sz w:val="22"/>
+          <w:szCs w:val="22"/>
+        </w:rPr>
+        <w:t>2</w:t>
+      </w:r>
+      <w:r>
+        <w:rPr>
+          <w:sz w:val="22"/>
+          <w:szCs w:val="22"/>
+        </w:rPr>
+        <w:t>1</w:t>
+      </w:r>
+      <w:r>
+        <w:rPr>
+          <w:sz w:val="22"/>
+          <w:szCs w:val="22"/>
+        </w:rPr>
+        <w:t xml:space="preserve"> – Exemplo de bula</w:t>
+      </w:r>
+      <w:r>
+        <w:rPr>
+          <w:sz w:val="22"/>
+          <w:szCs w:val="22"/>
+        </w:rPr>
+        <w:t xml:space="preserve"> não</w:t>
+      </w:r>
+      <w:r>
+        <w:rPr>
+          <w:sz w:val="22"/>
+          <w:szCs w:val="22"/>
+        </w:rPr>
+        <w:t xml:space="preserve"> contemplada.</w:t>
+      </w:r>
+    </w:p>
+    <w:p>
+      <w:pPr>
+        <w:ind w:firstLine="1004"/>
+        <w:jc w:val="center"/>
         <w:rPr>
           <w:b/>
           <w:bCs/>
           <w:color w:val="FF0000"/>
         </w:rPr>
-        <w:t>Inserir imagem de exemplo</w:t>
-      </w:r>
-      <w:r>
-        <w:rPr>
-          <w:b/>
-          <w:bCs/>
-          <w:color w:val="FF0000"/>
-        </w:rPr>
-        <w:t xml:space="preserve"> </w:t>
-      </w:r>
-      <w:r>
-        <w:rPr>
-          <w:b/>
-          <w:bCs/>
-          <w:color w:val="FF0000"/>
-        </w:rPr>
-        <w:t xml:space="preserve">CASO </w:t>
-      </w:r>
-      <w:r>
-        <w:rPr>
-          <w:b/>
-          <w:bCs/>
-          <w:color w:val="FF0000"/>
-        </w:rPr>
-        <w:t>2</w:t>
-      </w:r>
-    </w:p>
-    <w:p>
-      <w:pPr>
-        <w:ind w:firstLine="1004"/>
-      </w:pPr>
-    </w:p>
-    <w:p>
-      <w:pPr>
-        <w:ind w:firstLine="1004"/>
-      </w:pPr>
-      <w:r>
-        <w:t>- CASO 3</w:t>
-      </w:r>
-      <w:r>
-        <w:t xml:space="preserve">: </w:t>
-      </w:r>
-      <w:r>
-        <w:t xml:space="preserve"> </w:t>
-      </w:r>
-      <w:r>
-        <w:t xml:space="preserve">Busca-se </w:t>
-      </w:r>
-      <w:r>
-        <w:t>a</w:t>
-      </w:r>
-      <w:r>
-        <w:t xml:space="preserve"> palavra “</w:t>
-      </w:r>
-      <w:r>
-        <w:t>excipientes*</w:t>
-      </w:r>
-      <w:r>
-        <w:t>”</w:t>
-      </w:r>
-      <w:r>
-        <w:t xml:space="preserve"> e em seguida no intervalo entre “*” e o próximo ponto final.</w:t>
-      </w:r>
-    </w:p>
-    <w:p>
-      <w:pPr>
-        <w:ind w:firstLine="1004"/>
-        <w:jc w:val="center"/>
-        <w:rPr>
-          <w:b/>
-          <w:bCs/>
-          <w:color w:val="FF0000"/>
-        </w:rPr>
-      </w:pPr>
-      <w:r>
-        <w:rPr>
-          <w:b/>
-          <w:bCs/>
-          <w:color w:val="FF0000"/>
-        </w:rPr>
-        <w:t>Inserir imagem de exemplo</w:t>
-      </w:r>
-      <w:r>
-        <w:rPr>
-          <w:b/>
-          <w:bCs/>
-          <w:color w:val="FF0000"/>
-        </w:rPr>
-        <w:t xml:space="preserve"> </w:t>
-      </w:r>
-      <w:r>
-        <w:rPr>
-          <w:b/>
-          <w:bCs/>
-          <w:color w:val="FF0000"/>
-        </w:rPr>
-        <w:t xml:space="preserve">CASO </w:t>
-      </w:r>
-      <w:r>
-        <w:rPr>
-          <w:b/>
-          <w:bCs/>
-          <w:color w:val="FF0000"/>
-        </w:rPr>
-        <w:t>3</w:t>
-      </w:r>
-    </w:p>
-    <w:p>
-      <w:pPr>
-        <w:ind w:firstLine="1004"/>
-        <w:rPr>
-          <w:b/>
-          <w:bCs/>
-          <w:color w:val="FF0000"/>
-        </w:rPr>
-      </w:pPr>
-    </w:p>
-    <w:p>
-      <w:pPr>
-        <w:ind w:firstLine="1004"/>
-      </w:pPr>
-      <w:r>
-        <w:t>- CASO 4</w:t>
-      </w:r>
-      <w:r>
-        <w:t xml:space="preserve">: </w:t>
-      </w:r>
-      <w:r>
-        <w:t xml:space="preserve">Busca-se no intervalo entre a palavra </w:t>
-      </w:r>
-      <w:r>
-        <w:t>“</w:t>
-      </w:r>
-      <w:r>
-        <w:t>veículos:</w:t>
-      </w:r>
-      <w:r>
-        <w:t>”</w:t>
-      </w:r>
-      <w:r>
-        <w:t xml:space="preserve"> e o próximo ponto final.</w:t>
-      </w:r>
-    </w:p>
-    <w:p>
-      <w:pPr>
-        <w:ind w:firstLine="1004"/>
-        <w:jc w:val="center"/>
-        <w:rPr>
-          <w:b/>
-          <w:bCs/>
-          <w:color w:val="FF0000"/>
-        </w:rPr>
-      </w:pPr>
-      <w:r>
-        <w:rPr>
-          <w:b/>
-          <w:bCs/>
-          <w:color w:val="FF0000"/>
-        </w:rPr>
-        <w:t>Inserir imagem de exemplo</w:t>
-      </w:r>
-      <w:r>
-        <w:rPr>
-          <w:b/>
-          <w:bCs/>
-          <w:color w:val="FF0000"/>
-        </w:rPr>
-        <w:t xml:space="preserve"> </w:t>
-      </w:r>
-      <w:r>
-        <w:rPr>
-          <w:b/>
-          <w:bCs/>
-          <w:color w:val="FF0000"/>
-        </w:rPr>
-        <w:t xml:space="preserve">CASO </w:t>
-      </w:r>
-      <w:r>
-        <w:rPr>
-          <w:b/>
-          <w:bCs/>
-          <w:color w:val="FF0000"/>
-        </w:rPr>
-        <w:t>4</w:t>
-      </w:r>
-    </w:p>
-    <w:p>
-      <w:pPr>
-        <w:ind w:firstLine="1004"/>
-      </w:pPr>
-    </w:p>
-    <w:p>
-      <w:pPr>
-        <w:ind w:firstLine="1004"/>
-      </w:pPr>
-    </w:p>
-    <w:p>
-      <w:pPr>
-        <w:ind w:firstLine="1004"/>
-      </w:pPr>
-      <w:r>
-        <w:t>- CASO 5</w:t>
-      </w:r>
-      <w:r>
-        <w:t xml:space="preserve">: </w:t>
-      </w:r>
-      <w:r>
-        <w:t xml:space="preserve">Busca-se a palavra </w:t>
-      </w:r>
-      <w:r>
-        <w:t>“</w:t>
-      </w:r>
-      <w:r>
-        <w:t>excipiente**</w:t>
-      </w:r>
-      <w:r>
-        <w:t>”</w:t>
-      </w:r>
-      <w:r>
-        <w:t xml:space="preserve"> e em seguida no intervalo entre “**” e o próximo ponto final.</w:t>
-      </w:r>
-    </w:p>
-    <w:p>
-      <w:pPr>
-        <w:ind w:firstLine="1004"/>
-        <w:jc w:val="center"/>
-        <w:rPr>
-          <w:b/>
-          <w:bCs/>
-          <w:color w:val="FF0000"/>
-        </w:rPr>
-      </w:pPr>
-      <w:r>
-        <w:rPr>
-          <w:b/>
-          <w:bCs/>
-          <w:color w:val="FF0000"/>
-        </w:rPr>
-        <w:t>Inserir imagem de exemplo</w:t>
-      </w:r>
-      <w:r>
-        <w:rPr>
-          <w:b/>
-          <w:bCs/>
-          <w:color w:val="FF0000"/>
-        </w:rPr>
-        <w:t xml:space="preserve"> </w:t>
-      </w:r>
-      <w:r>
-        <w:rPr>
-          <w:b/>
-          <w:bCs/>
-          <w:color w:val="FF0000"/>
-        </w:rPr>
-        <w:t xml:space="preserve">CASO </w:t>
-      </w:r>
-      <w:r>
-        <w:rPr>
-          <w:b/>
-          <w:bCs/>
-          <w:color w:val="FF0000"/>
-        </w:rPr>
-        <w:t>5</w:t>
-      </w:r>
-    </w:p>
-    <w:p>
-      <w:pPr>
-        <w:ind w:firstLine="1004"/>
-      </w:pPr>
-    </w:p>
-    <w:p>
-      <w:pPr>
-        <w:ind w:firstLine="1004"/>
-      </w:pPr>
-    </w:p>
-    <w:p>
-      <w:pPr>
-        <w:ind w:firstLine="1004"/>
-      </w:pPr>
-      <w:r>
-        <w:t>- CASO 6</w:t>
-      </w:r>
-      <w:r>
-        <w:t xml:space="preserve">: </w:t>
-      </w:r>
-      <w:r>
-        <w:t>Busca-se a palavra “excipientes” e em seguida no intervalo entre “(” e “)”.</w:t>
-      </w:r>
-    </w:p>
-    <w:p>
-      <w:pPr>
-        <w:ind w:firstLine="1004"/>
-        <w:jc w:val="center"/>
-        <w:rPr>
-          <w:b/>
-          <w:bCs/>
-          <w:color w:val="FF0000"/>
-        </w:rPr>
-      </w:pPr>
-      <w:r>
-        <w:rPr>
-          <w:b/>
-          <w:bCs/>
-          <w:color w:val="FF0000"/>
-        </w:rPr>
-        <w:t>Inserir imagem de exemplo</w:t>
-      </w:r>
-      <w:r>
-        <w:rPr>
-          <w:b/>
-          <w:bCs/>
-          <w:color w:val="FF0000"/>
-        </w:rPr>
-        <w:t xml:space="preserve"> </w:t>
-      </w:r>
-      <w:r>
-        <w:rPr>
-          <w:b/>
-          <w:bCs/>
-          <w:color w:val="FF0000"/>
-        </w:rPr>
-        <w:t xml:space="preserve">CASO </w:t>
-      </w:r>
-      <w:r>
-        <w:rPr>
-          <w:b/>
-          <w:bCs/>
-          <w:color w:val="FF0000"/>
-        </w:rPr>
-        <w:t>6</w:t>
-      </w:r>
-    </w:p>
-    <w:p>
-      <w:pPr>
-        <w:ind w:firstLine="1004"/>
-      </w:pPr>
-    </w:p>
-    <w:p>
-      <w:pPr>
-        <w:ind w:firstLine="1004"/>
-      </w:pPr>
-      <w:r>
-        <w:t>- CASO 7</w:t>
-      </w:r>
-      <w:r>
-        <w:t xml:space="preserve">: </w:t>
-      </w:r>
-      <w:r>
-        <w:t xml:space="preserve"> </w:t>
-      </w:r>
-      <w:r>
-        <w:t>Busca-se a palavra “excipiente” e em seguida no intervalo entre “(” e “)”.</w:t>
-      </w:r>
-    </w:p>
-    <w:p>
-      <w:pPr>
-        <w:ind w:firstLine="1004"/>
-        <w:jc w:val="center"/>
-        <w:rPr>
-          <w:b/>
-          <w:bCs/>
-          <w:color w:val="FF0000"/>
-        </w:rPr>
-      </w:pPr>
-      <w:r>
-        <w:rPr>
-          <w:b/>
-          <w:bCs/>
-          <w:color w:val="FF0000"/>
-        </w:rPr>
-        <w:t>Inserir imagem de exemplo</w:t>
-      </w:r>
-      <w:r>
-        <w:rPr>
-          <w:b/>
-          <w:bCs/>
-          <w:color w:val="FF0000"/>
-        </w:rPr>
-        <w:t xml:space="preserve"> </w:t>
-      </w:r>
-      <w:r>
-        <w:rPr>
-          <w:b/>
-          <w:bCs/>
-          <w:color w:val="FF0000"/>
-        </w:rPr>
-        <w:t xml:space="preserve">CASO </w:t>
-      </w:r>
-      <w:r>
-        <w:rPr>
-          <w:b/>
-          <w:bCs/>
-          <w:color w:val="FF0000"/>
-        </w:rPr>
-        <w:t>7</w:t>
-      </w:r>
-    </w:p>
-    <w:p>
-      <w:pPr>
-        <w:ind w:firstLine="1004"/>
-      </w:pPr>
-    </w:p>
-    <w:p>
-      <w:pPr>
-        <w:ind w:firstLine="1004"/>
-      </w:pPr>
-      <w:r>
-        <w:t>- CASO 8</w:t>
-      </w:r>
-      <w:r>
-        <w:t>:</w:t>
-      </w:r>
-      <w:r>
-        <w:t xml:space="preserve"> </w:t>
-      </w:r>
-      <w:r>
-        <w:t>Busca-se a palavra “veículo” e em seguida no intervalo entre “(” e “)”.</w:t>
-      </w:r>
-    </w:p>
-    <w:p>
-      <w:pPr>
-        <w:ind w:firstLine="1004"/>
-        <w:jc w:val="center"/>
-        <w:rPr>
-          <w:b/>
-          <w:bCs/>
-          <w:color w:val="FF0000"/>
-        </w:rPr>
-      </w:pPr>
-      <w:r>
-        <w:rPr>
-          <w:b/>
-          <w:bCs/>
-          <w:color w:val="FF0000"/>
-        </w:rPr>
-        <w:t>Inserir imagem de exemplo</w:t>
-      </w:r>
-      <w:r>
-        <w:rPr>
-          <w:b/>
-          <w:bCs/>
-          <w:color w:val="FF0000"/>
-        </w:rPr>
-        <w:t xml:space="preserve"> </w:t>
-      </w:r>
-      <w:r>
-        <w:rPr>
-          <w:b/>
-          <w:bCs/>
-          <w:color w:val="FF0000"/>
-        </w:rPr>
-        <w:t xml:space="preserve">CASO </w:t>
-      </w:r>
-      <w:r>
-        <w:rPr>
-          <w:b/>
-          <w:bCs/>
-          <w:color w:val="FF0000"/>
-        </w:rPr>
-        <w:t>8</w:t>
-      </w:r>
-    </w:p>
-    <w:p>
-      <w:pPr>
-        <w:ind w:firstLine="1004"/>
-      </w:pPr>
-    </w:p>
-    <w:p>
-      <w:pPr>
-        <w:ind w:firstLine="1004"/>
-      </w:pPr>
-      <w:r>
-        <w:t>- CASO 9</w:t>
-      </w:r>
-      <w:r>
-        <w:t>:</w:t>
-      </w:r>
-      <w:r>
-        <w:t xml:space="preserve"> </w:t>
-      </w:r>
-      <w:r>
-        <w:t>Busca-se no intervalo entre “</w:t>
-      </w:r>
-      <w:r>
-        <w:t>quantidade suficiente de</w:t>
-      </w:r>
-      <w:r>
-        <w:t>” e “</w:t>
-      </w:r>
-      <w:r>
-        <w:t>como</w:t>
-      </w:r>
-      <w:r>
-        <w:t>”.</w:t>
-      </w:r>
-    </w:p>
-    <w:p>
-      <w:pPr>
-        <w:ind w:firstLine="1004"/>
-        <w:jc w:val="center"/>
-        <w:rPr>
-          <w:b/>
-          <w:bCs/>
-          <w:color w:val="FF0000"/>
-        </w:rPr>
-      </w:pPr>
-      <w:r>
-        <w:rPr>
-          <w:b/>
-          <w:bCs/>
-          <w:color w:val="FF0000"/>
-        </w:rPr>
-        <w:t>Inserir imagem de exemplo</w:t>
-      </w:r>
-      <w:r>
-        <w:rPr>
-          <w:b/>
-          <w:bCs/>
-          <w:color w:val="FF0000"/>
-        </w:rPr>
-        <w:t xml:space="preserve"> </w:t>
-      </w:r>
-      <w:r>
-        <w:rPr>
-          <w:b/>
-          <w:bCs/>
-          <w:color w:val="FF0000"/>
-        </w:rPr>
-        <w:t xml:space="preserve">CASO </w:t>
-      </w:r>
-      <w:r>
-        <w:rPr>
-          <w:b/>
-          <w:bCs/>
-          <w:color w:val="FF0000"/>
-        </w:rPr>
-        <w:t>9</w:t>
-      </w:r>
-    </w:p>
-    <w:p>
-      <w:pPr>
-        <w:ind w:firstLine="1004"/>
-      </w:pPr>
-    </w:p>
-    <w:p>
-      <w:pPr>
-        <w:ind w:firstLine="1004"/>
-      </w:pPr>
-      <w:r>
-        <w:t xml:space="preserve">Casos que não são contemplados como os da imagem X, o sistema retornará vazio. </w:t>
-      </w:r>
-    </w:p>
-    <w:p>
-      <w:pPr>
-        <w:ind w:firstLine="1004"/>
-        <w:jc w:val="center"/>
-        <w:rPr>
-          <w:b/>
-          <w:bCs/>
-          <w:color w:val="FF0000"/>
-        </w:rPr>
-      </w:pPr>
-      <w:r>
-        <w:rPr>
-          <w:b/>
-          <w:bCs/>
-          <w:color w:val="FF0000"/>
-        </w:rPr>
-        <w:t xml:space="preserve">Inserir imagem de </w:t>
-      </w:r>
-      <w:r>
-        <w:rPr>
-          <w:b/>
-          <w:bCs/>
-          <w:color w:val="FF0000"/>
-        </w:rPr>
-        <w:t>casos não contemplados</w:t>
-      </w:r>
-    </w:p>
-    <w:p>
-      <w:pPr>
-        <w:ind w:firstLine="1004"/>
-        <w:jc w:val="center"/>
-        <w:rPr>
-          <w:b/>
-          <w:bCs/>
-          <w:color w:val="FF0000"/>
-        </w:rPr>
-      </w:pPr>
-    </w:p>
-    <w:p>
-      <w:pPr>
-        <w:ind w:firstLine="1004"/>
-        <w:jc w:val="center"/>
-        <w:rPr>
-          <w:b/>
-          <w:bCs/>
-          <w:color w:val="FF0000"/>
-        </w:rPr>
       </w:pPr>
     </w:p>
     <w:p/>
@@ -5496,20 +6097,21 @@
         <w:t xml:space="preserve"> </w:t>
       </w:r>
       <w:proofErr w:type="spellStart"/>
-      <w:proofErr w:type="gramStart"/>
       <w:r>
         <w:t>Excipients</w:t>
       </w:r>
       <w:proofErr w:type="spellEnd"/>
       <w:r>
-        <w:t>[</w:t>
-      </w:r>
-      <w:proofErr w:type="gramEnd"/>
-      <w:r>
-        <w:t>28]</w:t>
-      </w:r>
-      <w:r>
-        <w:t xml:space="preserve">. No documento </w:t>
+        <w:t>[28]</w:t>
+      </w:r>
+      <w:r>
+        <w:t xml:space="preserve">. </w:t>
+      </w:r>
+      <w:r>
+        <w:t>O</w:t>
+      </w:r>
+      <w:r>
+        <w:t xml:space="preserve"> documento </w:t>
       </w:r>
       <w:r>
         <w:t xml:space="preserve">resume-se em um </w:t>
@@ -5825,23 +6427,7 @@
           <w:b/>
           <w:bCs/>
         </w:rPr>
-        <w:t xml:space="preserve">Extração de dados financeiros com </w:t>
-      </w:r>
-      <w:proofErr w:type="gramStart"/>
-      <w:r>
-        <w:rPr>
-          <w:b/>
-          <w:bCs/>
-        </w:rPr>
-        <w:t>um web</w:t>
-      </w:r>
-      <w:proofErr w:type="gramEnd"/>
-      <w:r>
-        <w:rPr>
-          <w:b/>
-          <w:bCs/>
-        </w:rPr>
-        <w:t xml:space="preserve"> scraper: um estudo sobre a rentabilidade dos dividendos</w:t>
+        <w:t>Extração de dados financeiros com um web scraper: um estudo sobre a rentabilidade dos dividendos</w:t>
       </w:r>
       <w:r>
         <w:t xml:space="preserve">, 2019. </w:t>
@@ -6085,7 +6671,7 @@
       <w:r>
         <w:t xml:space="preserve"> &lt;</w:t>
       </w:r>
-      <w:hyperlink r:id="rId28" w:history="1">
+      <w:hyperlink r:id="rId37" w:history="1">
         <w:r>
           <w:rPr>
             <w:rStyle w:val="Hyperlink"/>
@@ -6660,7 +7246,7 @@
       <w:r>
         <w:t xml:space="preserve"> &lt;</w:t>
       </w:r>
-      <w:hyperlink r:id="rId29" w:history="1">
+      <w:hyperlink r:id="rId38" w:history="1">
         <w:r>
           <w:rPr>
             <w:rStyle w:val="Hyperlink"/>
@@ -6725,7 +7311,7 @@
       <w:r>
         <w:t xml:space="preserve">  &lt;</w:t>
       </w:r>
-      <w:hyperlink r:id="rId30" w:history="1">
+      <w:hyperlink r:id="rId39" w:history="1">
         <w:r>
           <w:rPr>
             <w:rStyle w:val="Hyperlink"/>
@@ -6765,7 +7351,7 @@
       <w:r>
         <w:t>&lt;</w:t>
       </w:r>
-      <w:hyperlink r:id="rId31" w:history="1">
+      <w:hyperlink r:id="rId40" w:history="1">
         <w:r>
           <w:rPr>
             <w:rStyle w:val="Hyperlink"/>
@@ -6897,7 +7483,7 @@
       <w:r>
         <w:t>. &lt;</w:t>
       </w:r>
-      <w:hyperlink r:id="rId32" w:history="1">
+      <w:hyperlink r:id="rId41" w:history="1">
         <w:r>
           <w:rPr>
             <w:rStyle w:val="Hyperlink"/>
@@ -6931,7 +7517,7 @@
       <w:r>
         <w:t xml:space="preserve"> </w:t>
       </w:r>
-      <w:hyperlink r:id="rId33" w:history="1">
+      <w:hyperlink r:id="rId42" w:history="1">
         <w:r>
           <w:rPr>
             <w:rStyle w:val="Hyperlink"/>
@@ -7067,7 +7653,7 @@
       <w:r>
         <w:t xml:space="preserve"> &lt;</w:t>
       </w:r>
-      <w:hyperlink r:id="rId34" w:history="1">
+      <w:hyperlink r:id="rId43" w:history="1">
         <w:r>
           <w:rPr>
             <w:rStyle w:val="Hyperlink"/>
@@ -7112,7 +7698,7 @@
       <w:r>
         <w:t xml:space="preserve"> &lt;</w:t>
       </w:r>
-      <w:hyperlink r:id="rId35" w:history="1">
+      <w:hyperlink r:id="rId44" w:history="1">
         <w:r>
           <w:rPr>
             <w:rStyle w:val="Hyperlink"/>
@@ -7141,7 +7727,7 @@
       <w:r>
         <w:t xml:space="preserve"> &lt;</w:t>
       </w:r>
-      <w:hyperlink r:id="rId36" w:history="1">
+      <w:hyperlink r:id="rId45" w:history="1">
         <w:r>
           <w:rPr>
             <w:rStyle w:val="Hyperlink"/>
@@ -7178,7 +7764,7 @@
       <w:r>
         <w:t xml:space="preserve">&lt; </w:t>
       </w:r>
-      <w:hyperlink r:id="rId37" w:history="1">
+      <w:hyperlink r:id="rId46" w:history="1">
         <w:r>
           <w:rPr>
             <w:rStyle w:val="Hyperlink"/>
@@ -7210,7 +7796,7 @@
       <w:r>
         <w:t xml:space="preserve"> &lt;</w:t>
       </w:r>
-      <w:hyperlink r:id="rId38" w:history="1">
+      <w:hyperlink r:id="rId47" w:history="1">
         <w:r>
           <w:rPr>
             <w:rStyle w:val="Hyperlink"/>
@@ -7417,7 +8003,7 @@
       <w:r>
         <w:t>Ao acessar a página principal de consulta ao bulário (</w:t>
       </w:r>
-      <w:hyperlink r:id="rId39" w:history="1">
+      <w:hyperlink r:id="rId48" w:history="1">
         <w:r>
           <w:rPr>
             <w:rStyle w:val="Hyperlink"/>
@@ -7461,7 +8047,7 @@
                     </pic:cNvPicPr>
                   </pic:nvPicPr>
                   <pic:blipFill>
-                    <a:blip r:embed="rId40">
+                    <a:blip r:embed="rId49">
                       <a:extLst>
                         <a:ext uri="{28A0092B-C50C-407E-A947-70E740481C1C}">
                           <a14:useLocalDpi xmlns:a14="http://schemas.microsoft.com/office/drawing/2010/main" val="0"/>
@@ -7537,7 +8123,7 @@
                     </pic:cNvPicPr>
                   </pic:nvPicPr>
                   <pic:blipFill>
-                    <a:blip r:embed="rId41">
+                    <a:blip r:embed="rId50">
                       <a:extLst>
                         <a:ext uri="{28A0092B-C50C-407E-A947-70E740481C1C}">
                           <a14:useLocalDpi xmlns:a14="http://schemas.microsoft.com/office/drawing/2010/main" val="0"/>
@@ -7628,7 +8214,7 @@
                     <pic:cNvPicPr/>
                   </pic:nvPicPr>
                   <pic:blipFill>
-                    <a:blip r:embed="rId42"/>
+                    <a:blip r:embed="rId51"/>
                     <a:stretch>
                       <a:fillRect/>
                     </a:stretch>
@@ -7744,7 +8330,7 @@
       </w:pPr>
     </w:p>
     <w:sectPr>
-      <w:headerReference w:type="default" r:id="rId43"/>
+      <w:headerReference w:type="default" r:id="rId52"/>
       <w:type w:val="oddPage"/>
       <w:pgSz w:w="11907" w:h="16840" w:code="9"/>
       <w:pgMar w:top="1701" w:right="1134" w:bottom="1531" w:left="1701" w:header="907" w:footer="1701" w:gutter="0"/>
@@ -9430,6 +10016,92 @@
     </w:lvl>
   </w:abstractNum>
   <w:abstractNum w:abstractNumId="9" w15:restartNumberingAfterBreak="0">
+    <w:nsid w:val="35831655"/>
+    <w:multiLevelType w:val="hybridMultilevel"/>
+    <w:tmpl w:val="C4F45D16"/>
+    <w:lvl w:ilvl="0" w:tplc="0416000F">
+      <w:start w:val="1"/>
+      <w:numFmt w:val="decimal"/>
+      <w:lvlText w:val="%1."/>
+      <w:lvlJc w:val="left"/>
+      <w:pPr>
+        <w:ind w:left="720" w:hanging="360"/>
+      </w:pPr>
+    </w:lvl>
+    <w:lvl w:ilvl="1" w:tplc="04160019" w:tentative="1">
+      <w:start w:val="1"/>
+      <w:numFmt w:val="lowerLetter"/>
+      <w:lvlText w:val="%2."/>
+      <w:lvlJc w:val="left"/>
+      <w:pPr>
+        <w:ind w:left="1440" w:hanging="360"/>
+      </w:pPr>
+    </w:lvl>
+    <w:lvl w:ilvl="2" w:tplc="0416001B" w:tentative="1">
+      <w:start w:val="1"/>
+      <w:numFmt w:val="lowerRoman"/>
+      <w:lvlText w:val="%3."/>
+      <w:lvlJc w:val="right"/>
+      <w:pPr>
+        <w:ind w:left="2160" w:hanging="180"/>
+      </w:pPr>
+    </w:lvl>
+    <w:lvl w:ilvl="3" w:tplc="0416000F" w:tentative="1">
+      <w:start w:val="1"/>
+      <w:numFmt w:val="decimal"/>
+      <w:lvlText w:val="%4."/>
+      <w:lvlJc w:val="left"/>
+      <w:pPr>
+        <w:ind w:left="2880" w:hanging="360"/>
+      </w:pPr>
+    </w:lvl>
+    <w:lvl w:ilvl="4" w:tplc="04160019" w:tentative="1">
+      <w:start w:val="1"/>
+      <w:numFmt w:val="lowerLetter"/>
+      <w:lvlText w:val="%5."/>
+      <w:lvlJc w:val="left"/>
+      <w:pPr>
+        <w:ind w:left="3600" w:hanging="360"/>
+      </w:pPr>
+    </w:lvl>
+    <w:lvl w:ilvl="5" w:tplc="0416001B" w:tentative="1">
+      <w:start w:val="1"/>
+      <w:numFmt w:val="lowerRoman"/>
+      <w:lvlText w:val="%6."/>
+      <w:lvlJc w:val="right"/>
+      <w:pPr>
+        <w:ind w:left="4320" w:hanging="180"/>
+      </w:pPr>
+    </w:lvl>
+    <w:lvl w:ilvl="6" w:tplc="0416000F" w:tentative="1">
+      <w:start w:val="1"/>
+      <w:numFmt w:val="decimal"/>
+      <w:lvlText w:val="%7."/>
+      <w:lvlJc w:val="left"/>
+      <w:pPr>
+        <w:ind w:left="5040" w:hanging="360"/>
+      </w:pPr>
+    </w:lvl>
+    <w:lvl w:ilvl="7" w:tplc="04160019" w:tentative="1">
+      <w:start w:val="1"/>
+      <w:numFmt w:val="lowerLetter"/>
+      <w:lvlText w:val="%8."/>
+      <w:lvlJc w:val="left"/>
+      <w:pPr>
+        <w:ind w:left="5760" w:hanging="360"/>
+      </w:pPr>
+    </w:lvl>
+    <w:lvl w:ilvl="8" w:tplc="0416001B" w:tentative="1">
+      <w:start w:val="1"/>
+      <w:numFmt w:val="lowerRoman"/>
+      <w:lvlText w:val="%9."/>
+      <w:lvlJc w:val="right"/>
+      <w:pPr>
+        <w:ind w:left="6480" w:hanging="180"/>
+      </w:pPr>
+    </w:lvl>
+  </w:abstractNum>
+  <w:abstractNum w:abstractNumId="10" w15:restartNumberingAfterBreak="0">
     <w:nsid w:val="3BE03530"/>
     <w:multiLevelType w:val="hybridMultilevel"/>
     <w:tmpl w:val="5ADE786C"/>
@@ -9569,7 +10241,7 @@
       </w:rPr>
     </w:lvl>
   </w:abstractNum>
-  <w:abstractNum w:abstractNumId="10" w15:restartNumberingAfterBreak="0">
+  <w:abstractNum w:abstractNumId="11" w15:restartNumberingAfterBreak="0">
     <w:nsid w:val="3D552046"/>
     <w:multiLevelType w:val="hybridMultilevel"/>
     <w:tmpl w:val="AB76702A"/>
@@ -9709,7 +10381,7 @@
       </w:rPr>
     </w:lvl>
   </w:abstractNum>
-  <w:abstractNum w:abstractNumId="11" w15:restartNumberingAfterBreak="0">
+  <w:abstractNum w:abstractNumId="12" w15:restartNumberingAfterBreak="0">
     <w:nsid w:val="3D92489F"/>
     <w:multiLevelType w:val="hybridMultilevel"/>
     <w:tmpl w:val="9C748E1C"/>
@@ -9822,7 +10494,7 @@
       </w:rPr>
     </w:lvl>
   </w:abstractNum>
-  <w:abstractNum w:abstractNumId="12" w15:restartNumberingAfterBreak="0">
+  <w:abstractNum w:abstractNumId="13" w15:restartNumberingAfterBreak="0">
     <w:nsid w:val="3F33433E"/>
     <w:multiLevelType w:val="hybridMultilevel"/>
     <w:tmpl w:val="20D61B66"/>
@@ -9935,7 +10607,7 @@
       </w:rPr>
     </w:lvl>
   </w:abstractNum>
-  <w:abstractNum w:abstractNumId="13" w15:restartNumberingAfterBreak="0">
+  <w:abstractNum w:abstractNumId="14" w15:restartNumberingAfterBreak="0">
     <w:nsid w:val="419C4BE4"/>
     <w:multiLevelType w:val="hybridMultilevel"/>
     <w:tmpl w:val="498CE526"/>
@@ -10075,7 +10747,7 @@
       </w:rPr>
     </w:lvl>
   </w:abstractNum>
-  <w:abstractNum w:abstractNumId="14" w15:restartNumberingAfterBreak="0">
+  <w:abstractNum w:abstractNumId="15" w15:restartNumberingAfterBreak="0">
     <w:nsid w:val="41C44C0F"/>
     <w:multiLevelType w:val="multilevel"/>
     <w:tmpl w:val="DB2499C2"/>
@@ -10224,7 +10896,7 @@
       </w:rPr>
     </w:lvl>
   </w:abstractNum>
-  <w:abstractNum w:abstractNumId="15" w15:restartNumberingAfterBreak="0">
+  <w:abstractNum w:abstractNumId="16" w15:restartNumberingAfterBreak="0">
     <w:nsid w:val="427D6E6A"/>
     <w:multiLevelType w:val="hybridMultilevel"/>
     <w:tmpl w:val="3A30917A"/>
@@ -10364,7 +11036,7 @@
       </w:rPr>
     </w:lvl>
   </w:abstractNum>
-  <w:abstractNum w:abstractNumId="16" w15:restartNumberingAfterBreak="0">
+  <w:abstractNum w:abstractNumId="17" w15:restartNumberingAfterBreak="0">
     <w:nsid w:val="481D3EB8"/>
     <w:multiLevelType w:val="hybridMultilevel"/>
     <w:tmpl w:val="94B8ECDA"/>
@@ -10504,7 +11176,7 @@
       </w:rPr>
     </w:lvl>
   </w:abstractNum>
-  <w:abstractNum w:abstractNumId="17" w15:restartNumberingAfterBreak="0">
+  <w:abstractNum w:abstractNumId="18" w15:restartNumberingAfterBreak="0">
     <w:nsid w:val="66743F37"/>
     <w:multiLevelType w:val="hybridMultilevel"/>
     <w:tmpl w:val="95BAA0EA"/>
@@ -10644,7 +11316,7 @@
       </w:rPr>
     </w:lvl>
   </w:abstractNum>
-  <w:abstractNum w:abstractNumId="18" w15:restartNumberingAfterBreak="0">
+  <w:abstractNum w:abstractNumId="19" w15:restartNumberingAfterBreak="0">
     <w:nsid w:val="69192576"/>
     <w:multiLevelType w:val="hybridMultilevel"/>
     <w:tmpl w:val="CB2A9E82"/>
@@ -10730,7 +11402,7 @@
       </w:pPr>
     </w:lvl>
   </w:abstractNum>
-  <w:abstractNum w:abstractNumId="19" w15:restartNumberingAfterBreak="0">
+  <w:abstractNum w:abstractNumId="20" w15:restartNumberingAfterBreak="0">
     <w:nsid w:val="69B05F68"/>
     <w:multiLevelType w:val="hybridMultilevel"/>
     <w:tmpl w:val="D96C9BBE"/>
@@ -10843,7 +11515,7 @@
       </w:rPr>
     </w:lvl>
   </w:abstractNum>
-  <w:abstractNum w:abstractNumId="20" w15:restartNumberingAfterBreak="0">
+  <w:abstractNum w:abstractNumId="21" w15:restartNumberingAfterBreak="0">
     <w:nsid w:val="6ED06AF0"/>
     <w:multiLevelType w:val="hybridMultilevel"/>
     <w:tmpl w:val="755E0164"/>
@@ -10983,7 +11655,7 @@
       </w:rPr>
     </w:lvl>
   </w:abstractNum>
-  <w:abstractNum w:abstractNumId="21" w15:restartNumberingAfterBreak="0">
+  <w:abstractNum w:abstractNumId="22" w15:restartNumberingAfterBreak="0">
     <w:nsid w:val="70DE48F1"/>
     <w:multiLevelType w:val="hybridMultilevel"/>
     <w:tmpl w:val="0B180CEE"/>
@@ -11100,7 +11772,7 @@
       </w:pPr>
     </w:lvl>
   </w:abstractNum>
-  <w:abstractNum w:abstractNumId="22" w15:restartNumberingAfterBreak="0">
+  <w:abstractNum w:abstractNumId="23" w15:restartNumberingAfterBreak="0">
     <w:nsid w:val="779730AF"/>
     <w:multiLevelType w:val="hybridMultilevel"/>
     <w:tmpl w:val="FAFE82D4"/>
@@ -11189,7 +11861,7 @@
       </w:pPr>
     </w:lvl>
   </w:abstractNum>
-  <w:abstractNum w:abstractNumId="23" w15:restartNumberingAfterBreak="0">
+  <w:abstractNum w:abstractNumId="24" w15:restartNumberingAfterBreak="0">
     <w:nsid w:val="7B6D44F3"/>
     <w:multiLevelType w:val="multilevel"/>
     <w:tmpl w:val="20FA66B6"/>
@@ -11312,10 +11984,10 @@
     </w:lvl>
   </w:abstractNum>
   <w:num w:numId="1">
-    <w:abstractNumId w:val="23"/>
+    <w:abstractNumId w:val="24"/>
   </w:num>
   <w:num w:numId="2">
-    <w:abstractNumId w:val="21"/>
+    <w:abstractNumId w:val="22"/>
   </w:num>
   <w:num w:numId="3">
     <w:abstractNumId w:val="3"/>
@@ -11327,52 +11999,52 @@
     <w:abstractNumId w:val="5"/>
   </w:num>
   <w:num w:numId="6">
-    <w:abstractNumId w:val="23"/>
+    <w:abstractNumId w:val="24"/>
   </w:num>
   <w:num w:numId="7">
-    <w:abstractNumId w:val="9"/>
+    <w:abstractNumId w:val="10"/>
   </w:num>
   <w:num w:numId="8">
     <w:abstractNumId w:val="4"/>
   </w:num>
   <w:num w:numId="9">
-    <w:abstractNumId w:val="23"/>
+    <w:abstractNumId w:val="24"/>
   </w:num>
   <w:num w:numId="10">
-    <w:abstractNumId w:val="23"/>
+    <w:abstractNumId w:val="24"/>
   </w:num>
   <w:num w:numId="11">
-    <w:abstractNumId w:val="23"/>
+    <w:abstractNumId w:val="24"/>
   </w:num>
   <w:num w:numId="12">
     <w:abstractNumId w:val="2"/>
   </w:num>
   <w:num w:numId="13">
-    <w:abstractNumId w:val="23"/>
+    <w:abstractNumId w:val="24"/>
   </w:num>
   <w:num w:numId="14">
-    <w:abstractNumId w:val="23"/>
+    <w:abstractNumId w:val="24"/>
   </w:num>
   <w:num w:numId="15">
-    <w:abstractNumId w:val="23"/>
+    <w:abstractNumId w:val="24"/>
   </w:num>
   <w:num w:numId="16">
-    <w:abstractNumId w:val="23"/>
+    <w:abstractNumId w:val="24"/>
   </w:num>
   <w:num w:numId="17">
-    <w:abstractNumId w:val="23"/>
+    <w:abstractNumId w:val="24"/>
   </w:num>
   <w:num w:numId="18">
-    <w:abstractNumId w:val="20"/>
+    <w:abstractNumId w:val="21"/>
   </w:num>
   <w:num w:numId="19">
-    <w:abstractNumId w:val="23"/>
+    <w:abstractNumId w:val="24"/>
   </w:num>
   <w:num w:numId="20">
-    <w:abstractNumId w:val="17"/>
+    <w:abstractNumId w:val="18"/>
   </w:num>
   <w:num w:numId="21">
-    <w:abstractNumId w:val="10"/>
+    <w:abstractNumId w:val="11"/>
   </w:num>
   <w:num w:numId="22">
     <w:abstractNumId w:val="1"/>
@@ -11381,34 +12053,34 @@
     <w:abstractNumId w:val="0"/>
   </w:num>
   <w:num w:numId="24">
-    <w:abstractNumId w:val="23"/>
+    <w:abstractNumId w:val="24"/>
   </w:num>
   <w:num w:numId="25">
-    <w:abstractNumId w:val="13"/>
+    <w:abstractNumId w:val="14"/>
   </w:num>
   <w:num w:numId="26">
-    <w:abstractNumId w:val="15"/>
+    <w:abstractNumId w:val="16"/>
   </w:num>
   <w:num w:numId="27">
-    <w:abstractNumId w:val="16"/>
+    <w:abstractNumId w:val="17"/>
   </w:num>
   <w:num w:numId="28">
-    <w:abstractNumId w:val="14"/>
+    <w:abstractNumId w:val="15"/>
   </w:num>
   <w:num w:numId="29">
     <w:abstractNumId w:val="8"/>
   </w:num>
   <w:num w:numId="30">
-    <w:abstractNumId w:val="23"/>
+    <w:abstractNumId w:val="24"/>
   </w:num>
   <w:num w:numId="31">
-    <w:abstractNumId w:val="23"/>
+    <w:abstractNumId w:val="24"/>
   </w:num>
   <w:num w:numId="32">
-    <w:abstractNumId w:val="18"/>
+    <w:abstractNumId w:val="19"/>
   </w:num>
   <w:num w:numId="33">
-    <w:abstractNumId w:val="23"/>
+    <w:abstractNumId w:val="24"/>
     <w:lvlOverride w:ilvl="0">
       <w:startOverride w:val="1"/>
     </w:lvlOverride>
@@ -11438,22 +12110,22 @@
     </w:lvlOverride>
   </w:num>
   <w:num w:numId="34">
-    <w:abstractNumId w:val="23"/>
+    <w:abstractNumId w:val="24"/>
   </w:num>
   <w:num w:numId="35">
-    <w:abstractNumId w:val="22"/>
+    <w:abstractNumId w:val="23"/>
   </w:num>
   <w:num w:numId="36">
     <w:abstractNumId w:val="7"/>
   </w:num>
   <w:num w:numId="37">
-    <w:abstractNumId w:val="11"/>
+    <w:abstractNumId w:val="12"/>
   </w:num>
   <w:num w:numId="38">
-    <w:abstractNumId w:val="12"/>
+    <w:abstractNumId w:val="13"/>
   </w:num>
   <w:num w:numId="39">
-    <w:abstractNumId w:val="23"/>
+    <w:abstractNumId w:val="24"/>
     <w:lvlOverride w:ilvl="0">
       <w:startOverride w:val="1"/>
     </w:lvlOverride>
@@ -11483,7 +12155,10 @@
     </w:lvlOverride>
   </w:num>
   <w:num w:numId="40">
-    <w:abstractNumId w:val="19"/>
+    <w:abstractNumId w:val="20"/>
+  </w:num>
+  <w:num w:numId="41">
+    <w:abstractNumId w:val="9"/>
   </w:num>
 </w:numbering>
 </file>

</xml_diff>

<commit_message>
fechando subtópico Extração dos excipientes
fechando subtópico Extração dos excipientes
</commit_message>
<xml_diff>
--- a/TCC - Marcello Telles e Yasmim Lima.docx
+++ b/TCC - Marcello Telles e Yasmim Lima.docx
@@ -1639,6 +1639,7 @@
         <w:t xml:space="preserve"> </w:t>
       </w:r>
       <w:proofErr w:type="spellStart"/>
+      <w:proofErr w:type="gramStart"/>
       <w:r>
         <w:rPr>
           <w:i/>
@@ -1649,6 +1650,7 @@
       <w:r>
         <w:t>[</w:t>
       </w:r>
+      <w:proofErr w:type="gramEnd"/>
       <w:r>
         <w:t>19</w:t>
       </w:r>
@@ -2699,12 +2701,17 @@
               <w:t>“</w:t>
             </w:r>
             <w:proofErr w:type="spellStart"/>
+            <w:proofErr w:type="gramStart"/>
             <w:r>
               <w:t>txtEmpresa</w:t>
             </w:r>
             <w:proofErr w:type="spellEnd"/>
             <w:r>
-              <w:t xml:space="preserve">“: empresa </w:t>
+              <w:t>“</w:t>
+            </w:r>
+            <w:proofErr w:type="gramEnd"/>
+            <w:r>
+              <w:t xml:space="preserve">: empresa </w:t>
             </w:r>
             <w:proofErr w:type="spellStart"/>
             <w:r>
@@ -4653,6 +4660,7 @@
         <w:t xml:space="preserve">Verificou-se que a estrutura do documento das bulas segue um padrão e os excipientes desejados para esse estudo são encontrados no tópico “COMPOSIÇÃO”, portanto é feito uma busca, com o método </w:t>
       </w:r>
       <w:proofErr w:type="spellStart"/>
+      <w:proofErr w:type="gramStart"/>
       <w:r>
         <w:rPr>
           <w:i/>
@@ -4662,7 +4670,11 @@
       </w:r>
       <w:proofErr w:type="spellEnd"/>
       <w:r>
-        <w:t xml:space="preserve">() em </w:t>
+        <w:t>(</w:t>
+      </w:r>
+      <w:proofErr w:type="gramEnd"/>
+      <w:r>
+        <w:t xml:space="preserve">) em </w:t>
       </w:r>
       <w:proofErr w:type="spellStart"/>
       <w:r>
@@ -4754,7 +4766,6 @@
     </w:p>
     <w:p>
       <w:pPr>
-        <w:ind w:firstLine="1004"/>
         <w:jc w:val="center"/>
         <w:rPr>
           <w:sz w:val="22"/>
@@ -4911,7 +4922,6 @@
     </w:p>
     <w:p>
       <w:pPr>
-        <w:ind w:firstLine="1004"/>
         <w:jc w:val="center"/>
         <w:rPr>
           <w:sz w:val="22"/>
@@ -4930,28 +4940,7 @@
           <w:sz w:val="22"/>
           <w:szCs w:val="22"/>
         </w:rPr>
-        <w:t>1</w:t>
-      </w:r>
-      <w:r>
-        <w:rPr>
-          <w:sz w:val="22"/>
-          <w:szCs w:val="22"/>
-        </w:rPr>
-        <w:t>3</w:t>
-      </w:r>
-      <w:r>
-        <w:rPr>
-          <w:sz w:val="22"/>
-          <w:szCs w:val="22"/>
-        </w:rPr>
-        <w:t xml:space="preserve"> – Exemplo de bula contemplada no CASO </w:t>
-      </w:r>
-      <w:r>
-        <w:rPr>
-          <w:sz w:val="22"/>
-          <w:szCs w:val="22"/>
-        </w:rPr>
-        <w:t>2.</w:t>
+        <w:t>13 – Exemplo de bula contemplada no CASO 2.</w:t>
       </w:r>
     </w:p>
     <w:p/>
@@ -5045,7 +5034,6 @@
     </w:p>
     <w:p>
       <w:pPr>
-        <w:ind w:firstLine="1004"/>
         <w:jc w:val="center"/>
         <w:rPr>
           <w:sz w:val="22"/>
@@ -5064,28 +5052,7 @@
           <w:sz w:val="22"/>
           <w:szCs w:val="22"/>
         </w:rPr>
-        <w:t>1</w:t>
-      </w:r>
-      <w:r>
-        <w:rPr>
-          <w:sz w:val="22"/>
-          <w:szCs w:val="22"/>
-        </w:rPr>
-        <w:t>4</w:t>
-      </w:r>
-      <w:r>
-        <w:rPr>
-          <w:sz w:val="22"/>
-          <w:szCs w:val="22"/>
-        </w:rPr>
-        <w:t xml:space="preserve"> – Exemplo de bula contemplada no CASO </w:t>
-      </w:r>
-      <w:r>
-        <w:rPr>
-          <w:sz w:val="22"/>
-          <w:szCs w:val="22"/>
-        </w:rPr>
-        <w:t>3.</w:t>
+        <w:t>14 – Exemplo de bula contemplada no CASO 3.</w:t>
       </w:r>
     </w:p>
     <w:p>
@@ -5126,7 +5093,6 @@
     </w:p>
     <w:p>
       <w:pPr>
-        <w:ind w:firstLine="1004"/>
         <w:jc w:val="center"/>
         <w:rPr>
           <w:sz w:val="22"/>
@@ -5199,42 +5165,21 @@
           <w:sz w:val="22"/>
           <w:szCs w:val="22"/>
         </w:rPr>
-        <w:t>1</w:t>
+        <w:t xml:space="preserve">15 – Exemplo de bula </w:t>
       </w:r>
       <w:r>
         <w:rPr>
           <w:sz w:val="22"/>
           <w:szCs w:val="22"/>
         </w:rPr>
-        <w:t>5</w:t>
+        <w:t>c</w:t>
       </w:r>
       <w:r>
         <w:rPr>
           <w:sz w:val="22"/>
           <w:szCs w:val="22"/>
         </w:rPr>
-        <w:t xml:space="preserve"> – Exemplo de bula </w:t>
-      </w:r>
-      <w:r>
-        <w:rPr>
-          <w:sz w:val="22"/>
-          <w:szCs w:val="22"/>
-        </w:rPr>
-        <w:t>c</w:t>
-      </w:r>
-      <w:r>
-        <w:rPr>
-          <w:sz w:val="22"/>
-          <w:szCs w:val="22"/>
-        </w:rPr>
-        <w:t xml:space="preserve">ontemplada no CASO </w:t>
-      </w:r>
-      <w:r>
-        <w:rPr>
-          <w:sz w:val="22"/>
-          <w:szCs w:val="22"/>
-        </w:rPr>
-        <w:t>4.</w:t>
+        <w:t>ontemplada no CASO 4.</w:t>
       </w:r>
     </w:p>
     <w:p/>
@@ -5327,7 +5272,6 @@
     </w:p>
     <w:p>
       <w:pPr>
-        <w:ind w:firstLine="1004"/>
         <w:jc w:val="center"/>
         <w:rPr>
           <w:sz w:val="22"/>
@@ -5346,28 +5290,7 @@
           <w:sz w:val="22"/>
           <w:szCs w:val="22"/>
         </w:rPr>
-        <w:t>1</w:t>
-      </w:r>
-      <w:r>
-        <w:rPr>
-          <w:sz w:val="22"/>
-          <w:szCs w:val="22"/>
-        </w:rPr>
-        <w:t>6</w:t>
-      </w:r>
-      <w:r>
-        <w:rPr>
-          <w:sz w:val="22"/>
-          <w:szCs w:val="22"/>
-        </w:rPr>
-        <w:t xml:space="preserve"> – Exemplo de bula contemplada no CASO </w:t>
-      </w:r>
-      <w:r>
-        <w:rPr>
-          <w:sz w:val="22"/>
-          <w:szCs w:val="22"/>
-        </w:rPr>
-        <w:t>5.</w:t>
+        <w:t>16 – Exemplo de bula contemplada no CASO 5.</w:t>
       </w:r>
     </w:p>
     <w:p>
@@ -5446,6 +5369,29 @@
     </w:p>
     <w:p>
       <w:pPr>
+        <w:jc w:val="center"/>
+        <w:rPr>
+          <w:sz w:val="22"/>
+          <w:szCs w:val="22"/>
+        </w:rPr>
+      </w:pPr>
+      <w:r>
+        <w:rPr>
+          <w:sz w:val="22"/>
+          <w:szCs w:val="22"/>
+        </w:rPr>
+        <w:t xml:space="preserve">Figura </w:t>
+      </w:r>
+      <w:r>
+        <w:rPr>
+          <w:sz w:val="22"/>
+          <w:szCs w:val="22"/>
+        </w:rPr>
+        <w:t>17 – Exemplo de bula contemplada no CASO 6.</w:t>
+      </w:r>
+    </w:p>
+    <w:p>
+      <w:pPr>
         <w:ind w:firstLine="1004"/>
         <w:jc w:val="center"/>
         <w:rPr>
@@ -5453,53 +5399,15 @@
           <w:szCs w:val="22"/>
         </w:rPr>
       </w:pPr>
-      <w:r>
+    </w:p>
+    <w:p>
+      <w:pPr>
+        <w:ind w:firstLine="1004"/>
+        <w:jc w:val="center"/>
         <w:rPr>
           <w:sz w:val="22"/>
           <w:szCs w:val="22"/>
         </w:rPr>
-        <w:t xml:space="preserve">Figura </w:t>
-      </w:r>
-      <w:r>
-        <w:rPr>
-          <w:sz w:val="22"/>
-          <w:szCs w:val="22"/>
-        </w:rPr>
-        <w:t>17</w:t>
-      </w:r>
-      <w:r>
-        <w:rPr>
-          <w:sz w:val="22"/>
-          <w:szCs w:val="22"/>
-        </w:rPr>
-        <w:t xml:space="preserve"> – Exemplo de bula contemplada no CASO </w:t>
-      </w:r>
-      <w:r>
-        <w:rPr>
-          <w:sz w:val="22"/>
-          <w:szCs w:val="22"/>
-        </w:rPr>
-        <w:t>6.</w:t>
-      </w:r>
-    </w:p>
-    <w:p>
-      <w:pPr>
-        <w:ind w:firstLine="1004"/>
-        <w:jc w:val="center"/>
-        <w:rPr>
-          <w:sz w:val="22"/>
-          <w:szCs w:val="22"/>
-        </w:rPr>
-      </w:pPr>
-    </w:p>
-    <w:p>
-      <w:pPr>
-        <w:ind w:firstLine="1004"/>
-        <w:jc w:val="center"/>
-        <w:rPr>
-          <w:sz w:val="22"/>
-          <w:szCs w:val="22"/>
-        </w:rPr>
       </w:pPr>
     </w:p>
     <w:p>
@@ -5528,7 +5436,6 @@
     </w:p>
     <w:p>
       <w:pPr>
-        <w:ind w:firstLine="1004"/>
         <w:jc w:val="center"/>
         <w:rPr>
           <w:sz w:val="22"/>
@@ -5601,28 +5508,7 @@
           <w:sz w:val="22"/>
           <w:szCs w:val="22"/>
         </w:rPr>
-        <w:t>1</w:t>
-      </w:r>
-      <w:r>
-        <w:rPr>
-          <w:sz w:val="22"/>
-          <w:szCs w:val="22"/>
-        </w:rPr>
-        <w:t>8</w:t>
-      </w:r>
-      <w:r>
-        <w:rPr>
-          <w:sz w:val="22"/>
-          <w:szCs w:val="22"/>
-        </w:rPr>
-        <w:t xml:space="preserve"> – Exemplo de bula contemplada no CASO </w:t>
-      </w:r>
-      <w:r>
-        <w:rPr>
-          <w:sz w:val="22"/>
-          <w:szCs w:val="22"/>
-        </w:rPr>
-        <w:t>7.</w:t>
+        <w:t>18 – Exemplo de bula contemplada no CASO 7.</w:t>
       </w:r>
     </w:p>
     <w:p>
@@ -5722,183 +5608,176 @@
           <w:sz w:val="22"/>
           <w:szCs w:val="22"/>
         </w:rPr>
-        <w:t>1</w:t>
-      </w:r>
-      <w:r>
+        <w:t>19 – Exemplo de bula contemplada no CASO 8.</w:t>
+      </w:r>
+    </w:p>
+    <w:p>
+      <w:pPr>
+        <w:ind w:firstLine="1004"/>
+      </w:pPr>
+    </w:p>
+    <w:p>
+      <w:r>
+        <w:rPr>
+          <w:b/>
+          <w:bCs/>
+          <w:noProof/>
+          <w:color w:val="FF0000"/>
+        </w:rPr>
+        <w:drawing>
+          <wp:anchor distT="0" distB="0" distL="114300" distR="114300" simplePos="0" relativeHeight="251670528" behindDoc="0" locked="0" layoutInCell="1" allowOverlap="1" wp14:anchorId="18713ADB" wp14:editId="65693371">
+            <wp:simplePos x="0" y="0"/>
+            <wp:positionH relativeFrom="margin">
+              <wp:align>right</wp:align>
+            </wp:positionH>
+            <wp:positionV relativeFrom="paragraph">
+              <wp:posOffset>266065</wp:posOffset>
+            </wp:positionV>
+            <wp:extent cx="5760720" cy="1286510"/>
+            <wp:effectExtent l="0" t="0" r="0" b="8890"/>
+            <wp:wrapSquare wrapText="bothSides"/>
+            <wp:docPr id="15" name="Imagem 15"/>
+            <wp:cNvGraphicFramePr>
+              <a:graphicFrameLocks xmlns:a="http://schemas.openxmlformats.org/drawingml/2006/main" noChangeAspect="1"/>
+            </wp:cNvGraphicFramePr>
+            <a:graphic xmlns:a="http://schemas.openxmlformats.org/drawingml/2006/main">
+              <a:graphicData uri="http://schemas.openxmlformats.org/drawingml/2006/picture">
+                <pic:pic xmlns:pic="http://schemas.openxmlformats.org/drawingml/2006/picture">
+                  <pic:nvPicPr>
+                    <pic:cNvPr id="0" name="Picture 1"/>
+                    <pic:cNvPicPr>
+                      <a:picLocks noChangeAspect="1" noChangeArrowheads="1"/>
+                    </pic:cNvPicPr>
+                  </pic:nvPicPr>
+                  <pic:blipFill rotWithShape="1">
+                    <a:blip r:embed="rId36">
+                      <a:extLst>
+                        <a:ext uri="{28A0092B-C50C-407E-A947-70E740481C1C}">
+                          <a14:useLocalDpi xmlns:a14="http://schemas.microsoft.com/office/drawing/2010/main" val="0"/>
+                        </a:ext>
+                      </a:extLst>
+                    </a:blip>
+                    <a:srcRect l="1322" r="1621"/>
+                    <a:stretch/>
+                  </pic:blipFill>
+                  <pic:spPr bwMode="auto">
+                    <a:xfrm>
+                      <a:off x="0" y="0"/>
+                      <a:ext cx="5760720" cy="1286510"/>
+                    </a:xfrm>
+                    <a:prstGeom prst="rect">
+                      <a:avLst/>
+                    </a:prstGeom>
+                    <a:noFill/>
+                    <a:ln>
+                      <a:noFill/>
+                    </a:ln>
+                    <a:extLst>
+                      <a:ext uri="{53640926-AAD7-44D8-BBD7-CCE9431645EC}">
+                        <a14:shadowObscured xmlns:a14="http://schemas.microsoft.com/office/drawing/2010/main"/>
+                      </a:ext>
+                    </a:extLst>
+                  </pic:spPr>
+                </pic:pic>
+              </a:graphicData>
+            </a:graphic>
+            <wp14:sizeRelH relativeFrom="margin">
+              <wp14:pctWidth>0</wp14:pctWidth>
+            </wp14:sizeRelH>
+            <wp14:sizeRelV relativeFrom="margin">
+              <wp14:pctHeight>0</wp14:pctHeight>
+            </wp14:sizeRelV>
+          </wp:anchor>
+        </w:drawing>
+      </w:r>
+      <w:r>
+        <w:rPr>
+          <w:b/>
+          <w:bCs/>
+        </w:rPr>
+        <w:t>CASO 9</w:t>
+      </w:r>
+      <w:r>
+        <w:t>:</w:t>
+      </w:r>
+      <w:r>
+        <w:t xml:space="preserve"> </w:t>
+      </w:r>
+      <w:r>
+        <w:t>Busca-se no intervalo entre “</w:t>
+      </w:r>
+      <w:r>
+        <w:t>quantidade suficiente de</w:t>
+      </w:r>
+      <w:r>
+        <w:t>” e “</w:t>
+      </w:r>
+      <w:r>
+        <w:t>como</w:t>
+      </w:r>
+      <w:r>
+        <w:t>”.</w:t>
+      </w:r>
+    </w:p>
+    <w:p>
+      <w:pPr>
+        <w:jc w:val="center"/>
         <w:rPr>
           <w:sz w:val="22"/>
           <w:szCs w:val="22"/>
         </w:rPr>
-        <w:t>9</w:t>
-      </w:r>
+      </w:pPr>
       <w:r>
         <w:rPr>
           <w:sz w:val="22"/>
           <w:szCs w:val="22"/>
         </w:rPr>
-        <w:t xml:space="preserve"> – Exemplo de bula contemplada no CASO </w:t>
+        <w:t xml:space="preserve">Figura </w:t>
       </w:r>
       <w:r>
         <w:rPr>
           <w:sz w:val="22"/>
           <w:szCs w:val="22"/>
         </w:rPr>
-        <w:t>8.</w:t>
-      </w:r>
-    </w:p>
+        <w:t>20 – Exemplo de bula contemplada no CASO 9.</w:t>
+      </w:r>
+    </w:p>
+    <w:p/>
     <w:p>
       <w:pPr>
         <w:ind w:firstLine="1004"/>
       </w:pPr>
-    </w:p>
-    <w:p>
-      <w:r>
-        <w:rPr>
-          <w:b/>
-          <w:bCs/>
-        </w:rPr>
-        <w:t>CASO 9</w:t>
-      </w:r>
-      <w:r>
-        <w:t>:</w:t>
+      <w:r>
+        <w:t xml:space="preserve">Conforme os dados são extraídos, os mesmos </w:t>
+      </w:r>
+      <w:r>
+        <w:t xml:space="preserve">são </w:t>
+      </w:r>
+      <w:r>
+        <w:t>guardados</w:t>
       </w:r>
       <w:r>
         <w:t xml:space="preserve"> </w:t>
       </w:r>
       <w:r>
-        <w:t>Busca-se no intervalo entre “</w:t>
-      </w:r>
-      <w:r>
-        <w:t>quantidade suficiente de</w:t>
-      </w:r>
-      <w:r>
-        <w:t>” e “</w:t>
-      </w:r>
-      <w:r>
-        <w:t>como</w:t>
-      </w:r>
-      <w:r>
-        <w:t>”.</w:t>
-      </w:r>
-    </w:p>
-    <w:p>
-      <w:pPr>
-        <w:ind w:firstLine="1004"/>
-        <w:jc w:val="center"/>
-        <w:rPr>
-          <w:b/>
-          <w:bCs/>
-          <w:color w:val="FF0000"/>
-        </w:rPr>
-      </w:pPr>
-      <w:r>
-        <w:rPr>
-          <w:b/>
-          <w:bCs/>
-          <w:color w:val="FF0000"/>
-        </w:rPr>
-        <w:t>Inserir imagem de exemplo</w:t>
-      </w:r>
-      <w:r>
-        <w:rPr>
-          <w:b/>
-          <w:bCs/>
-          <w:color w:val="FF0000"/>
-        </w:rPr>
-        <w:t xml:space="preserve"> </w:t>
-      </w:r>
-      <w:r>
-        <w:rPr>
-          <w:b/>
-          <w:bCs/>
-          <w:color w:val="FF0000"/>
-        </w:rPr>
-        <w:t xml:space="preserve">CASO </w:t>
-      </w:r>
-      <w:r>
-        <w:rPr>
-          <w:b/>
-          <w:bCs/>
-          <w:color w:val="FF0000"/>
-        </w:rPr>
-        <w:t>9</w:t>
-      </w:r>
-    </w:p>
-    <w:p>
-      <w:pPr>
-        <w:ind w:firstLine="1004"/>
-        <w:jc w:val="center"/>
-        <w:rPr>
-          <w:sz w:val="22"/>
-          <w:szCs w:val="22"/>
-        </w:rPr>
-      </w:pPr>
-      <w:r>
-        <w:rPr>
-          <w:sz w:val="22"/>
-          <w:szCs w:val="22"/>
-        </w:rPr>
-        <w:t xml:space="preserve">Figura </w:t>
-      </w:r>
-      <w:r>
-        <w:rPr>
-          <w:sz w:val="22"/>
-          <w:szCs w:val="22"/>
-        </w:rPr>
-        <w:t>20</w:t>
-      </w:r>
-      <w:r>
-        <w:rPr>
-          <w:sz w:val="22"/>
-          <w:szCs w:val="22"/>
-        </w:rPr>
-        <w:t xml:space="preserve"> – Exemplo de bula contemplada no CASO </w:t>
-      </w:r>
-      <w:r>
-        <w:rPr>
-          <w:sz w:val="22"/>
-          <w:szCs w:val="22"/>
-        </w:rPr>
-        <w:t>9.</w:t>
-      </w:r>
-    </w:p>
-    <w:p>
-      <w:pPr>
-        <w:ind w:firstLine="1004"/>
-        <w:jc w:val="center"/>
-        <w:rPr>
-          <w:b/>
-          <w:bCs/>
-          <w:color w:val="FF0000"/>
-        </w:rPr>
-      </w:pPr>
-    </w:p>
-    <w:p>
-      <w:pPr>
-        <w:ind w:firstLine="1004"/>
-      </w:pPr>
-    </w:p>
-    <w:p>
-      <w:pPr>
-        <w:ind w:firstLine="1004"/>
-      </w:pPr>
-      <w:r>
-        <w:t xml:space="preserve">Conforme os dados são extraídos, os mesmos </w:t>
-      </w:r>
-      <w:r>
-        <w:t xml:space="preserve">são </w:t>
-      </w:r>
-      <w:r>
-        <w:t>guardados</w:t>
-      </w:r>
-      <w:r>
-        <w:t xml:space="preserve"> </w:t>
-      </w:r>
-      <w:r>
         <w:t xml:space="preserve">em um arquivo JSON que relaciona as formulações aos excipientes. </w:t>
       </w:r>
       <w:r>
-        <w:t xml:space="preserve">Casos que não são contemplados como os da imagem X, o sistema retornará vazio. </w:t>
+        <w:t xml:space="preserve">Os </w:t>
+      </w:r>
+      <w:proofErr w:type="spellStart"/>
+      <w:r>
+        <w:t>asos</w:t>
+      </w:r>
+      <w:proofErr w:type="spellEnd"/>
+      <w:r>
+        <w:t xml:space="preserve"> que não são contemplados como os da imagem </w:t>
+      </w:r>
+      <w:r>
+        <w:t>21</w:t>
+      </w:r>
+      <w:r>
+        <w:t xml:space="preserve">, o sistema retornará vazio. </w:t>
       </w:r>
     </w:p>
     <w:p>
@@ -5937,7 +5816,7 @@
                     <pic:cNvPicPr/>
                   </pic:nvPicPr>
                   <pic:blipFill>
-                    <a:blip r:embed="rId36">
+                    <a:blip r:embed="rId37">
                       <a:extLst>
                         <a:ext uri="{28A0092B-C50C-407E-A947-70E740481C1C}">
                           <a14:useLocalDpi xmlns:a14="http://schemas.microsoft.com/office/drawing/2010/main" val="0"/>
@@ -5966,61 +5845,32 @@
     </w:p>
     <w:p>
       <w:pPr>
+        <w:jc w:val="center"/>
+        <w:rPr>
+          <w:sz w:val="22"/>
+          <w:szCs w:val="22"/>
+        </w:rPr>
+      </w:pPr>
+      <w:r>
+        <w:rPr>
+          <w:sz w:val="22"/>
+          <w:szCs w:val="22"/>
+        </w:rPr>
+        <w:t xml:space="preserve">Figura </w:t>
+      </w:r>
+      <w:r>
+        <w:rPr>
+          <w:sz w:val="22"/>
+          <w:szCs w:val="22"/>
+        </w:rPr>
+        <w:t>21 – Exemplo de bula não contemplada.</w:t>
+      </w:r>
+    </w:p>
+    <w:p>
+      <w:pPr>
         <w:ind w:firstLine="1004"/>
         <w:jc w:val="center"/>
         <w:rPr>
-          <w:sz w:val="22"/>
-          <w:szCs w:val="22"/>
-        </w:rPr>
-      </w:pPr>
-      <w:r>
-        <w:rPr>
-          <w:sz w:val="22"/>
-          <w:szCs w:val="22"/>
-        </w:rPr>
-        <w:t xml:space="preserve">Figura </w:t>
-      </w:r>
-      <w:r>
-        <w:rPr>
-          <w:sz w:val="22"/>
-          <w:szCs w:val="22"/>
-        </w:rPr>
-        <w:t>2</w:t>
-      </w:r>
-      <w:r>
-        <w:rPr>
-          <w:sz w:val="22"/>
-          <w:szCs w:val="22"/>
-        </w:rPr>
-        <w:t>1</w:t>
-      </w:r>
-      <w:r>
-        <w:rPr>
-          <w:sz w:val="22"/>
-          <w:szCs w:val="22"/>
-        </w:rPr>
-        <w:t xml:space="preserve"> – Exemplo de bula</w:t>
-      </w:r>
-      <w:r>
-        <w:rPr>
-          <w:sz w:val="22"/>
-          <w:szCs w:val="22"/>
-        </w:rPr>
-        <w:t xml:space="preserve"> não</w:t>
-      </w:r>
-      <w:r>
-        <w:rPr>
-          <w:sz w:val="22"/>
-          <w:szCs w:val="22"/>
-        </w:rPr>
-        <w:t xml:space="preserve"> contemplada.</w:t>
-      </w:r>
-    </w:p>
-    <w:p>
-      <w:pPr>
-        <w:ind w:firstLine="1004"/>
-        <w:jc w:val="center"/>
-        <w:rPr>
           <w:b/>
           <w:bCs/>
           <w:color w:val="FF0000"/>
@@ -6097,12 +5947,17 @@
         <w:t xml:space="preserve"> </w:t>
       </w:r>
       <w:proofErr w:type="spellStart"/>
+      <w:proofErr w:type="gramStart"/>
       <w:r>
         <w:t>Excipients</w:t>
       </w:r>
       <w:proofErr w:type="spellEnd"/>
       <w:r>
-        <w:t>[28]</w:t>
+        <w:t>[</w:t>
+      </w:r>
+      <w:proofErr w:type="gramEnd"/>
+      <w:r>
+        <w:t>28]</w:t>
       </w:r>
       <w:r>
         <w:t xml:space="preserve">. </w:t>
@@ -6427,7 +6282,23 @@
           <w:b/>
           <w:bCs/>
         </w:rPr>
-        <w:t>Extração de dados financeiros com um web scraper: um estudo sobre a rentabilidade dos dividendos</w:t>
+        <w:t xml:space="preserve">Extração de dados financeiros com </w:t>
+      </w:r>
+      <w:proofErr w:type="gramStart"/>
+      <w:r>
+        <w:rPr>
+          <w:b/>
+          <w:bCs/>
+        </w:rPr>
+        <w:t>um web</w:t>
+      </w:r>
+      <w:proofErr w:type="gramEnd"/>
+      <w:r>
+        <w:rPr>
+          <w:b/>
+          <w:bCs/>
+        </w:rPr>
+        <w:t xml:space="preserve"> scraper: um estudo sobre a rentabilidade dos dividendos</w:t>
       </w:r>
       <w:r>
         <w:t xml:space="preserve">, 2019. </w:t>
@@ -6671,7 +6542,7 @@
       <w:r>
         <w:t xml:space="preserve"> &lt;</w:t>
       </w:r>
-      <w:hyperlink r:id="rId37" w:history="1">
+      <w:hyperlink r:id="rId38" w:history="1">
         <w:r>
           <w:rPr>
             <w:rStyle w:val="Hyperlink"/>
@@ -6680,7 +6551,15 @@
         </w:r>
       </w:hyperlink>
       <w:r>
-        <w:t>&gt; Acesso em 09 de Maio de 2020</w:t>
+        <w:t xml:space="preserve">&gt; Acesso em 09 de </w:t>
+      </w:r>
+      <w:proofErr w:type="gramStart"/>
+      <w:r>
+        <w:t>Maio</w:t>
+      </w:r>
+      <w:proofErr w:type="gramEnd"/>
+      <w:r>
+        <w:t xml:space="preserve"> de 2020</w:t>
       </w:r>
     </w:p>
     <w:p>
@@ -7246,7 +7125,7 @@
       <w:r>
         <w:t xml:space="preserve"> &lt;</w:t>
       </w:r>
-      <w:hyperlink r:id="rId38" w:history="1">
+      <w:hyperlink r:id="rId39" w:history="1">
         <w:r>
           <w:rPr>
             <w:rStyle w:val="Hyperlink"/>
@@ -7311,7 +7190,7 @@
       <w:r>
         <w:t xml:space="preserve">  &lt;</w:t>
       </w:r>
-      <w:hyperlink r:id="rId39" w:history="1">
+      <w:hyperlink r:id="rId40" w:history="1">
         <w:r>
           <w:rPr>
             <w:rStyle w:val="Hyperlink"/>
@@ -7351,7 +7230,7 @@
       <w:r>
         <w:t>&lt;</w:t>
       </w:r>
-      <w:hyperlink r:id="rId40" w:history="1">
+      <w:hyperlink r:id="rId41" w:history="1">
         <w:r>
           <w:rPr>
             <w:rStyle w:val="Hyperlink"/>
@@ -7483,7 +7362,7 @@
       <w:r>
         <w:t>. &lt;</w:t>
       </w:r>
-      <w:hyperlink r:id="rId41" w:history="1">
+      <w:hyperlink r:id="rId42" w:history="1">
         <w:r>
           <w:rPr>
             <w:rStyle w:val="Hyperlink"/>
@@ -7517,7 +7396,7 @@
       <w:r>
         <w:t xml:space="preserve"> </w:t>
       </w:r>
-      <w:hyperlink r:id="rId42" w:history="1">
+      <w:hyperlink r:id="rId43" w:history="1">
         <w:r>
           <w:rPr>
             <w:rStyle w:val="Hyperlink"/>
@@ -7653,7 +7532,7 @@
       <w:r>
         <w:t xml:space="preserve"> &lt;</w:t>
       </w:r>
-      <w:hyperlink r:id="rId43" w:history="1">
+      <w:hyperlink r:id="rId44" w:history="1">
         <w:r>
           <w:rPr>
             <w:rStyle w:val="Hyperlink"/>
@@ -7698,7 +7577,7 @@
       <w:r>
         <w:t xml:space="preserve"> &lt;</w:t>
       </w:r>
-      <w:hyperlink r:id="rId44" w:history="1">
+      <w:hyperlink r:id="rId45" w:history="1">
         <w:r>
           <w:rPr>
             <w:rStyle w:val="Hyperlink"/>
@@ -7727,7 +7606,7 @@
       <w:r>
         <w:t xml:space="preserve"> &lt;</w:t>
       </w:r>
-      <w:hyperlink r:id="rId45" w:history="1">
+      <w:hyperlink r:id="rId46" w:history="1">
         <w:r>
           <w:rPr>
             <w:rStyle w:val="Hyperlink"/>
@@ -7764,7 +7643,7 @@
       <w:r>
         <w:t xml:space="preserve">&lt; </w:t>
       </w:r>
-      <w:hyperlink r:id="rId46" w:history="1">
+      <w:hyperlink r:id="rId47" w:history="1">
         <w:r>
           <w:rPr>
             <w:rStyle w:val="Hyperlink"/>
@@ -7796,7 +7675,7 @@
       <w:r>
         <w:t xml:space="preserve"> &lt;</w:t>
       </w:r>
-      <w:hyperlink r:id="rId47" w:history="1">
+      <w:hyperlink r:id="rId48" w:history="1">
         <w:r>
           <w:rPr>
             <w:rStyle w:val="Hyperlink"/>
@@ -8003,7 +7882,7 @@
       <w:r>
         <w:t>Ao acessar a página principal de consulta ao bulário (</w:t>
       </w:r>
-      <w:hyperlink r:id="rId48" w:history="1">
+      <w:hyperlink r:id="rId49" w:history="1">
         <w:r>
           <w:rPr>
             <w:rStyle w:val="Hyperlink"/>
@@ -8047,7 +7926,7 @@
                     </pic:cNvPicPr>
                   </pic:nvPicPr>
                   <pic:blipFill>
-                    <a:blip r:embed="rId49">
+                    <a:blip r:embed="rId50">
                       <a:extLst>
                         <a:ext uri="{28A0092B-C50C-407E-A947-70E740481C1C}">
                           <a14:useLocalDpi xmlns:a14="http://schemas.microsoft.com/office/drawing/2010/main" val="0"/>
@@ -8123,7 +8002,7 @@
                     </pic:cNvPicPr>
                   </pic:nvPicPr>
                   <pic:blipFill>
-                    <a:blip r:embed="rId50">
+                    <a:blip r:embed="rId51">
                       <a:extLst>
                         <a:ext uri="{28A0092B-C50C-407E-A947-70E740481C1C}">
                           <a14:useLocalDpi xmlns:a14="http://schemas.microsoft.com/office/drawing/2010/main" val="0"/>
@@ -8214,7 +8093,7 @@
                     <pic:cNvPicPr/>
                   </pic:nvPicPr>
                   <pic:blipFill>
-                    <a:blip r:embed="rId51"/>
+                    <a:blip r:embed="rId52"/>
                     <a:stretch>
                       <a:fillRect/>
                     </a:stretch>
@@ -8330,7 +8209,7 @@
       </w:pPr>
     </w:p>
     <w:sectPr>
-      <w:headerReference w:type="default" r:id="rId52"/>
+      <w:headerReference w:type="default" r:id="rId53"/>
       <w:type w:val="oddPage"/>
       <w:pgSz w:w="11907" w:h="16840" w:code="9"/>
       <w:pgMar w:top="1701" w:right="1134" w:bottom="1531" w:left="1701" w:header="907" w:footer="1701" w:gutter="0"/>
@@ -12294,6 +12173,7 @@
     <w:lsdException w:name="HTML Sample" w:semiHidden="1" w:unhideWhenUsed="1"/>
     <w:lsdException w:name="HTML Typewriter" w:semiHidden="1" w:unhideWhenUsed="1"/>
     <w:lsdException w:name="HTML Variable" w:semiHidden="1" w:unhideWhenUsed="1"/>
+    <w:lsdException w:name="Normal Table" w:semiHidden="1" w:unhideWhenUsed="1"/>
     <w:lsdException w:name="annotation subject" w:semiHidden="1" w:unhideWhenUsed="1"/>
     <w:lsdException w:name="No List" w:semiHidden="1" w:unhideWhenUsed="1"/>
     <w:lsdException w:name="Outline List 1" w:semiHidden="1" w:unhideWhenUsed="1"/>
@@ -12336,8 +12216,11 @@
     <w:lsdException w:name="Table Contemporary" w:semiHidden="1" w:unhideWhenUsed="1"/>
     <w:lsdException w:name="Table Elegant" w:semiHidden="1" w:unhideWhenUsed="1"/>
     <w:lsdException w:name="Table Professional" w:semiHidden="1" w:unhideWhenUsed="1"/>
+    <w:lsdException w:name="Table Subtle 1" w:semiHidden="1" w:unhideWhenUsed="1"/>
     <w:lsdException w:name="Table Subtle 2" w:semiHidden="1" w:unhideWhenUsed="1"/>
     <w:lsdException w:name="Table Web 1" w:semiHidden="1" w:unhideWhenUsed="1"/>
+    <w:lsdException w:name="Table Web 2" w:semiHidden="1" w:unhideWhenUsed="1"/>
+    <w:lsdException w:name="Table Web 3" w:semiHidden="1" w:unhideWhenUsed="1"/>
     <w:lsdException w:name="Balloon Text" w:semiHidden="1" w:unhideWhenUsed="1"/>
     <w:lsdException w:name="Table Grid" w:uiPriority="39"/>
     <w:lsdException w:name="Table Theme" w:semiHidden="1" w:unhideWhenUsed="1"/>

</xml_diff>

<commit_message>
Fechando a extração do livro
</commit_message>
<xml_diff>
--- a/TCC - Marcello Telles e Yasmim Lima.docx
+++ b/TCC - Marcello Telles e Yasmim Lima.docx
@@ -3827,7 +3827,13 @@
         <w:pStyle w:val="Sumrio1"/>
       </w:pPr>
       <w:r>
-        <w:t xml:space="preserve">A implementação inicia com uma série de atividades, figura </w:t>
+        <w:t xml:space="preserve">A implementação inicia com uma </w:t>
+      </w:r>
+      <w:r>
+        <w:t>sucessão</w:t>
+      </w:r>
+      <w:r>
+        <w:t xml:space="preserve"> de atividades, figura </w:t>
       </w:r>
       <w:r>
         <w:t>9</w:t>
@@ -4451,40 +4457,17 @@
         <w:ind w:left="284" w:firstLine="567"/>
       </w:pPr>
       <w:r>
-        <w:t>A a</w:t>
-      </w:r>
-      <w:r>
-        <w:t>nálise</w:t>
-      </w:r>
-      <w:r>
-        <w:t xml:space="preserve"> das bulas do profissional</w:t>
-      </w:r>
-      <w:r>
-        <w:t xml:space="preserve"> </w:t>
-      </w:r>
-      <w:r>
-        <w:t>requer uma série de etapas, descritas no fluxograma da figura 1</w:t>
-      </w:r>
-      <w:r>
-        <w:t>1</w:t>
-      </w:r>
-      <w:r>
-        <w:t xml:space="preserve">, com objetivo de extrair as formulações e os nomes dos excipientes do medicamento. </w:t>
-      </w:r>
-    </w:p>
-    <w:p>
-      <w:r>
         <w:rPr>
           <w:noProof/>
         </w:rPr>
         <w:drawing>
-          <wp:anchor distT="0" distB="0" distL="114300" distR="114300" simplePos="0" relativeHeight="251659264" behindDoc="1" locked="0" layoutInCell="1" allowOverlap="1" wp14:anchorId="50F26844" wp14:editId="7E96E69F">
+          <wp:anchor distT="0" distB="0" distL="114300" distR="114300" simplePos="0" relativeHeight="251659264" behindDoc="1" locked="0" layoutInCell="1" allowOverlap="1" wp14:anchorId="50F26844" wp14:editId="705E2BAE">
             <wp:simplePos x="0" y="0"/>
             <wp:positionH relativeFrom="margin">
-              <wp:posOffset>0</wp:posOffset>
+              <wp:align>left</wp:align>
             </wp:positionH>
             <wp:positionV relativeFrom="page">
-              <wp:posOffset>6564630</wp:posOffset>
+              <wp:posOffset>6831330</wp:posOffset>
             </wp:positionV>
             <wp:extent cx="5752465" cy="986155"/>
             <wp:effectExtent l="0" t="0" r="635" b="4445"/>
@@ -4543,6 +4526,27 @@
           </wp:anchor>
         </w:drawing>
       </w:r>
+      <w:r>
+        <w:t>A a</w:t>
+      </w:r>
+      <w:r>
+        <w:t>nálise</w:t>
+      </w:r>
+      <w:r>
+        <w:t xml:space="preserve"> das bulas do profissional</w:t>
+      </w:r>
+      <w:r>
+        <w:t xml:space="preserve"> </w:t>
+      </w:r>
+      <w:r>
+        <w:t>requer uma série de etapas, descritas no fluxograma da figura 1</w:t>
+      </w:r>
+      <w:r>
+        <w:t>1</w:t>
+      </w:r>
+      <w:r>
+        <w:t xml:space="preserve">, com objetivo de extrair as formulações e os nomes dos excipientes do medicamento. </w:t>
+      </w:r>
     </w:p>
     <w:p>
       <w:pPr>
@@ -4642,21 +4646,18 @@
         <w:t>7</w:t>
       </w:r>
       <w:r>
-        <w:t xml:space="preserve">] que, em resumo, auxilia na </w:t>
-      </w:r>
+        <w:t>] que, em resumo, auxilia na extração e análise de texto de documentos PDF. Foi necessário a utilização de ferramentas de configuração da biblioteca para manter o layout do arquivo original.</w:t>
+      </w:r>
+    </w:p>
+    <w:p>
+      <w:pPr>
+        <w:ind w:firstLine="1134"/>
+        <w:rPr>
+          <w:u w:val="single"/>
+        </w:rPr>
+      </w:pPr>
       <w:r>
         <w:lastRenderedPageBreak/>
-        <w:t>extração e análise de texto de documentos PDF. Foi necessário a utilização de ferramentas de configuração da biblioteca para manter o layout do arquivo original.</w:t>
-      </w:r>
-    </w:p>
-    <w:p>
-      <w:pPr>
-        <w:ind w:firstLine="1134"/>
-        <w:rPr>
-          <w:u w:val="single"/>
-        </w:rPr>
-      </w:pPr>
-      <w:r>
         <w:t xml:space="preserve">Verificou-se que a estrutura do documento das bulas segue um padrão e os excipientes desejados para esse estudo são encontrados no tópico “COMPOSIÇÃO”, portanto é feito uma busca, com o método </w:t>
       </w:r>
       <w:proofErr w:type="spellStart"/>
@@ -5765,11 +5766,9 @@
       <w:r>
         <w:t xml:space="preserve">Os </w:t>
       </w:r>
-      <w:proofErr w:type="spellStart"/>
-      <w:r>
-        <w:t>asos</w:t>
-      </w:r>
-      <w:proofErr w:type="spellEnd"/>
+      <w:r>
+        <w:t>casos</w:t>
+      </w:r>
       <w:r>
         <w:t xml:space="preserve"> que não são contemplados como os da imagem </w:t>
       </w:r>
@@ -5919,7 +5918,135 @@
         <w:ind w:firstLine="1004"/>
       </w:pPr>
       <w:r>
-        <w:t xml:space="preserve">Para concluir a implementação e alcançar o objetivo proposto, utilizou-se o </w:t>
+        <w:rPr>
+          <w:noProof/>
+        </w:rPr>
+        <w:drawing>
+          <wp:anchor distT="0" distB="0" distL="114300" distR="114300" simplePos="0" relativeHeight="251671552" behindDoc="0" locked="0" layoutInCell="1" allowOverlap="1" wp14:anchorId="71C6AD61" wp14:editId="763B1F2F">
+            <wp:simplePos x="0" y="0"/>
+            <wp:positionH relativeFrom="margin">
+              <wp:align>right</wp:align>
+            </wp:positionH>
+            <wp:positionV relativeFrom="margin">
+              <wp:posOffset>1472565</wp:posOffset>
+            </wp:positionV>
+            <wp:extent cx="5753100" cy="2980690"/>
+            <wp:effectExtent l="0" t="0" r="0" b="0"/>
+            <wp:wrapSquare wrapText="bothSides"/>
+            <wp:docPr id="18" name="Imagem 18"/>
+            <wp:cNvGraphicFramePr>
+              <a:graphicFrameLocks xmlns:a="http://schemas.openxmlformats.org/drawingml/2006/main" noChangeAspect="1"/>
+            </wp:cNvGraphicFramePr>
+            <a:graphic xmlns:a="http://schemas.openxmlformats.org/drawingml/2006/main">
+              <a:graphicData uri="http://schemas.openxmlformats.org/drawingml/2006/picture">
+                <pic:pic xmlns:pic="http://schemas.openxmlformats.org/drawingml/2006/picture">
+                  <pic:nvPicPr>
+                    <pic:cNvPr id="0" name="Picture 1"/>
+                    <pic:cNvPicPr>
+                      <a:picLocks noChangeAspect="1" noChangeArrowheads="1"/>
+                    </pic:cNvPicPr>
+                  </pic:nvPicPr>
+                  <pic:blipFill rotWithShape="1">
+                    <a:blip r:embed="rId38" cstate="print">
+                      <a:extLst>
+                        <a:ext uri="{28A0092B-C50C-407E-A947-70E740481C1C}">
+                          <a14:useLocalDpi xmlns:a14="http://schemas.microsoft.com/office/drawing/2010/main" val="0"/>
+                        </a:ext>
+                      </a:extLst>
+                    </a:blip>
+                    <a:srcRect l="2318" t="4000" r="2152" b="4000"/>
+                    <a:stretch/>
+                  </pic:blipFill>
+                  <pic:spPr bwMode="auto">
+                    <a:xfrm>
+                      <a:off x="0" y="0"/>
+                      <a:ext cx="5753100" cy="2980690"/>
+                    </a:xfrm>
+                    <a:prstGeom prst="rect">
+                      <a:avLst/>
+                    </a:prstGeom>
+                    <a:noFill/>
+                    <a:ln>
+                      <a:noFill/>
+                    </a:ln>
+                    <a:extLst>
+                      <a:ext uri="{53640926-AAD7-44D8-BBD7-CCE9431645EC}">
+                        <a14:shadowObscured xmlns:a14="http://schemas.microsoft.com/office/drawing/2010/main"/>
+                      </a:ext>
+                    </a:extLst>
+                  </pic:spPr>
+                </pic:pic>
+              </a:graphicData>
+            </a:graphic>
+            <wp14:sizeRelH relativeFrom="margin">
+              <wp14:pctWidth>0</wp14:pctWidth>
+            </wp14:sizeRelH>
+            <wp14:sizeRelV relativeFrom="margin">
+              <wp14:pctHeight>0</wp14:pctHeight>
+            </wp14:sizeRelV>
+          </wp:anchor>
+        </w:drawing>
+      </w:r>
+      <w:r>
+        <w:t xml:space="preserve">Para concluir a implementação e alcançar o objetivo proposto, </w:t>
+      </w:r>
+      <w:r>
+        <w:t>foi necessário elaborar a sequência de ações representadas no fluxograma da imagem 22.</w:t>
+      </w:r>
+    </w:p>
+    <w:p>
+      <w:pPr>
+        <w:jc w:val="center"/>
+        <w:rPr>
+          <w:sz w:val="22"/>
+          <w:szCs w:val="22"/>
+        </w:rPr>
+      </w:pPr>
+      <w:r>
+        <w:rPr>
+          <w:sz w:val="22"/>
+          <w:szCs w:val="22"/>
+        </w:rPr>
+        <w:t xml:space="preserve">Figura </w:t>
+      </w:r>
+      <w:r>
+        <w:rPr>
+          <w:sz w:val="22"/>
+          <w:szCs w:val="22"/>
+        </w:rPr>
+        <w:t xml:space="preserve">21 –Fluxograma de atividades para </w:t>
+      </w:r>
+      <w:r>
+        <w:rPr>
+          <w:sz w:val="22"/>
+          <w:szCs w:val="22"/>
+        </w:rPr>
+        <w:t>encontrar função e quantidade do excipiente</w:t>
+      </w:r>
+      <w:r>
+        <w:rPr>
+          <w:sz w:val="22"/>
+          <w:szCs w:val="22"/>
+        </w:rPr>
+        <w:t>.</w:t>
+      </w:r>
+    </w:p>
+    <w:p>
+      <w:pPr>
+        <w:pStyle w:val="Sumrio1"/>
+        <w:ind w:firstLine="1004"/>
+      </w:pPr>
+    </w:p>
+    <w:p>
+      <w:pPr>
+        <w:pStyle w:val="Sumrio1"/>
+        <w:ind w:firstLine="1004"/>
+      </w:pPr>
+      <w:r>
+        <w:t>U</w:t>
+      </w:r>
+      <w:r>
+        <w:t xml:space="preserve">tilizou-se o </w:t>
       </w:r>
       <w:r>
         <w:t>PDF</w:t>
@@ -5960,13 +6087,7 @@
         <w:t>28]</w:t>
       </w:r>
       <w:r>
-        <w:t xml:space="preserve">. </w:t>
-      </w:r>
-      <w:r>
-        <w:t>O</w:t>
-      </w:r>
-      <w:r>
-        <w:t xml:space="preserve"> documento </w:t>
+        <w:t xml:space="preserve"> que </w:t>
       </w:r>
       <w:r>
         <w:t xml:space="preserve">resume-se em um </w:t>
@@ -5975,7 +6096,13 @@
         <w:t xml:space="preserve">manual com </w:t>
       </w:r>
       <w:r>
-        <w:t xml:space="preserve">diversas informações que foram reunidas dos principais fabricantes, como </w:t>
+        <w:t>diversas informações que foram reunidas dos principais fabricantes</w:t>
+      </w:r>
+      <w:r>
+        <w:t xml:space="preserve"> de medicamentos</w:t>
+      </w:r>
+      <w:r>
+        <w:t xml:space="preserve">, como </w:t>
       </w:r>
       <w:r>
         <w:t xml:space="preserve">a forma de uso, </w:t>
@@ -5984,31 +6111,77 @@
         <w:t xml:space="preserve">as </w:t>
       </w:r>
       <w:r>
-        <w:t>propriedades e segurança dos excipientes farmacêuticos.</w:t>
+        <w:t>propriedades e</w:t>
+      </w:r>
+      <w:r>
+        <w:t xml:space="preserve"> a</w:t>
+      </w:r>
+      <w:r>
+        <w:t xml:space="preserve"> segurança dos excipientes farmacêuticos.</w:t>
       </w:r>
       <w:r>
         <w:t xml:space="preserve"> </w:t>
       </w:r>
     </w:p>
     <w:p>
-      <w:r>
-        <w:tab/>
-        <w:t xml:space="preserve">Com a lista de excipientes extraídos das bulas, é possível pesquisa-los no arquivo </w:t>
-      </w:r>
-      <w:r>
-        <w:t xml:space="preserve">supracitado </w:t>
-      </w:r>
-      <w:r>
-        <w:t xml:space="preserve">afim de obter as funções e quantidades utilizadas dessas substâncias no medicamento de interesse. Visto que o livro </w:t>
-      </w:r>
-      <w:r>
-        <w:t>se encontra</w:t>
-      </w:r>
-      <w:r>
-        <w:t xml:space="preserve"> em inglês, foi indispensável a tradução dos excipientes </w:t>
-      </w:r>
-      <w:r>
-        <w:t xml:space="preserve">utilizando a biblioteca </w:t>
+      <w:pPr>
+        <w:ind w:firstLine="1004"/>
+      </w:pPr>
+      <w:r>
+        <w:t>A princípio</w:t>
+      </w:r>
+      <w:r>
+        <w:t>,</w:t>
+      </w:r>
+      <w:r>
+        <w:t xml:space="preserve"> </w:t>
+      </w:r>
+      <w:r>
+        <w:t xml:space="preserve">já que as </w:t>
+      </w:r>
+      <w:r>
+        <w:t>páginas do documento que se encontra o sumário</w:t>
+      </w:r>
+      <w:r>
+        <w:t xml:space="preserve"> são conhecidas</w:t>
+      </w:r>
+      <w:r>
+        <w:t xml:space="preserve">, </w:t>
+      </w:r>
+      <w:r>
+        <w:t>foi necessário</w:t>
+      </w:r>
+      <w:r>
+        <w:t xml:space="preserve"> </w:t>
+      </w:r>
+      <w:r>
+        <w:t>busca-las, converte-las para um arquivo texto e trata-las para que fosse possível criar um arquivo JSON relacionando o nome do excipiente a página do início da sua seção afim de facilitar a busca posterior.</w:t>
+      </w:r>
+    </w:p>
+    <w:p>
+      <w:pPr>
+        <w:ind w:firstLine="1004"/>
+      </w:pPr>
+      <w:r>
+        <w:t>U</w:t>
+      </w:r>
+      <w:r>
+        <w:t>ma vez que muitos medicamentos possuem a mesma substância como veículo nas bulas,</w:t>
+      </w:r>
+      <w:r>
+        <w:t xml:space="preserve"> </w:t>
+      </w:r>
+      <w:r>
+        <w:t xml:space="preserve">na lista de excipientes extraídos anteriormente </w:t>
+      </w:r>
+      <w:r>
+        <w:t>havia nomes replicados, portanto,</w:t>
+      </w:r>
+      <w:r>
+        <w:t xml:space="preserve"> precisou tratar e eliminar as repetições. Em sequência, a nova lista foi traduzida para o inglês, usando a </w:t>
+      </w:r>
+      <w:r>
+        <w:t xml:space="preserve">biblioteca </w:t>
       </w:r>
       <w:proofErr w:type="spellStart"/>
       <w:r>
@@ -6020,7 +6193,199 @@
       </w:r>
       <w:proofErr w:type="spellEnd"/>
       <w:r>
-        <w:t xml:space="preserve"> do Python. </w:t>
+        <w:t xml:space="preserve"> do </w:t>
+      </w:r>
+      <w:r>
+        <w:t>Python, em razão do livro estar nesse idioma</w:t>
+      </w:r>
+      <w:r>
+        <w:t xml:space="preserve">. </w:t>
+      </w:r>
+      <w:r>
+        <w:t>E então</w:t>
+      </w:r>
+      <w:r>
+        <w:t xml:space="preserve"> </w:t>
+      </w:r>
+      <w:r>
+        <w:t>foi</w:t>
+      </w:r>
+      <w:r>
+        <w:t xml:space="preserve"> possível pesquisa</w:t>
+      </w:r>
+      <w:r>
+        <w:t xml:space="preserve">r os excipientes </w:t>
+      </w:r>
+      <w:r>
+        <w:t xml:space="preserve">da lista </w:t>
+      </w:r>
+      <w:r>
+        <w:t xml:space="preserve">no arquivo </w:t>
+      </w:r>
+      <w:r>
+        <w:t>do sumário</w:t>
+      </w:r>
+      <w:r>
+        <w:t xml:space="preserve"> e</w:t>
+      </w:r>
+      <w:r>
+        <w:t xml:space="preserve"> encontr</w:t>
+      </w:r>
+      <w:r>
+        <w:t>ar</w:t>
+      </w:r>
+      <w:r>
+        <w:t xml:space="preserve"> a página </w:t>
+      </w:r>
+      <w:r>
+        <w:t>com o início d</w:t>
+      </w:r>
+      <w:r>
+        <w:t>a</w:t>
+      </w:r>
+      <w:r>
+        <w:t xml:space="preserve"> sua</w:t>
+      </w:r>
+      <w:r>
+        <w:t xml:space="preserve"> seção no livro.</w:t>
+      </w:r>
+      <w:r>
+        <w:t xml:space="preserve"> </w:t>
+      </w:r>
+    </w:p>
+    <w:p>
+      <w:pPr>
+        <w:ind w:firstLine="1004"/>
+        <w:rPr>
+          <w:u w:val="single"/>
+        </w:rPr>
+      </w:pPr>
+      <w:r>
+        <w:lastRenderedPageBreak/>
+        <w:t xml:space="preserve">Logo em seguida é feito a busca pela página de interesse e extraído o texto referente ao tópico “7 </w:t>
+      </w:r>
+      <w:proofErr w:type="spellStart"/>
+      <w:r>
+        <w:rPr>
+          <w:i/>
+          <w:iCs/>
+        </w:rPr>
+        <w:t>Aplications</w:t>
+      </w:r>
+      <w:proofErr w:type="spellEnd"/>
+      <w:r>
+        <w:rPr>
+          <w:i/>
+          <w:iCs/>
+        </w:rPr>
+        <w:t xml:space="preserve"> in </w:t>
+      </w:r>
+      <w:proofErr w:type="spellStart"/>
+      <w:r>
+        <w:rPr>
+          <w:i/>
+          <w:iCs/>
+        </w:rPr>
+        <w:t>Pharmaceutical</w:t>
+      </w:r>
+      <w:proofErr w:type="spellEnd"/>
+      <w:r>
+        <w:rPr>
+          <w:i/>
+          <w:iCs/>
+        </w:rPr>
+        <w:t xml:space="preserve"> </w:t>
+      </w:r>
+      <w:proofErr w:type="spellStart"/>
+      <w:r>
+        <w:rPr>
+          <w:i/>
+          <w:iCs/>
+        </w:rPr>
+        <w:t>Formulation</w:t>
+      </w:r>
+      <w:proofErr w:type="spellEnd"/>
+      <w:r>
+        <w:rPr>
+          <w:i/>
+          <w:iCs/>
+        </w:rPr>
+        <w:t xml:space="preserve"> </w:t>
+      </w:r>
+      <w:proofErr w:type="spellStart"/>
+      <w:r>
+        <w:rPr>
+          <w:i/>
+          <w:iCs/>
+        </w:rPr>
+        <w:t>or</w:t>
+      </w:r>
+      <w:proofErr w:type="spellEnd"/>
+      <w:r>
+        <w:rPr>
+          <w:i/>
+          <w:iCs/>
+        </w:rPr>
+        <w:t xml:space="preserve"> </w:t>
+      </w:r>
+      <w:proofErr w:type="spellStart"/>
+      <w:r>
+        <w:rPr>
+          <w:i/>
+          <w:iCs/>
+        </w:rPr>
+        <w:t>Tecnology</w:t>
+      </w:r>
+      <w:proofErr w:type="spellEnd"/>
+      <w:r>
+        <w:t xml:space="preserve">”, tendo como início o título citado e como marcador do fim o título do próximo tópico “8 </w:t>
+      </w:r>
+      <w:proofErr w:type="spellStart"/>
+      <w:r>
+        <w:rPr>
+          <w:i/>
+          <w:iCs/>
+        </w:rPr>
+        <w:t>Decription</w:t>
+      </w:r>
+      <w:proofErr w:type="spellEnd"/>
+      <w:r>
+        <w:t>”.</w:t>
+      </w:r>
+      <w:r>
+        <w:t xml:space="preserve"> Sendo assim</w:t>
+      </w:r>
+      <w:r>
+        <w:t>,</w:t>
+      </w:r>
+      <w:r>
+        <w:t xml:space="preserve"> busca-se pelas ocorrências das </w:t>
+      </w:r>
+      <w:proofErr w:type="spellStart"/>
+      <w:r>
+        <w:rPr>
+          <w:i/>
+          <w:iCs/>
+        </w:rPr>
+        <w:t>strings</w:t>
+      </w:r>
+      <w:proofErr w:type="spellEnd"/>
+      <w:r>
+        <w:t xml:space="preserve"> %, w/w, w/v ou </w:t>
+      </w:r>
+      <w:proofErr w:type="spellStart"/>
+      <w:r>
+        <w:t>mL</w:t>
+      </w:r>
+      <w:proofErr w:type="spellEnd"/>
+      <w:r>
+        <w:t xml:space="preserve">, que indicam unidades de medida, e ao encontra-las é extraída toda frase que as contém </w:t>
+      </w:r>
+      <w:r>
+        <w:t>afim de</w:t>
+      </w:r>
+      <w:r>
+        <w:t xml:space="preserve"> obter as funções e quantidades utilizadas dessas substâncias no medicamento de interesse.</w:t>
       </w:r>
     </w:p>
     <w:p>
@@ -6166,6 +6531,7 @@
         </w:rPr>
       </w:pPr>
     </w:p>
+    <w:p/>
     <w:p>
       <w:r>
         <w:tab/>
@@ -6542,7 +6908,7 @@
       <w:r>
         <w:t xml:space="preserve"> &lt;</w:t>
       </w:r>
-      <w:hyperlink r:id="rId38" w:history="1">
+      <w:hyperlink r:id="rId39" w:history="1">
         <w:r>
           <w:rPr>
             <w:rStyle w:val="Hyperlink"/>
@@ -7125,7 +7491,7 @@
       <w:r>
         <w:t xml:space="preserve"> &lt;</w:t>
       </w:r>
-      <w:hyperlink r:id="rId39" w:history="1">
+      <w:hyperlink r:id="rId40" w:history="1">
         <w:r>
           <w:rPr>
             <w:rStyle w:val="Hyperlink"/>
@@ -7190,7 +7556,7 @@
       <w:r>
         <w:t xml:space="preserve">  &lt;</w:t>
       </w:r>
-      <w:hyperlink r:id="rId40" w:history="1">
+      <w:hyperlink r:id="rId41" w:history="1">
         <w:r>
           <w:rPr>
             <w:rStyle w:val="Hyperlink"/>
@@ -7230,7 +7596,7 @@
       <w:r>
         <w:t>&lt;</w:t>
       </w:r>
-      <w:hyperlink r:id="rId41" w:history="1">
+      <w:hyperlink r:id="rId42" w:history="1">
         <w:r>
           <w:rPr>
             <w:rStyle w:val="Hyperlink"/>
@@ -7362,7 +7728,7 @@
       <w:r>
         <w:t>. &lt;</w:t>
       </w:r>
-      <w:hyperlink r:id="rId42" w:history="1">
+      <w:hyperlink r:id="rId43" w:history="1">
         <w:r>
           <w:rPr>
             <w:rStyle w:val="Hyperlink"/>
@@ -7396,7 +7762,7 @@
       <w:r>
         <w:t xml:space="preserve"> </w:t>
       </w:r>
-      <w:hyperlink r:id="rId43" w:history="1">
+      <w:hyperlink r:id="rId44" w:history="1">
         <w:r>
           <w:rPr>
             <w:rStyle w:val="Hyperlink"/>
@@ -7532,7 +7898,7 @@
       <w:r>
         <w:t xml:space="preserve"> &lt;</w:t>
       </w:r>
-      <w:hyperlink r:id="rId44" w:history="1">
+      <w:hyperlink r:id="rId45" w:history="1">
         <w:r>
           <w:rPr>
             <w:rStyle w:val="Hyperlink"/>
@@ -7577,7 +7943,7 @@
       <w:r>
         <w:t xml:space="preserve"> &lt;</w:t>
       </w:r>
-      <w:hyperlink r:id="rId45" w:history="1">
+      <w:hyperlink r:id="rId46" w:history="1">
         <w:r>
           <w:rPr>
             <w:rStyle w:val="Hyperlink"/>
@@ -7606,7 +7972,7 @@
       <w:r>
         <w:t xml:space="preserve"> &lt;</w:t>
       </w:r>
-      <w:hyperlink r:id="rId46" w:history="1">
+      <w:hyperlink r:id="rId47" w:history="1">
         <w:r>
           <w:rPr>
             <w:rStyle w:val="Hyperlink"/>
@@ -7643,7 +8009,7 @@
       <w:r>
         <w:t xml:space="preserve">&lt; </w:t>
       </w:r>
-      <w:hyperlink r:id="rId47" w:history="1">
+      <w:hyperlink r:id="rId48" w:history="1">
         <w:r>
           <w:rPr>
             <w:rStyle w:val="Hyperlink"/>
@@ -7675,7 +8041,7 @@
       <w:r>
         <w:t xml:space="preserve"> &lt;</w:t>
       </w:r>
-      <w:hyperlink r:id="rId48" w:history="1">
+      <w:hyperlink r:id="rId49" w:history="1">
         <w:r>
           <w:rPr>
             <w:rStyle w:val="Hyperlink"/>
@@ -7778,17 +8144,11 @@
     </w:p>
     <w:p>
       <w:pPr>
-        <w:rPr>
-          <w:u w:val="single"/>
-        </w:rPr>
-      </w:pPr>
-    </w:p>
-    <w:p>
-      <w:pPr>
         <w:pStyle w:val="REFERNCIABIBLIOGRFICA"/>
         <w:jc w:val="left"/>
       </w:pPr>
       <w:r>
+        <w:lastRenderedPageBreak/>
         <w:t>ANEXOS</w:t>
       </w:r>
     </w:p>
@@ -7882,7 +8242,7 @@
       <w:r>
         <w:t>Ao acessar a página principal de consulta ao bulário (</w:t>
       </w:r>
-      <w:hyperlink r:id="rId49" w:history="1">
+      <w:hyperlink r:id="rId50" w:history="1">
         <w:r>
           <w:rPr>
             <w:rStyle w:val="Hyperlink"/>
@@ -7926,7 +8286,7 @@
                     </pic:cNvPicPr>
                   </pic:nvPicPr>
                   <pic:blipFill>
-                    <a:blip r:embed="rId50">
+                    <a:blip r:embed="rId51">
                       <a:extLst>
                         <a:ext uri="{28A0092B-C50C-407E-A947-70E740481C1C}">
                           <a14:useLocalDpi xmlns:a14="http://schemas.microsoft.com/office/drawing/2010/main" val="0"/>
@@ -8002,7 +8362,7 @@
                     </pic:cNvPicPr>
                   </pic:nvPicPr>
                   <pic:blipFill>
-                    <a:blip r:embed="rId51">
+                    <a:blip r:embed="rId52">
                       <a:extLst>
                         <a:ext uri="{28A0092B-C50C-407E-A947-70E740481C1C}">
                           <a14:useLocalDpi xmlns:a14="http://schemas.microsoft.com/office/drawing/2010/main" val="0"/>
@@ -8093,7 +8453,7 @@
                     <pic:cNvPicPr/>
                   </pic:nvPicPr>
                   <pic:blipFill>
-                    <a:blip r:embed="rId52"/>
+                    <a:blip r:embed="rId53"/>
                     <a:stretch>
                       <a:fillRect/>
                     </a:stretch>
@@ -8209,7 +8569,7 @@
       </w:pPr>
     </w:p>
     <w:sectPr>
-      <w:headerReference w:type="default" r:id="rId53"/>
+      <w:headerReference w:type="default" r:id="rId54"/>
       <w:type w:val="oddPage"/>
       <w:pgSz w:w="11907" w:h="16840" w:code="9"/>
       <w:pgMar w:top="1701" w:right="1134" w:bottom="1531" w:left="1701" w:header="907" w:footer="1701" w:gutter="0"/>

</xml_diff>

<commit_message>
atualizando sei lá o q (falta incluir a figura 7 no índice)
</commit_message>
<xml_diff>
--- a/TCC - Marcello Telles e Yasmim Lima.docx
+++ b/TCC - Marcello Telles e Yasmim Lima.docx
@@ -2617,19 +2617,168 @@
           <w:tab w:val="right" w:leader="dot" w:pos="9062"/>
         </w:tabs>
         <w:rPr>
+          <w:noProof/>
+        </w:rPr>
+      </w:pPr>
+      <w:hyperlink w:anchor="_Toc44518784" w:history="1">
+        <w:r>
+          <w:rPr>
+            <w:rStyle w:val="Hyperlink"/>
+            <w:noProof/>
+          </w:rPr>
+          <w:t>Figura 6: Diagrama do caso de uso Scrap Anvisa</w:t>
+        </w:r>
+        <w:r>
+          <w:rPr>
+            <w:noProof/>
+            <w:webHidden/>
+          </w:rPr>
+          <w:tab/>
+        </w:r>
+        <w:r>
+          <w:rPr>
+            <w:noProof/>
+            <w:webHidden/>
+          </w:rPr>
+          <w:fldChar w:fldCharType="begin"/>
+        </w:r>
+        <w:r>
+          <w:rPr>
+            <w:noProof/>
+            <w:webHidden/>
+          </w:rPr>
+          <w:instrText xml:space="preserve"> PAGEREF _Toc44518784 \h </w:instrText>
+        </w:r>
+        <w:r>
+          <w:rPr>
+            <w:noProof/>
+            <w:webHidden/>
+          </w:rPr>
+        </w:r>
+        <w:r>
+          <w:rPr>
+            <w:noProof/>
+            <w:webHidden/>
+          </w:rPr>
+          <w:fldChar w:fldCharType="separate"/>
+        </w:r>
+        <w:r>
+          <w:rPr>
+            <w:noProof/>
+            <w:webHidden/>
+          </w:rPr>
+          <w:t>29</w:t>
+        </w:r>
+        <w:r>
+          <w:rPr>
+            <w:noProof/>
+            <w:webHidden/>
+          </w:rPr>
+          <w:fldChar w:fldCharType="end"/>
+        </w:r>
+      </w:hyperlink>
+    </w:p>
+    <w:p>
+      <w:pPr>
+        <w:rPr>
+          <w:rFonts w:eastAsiaTheme="minorEastAsia"/>
+        </w:rPr>
+      </w:pPr>
+      <w:r>
+        <w:rPr>
+          <w:rFonts w:eastAsiaTheme="minorEastAsia"/>
+        </w:rPr>
+        <w:t xml:space="preserve">Figura 6: Diagrama do caso de uso </w:t>
+      </w:r>
+      <w:r>
+        <w:rPr>
+          <w:rFonts w:eastAsiaTheme="minorEastAsia"/>
+        </w:rPr>
+        <w:t>Text Mining</w:t>
+      </w:r>
+      <w:bookmarkStart w:id="7" w:name="_GoBack"/>
+      <w:bookmarkEnd w:id="7"/>
+      <w:r>
+        <w:rPr>
+          <w:rFonts w:eastAsiaTheme="minorEastAsia"/>
+        </w:rPr>
+        <w:t xml:space="preserve"> Anvisa</w:t>
+      </w:r>
+      <w:r>
+        <w:rPr>
+          <w:rFonts w:eastAsiaTheme="minorEastAsia"/>
+        </w:rPr>
+        <w:t>........................................</w:t>
+      </w:r>
+      <w:r>
+        <w:rPr>
+          <w:rFonts w:eastAsiaTheme="minorEastAsia"/>
+          <w:webHidden/>
+        </w:rPr>
+        <w:tab/>
+      </w:r>
+      <w:r>
+        <w:rPr>
+          <w:rFonts w:eastAsiaTheme="minorEastAsia"/>
+          <w:webHidden/>
+        </w:rPr>
+        <w:fldChar w:fldCharType="begin"/>
+      </w:r>
+      <w:r>
+        <w:rPr>
+          <w:rFonts w:eastAsiaTheme="minorEastAsia"/>
+          <w:webHidden/>
+        </w:rPr>
+        <w:instrText xml:space="preserve"> PAGEREF _Toc44518784 \h </w:instrText>
+      </w:r>
+      <w:r>
+        <w:rPr>
+          <w:rFonts w:eastAsiaTheme="minorEastAsia"/>
+          <w:webHidden/>
+        </w:rPr>
+      </w:r>
+      <w:r>
+        <w:rPr>
+          <w:rFonts w:eastAsiaTheme="minorEastAsia"/>
+          <w:webHidden/>
+        </w:rPr>
+        <w:fldChar w:fldCharType="separate"/>
+      </w:r>
+      <w:r>
+        <w:rPr>
+          <w:rFonts w:eastAsiaTheme="minorEastAsia"/>
+          <w:webHidden/>
+        </w:rPr>
+        <w:t>29</w:t>
+      </w:r>
+      <w:r>
+        <w:rPr>
+          <w:rFonts w:eastAsiaTheme="minorEastAsia"/>
+          <w:webHidden/>
+        </w:rPr>
+        <w:fldChar w:fldCharType="end"/>
+      </w:r>
+    </w:p>
+    <w:p>
+      <w:pPr>
+        <w:pStyle w:val="ndicedeilustraes"/>
+        <w:tabs>
+          <w:tab w:val="right" w:leader="dot" w:pos="9062"/>
+        </w:tabs>
+        <w:rPr>
           <w:rFonts w:asciiTheme="minorHAnsi" w:eastAsiaTheme="minorEastAsia" w:hAnsiTheme="minorHAnsi" w:cstheme="minorBidi"/>
           <w:noProof/>
           <w:sz w:val="22"/>
           <w:szCs w:val="22"/>
         </w:rPr>
       </w:pPr>
-      <w:hyperlink w:anchor="_Toc44518784" w:history="1">
+      <w:hyperlink w:anchor="_Toc44518785" w:history="1">
         <w:r>
           <w:rPr>
             <w:rStyle w:val="Hyperlink"/>
             <w:noProof/>
           </w:rPr>
-          <w:t>Figura 6: Diagrama do caso de uso Scrap Anvisa</w:t>
+          <w:t>Figura 7: Diagrama de classes do projeto</w:t>
         </w:r>
         <w:r>
           <w:rPr>
@@ -2650,7 +2799,7 @@
             <w:noProof/>
             <w:webHidden/>
           </w:rPr>
-          <w:instrText xml:space="preserve"> PAGEREF _Toc44518784 \h </w:instrText>
+          <w:instrText xml:space="preserve"> PAGEREF _Toc44518785 \h </w:instrText>
         </w:r>
         <w:r>
           <w:rPr>
@@ -2670,7 +2819,7 @@
             <w:noProof/>
             <w:webHidden/>
           </w:rPr>
-          <w:t>29</w:t>
+          <w:t>34</w:t>
         </w:r>
         <w:r>
           <w:rPr>
@@ -2694,13 +2843,13 @@
           <w:szCs w:val="22"/>
         </w:rPr>
       </w:pPr>
-      <w:hyperlink w:anchor="_Toc44518785" w:history="1">
+      <w:hyperlink w:anchor="_Toc44518786" w:history="1">
         <w:r>
           <w:rPr>
             <w:rStyle w:val="Hyperlink"/>
             <w:noProof/>
           </w:rPr>
-          <w:t>Figura 7: Diagrama de classes do projeto</w:t>
+          <w:t>Figura 8: Fluxograma dos módulos da extração do dado</w:t>
         </w:r>
         <w:r>
           <w:rPr>
@@ -2721,7 +2870,7 @@
             <w:noProof/>
             <w:webHidden/>
           </w:rPr>
-          <w:instrText xml:space="preserve"> PAGEREF _Toc44518785 \h </w:instrText>
+          <w:instrText xml:space="preserve"> PAGEREF _Toc44518786 \h </w:instrText>
         </w:r>
         <w:r>
           <w:rPr>
@@ -2741,7 +2890,7 @@
             <w:noProof/>
             <w:webHidden/>
           </w:rPr>
-          <w:t>34</w:t>
+          <w:t>35</w:t>
         </w:r>
         <w:r>
           <w:rPr>
@@ -2765,13 +2914,20 @@
           <w:szCs w:val="22"/>
         </w:rPr>
       </w:pPr>
-      <w:hyperlink w:anchor="_Toc44518786" w:history="1">
+      <w:hyperlink w:anchor="_Toc44518787" w:history="1">
         <w:r>
           <w:rPr>
             <w:rStyle w:val="Hyperlink"/>
             <w:noProof/>
           </w:rPr>
-          <w:t>Figura 8: Fluxograma dos módulos da extração do dado</w:t>
+          <w:t>Figura 10</w:t>
+        </w:r>
+        <w:r>
+          <w:rPr>
+            <w:rStyle w:val="Hyperlink"/>
+            <w:noProof/>
+          </w:rPr>
+          <w:t>: Fluxograma de atividades para obter as bulas do profissional.</w:t>
         </w:r>
         <w:r>
           <w:rPr>
@@ -2792,7 +2948,7 @@
             <w:noProof/>
             <w:webHidden/>
           </w:rPr>
-          <w:instrText xml:space="preserve"> PAGEREF _Toc44518786 \h </w:instrText>
+          <w:instrText xml:space="preserve"> PAGEREF _Toc44518787 \h </w:instrText>
         </w:r>
         <w:r>
           <w:rPr>
@@ -2812,7 +2968,7 @@
             <w:noProof/>
             <w:webHidden/>
           </w:rPr>
-          <w:t>35</w:t>
+          <w:t>36</w:t>
         </w:r>
         <w:r>
           <w:rPr>
@@ -2836,13 +2992,20 @@
           <w:szCs w:val="22"/>
         </w:rPr>
       </w:pPr>
-      <w:hyperlink w:anchor="_Toc44518787" w:history="1">
+      <w:hyperlink w:anchor="_Toc44518788" w:history="1">
         <w:r>
           <w:rPr>
             <w:rStyle w:val="Hyperlink"/>
             <w:noProof/>
           </w:rPr>
-          <w:t>Figura 9: Fluxograma de atividades para obter as bulas do profissional.</w:t>
+          <w:t>Figura 11</w:t>
+        </w:r>
+        <w:r>
+          <w:rPr>
+            <w:rStyle w:val="Hyperlink"/>
+            <w:noProof/>
+          </w:rPr>
+          <w:t>: Exemplo de lista de sugestões de nomes completos do fármaco.</w:t>
         </w:r>
         <w:r>
           <w:rPr>
@@ -2863,7 +3026,7 @@
             <w:noProof/>
             <w:webHidden/>
           </w:rPr>
-          <w:instrText xml:space="preserve"> PAGEREF _Toc44518787 \h </w:instrText>
+          <w:instrText xml:space="preserve"> PAGEREF _Toc44518788 \h </w:instrText>
         </w:r>
         <w:r>
           <w:rPr>
@@ -2907,13 +3070,20 @@
           <w:szCs w:val="22"/>
         </w:rPr>
       </w:pPr>
-      <w:hyperlink w:anchor="_Toc44518788" w:history="1">
+      <w:hyperlink w:anchor="_Toc44518789" w:history="1">
         <w:r>
           <w:rPr>
             <w:rStyle w:val="Hyperlink"/>
             <w:noProof/>
           </w:rPr>
-          <w:t>Figura 10: Exemplo de lista de sugestões de nomes completos do fármaco.</w:t>
+          <w:t>Figura 12</w:t>
+        </w:r>
+        <w:r>
+          <w:rPr>
+            <w:rStyle w:val="Hyperlink"/>
+            <w:noProof/>
+          </w:rPr>
+          <w:t>: Fluxograma de atividades para extração dos excipientes.</w:t>
         </w:r>
         <w:r>
           <w:rPr>
@@ -2934,7 +3104,7 @@
             <w:noProof/>
             <w:webHidden/>
           </w:rPr>
-          <w:instrText xml:space="preserve"> PAGEREF _Toc44518788 \h </w:instrText>
+          <w:instrText xml:space="preserve"> PAGEREF _Toc44518789 \h </w:instrText>
         </w:r>
         <w:r>
           <w:rPr>
@@ -2954,7 +3124,7 @@
             <w:noProof/>
             <w:webHidden/>
           </w:rPr>
-          <w:t>36</w:t>
+          <w:t>38</w:t>
         </w:r>
         <w:r>
           <w:rPr>
@@ -2978,13 +3148,20 @@
           <w:szCs w:val="22"/>
         </w:rPr>
       </w:pPr>
-      <w:hyperlink w:anchor="_Toc44518789" w:history="1">
+      <w:hyperlink w:anchor="_Toc44518790" w:history="1">
         <w:r>
           <w:rPr>
             <w:rStyle w:val="Hyperlink"/>
             <w:noProof/>
           </w:rPr>
-          <w:t>Figura 11: Fluxograma de atividades para extração dos excipientes.</w:t>
+          <w:t>Figura 13</w:t>
+        </w:r>
+        <w:r>
+          <w:rPr>
+            <w:rStyle w:val="Hyperlink"/>
+            <w:noProof/>
+          </w:rPr>
+          <w:t>: Exemplo de bula contemplada no CASO 1.</w:t>
         </w:r>
         <w:r>
           <w:rPr>
@@ -3005,7 +3182,7 @@
             <w:noProof/>
             <w:webHidden/>
           </w:rPr>
-          <w:instrText xml:space="preserve"> PAGEREF _Toc44518789 \h </w:instrText>
+          <w:instrText xml:space="preserve"> PAGEREF _Toc44518790 \h </w:instrText>
         </w:r>
         <w:r>
           <w:rPr>
@@ -3025,7 +3202,7 @@
             <w:noProof/>
             <w:webHidden/>
           </w:rPr>
-          <w:t>38</w:t>
+          <w:t>39</w:t>
         </w:r>
         <w:r>
           <w:rPr>
@@ -3049,13 +3226,20 @@
           <w:szCs w:val="22"/>
         </w:rPr>
       </w:pPr>
-      <w:hyperlink w:anchor="_Toc44518790" w:history="1">
+      <w:hyperlink w:anchor="_Toc44518791" w:history="1">
         <w:r>
           <w:rPr>
             <w:rStyle w:val="Hyperlink"/>
             <w:noProof/>
           </w:rPr>
-          <w:t>Figura 12: Exemplo de bula contemplada no CASO 1.</w:t>
+          <w:t>Figura 14</w:t>
+        </w:r>
+        <w:r>
+          <w:rPr>
+            <w:rStyle w:val="Hyperlink"/>
+            <w:noProof/>
+          </w:rPr>
+          <w:t>: Exemplo de bula contemplada no CASO 2.</w:t>
         </w:r>
         <w:r>
           <w:rPr>
@@ -3076,7 +3260,7 @@
             <w:noProof/>
             <w:webHidden/>
           </w:rPr>
-          <w:instrText xml:space="preserve"> PAGEREF _Toc44518790 \h </w:instrText>
+          <w:instrText xml:space="preserve"> PAGEREF _Toc44518791 \h </w:instrText>
         </w:r>
         <w:r>
           <w:rPr>
@@ -3120,13 +3304,20 @@
           <w:szCs w:val="22"/>
         </w:rPr>
       </w:pPr>
-      <w:hyperlink w:anchor="_Toc44518791" w:history="1">
+      <w:hyperlink w:anchor="_Toc44518792" w:history="1">
         <w:r>
           <w:rPr>
             <w:rStyle w:val="Hyperlink"/>
             <w:noProof/>
           </w:rPr>
-          <w:t>Figura 13: Exemplo de bula contemplada no CASO 2.</w:t>
+          <w:t>Figura 15</w:t>
+        </w:r>
+        <w:r>
+          <w:rPr>
+            <w:rStyle w:val="Hyperlink"/>
+            <w:noProof/>
+          </w:rPr>
+          <w:t>: Exemplo de bula contemplada no CASO 3.</w:t>
         </w:r>
         <w:r>
           <w:rPr>
@@ -3147,7 +3338,7 @@
             <w:noProof/>
             <w:webHidden/>
           </w:rPr>
-          <w:instrText xml:space="preserve"> PAGEREF _Toc44518791 \h </w:instrText>
+          <w:instrText xml:space="preserve"> PAGEREF _Toc44518792 \h </w:instrText>
         </w:r>
         <w:r>
           <w:rPr>
@@ -3191,13 +3382,20 @@
           <w:szCs w:val="22"/>
         </w:rPr>
       </w:pPr>
-      <w:hyperlink w:anchor="_Toc44518792" w:history="1">
+      <w:hyperlink w:anchor="_Toc44518793" w:history="1">
         <w:r>
           <w:rPr>
             <w:rStyle w:val="Hyperlink"/>
             <w:noProof/>
           </w:rPr>
-          <w:t>Figura 14: Exemplo de bula contemplada no CASO 3.</w:t>
+          <w:t>Figura 16</w:t>
+        </w:r>
+        <w:r>
+          <w:rPr>
+            <w:rStyle w:val="Hyperlink"/>
+            <w:noProof/>
+          </w:rPr>
+          <w:t>: Exemplo de bula contemplada no CASO 4.</w:t>
         </w:r>
         <w:r>
           <w:rPr>
@@ -3218,7 +3416,7 @@
             <w:noProof/>
             <w:webHidden/>
           </w:rPr>
-          <w:instrText xml:space="preserve"> PAGEREF _Toc44518792 \h </w:instrText>
+          <w:instrText xml:space="preserve"> PAGEREF _Toc44518793 \h </w:instrText>
         </w:r>
         <w:r>
           <w:rPr>
@@ -3238,7 +3436,7 @@
             <w:noProof/>
             <w:webHidden/>
           </w:rPr>
-          <w:t>39</w:t>
+          <w:t>40</w:t>
         </w:r>
         <w:r>
           <w:rPr>
@@ -3262,13 +3460,20 @@
           <w:szCs w:val="22"/>
         </w:rPr>
       </w:pPr>
-      <w:hyperlink w:anchor="_Toc44518793" w:history="1">
+      <w:hyperlink w:anchor="_Toc44518794" w:history="1">
         <w:r>
           <w:rPr>
             <w:rStyle w:val="Hyperlink"/>
             <w:noProof/>
           </w:rPr>
-          <w:t>Figura 15: Exemplo de bula contemplada no CASO 4.</w:t>
+          <w:t>Figura 17</w:t>
+        </w:r>
+        <w:r>
+          <w:rPr>
+            <w:rStyle w:val="Hyperlink"/>
+            <w:noProof/>
+          </w:rPr>
+          <w:t>: Exemplo de bula contemplada no CASO 5.</w:t>
         </w:r>
         <w:r>
           <w:rPr>
@@ -3289,7 +3494,7 @@
             <w:noProof/>
             <w:webHidden/>
           </w:rPr>
-          <w:instrText xml:space="preserve"> PAGEREF _Toc44518793 \h </w:instrText>
+          <w:instrText xml:space="preserve"> PAGEREF _Toc44518794 \h </w:instrText>
         </w:r>
         <w:r>
           <w:rPr>
@@ -3333,13 +3538,20 @@
           <w:szCs w:val="22"/>
         </w:rPr>
       </w:pPr>
-      <w:hyperlink w:anchor="_Toc44518794" w:history="1">
+      <w:hyperlink w:anchor="_Toc44518795" w:history="1">
         <w:r>
           <w:rPr>
             <w:rStyle w:val="Hyperlink"/>
             <w:noProof/>
           </w:rPr>
-          <w:t>Figura 16: Exemplo de bula contemplada no CASO 5.</w:t>
+          <w:t>Figura 18</w:t>
+        </w:r>
+        <w:r>
+          <w:rPr>
+            <w:rStyle w:val="Hyperlink"/>
+            <w:noProof/>
+          </w:rPr>
+          <w:t>: Exemplo de bula contemplada no CASO 6.</w:t>
         </w:r>
         <w:r>
           <w:rPr>
@@ -3360,7 +3572,7 @@
             <w:noProof/>
             <w:webHidden/>
           </w:rPr>
-          <w:instrText xml:space="preserve"> PAGEREF _Toc44518794 \h </w:instrText>
+          <w:instrText xml:space="preserve"> PAGEREF _Toc44518795 \h </w:instrText>
         </w:r>
         <w:r>
           <w:rPr>
@@ -3404,13 +3616,20 @@
           <w:szCs w:val="22"/>
         </w:rPr>
       </w:pPr>
-      <w:hyperlink w:anchor="_Toc44518795" w:history="1">
+      <w:hyperlink w:anchor="_Toc44518796" w:history="1">
         <w:r>
           <w:rPr>
             <w:rStyle w:val="Hyperlink"/>
             <w:noProof/>
           </w:rPr>
-          <w:t>Figura 17: Exemplo de bula contemplada no CASO 6.</w:t>
+          <w:t>Figura 19</w:t>
+        </w:r>
+        <w:r>
+          <w:rPr>
+            <w:rStyle w:val="Hyperlink"/>
+            <w:noProof/>
+          </w:rPr>
+          <w:t>: Exemplo de bula contemplada no CASO 7.</w:t>
         </w:r>
         <w:r>
           <w:rPr>
@@ -3431,7 +3650,7 @@
             <w:noProof/>
             <w:webHidden/>
           </w:rPr>
-          <w:instrText xml:space="preserve"> PAGEREF _Toc44518795 \h </w:instrText>
+          <w:instrText xml:space="preserve"> PAGEREF _Toc44518796 \h </w:instrText>
         </w:r>
         <w:r>
           <w:rPr>
@@ -3475,13 +3694,20 @@
           <w:szCs w:val="22"/>
         </w:rPr>
       </w:pPr>
-      <w:hyperlink w:anchor="_Toc44518796" w:history="1">
+      <w:hyperlink w:anchor="_Toc44518797" w:history="1">
         <w:r>
           <w:rPr>
             <w:rStyle w:val="Hyperlink"/>
             <w:noProof/>
           </w:rPr>
-          <w:t>Figura 18: Exemplo de bula contemplada no CASO 7.</w:t>
+          <w:t>Figura 20</w:t>
+        </w:r>
+        <w:r>
+          <w:rPr>
+            <w:rStyle w:val="Hyperlink"/>
+            <w:noProof/>
+          </w:rPr>
+          <w:t>: Exemplo de bula contemplada no CASO 8.</w:t>
         </w:r>
         <w:r>
           <w:rPr>
@@ -3502,7 +3728,7 @@
             <w:noProof/>
             <w:webHidden/>
           </w:rPr>
-          <w:instrText xml:space="preserve"> PAGEREF _Toc44518796 \h </w:instrText>
+          <w:instrText xml:space="preserve"> PAGEREF _Toc44518797 \h </w:instrText>
         </w:r>
         <w:r>
           <w:rPr>
@@ -3522,7 +3748,7 @@
             <w:noProof/>
             <w:webHidden/>
           </w:rPr>
-          <w:t>40</w:t>
+          <w:t>41</w:t>
         </w:r>
         <w:r>
           <w:rPr>
@@ -3546,13 +3772,20 @@
           <w:szCs w:val="22"/>
         </w:rPr>
       </w:pPr>
-      <w:hyperlink w:anchor="_Toc44518797" w:history="1">
+      <w:hyperlink w:anchor="_Toc44518798" w:history="1">
         <w:r>
           <w:rPr>
             <w:rStyle w:val="Hyperlink"/>
             <w:noProof/>
           </w:rPr>
-          <w:t>Figura 19: Exemplo de bula contemplada no CASO 8.</w:t>
+          <w:t>Figura 21</w:t>
+        </w:r>
+        <w:r>
+          <w:rPr>
+            <w:rStyle w:val="Hyperlink"/>
+            <w:noProof/>
+          </w:rPr>
+          <w:t>: Exemplo de bula contemplada no CASO 9.</w:t>
         </w:r>
         <w:r>
           <w:rPr>
@@ -3573,7 +3806,7 @@
             <w:noProof/>
             <w:webHidden/>
           </w:rPr>
-          <w:instrText xml:space="preserve"> PAGEREF _Toc44518797 \h </w:instrText>
+          <w:instrText xml:space="preserve"> PAGEREF _Toc44518798 \h </w:instrText>
         </w:r>
         <w:r>
           <w:rPr>
@@ -3617,13 +3850,20 @@
           <w:szCs w:val="22"/>
         </w:rPr>
       </w:pPr>
-      <w:hyperlink w:anchor="_Toc44518798" w:history="1">
+      <w:hyperlink w:anchor="_Toc44518799" w:history="1">
         <w:r>
           <w:rPr>
             <w:rStyle w:val="Hyperlink"/>
             <w:noProof/>
           </w:rPr>
-          <w:t>Figura 20: Exemplo de bula contemplada no CASO 9.</w:t>
+          <w:t>Figura 22</w:t>
+        </w:r>
+        <w:r>
+          <w:rPr>
+            <w:rStyle w:val="Hyperlink"/>
+            <w:noProof/>
+          </w:rPr>
+          <w:t>: Exemplo de bula não contemplada.</w:t>
         </w:r>
         <w:r>
           <w:rPr>
@@ -3644,7 +3884,7 @@
             <w:noProof/>
             <w:webHidden/>
           </w:rPr>
-          <w:instrText xml:space="preserve"> PAGEREF _Toc44518798 \h </w:instrText>
+          <w:instrText xml:space="preserve"> PAGEREF _Toc44518799 \h </w:instrText>
         </w:r>
         <w:r>
           <w:rPr>
@@ -3688,13 +3928,27 @@
           <w:szCs w:val="22"/>
         </w:rPr>
       </w:pPr>
-      <w:hyperlink w:anchor="_Toc44518799" w:history="1">
+      <w:hyperlink w:anchor="_Toc44518800" w:history="1">
         <w:r>
           <w:rPr>
             <w:rStyle w:val="Hyperlink"/>
             <w:noProof/>
           </w:rPr>
-          <w:t>Figura 21: Exemplo de bula não contemplada.</w:t>
+          <w:t>Figura 2</w:t>
+        </w:r>
+        <w:r>
+          <w:rPr>
+            <w:rStyle w:val="Hyperlink"/>
+            <w:noProof/>
+          </w:rPr>
+          <w:t>3</w:t>
+        </w:r>
+        <w:r>
+          <w:rPr>
+            <w:rStyle w:val="Hyperlink"/>
+            <w:noProof/>
+          </w:rPr>
+          <w:t>: Fluxograma de atividades para extração de informações do excipiente.</w:t>
         </w:r>
         <w:r>
           <w:rPr>
@@ -3715,7 +3969,7 @@
             <w:noProof/>
             <w:webHidden/>
           </w:rPr>
-          <w:instrText xml:space="preserve"> PAGEREF _Toc44518799 \h </w:instrText>
+          <w:instrText xml:space="preserve"> PAGEREF _Toc44518800 \h </w:instrText>
         </w:r>
         <w:r>
           <w:rPr>
@@ -3735,7 +3989,7 @@
             <w:noProof/>
             <w:webHidden/>
           </w:rPr>
-          <w:t>41</w:t>
+          <w:t>42</w:t>
         </w:r>
         <w:r>
           <w:rPr>
@@ -3748,77 +4002,6 @@
     </w:p>
     <w:p>
       <w:pPr>
-        <w:pStyle w:val="ndicedeilustraes"/>
-        <w:tabs>
-          <w:tab w:val="right" w:leader="dot" w:pos="9062"/>
-        </w:tabs>
-        <w:rPr>
-          <w:rFonts w:asciiTheme="minorHAnsi" w:eastAsiaTheme="minorEastAsia" w:hAnsiTheme="minorHAnsi" w:cstheme="minorBidi"/>
-          <w:noProof/>
-          <w:sz w:val="22"/>
-          <w:szCs w:val="22"/>
-        </w:rPr>
-      </w:pPr>
-      <w:hyperlink w:anchor="_Toc44518800" w:history="1">
-        <w:r>
-          <w:rPr>
-            <w:rStyle w:val="Hyperlink"/>
-            <w:noProof/>
-          </w:rPr>
-          <w:t>Figura 22: Fluxograma de atividades para extração de informações do excipiente.</w:t>
-        </w:r>
-        <w:r>
-          <w:rPr>
-            <w:noProof/>
-            <w:webHidden/>
-          </w:rPr>
-          <w:tab/>
-        </w:r>
-        <w:r>
-          <w:rPr>
-            <w:noProof/>
-            <w:webHidden/>
-          </w:rPr>
-          <w:fldChar w:fldCharType="begin"/>
-        </w:r>
-        <w:r>
-          <w:rPr>
-            <w:noProof/>
-            <w:webHidden/>
-          </w:rPr>
-          <w:instrText xml:space="preserve"> PAGEREF _Toc44518800 \h </w:instrText>
-        </w:r>
-        <w:r>
-          <w:rPr>
-            <w:noProof/>
-            <w:webHidden/>
-          </w:rPr>
-        </w:r>
-        <w:r>
-          <w:rPr>
-            <w:noProof/>
-            <w:webHidden/>
-          </w:rPr>
-          <w:fldChar w:fldCharType="separate"/>
-        </w:r>
-        <w:r>
-          <w:rPr>
-            <w:noProof/>
-            <w:webHidden/>
-          </w:rPr>
-          <w:t>42</w:t>
-        </w:r>
-        <w:r>
-          <w:rPr>
-            <w:noProof/>
-            <w:webHidden/>
-          </w:rPr>
-          <w:fldChar w:fldCharType="end"/>
-        </w:r>
-      </w:hyperlink>
-    </w:p>
-    <w:p>
-      <w:pPr>
         <w:pStyle w:val="ANEXOS"/>
       </w:pPr>
       <w:r>
@@ -3827,23 +4010,23 @@
       <w:r>
         <w:br w:type="page"/>
       </w:r>
-      <w:bookmarkStart w:id="7" w:name="_Toc268009113"/>
-      <w:bookmarkStart w:id="8" w:name="_Toc299204216"/>
-      <w:bookmarkStart w:id="9" w:name="_Toc330745075"/>
-      <w:bookmarkStart w:id="10" w:name="_Toc378694362"/>
-      <w:bookmarkStart w:id="11" w:name="_Toc44518645"/>
+      <w:bookmarkStart w:id="8" w:name="_Toc268009113"/>
+      <w:bookmarkStart w:id="9" w:name="_Toc299204216"/>
+      <w:bookmarkStart w:id="10" w:name="_Toc330745075"/>
+      <w:bookmarkStart w:id="11" w:name="_Toc378694362"/>
+      <w:bookmarkStart w:id="12" w:name="_Toc44518645"/>
       <w:r>
         <w:lastRenderedPageBreak/>
         <w:t>LISTA DE TABELAS</w:t>
       </w:r>
-      <w:bookmarkStart w:id="12" w:name="LISTADETABELASEGRAFICOS"/>
+      <w:bookmarkStart w:id="13" w:name="LISTADETABELASEGRAFICOS"/>
       <w:bookmarkEnd w:id="6"/>
-      <w:bookmarkEnd w:id="7"/>
       <w:bookmarkEnd w:id="8"/>
       <w:bookmarkEnd w:id="9"/>
       <w:bookmarkEnd w:id="10"/>
       <w:bookmarkEnd w:id="11"/>
       <w:bookmarkEnd w:id="12"/>
+      <w:bookmarkEnd w:id="13"/>
     </w:p>
     <w:p>
       <w:pPr>
@@ -3973,14 +4156,14 @@
       <w:r>
         <w:br w:type="page"/>
       </w:r>
-      <w:bookmarkStart w:id="13" w:name="_Toc44518647"/>
+      <w:bookmarkStart w:id="14" w:name="_Toc44518647"/>
       <w:r>
         <w:lastRenderedPageBreak/>
         <w:t>LISTA DE ABREVIATURAS E SIGLAS</w:t>
       </w:r>
-      <w:bookmarkStart w:id="14" w:name="LISTADEABREVIATURASESIGLAS"/>
-      <w:bookmarkEnd w:id="13"/>
+      <w:bookmarkStart w:id="15" w:name="LISTADEABREVIATURASESIGLAS"/>
       <w:bookmarkEnd w:id="14"/>
+      <w:bookmarkEnd w:id="15"/>
     </w:p>
     <w:p>
       <w:r>
@@ -7514,16 +7697,16 @@
           <w:szCs w:val="32"/>
         </w:rPr>
       </w:pPr>
-      <w:bookmarkStart w:id="15" w:name="CAPITULO1"/>
-      <w:bookmarkStart w:id="16" w:name="_Toc101326828"/>
-      <w:bookmarkStart w:id="17" w:name="_Toc44518648"/>
-      <w:bookmarkEnd w:id="15"/>
+      <w:bookmarkStart w:id="16" w:name="CAPITULO1"/>
+      <w:bookmarkStart w:id="17" w:name="_Toc101326828"/>
+      <w:bookmarkStart w:id="18" w:name="_Toc44518648"/>
+      <w:bookmarkEnd w:id="16"/>
       <w:r>
         <w:lastRenderedPageBreak/>
         <w:t>INTRODUÇÃO</w:t>
       </w:r>
-      <w:bookmarkEnd w:id="16"/>
       <w:bookmarkEnd w:id="17"/>
+      <w:bookmarkEnd w:id="18"/>
     </w:p>
     <w:p>
       <w:pPr>
@@ -7736,24 +7919,24 @@
         <w:pStyle w:val="Ttulo1"/>
         <w:ind w:left="431" w:hanging="431"/>
       </w:pPr>
-      <w:bookmarkStart w:id="18" w:name="CAPITULO1p1"/>
-      <w:bookmarkEnd w:id="18"/>
+      <w:bookmarkStart w:id="19" w:name="CAPITULO1p1"/>
+      <w:bookmarkEnd w:id="19"/>
       <w:r>
         <w:br w:type="page"/>
       </w:r>
-      <w:bookmarkStart w:id="19" w:name="CAPITULO2"/>
-      <w:bookmarkStart w:id="20" w:name="CAPITULO3"/>
-      <w:bookmarkStart w:id="21" w:name="_Toc44518649"/>
-      <w:bookmarkEnd w:id="19"/>
+      <w:bookmarkStart w:id="20" w:name="CAPITULO2"/>
+      <w:bookmarkStart w:id="21" w:name="CAPITULO3"/>
+      <w:bookmarkStart w:id="22" w:name="_Toc44518649"/>
       <w:bookmarkEnd w:id="20"/>
+      <w:bookmarkEnd w:id="21"/>
       <w:r>
         <w:lastRenderedPageBreak/>
         <w:t>TRABALHOS RELACIONADOS</w:t>
       </w:r>
-      <w:bookmarkEnd w:id="21"/>
-    </w:p>
-    <w:p>
-      <w:bookmarkStart w:id="22" w:name="_Toc101326842"/>
+      <w:bookmarkEnd w:id="22"/>
+    </w:p>
+    <w:p>
+      <w:bookmarkStart w:id="23" w:name="_Toc101326842"/>
       <w:r>
         <w:tab/>
       </w:r>
@@ -7890,12 +8073,12 @@
       <w:pPr>
         <w:pStyle w:val="Ttulo2"/>
       </w:pPr>
-      <w:bookmarkStart w:id="23" w:name="_Toc44518650"/>
-      <w:bookmarkEnd w:id="22"/>
+      <w:bookmarkStart w:id="24" w:name="_Toc44518650"/>
+      <w:bookmarkEnd w:id="23"/>
       <w:r>
         <w:t>DISCUSSÃO</w:t>
       </w:r>
-      <w:bookmarkEnd w:id="23"/>
+      <w:bookmarkEnd w:id="24"/>
     </w:p>
     <w:p>
       <w:pPr>
@@ -7949,12 +8132,12 @@
       <w:r>
         <w:br w:type="page"/>
       </w:r>
-      <w:bookmarkStart w:id="24" w:name="_Toc44518651"/>
+      <w:bookmarkStart w:id="25" w:name="_Toc44518651"/>
       <w:r>
         <w:lastRenderedPageBreak/>
         <w:t>FUNDAMENTAÇÃO TEÓRICA</w:t>
       </w:r>
-      <w:bookmarkEnd w:id="24"/>
+      <w:bookmarkEnd w:id="25"/>
     </w:p>
     <w:p>
       <w:pPr>
@@ -7968,11 +8151,11 @@
       <w:pPr>
         <w:pStyle w:val="Ttulo2"/>
       </w:pPr>
-      <w:bookmarkStart w:id="25" w:name="_Toc44518652"/>
+      <w:bookmarkStart w:id="26" w:name="_Toc44518652"/>
       <w:r>
         <w:t>COLETA DE DADOS</w:t>
       </w:r>
-      <w:bookmarkEnd w:id="25"/>
+      <w:bookmarkEnd w:id="26"/>
     </w:p>
     <w:p>
       <w:pPr>
@@ -7981,8 +8164,6 @@
       <w:r>
         <w:t xml:space="preserve">Ao iniciar uma pesquisa é necessário um estudo intensivo do conjunto de dados que gere informações relevantes para a análise a ser feita. A obtenção desses dados possibilita um posterior exame pormenorizado de diferentes fontes para o estudo da área de </w:t>
       </w:r>
-      <w:bookmarkStart w:id="26" w:name="_GoBack"/>
-      <w:bookmarkEnd w:id="26"/>
       <w:r>
         <w:t>interesse.</w:t>
       </w:r>
@@ -8405,6 +8586,9 @@
         <w:t xml:space="preserve"> são arquivos compostos por dados semiestruturados, mais precisamente através de uma linguagem de marcação denominada </w:t>
       </w:r>
       <w:r>
+        <w:rPr>
+          <w:i/>
+        </w:rPr>
         <w:t>HyperText Markup Language</w:t>
       </w:r>
       <w:r>
@@ -8541,7 +8725,16 @@
         <w:t>web</w:t>
       </w:r>
       <w:r>
-        <w:t>: os navegadores. Os navegadores são interpretadores dos diversos elementos que podem compor as páginas, como imagens, folhas de estilo CSS [13], scripts em Javascript [14] e a estrutura HTML previamente citada. Dentre os navegadores mais conhecidos estão o Google Chrome [15], Mozilla Firefox [16] e Internet Explorer [17].</w:t>
+        <w:t xml:space="preserve">: os navegadores. Os navegadores são interpretadores dos diversos elementos que podem compor as páginas, como imagens, folhas de estilo CSS [13], scripts em Javascript [14] e a estrutura HTML previamente citada. Dentre os navegadores mais conhecidos estão o Google Chrome [15], Mozilla Firefox [16] e </w:t>
+      </w:r>
+      <w:r>
+        <w:rPr>
+          <w:i/>
+        </w:rPr>
+        <w:t>Internet Explorer</w:t>
+      </w:r>
+      <w:r>
+        <w:t xml:space="preserve"> [17].</w:t>
       </w:r>
     </w:p>
     <w:p>
@@ -8706,6 +8899,9 @@
         <w:t xml:space="preserve"> previamente citadas, além das possibilidades relacionadas ao seu consumo, seja através de navegadores ou outros meios, existem diversas técnicas empregadas na análise, interpretação, busca e recuperação de dados contidos em páginas </w:t>
       </w:r>
       <w:r>
+        <w:rPr>
+          <w:i/>
+        </w:rPr>
         <w:t>web</w:t>
       </w:r>
       <w:r>
@@ -8772,73 +8968,83 @@
       </w:r>
       <w:commentRangeEnd w:id="46"/>
       <w:r>
-        <w:commentReference w:id="46"/>
-      </w:r>
-      <w:commentRangeEnd w:id="47"/>
-      <w:r>
-        <w:commentReference w:id="47"/>
-      </w:r>
-      <w:r>
-        <w:t>[</w:t>
-      </w:r>
-      <w:r>
-        <w:t xml:space="preserve">18], </w:t>
-      </w:r>
-      <w:r>
-        <w:t xml:space="preserve">é uma prática </w:t>
-      </w:r>
-      <w:r>
-        <w:t>que utiliza</w:t>
-      </w:r>
-      <w:r>
-        <w:t xml:space="preserve"> técnicas de programação e tecnologias. </w:t>
-      </w:r>
-      <w:r>
-        <w:t>É</w:t>
-      </w:r>
-      <w:r>
-        <w:t xml:space="preserve"> base</w:t>
-      </w:r>
-      <w:r>
-        <w:t>ada</w:t>
-      </w:r>
-      <w:r>
-        <w:t xml:space="preserve"> no desenvolvimento de um </w:t>
-      </w:r>
-      <w:r>
         <w:rPr>
           <w:i/>
           <w:iCs/>
         </w:rPr>
-        <w:t>software</w:t>
-      </w:r>
-      <w:r>
-        <w:t xml:space="preserve"> capaz </w:t>
-      </w:r>
-      <w:r>
-        <w:t xml:space="preserve">de se comunicar com navegadores e simular, de forma automatizada, a interação de busca de dados de um usuário. O programa, também conhecido como </w:t>
+        <w:t xml:space="preserve"> </w:t>
+      </w:r>
+      <w:r>
+        <w:commentReference w:id="46"/>
+      </w:r>
+      <w:commentRangeEnd w:id="47"/>
+      <w:r>
+        <w:commentReference w:id="47"/>
+      </w:r>
+      <w:r>
+        <w:t>[</w:t>
+      </w:r>
+      <w:r>
+        <w:t xml:space="preserve">18], </w:t>
+      </w:r>
+      <w:r>
+        <w:t xml:space="preserve">é uma prática </w:t>
+      </w:r>
+      <w:r>
+        <w:t>que utiliza</w:t>
+      </w:r>
+      <w:r>
+        <w:t xml:space="preserve"> técnicas de programação e tecnologias. </w:t>
+      </w:r>
+      <w:r>
+        <w:t>É</w:t>
+      </w:r>
+      <w:r>
+        <w:t xml:space="preserve"> base</w:t>
+      </w:r>
+      <w:r>
+        <w:t>ada</w:t>
+      </w:r>
+      <w:r>
+        <w:t xml:space="preserve"> no desenvolvimento de um </w:t>
       </w:r>
       <w:r>
         <w:rPr>
           <w:i/>
           <w:iCs/>
         </w:rPr>
-        <w:t>bot</w:t>
-      </w:r>
-      <w:r>
-        <w:t xml:space="preserve"> ou </w:t>
+        <w:t>software</w:t>
+      </w:r>
+      <w:r>
+        <w:t xml:space="preserve"> capaz </w:t>
+      </w:r>
+      <w:r>
+        <w:t xml:space="preserve">de se comunicar com navegadores e simular, de forma automatizada, a interação de busca de dados de um usuário. O programa, também conhecido como </w:t>
       </w:r>
       <w:r>
         <w:rPr>
           <w:i/>
           <w:iCs/>
         </w:rPr>
+        <w:t>bot</w:t>
+      </w:r>
+      <w:r>
+        <w:t xml:space="preserve"> ou </w:t>
+      </w:r>
+      <w:r>
+        <w:rPr>
+          <w:i/>
+          <w:iCs/>
+        </w:rPr>
         <w:t>web crawler</w:t>
       </w:r>
       <w:r>
         <w:t xml:space="preserve">, consulta servidores </w:t>
       </w:r>
       <w:r>
+        <w:rPr>
+          <w:i/>
+        </w:rPr>
         <w:t>web</w:t>
       </w:r>
       <w:r>
@@ -8967,6 +9173,12 @@
         <w:t>Beautiful Soup</w:t>
       </w:r>
       <w:r>
+        <w:rPr>
+          <w:i/>
+        </w:rPr>
+        <w:t xml:space="preserve"> </w:t>
+      </w:r>
+      <w:r>
         <w:t xml:space="preserve">[19]. Essa biblioteca fornece métodos que facilitam a navegação e pesquisa do conteúdo fazendo o </w:t>
       </w:r>
       <w:r>
@@ -9121,7 +9333,13 @@
       </w:pPr>
       <w:r>
         <w:lastRenderedPageBreak/>
-        <w:t xml:space="preserve">Portanto é possível extrair o título do documento representado na Figura 4 a partir do seguinte caminho:  html; head; title. </w:t>
+        <w:t>Portanto é possível extrair o título do documento representado na Figura 4 a partir do seguinte ca</w:t>
+      </w:r>
+      <w:r>
+        <w:t>minho:</w:t>
+      </w:r>
+      <w:r>
+        <w:t xml:space="preserve"> html; head; title. </w:t>
       </w:r>
     </w:p>
     <w:p/>
@@ -10053,6 +10271,92 @@
     <w:p/>
     <w:p>
       <w:pPr>
+        <w:pStyle w:val="Ttulo3"/>
+      </w:pPr>
+      <w:r>
+        <w:t xml:space="preserve">DIAGRAMA DO CASO DE USO </w:t>
+      </w:r>
+      <w:r>
+        <w:t>TEXT MINING</w:t>
+      </w:r>
+      <w:r>
+        <w:t xml:space="preserve"> ANVISA</w:t>
+      </w:r>
+    </w:p>
+    <w:p>
+      <w:pPr>
+        <w:pStyle w:val="Sumrio1"/>
+        <w:keepNext/>
+        <w:jc w:val="center"/>
+      </w:pPr>
+      <w:r>
+        <w:rPr>
+          <w:noProof/>
+        </w:rPr>
+        <w:drawing>
+          <wp:inline distT="0" distB="0" distL="0" distR="0" wp14:anchorId="70A1B911" wp14:editId="01D102E4">
+            <wp:extent cx="3086100" cy="1115105"/>
+            <wp:effectExtent l="0" t="0" r="0" b="8890"/>
+            <wp:docPr id="1" name="Imagem 1"/>
+            <wp:cNvGraphicFramePr>
+              <a:graphicFrameLocks xmlns:a="http://schemas.openxmlformats.org/drawingml/2006/main" noChangeAspect="1"/>
+            </wp:cNvGraphicFramePr>
+            <a:graphic xmlns:a="http://schemas.openxmlformats.org/drawingml/2006/main">
+              <a:graphicData uri="http://schemas.openxmlformats.org/drawingml/2006/picture">
+                <pic:pic xmlns:pic="http://schemas.openxmlformats.org/drawingml/2006/picture">
+                  <pic:nvPicPr>
+                    <pic:cNvPr id="1" name=""/>
+                    <pic:cNvPicPr/>
+                  </pic:nvPicPr>
+                  <pic:blipFill>
+                    <a:blip r:embed="rId20"/>
+                    <a:stretch>
+                      <a:fillRect/>
+                    </a:stretch>
+                  </pic:blipFill>
+                  <pic:spPr>
+                    <a:xfrm>
+                      <a:off x="0" y="0"/>
+                      <a:ext cx="3151740" cy="1138823"/>
+                    </a:xfrm>
+                    <a:prstGeom prst="rect">
+                      <a:avLst/>
+                    </a:prstGeom>
+                  </pic:spPr>
+                </pic:pic>
+              </a:graphicData>
+            </a:graphic>
+          </wp:inline>
+        </w:drawing>
+      </w:r>
+    </w:p>
+    <w:p>
+      <w:pPr>
+        <w:pStyle w:val="Legenda"/>
+        <w:jc w:val="center"/>
+      </w:pPr>
+      <w:r>
+        <w:t xml:space="preserve">Figura </w:t>
+      </w:r>
+      <w:r>
+        <w:t>7</w:t>
+      </w:r>
+      <w:r>
+        <w:t xml:space="preserve">: </w:t>
+      </w:r>
+      <w:r>
+        <w:t xml:space="preserve">Diagrama do caso de uso </w:t>
+      </w:r>
+      <w:r>
+        <w:t>Text Mining</w:t>
+      </w:r>
+      <w:r>
+        <w:t xml:space="preserve"> Anvisa</w:t>
+      </w:r>
+    </w:p>
+    <w:p/>
+    <w:p>
+      <w:pPr>
         <w:pStyle w:val="Ttulo2"/>
       </w:pPr>
       <w:bookmarkStart w:id="59" w:name="_Toc44518671"/>
@@ -10129,6 +10433,7 @@
         <w:ind w:firstLine="1134"/>
       </w:pPr>
       <w:r>
+        <w:lastRenderedPageBreak/>
         <w:t xml:space="preserve">Um projeto </w:t>
       </w:r>
       <w:r>
@@ -10165,47 +10470,47 @@
       </w:pPr>
       <w:bookmarkStart w:id="60" w:name="_Toc44518672"/>
       <w:r>
+        <w:t>DIAGRAMA DE CLASSES</w:t>
+      </w:r>
+      <w:bookmarkEnd w:id="60"/>
+    </w:p>
+    <w:p>
+      <w:pPr>
+        <w:ind w:firstLine="1134"/>
+      </w:pPr>
+      <w:r>
+        <w:t xml:space="preserve">O diagrama de classes do projeto traduz a arquitetura aplicada, demonstrando a organização em módulos e, quando há, o relacionamento entre as classes utilizadas, com base no </w:t>
+      </w:r>
+      <w:r>
+        <w:t>framework</w:t>
+      </w:r>
+      <w:r>
+        <w:t xml:space="preserve"> Scrapy e na biblioteca Pandas [25].</w:t>
+      </w:r>
+    </w:p>
+    <w:p>
+      <w:pPr>
+        <w:ind w:firstLine="1134"/>
+      </w:pPr>
+      <w:r>
+        <w:t>O projeto foi projetado para funcionar através de módulos independentes, de forma que não há comunicação direta entre eles e, portanto, não há relacionamento entre as suas respectivas classes. A sequência de execução se dá através da troca de mensagens e os insumos são recebidos e lidos através de arquivos gravados no próprio sistema de arquivos do computador hospedeiro.</w:t>
+      </w:r>
+    </w:p>
+    <w:p>
+      <w:pPr>
+        <w:ind w:firstLine="1134"/>
+      </w:pPr>
+      <w:r>
+        <w:t>No caso das classes responsáveis por capturar as informações da fonte web, utilizamos o conceito de herança, presente no paradigma de Programação Orientada à Objetos, para herdar todos os atributos e métodos básicos da classe primária e implementamos as especificidades de cada fonte em questão.</w:t>
+      </w:r>
+    </w:p>
+    <w:p>
+      <w:pPr>
+        <w:pStyle w:val="Ttulo3"/>
+      </w:pPr>
+      <w:bookmarkStart w:id="61" w:name="_Toc44518673"/>
+      <w:r>
         <w:lastRenderedPageBreak/>
-        <w:t>DIAGRAMA DE CLASSES</w:t>
-      </w:r>
-      <w:bookmarkEnd w:id="60"/>
-    </w:p>
-    <w:p>
-      <w:pPr>
-        <w:ind w:firstLine="1134"/>
-      </w:pPr>
-      <w:r>
-        <w:t xml:space="preserve">O diagrama de classes do projeto traduz a arquitetura aplicada, demonstrando a organização em módulos e, quando há, o relacionamento entre as classes utilizadas, com base no </w:t>
-      </w:r>
-      <w:r>
-        <w:t>framework</w:t>
-      </w:r>
-      <w:r>
-        <w:t xml:space="preserve"> Scrapy e na biblioteca Pandas [25].</w:t>
-      </w:r>
-    </w:p>
-    <w:p>
-      <w:pPr>
-        <w:ind w:firstLine="1134"/>
-      </w:pPr>
-      <w:r>
-        <w:t>O projeto foi projetado para funcionar através de módulos independentes, de forma que não há comunicação direta entre eles e, portanto, não há relacionamento entre as suas respectivas classes. A sequência de execução se dá através da troca de mensagens e os insumos são recebidos e lidos através de arquivos gravados no próprio sistema de arquivos do computador hospedeiro.</w:t>
-      </w:r>
-    </w:p>
-    <w:p>
-      <w:pPr>
-        <w:ind w:firstLine="1134"/>
-      </w:pPr>
-      <w:r>
-        <w:t>No caso das classes responsáveis por capturar as informações da fonte web, utilizamos o conceito de herança, presente no paradigma de Programação Orientada à Objetos, para herdar todos os atributos e métodos básicos da classe primária e implementamos as especificidades de cada fonte em questão.</w:t>
-      </w:r>
-    </w:p>
-    <w:p>
-      <w:pPr>
-        <w:pStyle w:val="Ttulo3"/>
-      </w:pPr>
-      <w:bookmarkStart w:id="61" w:name="_Toc44518673"/>
-      <w:r>
         <w:t>DESCRIÇÃO DAS CLASSES</w:t>
       </w:r>
       <w:bookmarkEnd w:id="61"/>
@@ -10345,11 +10650,7 @@
         <w:t>Spider</w:t>
       </w:r>
       <w:r>
-        <w:t xml:space="preserve">, que recebe um parâmetro de busca em texto do usuário, faz a busca no bulário Anvisa, verificando as sugestões de medicamentos correspondentes, e percorre a </w:t>
-      </w:r>
-      <w:r>
-        <w:lastRenderedPageBreak/>
-        <w:t>lista completa de resultados, baixando todos os PDFs de bula do profissional disponíveis.</w:t>
+        <w:t>, que recebe um parâmetro de busca em texto do usuário, faz a busca no bulário Anvisa, verificando as sugestões de medicamentos correspondentes, e percorre a lista completa de resultados, baixando todos os PDFs de bula do profissional disponíveis.</w:t>
       </w:r>
     </w:p>
     <w:p>
@@ -10418,6 +10719,7 @@
         <w:rPr>
           <w:noProof/>
         </w:rPr>
+        <w:lastRenderedPageBreak/>
         <w:drawing>
           <wp:inline distT="0" distB="0" distL="0" distR="0" wp14:anchorId="68AA5365" wp14:editId="5973CA70">
             <wp:extent cx="5069205" cy="5186680"/>
@@ -10436,7 +10738,7 @@
                     </pic:cNvPicPr>
                   </pic:nvPicPr>
                   <pic:blipFill>
-                    <a:blip r:embed="rId20" cstate="print">
+                    <a:blip r:embed="rId21" cstate="print">
                       <a:extLst>
                         <a:ext uri="{28A0092B-C50C-407E-A947-70E740481C1C}">
                           <a14:useLocalDpi xmlns:a14="http://schemas.microsoft.com/office/drawing/2010/main" val="0"/>
@@ -10483,14 +10785,9 @@
       <w:r>
         <w:t xml:space="preserve">Figura </w:t>
       </w:r>
-      <w:fldSimple w:instr=" SEQ Figura \* ARABIC ">
-        <w:r>
-          <w:rPr>
-            <w:noProof/>
-          </w:rPr>
-          <w:t>7</w:t>
-        </w:r>
-      </w:fldSimple>
+      <w:r>
+        <w:t>8</w:t>
+      </w:r>
       <w:r>
         <w:t xml:space="preserve">: </w:t>
       </w:r>
@@ -10505,7 +10802,6 @@
       </w:pPr>
       <w:bookmarkStart w:id="64" w:name="_Toc44518674"/>
       <w:r>
-        <w:lastRenderedPageBreak/>
         <w:t>FONTES</w:t>
       </w:r>
       <w:bookmarkEnd w:id="64"/>
@@ -10515,7 +10811,13 @@
         <w:ind w:firstLine="1134"/>
       </w:pPr>
       <w:r>
-        <w:t>Afim de desenvolver a extração do dado corretamente, é executada uma sequência de operações em três módulos (figura 8) que estarão detalhados nesta seção separados pelas fontes utilizadas.</w:t>
+        <w:t xml:space="preserve">Afim de desenvolver a extração do dado corretamente, é executada uma sequência de operações em três módulos (figura </w:t>
+      </w:r>
+      <w:r>
+        <w:t>9</w:t>
+      </w:r>
+      <w:r>
+        <w:t>) que estarão detalhados nesta seção separados pelas fontes utilizadas.</w:t>
       </w:r>
     </w:p>
     <w:p>
@@ -10532,6 +10834,7 @@
         <w:rPr>
           <w:noProof/>
         </w:rPr>
+        <w:lastRenderedPageBreak/>
         <w:drawing>
           <wp:inline distT="0" distB="0" distL="0" distR="0" wp14:anchorId="37BFEB46" wp14:editId="486370B3">
             <wp:extent cx="5866765" cy="570865"/>
@@ -10550,7 +10853,7 @@
                     </pic:cNvPicPr>
                   </pic:nvPicPr>
                   <pic:blipFill>
-                    <a:blip r:embed="rId21">
+                    <a:blip r:embed="rId22">
                       <a:extLst>
                         <a:ext uri="{28A0092B-C50C-407E-A947-70E740481C1C}">
                           <a14:useLocalDpi xmlns:a14="http://schemas.microsoft.com/office/drawing/2010/main" val="0"/>
@@ -10591,14 +10894,9 @@
       <w:r>
         <w:t xml:space="preserve">Figura </w:t>
       </w:r>
-      <w:fldSimple w:instr=" SEQ Figura \* ARABIC ">
-        <w:r>
-          <w:rPr>
-            <w:noProof/>
-          </w:rPr>
-          <w:t>8</w:t>
-        </w:r>
-      </w:fldSimple>
+      <w:r>
+        <w:t>9</w:t>
+      </w:r>
       <w:r>
         <w:t xml:space="preserve">: </w:t>
       </w:r>
@@ -10632,7 +10930,13 @@
         <w:ind w:firstLine="1134"/>
       </w:pPr>
       <w:r>
-        <w:t>A implementação inicia com uma sucessão de atividades, figura 9, afim de fazer o download de bulas do profissional do medicamento disponíveis no bulário eletrônico da Anvisa.</w:t>
+        <w:t xml:space="preserve">A implementação inicia com uma sucessão de atividades, figura </w:t>
+      </w:r>
+      <w:r>
+        <w:t>10</w:t>
+      </w:r>
+      <w:r>
+        <w:t>, afim de fazer o download de bulas do profissional do medicamento disponíveis no bulário eletrônico da Anvisa.</w:t>
       </w:r>
     </w:p>
     <w:p/>
@@ -10645,7 +10949,6 @@
         <w:rPr>
           <w:noProof/>
         </w:rPr>
-        <w:lastRenderedPageBreak/>
         <w:drawing>
           <wp:inline distT="0" distB="0" distL="0" distR="0" wp14:anchorId="37A99AC8" wp14:editId="235C88FB">
             <wp:extent cx="5764530" cy="3649980"/>
@@ -10664,7 +10967,7 @@
                     </pic:cNvPicPr>
                   </pic:nvPicPr>
                   <pic:blipFill>
-                    <a:blip r:embed="rId22">
+                    <a:blip r:embed="rId23">
                       <a:extLst>
                         <a:ext uri="{28A0092B-C50C-407E-A947-70E740481C1C}">
                           <a14:useLocalDpi xmlns:a14="http://schemas.microsoft.com/office/drawing/2010/main" val="0"/>
@@ -10705,14 +11008,9 @@
       <w:r>
         <w:t xml:space="preserve">Figura </w:t>
       </w:r>
-      <w:fldSimple w:instr=" SEQ Figura \* ARABIC ">
-        <w:r>
-          <w:rPr>
-            <w:noProof/>
-          </w:rPr>
-          <w:t>9</w:t>
-        </w:r>
-      </w:fldSimple>
+      <w:r>
+        <w:t>10</w:t>
+      </w:r>
       <w:r>
         <w:t xml:space="preserve">: </w:t>
       </w:r>
@@ -10726,7 +11024,14 @@
         <w:ind w:firstLine="1134"/>
       </w:pPr>
       <w:r>
-        <w:t xml:space="preserve">Detectou-se que para a busca das bulas do medicamento, o site do bulário eletrônico da Anvisa retorna sugestões, figura 10, conforme o usuário insere as letras do nome do medicamento. Contudo, a correlação entre o nome fornecido e os registros da base de dados do órgão é feita apenas pelas primeiras letras dos medicamentos da base e então não são retornadas as bulas de todas as sugestões, somente das que possuem os nomes que iniciam com o trecho pesquisado. </w:t>
+        <w:lastRenderedPageBreak/>
+        <w:t>Detectou-se que para a busca das bulas do medicamento, o site do bulário eletrônico da Anvisa retorna sugestões, figura 1</w:t>
+      </w:r>
+      <w:r>
+        <w:t>1</w:t>
+      </w:r>
+      <w:r>
+        <w:t xml:space="preserve">, conforme o usuário insere as letras do nome do medicamento. Contudo, a correlação entre o nome fornecido e os registros da base de dados do órgão é feita apenas pelas primeiras letras dos medicamentos da base e então não são retornadas as bulas de todas as sugestões, somente das que possuem os nomes que iniciam com o trecho pesquisado. </w:t>
       </w:r>
     </w:p>
     <w:p/>
@@ -10757,7 +11062,7 @@
                     </pic:cNvPicPr>
                   </pic:nvPicPr>
                   <pic:blipFill>
-                    <a:blip r:embed="rId23" cstate="print">
+                    <a:blip r:embed="rId24" cstate="print">
                       <a:extLst>
                         <a:ext uri="{28A0092B-C50C-407E-A947-70E740481C1C}">
                           <a14:useLocalDpi xmlns:a14="http://schemas.microsoft.com/office/drawing/2010/main" val="0"/>
@@ -10803,7 +11108,13 @@
           <w:rPr>
             <w:noProof/>
           </w:rPr>
-          <w:t>10</w:t>
+          <w:t>1</w:t>
+        </w:r>
+        <w:r>
+          <w:rPr>
+            <w:noProof/>
+          </w:rPr>
+          <w:t>1</w:t>
         </w:r>
       </w:fldSimple>
       <w:r>
@@ -10825,10 +11136,9 @@
         <w:ind w:firstLine="1134"/>
       </w:pPr>
       <w:r>
-        <w:lastRenderedPageBreak/>
         <w:t xml:space="preserve">Devido ao cenário citado e para atender ao objetivo de recuperar todos os resultados de bulas conforme o parâmetro fornecido, o script inicia fazendo uma requisição GET para a URL </w:t>
       </w:r>
-      <w:hyperlink r:id="rId24" w:history="1">
+      <w:hyperlink r:id="rId25" w:history="1">
         <w:r>
           <w:t>http://www.anvisa.gov.br/datavisa/fila_bula/funcoes/ajax.asp?opcao=getsuggestion&amp;ptipo=1</w:t>
         </w:r>
@@ -10844,7 +11154,7 @@
       <w:r>
         <w:t xml:space="preserve">Em seguida para cada sugestão é feito uma requisição ao endereço </w:t>
       </w:r>
-      <w:hyperlink r:id="rId25" w:history="1">
+      <w:hyperlink r:id="rId26" w:history="1">
         <w:r>
           <w:t>http://www.anvisa.gov.br/datavisa/fila_bula/frmResultado.asp</w:t>
         </w:r>
@@ -10879,6 +11189,7 @@
         </w:numPr>
       </w:pPr>
       <w:r>
+        <w:lastRenderedPageBreak/>
         <w:t>“hddPageSize” contendo o número de registros por página desejado. Conforme alguns testes realizados, e levando em conta relações como o equilíbrio entre o tempo necessário para a consulta e riscos como a qualidade da internet do usuário, optou-se por manter o padrão de 10 registros por página.</w:t>
       </w:r>
     </w:p>
@@ -10929,7 +11240,7 @@
       <w:r>
         <w:t xml:space="preserve">” chamando uma função JavaScript denominada “fVisualizarBula”, que fornece dois parâmetros numéricos que são capturados e armazenados para uso posterior. Finalmente é feita uma requisição para </w:t>
       </w:r>
-      <w:hyperlink r:id="rId26" w:history="1">
+      <w:hyperlink r:id="rId27" w:history="1">
         <w:r>
           <w:t>http://www.anvisa.gov.br/datavisa/fila_bula/frmVisualizarBula.asp</w:t>
         </w:r>
@@ -10944,7 +11255,6 @@
       </w:pPr>
       <w:bookmarkStart w:id="70" w:name="_Toc44518677"/>
       <w:r>
-        <w:lastRenderedPageBreak/>
         <w:t>ANÁLISE DAS BULAS E EXTRAÇÃO DOS EXCIPIENTES</w:t>
       </w:r>
       <w:bookmarkEnd w:id="70"/>
@@ -10954,7 +11264,13 @@
         <w:ind w:firstLine="1134"/>
       </w:pPr>
       <w:r>
-        <w:t>A análise dos PDFs das bulas do profissional requer uma série de etapas, descritas no fluxograma da figura 11, com objetivo de extrair as formulações e os nomes dos excipientes do medicamento.</w:t>
+        <w:t>A análise dos PDFs das bulas do profissional requer uma série de etapas, descritas no fluxograma da figura 1</w:t>
+      </w:r>
+      <w:r>
+        <w:t>2</w:t>
+      </w:r>
+      <w:r>
+        <w:t>, com objetivo de extrair as formulações e os nomes dos excipientes do medicamento.</w:t>
       </w:r>
     </w:p>
     <w:p/>
@@ -10967,6 +11283,7 @@
         <w:rPr>
           <w:noProof/>
         </w:rPr>
+        <w:lastRenderedPageBreak/>
         <w:drawing>
           <wp:inline distT="0" distB="0" distL="0" distR="0" wp14:anchorId="7F7A05F5" wp14:editId="21E48008">
             <wp:extent cx="5756910" cy="987425"/>
@@ -10985,7 +11302,7 @@
                     </pic:cNvPicPr>
                   </pic:nvPicPr>
                   <pic:blipFill>
-                    <a:blip r:embed="rId27">
+                    <a:blip r:embed="rId28">
                       <a:extLst>
                         <a:ext uri="{28A0092B-C50C-407E-A947-70E740481C1C}">
                           <a14:useLocalDpi xmlns:a14="http://schemas.microsoft.com/office/drawing/2010/main" val="0"/>
@@ -11031,7 +11348,13 @@
           <w:rPr>
             <w:noProof/>
           </w:rPr>
-          <w:t>11</w:t>
+          <w:t>1</w:t>
+        </w:r>
+        <w:r>
+          <w:rPr>
+            <w:noProof/>
+          </w:rPr>
+          <w:t>2</w:t>
         </w:r>
       </w:fldSimple>
       <w:r>
@@ -11119,7 +11442,6 @@
           <w:b/>
           <w:bCs/>
         </w:rPr>
-        <w:lastRenderedPageBreak/>
         <w:t>CASO 1</w:t>
       </w:r>
       <w:r>
@@ -11141,6 +11463,7 @@
         <w:rPr>
           <w:noProof/>
         </w:rPr>
+        <w:lastRenderedPageBreak/>
         <w:drawing>
           <wp:inline distT="0" distB="0" distL="0" distR="0" wp14:anchorId="19838AB5" wp14:editId="50B12500">
             <wp:extent cx="5756910" cy="1243330"/>
@@ -11159,7 +11482,7 @@
                     </pic:cNvPicPr>
                   </pic:nvPicPr>
                   <pic:blipFill>
-                    <a:blip r:embed="rId28">
+                    <a:blip r:embed="rId29">
                       <a:extLst>
                         <a:ext uri="{28A0092B-C50C-407E-A947-70E740481C1C}">
                           <a14:useLocalDpi xmlns:a14="http://schemas.microsoft.com/office/drawing/2010/main" val="0"/>
@@ -11205,7 +11528,13 @@
           <w:rPr>
             <w:noProof/>
           </w:rPr>
-          <w:t>12</w:t>
+          <w:t>1</w:t>
+        </w:r>
+        <w:r>
+          <w:rPr>
+            <w:noProof/>
+          </w:rPr>
+          <w:t>3</w:t>
         </w:r>
       </w:fldSimple>
       <w:r>
@@ -11255,7 +11584,7 @@
                     </pic:cNvPicPr>
                   </pic:nvPicPr>
                   <pic:blipFill>
-                    <a:blip r:embed="rId29">
+                    <a:blip r:embed="rId30">
                       <a:extLst>
                         <a:ext uri="{28A0092B-C50C-407E-A947-70E740481C1C}">
                           <a14:useLocalDpi xmlns:a14="http://schemas.microsoft.com/office/drawing/2010/main" val="0"/>
@@ -11301,7 +11630,13 @@
           <w:rPr>
             <w:noProof/>
           </w:rPr>
-          <w:t>13</w:t>
+          <w:t>1</w:t>
+        </w:r>
+        <w:r>
+          <w:rPr>
+            <w:noProof/>
+          </w:rPr>
+          <w:t>4</w:t>
         </w:r>
       </w:fldSimple>
       <w:r>
@@ -11358,7 +11693,7 @@
                     </pic:cNvPicPr>
                   </pic:nvPicPr>
                   <pic:blipFill>
-                    <a:blip r:embed="rId30">
+                    <a:blip r:embed="rId31">
                       <a:extLst>
                         <a:ext uri="{28A0092B-C50C-407E-A947-70E740481C1C}">
                           <a14:useLocalDpi xmlns:a14="http://schemas.microsoft.com/office/drawing/2010/main" val="0"/>
@@ -11404,7 +11739,13 @@
           <w:rPr>
             <w:noProof/>
           </w:rPr>
-          <w:t>14</w:t>
+          <w:t>1</w:t>
+        </w:r>
+        <w:r>
+          <w:rPr>
+            <w:noProof/>
+          </w:rPr>
+          <w:t>5</w:t>
         </w:r>
       </w:fldSimple>
       <w:r>
@@ -11455,7 +11796,7 @@
                     </pic:cNvPicPr>
                   </pic:nvPicPr>
                   <pic:blipFill>
-                    <a:blip r:embed="rId31">
+                    <a:blip r:embed="rId32">
                       <a:extLst>
                         <a:ext uri="{28A0092B-C50C-407E-A947-70E740481C1C}">
                           <a14:useLocalDpi xmlns:a14="http://schemas.microsoft.com/office/drawing/2010/main" val="0"/>
@@ -11505,7 +11846,13 @@
           <w:rPr>
             <w:noProof/>
           </w:rPr>
-          <w:t>15</w:t>
+          <w:t>1</w:t>
+        </w:r>
+        <w:r>
+          <w:rPr>
+            <w:noProof/>
+          </w:rPr>
+          <w:t>6</w:t>
         </w:r>
       </w:fldSimple>
       <w:r>
@@ -11562,7 +11909,7 @@
                     </pic:cNvPicPr>
                   </pic:nvPicPr>
                   <pic:blipFill>
-                    <a:blip r:embed="rId32">
+                    <a:blip r:embed="rId33">
                       <a:extLst>
                         <a:ext uri="{28A0092B-C50C-407E-A947-70E740481C1C}">
                           <a14:useLocalDpi xmlns:a14="http://schemas.microsoft.com/office/drawing/2010/main" val="0"/>
@@ -11608,7 +11955,13 @@
           <w:rPr>
             <w:noProof/>
           </w:rPr>
-          <w:t>16</w:t>
+          <w:t>1</w:t>
+        </w:r>
+        <w:r>
+          <w:rPr>
+            <w:noProof/>
+          </w:rPr>
+          <w:t>7</w:t>
         </w:r>
       </w:fldSimple>
       <w:r>
@@ -11664,7 +12017,7 @@
                     </pic:cNvPicPr>
                   </pic:nvPicPr>
                   <pic:blipFill>
-                    <a:blip r:embed="rId33">
+                    <a:blip r:embed="rId34">
                       <a:extLst>
                         <a:ext uri="{28A0092B-C50C-407E-A947-70E740481C1C}">
                           <a14:useLocalDpi xmlns:a14="http://schemas.microsoft.com/office/drawing/2010/main" val="0"/>
@@ -11710,7 +12063,13 @@
           <w:rPr>
             <w:noProof/>
           </w:rPr>
-          <w:t>17</w:t>
+          <w:t>1</w:t>
+        </w:r>
+        <w:r>
+          <w:rPr>
+            <w:noProof/>
+          </w:rPr>
+          <w:t>8</w:t>
         </w:r>
       </w:fldSimple>
       <w:r>
@@ -11767,7 +12126,7 @@
                     </pic:cNvPicPr>
                   </pic:nvPicPr>
                   <pic:blipFill>
-                    <a:blip r:embed="rId34">
+                    <a:blip r:embed="rId35">
                       <a:extLst>
                         <a:ext uri="{28A0092B-C50C-407E-A947-70E740481C1C}">
                           <a14:useLocalDpi xmlns:a14="http://schemas.microsoft.com/office/drawing/2010/main" val="0"/>
@@ -11817,7 +12176,13 @@
           <w:rPr>
             <w:noProof/>
           </w:rPr>
-          <w:t>18</w:t>
+          <w:t>1</w:t>
+        </w:r>
+        <w:r>
+          <w:rPr>
+            <w:noProof/>
+          </w:rPr>
+          <w:t>9</w:t>
         </w:r>
       </w:fldSimple>
       <w:r>
@@ -11872,7 +12237,7 @@
                     </pic:cNvPicPr>
                   </pic:nvPicPr>
                   <pic:blipFill>
-                    <a:blip r:embed="rId35">
+                    <a:blip r:embed="rId36">
                       <a:extLst>
                         <a:ext uri="{28A0092B-C50C-407E-A947-70E740481C1C}">
                           <a14:useLocalDpi xmlns:a14="http://schemas.microsoft.com/office/drawing/2010/main" val="0"/>
@@ -11913,14 +12278,9 @@
       <w:r>
         <w:t xml:space="preserve">Figura </w:t>
       </w:r>
-      <w:fldSimple w:instr=" SEQ Figura \* ARABIC ">
-        <w:r>
-          <w:rPr>
-            <w:noProof/>
-          </w:rPr>
-          <w:t>19</w:t>
-        </w:r>
-      </w:fldSimple>
+      <w:r>
+        <w:t>20</w:t>
+      </w:r>
       <w:r>
         <w:t xml:space="preserve">: </w:t>
       </w:r>
@@ -11978,7 +12338,7 @@
                     </pic:cNvPicPr>
                   </pic:nvPicPr>
                   <pic:blipFill>
-                    <a:blip r:embed="rId36">
+                    <a:blip r:embed="rId37">
                       <a:extLst>
                         <a:ext uri="{28A0092B-C50C-407E-A947-70E740481C1C}">
                           <a14:useLocalDpi xmlns:a14="http://schemas.microsoft.com/office/drawing/2010/main" val="0"/>
@@ -12024,7 +12384,13 @@
           <w:rPr>
             <w:noProof/>
           </w:rPr>
-          <w:t>20</w:t>
+          <w:t>2</w:t>
+        </w:r>
+        <w:r>
+          <w:rPr>
+            <w:noProof/>
+          </w:rPr>
+          <w:t>1</w:t>
         </w:r>
       </w:fldSimple>
       <w:r>
@@ -12071,7 +12437,7 @@
                     </pic:cNvPicPr>
                   </pic:nvPicPr>
                   <pic:blipFill>
-                    <a:blip r:embed="rId37">
+                    <a:blip r:embed="rId38">
                       <a:extLst>
                         <a:ext uri="{28A0092B-C50C-407E-A947-70E740481C1C}">
                           <a14:useLocalDpi xmlns:a14="http://schemas.microsoft.com/office/drawing/2010/main" val="0"/>
@@ -12117,7 +12483,13 @@
           <w:rPr>
             <w:noProof/>
           </w:rPr>
-          <w:t>21</w:t>
+          <w:t>2</w:t>
+        </w:r>
+        <w:r>
+          <w:rPr>
+            <w:noProof/>
+          </w:rPr>
+          <w:t>2</w:t>
         </w:r>
       </w:fldSimple>
       <w:r>
@@ -12178,7 +12550,7 @@
                     </pic:cNvPicPr>
                   </pic:nvPicPr>
                   <pic:blipFill>
-                    <a:blip r:embed="rId38" cstate="print">
+                    <a:blip r:embed="rId39" cstate="print">
                       <a:extLst>
                         <a:ext uri="{28A0092B-C50C-407E-A947-70E740481C1C}">
                           <a14:useLocalDpi xmlns:a14="http://schemas.microsoft.com/office/drawing/2010/main" val="0"/>
@@ -12224,7 +12596,13 @@
           <w:rPr>
             <w:noProof/>
           </w:rPr>
-          <w:t>22</w:t>
+          <w:t>2</w:t>
+        </w:r>
+        <w:r>
+          <w:rPr>
+            <w:noProof/>
+          </w:rPr>
+          <w:t>3</w:t>
         </w:r>
       </w:fldSimple>
       <w:r>
@@ -12415,52 +12793,6 @@
       <w:r>
         <w:t>s contém afim de obter as funções e quantidades utilizadas dessas substâncias no medicamento de interesse.</w:t>
       </w:r>
-    </w:p>
-    <w:p>
-      <w:pPr>
-        <w:ind w:firstLine="1134"/>
-      </w:pPr>
-    </w:p>
-    <w:p>
-      <w:pPr>
-        <w:ind w:firstLine="1134"/>
-      </w:pPr>
-    </w:p>
-    <w:p>
-      <w:pPr>
-        <w:ind w:firstLine="1134"/>
-      </w:pPr>
-    </w:p>
-    <w:p>
-      <w:pPr>
-        <w:ind w:firstLine="1134"/>
-      </w:pPr>
-    </w:p>
-    <w:p/>
-    <w:p>
-      <w:pPr>
-        <w:ind w:firstLine="1134"/>
-      </w:pPr>
-    </w:p>
-    <w:p>
-      <w:pPr>
-        <w:pStyle w:val="Ttulo1"/>
-        <w:numPr>
-          <w:ilvl w:val="0"/>
-          <w:numId w:val="0"/>
-        </w:numPr>
-        <w:ind w:left="432"/>
-      </w:pPr>
-    </w:p>
-    <w:p>
-      <w:pPr>
-        <w:pStyle w:val="Ttulo1"/>
-        <w:numPr>
-          <w:ilvl w:val="0"/>
-          <w:numId w:val="0"/>
-        </w:numPr>
-        <w:ind w:left="432"/>
-      </w:pPr>
     </w:p>
     <w:p/>
     <w:p/>
@@ -12477,44 +12809,8 @@
         <w:pStyle w:val="Ttulo1"/>
       </w:pPr>
       <w:r>
-        <w:lastRenderedPageBreak/>
         <w:t>TESTES</w:t>
       </w:r>
-    </w:p>
-    <w:p>
-      <w:pPr>
-        <w:ind w:firstLine="1134"/>
-      </w:pPr>
-    </w:p>
-    <w:p>
-      <w:pPr>
-        <w:ind w:firstLine="1134"/>
-      </w:pPr>
-    </w:p>
-    <w:p>
-      <w:pPr>
-        <w:ind w:firstLine="1134"/>
-      </w:pPr>
-    </w:p>
-    <w:p>
-      <w:pPr>
-        <w:ind w:firstLine="1134"/>
-      </w:pPr>
-    </w:p>
-    <w:p>
-      <w:pPr>
-        <w:ind w:firstLine="1134"/>
-      </w:pPr>
-    </w:p>
-    <w:p>
-      <w:pPr>
-        <w:ind w:firstLine="1134"/>
-      </w:pPr>
-    </w:p>
-    <w:p>
-      <w:pPr>
-        <w:ind w:firstLine="1134"/>
-      </w:pPr>
     </w:p>
     <w:p>
       <w:pPr>
@@ -12594,21 +12890,8 @@
       </w:pPr>
       <w:bookmarkStart w:id="84" w:name="_Toc378694374"/>
       <w:bookmarkStart w:id="85" w:name="_Toc44518679"/>
-    </w:p>
-    <w:p>
-      <w:pPr>
-        <w:pStyle w:val="REFERNCIABIBLIOGRFICA"/>
-        <w:spacing w:before="100" w:beforeAutospacing="1" w:after="100" w:afterAutospacing="1"/>
-        <w:jc w:val="both"/>
-      </w:pPr>
-    </w:p>
-    <w:p>
-      <w:pPr>
-        <w:pStyle w:val="REFERNCIABIBLIOGRFICA"/>
-        <w:spacing w:before="100" w:beforeAutospacing="1" w:after="100" w:afterAutospacing="1"/>
-        <w:jc w:val="both"/>
-      </w:pPr>
-      <w:r>
+      <w:r>
+        <w:lastRenderedPageBreak/>
         <w:t>CONCLUSÕES E TRABALHOS FUTUROS</w:t>
       </w:r>
       <w:bookmarkEnd w:id="84"/>
@@ -12627,7 +12910,6 @@
         <w:ind w:firstLine="1077"/>
       </w:pPr>
       <w:r>
-        <w:lastRenderedPageBreak/>
         <w:t>Neste capítulo devem ser colocadas as conclusões que o aluno obteve durante a elaboração do trabalho, bem como o que pretende após sua conclusão (especialização, mestrado, aplicar os conhecimentos</w:t>
       </w:r>
       <w:r>
@@ -12859,7 +13141,7 @@
       <w:r>
         <w:t xml:space="preserve"> &lt;</w:t>
       </w:r>
-      <w:hyperlink r:id="rId39" w:history="1">
+      <w:hyperlink r:id="rId40" w:history="1">
         <w:r>
           <w:rPr>
             <w:rStyle w:val="Hyperlink"/>
@@ -13042,7 +13324,7 @@
       <w:r>
         <w:t xml:space="preserve"> &lt;</w:t>
       </w:r>
-      <w:hyperlink r:id="rId40" w:history="1">
+      <w:hyperlink r:id="rId41" w:history="1">
         <w:r>
           <w:rPr>
             <w:rStyle w:val="Hyperlink"/>
@@ -13071,7 +13353,7 @@
       <w:r>
         <w:t xml:space="preserve">  &lt;</w:t>
       </w:r>
-      <w:hyperlink r:id="rId41" w:history="1">
+      <w:hyperlink r:id="rId42" w:history="1">
         <w:r>
           <w:rPr>
             <w:rStyle w:val="Hyperlink"/>
@@ -13103,7 +13385,7 @@
       <w:r>
         <w:t>&lt;</w:t>
       </w:r>
-      <w:hyperlink r:id="rId42" w:history="1">
+      <w:hyperlink r:id="rId43" w:history="1">
         <w:r>
           <w:rPr>
             <w:rStyle w:val="Hyperlink"/>
@@ -13221,7 +13503,7 @@
       <w:r>
         <w:t>. &lt;</w:t>
       </w:r>
-      <w:hyperlink r:id="rId43" w:history="1">
+      <w:hyperlink r:id="rId44" w:history="1">
         <w:r>
           <w:rPr>
             <w:rStyle w:val="Hyperlink"/>
@@ -13253,7 +13535,7 @@
       <w:r>
         <w:t xml:space="preserve"> </w:t>
       </w:r>
-      <w:hyperlink r:id="rId44" w:history="1">
+      <w:hyperlink r:id="rId45" w:history="1">
         <w:r>
           <w:rPr>
             <w:rStyle w:val="Hyperlink"/>
@@ -13321,7 +13603,7 @@
       <w:r>
         <w:t xml:space="preserve"> &lt;</w:t>
       </w:r>
-      <w:hyperlink r:id="rId45" w:history="1">
+      <w:hyperlink r:id="rId46" w:history="1">
         <w:r>
           <w:rPr>
             <w:rStyle w:val="Hyperlink"/>
@@ -13350,7 +13632,7 @@
       <w:r>
         <w:t xml:space="preserve"> &lt;</w:t>
       </w:r>
-      <w:hyperlink r:id="rId46" w:history="1">
+      <w:hyperlink r:id="rId47" w:history="1">
         <w:r>
           <w:rPr>
             <w:rStyle w:val="Hyperlink"/>
@@ -13379,7 +13661,7 @@
       <w:r>
         <w:t xml:space="preserve"> &lt;</w:t>
       </w:r>
-      <w:hyperlink r:id="rId47" w:history="1">
+      <w:hyperlink r:id="rId48" w:history="1">
         <w:r>
           <w:rPr>
             <w:rStyle w:val="Hyperlink"/>
@@ -13408,7 +13690,7 @@
       <w:r>
         <w:t xml:space="preserve">&lt; </w:t>
       </w:r>
-      <w:hyperlink r:id="rId48" w:history="1">
+      <w:hyperlink r:id="rId49" w:history="1">
         <w:r>
           <w:rPr>
             <w:rStyle w:val="Hyperlink"/>
@@ -13438,7 +13720,7 @@
       <w:r>
         <w:t xml:space="preserve"> &lt;</w:t>
       </w:r>
-      <w:hyperlink r:id="rId49" w:history="1">
+      <w:hyperlink r:id="rId50" w:history="1">
         <w:r>
           <w:rPr>
             <w:rStyle w:val="Hyperlink"/>
@@ -13493,7 +13775,7 @@
       <w:r>
         <w:t xml:space="preserve"> &lt;</w:t>
       </w:r>
-      <w:hyperlink r:id="rId50" w:history="1">
+      <w:hyperlink r:id="rId51" w:history="1">
         <w:r>
           <w:rPr>
             <w:rStyle w:val="Hyperlink"/>
@@ -13522,7 +13804,7 @@
       <w:r>
         <w:t xml:space="preserve"> &lt;</w:t>
       </w:r>
-      <w:hyperlink r:id="rId51" w:history="1">
+      <w:hyperlink r:id="rId52" w:history="1">
         <w:r>
           <w:rPr>
             <w:rStyle w:val="Hyperlink"/>
@@ -13566,7 +13848,7 @@
       <w:r>
         <w:t xml:space="preserve"> &lt;</w:t>
       </w:r>
-      <w:hyperlink r:id="rId52" w:history="1">
+      <w:hyperlink r:id="rId53" w:history="1">
         <w:r>
           <w:rPr>
             <w:rStyle w:val="Hyperlink"/>
@@ -13782,7 +14064,7 @@
       </w:r>
       <w:r>
         <w:lastRenderedPageBreak/>
-        <w:t>anexos</w:t>
+        <w:t>ANEXOS</w:t>
       </w:r>
     </w:p>
     <w:p>
@@ -13891,7 +14173,7 @@
       <w:r>
         <w:t>Ao acessar a página principal de consulta ao bulário (</w:t>
       </w:r>
-      <w:hyperlink r:id="rId53" w:history="1">
+      <w:hyperlink r:id="rId54" w:history="1">
         <w:r>
           <w:t>http://www.anvisa.gov.br/datavisa/fila_bula/index.asp</w:t>
         </w:r>
@@ -13948,7 +14230,7 @@
                     </pic:cNvPicPr>
                   </pic:nvPicPr>
                   <pic:blipFill>
-                    <a:blip r:embed="rId54">
+                    <a:blip r:embed="rId55">
                       <a:extLst>
                         <a:ext uri="{28A0092B-C50C-407E-A947-70E740481C1C}">
                           <a14:useLocalDpi xmlns:a14="http://schemas.microsoft.com/office/drawing/2010/main" val="0"/>
@@ -14070,7 +14352,7 @@
                     </pic:cNvPicPr>
                   </pic:nvPicPr>
                   <pic:blipFill>
-                    <a:blip r:embed="rId55">
+                    <a:blip r:embed="rId56">
                       <a:extLst>
                         <a:ext uri="{28A0092B-C50C-407E-A947-70E740481C1C}">
                           <a14:useLocalDpi xmlns:a14="http://schemas.microsoft.com/office/drawing/2010/main" val="0"/>
@@ -14202,7 +14484,7 @@
                     </pic:cNvPicPr>
                   </pic:nvPicPr>
                   <pic:blipFill>
-                    <a:blip r:embed="rId56">
+                    <a:blip r:embed="rId57">
                       <a:extLst>
                         <a:ext uri="{28A0092B-C50C-407E-A947-70E740481C1C}">
                           <a14:useLocalDpi xmlns:a14="http://schemas.microsoft.com/office/drawing/2010/main" val="0"/>
@@ -14490,7 +14772,7 @@
     </w:p>
     <w:p/>
     <w:sectPr>
-      <w:headerReference w:type="default" r:id="rId57"/>
+      <w:headerReference w:type="default" r:id="rId58"/>
       <w:type w:val="oddPage"/>
       <w:pgSz w:w="11907" w:h="16840" w:code="9"/>
       <w:pgMar w:top="1701" w:right="1134" w:bottom="1531" w:left="1701" w:header="907" w:footer="1701" w:gutter="0"/>
@@ -14758,7 +15040,7 @@
         <w:rStyle w:val="Nmerodepgina"/>
         <w:noProof/>
       </w:rPr>
-      <w:t>27</w:t>
+      <w:t>21</w:t>
     </w:r>
     <w:r>
       <w:rPr>
@@ -18014,6 +18296,36 @@
   </w:num>
   <w:num w:numId="37">
     <w:abstractNumId w:val="8"/>
+  </w:num>
+  <w:num w:numId="38">
+    <w:abstractNumId w:val="23"/>
+    <w:lvlOverride w:ilvl="0">
+      <w:startOverride w:val="1"/>
+    </w:lvlOverride>
+    <w:lvlOverride w:ilvl="1">
+      <w:startOverride w:val="1"/>
+    </w:lvlOverride>
+    <w:lvlOverride w:ilvl="2">
+      <w:startOverride w:val="1"/>
+    </w:lvlOverride>
+    <w:lvlOverride w:ilvl="3">
+      <w:startOverride w:val="1"/>
+    </w:lvlOverride>
+    <w:lvlOverride w:ilvl="4">
+      <w:startOverride w:val="1"/>
+    </w:lvlOverride>
+    <w:lvlOverride w:ilvl="5">
+      <w:startOverride w:val="1"/>
+    </w:lvlOverride>
+    <w:lvlOverride w:ilvl="6">
+      <w:startOverride w:val="1"/>
+    </w:lvlOverride>
+    <w:lvlOverride w:ilvl="7">
+      <w:startOverride w:val="1"/>
+    </w:lvlOverride>
+    <w:lvlOverride w:ilvl="8">
+      <w:startOverride w:val="1"/>
+    </w:lvlOverride>
   </w:num>
 </w:numbering>
 </file>
@@ -18605,7 +18917,6 @@
   <w:style w:type="character" w:default="1" w:styleId="Fontepargpadro">
     <w:name w:val="Default Paragraph Font"/>
     <w:uiPriority w:val="1"/>
-    <w:semiHidden/>
     <w:unhideWhenUsed/>
   </w:style>
   <w:style w:type="table" w:default="1" w:styleId="Tabelanormal">
@@ -19473,7 +19784,7 @@
 </file>
 
 <file path=customXml/itemProps1.xml><?xml version="1.0" encoding="utf-8"?>
-<ds:datastoreItem xmlns:ds="http://schemas.openxmlformats.org/officeDocument/2006/customXml" ds:itemID="{4325F19E-F2B8-4B51-8EC9-E9F293ADEA76}">
+<ds:datastoreItem xmlns:ds="http://schemas.openxmlformats.org/officeDocument/2006/customXml" ds:itemID="{4B2F19B4-8968-4A43-A790-90E866A8CBAC}">
   <ds:schemaRefs>
     <ds:schemaRef ds:uri="http://schemas.openxmlformats.org/officeDocument/2006/bibliography"/>
   </ds:schemaRefs>

</xml_diff>

<commit_message>
add caso de uso text mining handbook
</commit_message>
<xml_diff>
--- a/TCC - Marcello Telles e Yasmim Lima.docx
+++ b/TCC - Marcello Telles e Yasmim Lima.docx
@@ -2102,7 +2102,7 @@
         <w:rPr>
           <w:noProof/>
         </w:rPr>
-        <w:instrText>HYPERLINK \l "_Toc44616219"</w:instrText>
+        <w:instrText>HYPERLINK \l "_Toc44618286"</w:instrText>
       </w:r>
       <w:r>
         <w:rPr>
@@ -2116,13 +2116,19 @@
           <w:rStyle w:val="Hyperlink"/>
           <w:noProof/>
         </w:rPr>
-        <w:fldChar w:fldCharType="separate"/>
       </w:r>
       <w:r>
         <w:rPr>
           <w:rStyle w:val="Hyperlink"/>
           <w:noProof/>
         </w:rPr>
+        <w:fldChar w:fldCharType="separate"/>
+      </w:r>
+      <w:r>
+        <w:rPr>
+          <w:rStyle w:val="Hyperlink"/>
+          <w:noProof/>
+        </w:rPr>
         <w:t>Figura 1: Dados não estruturados, semiestruturados e estruturados</w:t>
       </w:r>
       <w:r>
@@ -2144,7 +2150,7 @@
           <w:noProof/>
           <w:webHidden/>
         </w:rPr>
-        <w:instrText xml:space="preserve"> PAGEREF _Toc44616219 \h </w:instrText>
+        <w:instrText xml:space="preserve"> PAGEREF _Toc44618286 \h </w:instrText>
       </w:r>
       <w:r>
         <w:rPr>
@@ -2194,7 +2200,7 @@
           <w:szCs w:val="22"/>
         </w:rPr>
       </w:pPr>
-      <w:hyperlink w:anchor="_Toc44616220" w:history="1">
+      <w:hyperlink w:anchor="_Toc44618287" w:history="1">
         <w:r>
           <w:rPr>
             <w:rStyle w:val="Hyperlink"/>
@@ -2221,7 +2227,7 @@
             <w:noProof/>
             <w:webHidden/>
           </w:rPr>
-          <w:instrText xml:space="preserve"> PAGEREF _Toc44616220 \h </w:instrText>
+          <w:instrText xml:space="preserve"> PAGEREF _Toc44618287 \h </w:instrText>
         </w:r>
         <w:r>
           <w:rPr>
@@ -2265,7 +2271,7 @@
           <w:szCs w:val="22"/>
         </w:rPr>
       </w:pPr>
-      <w:hyperlink w:anchor="_Toc44616221" w:history="1">
+      <w:hyperlink w:anchor="_Toc44618288" w:history="1">
         <w:r>
           <w:rPr>
             <w:rStyle w:val="Hyperlink"/>
@@ -2292,7 +2298,7 @@
             <w:noProof/>
             <w:webHidden/>
           </w:rPr>
-          <w:instrText xml:space="preserve"> PAGEREF _Toc44616221 \h </w:instrText>
+          <w:instrText xml:space="preserve"> PAGEREF _Toc44618288 \h </w:instrText>
         </w:r>
         <w:r>
           <w:rPr>
@@ -2336,7 +2342,7 @@
           <w:szCs w:val="22"/>
         </w:rPr>
       </w:pPr>
-      <w:hyperlink w:anchor="_Toc44616222" w:history="1">
+      <w:hyperlink w:anchor="_Toc44618289" w:history="1">
         <w:r>
           <w:rPr>
             <w:rStyle w:val="Hyperlink"/>
@@ -2363,7 +2369,7 @@
             <w:noProof/>
             <w:webHidden/>
           </w:rPr>
-          <w:instrText xml:space="preserve"> PAGEREF _Toc44616222 \h </w:instrText>
+          <w:instrText xml:space="preserve"> PAGEREF _Toc44618289 \h </w:instrText>
         </w:r>
         <w:r>
           <w:rPr>
@@ -2407,7 +2413,7 @@
           <w:szCs w:val="22"/>
         </w:rPr>
       </w:pPr>
-      <w:hyperlink w:anchor="_Toc44616223" w:history="1">
+      <w:hyperlink w:anchor="_Toc44618290" w:history="1">
         <w:r>
           <w:rPr>
             <w:rStyle w:val="Hyperlink"/>
@@ -2434,7 +2440,7 @@
             <w:noProof/>
             <w:webHidden/>
           </w:rPr>
-          <w:instrText xml:space="preserve"> PAGEREF _Toc44616223 \h </w:instrText>
+          <w:instrText xml:space="preserve"> PAGEREF _Toc44618290 \h </w:instrText>
         </w:r>
         <w:r>
           <w:rPr>
@@ -2478,7 +2484,7 @@
           <w:szCs w:val="22"/>
         </w:rPr>
       </w:pPr>
-      <w:hyperlink w:anchor="_Toc44616224" w:history="1">
+      <w:hyperlink w:anchor="_Toc44618291" w:history="1">
         <w:r>
           <w:rPr>
             <w:rStyle w:val="Hyperlink"/>
@@ -2505,7 +2511,7 @@
             <w:noProof/>
             <w:webHidden/>
           </w:rPr>
-          <w:instrText xml:space="preserve"> PAGEREF _Toc44616224 \h </w:instrText>
+          <w:instrText xml:space="preserve"> PAGEREF _Toc44618291 \h </w:instrText>
         </w:r>
         <w:r>
           <w:rPr>
@@ -2549,7 +2555,7 @@
           <w:szCs w:val="22"/>
         </w:rPr>
       </w:pPr>
-      <w:hyperlink w:anchor="_Toc44616225" w:history="1">
+      <w:hyperlink w:anchor="_Toc44618292" w:history="1">
         <w:r>
           <w:rPr>
             <w:rStyle w:val="Hyperlink"/>
@@ -2576,7 +2582,7 @@
             <w:noProof/>
             <w:webHidden/>
           </w:rPr>
-          <w:instrText xml:space="preserve"> PAGEREF _Toc44616225 \h </w:instrText>
+          <w:instrText xml:space="preserve"> PAGEREF _Toc44618292 \h </w:instrText>
         </w:r>
         <w:r>
           <w:rPr>
@@ -2620,13 +2626,13 @@
           <w:szCs w:val="22"/>
         </w:rPr>
       </w:pPr>
-      <w:hyperlink w:anchor="_Toc44616226" w:history="1">
+      <w:hyperlink w:anchor="_Toc44618293" w:history="1">
         <w:r>
           <w:rPr>
             <w:rStyle w:val="Hyperlink"/>
             <w:noProof/>
           </w:rPr>
-          <w:t>Figura 8: Exemplo de lista de sugestões de nomes completos do fármaco.</w:t>
+          <w:t>Figura 8: Diagrama do caso de uso Text Mining Handbook</w:t>
         </w:r>
         <w:r>
           <w:rPr>
@@ -2647,7 +2653,7 @@
             <w:noProof/>
             <w:webHidden/>
           </w:rPr>
-          <w:instrText xml:space="preserve"> PAGEREF _Toc44616226 \h </w:instrText>
+          <w:instrText xml:space="preserve"> PAGEREF _Toc44618293 \h </w:instrText>
         </w:r>
         <w:r>
           <w:rPr>
@@ -2667,7 +2673,7 @@
             <w:noProof/>
             <w:webHidden/>
           </w:rPr>
-          <w:t>35</w:t>
+          <w:t>32</w:t>
         </w:r>
         <w:r>
           <w:rPr>
@@ -2691,13 +2697,13 @@
           <w:szCs w:val="22"/>
         </w:rPr>
       </w:pPr>
-      <w:hyperlink w:anchor="_Toc44616227" w:history="1">
+      <w:hyperlink w:anchor="_Toc44618294" w:history="1">
         <w:r>
           <w:rPr>
             <w:rStyle w:val="Hyperlink"/>
             <w:noProof/>
           </w:rPr>
-          <w:t>Figura 9: Fluxograma de atividades para extração dos excipientes.</w:t>
+          <w:t>Figura 9: Exemplo de lista de sugestões de nomes completos do fármaco.</w:t>
         </w:r>
         <w:r>
           <w:rPr>
@@ -2718,7 +2724,7 @@
             <w:noProof/>
             <w:webHidden/>
           </w:rPr>
-          <w:instrText xml:space="preserve"> PAGEREF _Toc44616227 \h </w:instrText>
+          <w:instrText xml:space="preserve"> PAGEREF _Toc44618294 \h </w:instrText>
         </w:r>
         <w:r>
           <w:rPr>
@@ -2762,13 +2768,13 @@
           <w:szCs w:val="22"/>
         </w:rPr>
       </w:pPr>
-      <w:hyperlink w:anchor="_Toc44616228" w:history="1">
+      <w:hyperlink w:anchor="_Toc44618295" w:history="1">
         <w:r>
           <w:rPr>
             <w:rStyle w:val="Hyperlink"/>
             <w:noProof/>
           </w:rPr>
-          <w:t>Figura 10: Exemplo de bula contemplada no CASO 1.</w:t>
+          <w:t>Figura 10: Fluxograma de atividades para extração dos excipientes.</w:t>
         </w:r>
         <w:r>
           <w:rPr>
@@ -2789,7 +2795,7 @@
             <w:noProof/>
             <w:webHidden/>
           </w:rPr>
-          <w:instrText xml:space="preserve"> PAGEREF _Toc44616228 \h </w:instrText>
+          <w:instrText xml:space="preserve"> PAGEREF _Toc44618295 \h </w:instrText>
         </w:r>
         <w:r>
           <w:rPr>
@@ -2809,7 +2815,7 @@
             <w:noProof/>
             <w:webHidden/>
           </w:rPr>
-          <w:t>38</w:t>
+          <w:t>39</w:t>
         </w:r>
         <w:r>
           <w:rPr>
@@ -2833,13 +2839,13 @@
           <w:szCs w:val="22"/>
         </w:rPr>
       </w:pPr>
-      <w:hyperlink w:anchor="_Toc44616229" w:history="1">
+      <w:hyperlink w:anchor="_Toc44618296" w:history="1">
         <w:r>
           <w:rPr>
             <w:rStyle w:val="Hyperlink"/>
             <w:noProof/>
           </w:rPr>
-          <w:t>Figura 11: Exemplo de bula contemplada no CASO 2.</w:t>
+          <w:t>Figura 11: Exemplo de bula contemplada no CASO 1.</w:t>
         </w:r>
         <w:r>
           <w:rPr>
@@ -2860,7 +2866,7 @@
             <w:noProof/>
             <w:webHidden/>
           </w:rPr>
-          <w:instrText xml:space="preserve"> PAGEREF _Toc44616229 \h </w:instrText>
+          <w:instrText xml:space="preserve"> PAGEREF _Toc44618296 \h </w:instrText>
         </w:r>
         <w:r>
           <w:rPr>
@@ -2880,7 +2886,7 @@
             <w:noProof/>
             <w:webHidden/>
           </w:rPr>
-          <w:t>38</w:t>
+          <w:t>40</w:t>
         </w:r>
         <w:r>
           <w:rPr>
@@ -2904,13 +2910,13 @@
           <w:szCs w:val="22"/>
         </w:rPr>
       </w:pPr>
-      <w:hyperlink w:anchor="_Toc44616230" w:history="1">
+      <w:hyperlink w:anchor="_Toc44618297" w:history="1">
         <w:r>
           <w:rPr>
             <w:rStyle w:val="Hyperlink"/>
             <w:noProof/>
           </w:rPr>
-          <w:t>Figura 12: Exemplo de bula contemplada no CASO 3.</w:t>
+          <w:t>Figura 12: Exemplo de bula contemplada no CASO 2.</w:t>
         </w:r>
         <w:r>
           <w:rPr>
@@ -2931,7 +2937,7 @@
             <w:noProof/>
             <w:webHidden/>
           </w:rPr>
-          <w:instrText xml:space="preserve"> PAGEREF _Toc44616230 \h </w:instrText>
+          <w:instrText xml:space="preserve"> PAGEREF _Toc44618297 \h </w:instrText>
         </w:r>
         <w:r>
           <w:rPr>
@@ -2951,7 +2957,7 @@
             <w:noProof/>
             <w:webHidden/>
           </w:rPr>
-          <w:t>38</w:t>
+          <w:t>40</w:t>
         </w:r>
         <w:r>
           <w:rPr>
@@ -2975,13 +2981,13 @@
           <w:szCs w:val="22"/>
         </w:rPr>
       </w:pPr>
-      <w:hyperlink w:anchor="_Toc44616231" w:history="1">
+      <w:hyperlink w:anchor="_Toc44618298" w:history="1">
         <w:r>
           <w:rPr>
             <w:rStyle w:val="Hyperlink"/>
             <w:noProof/>
           </w:rPr>
-          <w:t>Figura 13: Exemplo de bula contemplada no CASO 4.</w:t>
+          <w:t>Figura 13: Exemplo de bula contemplada no CASO 3.</w:t>
         </w:r>
         <w:r>
           <w:rPr>
@@ -3002,7 +3008,7 @@
             <w:noProof/>
             <w:webHidden/>
           </w:rPr>
-          <w:instrText xml:space="preserve"> PAGEREF _Toc44616231 \h </w:instrText>
+          <w:instrText xml:space="preserve"> PAGEREF _Toc44618298 \h </w:instrText>
         </w:r>
         <w:r>
           <w:rPr>
@@ -3022,7 +3028,7 @@
             <w:noProof/>
             <w:webHidden/>
           </w:rPr>
-          <w:t>39</w:t>
+          <w:t>40</w:t>
         </w:r>
         <w:r>
           <w:rPr>
@@ -3046,13 +3052,13 @@
           <w:szCs w:val="22"/>
         </w:rPr>
       </w:pPr>
-      <w:hyperlink w:anchor="_Toc44616232" w:history="1">
+      <w:hyperlink w:anchor="_Toc44618299" w:history="1">
         <w:r>
           <w:rPr>
             <w:rStyle w:val="Hyperlink"/>
             <w:noProof/>
           </w:rPr>
-          <w:t>Figura 14: Exemplo de bula contemplada no CASO 5.</w:t>
+          <w:t>Figura 14: Exemplo de bula contemplada no CASO 4.</w:t>
         </w:r>
         <w:r>
           <w:rPr>
@@ -3073,7 +3079,7 @@
             <w:noProof/>
             <w:webHidden/>
           </w:rPr>
-          <w:instrText xml:space="preserve"> PAGEREF _Toc44616232 \h </w:instrText>
+          <w:instrText xml:space="preserve"> PAGEREF _Toc44618299 \h </w:instrText>
         </w:r>
         <w:r>
           <w:rPr>
@@ -3093,7 +3099,7 @@
             <w:noProof/>
             <w:webHidden/>
           </w:rPr>
-          <w:t>39</w:t>
+          <w:t>41</w:t>
         </w:r>
         <w:r>
           <w:rPr>
@@ -3117,13 +3123,13 @@
           <w:szCs w:val="22"/>
         </w:rPr>
       </w:pPr>
-      <w:hyperlink w:anchor="_Toc44616233" w:history="1">
+      <w:hyperlink w:anchor="_Toc44618300" w:history="1">
         <w:r>
           <w:rPr>
             <w:rStyle w:val="Hyperlink"/>
             <w:noProof/>
           </w:rPr>
-          <w:t>Figura 15: Exemplo de bula contemplada no CASO 6.</w:t>
+          <w:t>Figura 15: Exemplo de bula contemplada no CASO 5.</w:t>
         </w:r>
         <w:r>
           <w:rPr>
@@ -3144,7 +3150,7 @@
             <w:noProof/>
             <w:webHidden/>
           </w:rPr>
-          <w:instrText xml:space="preserve"> PAGEREF _Toc44616233 \h </w:instrText>
+          <w:instrText xml:space="preserve"> PAGEREF _Toc44618300 \h </w:instrText>
         </w:r>
         <w:r>
           <w:rPr>
@@ -3164,7 +3170,7 @@
             <w:noProof/>
             <w:webHidden/>
           </w:rPr>
-          <w:t>39</w:t>
+          <w:t>41</w:t>
         </w:r>
         <w:r>
           <w:rPr>
@@ -3188,13 +3194,13 @@
           <w:szCs w:val="22"/>
         </w:rPr>
       </w:pPr>
-      <w:hyperlink w:anchor="_Toc44616234" w:history="1">
+      <w:hyperlink w:anchor="_Toc44618301" w:history="1">
         <w:r>
           <w:rPr>
             <w:rStyle w:val="Hyperlink"/>
             <w:noProof/>
           </w:rPr>
-          <w:t>Figura 16: Exemplo de bula contemplada no CASO 7.</w:t>
+          <w:t>Figura 16: Exemplo de bula contemplada no CASO 6.</w:t>
         </w:r>
         <w:r>
           <w:rPr>
@@ -3215,7 +3221,7 @@
             <w:noProof/>
             <w:webHidden/>
           </w:rPr>
-          <w:instrText xml:space="preserve"> PAGEREF _Toc44616234 \h </w:instrText>
+          <w:instrText xml:space="preserve"> PAGEREF _Toc44618301 \h </w:instrText>
         </w:r>
         <w:r>
           <w:rPr>
@@ -3235,7 +3241,7 @@
             <w:noProof/>
             <w:webHidden/>
           </w:rPr>
-          <w:t>39</w:t>
+          <w:t>41</w:t>
         </w:r>
         <w:r>
           <w:rPr>
@@ -3259,13 +3265,13 @@
           <w:szCs w:val="22"/>
         </w:rPr>
       </w:pPr>
-      <w:hyperlink w:anchor="_Toc44616235" w:history="1">
+      <w:hyperlink w:anchor="_Toc44618302" w:history="1">
         <w:r>
           <w:rPr>
             <w:rStyle w:val="Hyperlink"/>
             <w:noProof/>
           </w:rPr>
-          <w:t>Figura 17: Exemplo de bula contemplada no CASO 9.</w:t>
+          <w:t>Figura 17: Exemplo de bula contemplada no CASO 7.</w:t>
         </w:r>
         <w:r>
           <w:rPr>
@@ -3286,7 +3292,7 @@
             <w:noProof/>
             <w:webHidden/>
           </w:rPr>
-          <w:instrText xml:space="preserve"> PAGEREF _Toc44616235 \h </w:instrText>
+          <w:instrText xml:space="preserve"> PAGEREF _Toc44618302 \h </w:instrText>
         </w:r>
         <w:r>
           <w:rPr>
@@ -3306,7 +3312,7 @@
             <w:noProof/>
             <w:webHidden/>
           </w:rPr>
-          <w:t>40</w:t>
+          <w:t>41</w:t>
         </w:r>
         <w:r>
           <w:rPr>
@@ -3330,13 +3336,13 @@
           <w:szCs w:val="22"/>
         </w:rPr>
       </w:pPr>
-      <w:hyperlink w:anchor="_Toc44616236" w:history="1">
+      <w:hyperlink w:anchor="_Toc44618303" w:history="1">
         <w:r>
           <w:rPr>
             <w:rStyle w:val="Hyperlink"/>
             <w:noProof/>
           </w:rPr>
-          <w:t>Figura 18: Exemplo de bula não contemplada.</w:t>
+          <w:t>Figura 18: Exemplo de bula contemplada no CASO 9.</w:t>
         </w:r>
         <w:r>
           <w:rPr>
@@ -3357,7 +3363,7 @@
             <w:noProof/>
             <w:webHidden/>
           </w:rPr>
-          <w:instrText xml:space="preserve"> PAGEREF _Toc44616236 \h </w:instrText>
+          <w:instrText xml:space="preserve"> PAGEREF _Toc44618303 \h </w:instrText>
         </w:r>
         <w:r>
           <w:rPr>
@@ -3377,7 +3383,7 @@
             <w:noProof/>
             <w:webHidden/>
           </w:rPr>
-          <w:t>40</w:t>
+          <w:t>42</w:t>
         </w:r>
         <w:r>
           <w:rPr>
@@ -3401,13 +3407,13 @@
           <w:szCs w:val="22"/>
         </w:rPr>
       </w:pPr>
-      <w:hyperlink w:anchor="_Toc44616237" w:history="1">
+      <w:hyperlink w:anchor="_Toc44618304" w:history="1">
         <w:r>
           <w:rPr>
             <w:rStyle w:val="Hyperlink"/>
             <w:noProof/>
           </w:rPr>
-          <w:t>Figura 19: Fluxograma de atividades para extração de informações do excipiente.</w:t>
+          <w:t>Figura 19: Exemplo de bula não contemplada.</w:t>
         </w:r>
         <w:r>
           <w:rPr>
@@ -3428,7 +3434,7 @@
             <w:noProof/>
             <w:webHidden/>
           </w:rPr>
-          <w:instrText xml:space="preserve"> PAGEREF _Toc44616237 \h </w:instrText>
+          <w:instrText xml:space="preserve"> PAGEREF _Toc44618304 \h </w:instrText>
         </w:r>
         <w:r>
           <w:rPr>
@@ -3448,7 +3454,78 @@
             <w:noProof/>
             <w:webHidden/>
           </w:rPr>
-          <w:t>41</w:t>
+          <w:t>42</w:t>
+        </w:r>
+        <w:r>
+          <w:rPr>
+            <w:noProof/>
+            <w:webHidden/>
+          </w:rPr>
+          <w:fldChar w:fldCharType="end"/>
+        </w:r>
+      </w:hyperlink>
+    </w:p>
+    <w:p>
+      <w:pPr>
+        <w:pStyle w:val="ndicedeilustraes"/>
+        <w:tabs>
+          <w:tab w:val="right" w:leader="dot" w:pos="9062"/>
+        </w:tabs>
+        <w:rPr>
+          <w:rFonts w:asciiTheme="minorHAnsi" w:eastAsiaTheme="minorEastAsia" w:hAnsiTheme="minorHAnsi" w:cstheme="minorBidi"/>
+          <w:noProof/>
+          <w:sz w:val="22"/>
+          <w:szCs w:val="22"/>
+        </w:rPr>
+      </w:pPr>
+      <w:hyperlink w:anchor="_Toc44618305" w:history="1">
+        <w:r>
+          <w:rPr>
+            <w:rStyle w:val="Hyperlink"/>
+            <w:noProof/>
+          </w:rPr>
+          <w:t>Figura 20: Fluxograma de atividades para extração de informações do excipiente.</w:t>
+        </w:r>
+        <w:r>
+          <w:rPr>
+            <w:noProof/>
+            <w:webHidden/>
+          </w:rPr>
+          <w:tab/>
+        </w:r>
+        <w:r>
+          <w:rPr>
+            <w:noProof/>
+            <w:webHidden/>
+          </w:rPr>
+          <w:fldChar w:fldCharType="begin"/>
+        </w:r>
+        <w:r>
+          <w:rPr>
+            <w:noProof/>
+            <w:webHidden/>
+          </w:rPr>
+          <w:instrText xml:space="preserve"> PAGEREF _Toc44618305 \h </w:instrText>
+        </w:r>
+        <w:r>
+          <w:rPr>
+            <w:noProof/>
+            <w:webHidden/>
+          </w:rPr>
+        </w:r>
+        <w:r>
+          <w:rPr>
+            <w:noProof/>
+            <w:webHidden/>
+          </w:rPr>
+          <w:fldChar w:fldCharType="separate"/>
+        </w:r>
+        <w:r>
+          <w:rPr>
+            <w:noProof/>
+            <w:webHidden/>
+          </w:rPr>
+          <w:t>43</w:t>
         </w:r>
         <w:r>
           <w:rPr>
@@ -8198,7 +8275,7 @@
         <w:pStyle w:val="Legenda"/>
         <w:jc w:val="center"/>
       </w:pPr>
-      <w:bookmarkStart w:id="33" w:name="_Toc44616219"/>
+      <w:bookmarkStart w:id="33" w:name="_Toc44618286"/>
       <w:r>
         <w:t xml:space="preserve">Figura </w:t>
       </w:r>
@@ -8515,7 +8592,7 @@
         <w:pStyle w:val="Legenda"/>
         <w:jc w:val="center"/>
       </w:pPr>
-      <w:bookmarkStart w:id="39" w:name="_Toc44616220"/>
+      <w:bookmarkStart w:id="39" w:name="_Toc44618287"/>
       <w:r>
         <w:t xml:space="preserve">Figura </w:t>
       </w:r>
@@ -8650,7 +8727,7 @@
         <w:pStyle w:val="Legenda"/>
         <w:jc w:val="center"/>
       </w:pPr>
-      <w:bookmarkStart w:id="40" w:name="_Toc44616221"/>
+      <w:bookmarkStart w:id="40" w:name="_Toc44618288"/>
       <w:r>
         <w:t xml:space="preserve">Figura </w:t>
       </w:r>
@@ -8987,7 +9064,7 @@
         <w:pStyle w:val="Legenda"/>
         <w:jc w:val="center"/>
       </w:pPr>
-      <w:bookmarkStart w:id="48" w:name="_Toc44616222"/>
+      <w:bookmarkStart w:id="48" w:name="_Toc44618289"/>
       <w:r>
         <w:t xml:space="preserve">Figura </w:t>
       </w:r>
@@ -9168,7 +9245,7 @@
         <w:pStyle w:val="Legenda"/>
         <w:jc w:val="center"/>
       </w:pPr>
-      <w:bookmarkStart w:id="51" w:name="_Toc44616223"/>
+      <w:bookmarkStart w:id="51" w:name="_Toc44618290"/>
       <w:r>
         <w:t xml:space="preserve">Figura </w:t>
       </w:r>
@@ -9373,7 +9450,7 @@
         <w:pStyle w:val="Legenda"/>
         <w:jc w:val="center"/>
       </w:pPr>
-      <w:bookmarkStart w:id="55" w:name="_Toc44616224"/>
+      <w:bookmarkStart w:id="55" w:name="_Toc44618291"/>
       <w:r>
         <w:t xml:space="preserve">Figura </w:t>
       </w:r>
@@ -10234,18 +10311,31 @@
         <w:pStyle w:val="Legenda"/>
         <w:jc w:val="center"/>
       </w:pPr>
-      <w:bookmarkStart w:id="59" w:name="_Toc44616225"/>
+      <w:bookmarkStart w:id="59" w:name="_Toc44618292"/>
       <w:r>
         <w:t xml:space="preserve">Figura </w:t>
       </w:r>
-      <w:fldSimple w:instr=" SEQ Figura \* ARABIC ">
-        <w:r>
-          <w:rPr>
-            <w:noProof/>
-          </w:rPr>
-          <w:t>7</w:t>
-        </w:r>
-      </w:fldSimple>
+      <w:r>
+        <w:fldChar w:fldCharType="begin"/>
+      </w:r>
+      <w:r>
+        <w:instrText xml:space="preserve"> SEQ Figura \* ARABIC </w:instrText>
+      </w:r>
+      <w:r>
+        <w:fldChar w:fldCharType="separate"/>
+      </w:r>
+      <w:r>
+        <w:rPr>
+          <w:noProof/>
+        </w:rPr>
+        <w:t>7</w:t>
+      </w:r>
+      <w:r>
+        <w:rPr>
+          <w:noProof/>
+        </w:rPr>
+        <w:fldChar w:fldCharType="end"/>
+      </w:r>
       <w:r>
         <w:t xml:space="preserve">: </w:t>
       </w:r>
@@ -10274,14 +10364,27 @@
       <w:r>
         <w:t xml:space="preserve">Tabela </w:t>
       </w:r>
-      <w:fldSimple w:instr=" SEQ Tabela \* ARABIC ">
-        <w:r>
-          <w:rPr>
-            <w:noProof/>
-          </w:rPr>
-          <w:t>2</w:t>
-        </w:r>
-      </w:fldSimple>
+      <w:r>
+        <w:fldChar w:fldCharType="begin"/>
+      </w:r>
+      <w:r>
+        <w:instrText xml:space="preserve"> SEQ Tabela \* ARABIC </w:instrText>
+      </w:r>
+      <w:r>
+        <w:fldChar w:fldCharType="separate"/>
+      </w:r>
+      <w:r>
+        <w:rPr>
+          <w:noProof/>
+        </w:rPr>
+        <w:t>2</w:t>
+      </w:r>
+      <w:r>
+        <w:rPr>
+          <w:noProof/>
+        </w:rPr>
+        <w:fldChar w:fldCharType="end"/>
+      </w:r>
       <w:r>
         <w:t xml:space="preserve">: </w:t>
       </w:r>
@@ -10356,7 +10459,6 @@
                 <w:b/>
               </w:rPr>
             </w:pPr>
-            <w:bookmarkStart w:id="62" w:name="_GoBack" w:colFirst="1" w:colLast="1"/>
             <w:r>
               <w:rPr>
                 <w:b/>
@@ -10377,7 +10479,6 @@
           </w:p>
         </w:tc>
       </w:tr>
-      <w:bookmarkEnd w:id="62"/>
       <w:tr>
         <w:tc>
           <w:tcPr>
@@ -10728,7 +10829,13 @@
               <w:t xml:space="preserve">[RN01] </w:t>
             </w:r>
             <w:r>
-              <w:t>A bula deve ser um arquivo no formato.</w:t>
+              <w:t>A bula deve ser um arquivo no formato</w:t>
+            </w:r>
+            <w:r>
+              <w:t xml:space="preserve"> PDF</w:t>
+            </w:r>
+            <w:r>
+              <w:t>.</w:t>
             </w:r>
           </w:p>
           <w:p/>
@@ -10781,22 +10888,97 @@
       <w:pPr>
         <w:pStyle w:val="Ttulo3"/>
       </w:pPr>
-      <w:bookmarkStart w:id="63" w:name="_Toc44617253"/>
+      <w:bookmarkStart w:id="62" w:name="_Toc44617253"/>
       <w:r>
         <w:lastRenderedPageBreak/>
         <w:t>DIAGRAMA DE CASO DE USO HANDBOOK</w:t>
       </w:r>
+      <w:bookmarkEnd w:id="62"/>
+    </w:p>
+    <w:p>
+      <w:pPr>
+        <w:keepNext/>
+        <w:jc w:val="center"/>
+      </w:pPr>
+      <w:r>
+        <w:rPr>
+          <w:noProof/>
+        </w:rPr>
+        <w:drawing>
+          <wp:inline distT="0" distB="0" distL="0" distR="0" wp14:anchorId="013EC9FD" wp14:editId="162BA349">
+            <wp:extent cx="3676650" cy="1281257"/>
+            <wp:effectExtent l="0" t="0" r="0" b="0"/>
+            <wp:docPr id="2" name="Imagem 2"/>
+            <wp:cNvGraphicFramePr>
+              <a:graphicFrameLocks xmlns:a="http://schemas.openxmlformats.org/drawingml/2006/main" noChangeAspect="1"/>
+            </wp:cNvGraphicFramePr>
+            <a:graphic xmlns:a="http://schemas.openxmlformats.org/drawingml/2006/main">
+              <a:graphicData uri="http://schemas.openxmlformats.org/drawingml/2006/picture">
+                <pic:pic xmlns:pic="http://schemas.openxmlformats.org/drawingml/2006/picture">
+                  <pic:nvPicPr>
+                    <pic:cNvPr id="1" name=""/>
+                    <pic:cNvPicPr/>
+                  </pic:nvPicPr>
+                  <pic:blipFill>
+                    <a:blip r:embed="rId21"/>
+                    <a:stretch>
+                      <a:fillRect/>
+                    </a:stretch>
+                  </pic:blipFill>
+                  <pic:spPr>
+                    <a:xfrm>
+                      <a:off x="0" y="0"/>
+                      <a:ext cx="3694901" cy="1287617"/>
+                    </a:xfrm>
+                    <a:prstGeom prst="rect">
+                      <a:avLst/>
+                    </a:prstGeom>
+                  </pic:spPr>
+                </pic:pic>
+              </a:graphicData>
+            </a:graphic>
+          </wp:inline>
+        </w:drawing>
+      </w:r>
+    </w:p>
+    <w:p>
+      <w:pPr>
+        <w:pStyle w:val="Legenda"/>
+        <w:jc w:val="center"/>
+      </w:pPr>
+      <w:bookmarkStart w:id="63" w:name="_Toc44618293"/>
+      <w:r>
+        <w:t xml:space="preserve">Figura </w:t>
+      </w:r>
+      <w:r>
+        <w:fldChar w:fldCharType="begin"/>
+      </w:r>
+      <w:r>
+        <w:instrText xml:space="preserve"> SEQ Figura \* ARABIC </w:instrText>
+      </w:r>
+      <w:r>
+        <w:fldChar w:fldCharType="separate"/>
+      </w:r>
+      <w:r>
+        <w:rPr>
+          <w:noProof/>
+        </w:rPr>
+        <w:t>8</w:t>
+      </w:r>
+      <w:r>
+        <w:fldChar w:fldCharType="end"/>
+      </w:r>
+      <w:r>
+        <w:t xml:space="preserve">: </w:t>
+      </w:r>
+      <w:r>
+        <w:t xml:space="preserve">Diagrama do caso de uso Text Mining </w:t>
+      </w:r>
+      <w:r>
+        <w:t>Handbook</w:t>
+      </w:r>
       <w:bookmarkEnd w:id="63"/>
     </w:p>
-    <w:p>
-      <w:pPr>
-        <w:pStyle w:val="Sumrio1"/>
-      </w:pPr>
-      <w:r>
-        <w:t>*INSERIR IMAGEM*</w:t>
-      </w:r>
-    </w:p>
-    <w:p/>
     <w:p>
       <w:pPr>
         <w:pStyle w:val="Ttulo3"/>
@@ -10817,14 +10999,27 @@
       <w:r>
         <w:t xml:space="preserve">Tabela </w:t>
       </w:r>
-      <w:fldSimple w:instr=" SEQ Tabela \* ARABIC ">
-        <w:r>
-          <w:rPr>
-            <w:noProof/>
-          </w:rPr>
-          <w:t>3</w:t>
-        </w:r>
-      </w:fldSimple>
+      <w:r>
+        <w:fldChar w:fldCharType="begin"/>
+      </w:r>
+      <w:r>
+        <w:instrText xml:space="preserve"> SEQ Tabela \* ARABIC </w:instrText>
+      </w:r>
+      <w:r>
+        <w:fldChar w:fldCharType="separate"/>
+      </w:r>
+      <w:r>
+        <w:rPr>
+          <w:noProof/>
+        </w:rPr>
+        <w:t>3</w:t>
+      </w:r>
+      <w:r>
+        <w:rPr>
+          <w:noProof/>
+        </w:rPr>
+        <w:fldChar w:fldCharType="end"/>
+      </w:r>
       <w:r>
         <w:t xml:space="preserve">: </w:t>
       </w:r>
@@ -10912,7 +11107,14 @@
             <w:tcW w:w="6515" w:type="dxa"/>
             <w:vAlign w:val="center"/>
           </w:tcPr>
-          <w:p/>
+          <w:p>
+            <w:r>
+              <w:t xml:space="preserve">Extrair as informações de </w:t>
+            </w:r>
+            <w:r>
+              <w:t>proporções e cenários de uso dos excipientes do livro especializado.</w:t>
+            </w:r>
+          </w:p>
         </w:tc>
       </w:tr>
       <w:tr>
@@ -10940,7 +11142,36 @@
             <w:tcW w:w="6515" w:type="dxa"/>
             <w:vAlign w:val="center"/>
           </w:tcPr>
-          <w:p/>
+          <w:p>
+            <w:r>
+              <w:t xml:space="preserve">Ter </w:t>
+            </w:r>
+            <w:r>
+              <w:t>o arquivo PDF do livro especializado salvo em disco no diretório esperado</w:t>
+            </w:r>
+            <w:r>
+              <w:t>,</w:t>
+            </w:r>
+            <w:r>
+              <w:t xml:space="preserve"> </w:t>
+            </w:r>
+            <w:r>
+              <w:t xml:space="preserve">ter </w:t>
+            </w:r>
+            <w:r>
+              <w:t>uma conexão à internet ativa</w:t>
+            </w:r>
+            <w:r>
+              <w:t xml:space="preserve"> e ter ao </w:t>
+            </w:r>
+            <w:r>
+              <w:lastRenderedPageBreak/>
+              <w:t>menos um arquivo de resultado de interpretação da bula no diretório esperado</w:t>
+            </w:r>
+            <w:r>
+              <w:t>.</w:t>
+            </w:r>
+          </w:p>
         </w:tc>
       </w:tr>
       <w:tr>
@@ -10956,6 +11187,7 @@
               <w:rPr>
                 <w:b/>
               </w:rPr>
+              <w:lastRenderedPageBreak/>
               <w:t>Atores:</w:t>
             </w:r>
           </w:p>
@@ -10965,7 +11197,11 @@
             <w:tcW w:w="6515" w:type="dxa"/>
             <w:vAlign w:val="center"/>
           </w:tcPr>
-          <w:p/>
+          <w:p>
+            <w:r>
+              <w:t>Usuário.</w:t>
+            </w:r>
+          </w:p>
         </w:tc>
       </w:tr>
       <w:tr>
@@ -10990,7 +11226,21 @@
             <w:tcW w:w="6515" w:type="dxa"/>
             <w:vAlign w:val="center"/>
           </w:tcPr>
-          <w:p/>
+          <w:p>
+            <w:r>
+              <w:t xml:space="preserve">As dependências (compilador/interpretador da linguagem de programação, </w:t>
+            </w:r>
+            <w:r>
+              <w:rPr>
+                <w:i/>
+                <w:iCs/>
+              </w:rPr>
+              <w:t>framework</w:t>
+            </w:r>
+            <w:r>
+              <w:t xml:space="preserve"> e bibliotecas auxiliares) devem estar instaladas no ambiente.</w:t>
+            </w:r>
+          </w:p>
         </w:tc>
       </w:tr>
       <w:tr>
@@ -11018,7 +11268,11 @@
             <w:tcW w:w="6515" w:type="dxa"/>
             <w:vAlign w:val="center"/>
           </w:tcPr>
-          <w:p/>
+          <w:p>
+            <w:r>
+              <w:t>Os arquivos com os resultados da interpretação deverão estar salvos em disco.</w:t>
+            </w:r>
+          </w:p>
         </w:tc>
       </w:tr>
       <w:tr>
@@ -11043,7 +11297,111 @@
             <w:tcW w:w="6515" w:type="dxa"/>
             <w:vAlign w:val="center"/>
           </w:tcPr>
-          <w:p/>
+          <w:p>
+            <w:pPr>
+              <w:rPr>
+                <w:b/>
+              </w:rPr>
+            </w:pPr>
+            <w:r>
+              <w:rPr>
+                <w:b/>
+                <w:i/>
+              </w:rPr>
+              <w:t xml:space="preserve">Text Mining </w:t>
+            </w:r>
+            <w:r>
+              <w:rPr>
+                <w:b/>
+                <w:i/>
+              </w:rPr>
+              <w:t>Handbook</w:t>
+            </w:r>
+          </w:p>
+          <w:p>
+            <w:pPr>
+              <w:rPr>
+                <w:b/>
+              </w:rPr>
+            </w:pPr>
+          </w:p>
+          <w:p>
+            <w:pPr>
+              <w:pStyle w:val="PargrafodaLista"/>
+              <w:numPr>
+                <w:ilvl w:val="0"/>
+                <w:numId w:val="40"/>
+              </w:numPr>
+            </w:pPr>
+            <w:r>
+              <w:t>O ator executa a ferramenta de linha de comando;</w:t>
+            </w:r>
+          </w:p>
+          <w:p>
+            <w:pPr>
+              <w:pStyle w:val="PargrafodaLista"/>
+              <w:numPr>
+                <w:ilvl w:val="0"/>
+                <w:numId w:val="40"/>
+              </w:numPr>
+            </w:pPr>
+            <w:r>
+              <w:t xml:space="preserve">A ferramenta busca </w:t>
+            </w:r>
+            <w:r>
+              <w:t>no sumário do arquivo do livro especializado em que página deve encontrar cada excipiente</w:t>
+            </w:r>
+            <w:r>
+              <w:t>;</w:t>
+            </w:r>
+          </w:p>
+          <w:p>
+            <w:pPr>
+              <w:pStyle w:val="PargrafodaLista"/>
+              <w:numPr>
+                <w:ilvl w:val="0"/>
+                <w:numId w:val="40"/>
+              </w:numPr>
+            </w:pPr>
+            <w:r>
+              <w:t>A ferramenta traduz os nomes dos excipientes salvos nos arquivos de insumo;</w:t>
+            </w:r>
+          </w:p>
+          <w:p>
+            <w:pPr>
+              <w:pStyle w:val="PargrafodaLista"/>
+              <w:numPr>
+                <w:ilvl w:val="0"/>
+                <w:numId w:val="40"/>
+              </w:numPr>
+            </w:pPr>
+            <w:r>
+              <w:t>A ferramenta busca pelo nome dos excipientes</w:t>
+            </w:r>
+            <w:r>
+              <w:t xml:space="preserve"> traduzidos</w:t>
+            </w:r>
+            <w:r>
+              <w:t xml:space="preserve"> no </w:t>
+            </w:r>
+            <w:r>
+              <w:t xml:space="preserve">livro com base no </w:t>
+            </w:r>
+            <w:r>
+              <w:t>sumário resultante;</w:t>
+            </w:r>
+          </w:p>
+          <w:p>
+            <w:r>
+              <w:t>A ferramenta gera os arquivos de resultados da bu</w:t>
+            </w:r>
+            <w:r>
+              <w:t xml:space="preserve">sca por pontos de interesse no livro </w:t>
+            </w:r>
+            <w:r>
+              <w:t>no disco;</w:t>
+            </w:r>
+          </w:p>
         </w:tc>
       </w:tr>
       <w:tr>
@@ -11068,7 +11426,11 @@
             <w:tcW w:w="6515" w:type="dxa"/>
             <w:vAlign w:val="center"/>
           </w:tcPr>
-          <w:p/>
+          <w:p>
+            <w:r>
+              <w:t>Não há.</w:t>
+            </w:r>
+          </w:p>
         </w:tc>
       </w:tr>
       <w:tr>
@@ -11093,7 +11455,16 @@
             <w:tcW w:w="6515" w:type="dxa"/>
             <w:vAlign w:val="center"/>
           </w:tcPr>
-          <w:p/>
+          <w:p>
+            <w:r>
+              <w:t>O tratamento de erros (como requisições inválidas e timeouts) foi implementado (mensagens de erro podem ser exibidas para o usuário).</w:t>
+            </w:r>
+          </w:p>
+          <w:p>
+            <w:r>
+              <w:t>Em caso de falha(s) na execução, as pós-condições não serão verdadeiras (os arquivos de resultado não serão obtidos).</w:t>
+            </w:r>
+          </w:p>
         </w:tc>
       </w:tr>
       <w:tr>
@@ -11121,7 +11492,17 @@
             <w:tcW w:w="6515" w:type="dxa"/>
             <w:vAlign w:val="center"/>
           </w:tcPr>
-          <w:p/>
+          <w:p>
+            <w:r>
+              <w:rPr>
+                <w:i/>
+              </w:rPr>
+              <w:t>Logs</w:t>
+            </w:r>
+            <w:r>
+              <w:t xml:space="preserve"> de saída contendo detalhes de execução da ferramenta.</w:t>
+            </w:r>
+          </w:p>
         </w:tc>
       </w:tr>
       <w:tr>
@@ -11153,7 +11534,87 @@
             <w:tcW w:w="6515" w:type="dxa"/>
             <w:vAlign w:val="center"/>
           </w:tcPr>
+          <w:p>
+            <w:r>
+              <w:rPr>
+                <w:b/>
+              </w:rPr>
+              <w:t xml:space="preserve">[RN01] </w:t>
+            </w:r>
+            <w:r>
+              <w:t>O arquivo do livro</w:t>
+            </w:r>
+            <w:r>
+              <w:t xml:space="preserve"> deve ser um arquivo no formato</w:t>
+            </w:r>
+            <w:r>
+              <w:t xml:space="preserve"> PDF</w:t>
+            </w:r>
+            <w:r>
+              <w:t>.</w:t>
+            </w:r>
+          </w:p>
           <w:p/>
+          <w:p>
+            <w:r>
+              <w:rPr>
+                <w:b/>
+              </w:rPr>
+              <w:t xml:space="preserve">[RN02] </w:t>
+            </w:r>
+            <w:r>
+              <w:t xml:space="preserve">O sumário do livro especializado deve estar contido nas páginas 5 </w:t>
+            </w:r>
+            <w:r>
+              <w:t>a</w:t>
+            </w:r>
+            <w:r>
+              <w:t xml:space="preserve"> 9 do arquivo PDF.</w:t>
+            </w:r>
+          </w:p>
+          <w:p>
+            <w:r>
+              <w:rPr>
+                <w:b/>
+              </w:rPr>
+              <w:t>[RN03</w:t>
+            </w:r>
+            <w:r>
+              <w:rPr>
+                <w:b/>
+              </w:rPr>
+              <w:t xml:space="preserve">] </w:t>
+            </w:r>
+            <w:r>
+              <w:t xml:space="preserve">Todo excipiente a ser pesquisado no livro deve conter uma seção </w:t>
+            </w:r>
+            <w:r>
+              <w:t xml:space="preserve">iniciando no termo </w:t>
+            </w:r>
+            <w:r>
+              <w:rPr>
+                <w:i/>
+              </w:rPr>
+              <w:t>"7 Applications in Pharmaceutical Formulation or\nTechnology”</w:t>
+            </w:r>
+            <w:r>
+              <w:t xml:space="preserve"> e terminando em </w:t>
+            </w:r>
+            <w:r>
+              <w:rPr>
+                <w:i/>
+              </w:rPr>
+              <w:t>“8 Description”</w:t>
+            </w:r>
+            <w:r>
+              <w:t>.</w:t>
+            </w:r>
+            <w:bookmarkStart w:id="66" w:name="_GoBack"/>
+            <w:bookmarkEnd w:id="66"/>
+            <w:r>
+              <w:t xml:space="preserve"> </w:t>
+            </w:r>
+          </w:p>
         </w:tc>
       </w:tr>
     </w:tbl>
@@ -11163,11 +11624,11 @@
       <w:pPr>
         <w:pStyle w:val="Ttulo2"/>
       </w:pPr>
-      <w:bookmarkStart w:id="66" w:name="_Toc44617255"/>
+      <w:bookmarkStart w:id="67" w:name="_Toc44617255"/>
       <w:r>
         <w:t>TECNOLOGIAS</w:t>
       </w:r>
-      <w:bookmarkEnd w:id="66"/>
+      <w:bookmarkEnd w:id="67"/>
     </w:p>
     <w:p>
       <w:pPr>
@@ -11271,12 +11732,12 @@
       <w:pPr>
         <w:pStyle w:val="Ttulo2"/>
       </w:pPr>
-      <w:bookmarkStart w:id="67" w:name="_Toc44617256"/>
+      <w:bookmarkStart w:id="68" w:name="_Toc44617256"/>
       <w:r>
         <w:lastRenderedPageBreak/>
         <w:t>DIAGRAMA DE CLASSES</w:t>
       </w:r>
-      <w:bookmarkEnd w:id="67"/>
+      <w:bookmarkEnd w:id="68"/>
     </w:p>
     <w:p>
       <w:pPr>
@@ -11312,11 +11773,11 @@
       <w:pPr>
         <w:pStyle w:val="Ttulo3"/>
       </w:pPr>
-      <w:bookmarkStart w:id="68" w:name="_Toc44617257"/>
+      <w:bookmarkStart w:id="69" w:name="_Toc44617257"/>
       <w:r>
         <w:t>DESCRIÇÃO DAS CLASSES</w:t>
       </w:r>
-      <w:bookmarkEnd w:id="68"/>
+      <w:bookmarkEnd w:id="69"/>
     </w:p>
     <w:p>
       <w:pPr>
@@ -11326,7 +11787,7 @@
           <w:numId w:val="34"/>
         </w:numPr>
       </w:pPr>
-      <w:bookmarkStart w:id="69" w:name="_Hlk44517076"/>
+      <w:bookmarkStart w:id="70" w:name="_Hlk44517076"/>
       <w:r>
         <w:rPr>
           <w:b/>
@@ -11513,7 +11974,7 @@
       <w:r>
         <w:t xml:space="preserve"> classe responsável por gerenciar as traduções realizadas a partir do conteúdo extraído das bulas, fazendo a interface com a biblioteca googletrans [26].</w:t>
       </w:r>
-      <w:bookmarkEnd w:id="69"/>
+      <w:bookmarkEnd w:id="70"/>
     </w:p>
     <w:p>
       <w:pPr>
@@ -11544,7 +12005,7 @@
                     </pic:cNvPicPr>
                   </pic:nvPicPr>
                   <pic:blipFill>
-                    <a:blip r:embed="rId21" cstate="print">
+                    <a:blip r:embed="rId22" cstate="print">
                       <a:extLst>
                         <a:ext uri="{28A0092B-C50C-407E-A947-70E740481C1C}">
                           <a14:useLocalDpi xmlns:a14="http://schemas.microsoft.com/office/drawing/2010/main" val="0"/>
@@ -11604,12 +12065,12 @@
       <w:pPr>
         <w:pStyle w:val="Ttulo2"/>
       </w:pPr>
-      <w:bookmarkStart w:id="70" w:name="_Toc44617258"/>
+      <w:bookmarkStart w:id="71" w:name="_Toc44617258"/>
       <w:r>
         <w:lastRenderedPageBreak/>
         <w:t>FONTES</w:t>
       </w:r>
-      <w:bookmarkEnd w:id="70"/>
+      <w:bookmarkEnd w:id="71"/>
     </w:p>
     <w:p>
       <w:pPr>
@@ -11657,7 +12118,7 @@
                     </pic:cNvPicPr>
                   </pic:nvPicPr>
                   <pic:blipFill>
-                    <a:blip r:embed="rId22">
+                    <a:blip r:embed="rId23">
                       <a:extLst>
                         <a:ext uri="{28A0092B-C50C-407E-A947-70E740481C1C}">
                           <a14:useLocalDpi xmlns:a14="http://schemas.microsoft.com/office/drawing/2010/main" val="0"/>
@@ -11711,21 +12172,21 @@
       <w:pPr>
         <w:pStyle w:val="Ttulo3"/>
       </w:pPr>
-      <w:bookmarkStart w:id="71" w:name="_Toc44617259"/>
+      <w:bookmarkStart w:id="72" w:name="_Toc44617259"/>
       <w:r>
         <w:t>ANVISA</w:t>
       </w:r>
-      <w:bookmarkEnd w:id="71"/>
+      <w:bookmarkEnd w:id="72"/>
     </w:p>
     <w:p>
       <w:pPr>
         <w:pStyle w:val="Ttulo4"/>
       </w:pPr>
-      <w:bookmarkStart w:id="72" w:name="_Toc44617260"/>
+      <w:bookmarkStart w:id="73" w:name="_Toc44617260"/>
       <w:r>
         <w:t>DOWNLOAD DAS BULAS DO PROFISSIONAL</w:t>
       </w:r>
-      <w:bookmarkEnd w:id="72"/>
+      <w:bookmarkEnd w:id="73"/>
     </w:p>
     <w:p>
       <w:pPr>
@@ -11770,7 +12231,7 @@
                     </pic:cNvPicPr>
                   </pic:nvPicPr>
                   <pic:blipFill>
-                    <a:blip r:embed="rId23">
+                    <a:blip r:embed="rId24">
                       <a:extLst>
                         <a:ext uri="{28A0092B-C50C-407E-A947-70E740481C1C}">
                           <a14:useLocalDpi xmlns:a14="http://schemas.microsoft.com/office/drawing/2010/main" val="0"/>
@@ -11862,7 +12323,7 @@
                     </pic:cNvPicPr>
                   </pic:nvPicPr>
                   <pic:blipFill>
-                    <a:blip r:embed="rId24" cstate="print">
+                    <a:blip r:embed="rId25" cstate="print">
                       <a:extLst>
                         <a:ext uri="{28A0092B-C50C-407E-A947-70E740481C1C}">
                           <a14:useLocalDpi xmlns:a14="http://schemas.microsoft.com/office/drawing/2010/main" val="0"/>
@@ -11899,7 +12360,7 @@
         <w:pStyle w:val="Legenda"/>
         <w:jc w:val="center"/>
       </w:pPr>
-      <w:bookmarkStart w:id="73" w:name="_Toc44616226"/>
+      <w:bookmarkStart w:id="74" w:name="_Toc44618294"/>
       <w:r>
         <w:t xml:space="preserve">Figura </w:t>
       </w:r>
@@ -11916,7 +12377,7 @@
         <w:rPr>
           <w:noProof/>
         </w:rPr>
-        <w:t>8</w:t>
+        <w:t>9</w:t>
       </w:r>
       <w:r>
         <w:rPr>
@@ -11936,7 +12397,7 @@
       <w:r>
         <w:t>sugestões de nomes completos do fármaco.</w:t>
       </w:r>
-      <w:bookmarkEnd w:id="73"/>
+      <w:bookmarkEnd w:id="74"/>
     </w:p>
     <w:p>
       <w:pPr>
@@ -11946,7 +12407,7 @@
         <w:lastRenderedPageBreak/>
         <w:t xml:space="preserve">Devido ao cenário citado e para atender ao objetivo de recuperar todos os resultados de bulas conforme o parâmetro fornecido, o script inicia fazendo uma requisição GET para a URL </w:t>
       </w:r>
-      <w:hyperlink r:id="rId25" w:history="1">
+      <w:hyperlink r:id="rId26" w:history="1">
         <w:r>
           <w:t>http://www.anvisa.gov.br/datavisa/fila_bula/funcoes/ajax.asp?opcao=getsuggestion&amp;ptipo=1</w:t>
         </w:r>
@@ -11962,7 +12423,7 @@
       <w:r>
         <w:t xml:space="preserve">Em seguida para cada sugestão é feito uma requisição ao endereço </w:t>
       </w:r>
-      <w:hyperlink r:id="rId26" w:history="1">
+      <w:hyperlink r:id="rId27" w:history="1">
         <w:r>
           <w:t>http://www.anvisa.gov.br/datavisa/fila_bula/frmResultado.asp</w:t>
         </w:r>
@@ -12047,7 +12508,7 @@
       <w:r>
         <w:t xml:space="preserve">” chamando uma função JavaScript denominada “fVisualizarBula”, que fornece dois parâmetros numéricos que são capturados e armazenados para uso posterior. Finalmente é feita uma requisição para </w:t>
       </w:r>
-      <w:hyperlink r:id="rId27" w:history="1">
+      <w:hyperlink r:id="rId28" w:history="1">
         <w:r>
           <w:t>http://www.anvisa.gov.br/datavisa/fila_bula/frmVisualizarBula.asp</w:t>
         </w:r>
@@ -12060,12 +12521,12 @@
       <w:pPr>
         <w:pStyle w:val="Ttulo4"/>
       </w:pPr>
-      <w:bookmarkStart w:id="74" w:name="_Toc44617261"/>
+      <w:bookmarkStart w:id="75" w:name="_Toc44617261"/>
       <w:r>
         <w:lastRenderedPageBreak/>
         <w:t>ANÁLISE DAS BULAS E EXTRAÇÃO DOS EXCIPIENTES</w:t>
       </w:r>
-      <w:bookmarkEnd w:id="74"/>
+      <w:bookmarkEnd w:id="75"/>
     </w:p>
     <w:p>
       <w:pPr>
@@ -12109,7 +12570,7 @@
                     </pic:cNvPicPr>
                   </pic:nvPicPr>
                   <pic:blipFill>
-                    <a:blip r:embed="rId28">
+                    <a:blip r:embed="rId29">
                       <a:extLst>
                         <a:ext uri="{28A0092B-C50C-407E-A947-70E740481C1C}">
                           <a14:useLocalDpi xmlns:a14="http://schemas.microsoft.com/office/drawing/2010/main" val="0"/>
@@ -12146,7 +12607,7 @@
         <w:pStyle w:val="Legenda"/>
         <w:jc w:val="center"/>
       </w:pPr>
-      <w:bookmarkStart w:id="75" w:name="_Toc44616227"/>
+      <w:bookmarkStart w:id="76" w:name="_Toc44618295"/>
       <w:r>
         <w:t xml:space="preserve">Figura </w:t>
       </w:r>
@@ -12166,7 +12627,7 @@
         <w:rPr>
           <w:noProof/>
         </w:rPr>
-        <w:t>9</w:t>
+        <w:t>10</w:t>
       </w:r>
       <w:r>
         <w:rPr>
@@ -12180,7 +12641,7 @@
       <w:r>
         <w:t>Fluxograma de atividades para extração dos excipientes.</w:t>
       </w:r>
-      <w:bookmarkEnd w:id="75"/>
+      <w:bookmarkEnd w:id="76"/>
     </w:p>
     <w:p>
       <w:pPr>
@@ -12299,7 +12760,7 @@
                     </pic:cNvPicPr>
                   </pic:nvPicPr>
                   <pic:blipFill>
-                    <a:blip r:embed="rId29">
+                    <a:blip r:embed="rId30">
                       <a:extLst>
                         <a:ext uri="{28A0092B-C50C-407E-A947-70E740481C1C}">
                           <a14:useLocalDpi xmlns:a14="http://schemas.microsoft.com/office/drawing/2010/main" val="0"/>
@@ -12336,7 +12797,7 @@
         <w:pStyle w:val="Legenda"/>
         <w:jc w:val="center"/>
       </w:pPr>
-      <w:bookmarkStart w:id="76" w:name="_Toc44616228"/>
+      <w:bookmarkStart w:id="77" w:name="_Toc44618296"/>
       <w:r>
         <w:t xml:space="preserve">Figura </w:t>
       </w:r>
@@ -12353,7 +12814,7 @@
         <w:rPr>
           <w:noProof/>
         </w:rPr>
-        <w:t>10</w:t>
+        <w:t>11</w:t>
       </w:r>
       <w:r>
         <w:rPr>
@@ -12367,7 +12828,7 @@
       <w:r>
         <w:t>Exemplo de bula contemplada no CASO 1.</w:t>
       </w:r>
-      <w:bookmarkEnd w:id="76"/>
+      <w:bookmarkEnd w:id="77"/>
     </w:p>
     <w:p/>
     <w:p>
@@ -12408,7 +12869,7 @@
                     </pic:cNvPicPr>
                   </pic:nvPicPr>
                   <pic:blipFill>
-                    <a:blip r:embed="rId30">
+                    <a:blip r:embed="rId31">
                       <a:extLst>
                         <a:ext uri="{28A0092B-C50C-407E-A947-70E740481C1C}">
                           <a14:useLocalDpi xmlns:a14="http://schemas.microsoft.com/office/drawing/2010/main" val="0"/>
@@ -12445,7 +12906,7 @@
         <w:pStyle w:val="Legenda"/>
         <w:jc w:val="center"/>
       </w:pPr>
-      <w:bookmarkStart w:id="77" w:name="_Toc44616229"/>
+      <w:bookmarkStart w:id="78" w:name="_Toc44618297"/>
       <w:r>
         <w:t xml:space="preserve">Figura </w:t>
       </w:r>
@@ -12462,7 +12923,7 @@
         <w:rPr>
           <w:noProof/>
         </w:rPr>
-        <w:t>11</w:t>
+        <w:t>12</w:t>
       </w:r>
       <w:r>
         <w:rPr>
@@ -12476,7 +12937,7 @@
       <w:r>
         <w:t>Exemplo de bula contemplada no CASO 2.</w:t>
       </w:r>
-      <w:bookmarkEnd w:id="77"/>
+      <w:bookmarkEnd w:id="78"/>
     </w:p>
     <w:p/>
     <w:p>
@@ -12524,7 +12985,7 @@
                     </pic:cNvPicPr>
                   </pic:nvPicPr>
                   <pic:blipFill>
-                    <a:blip r:embed="rId31">
+                    <a:blip r:embed="rId32">
                       <a:extLst>
                         <a:ext uri="{28A0092B-C50C-407E-A947-70E740481C1C}">
                           <a14:useLocalDpi xmlns:a14="http://schemas.microsoft.com/office/drawing/2010/main" val="0"/>
@@ -12561,7 +13022,7 @@
         <w:pStyle w:val="Legenda"/>
         <w:jc w:val="center"/>
       </w:pPr>
-      <w:bookmarkStart w:id="78" w:name="_Toc44616230"/>
+      <w:bookmarkStart w:id="79" w:name="_Toc44618298"/>
       <w:r>
         <w:t xml:space="preserve">Figura </w:t>
       </w:r>
@@ -12578,7 +13039,7 @@
         <w:rPr>
           <w:noProof/>
         </w:rPr>
-        <w:t>12</w:t>
+        <w:t>13</w:t>
       </w:r>
       <w:r>
         <w:rPr>
@@ -12592,7 +13053,7 @@
       <w:r>
         <w:t>Exemplo de bula contemplada no CASO 3.</w:t>
       </w:r>
-      <w:bookmarkEnd w:id="78"/>
+      <w:bookmarkEnd w:id="79"/>
     </w:p>
     <w:p>
       <w:r>
@@ -12634,7 +13095,7 @@
                     </pic:cNvPicPr>
                   </pic:nvPicPr>
                   <pic:blipFill>
-                    <a:blip r:embed="rId32">
+                    <a:blip r:embed="rId33">
                       <a:extLst>
                         <a:ext uri="{28A0092B-C50C-407E-A947-70E740481C1C}">
                           <a14:useLocalDpi xmlns:a14="http://schemas.microsoft.com/office/drawing/2010/main" val="0"/>
@@ -12675,7 +13136,7 @@
           <w:szCs w:val="22"/>
         </w:rPr>
       </w:pPr>
-      <w:bookmarkStart w:id="79" w:name="_Toc44616231"/>
+      <w:bookmarkStart w:id="80" w:name="_Toc44618299"/>
       <w:r>
         <w:t xml:space="preserve">Figura </w:t>
       </w:r>
@@ -12692,7 +13153,7 @@
         <w:rPr>
           <w:noProof/>
         </w:rPr>
-        <w:t>13</w:t>
+        <w:t>14</w:t>
       </w:r>
       <w:r>
         <w:rPr>
@@ -12712,7 +13173,7 @@
       <w:r>
         <w:t>.</w:t>
       </w:r>
-      <w:bookmarkEnd w:id="79"/>
+      <w:bookmarkEnd w:id="80"/>
     </w:p>
     <w:p/>
     <w:p>
@@ -12754,7 +13215,7 @@
                     </pic:cNvPicPr>
                   </pic:nvPicPr>
                   <pic:blipFill>
-                    <a:blip r:embed="rId33">
+                    <a:blip r:embed="rId34">
                       <a:extLst>
                         <a:ext uri="{28A0092B-C50C-407E-A947-70E740481C1C}">
                           <a14:useLocalDpi xmlns:a14="http://schemas.microsoft.com/office/drawing/2010/main" val="0"/>
@@ -12791,7 +13252,7 @@
         <w:pStyle w:val="Legenda"/>
         <w:jc w:val="center"/>
       </w:pPr>
-      <w:bookmarkStart w:id="80" w:name="_Toc44616232"/>
+      <w:bookmarkStart w:id="81" w:name="_Toc44618300"/>
       <w:r>
         <w:t xml:space="preserve">Figura </w:t>
       </w:r>
@@ -12808,7 +13269,7 @@
         <w:rPr>
           <w:noProof/>
         </w:rPr>
-        <w:t>14</w:t>
+        <w:t>15</w:t>
       </w:r>
       <w:r>
         <w:rPr>
@@ -12828,7 +13289,7 @@
       <w:r>
         <w:t>.</w:t>
       </w:r>
-      <w:bookmarkEnd w:id="80"/>
+      <w:bookmarkEnd w:id="81"/>
     </w:p>
     <w:p/>
     <w:p>
@@ -12869,7 +13330,7 @@
                     </pic:cNvPicPr>
                   </pic:nvPicPr>
                   <pic:blipFill>
-                    <a:blip r:embed="rId34">
+                    <a:blip r:embed="rId35">
                       <a:extLst>
                         <a:ext uri="{28A0092B-C50C-407E-A947-70E740481C1C}">
                           <a14:useLocalDpi xmlns:a14="http://schemas.microsoft.com/office/drawing/2010/main" val="0"/>
@@ -12906,7 +13367,7 @@
         <w:pStyle w:val="Legenda"/>
         <w:jc w:val="center"/>
       </w:pPr>
-      <w:bookmarkStart w:id="81" w:name="_Toc44616233"/>
+      <w:bookmarkStart w:id="82" w:name="_Toc44618301"/>
       <w:r>
         <w:t xml:space="preserve">Figura </w:t>
       </w:r>
@@ -12923,7 +13384,7 @@
         <w:rPr>
           <w:noProof/>
         </w:rPr>
-        <w:t>15</w:t>
+        <w:t>16</w:t>
       </w:r>
       <w:r>
         <w:rPr>
@@ -12943,7 +13404,7 @@
       <w:r>
         <w:t>.</w:t>
       </w:r>
-      <w:bookmarkEnd w:id="81"/>
+      <w:bookmarkEnd w:id="82"/>
     </w:p>
     <w:p/>
     <w:p>
@@ -12985,7 +13446,7 @@
                     </pic:cNvPicPr>
                   </pic:nvPicPr>
                   <pic:blipFill>
-                    <a:blip r:embed="rId35">
+                    <a:blip r:embed="rId36">
                       <a:extLst>
                         <a:ext uri="{28A0092B-C50C-407E-A947-70E740481C1C}">
                           <a14:useLocalDpi xmlns:a14="http://schemas.microsoft.com/office/drawing/2010/main" val="0"/>
@@ -13026,7 +13487,7 @@
           <w:szCs w:val="22"/>
         </w:rPr>
       </w:pPr>
-      <w:bookmarkStart w:id="82" w:name="_Toc44616234"/>
+      <w:bookmarkStart w:id="83" w:name="_Toc44618302"/>
       <w:r>
         <w:t xml:space="preserve">Figura </w:t>
       </w:r>
@@ -13043,7 +13504,7 @@
         <w:rPr>
           <w:noProof/>
         </w:rPr>
-        <w:t>16</w:t>
+        <w:t>17</w:t>
       </w:r>
       <w:r>
         <w:rPr>
@@ -13057,7 +13518,7 @@
       <w:r>
         <w:t>Exemplo de bula contemplada no CASO 7.</w:t>
       </w:r>
-      <w:bookmarkEnd w:id="82"/>
+      <w:bookmarkEnd w:id="83"/>
     </w:p>
     <w:p>
       <w:pPr>
@@ -13103,7 +13564,7 @@
                     </pic:cNvPicPr>
                   </pic:nvPicPr>
                   <pic:blipFill>
-                    <a:blip r:embed="rId36">
+                    <a:blip r:embed="rId37">
                       <a:extLst>
                         <a:ext uri="{28A0092B-C50C-407E-A947-70E740481C1C}">
                           <a14:useLocalDpi xmlns:a14="http://schemas.microsoft.com/office/drawing/2010/main" val="0"/>
@@ -13202,7 +13663,7 @@
                     </pic:cNvPicPr>
                   </pic:nvPicPr>
                   <pic:blipFill>
-                    <a:blip r:embed="rId37">
+                    <a:blip r:embed="rId38">
                       <a:extLst>
                         <a:ext uri="{28A0092B-C50C-407E-A947-70E740481C1C}">
                           <a14:useLocalDpi xmlns:a14="http://schemas.microsoft.com/office/drawing/2010/main" val="0"/>
@@ -13239,7 +13700,7 @@
         <w:pStyle w:val="Legenda"/>
         <w:jc w:val="center"/>
       </w:pPr>
-      <w:bookmarkStart w:id="83" w:name="_Toc44616235"/>
+      <w:bookmarkStart w:id="84" w:name="_Toc44618303"/>
       <w:r>
         <w:t xml:space="preserve">Figura </w:t>
       </w:r>
@@ -13256,7 +13717,7 @@
         <w:rPr>
           <w:noProof/>
         </w:rPr>
-        <w:t>17</w:t>
+        <w:t>18</w:t>
       </w:r>
       <w:r>
         <w:rPr>
@@ -13270,7 +13731,7 @@
       <w:r>
         <w:t>Exemplo de bula contemplada no CASO 9.</w:t>
       </w:r>
-      <w:bookmarkEnd w:id="83"/>
+      <w:bookmarkEnd w:id="84"/>
     </w:p>
     <w:p/>
     <w:p>
@@ -13308,7 +13769,7 @@
                     </pic:cNvPicPr>
                   </pic:nvPicPr>
                   <pic:blipFill>
-                    <a:blip r:embed="rId38">
+                    <a:blip r:embed="rId39">
                       <a:extLst>
                         <a:ext uri="{28A0092B-C50C-407E-A947-70E740481C1C}">
                           <a14:useLocalDpi xmlns:a14="http://schemas.microsoft.com/office/drawing/2010/main" val="0"/>
@@ -13345,7 +13806,7 @@
         <w:pStyle w:val="Legenda"/>
         <w:jc w:val="center"/>
       </w:pPr>
-      <w:bookmarkStart w:id="84" w:name="_Toc44616236"/>
+      <w:bookmarkStart w:id="85" w:name="_Toc44618304"/>
       <w:r>
         <w:t xml:space="preserve">Figura </w:t>
       </w:r>
@@ -13362,7 +13823,7 @@
         <w:rPr>
           <w:noProof/>
         </w:rPr>
-        <w:t>18</w:t>
+        <w:t>19</w:t>
       </w:r>
       <w:r>
         <w:rPr>
@@ -13376,17 +13837,17 @@
       <w:r>
         <w:t>Exemplo de bula não contemplada.</w:t>
       </w:r>
-      <w:bookmarkEnd w:id="84"/>
+      <w:bookmarkEnd w:id="85"/>
     </w:p>
     <w:p>
       <w:pPr>
         <w:pStyle w:val="Ttulo3"/>
       </w:pPr>
-      <w:bookmarkStart w:id="85" w:name="_Toc44617262"/>
+      <w:bookmarkStart w:id="86" w:name="_Toc44617262"/>
       <w:r>
         <w:t>HANDBOOK OF PHARMACEUTICAL EXCIPIENTS</w:t>
       </w:r>
-      <w:bookmarkEnd w:id="85"/>
+      <w:bookmarkEnd w:id="86"/>
     </w:p>
     <w:p>
       <w:pPr>
@@ -13428,7 +13889,7 @@
                     </pic:cNvPicPr>
                   </pic:nvPicPr>
                   <pic:blipFill>
-                    <a:blip r:embed="rId39" cstate="print">
+                    <a:blip r:embed="rId40" cstate="print">
                       <a:extLst>
                         <a:ext uri="{28A0092B-C50C-407E-A947-70E740481C1C}">
                           <a14:useLocalDpi xmlns:a14="http://schemas.microsoft.com/office/drawing/2010/main" val="0"/>
@@ -13465,7 +13926,7 @@
         <w:pStyle w:val="Legenda"/>
         <w:jc w:val="center"/>
       </w:pPr>
-      <w:bookmarkStart w:id="86" w:name="_Toc44616237"/>
+      <w:bookmarkStart w:id="87" w:name="_Toc44618305"/>
       <w:r>
         <w:t xml:space="preserve">Figura </w:t>
       </w:r>
@@ -13482,7 +13943,7 @@
         <w:rPr>
           <w:noProof/>
         </w:rPr>
-        <w:t>19</w:t>
+        <w:t>20</w:t>
       </w:r>
       <w:r>
         <w:rPr>
@@ -13502,7 +13963,7 @@
       <w:r>
         <w:t xml:space="preserve"> excipiente.</w:t>
       </w:r>
-      <w:bookmarkEnd w:id="86"/>
+      <w:bookmarkEnd w:id="87"/>
     </w:p>
     <w:p>
       <w:pPr>
@@ -13693,11 +14154,11 @@
       <w:pPr>
         <w:pStyle w:val="Ttulo1"/>
       </w:pPr>
-      <w:bookmarkStart w:id="87" w:name="_Toc44617263"/>
+      <w:bookmarkStart w:id="88" w:name="_Toc44617263"/>
       <w:r>
         <w:t>TESTES</w:t>
       </w:r>
-      <w:bookmarkEnd w:id="87"/>
+      <w:bookmarkEnd w:id="88"/>
     </w:p>
     <w:p>
       <w:pPr>
@@ -13840,13 +14301,13 @@
         <w:spacing w:before="100" w:beforeAutospacing="1" w:after="100" w:afterAutospacing="1"/>
         <w:jc w:val="both"/>
       </w:pPr>
-      <w:bookmarkStart w:id="88" w:name="_Toc378694374"/>
-      <w:bookmarkStart w:id="89" w:name="_Toc44617264"/>
+      <w:bookmarkStart w:id="89" w:name="_Toc378694374"/>
+      <w:bookmarkStart w:id="90" w:name="_Toc44617264"/>
       <w:r>
         <w:t>CONCLUSÕES E TRABALHOS FUTUROS</w:t>
       </w:r>
-      <w:bookmarkEnd w:id="88"/>
       <w:bookmarkEnd w:id="89"/>
+      <w:bookmarkEnd w:id="90"/>
     </w:p>
     <w:p>
       <w:pPr>
@@ -13878,15 +14339,15 @@
       <w:r>
         <w:br w:type="page"/>
       </w:r>
-      <w:bookmarkStart w:id="90" w:name="REFERENCIASBIBLIOGRÁFICAS"/>
-      <w:bookmarkStart w:id="91" w:name="_Toc44617265"/>
-      <w:bookmarkEnd w:id="90"/>
+      <w:bookmarkStart w:id="91" w:name="REFERENCIASBIBLIOGRÁFICAS"/>
+      <w:bookmarkStart w:id="92" w:name="_Toc44617265"/>
+      <w:bookmarkEnd w:id="91"/>
       <w:r>
         <w:lastRenderedPageBreak/>
         <w:t>REFERÊNCIAS BIBLIOGRÁFICAS</w:t>
       </w:r>
-      <w:bookmarkStart w:id="92" w:name="_Toc101326847"/>
-      <w:bookmarkEnd w:id="91"/>
+      <w:bookmarkStart w:id="93" w:name="_Toc101326847"/>
+      <w:bookmarkEnd w:id="92"/>
     </w:p>
     <w:p>
       <w:pPr>
@@ -14081,7 +14542,7 @@
           <w:szCs w:val="24"/>
         </w:rPr>
       </w:pPr>
-      <w:bookmarkStart w:id="93" w:name="REFERENCIASBIBLIOGRÁFICAS_4"/>
+      <w:bookmarkStart w:id="94" w:name="REFERENCIASBIBLIOGRÁFICAS_4"/>
       <w:r>
         <w:rPr>
           <w:b/>
@@ -14091,7 +14552,7 @@
       <w:r>
         <w:t xml:space="preserve"> &lt;</w:t>
       </w:r>
-      <w:hyperlink r:id="rId40" w:history="1">
+      <w:hyperlink r:id="rId41" w:history="1">
         <w:r>
           <w:rPr>
             <w:rStyle w:val="Hyperlink"/>
@@ -14111,9 +14572,9 @@
           <w:numId w:val="3"/>
         </w:numPr>
       </w:pPr>
-      <w:bookmarkStart w:id="94" w:name="ANEXOS"/>
-      <w:bookmarkEnd w:id="93"/>
+      <w:bookmarkStart w:id="95" w:name="ANEXOS"/>
       <w:bookmarkEnd w:id="94"/>
+      <w:bookmarkEnd w:id="95"/>
       <w:r>
         <w:t xml:space="preserve">ABREU, Karen Kraemer. </w:t>
       </w:r>
@@ -14274,7 +14735,7 @@
       <w:r>
         <w:t xml:space="preserve"> &lt;</w:t>
       </w:r>
-      <w:hyperlink r:id="rId41" w:history="1">
+      <w:hyperlink r:id="rId42" w:history="1">
         <w:r>
           <w:rPr>
             <w:rStyle w:val="Hyperlink"/>
@@ -14303,7 +14764,7 @@
       <w:r>
         <w:t xml:space="preserve">  &lt;</w:t>
       </w:r>
-      <w:hyperlink r:id="rId42" w:history="1">
+      <w:hyperlink r:id="rId43" w:history="1">
         <w:r>
           <w:rPr>
             <w:rStyle w:val="Hyperlink"/>
@@ -14335,7 +14796,7 @@
       <w:r>
         <w:t>&lt;</w:t>
       </w:r>
-      <w:hyperlink r:id="rId43" w:history="1">
+      <w:hyperlink r:id="rId44" w:history="1">
         <w:r>
           <w:rPr>
             <w:rStyle w:val="Hyperlink"/>
@@ -14453,7 +14914,7 @@
       <w:r>
         <w:t>. &lt;</w:t>
       </w:r>
-      <w:hyperlink r:id="rId44" w:history="1">
+      <w:hyperlink r:id="rId45" w:history="1">
         <w:r>
           <w:rPr>
             <w:rStyle w:val="Hyperlink"/>
@@ -14485,7 +14946,7 @@
       <w:r>
         <w:t xml:space="preserve"> </w:t>
       </w:r>
-      <w:hyperlink r:id="rId45" w:history="1">
+      <w:hyperlink r:id="rId46" w:history="1">
         <w:r>
           <w:rPr>
             <w:rStyle w:val="Hyperlink"/>
@@ -14553,7 +15014,7 @@
       <w:r>
         <w:t xml:space="preserve"> &lt;</w:t>
       </w:r>
-      <w:hyperlink r:id="rId46" w:history="1">
+      <w:hyperlink r:id="rId47" w:history="1">
         <w:r>
           <w:rPr>
             <w:rStyle w:val="Hyperlink"/>
@@ -14582,7 +15043,7 @@
       <w:r>
         <w:t xml:space="preserve"> &lt;</w:t>
       </w:r>
-      <w:hyperlink r:id="rId47" w:history="1">
+      <w:hyperlink r:id="rId48" w:history="1">
         <w:r>
           <w:rPr>
             <w:rStyle w:val="Hyperlink"/>
@@ -14611,7 +15072,7 @@
       <w:r>
         <w:t xml:space="preserve"> &lt;</w:t>
       </w:r>
-      <w:hyperlink r:id="rId48" w:history="1">
+      <w:hyperlink r:id="rId49" w:history="1">
         <w:r>
           <w:rPr>
             <w:rStyle w:val="Hyperlink"/>
@@ -14640,7 +15101,7 @@
       <w:r>
         <w:t xml:space="preserve">&lt; </w:t>
       </w:r>
-      <w:hyperlink r:id="rId49" w:history="1">
+      <w:hyperlink r:id="rId50" w:history="1">
         <w:r>
           <w:rPr>
             <w:rStyle w:val="Hyperlink"/>
@@ -14670,7 +15131,7 @@
       <w:r>
         <w:t xml:space="preserve"> &lt;</w:t>
       </w:r>
-      <w:hyperlink r:id="rId50" w:history="1">
+      <w:hyperlink r:id="rId51" w:history="1">
         <w:r>
           <w:rPr>
             <w:rStyle w:val="Hyperlink"/>
@@ -14725,7 +15186,7 @@
       <w:r>
         <w:t xml:space="preserve"> &lt;</w:t>
       </w:r>
-      <w:hyperlink r:id="rId51" w:history="1">
+      <w:hyperlink r:id="rId52" w:history="1">
         <w:r>
           <w:rPr>
             <w:rStyle w:val="Hyperlink"/>
@@ -14754,7 +15215,7 @@
       <w:r>
         <w:t xml:space="preserve"> &lt;</w:t>
       </w:r>
-      <w:hyperlink r:id="rId52" w:history="1">
+      <w:hyperlink r:id="rId53" w:history="1">
         <w:r>
           <w:rPr>
             <w:rStyle w:val="Hyperlink"/>
@@ -14795,7 +15256,7 @@
       <w:r>
         <w:t xml:space="preserve"> &lt;</w:t>
       </w:r>
-      <w:hyperlink r:id="rId53" w:history="1">
+      <w:hyperlink r:id="rId54" w:history="1">
         <w:r>
           <w:rPr>
             <w:rStyle w:val="Hyperlink"/>
@@ -14996,7 +15457,7 @@
         </w:numPr>
       </w:pPr>
     </w:p>
-    <w:bookmarkEnd w:id="92"/>
+    <w:bookmarkEnd w:id="93"/>
     <w:p>
       <w:pPr>
         <w:pStyle w:val="REFERNCIABIBLIOGRFICA"/>
@@ -15005,12 +15466,12 @@
       <w:r>
         <w:br w:type="page"/>
       </w:r>
-      <w:bookmarkStart w:id="95" w:name="_Toc44617266"/>
+      <w:bookmarkStart w:id="96" w:name="_Toc44617266"/>
       <w:r>
         <w:lastRenderedPageBreak/>
         <w:t>ANEXOS</w:t>
       </w:r>
-      <w:bookmarkEnd w:id="95"/>
+      <w:bookmarkEnd w:id="96"/>
     </w:p>
     <w:p>
       <w:pPr>
@@ -15118,7 +15579,7 @@
       <w:r>
         <w:t>Ao acessar a página principal de consulta ao bulário (</w:t>
       </w:r>
-      <w:hyperlink r:id="rId54" w:history="1">
+      <w:hyperlink r:id="rId55" w:history="1">
         <w:r>
           <w:t>http://www.anvisa.gov.br/datavisa/fila_bula/index.asp</w:t>
         </w:r>
@@ -15175,7 +15636,7 @@
                     </pic:cNvPicPr>
                   </pic:nvPicPr>
                   <pic:blipFill>
-                    <a:blip r:embed="rId55">
+                    <a:blip r:embed="rId56">
                       <a:extLst>
                         <a:ext uri="{28A0092B-C50C-407E-A947-70E740481C1C}">
                           <a14:useLocalDpi xmlns:a14="http://schemas.microsoft.com/office/drawing/2010/main" val="0"/>
@@ -15297,7 +15758,7 @@
                     </pic:cNvPicPr>
                   </pic:nvPicPr>
                   <pic:blipFill>
-                    <a:blip r:embed="rId56">
+                    <a:blip r:embed="rId57">
                       <a:extLst>
                         <a:ext uri="{28A0092B-C50C-407E-A947-70E740481C1C}">
                           <a14:useLocalDpi xmlns:a14="http://schemas.microsoft.com/office/drawing/2010/main" val="0"/>
@@ -15429,7 +15890,7 @@
                     </pic:cNvPicPr>
                   </pic:nvPicPr>
                   <pic:blipFill>
-                    <a:blip r:embed="rId57">
+                    <a:blip r:embed="rId58">
                       <a:extLst>
                         <a:ext uri="{28A0092B-C50C-407E-A947-70E740481C1C}">
                           <a14:useLocalDpi xmlns:a14="http://schemas.microsoft.com/office/drawing/2010/main" val="0"/>
@@ -15520,7 +15981,7 @@
           <w:szCs w:val="28"/>
         </w:rPr>
       </w:pPr>
-      <w:commentRangeStart w:id="96"/>
+      <w:commentRangeStart w:id="97"/>
       <w:r>
         <w:rPr>
           <w:color w:val="FF0000"/>
@@ -15530,14 +15991,14 @@
         </w:rPr>
         <w:t>INCLUIR INFORMAÇÕES SOBRE OS BULÁRIOS DO FDA E EUDRA</w:t>
       </w:r>
-      <w:commentRangeEnd w:id="96"/>
+      <w:commentRangeEnd w:id="97"/>
       <w:r>
         <w:rPr>
           <w:rStyle w:val="Refdecomentrio"/>
           <w:sz w:val="28"/>
           <w:szCs w:val="28"/>
         </w:rPr>
-        <w:commentReference w:id="96"/>
+        <w:commentReference w:id="97"/>
       </w:r>
     </w:p>
     <w:p>
@@ -15756,7 +16217,7 @@
     </w:p>
     <w:p/>
     <w:sectPr>
-      <w:headerReference w:type="default" r:id="rId58"/>
+      <w:headerReference w:type="default" r:id="rId59"/>
       <w:type w:val="oddPage"/>
       <w:pgSz w:w="11907" w:h="16840" w:code="9"/>
       <w:pgMar w:top="1701" w:right="1134" w:bottom="1531" w:left="1701" w:header="907" w:footer="1701" w:gutter="0"/>
@@ -15890,7 +16351,7 @@
       </w:r>
     </w:p>
   </w:comment>
-  <w:comment w:id="96" w:author="Marcello Telles" w:date="2020-06-06T19:51:00Z" w:initials="MT">
+  <w:comment w:id="97" w:author="Marcello Telles" w:date="2020-06-06T19:51:00Z" w:initials="MT">
     <w:p>
       <w:pPr>
         <w:pStyle w:val="Textodecomentrio"/>
@@ -16025,7 +16486,7 @@
         <w:rStyle w:val="Nmerodepgina"/>
         <w:noProof/>
       </w:rPr>
-      <w:t>41</w:t>
+      <w:t>34</w:t>
     </w:r>
     <w:r>
       <w:rPr>
@@ -18400,6 +18861,95 @@
     </w:lvl>
   </w:abstractNum>
   <w:abstractNum w:abstractNumId="18" w15:restartNumberingAfterBreak="0">
+    <w:nsid w:val="4A491E80"/>
+    <w:multiLevelType w:val="hybridMultilevel"/>
+    <w:tmpl w:val="FAFE82D4"/>
+    <w:lvl w:ilvl="0" w:tplc="0416000F">
+      <w:start w:val="1"/>
+      <w:numFmt w:val="decimal"/>
+      <w:lvlText w:val="%1."/>
+      <w:lvlJc w:val="left"/>
+      <w:pPr>
+        <w:ind w:left="720" w:hanging="360"/>
+      </w:pPr>
+      <w:rPr>
+        <w:rFonts w:hint="default"/>
+      </w:rPr>
+    </w:lvl>
+    <w:lvl w:ilvl="1" w:tplc="04160019" w:tentative="1">
+      <w:start w:val="1"/>
+      <w:numFmt w:val="lowerLetter"/>
+      <w:lvlText w:val="%2."/>
+      <w:lvlJc w:val="left"/>
+      <w:pPr>
+        <w:ind w:left="1440" w:hanging="360"/>
+      </w:pPr>
+    </w:lvl>
+    <w:lvl w:ilvl="2" w:tplc="0416001B" w:tentative="1">
+      <w:start w:val="1"/>
+      <w:numFmt w:val="lowerRoman"/>
+      <w:lvlText w:val="%3."/>
+      <w:lvlJc w:val="right"/>
+      <w:pPr>
+        <w:ind w:left="2160" w:hanging="180"/>
+      </w:pPr>
+    </w:lvl>
+    <w:lvl w:ilvl="3" w:tplc="0416000F" w:tentative="1">
+      <w:start w:val="1"/>
+      <w:numFmt w:val="decimal"/>
+      <w:lvlText w:val="%4."/>
+      <w:lvlJc w:val="left"/>
+      <w:pPr>
+        <w:ind w:left="2880" w:hanging="360"/>
+      </w:pPr>
+    </w:lvl>
+    <w:lvl w:ilvl="4" w:tplc="04160019" w:tentative="1">
+      <w:start w:val="1"/>
+      <w:numFmt w:val="lowerLetter"/>
+      <w:lvlText w:val="%5."/>
+      <w:lvlJc w:val="left"/>
+      <w:pPr>
+        <w:ind w:left="3600" w:hanging="360"/>
+      </w:pPr>
+    </w:lvl>
+    <w:lvl w:ilvl="5" w:tplc="0416001B" w:tentative="1">
+      <w:start w:val="1"/>
+      <w:numFmt w:val="lowerRoman"/>
+      <w:lvlText w:val="%6."/>
+      <w:lvlJc w:val="right"/>
+      <w:pPr>
+        <w:ind w:left="4320" w:hanging="180"/>
+      </w:pPr>
+    </w:lvl>
+    <w:lvl w:ilvl="6" w:tplc="0416000F" w:tentative="1">
+      <w:start w:val="1"/>
+      <w:numFmt w:val="decimal"/>
+      <w:lvlText w:val="%7."/>
+      <w:lvlJc w:val="left"/>
+      <w:pPr>
+        <w:ind w:left="5040" w:hanging="360"/>
+      </w:pPr>
+    </w:lvl>
+    <w:lvl w:ilvl="7" w:tplc="04160019" w:tentative="1">
+      <w:start w:val="1"/>
+      <w:numFmt w:val="lowerLetter"/>
+      <w:lvlText w:val="%8."/>
+      <w:lvlJc w:val="left"/>
+      <w:pPr>
+        <w:ind w:left="5760" w:hanging="360"/>
+      </w:pPr>
+    </w:lvl>
+    <w:lvl w:ilvl="8" w:tplc="0416001B" w:tentative="1">
+      <w:start w:val="1"/>
+      <w:numFmt w:val="lowerRoman"/>
+      <w:lvlText w:val="%9."/>
+      <w:lvlJc w:val="right"/>
+      <w:pPr>
+        <w:ind w:left="6480" w:hanging="180"/>
+      </w:pPr>
+    </w:lvl>
+  </w:abstractNum>
+  <w:abstractNum w:abstractNumId="19" w15:restartNumberingAfterBreak="0">
     <w:nsid w:val="66743F37"/>
     <w:multiLevelType w:val="hybridMultilevel"/>
     <w:tmpl w:val="95BAA0EA"/>
@@ -18539,7 +19089,7 @@
       </w:rPr>
     </w:lvl>
   </w:abstractNum>
-  <w:abstractNum w:abstractNumId="19" w15:restartNumberingAfterBreak="0">
+  <w:abstractNum w:abstractNumId="20" w15:restartNumberingAfterBreak="0">
     <w:nsid w:val="69192576"/>
     <w:multiLevelType w:val="hybridMultilevel"/>
     <w:tmpl w:val="CB2A9E82"/>
@@ -18625,7 +19175,7 @@
       </w:pPr>
     </w:lvl>
   </w:abstractNum>
-  <w:abstractNum w:abstractNumId="20" w15:restartNumberingAfterBreak="0">
+  <w:abstractNum w:abstractNumId="21" w15:restartNumberingAfterBreak="0">
     <w:nsid w:val="69B05F68"/>
     <w:multiLevelType w:val="hybridMultilevel"/>
     <w:tmpl w:val="D96C9BBE"/>
@@ -18738,7 +19288,7 @@
       </w:rPr>
     </w:lvl>
   </w:abstractNum>
-  <w:abstractNum w:abstractNumId="21" w15:restartNumberingAfterBreak="0">
+  <w:abstractNum w:abstractNumId="22" w15:restartNumberingAfterBreak="0">
     <w:nsid w:val="6ED06AF0"/>
     <w:multiLevelType w:val="hybridMultilevel"/>
     <w:tmpl w:val="755E0164"/>
@@ -18878,7 +19428,7 @@
       </w:rPr>
     </w:lvl>
   </w:abstractNum>
-  <w:abstractNum w:abstractNumId="22" w15:restartNumberingAfterBreak="0">
+  <w:abstractNum w:abstractNumId="23" w15:restartNumberingAfterBreak="0">
     <w:nsid w:val="70DE48F1"/>
     <w:multiLevelType w:val="hybridMultilevel"/>
     <w:tmpl w:val="0B180CEE"/>
@@ -18995,7 +19545,7 @@
       </w:pPr>
     </w:lvl>
   </w:abstractNum>
-  <w:abstractNum w:abstractNumId="23" w15:restartNumberingAfterBreak="0">
+  <w:abstractNum w:abstractNumId="24" w15:restartNumberingAfterBreak="0">
     <w:nsid w:val="779730AF"/>
     <w:multiLevelType w:val="hybridMultilevel"/>
     <w:tmpl w:val="FAFE82D4"/>
@@ -19084,7 +19634,7 @@
       </w:pPr>
     </w:lvl>
   </w:abstractNum>
-  <w:abstractNum w:abstractNumId="24" w15:restartNumberingAfterBreak="0">
+  <w:abstractNum w:abstractNumId="25" w15:restartNumberingAfterBreak="0">
     <w:nsid w:val="7B6D44F3"/>
     <w:multiLevelType w:val="multilevel"/>
     <w:tmpl w:val="20FA66B6"/>
@@ -19207,10 +19757,10 @@
     </w:lvl>
   </w:abstractNum>
   <w:num w:numId="1">
-    <w:abstractNumId w:val="24"/>
+    <w:abstractNumId w:val="25"/>
   </w:num>
   <w:num w:numId="2">
-    <w:abstractNumId w:val="22"/>
+    <w:abstractNumId w:val="23"/>
   </w:num>
   <w:num w:numId="3">
     <w:abstractNumId w:val="3"/>
@@ -19222,7 +19772,7 @@
     <w:abstractNumId w:val="5"/>
   </w:num>
   <w:num w:numId="6">
-    <w:abstractNumId w:val="24"/>
+    <w:abstractNumId w:val="25"/>
   </w:num>
   <w:num w:numId="7">
     <w:abstractNumId w:val="10"/>
@@ -19231,40 +19781,40 @@
     <w:abstractNumId w:val="4"/>
   </w:num>
   <w:num w:numId="9">
-    <w:abstractNumId w:val="24"/>
+    <w:abstractNumId w:val="25"/>
   </w:num>
   <w:num w:numId="10">
-    <w:abstractNumId w:val="24"/>
+    <w:abstractNumId w:val="25"/>
   </w:num>
   <w:num w:numId="11">
-    <w:abstractNumId w:val="24"/>
+    <w:abstractNumId w:val="25"/>
   </w:num>
   <w:num w:numId="12">
     <w:abstractNumId w:val="2"/>
   </w:num>
   <w:num w:numId="13">
-    <w:abstractNumId w:val="24"/>
+    <w:abstractNumId w:val="25"/>
   </w:num>
   <w:num w:numId="14">
-    <w:abstractNumId w:val="24"/>
+    <w:abstractNumId w:val="25"/>
   </w:num>
   <w:num w:numId="15">
-    <w:abstractNumId w:val="24"/>
+    <w:abstractNumId w:val="25"/>
   </w:num>
   <w:num w:numId="16">
-    <w:abstractNumId w:val="24"/>
+    <w:abstractNumId w:val="25"/>
   </w:num>
   <w:num w:numId="17">
-    <w:abstractNumId w:val="24"/>
+    <w:abstractNumId w:val="25"/>
   </w:num>
   <w:num w:numId="18">
-    <w:abstractNumId w:val="21"/>
+    <w:abstractNumId w:val="22"/>
   </w:num>
   <w:num w:numId="19">
-    <w:abstractNumId w:val="24"/>
+    <w:abstractNumId w:val="25"/>
   </w:num>
   <w:num w:numId="20">
-    <w:abstractNumId w:val="18"/>
+    <w:abstractNumId w:val="19"/>
   </w:num>
   <w:num w:numId="21">
     <w:abstractNumId w:val="11"/>
@@ -19276,7 +19826,7 @@
     <w:abstractNumId w:val="0"/>
   </w:num>
   <w:num w:numId="24">
-    <w:abstractNumId w:val="24"/>
+    <w:abstractNumId w:val="25"/>
   </w:num>
   <w:num w:numId="25">
     <w:abstractNumId w:val="14"/>
@@ -19294,7 +19844,7 @@
     <w:abstractNumId w:val="7"/>
   </w:num>
   <w:num w:numId="30">
-    <w:abstractNumId w:val="24"/>
+    <w:abstractNumId w:val="25"/>
     <w:lvlOverride w:ilvl="0">
       <w:startOverride w:val="1"/>
     </w:lvlOverride>
@@ -19324,7 +19874,7 @@
     </w:lvlOverride>
   </w:num>
   <w:num w:numId="31">
-    <w:abstractNumId w:val="24"/>
+    <w:abstractNumId w:val="25"/>
     <w:lvlOverride w:ilvl="0">
       <w:startOverride w:val="1"/>
     </w:lvlOverride>
@@ -19354,25 +19904,25 @@
     </w:lvlOverride>
   </w:num>
   <w:num w:numId="32">
-    <w:abstractNumId w:val="23"/>
+    <w:abstractNumId w:val="24"/>
   </w:num>
   <w:num w:numId="33">
     <w:abstractNumId w:val="12"/>
   </w:num>
   <w:num w:numId="34">
-    <w:abstractNumId w:val="20"/>
+    <w:abstractNumId w:val="21"/>
   </w:num>
   <w:num w:numId="35">
     <w:abstractNumId w:val="13"/>
   </w:num>
   <w:num w:numId="36">
-    <w:abstractNumId w:val="19"/>
+    <w:abstractNumId w:val="20"/>
   </w:num>
   <w:num w:numId="37">
     <w:abstractNumId w:val="9"/>
   </w:num>
   <w:num w:numId="38">
-    <w:abstractNumId w:val="24"/>
+    <w:abstractNumId w:val="25"/>
     <w:lvlOverride w:ilvl="0">
       <w:startOverride w:val="1"/>
     </w:lvlOverride>
@@ -19403,6 +19953,9 @@
   </w:num>
   <w:num w:numId="39">
     <w:abstractNumId w:val="8"/>
+  </w:num>
+  <w:num w:numId="40">
+    <w:abstractNumId w:val="18"/>
   </w:num>
 </w:numbering>
 </file>
@@ -20865,7 +21418,7 @@
 </file>
 
 <file path=customXml/itemProps1.xml><?xml version="1.0" encoding="utf-8"?>
-<ds:datastoreItem xmlns:ds="http://schemas.openxmlformats.org/officeDocument/2006/customXml" ds:itemID="{C34B6734-E75B-4C67-8690-C34DE9B06B68}">
+<ds:datastoreItem xmlns:ds="http://schemas.openxmlformats.org/officeDocument/2006/customXml" ds:itemID="{485CCD8B-8204-4A99-AC75-E7EA5E58C6DB}">
   <ds:schemaRefs>
     <ds:schemaRef ds:uri="http://schemas.openxmlformats.org/officeDocument/2006/bibliography"/>
   </ds:schemaRefs>

</xml_diff>

<commit_message>
concluindo seção de testes. pendências: doc de aceitação + atualizar a ficha cat.
</commit_message>
<xml_diff>
--- a/TCC - Marcello Telles e Yasmim Lima.docx
+++ b/TCC - Marcello Telles e Yasmim Lima.docx
@@ -1108,391 +1108,8 @@
       </w:pPr>
     </w:p>
     <w:p>
-      <w:pPr>
-        <w:ind w:left="4140"/>
-      </w:pPr>
-      <w:r>
-        <w:rPr>
-          <w:rFonts w:cs="Arial"/>
-        </w:rPr>
-        <w:br w:type="column"/>
-      </w:r>
-    </w:p>
-    <w:p>
-      <w:pPr>
-        <w:ind w:left="4140"/>
-      </w:pPr>
-    </w:p>
-    <w:p>
-      <w:pPr>
-        <w:ind w:left="4140"/>
-      </w:pPr>
-    </w:p>
-    <w:p>
-      <w:pPr>
-        <w:ind w:left="4140"/>
-      </w:pPr>
-    </w:p>
-    <w:p>
-      <w:pPr>
-        <w:ind w:left="4140"/>
-      </w:pPr>
-    </w:p>
-    <w:p>
-      <w:pPr>
-        <w:ind w:left="4140"/>
-      </w:pPr>
-    </w:p>
-    <w:p>
-      <w:pPr>
-        <w:ind w:left="4140"/>
-      </w:pPr>
-    </w:p>
-    <w:p>
-      <w:pPr>
-        <w:ind w:left="4140"/>
-      </w:pPr>
-    </w:p>
-    <w:p>
-      <w:pPr>
-        <w:ind w:left="4140"/>
-      </w:pPr>
-    </w:p>
-    <w:p>
-      <w:pPr>
-        <w:ind w:left="4140"/>
-      </w:pPr>
-    </w:p>
-    <w:p>
-      <w:pPr>
-        <w:ind w:left="4140"/>
-      </w:pPr>
-    </w:p>
-    <w:p>
-      <w:pPr>
-        <w:ind w:left="4140"/>
-      </w:pPr>
-    </w:p>
-    <w:p>
-      <w:pPr>
-        <w:ind w:left="4140"/>
-      </w:pPr>
-    </w:p>
-    <w:p>
-      <w:pPr>
-        <w:jc w:val="center"/>
-        <w:rPr>
-          <w:b/>
-        </w:rPr>
-      </w:pPr>
-    </w:p>
-    <w:p>
-      <w:pPr>
-        <w:jc w:val="center"/>
-        <w:rPr>
-          <w:b/>
-        </w:rPr>
-      </w:pPr>
-    </w:p>
-    <w:p>
-      <w:pPr>
-        <w:jc w:val="center"/>
-        <w:rPr>
-          <w:b/>
-        </w:rPr>
-      </w:pPr>
-    </w:p>
-    <w:p>
-      <w:pPr>
-        <w:jc w:val="center"/>
-        <w:rPr>
-          <w:b/>
-        </w:rPr>
-      </w:pPr>
-    </w:p>
-    <w:p>
-      <w:pPr>
-        <w:jc w:val="center"/>
-        <w:rPr>
-          <w:b/>
-        </w:rPr>
-      </w:pPr>
-    </w:p>
-    <w:p>
-      <w:pPr>
-        <w:jc w:val="center"/>
-        <w:rPr>
-          <w:b/>
-        </w:rPr>
-      </w:pPr>
-    </w:p>
-    <w:p>
-      <w:pPr>
-        <w:jc w:val="center"/>
-        <w:rPr>
-          <w:b/>
-        </w:rPr>
-      </w:pPr>
-    </w:p>
-    <w:p>
-      <w:pPr>
-        <w:jc w:val="center"/>
-        <w:rPr>
-          <w:b/>
-        </w:rPr>
-      </w:pPr>
-    </w:p>
-    <w:p>
-      <w:pPr>
-        <w:jc w:val="center"/>
-        <w:rPr>
-          <w:b/>
-        </w:rPr>
-      </w:pPr>
-      <w:r>
-        <w:rPr>
-          <w:b/>
-          <w:noProof/>
-        </w:rPr>
-        <mc:AlternateContent>
-          <mc:Choice Requires="wps">
-            <w:drawing>
-              <wp:anchor distT="0" distB="0" distL="114300" distR="114300" simplePos="0" relativeHeight="251656704" behindDoc="0" locked="0" layoutInCell="1" allowOverlap="1" wp14:anchorId="76C1B689" wp14:editId="477B3FAA">
-                <wp:simplePos x="0" y="0"/>
-                <wp:positionH relativeFrom="column">
-                  <wp:posOffset>228600</wp:posOffset>
-                </wp:positionH>
-                <wp:positionV relativeFrom="paragraph">
-                  <wp:posOffset>107315</wp:posOffset>
-                </wp:positionV>
-                <wp:extent cx="2400300" cy="1257300"/>
-                <wp:effectExtent l="0" t="0" r="0" b="0"/>
-                <wp:wrapNone/>
-                <wp:docPr id="25" name="Text Box 107"/>
-                <wp:cNvGraphicFramePr>
-                  <a:graphicFrameLocks xmlns:a="http://schemas.openxmlformats.org/drawingml/2006/main"/>
-                </wp:cNvGraphicFramePr>
-                <a:graphic xmlns:a="http://schemas.openxmlformats.org/drawingml/2006/main">
-                  <a:graphicData uri="http://schemas.microsoft.com/office/word/2010/wordprocessingShape">
-                    <wps:wsp>
-                      <wps:cNvSpPr txBox="1">
-                        <a:spLocks noChangeArrowheads="1"/>
-                      </wps:cNvSpPr>
-                      <wps:spPr bwMode="auto">
-                        <a:xfrm>
-                          <a:off x="0" y="0"/>
-                          <a:ext cx="2400300" cy="1257300"/>
-                        </a:xfrm>
-                        <a:prstGeom prst="rect">
-                          <a:avLst/>
-                        </a:prstGeom>
-                        <a:solidFill>
-                          <a:srgbClr val="FFFF00"/>
-                        </a:solidFill>
-                        <a:ln w="9525">
-                          <a:solidFill>
-                            <a:srgbClr val="000000"/>
-                          </a:solidFill>
-                          <a:miter lim="800000"/>
-                          <a:headEnd/>
-                          <a:tailEnd/>
-                        </a:ln>
-                      </wps:spPr>
-                      <wps:txbx>
-                        <w:txbxContent>
-                          <w:p>
-                            <w:pPr>
-                              <w:rPr>
-                                <w:rFonts w:cs="Arial"/>
-                              </w:rPr>
-                            </w:pPr>
-                            <w:r>
-                              <w:rPr>
-                                <w:rFonts w:cs="Arial"/>
-                              </w:rPr>
-                              <w:t>Epígrafe é a inscrição colocada no início de um trabalho, de um capítulo ou partes principais. É opcional para a monografia.</w:t>
-                            </w:r>
-                          </w:p>
-                          <w:p>
-                            <w:pPr>
-                              <w:rPr>
-                                <w:rFonts w:cs="Arial"/>
-                              </w:rPr>
-                            </w:pPr>
-                          </w:p>
-                          <w:p>
-                            <w:pPr>
-                              <w:rPr>
-                                <w:color w:val="FF0000"/>
-                              </w:rPr>
-                            </w:pPr>
-                            <w:r>
-                              <w:rPr>
-                                <w:rFonts w:cs="Arial"/>
-                                <w:color w:val="FF0000"/>
-                              </w:rPr>
-                              <w:t>Delete as caixas amarelas</w:t>
-                            </w:r>
-                          </w:p>
-                        </w:txbxContent>
-                      </wps:txbx>
-                      <wps:bodyPr rot="0" vert="horz" wrap="square" lIns="91440" tIns="45720" rIns="91440" bIns="45720" anchor="t" anchorCtr="0" upright="1">
-                        <a:noAutofit/>
-                      </wps:bodyPr>
-                    </wps:wsp>
-                  </a:graphicData>
-                </a:graphic>
-                <wp14:sizeRelH relativeFrom="page">
-                  <wp14:pctWidth>0</wp14:pctWidth>
-                </wp14:sizeRelH>
-                <wp14:sizeRelV relativeFrom="page">
-                  <wp14:pctHeight>0</wp14:pctHeight>
-                </wp14:sizeRelV>
-              </wp:anchor>
-            </w:drawing>
-          </mc:Choice>
-          <mc:Fallback>
-            <w:pict>
-              <v:shapetype w14:anchorId="76C1B689" id="_x0000_t202" coordsize="21600,21600" o:spt="202" path="m,l,21600r21600,l21600,xe">
-                <v:stroke joinstyle="miter"/>
-                <v:path gradientshapeok="t" o:connecttype="rect"/>
-              </v:shapetype>
-              <v:shape id="Text Box 107" o:spid="_x0000_s1026" type="#_x0000_t202" style="position:absolute;left:0;text-align:left;margin-left:18pt;margin-top:8.45pt;width:189pt;height:99pt;z-index:251656704;visibility:visible;mso-wrap-style:square;mso-width-percent:0;mso-height-percent:0;mso-wrap-distance-left:9pt;mso-wrap-distance-top:0;mso-wrap-distance-right:9pt;mso-wrap-distance-bottom:0;mso-position-horizontal:absolute;mso-position-horizontal-relative:text;mso-position-vertical:absolute;mso-position-vertical-relative:text;mso-width-percent:0;mso-height-percent:0;mso-width-relative:page;mso-height-relative:page;v-text-anchor:top" o:gfxdata="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" fillcolor="yellow">
-                <v:textbox>
-                  <w:txbxContent>
-                    <w:p>
-                      <w:pPr>
-                        <w:rPr>
-                          <w:rFonts w:cs="Arial"/>
-                        </w:rPr>
-                      </w:pPr>
-                      <w:r>
-                        <w:rPr>
-                          <w:rFonts w:cs="Arial"/>
-                        </w:rPr>
-                        <w:t>Epígrafe é a inscrição colocada no início de um trabalho, de um capítulo ou partes principais. É opcional para a monografia.</w:t>
-                      </w:r>
-                    </w:p>
-                    <w:p>
-                      <w:pPr>
-                        <w:rPr>
-                          <w:rFonts w:cs="Arial"/>
-                        </w:rPr>
-                      </w:pPr>
-                    </w:p>
-                    <w:p>
-                      <w:pPr>
-                        <w:rPr>
-                          <w:color w:val="FF0000"/>
-                        </w:rPr>
-                      </w:pPr>
-                      <w:r>
-                        <w:rPr>
-                          <w:rFonts w:cs="Arial"/>
-                          <w:color w:val="FF0000"/>
-                        </w:rPr>
-                        <w:t>Delete as caixas amarelas</w:t>
-                      </w:r>
-                    </w:p>
-                  </w:txbxContent>
-                </v:textbox>
-              </v:shape>
-            </w:pict>
-          </mc:Fallback>
-        </mc:AlternateContent>
-      </w:r>
-    </w:p>
-    <w:p>
-      <w:pPr>
-        <w:rPr>
-          <w:caps/>
-        </w:rPr>
-      </w:pPr>
-    </w:p>
-    <w:p>
-      <w:pPr>
-        <w:jc w:val="center"/>
-        <w:rPr>
-          <w:b/>
-        </w:rPr>
-      </w:pPr>
-    </w:p>
-    <w:p>
-      <w:pPr>
-        <w:jc w:val="center"/>
-        <w:rPr>
-          <w:b/>
-        </w:rPr>
-      </w:pPr>
-    </w:p>
-    <w:p>
-      <w:pPr>
-        <w:jc w:val="center"/>
-        <w:rPr>
-          <w:b/>
-        </w:rPr>
-      </w:pPr>
-    </w:p>
-    <w:p>
-      <w:pPr>
-        <w:jc w:val="center"/>
-        <w:rPr>
-          <w:b/>
-        </w:rPr>
-      </w:pPr>
-    </w:p>
-    <w:p>
-      <w:pPr>
-        <w:jc w:val="center"/>
-        <w:rPr>
-          <w:b/>
-        </w:rPr>
-      </w:pPr>
-    </w:p>
-    <w:p>
-      <w:pPr>
-        <w:jc w:val="center"/>
-        <w:rPr>
-          <w:b/>
-        </w:rPr>
-      </w:pPr>
-    </w:p>
-    <w:p>
-      <w:pPr>
-        <w:pStyle w:val="Recuodecorpodetexto"/>
-        <w:rPr>
-          <w:color w:val="008000"/>
-        </w:rPr>
-      </w:pPr>
-      <w:r>
-        <w:rPr>
-          <w:color w:val="008000"/>
-        </w:rPr>
-        <w:t>“</w:t>
-      </w:r>
-      <w:r>
-        <w:rPr>
-          <w:color w:val="008000"/>
-        </w:rPr>
-        <w:t>A Escola é uma arena onde grupos sociais lutam por legitimidade e poder</w:t>
-      </w:r>
-      <w:r>
-        <w:rPr>
-          <w:color w:val="008000"/>
-        </w:rPr>
-        <w:t>”.</w:t>
-      </w:r>
-    </w:p>
-    <w:p>
-      <w:pPr>
-        <w:pStyle w:val="Recuodecorpodetexto"/>
-      </w:pPr>
-      <w:r>
-        <w:rPr>
-          <w:color w:val="008000"/>
-        </w:rPr>
-        <w:t>Dinair Leal da Hora</w:t>
-      </w:r>
+      <w:bookmarkStart w:id="0" w:name="_GoBack"/>
+      <w:bookmarkEnd w:id="0"/>
     </w:p>
     <w:p>
       <w:pPr>
@@ -1504,14 +1121,14 @@
       <w:r>
         <w:br w:type="page"/>
       </w:r>
-      <w:bookmarkStart w:id="0" w:name="_Toc44620830"/>
+      <w:bookmarkStart w:id="1" w:name="_Toc44620830"/>
       <w:r>
         <w:lastRenderedPageBreak/>
         <w:t>RESUMO</w:t>
       </w:r>
-      <w:bookmarkStart w:id="1" w:name="RESUMO"/>
-      <w:bookmarkEnd w:id="0"/>
+      <w:bookmarkStart w:id="2" w:name="RESUMO"/>
       <w:bookmarkEnd w:id="1"/>
+      <w:bookmarkEnd w:id="2"/>
     </w:p>
     <w:p>
       <w:pPr>
@@ -1700,7 +1317,7 @@
       <w:r>
         <w:br w:type="page"/>
       </w:r>
-      <w:bookmarkStart w:id="2" w:name="_Toc44620831"/>
+      <w:bookmarkStart w:id="3" w:name="_Toc44620831"/>
       <w:r>
         <w:rPr>
           <w:lang w:val="en-US"/>
@@ -1708,9 +1325,9 @@
         <w:lastRenderedPageBreak/>
         <w:t>ABSTRACT</w:t>
       </w:r>
-      <w:bookmarkStart w:id="3" w:name="ABSTRACT"/>
-      <w:bookmarkEnd w:id="2"/>
+      <w:bookmarkStart w:id="4" w:name="ABSTRACT"/>
       <w:bookmarkEnd w:id="3"/>
+      <w:bookmarkEnd w:id="4"/>
     </w:p>
     <w:p>
       <w:pPr>
@@ -1778,14 +1395,14 @@
       <w:r>
         <w:br w:type="column"/>
       </w:r>
-      <w:bookmarkStart w:id="4" w:name="_Toc44620832"/>
+      <w:bookmarkStart w:id="5" w:name="_Toc44620832"/>
       <w:r>
         <w:lastRenderedPageBreak/>
         <w:t>LISTA DE ILUSTRAÇÕES</w:t>
       </w:r>
-      <w:bookmarkStart w:id="5" w:name="LISTADEILISTRACOES"/>
-      <w:bookmarkEnd w:id="4"/>
+      <w:bookmarkStart w:id="6" w:name="LISTADEILISTRACOES"/>
       <w:bookmarkEnd w:id="5"/>
+      <w:bookmarkEnd w:id="6"/>
     </w:p>
     <w:p>
       <w:pPr>
@@ -1809,7 +1426,7 @@
       <w:r>
         <w:fldChar w:fldCharType="separate"/>
       </w:r>
-      <w:bookmarkStart w:id="6" w:name="_Toc378693901"/>
+      <w:bookmarkStart w:id="7" w:name="_Toc378693901"/>
       <w:r>
         <w:rPr>
           <w:rStyle w:val="Hyperlink"/>
@@ -1828,7 +1445,7 @@
         <w:rPr>
           <w:noProof/>
         </w:rPr>
-        <w:instrText>HYPERLINK \l "_Toc44618286"</w:instrText>
+        <w:instrText>HYPERLINK \l "_Toc44633521"</w:instrText>
       </w:r>
       <w:r>
         <w:rPr>
@@ -1842,13 +1459,19 @@
           <w:rStyle w:val="Hyperlink"/>
           <w:noProof/>
         </w:rPr>
-        <w:fldChar w:fldCharType="separate"/>
       </w:r>
       <w:r>
         <w:rPr>
           <w:rStyle w:val="Hyperlink"/>
           <w:noProof/>
         </w:rPr>
+        <w:fldChar w:fldCharType="separate"/>
+      </w:r>
+      <w:r>
+        <w:rPr>
+          <w:rStyle w:val="Hyperlink"/>
+          <w:noProof/>
+        </w:rPr>
         <w:t>Figura 1: Dados não estruturados, semiestruturados e estruturados</w:t>
       </w:r>
       <w:r>
@@ -1870,7 +1493,7 @@
           <w:noProof/>
           <w:webHidden/>
         </w:rPr>
-        <w:instrText xml:space="preserve"> PAGEREF _Toc44618286 \h </w:instrText>
+        <w:instrText xml:space="preserve"> PAGEREF _Toc44633521 \h </w:instrText>
       </w:r>
       <w:r>
         <w:rPr>
@@ -1920,7 +1543,7 @@
           <w:szCs w:val="22"/>
         </w:rPr>
       </w:pPr>
-      <w:hyperlink w:anchor="_Toc44618287" w:history="1">
+      <w:hyperlink w:anchor="_Toc44633522" w:history="1">
         <w:r>
           <w:rPr>
             <w:rStyle w:val="Hyperlink"/>
@@ -1947,7 +1570,7 @@
             <w:noProof/>
             <w:webHidden/>
           </w:rPr>
-          <w:instrText xml:space="preserve"> PAGEREF _Toc44618287 \h </w:instrText>
+          <w:instrText xml:space="preserve"> PAGEREF _Toc44633522 \h </w:instrText>
         </w:r>
         <w:r>
           <w:rPr>
@@ -1991,7 +1614,7 @@
           <w:szCs w:val="22"/>
         </w:rPr>
       </w:pPr>
-      <w:hyperlink w:anchor="_Toc44618288" w:history="1">
+      <w:hyperlink w:anchor="_Toc44633523" w:history="1">
         <w:r>
           <w:rPr>
             <w:rStyle w:val="Hyperlink"/>
@@ -2018,7 +1641,7 @@
             <w:noProof/>
             <w:webHidden/>
           </w:rPr>
-          <w:instrText xml:space="preserve"> PAGEREF _Toc44618288 \h </w:instrText>
+          <w:instrText xml:space="preserve"> PAGEREF _Toc44633523 \h </w:instrText>
         </w:r>
         <w:r>
           <w:rPr>
@@ -2062,7 +1685,7 @@
           <w:szCs w:val="22"/>
         </w:rPr>
       </w:pPr>
-      <w:hyperlink w:anchor="_Toc44618289" w:history="1">
+      <w:hyperlink w:anchor="_Toc44633524" w:history="1">
         <w:r>
           <w:rPr>
             <w:rStyle w:val="Hyperlink"/>
@@ -2089,7 +1712,7 @@
             <w:noProof/>
             <w:webHidden/>
           </w:rPr>
-          <w:instrText xml:space="preserve"> PAGEREF _Toc44618289 \h </w:instrText>
+          <w:instrText xml:space="preserve"> PAGEREF _Toc44633524 \h </w:instrText>
         </w:r>
         <w:r>
           <w:rPr>
@@ -2133,7 +1756,7 @@
           <w:szCs w:val="22"/>
         </w:rPr>
       </w:pPr>
-      <w:hyperlink w:anchor="_Toc44618290" w:history="1">
+      <w:hyperlink w:anchor="_Toc44633525" w:history="1">
         <w:r>
           <w:rPr>
             <w:rStyle w:val="Hyperlink"/>
@@ -2160,7 +1783,7 @@
             <w:noProof/>
             <w:webHidden/>
           </w:rPr>
-          <w:instrText xml:space="preserve"> PAGEREF _Toc44618290 \h </w:instrText>
+          <w:instrText xml:space="preserve"> PAGEREF _Toc44633525 \h </w:instrText>
         </w:r>
         <w:r>
           <w:rPr>
@@ -2204,7 +1827,7 @@
           <w:szCs w:val="22"/>
         </w:rPr>
       </w:pPr>
-      <w:hyperlink w:anchor="_Toc44618291" w:history="1">
+      <w:hyperlink w:anchor="_Toc44633526" w:history="1">
         <w:r>
           <w:rPr>
             <w:rStyle w:val="Hyperlink"/>
@@ -2231,7 +1854,7 @@
             <w:noProof/>
             <w:webHidden/>
           </w:rPr>
-          <w:instrText xml:space="preserve"> PAGEREF _Toc44618291 \h </w:instrText>
+          <w:instrText xml:space="preserve"> PAGEREF _Toc44633526 \h </w:instrText>
         </w:r>
         <w:r>
           <w:rPr>
@@ -2251,7 +1874,7 @@
             <w:noProof/>
             <w:webHidden/>
           </w:rPr>
-          <w:t>27</w:t>
+          <w:t>28</w:t>
         </w:r>
         <w:r>
           <w:rPr>
@@ -2275,7 +1898,7 @@
           <w:szCs w:val="22"/>
         </w:rPr>
       </w:pPr>
-      <w:hyperlink w:anchor="_Toc44618292" w:history="1">
+      <w:hyperlink w:anchor="_Toc44633527" w:history="1">
         <w:r>
           <w:rPr>
             <w:rStyle w:val="Hyperlink"/>
@@ -2302,7 +1925,7 @@
             <w:noProof/>
             <w:webHidden/>
           </w:rPr>
-          <w:instrText xml:space="preserve"> PAGEREF _Toc44618292 \h </w:instrText>
+          <w:instrText xml:space="preserve"> PAGEREF _Toc44633527 \h </w:instrText>
         </w:r>
         <w:r>
           <w:rPr>
@@ -2346,7 +1969,7 @@
           <w:szCs w:val="22"/>
         </w:rPr>
       </w:pPr>
-      <w:hyperlink w:anchor="_Toc44618293" w:history="1">
+      <w:hyperlink w:anchor="_Toc44633528" w:history="1">
         <w:r>
           <w:rPr>
             <w:rStyle w:val="Hyperlink"/>
@@ -2373,7 +1996,7 @@
             <w:noProof/>
             <w:webHidden/>
           </w:rPr>
-          <w:instrText xml:space="preserve"> PAGEREF _Toc44618293 \h </w:instrText>
+          <w:instrText xml:space="preserve"> PAGEREF _Toc44633528 \h </w:instrText>
         </w:r>
         <w:r>
           <w:rPr>
@@ -2417,7 +2040,7 @@
           <w:szCs w:val="22"/>
         </w:rPr>
       </w:pPr>
-      <w:hyperlink w:anchor="_Toc44618294" w:history="1">
+      <w:hyperlink w:anchor="_Toc44633529" w:history="1">
         <w:r>
           <w:rPr>
             <w:rStyle w:val="Hyperlink"/>
@@ -2444,7 +2067,7 @@
             <w:noProof/>
             <w:webHidden/>
           </w:rPr>
-          <w:instrText xml:space="preserve"> PAGEREF _Toc44618294 \h </w:instrText>
+          <w:instrText xml:space="preserve"> PAGEREF _Toc44633529 \h </w:instrText>
         </w:r>
         <w:r>
           <w:rPr>
@@ -2464,7 +2087,7 @@
             <w:noProof/>
             <w:webHidden/>
           </w:rPr>
-          <w:t>37</w:t>
+          <w:t>38</w:t>
         </w:r>
         <w:r>
           <w:rPr>
@@ -2488,7 +2111,7 @@
           <w:szCs w:val="22"/>
         </w:rPr>
       </w:pPr>
-      <w:hyperlink w:anchor="_Toc44618295" w:history="1">
+      <w:hyperlink w:anchor="_Toc44633530" w:history="1">
         <w:r>
           <w:rPr>
             <w:rStyle w:val="Hyperlink"/>
@@ -2515,7 +2138,7 @@
             <w:noProof/>
             <w:webHidden/>
           </w:rPr>
-          <w:instrText xml:space="preserve"> PAGEREF _Toc44618295 \h </w:instrText>
+          <w:instrText xml:space="preserve"> PAGEREF _Toc44633530 \h </w:instrText>
         </w:r>
         <w:r>
           <w:rPr>
@@ -2535,7 +2158,7 @@
             <w:noProof/>
             <w:webHidden/>
           </w:rPr>
-          <w:t>39</w:t>
+          <w:t>40</w:t>
         </w:r>
         <w:r>
           <w:rPr>
@@ -2559,7 +2182,7 @@
           <w:szCs w:val="22"/>
         </w:rPr>
       </w:pPr>
-      <w:hyperlink w:anchor="_Toc44618296" w:history="1">
+      <w:hyperlink w:anchor="_Toc44633531" w:history="1">
         <w:r>
           <w:rPr>
             <w:rStyle w:val="Hyperlink"/>
@@ -2586,7 +2209,7 @@
             <w:noProof/>
             <w:webHidden/>
           </w:rPr>
-          <w:instrText xml:space="preserve"> PAGEREF _Toc44618296 \h </w:instrText>
+          <w:instrText xml:space="preserve"> PAGEREF _Toc44633531 \h </w:instrText>
         </w:r>
         <w:r>
           <w:rPr>
@@ -2606,7 +2229,7 @@
             <w:noProof/>
             <w:webHidden/>
           </w:rPr>
-          <w:t>40</w:t>
+          <w:t>41</w:t>
         </w:r>
         <w:r>
           <w:rPr>
@@ -2630,7 +2253,7 @@
           <w:szCs w:val="22"/>
         </w:rPr>
       </w:pPr>
-      <w:hyperlink w:anchor="_Toc44618297" w:history="1">
+      <w:hyperlink w:anchor="_Toc44633532" w:history="1">
         <w:r>
           <w:rPr>
             <w:rStyle w:val="Hyperlink"/>
@@ -2657,7 +2280,7 @@
             <w:noProof/>
             <w:webHidden/>
           </w:rPr>
-          <w:instrText xml:space="preserve"> PAGEREF _Toc44618297 \h </w:instrText>
+          <w:instrText xml:space="preserve"> PAGEREF _Toc44633532 \h </w:instrText>
         </w:r>
         <w:r>
           <w:rPr>
@@ -2677,7 +2300,7 @@
             <w:noProof/>
             <w:webHidden/>
           </w:rPr>
-          <w:t>40</w:t>
+          <w:t>41</w:t>
         </w:r>
         <w:r>
           <w:rPr>
@@ -2701,7 +2324,7 @@
           <w:szCs w:val="22"/>
         </w:rPr>
       </w:pPr>
-      <w:hyperlink w:anchor="_Toc44618298" w:history="1">
+      <w:hyperlink w:anchor="_Toc44633533" w:history="1">
         <w:r>
           <w:rPr>
             <w:rStyle w:val="Hyperlink"/>
@@ -2728,7 +2351,7 @@
             <w:noProof/>
             <w:webHidden/>
           </w:rPr>
-          <w:instrText xml:space="preserve"> PAGEREF _Toc44618298 \h </w:instrText>
+          <w:instrText xml:space="preserve"> PAGEREF _Toc44633533 \h </w:instrText>
         </w:r>
         <w:r>
           <w:rPr>
@@ -2748,7 +2371,7 @@
             <w:noProof/>
             <w:webHidden/>
           </w:rPr>
-          <w:t>40</w:t>
+          <w:t>41</w:t>
         </w:r>
         <w:r>
           <w:rPr>
@@ -2772,7 +2395,7 @@
           <w:szCs w:val="22"/>
         </w:rPr>
       </w:pPr>
-      <w:hyperlink w:anchor="_Toc44618299" w:history="1">
+      <w:hyperlink w:anchor="_Toc44633534" w:history="1">
         <w:r>
           <w:rPr>
             <w:rStyle w:val="Hyperlink"/>
@@ -2799,7 +2422,7 @@
             <w:noProof/>
             <w:webHidden/>
           </w:rPr>
-          <w:instrText xml:space="preserve"> PAGEREF _Toc44618299 \h </w:instrText>
+          <w:instrText xml:space="preserve"> PAGEREF _Toc44633534 \h </w:instrText>
         </w:r>
         <w:r>
           <w:rPr>
@@ -2819,7 +2442,7 @@
             <w:noProof/>
             <w:webHidden/>
           </w:rPr>
-          <w:t>41</w:t>
+          <w:t>42</w:t>
         </w:r>
         <w:r>
           <w:rPr>
@@ -2843,7 +2466,7 @@
           <w:szCs w:val="22"/>
         </w:rPr>
       </w:pPr>
-      <w:hyperlink w:anchor="_Toc44618300" w:history="1">
+      <w:hyperlink w:anchor="_Toc44633535" w:history="1">
         <w:r>
           <w:rPr>
             <w:rStyle w:val="Hyperlink"/>
@@ -2870,7 +2493,7 @@
             <w:noProof/>
             <w:webHidden/>
           </w:rPr>
-          <w:instrText xml:space="preserve"> PAGEREF _Toc44618300 \h </w:instrText>
+          <w:instrText xml:space="preserve"> PAGEREF _Toc44633535 \h </w:instrText>
         </w:r>
         <w:r>
           <w:rPr>
@@ -2890,7 +2513,7 @@
             <w:noProof/>
             <w:webHidden/>
           </w:rPr>
-          <w:t>41</w:t>
+          <w:t>42</w:t>
         </w:r>
         <w:r>
           <w:rPr>
@@ -2914,7 +2537,7 @@
           <w:szCs w:val="22"/>
         </w:rPr>
       </w:pPr>
-      <w:hyperlink w:anchor="_Toc44618301" w:history="1">
+      <w:hyperlink w:anchor="_Toc44633536" w:history="1">
         <w:r>
           <w:rPr>
             <w:rStyle w:val="Hyperlink"/>
@@ -2941,7 +2564,7 @@
             <w:noProof/>
             <w:webHidden/>
           </w:rPr>
-          <w:instrText xml:space="preserve"> PAGEREF _Toc44618301 \h </w:instrText>
+          <w:instrText xml:space="preserve"> PAGEREF _Toc44633536 \h </w:instrText>
         </w:r>
         <w:r>
           <w:rPr>
@@ -2961,7 +2584,7 @@
             <w:noProof/>
             <w:webHidden/>
           </w:rPr>
-          <w:t>41</w:t>
+          <w:t>42</w:t>
         </w:r>
         <w:r>
           <w:rPr>
@@ -2985,7 +2608,7 @@
           <w:szCs w:val="22"/>
         </w:rPr>
       </w:pPr>
-      <w:hyperlink w:anchor="_Toc44618302" w:history="1">
+      <w:hyperlink w:anchor="_Toc44633537" w:history="1">
         <w:r>
           <w:rPr>
             <w:rStyle w:val="Hyperlink"/>
@@ -3012,7 +2635,7 @@
             <w:noProof/>
             <w:webHidden/>
           </w:rPr>
-          <w:instrText xml:space="preserve"> PAGEREF _Toc44618302 \h </w:instrText>
+          <w:instrText xml:space="preserve"> PAGEREF _Toc44633537 \h </w:instrText>
         </w:r>
         <w:r>
           <w:rPr>
@@ -3032,7 +2655,7 @@
             <w:noProof/>
             <w:webHidden/>
           </w:rPr>
-          <w:t>41</w:t>
+          <w:t>42</w:t>
         </w:r>
         <w:r>
           <w:rPr>
@@ -3056,7 +2679,7 @@
           <w:szCs w:val="22"/>
         </w:rPr>
       </w:pPr>
-      <w:hyperlink w:anchor="_Toc44618303" w:history="1">
+      <w:hyperlink w:anchor="_Toc44633538" w:history="1">
         <w:r>
           <w:rPr>
             <w:rStyle w:val="Hyperlink"/>
@@ -3083,7 +2706,7 @@
             <w:noProof/>
             <w:webHidden/>
           </w:rPr>
-          <w:instrText xml:space="preserve"> PAGEREF _Toc44618303 \h </w:instrText>
+          <w:instrText xml:space="preserve"> PAGEREF _Toc44633538 \h </w:instrText>
         </w:r>
         <w:r>
           <w:rPr>
@@ -3103,7 +2726,7 @@
             <w:noProof/>
             <w:webHidden/>
           </w:rPr>
-          <w:t>42</w:t>
+          <w:t>43</w:t>
         </w:r>
         <w:r>
           <w:rPr>
@@ -3127,7 +2750,7 @@
           <w:szCs w:val="22"/>
         </w:rPr>
       </w:pPr>
-      <w:hyperlink w:anchor="_Toc44618304" w:history="1">
+      <w:hyperlink w:anchor="_Toc44633539" w:history="1">
         <w:r>
           <w:rPr>
             <w:rStyle w:val="Hyperlink"/>
@@ -3154,7 +2777,7 @@
             <w:noProof/>
             <w:webHidden/>
           </w:rPr>
-          <w:instrText xml:space="preserve"> PAGEREF _Toc44618304 \h </w:instrText>
+          <w:instrText xml:space="preserve"> PAGEREF _Toc44633539 \h </w:instrText>
         </w:r>
         <w:r>
           <w:rPr>
@@ -3174,7 +2797,7 @@
             <w:noProof/>
             <w:webHidden/>
           </w:rPr>
-          <w:t>42</w:t>
+          <w:t>43</w:t>
         </w:r>
         <w:r>
           <w:rPr>
@@ -3198,7 +2821,7 @@
           <w:szCs w:val="22"/>
         </w:rPr>
       </w:pPr>
-      <w:hyperlink w:anchor="_Toc44618305" w:history="1">
+      <w:hyperlink w:anchor="_Toc44633540" w:history="1">
         <w:r>
           <w:rPr>
             <w:rStyle w:val="Hyperlink"/>
@@ -3225,7 +2848,7 @@
             <w:noProof/>
             <w:webHidden/>
           </w:rPr>
-          <w:instrText xml:space="preserve"> PAGEREF _Toc44618305 \h </w:instrText>
+          <w:instrText xml:space="preserve"> PAGEREF _Toc44633540 \h </w:instrText>
         </w:r>
         <w:r>
           <w:rPr>
@@ -3245,7 +2868,7 @@
             <w:noProof/>
             <w:webHidden/>
           </w:rPr>
-          <w:t>43</w:t>
+          <w:t>44</w:t>
         </w:r>
         <w:r>
           <w:rPr>
@@ -3258,6 +2881,705 @@
     </w:p>
     <w:p>
       <w:pPr>
+        <w:pStyle w:val="ndicedeilustraes"/>
+        <w:tabs>
+          <w:tab w:val="right" w:leader="dot" w:pos="9062"/>
+        </w:tabs>
+        <w:rPr>
+          <w:rFonts w:asciiTheme="minorHAnsi" w:eastAsiaTheme="minorEastAsia" w:hAnsiTheme="minorHAnsi" w:cstheme="minorBidi"/>
+          <w:noProof/>
+          <w:sz w:val="22"/>
+          <w:szCs w:val="22"/>
+        </w:rPr>
+      </w:pPr>
+      <w:hyperlink w:anchor="_Toc44633541" w:history="1">
+        <w:r>
+          <w:rPr>
+            <w:rStyle w:val="Hyperlink"/>
+            <w:noProof/>
+          </w:rPr>
+          <w:t>Figura 21: Comando para execução do primeiro módulo</w:t>
+        </w:r>
+        <w:r>
+          <w:rPr>
+            <w:noProof/>
+            <w:webHidden/>
+          </w:rPr>
+          <w:tab/>
+        </w:r>
+        <w:r>
+          <w:rPr>
+            <w:noProof/>
+            <w:webHidden/>
+          </w:rPr>
+          <w:fldChar w:fldCharType="begin"/>
+        </w:r>
+        <w:r>
+          <w:rPr>
+            <w:noProof/>
+            <w:webHidden/>
+          </w:rPr>
+          <w:instrText xml:space="preserve"> PAGEREF _Toc44633541 \h </w:instrText>
+        </w:r>
+        <w:r>
+          <w:rPr>
+            <w:noProof/>
+            <w:webHidden/>
+          </w:rPr>
+        </w:r>
+        <w:r>
+          <w:rPr>
+            <w:noProof/>
+            <w:webHidden/>
+          </w:rPr>
+          <w:fldChar w:fldCharType="separate"/>
+        </w:r>
+        <w:r>
+          <w:rPr>
+            <w:noProof/>
+            <w:webHidden/>
+          </w:rPr>
+          <w:t>47</w:t>
+        </w:r>
+        <w:r>
+          <w:rPr>
+            <w:noProof/>
+            <w:webHidden/>
+          </w:rPr>
+          <w:fldChar w:fldCharType="end"/>
+        </w:r>
+      </w:hyperlink>
+    </w:p>
+    <w:p>
+      <w:pPr>
+        <w:pStyle w:val="ndicedeilustraes"/>
+        <w:tabs>
+          <w:tab w:val="right" w:leader="dot" w:pos="9062"/>
+        </w:tabs>
+        <w:rPr>
+          <w:rFonts w:asciiTheme="minorHAnsi" w:eastAsiaTheme="minorEastAsia" w:hAnsiTheme="minorHAnsi" w:cstheme="minorBidi"/>
+          <w:noProof/>
+          <w:sz w:val="22"/>
+          <w:szCs w:val="22"/>
+        </w:rPr>
+      </w:pPr>
+      <w:hyperlink w:anchor="_Toc44633542" w:history="1">
+        <w:r>
+          <w:rPr>
+            <w:rStyle w:val="Hyperlink"/>
+            <w:noProof/>
+          </w:rPr>
+          <w:t xml:space="preserve">Figura 22: </w:t>
+        </w:r>
+        <w:r>
+          <w:rPr>
+            <w:rStyle w:val="Hyperlink"/>
+            <w:i/>
+            <w:noProof/>
+          </w:rPr>
+          <w:t>Log</w:t>
+        </w:r>
+        <w:r>
+          <w:rPr>
+            <w:rStyle w:val="Hyperlink"/>
+            <w:noProof/>
+          </w:rPr>
+          <w:t xml:space="preserve"> de execução do primeiro módulo</w:t>
+        </w:r>
+        <w:r>
+          <w:rPr>
+            <w:noProof/>
+            <w:webHidden/>
+          </w:rPr>
+          <w:tab/>
+        </w:r>
+        <w:r>
+          <w:rPr>
+            <w:noProof/>
+            <w:webHidden/>
+          </w:rPr>
+          <w:fldChar w:fldCharType="begin"/>
+        </w:r>
+        <w:r>
+          <w:rPr>
+            <w:noProof/>
+            <w:webHidden/>
+          </w:rPr>
+          <w:instrText xml:space="preserve"> PAGEREF _Toc44633542 \h </w:instrText>
+        </w:r>
+        <w:r>
+          <w:rPr>
+            <w:noProof/>
+            <w:webHidden/>
+          </w:rPr>
+        </w:r>
+        <w:r>
+          <w:rPr>
+            <w:noProof/>
+            <w:webHidden/>
+          </w:rPr>
+          <w:fldChar w:fldCharType="separate"/>
+        </w:r>
+        <w:r>
+          <w:rPr>
+            <w:noProof/>
+            <w:webHidden/>
+          </w:rPr>
+          <w:t>47</w:t>
+        </w:r>
+        <w:r>
+          <w:rPr>
+            <w:noProof/>
+            <w:webHidden/>
+          </w:rPr>
+          <w:fldChar w:fldCharType="end"/>
+        </w:r>
+      </w:hyperlink>
+    </w:p>
+    <w:p>
+      <w:pPr>
+        <w:pStyle w:val="ndicedeilustraes"/>
+        <w:tabs>
+          <w:tab w:val="right" w:leader="dot" w:pos="9062"/>
+        </w:tabs>
+        <w:rPr>
+          <w:rFonts w:asciiTheme="minorHAnsi" w:eastAsiaTheme="minorEastAsia" w:hAnsiTheme="minorHAnsi" w:cstheme="minorBidi"/>
+          <w:noProof/>
+          <w:sz w:val="22"/>
+          <w:szCs w:val="22"/>
+        </w:rPr>
+      </w:pPr>
+      <w:hyperlink w:anchor="_Toc44633543" w:history="1">
+        <w:r>
+          <w:rPr>
+            <w:rStyle w:val="Hyperlink"/>
+            <w:noProof/>
+          </w:rPr>
+          <w:t>Figura 23: Comando para execução do segundo módulo</w:t>
+        </w:r>
+        <w:r>
+          <w:rPr>
+            <w:noProof/>
+            <w:webHidden/>
+          </w:rPr>
+          <w:tab/>
+        </w:r>
+        <w:r>
+          <w:rPr>
+            <w:noProof/>
+            <w:webHidden/>
+          </w:rPr>
+          <w:fldChar w:fldCharType="begin"/>
+        </w:r>
+        <w:r>
+          <w:rPr>
+            <w:noProof/>
+            <w:webHidden/>
+          </w:rPr>
+          <w:instrText xml:space="preserve"> PAGEREF _Toc44633543 \h </w:instrText>
+        </w:r>
+        <w:r>
+          <w:rPr>
+            <w:noProof/>
+            <w:webHidden/>
+          </w:rPr>
+        </w:r>
+        <w:r>
+          <w:rPr>
+            <w:noProof/>
+            <w:webHidden/>
+          </w:rPr>
+          <w:fldChar w:fldCharType="separate"/>
+        </w:r>
+        <w:r>
+          <w:rPr>
+            <w:noProof/>
+            <w:webHidden/>
+          </w:rPr>
+          <w:t>47</w:t>
+        </w:r>
+        <w:r>
+          <w:rPr>
+            <w:noProof/>
+            <w:webHidden/>
+          </w:rPr>
+          <w:fldChar w:fldCharType="end"/>
+        </w:r>
+      </w:hyperlink>
+    </w:p>
+    <w:p>
+      <w:pPr>
+        <w:pStyle w:val="ndicedeilustraes"/>
+        <w:tabs>
+          <w:tab w:val="right" w:leader="dot" w:pos="9062"/>
+        </w:tabs>
+        <w:rPr>
+          <w:rFonts w:asciiTheme="minorHAnsi" w:eastAsiaTheme="minorEastAsia" w:hAnsiTheme="minorHAnsi" w:cstheme="minorBidi"/>
+          <w:noProof/>
+          <w:sz w:val="22"/>
+          <w:szCs w:val="22"/>
+        </w:rPr>
+      </w:pPr>
+      <w:hyperlink w:anchor="_Toc44633544" w:history="1">
+        <w:r>
+          <w:rPr>
+            <w:rStyle w:val="Hyperlink"/>
+            <w:noProof/>
+          </w:rPr>
+          <w:t xml:space="preserve">Figura 24: </w:t>
+        </w:r>
+        <w:r>
+          <w:rPr>
+            <w:rStyle w:val="Hyperlink"/>
+            <w:i/>
+            <w:noProof/>
+          </w:rPr>
+          <w:t>Log</w:t>
+        </w:r>
+        <w:r>
+          <w:rPr>
+            <w:rStyle w:val="Hyperlink"/>
+            <w:noProof/>
+          </w:rPr>
+          <w:t xml:space="preserve"> de execução do segundo módulo 1</w:t>
+        </w:r>
+        <w:r>
+          <w:rPr>
+            <w:noProof/>
+            <w:webHidden/>
+          </w:rPr>
+          <w:tab/>
+        </w:r>
+        <w:r>
+          <w:rPr>
+            <w:noProof/>
+            <w:webHidden/>
+          </w:rPr>
+          <w:fldChar w:fldCharType="begin"/>
+        </w:r>
+        <w:r>
+          <w:rPr>
+            <w:noProof/>
+            <w:webHidden/>
+          </w:rPr>
+          <w:instrText xml:space="preserve"> PAGEREF _Toc44633544 \h </w:instrText>
+        </w:r>
+        <w:r>
+          <w:rPr>
+            <w:noProof/>
+            <w:webHidden/>
+          </w:rPr>
+        </w:r>
+        <w:r>
+          <w:rPr>
+            <w:noProof/>
+            <w:webHidden/>
+          </w:rPr>
+          <w:fldChar w:fldCharType="separate"/>
+        </w:r>
+        <w:r>
+          <w:rPr>
+            <w:noProof/>
+            <w:webHidden/>
+          </w:rPr>
+          <w:t>47</w:t>
+        </w:r>
+        <w:r>
+          <w:rPr>
+            <w:noProof/>
+            <w:webHidden/>
+          </w:rPr>
+          <w:fldChar w:fldCharType="end"/>
+        </w:r>
+      </w:hyperlink>
+    </w:p>
+    <w:p>
+      <w:pPr>
+        <w:pStyle w:val="ndicedeilustraes"/>
+        <w:tabs>
+          <w:tab w:val="right" w:leader="dot" w:pos="9062"/>
+        </w:tabs>
+        <w:rPr>
+          <w:rFonts w:asciiTheme="minorHAnsi" w:eastAsiaTheme="minorEastAsia" w:hAnsiTheme="minorHAnsi" w:cstheme="minorBidi"/>
+          <w:noProof/>
+          <w:sz w:val="22"/>
+          <w:szCs w:val="22"/>
+        </w:rPr>
+      </w:pPr>
+      <w:hyperlink w:anchor="_Toc44633545" w:history="1">
+        <w:r>
+          <w:rPr>
+            <w:rStyle w:val="Hyperlink"/>
+            <w:noProof/>
+          </w:rPr>
+          <w:t xml:space="preserve">Figura 25: </w:t>
+        </w:r>
+        <w:r>
+          <w:rPr>
+            <w:rStyle w:val="Hyperlink"/>
+            <w:i/>
+            <w:noProof/>
+          </w:rPr>
+          <w:t>Log</w:t>
+        </w:r>
+        <w:r>
+          <w:rPr>
+            <w:rStyle w:val="Hyperlink"/>
+            <w:noProof/>
+          </w:rPr>
+          <w:t xml:space="preserve"> de execução do segundo módulo 2</w:t>
+        </w:r>
+        <w:r>
+          <w:rPr>
+            <w:noProof/>
+            <w:webHidden/>
+          </w:rPr>
+          <w:tab/>
+        </w:r>
+        <w:r>
+          <w:rPr>
+            <w:noProof/>
+            <w:webHidden/>
+          </w:rPr>
+          <w:fldChar w:fldCharType="begin"/>
+        </w:r>
+        <w:r>
+          <w:rPr>
+            <w:noProof/>
+            <w:webHidden/>
+          </w:rPr>
+          <w:instrText xml:space="preserve"> PAGEREF _Toc44633545 \h </w:instrText>
+        </w:r>
+        <w:r>
+          <w:rPr>
+            <w:noProof/>
+            <w:webHidden/>
+          </w:rPr>
+        </w:r>
+        <w:r>
+          <w:rPr>
+            <w:noProof/>
+            <w:webHidden/>
+          </w:rPr>
+          <w:fldChar w:fldCharType="separate"/>
+        </w:r>
+        <w:r>
+          <w:rPr>
+            <w:noProof/>
+            <w:webHidden/>
+          </w:rPr>
+          <w:t>48</w:t>
+        </w:r>
+        <w:r>
+          <w:rPr>
+            <w:noProof/>
+            <w:webHidden/>
+          </w:rPr>
+          <w:fldChar w:fldCharType="end"/>
+        </w:r>
+      </w:hyperlink>
+    </w:p>
+    <w:p>
+      <w:pPr>
+        <w:pStyle w:val="ndicedeilustraes"/>
+        <w:tabs>
+          <w:tab w:val="right" w:leader="dot" w:pos="9062"/>
+        </w:tabs>
+        <w:rPr>
+          <w:rFonts w:asciiTheme="minorHAnsi" w:eastAsiaTheme="minorEastAsia" w:hAnsiTheme="minorHAnsi" w:cstheme="minorBidi"/>
+          <w:noProof/>
+          <w:sz w:val="22"/>
+          <w:szCs w:val="22"/>
+        </w:rPr>
+      </w:pPr>
+      <w:hyperlink w:anchor="_Toc44633546" w:history="1">
+        <w:r>
+          <w:rPr>
+            <w:rStyle w:val="Hyperlink"/>
+            <w:noProof/>
+          </w:rPr>
+          <w:t xml:space="preserve">Figura 26: </w:t>
+        </w:r>
+        <w:r>
+          <w:rPr>
+            <w:rStyle w:val="Hyperlink"/>
+            <w:i/>
+            <w:noProof/>
+          </w:rPr>
+          <w:t>Log</w:t>
+        </w:r>
+        <w:r>
+          <w:rPr>
+            <w:rStyle w:val="Hyperlink"/>
+            <w:noProof/>
+          </w:rPr>
+          <w:t xml:space="preserve"> de execução do segundo módulo 3</w:t>
+        </w:r>
+        <w:r>
+          <w:rPr>
+            <w:noProof/>
+            <w:webHidden/>
+          </w:rPr>
+          <w:tab/>
+        </w:r>
+        <w:r>
+          <w:rPr>
+            <w:noProof/>
+            <w:webHidden/>
+          </w:rPr>
+          <w:fldChar w:fldCharType="begin"/>
+        </w:r>
+        <w:r>
+          <w:rPr>
+            <w:noProof/>
+            <w:webHidden/>
+          </w:rPr>
+          <w:instrText xml:space="preserve"> PAGEREF _Toc44633546 \h </w:instrText>
+        </w:r>
+        <w:r>
+          <w:rPr>
+            <w:noProof/>
+            <w:webHidden/>
+          </w:rPr>
+        </w:r>
+        <w:r>
+          <w:rPr>
+            <w:noProof/>
+            <w:webHidden/>
+          </w:rPr>
+          <w:fldChar w:fldCharType="separate"/>
+        </w:r>
+        <w:r>
+          <w:rPr>
+            <w:noProof/>
+            <w:webHidden/>
+          </w:rPr>
+          <w:t>48</w:t>
+        </w:r>
+        <w:r>
+          <w:rPr>
+            <w:noProof/>
+            <w:webHidden/>
+          </w:rPr>
+          <w:fldChar w:fldCharType="end"/>
+        </w:r>
+      </w:hyperlink>
+    </w:p>
+    <w:p>
+      <w:pPr>
+        <w:pStyle w:val="ndicedeilustraes"/>
+        <w:tabs>
+          <w:tab w:val="right" w:leader="dot" w:pos="9062"/>
+        </w:tabs>
+        <w:rPr>
+          <w:rFonts w:asciiTheme="minorHAnsi" w:eastAsiaTheme="minorEastAsia" w:hAnsiTheme="minorHAnsi" w:cstheme="minorBidi"/>
+          <w:noProof/>
+          <w:sz w:val="22"/>
+          <w:szCs w:val="22"/>
+        </w:rPr>
+      </w:pPr>
+      <w:hyperlink w:anchor="_Toc44633547" w:history="1">
+        <w:r>
+          <w:rPr>
+            <w:rStyle w:val="Hyperlink"/>
+            <w:noProof/>
+          </w:rPr>
+          <w:t>Figura 27: Comando para execução do módulo de metadados</w:t>
+        </w:r>
+        <w:r>
+          <w:rPr>
+            <w:noProof/>
+            <w:webHidden/>
+          </w:rPr>
+          <w:tab/>
+        </w:r>
+        <w:r>
+          <w:rPr>
+            <w:noProof/>
+            <w:webHidden/>
+          </w:rPr>
+          <w:fldChar w:fldCharType="begin"/>
+        </w:r>
+        <w:r>
+          <w:rPr>
+            <w:noProof/>
+            <w:webHidden/>
+          </w:rPr>
+          <w:instrText xml:space="preserve"> PAGEREF _Toc44633547 \h </w:instrText>
+        </w:r>
+        <w:r>
+          <w:rPr>
+            <w:noProof/>
+            <w:webHidden/>
+          </w:rPr>
+        </w:r>
+        <w:r>
+          <w:rPr>
+            <w:noProof/>
+            <w:webHidden/>
+          </w:rPr>
+          <w:fldChar w:fldCharType="separate"/>
+        </w:r>
+        <w:r>
+          <w:rPr>
+            <w:noProof/>
+            <w:webHidden/>
+          </w:rPr>
+          <w:t>48</w:t>
+        </w:r>
+        <w:r>
+          <w:rPr>
+            <w:noProof/>
+            <w:webHidden/>
+          </w:rPr>
+          <w:fldChar w:fldCharType="end"/>
+        </w:r>
+      </w:hyperlink>
+    </w:p>
+    <w:p>
+      <w:pPr>
+        <w:pStyle w:val="ndicedeilustraes"/>
+        <w:tabs>
+          <w:tab w:val="right" w:leader="dot" w:pos="9062"/>
+        </w:tabs>
+        <w:rPr>
+          <w:rFonts w:asciiTheme="minorHAnsi" w:eastAsiaTheme="minorEastAsia" w:hAnsiTheme="minorHAnsi" w:cstheme="minorBidi"/>
+          <w:noProof/>
+          <w:sz w:val="22"/>
+          <w:szCs w:val="22"/>
+        </w:rPr>
+      </w:pPr>
+      <w:hyperlink w:anchor="_Toc44633548" w:history="1">
+        <w:r>
+          <w:rPr>
+            <w:rStyle w:val="Hyperlink"/>
+            <w:noProof/>
+          </w:rPr>
+          <w:t>Figura 28: Visão de bulas dos metadados de execução</w:t>
+        </w:r>
+        <w:r>
+          <w:rPr>
+            <w:noProof/>
+            <w:webHidden/>
+          </w:rPr>
+          <w:tab/>
+        </w:r>
+        <w:r>
+          <w:rPr>
+            <w:noProof/>
+            <w:webHidden/>
+          </w:rPr>
+          <w:fldChar w:fldCharType="begin"/>
+        </w:r>
+        <w:r>
+          <w:rPr>
+            <w:noProof/>
+            <w:webHidden/>
+          </w:rPr>
+          <w:instrText xml:space="preserve"> PAGEREF _Toc44633548 \h </w:instrText>
+        </w:r>
+        <w:r>
+          <w:rPr>
+            <w:noProof/>
+            <w:webHidden/>
+          </w:rPr>
+        </w:r>
+        <w:r>
+          <w:rPr>
+            <w:noProof/>
+            <w:webHidden/>
+          </w:rPr>
+          <w:fldChar w:fldCharType="separate"/>
+        </w:r>
+        <w:r>
+          <w:rPr>
+            <w:noProof/>
+            <w:webHidden/>
+          </w:rPr>
+          <w:t>49</w:t>
+        </w:r>
+        <w:r>
+          <w:rPr>
+            <w:noProof/>
+            <w:webHidden/>
+          </w:rPr>
+          <w:fldChar w:fldCharType="end"/>
+        </w:r>
+      </w:hyperlink>
+    </w:p>
+    <w:p>
+      <w:pPr>
+        <w:pStyle w:val="ndicedeilustraes"/>
+        <w:tabs>
+          <w:tab w:val="right" w:leader="dot" w:pos="9062"/>
+        </w:tabs>
+        <w:rPr>
+          <w:rFonts w:asciiTheme="minorHAnsi" w:eastAsiaTheme="minorEastAsia" w:hAnsiTheme="minorHAnsi" w:cstheme="minorBidi"/>
+          <w:noProof/>
+          <w:sz w:val="22"/>
+          <w:szCs w:val="22"/>
+        </w:rPr>
+      </w:pPr>
+      <w:hyperlink w:anchor="_Toc44633549" w:history="1">
+        <w:r>
+          <w:rPr>
+            <w:rStyle w:val="Hyperlink"/>
+            <w:noProof/>
+          </w:rPr>
+          <w:t>Figura 29: Visão de excipientes dos metadados de execução</w:t>
+        </w:r>
+        <w:r>
+          <w:rPr>
+            <w:noProof/>
+            <w:webHidden/>
+          </w:rPr>
+          <w:tab/>
+        </w:r>
+        <w:r>
+          <w:rPr>
+            <w:noProof/>
+            <w:webHidden/>
+          </w:rPr>
+          <w:fldChar w:fldCharType="begin"/>
+        </w:r>
+        <w:r>
+          <w:rPr>
+            <w:noProof/>
+            <w:webHidden/>
+          </w:rPr>
+          <w:instrText xml:space="preserve"> PAGEREF _Toc44633549 \h </w:instrText>
+        </w:r>
+        <w:r>
+          <w:rPr>
+            <w:noProof/>
+            <w:webHidden/>
+          </w:rPr>
+        </w:r>
+        <w:r>
+          <w:rPr>
+            <w:noProof/>
+            <w:webHidden/>
+          </w:rPr>
+          <w:fldChar w:fldCharType="separate"/>
+        </w:r>
+        <w:r>
+          <w:rPr>
+            <w:noProof/>
+            <w:webHidden/>
+          </w:rPr>
+          <w:t>49</w:t>
+        </w:r>
+        <w:r>
+          <w:rPr>
+            <w:noProof/>
+            <w:webHidden/>
+          </w:rPr>
+          <w:fldChar w:fldCharType="end"/>
+        </w:r>
+      </w:hyperlink>
+    </w:p>
+    <w:p>
+      <w:pPr>
         <w:pStyle w:val="ANEXOS"/>
       </w:pPr>
       <w:r>
@@ -3266,23 +3588,23 @@
       <w:r>
         <w:br w:type="page"/>
       </w:r>
-      <w:bookmarkStart w:id="7" w:name="_Toc268009113"/>
-      <w:bookmarkStart w:id="8" w:name="_Toc299204216"/>
-      <w:bookmarkStart w:id="9" w:name="_Toc330745075"/>
-      <w:bookmarkStart w:id="10" w:name="_Toc378694362"/>
-      <w:bookmarkStart w:id="11" w:name="_Toc44620833"/>
+      <w:bookmarkStart w:id="8" w:name="_Toc268009113"/>
+      <w:bookmarkStart w:id="9" w:name="_Toc299204216"/>
+      <w:bookmarkStart w:id="10" w:name="_Toc330745075"/>
+      <w:bookmarkStart w:id="11" w:name="_Toc378694362"/>
+      <w:bookmarkStart w:id="12" w:name="_Toc44620833"/>
       <w:r>
         <w:lastRenderedPageBreak/>
         <w:t>LISTA DE TABELAS</w:t>
       </w:r>
-      <w:bookmarkStart w:id="12" w:name="LISTADETABELASEGRAFICOS"/>
-      <w:bookmarkEnd w:id="6"/>
+      <w:bookmarkStart w:id="13" w:name="LISTADETABELASEGRAFICOS"/>
       <w:bookmarkEnd w:id="7"/>
       <w:bookmarkEnd w:id="8"/>
       <w:bookmarkEnd w:id="9"/>
       <w:bookmarkEnd w:id="10"/>
       <w:bookmarkEnd w:id="11"/>
       <w:bookmarkEnd w:id="12"/>
+      <w:bookmarkEnd w:id="13"/>
     </w:p>
     <w:p>
       <w:pPr>
@@ -3315,7 +3637,7 @@
         </w:rPr>
         <w:fldChar w:fldCharType="separate"/>
       </w:r>
-      <w:hyperlink w:anchor="_Toc44631017" w:history="1">
+      <w:hyperlink w:anchor="_Toc44633515" w:history="1">
         <w:r>
           <w:rPr>
             <w:rStyle w:val="Hyperlink"/>
@@ -3342,7 +3664,7 @@
             <w:noProof/>
             <w:webHidden/>
           </w:rPr>
-          <w:instrText xml:space="preserve"> PAGEREF _Toc44631017 \h </w:instrText>
+          <w:instrText xml:space="preserve"> PAGEREF _Toc44633515 \h </w:instrText>
         </w:r>
         <w:r>
           <w:rPr>
@@ -3386,7 +3708,7 @@
           <w:szCs w:val="22"/>
         </w:rPr>
       </w:pPr>
-      <w:hyperlink w:anchor="_Toc44631018" w:history="1">
+      <w:hyperlink w:anchor="_Toc44633516" w:history="1">
         <w:r>
           <w:rPr>
             <w:rStyle w:val="Hyperlink"/>
@@ -3413,7 +3735,7 @@
             <w:noProof/>
             <w:webHidden/>
           </w:rPr>
-          <w:instrText xml:space="preserve"> PAGEREF _Toc44631018 \h </w:instrText>
+          <w:instrText xml:space="preserve"> PAGEREF _Toc44633516 \h </w:instrText>
         </w:r>
         <w:r>
           <w:rPr>
@@ -3457,7 +3779,7 @@
           <w:szCs w:val="22"/>
         </w:rPr>
       </w:pPr>
-      <w:hyperlink w:anchor="_Toc44631019" w:history="1">
+      <w:hyperlink w:anchor="_Toc44633517" w:history="1">
         <w:r>
           <w:rPr>
             <w:rStyle w:val="Hyperlink"/>
@@ -3484,7 +3806,7 @@
             <w:noProof/>
             <w:webHidden/>
           </w:rPr>
-          <w:instrText xml:space="preserve"> PAGEREF _Toc44631019 \h </w:instrText>
+          <w:instrText xml:space="preserve"> PAGEREF _Toc44633517 \h </w:instrText>
         </w:r>
         <w:r>
           <w:rPr>
@@ -3528,7 +3850,7 @@
           <w:szCs w:val="22"/>
         </w:rPr>
       </w:pPr>
-      <w:hyperlink w:anchor="_Toc44631020" w:history="1">
+      <w:hyperlink w:anchor="_Toc44633518" w:history="1">
         <w:r>
           <w:rPr>
             <w:rStyle w:val="Hyperlink"/>
@@ -3555,7 +3877,7 @@
             <w:noProof/>
             <w:webHidden/>
           </w:rPr>
-          <w:instrText xml:space="preserve"> PAGEREF _Toc44631020 \h </w:instrText>
+          <w:instrText xml:space="preserve"> PAGEREF _Toc44633518 \h </w:instrText>
         </w:r>
         <w:r>
           <w:rPr>
@@ -3625,14 +3947,14 @@
       <w:r>
         <w:br w:type="page"/>
       </w:r>
-      <w:bookmarkStart w:id="13" w:name="_Toc44620834"/>
+      <w:bookmarkStart w:id="14" w:name="_Toc44620834"/>
       <w:r>
         <w:lastRenderedPageBreak/>
         <w:t>LISTA DE ABREVIATURAS E SIGLAS</w:t>
       </w:r>
-      <w:bookmarkStart w:id="14" w:name="LISTADEABREVIATURASESIGLAS"/>
-      <w:bookmarkEnd w:id="13"/>
+      <w:bookmarkStart w:id="15" w:name="LISTADEABREVIATURASESIGLAS"/>
       <w:bookmarkEnd w:id="14"/>
+      <w:bookmarkEnd w:id="15"/>
     </w:p>
     <w:p>
       <w:pPr>
@@ -7595,16 +7917,16 @@
           <w:szCs w:val="32"/>
         </w:rPr>
       </w:pPr>
-      <w:bookmarkStart w:id="15" w:name="CAPITULO1"/>
-      <w:bookmarkStart w:id="16" w:name="_Toc101326828"/>
-      <w:bookmarkStart w:id="17" w:name="_Toc44620835"/>
-      <w:bookmarkEnd w:id="15"/>
+      <w:bookmarkStart w:id="16" w:name="CAPITULO1"/>
+      <w:bookmarkStart w:id="17" w:name="_Toc101326828"/>
+      <w:bookmarkStart w:id="18" w:name="_Toc44620835"/>
+      <w:bookmarkEnd w:id="16"/>
       <w:r>
         <w:lastRenderedPageBreak/>
         <w:t>INTRODUÇÃO</w:t>
       </w:r>
-      <w:bookmarkEnd w:id="16"/>
       <w:bookmarkEnd w:id="17"/>
+      <w:bookmarkEnd w:id="18"/>
     </w:p>
     <w:p>
       <w:pPr>
@@ -7670,24 +7992,24 @@
         <w:pStyle w:val="Ttulo1"/>
         <w:ind w:left="431" w:hanging="431"/>
       </w:pPr>
-      <w:bookmarkStart w:id="18" w:name="CAPITULO1p1"/>
-      <w:bookmarkEnd w:id="18"/>
+      <w:bookmarkStart w:id="19" w:name="CAPITULO1p1"/>
+      <w:bookmarkEnd w:id="19"/>
       <w:r>
         <w:br w:type="page"/>
       </w:r>
-      <w:bookmarkStart w:id="19" w:name="CAPITULO2"/>
-      <w:bookmarkStart w:id="20" w:name="CAPITULO3"/>
-      <w:bookmarkStart w:id="21" w:name="_Toc44620836"/>
-      <w:bookmarkEnd w:id="19"/>
+      <w:bookmarkStart w:id="20" w:name="CAPITULO2"/>
+      <w:bookmarkStart w:id="21" w:name="CAPITULO3"/>
+      <w:bookmarkStart w:id="22" w:name="_Toc44620836"/>
       <w:bookmarkEnd w:id="20"/>
+      <w:bookmarkEnd w:id="21"/>
       <w:r>
         <w:lastRenderedPageBreak/>
         <w:t>TRABALHOS RELACIONADOS</w:t>
       </w:r>
-      <w:bookmarkEnd w:id="21"/>
-    </w:p>
-    <w:p>
-      <w:bookmarkStart w:id="22" w:name="_Toc101326842"/>
+      <w:bookmarkEnd w:id="22"/>
+    </w:p>
+    <w:p>
+      <w:bookmarkStart w:id="23" w:name="_Toc101326842"/>
       <w:r>
         <w:tab/>
       </w:r>
@@ -7824,12 +8146,12 @@
       <w:pPr>
         <w:pStyle w:val="Ttulo2"/>
       </w:pPr>
-      <w:bookmarkStart w:id="23" w:name="_Toc44620837"/>
-      <w:bookmarkEnd w:id="22"/>
+      <w:bookmarkStart w:id="24" w:name="_Toc44620837"/>
+      <w:bookmarkEnd w:id="23"/>
       <w:r>
         <w:t>DISCUSSÃO</w:t>
       </w:r>
-      <w:bookmarkEnd w:id="23"/>
+      <w:bookmarkEnd w:id="24"/>
     </w:p>
     <w:p>
       <w:pPr>
@@ -7883,12 +8205,12 @@
       <w:r>
         <w:br w:type="page"/>
       </w:r>
-      <w:bookmarkStart w:id="24" w:name="_Toc44620838"/>
+      <w:bookmarkStart w:id="25" w:name="_Toc44620838"/>
       <w:r>
         <w:lastRenderedPageBreak/>
         <w:t>FUNDAMENTAÇÃO TEÓRICA</w:t>
       </w:r>
-      <w:bookmarkEnd w:id="24"/>
+      <w:bookmarkEnd w:id="25"/>
     </w:p>
     <w:p>
       <w:pPr>
@@ -7902,11 +8224,11 @@
       <w:pPr>
         <w:pStyle w:val="Ttulo2"/>
       </w:pPr>
-      <w:bookmarkStart w:id="25" w:name="_Toc44620839"/>
+      <w:bookmarkStart w:id="26" w:name="_Toc44620839"/>
       <w:r>
         <w:t>COLETA DE DADOS</w:t>
       </w:r>
-      <w:bookmarkEnd w:id="25"/>
+      <w:bookmarkEnd w:id="26"/>
     </w:p>
     <w:p>
       <w:pPr>
@@ -7937,11 +8259,11 @@
       <w:pPr>
         <w:pStyle w:val="Ttulo2"/>
       </w:pPr>
-      <w:bookmarkStart w:id="26" w:name="_Toc44620840"/>
+      <w:bookmarkStart w:id="27" w:name="_Toc44620840"/>
       <w:r>
         <w:t>TIPOS DE DADOS</w:t>
       </w:r>
-      <w:bookmarkEnd w:id="26"/>
+      <w:bookmarkEnd w:id="27"/>
     </w:p>
     <w:p>
       <w:pPr>
@@ -7955,12 +8277,12 @@
       <w:pPr>
         <w:pStyle w:val="Ttulo3"/>
       </w:pPr>
-      <w:bookmarkStart w:id="27" w:name="_Toc44620841"/>
+      <w:bookmarkStart w:id="28" w:name="_Toc44620841"/>
       <w:r>
         <w:lastRenderedPageBreak/>
         <w:t>QUALITATIVOS</w:t>
       </w:r>
-      <w:bookmarkEnd w:id="27"/>
+      <w:bookmarkEnd w:id="28"/>
     </w:p>
     <w:p>
       <w:pPr>
@@ -7977,14 +8299,14 @@
       <w:pPr>
         <w:pStyle w:val="Ttulo3"/>
       </w:pPr>
-      <w:bookmarkStart w:id="28" w:name="_Toc44620842"/>
+      <w:bookmarkStart w:id="29" w:name="_Toc44620842"/>
       <w:r>
         <w:t>QUA</w:t>
       </w:r>
       <w:r>
         <w:t>NTITATIVOS</w:t>
       </w:r>
-      <w:bookmarkEnd w:id="28"/>
+      <w:bookmarkEnd w:id="29"/>
     </w:p>
     <w:p>
       <w:pPr>
@@ -7998,11 +8320,11 @@
       <w:pPr>
         <w:pStyle w:val="Ttulo3"/>
       </w:pPr>
-      <w:bookmarkStart w:id="29" w:name="_Toc44620843"/>
+      <w:bookmarkStart w:id="30" w:name="_Toc44620843"/>
       <w:r>
         <w:t>PRIMÁRIOS</w:t>
       </w:r>
-      <w:bookmarkEnd w:id="29"/>
+      <w:bookmarkEnd w:id="30"/>
     </w:p>
     <w:p>
       <w:pPr>
@@ -8022,12 +8344,12 @@
       <w:pPr>
         <w:pStyle w:val="Ttulo3"/>
       </w:pPr>
-      <w:bookmarkStart w:id="30" w:name="_Toc44620844"/>
+      <w:bookmarkStart w:id="31" w:name="_Toc44620844"/>
       <w:r>
         <w:lastRenderedPageBreak/>
         <w:t>SECUNDÁRIOS</w:t>
       </w:r>
-      <w:bookmarkEnd w:id="30"/>
+      <w:bookmarkEnd w:id="31"/>
     </w:p>
     <w:p>
       <w:pPr>
@@ -8041,11 +8363,11 @@
       <w:pPr>
         <w:pStyle w:val="Ttulo2"/>
       </w:pPr>
-      <w:bookmarkStart w:id="31" w:name="_Toc44620845"/>
+      <w:bookmarkStart w:id="32" w:name="_Toc44620845"/>
       <w:r>
         <w:t>ORGANIZAÇÃO E ARMAZENAMENTO</w:t>
       </w:r>
-      <w:bookmarkEnd w:id="31"/>
+      <w:bookmarkEnd w:id="32"/>
     </w:p>
     <w:p>
       <w:pPr>
@@ -8059,11 +8381,11 @@
       <w:pPr>
         <w:pStyle w:val="Ttulo3"/>
       </w:pPr>
-      <w:bookmarkStart w:id="32" w:name="_Toc44620846"/>
+      <w:bookmarkStart w:id="33" w:name="_Toc44620846"/>
       <w:r>
         <w:t>ESTRUTURADOS</w:t>
       </w:r>
-      <w:bookmarkEnd w:id="32"/>
+      <w:bookmarkEnd w:id="33"/>
     </w:p>
     <w:p>
       <w:pPr>
@@ -8141,7 +8463,7 @@
         <w:pStyle w:val="Legenda"/>
         <w:jc w:val="center"/>
       </w:pPr>
-      <w:bookmarkStart w:id="33" w:name="_Toc44618286"/>
+      <w:bookmarkStart w:id="34" w:name="_Toc44633521"/>
       <w:r>
         <w:t xml:space="preserve">Figura </w:t>
       </w:r>
@@ -8175,18 +8497,18 @@
       <w:r>
         <w:t>os, semiestruturados e estruturados</w:t>
       </w:r>
-      <w:bookmarkEnd w:id="33"/>
+      <w:bookmarkEnd w:id="34"/>
     </w:p>
     <w:p>
       <w:pPr>
         <w:pStyle w:val="Ttulo3"/>
       </w:pPr>
-      <w:bookmarkStart w:id="34" w:name="_Toc44620847"/>
+      <w:bookmarkStart w:id="35" w:name="_Toc44620847"/>
       <w:r>
         <w:lastRenderedPageBreak/>
         <w:t>NÃO ESTRUTURADOS</w:t>
       </w:r>
-      <w:bookmarkEnd w:id="34"/>
+      <w:bookmarkEnd w:id="35"/>
     </w:p>
     <w:p>
       <w:pPr>
@@ -8200,11 +8522,11 @@
       <w:pPr>
         <w:pStyle w:val="Ttulo3"/>
       </w:pPr>
-      <w:bookmarkStart w:id="35" w:name="_Toc44620848"/>
+      <w:bookmarkStart w:id="36" w:name="_Toc44620848"/>
       <w:r>
         <w:t>SEMIESTRUTURADOS</w:t>
       </w:r>
-      <w:bookmarkEnd w:id="35"/>
+      <w:bookmarkEnd w:id="36"/>
     </w:p>
     <w:p>
       <w:pPr>
@@ -8218,11 +8540,11 @@
       <w:pPr>
         <w:pStyle w:val="Ttulo2"/>
       </w:pPr>
-      <w:bookmarkStart w:id="36" w:name="_Toc44620849"/>
+      <w:bookmarkStart w:id="37" w:name="_Toc44620849"/>
       <w:r>
         <w:t>FUNCIONAMENTO DAS PÁGINAS WEB</w:t>
       </w:r>
-      <w:bookmarkEnd w:id="36"/>
+      <w:bookmarkEnd w:id="37"/>
     </w:p>
     <w:p>
       <w:pPr>
@@ -8246,11 +8568,11 @@
       <w:pPr>
         <w:pStyle w:val="Ttulo3"/>
       </w:pPr>
-      <w:bookmarkStart w:id="37" w:name="_Toc44620850"/>
+      <w:bookmarkStart w:id="38" w:name="_Toc44620850"/>
       <w:r>
         <w:t>HISTÓRIA DA INTERNET</w:t>
       </w:r>
-      <w:bookmarkEnd w:id="37"/>
+      <w:bookmarkEnd w:id="38"/>
     </w:p>
     <w:p>
       <w:pPr>
@@ -8292,11 +8614,11 @@
       <w:pPr>
         <w:pStyle w:val="Ttulo3"/>
       </w:pPr>
-      <w:bookmarkStart w:id="38" w:name="_Toc44620851"/>
+      <w:bookmarkStart w:id="39" w:name="_Toc44620851"/>
       <w:r>
         <w:t>NAVEGADORES E PÁGINAS WEB</w:t>
       </w:r>
-      <w:bookmarkEnd w:id="38"/>
+      <w:bookmarkEnd w:id="39"/>
     </w:p>
     <w:p>
       <w:pPr>
@@ -8458,7 +8780,7 @@
         <w:pStyle w:val="Legenda"/>
         <w:jc w:val="center"/>
       </w:pPr>
-      <w:bookmarkStart w:id="39" w:name="_Toc44618287"/>
+      <w:bookmarkStart w:id="40" w:name="_Toc44633522"/>
       <w:r>
         <w:t xml:space="preserve">Figura </w:t>
       </w:r>
@@ -8489,7 +8811,7 @@
       <w:r>
         <w:t>Estrutura básica de um documento HTML</w:t>
       </w:r>
-      <w:bookmarkEnd w:id="39"/>
+      <w:bookmarkEnd w:id="40"/>
     </w:p>
     <w:p>
       <w:pPr>
@@ -8593,7 +8915,7 @@
         <w:pStyle w:val="Legenda"/>
         <w:jc w:val="center"/>
       </w:pPr>
-      <w:bookmarkStart w:id="40" w:name="_Toc44618288"/>
+      <w:bookmarkStart w:id="41" w:name="_Toc44633523"/>
       <w:r>
         <w:t xml:space="preserve">Figura </w:t>
       </w:r>
@@ -8624,7 +8946,7 @@
       <w:r>
         <w:t>Visualização de um documento HTML em um navegador</w:t>
       </w:r>
-      <w:bookmarkEnd w:id="40"/>
+      <w:bookmarkEnd w:id="41"/>
     </w:p>
     <w:p>
       <w:pPr>
@@ -8697,11 +9019,11 @@
       <w:pPr>
         <w:pStyle w:val="Ttulo2"/>
       </w:pPr>
-      <w:bookmarkStart w:id="41" w:name="_Toc44620852"/>
+      <w:bookmarkStart w:id="42" w:name="_Toc44620852"/>
       <w:r>
         <w:t>WEB SCRAPING</w:t>
       </w:r>
-      <w:bookmarkEnd w:id="41"/>
+      <w:bookmarkEnd w:id="42"/>
     </w:p>
     <w:p>
       <w:pPr>
@@ -8817,11 +9139,11 @@
       <w:pPr>
         <w:pStyle w:val="Ttulo3"/>
       </w:pPr>
-      <w:bookmarkStart w:id="42" w:name="_Toc44620853"/>
+      <w:bookmarkStart w:id="43" w:name="_Toc44620853"/>
       <w:r>
         <w:t>BUSCANDO INFORMAÇÕES EM UM DOCUMENTO HTML</w:t>
       </w:r>
-      <w:bookmarkEnd w:id="42"/>
+      <w:bookmarkEnd w:id="43"/>
     </w:p>
     <w:p>
       <w:pPr>
@@ -8896,7 +9218,7 @@
         <w:pStyle w:val="Legenda"/>
         <w:jc w:val="center"/>
       </w:pPr>
-      <w:bookmarkStart w:id="43" w:name="_Toc44618289"/>
+      <w:bookmarkStart w:id="44" w:name="_Toc44633524"/>
       <w:r>
         <w:t xml:space="preserve">Figura </w:t>
       </w:r>
@@ -8927,7 +9249,7 @@
       <w:r>
         <w:t>Estrutura básica de um documento HTML representado como texto</w:t>
       </w:r>
-      <w:bookmarkEnd w:id="43"/>
+      <w:bookmarkEnd w:id="44"/>
     </w:p>
     <w:p>
       <w:pPr>
@@ -9060,7 +9382,7 @@
         <w:pStyle w:val="Legenda"/>
         <w:jc w:val="center"/>
       </w:pPr>
-      <w:bookmarkStart w:id="44" w:name="_Toc44618290"/>
+      <w:bookmarkStart w:id="45" w:name="_Toc44633525"/>
       <w:r>
         <w:t xml:space="preserve">Figura </w:t>
       </w:r>
@@ -9091,7 +9413,7 @@
       <w:r>
         <w:t>Representação da estrutura básica de um documento HTML</w:t>
       </w:r>
-      <w:bookmarkEnd w:id="44"/>
+      <w:bookmarkEnd w:id="45"/>
     </w:p>
     <w:p>
       <w:pPr>
@@ -9143,12 +9465,12 @@
       <w:pPr>
         <w:pStyle w:val="Ttulo1"/>
       </w:pPr>
-      <w:bookmarkStart w:id="45" w:name="_Toc44620854"/>
+      <w:bookmarkStart w:id="46" w:name="_Toc44620854"/>
       <w:r>
         <w:lastRenderedPageBreak/>
         <w:t>IMPLEMENTAÇÃO</w:t>
       </w:r>
-      <w:bookmarkEnd w:id="45"/>
+      <w:bookmarkEnd w:id="46"/>
     </w:p>
     <w:p>
       <w:pPr>
@@ -9180,11 +9502,11 @@
       <w:pPr>
         <w:pStyle w:val="Ttulo2"/>
       </w:pPr>
-      <w:bookmarkStart w:id="46" w:name="_Toc44620855"/>
+      <w:bookmarkStart w:id="47" w:name="_Toc44620855"/>
       <w:r>
         <w:t>CASOS DE USO</w:t>
       </w:r>
-      <w:bookmarkEnd w:id="46"/>
+      <w:bookmarkEnd w:id="47"/>
     </w:p>
     <w:p>
       <w:pPr>
@@ -9203,12 +9525,12 @@
       <w:pPr>
         <w:pStyle w:val="Ttulo3"/>
       </w:pPr>
-      <w:bookmarkStart w:id="47" w:name="_Toc44620856"/>
+      <w:bookmarkStart w:id="48" w:name="_Toc44620856"/>
       <w:r>
         <w:lastRenderedPageBreak/>
         <w:t>DIAGRAMA DO CASO DE USO SCRAP ANVISA</w:t>
       </w:r>
-      <w:bookmarkEnd w:id="47"/>
+      <w:bookmarkEnd w:id="48"/>
     </w:p>
     <w:p>
       <w:pPr>
@@ -9279,7 +9601,7 @@
         <w:pStyle w:val="Legenda"/>
         <w:jc w:val="center"/>
       </w:pPr>
-      <w:bookmarkStart w:id="48" w:name="_Toc44618291"/>
+      <w:bookmarkStart w:id="49" w:name="_Toc44633526"/>
       <w:r>
         <w:t xml:space="preserve">Figura </w:t>
       </w:r>
@@ -9310,17 +9632,17 @@
       <w:r>
         <w:t>Diagrama do caso de uso Scrap Anvisa</w:t>
       </w:r>
-      <w:bookmarkEnd w:id="48"/>
+      <w:bookmarkEnd w:id="49"/>
     </w:p>
     <w:p>
       <w:pPr>
         <w:pStyle w:val="Ttulo3"/>
       </w:pPr>
-      <w:bookmarkStart w:id="49" w:name="_Toc44620857"/>
+      <w:bookmarkStart w:id="50" w:name="_Toc44620857"/>
       <w:r>
         <w:t>DESCRIÇÃO DO CASO DE USO SCRAP ANVISA</w:t>
       </w:r>
-      <w:bookmarkEnd w:id="49"/>
+      <w:bookmarkEnd w:id="50"/>
     </w:p>
     <w:p>
       <w:pPr>
@@ -9328,7 +9650,7 @@
         <w:keepNext/>
         <w:jc w:val="center"/>
       </w:pPr>
-      <w:bookmarkStart w:id="50" w:name="_Toc44631017"/>
+      <w:bookmarkStart w:id="51" w:name="_Toc44633515"/>
       <w:r>
         <w:t xml:space="preserve">Tabela </w:t>
       </w:r>
@@ -9359,7 +9681,7 @@
       <w:r>
         <w:t>Descrição do caso de uso Scrap Anvisa</w:t>
       </w:r>
-      <w:bookmarkEnd w:id="50"/>
+      <w:bookmarkEnd w:id="51"/>
     </w:p>
     <w:tbl>
       <w:tblPr>
@@ -10081,7 +10403,7 @@
       <w:pPr>
         <w:pStyle w:val="Ttulo3"/>
       </w:pPr>
-      <w:bookmarkStart w:id="51" w:name="_Toc44620858"/>
+      <w:bookmarkStart w:id="52" w:name="_Toc44620858"/>
       <w:r>
         <w:t xml:space="preserve">DIAGRAMA DO CASO DE USO </w:t>
       </w:r>
@@ -10091,7 +10413,7 @@
       <w:r>
         <w:t xml:space="preserve"> ANVISA</w:t>
       </w:r>
-      <w:bookmarkEnd w:id="51"/>
+      <w:bookmarkEnd w:id="52"/>
     </w:p>
     <w:p>
       <w:pPr>
@@ -10143,7 +10465,7 @@
         <w:pStyle w:val="Legenda"/>
         <w:jc w:val="center"/>
       </w:pPr>
-      <w:bookmarkStart w:id="52" w:name="_Toc44618292"/>
+      <w:bookmarkStart w:id="53" w:name="_Toc44633527"/>
       <w:r>
         <w:t xml:space="preserve">Figura </w:t>
       </w:r>
@@ -10174,18 +10496,18 @@
       <w:r>
         <w:t>Diagrama do caso de uso Text Mining Anvisa</w:t>
       </w:r>
-      <w:bookmarkEnd w:id="52"/>
+      <w:bookmarkEnd w:id="53"/>
     </w:p>
     <w:p>
       <w:pPr>
         <w:pStyle w:val="Ttulo3"/>
       </w:pPr>
-      <w:bookmarkStart w:id="53" w:name="_Toc44620859"/>
+      <w:bookmarkStart w:id="54" w:name="_Toc44620859"/>
       <w:r>
         <w:lastRenderedPageBreak/>
         <w:t>DESCRIÇÃO DO CASO DE USO TEXT MINING ANVISA</w:t>
       </w:r>
-      <w:bookmarkEnd w:id="53"/>
+      <w:bookmarkEnd w:id="54"/>
     </w:p>
     <w:p>
       <w:pPr>
@@ -10193,7 +10515,7 @@
         <w:keepNext/>
         <w:jc w:val="center"/>
       </w:pPr>
-      <w:bookmarkStart w:id="54" w:name="_Toc44631018"/>
+      <w:bookmarkStart w:id="55" w:name="_Toc44633516"/>
       <w:r>
         <w:t xml:space="preserve">Tabela </w:t>
       </w:r>
@@ -10227,7 +10549,7 @@
       <w:r>
         <w:t>Text Mining Anvisa</w:t>
       </w:r>
-      <w:bookmarkEnd w:id="54"/>
+      <w:bookmarkEnd w:id="55"/>
     </w:p>
     <w:tbl>
       <w:tblPr>
@@ -10722,11 +11044,11 @@
       <w:pPr>
         <w:pStyle w:val="Ttulo3"/>
       </w:pPr>
-      <w:bookmarkStart w:id="55" w:name="_Toc44620860"/>
+      <w:bookmarkStart w:id="56" w:name="_Toc44620860"/>
       <w:r>
         <w:t>DIAGRAMA DE CASO DE USO HANDBOOK</w:t>
       </w:r>
-      <w:bookmarkEnd w:id="55"/>
+      <w:bookmarkEnd w:id="56"/>
     </w:p>
     <w:p>
       <w:pPr>
@@ -10779,7 +11101,7 @@
         <w:pStyle w:val="Legenda"/>
         <w:jc w:val="center"/>
       </w:pPr>
-      <w:bookmarkStart w:id="56" w:name="_Toc44618293"/>
+      <w:bookmarkStart w:id="57" w:name="_Toc44633528"/>
       <w:r>
         <w:t xml:space="preserve">Figura </w:t>
       </w:r>
@@ -10813,17 +11135,17 @@
       <w:r>
         <w:t>Handbook</w:t>
       </w:r>
-      <w:bookmarkEnd w:id="56"/>
+      <w:bookmarkEnd w:id="57"/>
     </w:p>
     <w:p>
       <w:pPr>
         <w:pStyle w:val="Ttulo3"/>
       </w:pPr>
-      <w:bookmarkStart w:id="57" w:name="_Toc44620861"/>
+      <w:bookmarkStart w:id="58" w:name="_Toc44620861"/>
       <w:r>
         <w:t>DESCRIÇÃO DO CASO DE USO HANDBOOK</w:t>
       </w:r>
-      <w:bookmarkEnd w:id="57"/>
+      <w:bookmarkEnd w:id="58"/>
     </w:p>
     <w:p>
       <w:pPr>
@@ -10831,7 +11153,7 @@
         <w:keepNext/>
         <w:jc w:val="center"/>
       </w:pPr>
-      <w:bookmarkStart w:id="58" w:name="_Toc44631019"/>
+      <w:bookmarkStart w:id="59" w:name="_Toc44633517"/>
       <w:r>
         <w:t xml:space="preserve">Tabela </w:t>
       </w:r>
@@ -10865,7 +11187,7 @@
       <w:r>
         <w:t>Handbook</w:t>
       </w:r>
-      <w:bookmarkEnd w:id="58"/>
+      <w:bookmarkEnd w:id="59"/>
     </w:p>
     <w:tbl>
       <w:tblPr>
@@ -11450,11 +11772,11 @@
       <w:pPr>
         <w:pStyle w:val="Ttulo2"/>
       </w:pPr>
-      <w:bookmarkStart w:id="59" w:name="_Toc44620862"/>
+      <w:bookmarkStart w:id="60" w:name="_Toc44620862"/>
       <w:r>
         <w:t>TECNOLOGIAS</w:t>
       </w:r>
-      <w:bookmarkEnd w:id="59"/>
+      <w:bookmarkEnd w:id="60"/>
     </w:p>
     <w:p>
       <w:pPr>
@@ -11558,12 +11880,12 @@
       <w:pPr>
         <w:pStyle w:val="Ttulo2"/>
       </w:pPr>
-      <w:bookmarkStart w:id="60" w:name="_Toc44620863"/>
+      <w:bookmarkStart w:id="61" w:name="_Toc44620863"/>
       <w:r>
         <w:lastRenderedPageBreak/>
         <w:t>DIAGRAMA DE CLASSES</w:t>
       </w:r>
-      <w:bookmarkEnd w:id="60"/>
+      <w:bookmarkEnd w:id="61"/>
     </w:p>
     <w:p>
       <w:pPr>
@@ -11599,11 +11921,11 @@
       <w:pPr>
         <w:pStyle w:val="Ttulo3"/>
       </w:pPr>
-      <w:bookmarkStart w:id="61" w:name="_Toc44620864"/>
+      <w:bookmarkStart w:id="62" w:name="_Toc44620864"/>
       <w:r>
         <w:t>DESCRIÇÃO DAS CLASSES</w:t>
       </w:r>
-      <w:bookmarkEnd w:id="61"/>
+      <w:bookmarkEnd w:id="62"/>
     </w:p>
     <w:p>
       <w:pPr>
@@ -11613,7 +11935,7 @@
           <w:numId w:val="34"/>
         </w:numPr>
       </w:pPr>
-      <w:bookmarkStart w:id="62" w:name="_Hlk44517076"/>
+      <w:bookmarkStart w:id="63" w:name="_Hlk44517076"/>
       <w:r>
         <w:rPr>
           <w:b/>
@@ -11800,7 +12122,7 @@
       <w:r>
         <w:t xml:space="preserve"> classe responsável por gerenciar as traduções realizadas a partir do conteúdo extraído das bulas, fazendo a interface com a biblioteca googletrans [26].</w:t>
       </w:r>
-      <w:bookmarkEnd w:id="62"/>
+      <w:bookmarkEnd w:id="63"/>
     </w:p>
     <w:p>
       <w:pPr>
@@ -11891,12 +12213,12 @@
       <w:pPr>
         <w:pStyle w:val="Ttulo2"/>
       </w:pPr>
-      <w:bookmarkStart w:id="63" w:name="_Toc44620865"/>
+      <w:bookmarkStart w:id="64" w:name="_Toc44620865"/>
       <w:r>
         <w:lastRenderedPageBreak/>
         <w:t>FONTES</w:t>
       </w:r>
-      <w:bookmarkEnd w:id="63"/>
+      <w:bookmarkEnd w:id="64"/>
     </w:p>
     <w:p>
       <w:pPr>
@@ -11998,21 +12320,21 @@
       <w:pPr>
         <w:pStyle w:val="Ttulo3"/>
       </w:pPr>
-      <w:bookmarkStart w:id="64" w:name="_Toc44620866"/>
+      <w:bookmarkStart w:id="65" w:name="_Toc44620866"/>
       <w:r>
         <w:t>ANVISA</w:t>
       </w:r>
-      <w:bookmarkEnd w:id="64"/>
+      <w:bookmarkEnd w:id="65"/>
     </w:p>
     <w:p>
       <w:pPr>
         <w:pStyle w:val="Ttulo4"/>
       </w:pPr>
-      <w:bookmarkStart w:id="65" w:name="_Toc44620867"/>
+      <w:bookmarkStart w:id="66" w:name="_Toc44620867"/>
       <w:r>
         <w:t>DOWNLOAD DAS BULAS DO PROFISSIONAL</w:t>
       </w:r>
-      <w:bookmarkEnd w:id="65"/>
+      <w:bookmarkEnd w:id="66"/>
     </w:p>
     <w:p>
       <w:pPr>
@@ -12186,7 +12508,7 @@
         <w:pStyle w:val="Legenda"/>
         <w:jc w:val="center"/>
       </w:pPr>
-      <w:bookmarkStart w:id="66" w:name="_Toc44618294"/>
+      <w:bookmarkStart w:id="67" w:name="_Toc44633529"/>
       <w:r>
         <w:t xml:space="preserve">Figura </w:t>
       </w:r>
@@ -12223,7 +12545,7 @@
       <w:r>
         <w:t>sugestões de nomes completos do fármaco.</w:t>
       </w:r>
-      <w:bookmarkEnd w:id="66"/>
+      <w:bookmarkEnd w:id="67"/>
     </w:p>
     <w:p>
       <w:pPr>
@@ -12347,12 +12669,12 @@
       <w:pPr>
         <w:pStyle w:val="Ttulo4"/>
       </w:pPr>
-      <w:bookmarkStart w:id="67" w:name="_Toc44620868"/>
+      <w:bookmarkStart w:id="68" w:name="_Toc44620868"/>
       <w:r>
         <w:lastRenderedPageBreak/>
         <w:t>ANÁLISE DAS BULAS E EXTRAÇÃO DOS EXCIPIENTES</w:t>
       </w:r>
-      <w:bookmarkEnd w:id="67"/>
+      <w:bookmarkEnd w:id="68"/>
     </w:p>
     <w:p>
       <w:pPr>
@@ -12433,7 +12755,7 @@
         <w:pStyle w:val="Legenda"/>
         <w:jc w:val="center"/>
       </w:pPr>
-      <w:bookmarkStart w:id="68" w:name="_Toc44618295"/>
+      <w:bookmarkStart w:id="69" w:name="_Toc44633530"/>
       <w:r>
         <w:t xml:space="preserve">Figura </w:t>
       </w:r>
@@ -12464,7 +12786,7 @@
       <w:r>
         <w:t>Fluxograma de atividades para extração dos excipientes.</w:t>
       </w:r>
-      <w:bookmarkEnd w:id="68"/>
+      <w:bookmarkEnd w:id="69"/>
     </w:p>
     <w:p>
       <w:pPr>
@@ -12620,7 +12942,7 @@
         <w:pStyle w:val="Legenda"/>
         <w:jc w:val="center"/>
       </w:pPr>
-      <w:bookmarkStart w:id="69" w:name="_Toc44618296"/>
+      <w:bookmarkStart w:id="70" w:name="_Toc44633531"/>
       <w:r>
         <w:t xml:space="preserve">Figura </w:t>
       </w:r>
@@ -12651,7 +12973,7 @@
       <w:r>
         <w:t>Exemplo de bula contemplada no CASO 1.</w:t>
       </w:r>
-      <w:bookmarkEnd w:id="69"/>
+      <w:bookmarkEnd w:id="70"/>
     </w:p>
     <w:p/>
     <w:p>
@@ -12729,7 +13051,7 @@
         <w:pStyle w:val="Legenda"/>
         <w:jc w:val="center"/>
       </w:pPr>
-      <w:bookmarkStart w:id="70" w:name="_Toc44618297"/>
+      <w:bookmarkStart w:id="71" w:name="_Toc44633532"/>
       <w:r>
         <w:t xml:space="preserve">Figura </w:t>
       </w:r>
@@ -12760,7 +13082,7 @@
       <w:r>
         <w:t>Exemplo de bula contemplada no CASO 2.</w:t>
       </w:r>
-      <w:bookmarkEnd w:id="70"/>
+      <w:bookmarkEnd w:id="71"/>
     </w:p>
     <w:p/>
     <w:p>
@@ -12845,7 +13167,7 @@
         <w:pStyle w:val="Legenda"/>
         <w:jc w:val="center"/>
       </w:pPr>
-      <w:bookmarkStart w:id="71" w:name="_Toc44618298"/>
+      <w:bookmarkStart w:id="72" w:name="_Toc44633533"/>
       <w:r>
         <w:t xml:space="preserve">Figura </w:t>
       </w:r>
@@ -12876,7 +13198,7 @@
       <w:r>
         <w:t>Exemplo de bula contemplada no CASO 3.</w:t>
       </w:r>
-      <w:bookmarkEnd w:id="71"/>
+      <w:bookmarkEnd w:id="72"/>
     </w:p>
     <w:p>
       <w:r>
@@ -12959,7 +13281,7 @@
           <w:szCs w:val="22"/>
         </w:rPr>
       </w:pPr>
-      <w:bookmarkStart w:id="72" w:name="_Toc44618299"/>
+      <w:bookmarkStart w:id="73" w:name="_Toc44633534"/>
       <w:r>
         <w:t xml:space="preserve">Figura </w:t>
       </w:r>
@@ -12996,7 +13318,7 @@
       <w:r>
         <w:t>.</w:t>
       </w:r>
-      <w:bookmarkEnd w:id="72"/>
+      <w:bookmarkEnd w:id="73"/>
     </w:p>
     <w:p/>
     <w:p>
@@ -13075,7 +13397,7 @@
         <w:pStyle w:val="Legenda"/>
         <w:jc w:val="center"/>
       </w:pPr>
-      <w:bookmarkStart w:id="73" w:name="_Toc44618300"/>
+      <w:bookmarkStart w:id="74" w:name="_Toc44633535"/>
       <w:r>
         <w:t xml:space="preserve">Figura </w:t>
       </w:r>
@@ -13115,7 +13437,7 @@
       <w:r>
         <w:t>.</w:t>
       </w:r>
-      <w:bookmarkEnd w:id="73"/>
+      <w:bookmarkEnd w:id="74"/>
     </w:p>
     <w:p/>
     <w:p>
@@ -13193,7 +13515,7 @@
         <w:pStyle w:val="Legenda"/>
         <w:jc w:val="center"/>
       </w:pPr>
-      <w:bookmarkStart w:id="74" w:name="_Toc44618301"/>
+      <w:bookmarkStart w:id="75" w:name="_Toc44633536"/>
       <w:r>
         <w:t xml:space="preserve">Figura </w:t>
       </w:r>
@@ -13230,7 +13552,7 @@
       <w:r>
         <w:t>.</w:t>
       </w:r>
-      <w:bookmarkEnd w:id="74"/>
+      <w:bookmarkEnd w:id="75"/>
     </w:p>
     <w:p/>
     <w:p>
@@ -13313,7 +13635,7 @@
           <w:szCs w:val="22"/>
         </w:rPr>
       </w:pPr>
-      <w:bookmarkStart w:id="75" w:name="_Toc44618302"/>
+      <w:bookmarkStart w:id="76" w:name="_Toc44633537"/>
       <w:r>
         <w:t xml:space="preserve">Figura </w:t>
       </w:r>
@@ -13344,7 +13666,7 @@
       <w:r>
         <w:t>Exemplo de bula contemplada no CASO 7.</w:t>
       </w:r>
-      <w:bookmarkEnd w:id="75"/>
+      <w:bookmarkEnd w:id="76"/>
     </w:p>
     <w:p>
       <w:pPr>
@@ -13526,7 +13848,7 @@
         <w:pStyle w:val="Legenda"/>
         <w:jc w:val="center"/>
       </w:pPr>
-      <w:bookmarkStart w:id="76" w:name="_Toc44618303"/>
+      <w:bookmarkStart w:id="77" w:name="_Toc44633538"/>
       <w:r>
         <w:t xml:space="preserve">Figura </w:t>
       </w:r>
@@ -13557,7 +13879,7 @@
       <w:r>
         <w:t>Exemplo de bula contemplada no CASO 9.</w:t>
       </w:r>
-      <w:bookmarkEnd w:id="76"/>
+      <w:bookmarkEnd w:id="77"/>
     </w:p>
     <w:p/>
     <w:p>
@@ -13632,7 +13954,7 @@
         <w:pStyle w:val="Legenda"/>
         <w:jc w:val="center"/>
       </w:pPr>
-      <w:bookmarkStart w:id="77" w:name="_Toc44618304"/>
+      <w:bookmarkStart w:id="78" w:name="_Toc44633539"/>
       <w:r>
         <w:t xml:space="preserve">Figura </w:t>
       </w:r>
@@ -13663,17 +13985,17 @@
       <w:r>
         <w:t>Exemplo de bula não contemplada.</w:t>
       </w:r>
-      <w:bookmarkEnd w:id="77"/>
+      <w:bookmarkEnd w:id="78"/>
     </w:p>
     <w:p>
       <w:pPr>
         <w:pStyle w:val="Ttulo3"/>
       </w:pPr>
-      <w:bookmarkStart w:id="78" w:name="_Toc44620869"/>
+      <w:bookmarkStart w:id="79" w:name="_Toc44620869"/>
       <w:r>
         <w:t>HANDBOOK OF PHARMACEUTICAL EXCIPIENTS</w:t>
       </w:r>
-      <w:bookmarkEnd w:id="78"/>
+      <w:bookmarkEnd w:id="79"/>
     </w:p>
     <w:p>
       <w:pPr>
@@ -13752,7 +14074,7 @@
         <w:pStyle w:val="Legenda"/>
         <w:jc w:val="center"/>
       </w:pPr>
-      <w:bookmarkStart w:id="79" w:name="_Toc44618305"/>
+      <w:bookmarkStart w:id="80" w:name="_Toc44633540"/>
       <w:r>
         <w:t xml:space="preserve">Figura </w:t>
       </w:r>
@@ -13789,7 +14111,7 @@
       <w:r>
         <w:t xml:space="preserve"> excipiente.</w:t>
       </w:r>
-      <w:bookmarkEnd w:id="79"/>
+      <w:bookmarkEnd w:id="80"/>
     </w:p>
     <w:p>
       <w:pPr>
@@ -13994,12 +14316,12 @@
       <w:pPr>
         <w:pStyle w:val="Ttulo1"/>
       </w:pPr>
-      <w:bookmarkStart w:id="80" w:name="_Toc44620870"/>
+      <w:bookmarkStart w:id="81" w:name="_Toc44620870"/>
       <w:r>
         <w:lastRenderedPageBreak/>
         <w:t>TESTES</w:t>
       </w:r>
-      <w:bookmarkEnd w:id="80"/>
+      <w:bookmarkEnd w:id="81"/>
     </w:p>
     <w:p>
       <w:pPr>
@@ -14036,7 +14358,7 @@
         <w:keepNext/>
         <w:jc w:val="center"/>
       </w:pPr>
-      <w:bookmarkStart w:id="81" w:name="_Toc44631020"/>
+      <w:bookmarkStart w:id="82" w:name="_Toc44633518"/>
       <w:r>
         <w:t xml:space="preserve">Tabela </w:t>
       </w:r>
@@ -14067,7 +14389,7 @@
       <w:r>
         <w:t xml:space="preserve"> nos testes</w:t>
       </w:r>
-      <w:bookmarkEnd w:id="81"/>
+      <w:bookmarkEnd w:id="82"/>
     </w:p>
     <w:tbl>
       <w:tblPr>
@@ -14345,6 +14667,7 @@
         <w:pStyle w:val="Legenda"/>
         <w:jc w:val="center"/>
       </w:pPr>
+      <w:bookmarkStart w:id="83" w:name="_Toc44633541"/>
       <w:r>
         <w:t xml:space="preserve">Figura </w:t>
       </w:r>
@@ -14369,6 +14692,7 @@
       <w:r>
         <w:t>: Comando para execução do primeiro módulo</w:t>
       </w:r>
+      <w:bookmarkEnd w:id="83"/>
     </w:p>
     <w:p>
       <w:pPr>
@@ -14395,8 +14719,6 @@
       <w:r>
         <w:t>paracetamol</w:t>
       </w:r>
-      <w:bookmarkStart w:id="82" w:name="_GoBack"/>
-      <w:bookmarkEnd w:id="82"/>
       <w:r>
         <w:t xml:space="preserve">”. O script fez a leitura do parâmetro, atualizou as sugestões e fez a busca com base nas mesmas, conforme o </w:t>
       </w:r>
@@ -14461,6 +14783,7 @@
         <w:pStyle w:val="Legenda"/>
         <w:jc w:val="center"/>
       </w:pPr>
+      <w:bookmarkStart w:id="84" w:name="_Toc44633542"/>
       <w:r>
         <w:t xml:space="preserve">Figura </w:t>
       </w:r>
@@ -14494,6 +14817,7 @@
       <w:r>
         <w:t xml:space="preserve"> de execução do primeiro módulo</w:t>
       </w:r>
+      <w:bookmarkEnd w:id="84"/>
     </w:p>
     <w:p>
       <w:pPr>
@@ -14562,6 +14886,7 @@
         <w:pStyle w:val="Legenda"/>
         <w:jc w:val="center"/>
       </w:pPr>
+      <w:bookmarkStart w:id="85" w:name="_Toc44633543"/>
       <w:r>
         <w:t xml:space="preserve">Figura </w:t>
       </w:r>
@@ -14586,6 +14911,7 @@
       <w:r>
         <w:t>: Comando para execução do segundo módulo</w:t>
       </w:r>
+      <w:bookmarkEnd w:id="85"/>
     </w:p>
     <w:p>
       <w:pPr>
@@ -14649,6 +14975,7 @@
         <w:pStyle w:val="Legenda"/>
         <w:jc w:val="center"/>
       </w:pPr>
+      <w:bookmarkStart w:id="86" w:name="_Toc44633544"/>
       <w:r>
         <w:t xml:space="preserve">Figura </w:t>
       </w:r>
@@ -14682,6 +15009,7 @@
       <w:r>
         <w:t xml:space="preserve"> de execução do segundo módulo 1</w:t>
       </w:r>
+      <w:bookmarkEnd w:id="86"/>
     </w:p>
     <w:p>
       <w:pPr>
@@ -14738,6 +15066,7 @@
         <w:pStyle w:val="Legenda"/>
         <w:jc w:val="center"/>
       </w:pPr>
+      <w:bookmarkStart w:id="87" w:name="_Toc44633545"/>
       <w:r>
         <w:t xml:space="preserve">Figura </w:t>
       </w:r>
@@ -14774,6 +15103,7 @@
       <w:r>
         <w:t>de execução do segundo módulo 2</w:t>
       </w:r>
+      <w:bookmarkEnd w:id="87"/>
     </w:p>
     <w:p>
       <w:pPr>
@@ -14825,6 +15155,7 @@
         <w:pStyle w:val="Legenda"/>
         <w:jc w:val="center"/>
       </w:pPr>
+      <w:bookmarkStart w:id="88" w:name="_Toc44633546"/>
       <w:r>
         <w:t xml:space="preserve">Figura </w:t>
       </w:r>
@@ -14861,6 +15192,7 @@
       <w:r>
         <w:t>de execução do segundo módulo 3</w:t>
       </w:r>
+      <w:bookmarkEnd w:id="88"/>
     </w:p>
     <w:p>
       <w:pPr>
@@ -14932,6 +15264,7 @@
         <w:pStyle w:val="Legenda"/>
         <w:jc w:val="center"/>
       </w:pPr>
+      <w:bookmarkStart w:id="89" w:name="_Toc44633547"/>
       <w:r>
         <w:t xml:space="preserve">Figura </w:t>
       </w:r>
@@ -14956,26 +15289,197 @@
       <w:r>
         <w:t>: Comando para execução do módulo de metadados</w:t>
       </w:r>
+      <w:bookmarkEnd w:id="89"/>
     </w:p>
     <w:p>
       <w:pPr>
         <w:ind w:firstLine="1134"/>
       </w:pPr>
+      <w:r>
+        <w:t>O resultado da execução do comando exemplificado na figura 27 são dois arquivos no formato xlsx, sendo um contendo a visão de captura de dados das bulas (bulas.xlsx) e o outro exibindo a visão da captura de dados do livro (excipientes.xlsx).</w:t>
+      </w:r>
+      <w:r>
+        <w:t xml:space="preserve"> Na figura 28 abaixo temos um exemplo da visão de bulas contendo os metadados de uma execução cujo parâmetro fornecido foi o do princípio ativo dipirona:</w:t>
+      </w:r>
+    </w:p>
+    <w:p>
+      <w:pPr>
+        <w:keepNext/>
+      </w:pPr>
+      <w:r>
+        <w:rPr>
+          <w:noProof/>
+        </w:rPr>
+        <w:lastRenderedPageBreak/>
+        <w:drawing>
+          <wp:inline distT="0" distB="0" distL="0" distR="0" wp14:anchorId="4E70ECE9" wp14:editId="72ECAB33">
+            <wp:extent cx="5760720" cy="1437005"/>
+            <wp:effectExtent l="0" t="0" r="0" b="0"/>
+            <wp:docPr id="11" name="Imagem 11"/>
+            <wp:cNvGraphicFramePr>
+              <a:graphicFrameLocks xmlns:a="http://schemas.openxmlformats.org/drawingml/2006/main" noChangeAspect="1"/>
+            </wp:cNvGraphicFramePr>
+            <a:graphic xmlns:a="http://schemas.openxmlformats.org/drawingml/2006/main">
+              <a:graphicData uri="http://schemas.openxmlformats.org/drawingml/2006/picture">
+                <pic:pic xmlns:pic="http://schemas.openxmlformats.org/drawingml/2006/picture">
+                  <pic:nvPicPr>
+                    <pic:cNvPr id="1" name=""/>
+                    <pic:cNvPicPr/>
+                  </pic:nvPicPr>
+                  <pic:blipFill>
+                    <a:blip r:embed="rId46"/>
+                    <a:stretch>
+                      <a:fillRect/>
+                    </a:stretch>
+                  </pic:blipFill>
+                  <pic:spPr>
+                    <a:xfrm>
+                      <a:off x="0" y="0"/>
+                      <a:ext cx="5764332" cy="1437906"/>
+                    </a:xfrm>
+                    <a:prstGeom prst="rect">
+                      <a:avLst/>
+                    </a:prstGeom>
+                  </pic:spPr>
+                </pic:pic>
+              </a:graphicData>
+            </a:graphic>
+          </wp:inline>
+        </w:drawing>
+      </w:r>
+    </w:p>
+    <w:p>
+      <w:pPr>
+        <w:pStyle w:val="Legenda"/>
+        <w:jc w:val="center"/>
+      </w:pPr>
+      <w:bookmarkStart w:id="90" w:name="_Toc44633548"/>
+      <w:r>
+        <w:t xml:space="preserve">Figura </w:t>
+      </w:r>
+      <w:r>
+        <w:fldChar w:fldCharType="begin"/>
+      </w:r>
+      <w:r>
+        <w:instrText xml:space="preserve"> SEQ Figura \* ARABIC </w:instrText>
+      </w:r>
+      <w:r>
+        <w:fldChar w:fldCharType="separate"/>
+      </w:r>
+      <w:r>
+        <w:rPr>
+          <w:noProof/>
+        </w:rPr>
+        <w:t>28</w:t>
+      </w:r>
+      <w:r>
+        <w:fldChar w:fldCharType="end"/>
+      </w:r>
+      <w:r>
+        <w:t>: Visão de bulas dos metadados de execução</w:t>
+      </w:r>
+      <w:bookmarkEnd w:id="90"/>
     </w:p>
     <w:p>
       <w:pPr>
         <w:ind w:firstLine="1134"/>
       </w:pPr>
+      <w:r>
+        <w:t>Nesta visão é exibida o nome da sugestão de medicamento utilizada, o identificador do arquivo resultante da busca, a formulação capturada do arquivo, a lista de excipientes capturada do arquivo, além de duas colunas binárias para indicar a captura correta ou não das informações citadas.</w:t>
+      </w:r>
     </w:p>
     <w:p>
       <w:pPr>
         <w:ind w:firstLine="1134"/>
       </w:pPr>
+      <w:r>
+        <w:t>Já na visão de metadados da busca no livro, conforme o exemplo do princípio ativo amoxicilina abaixo, apresentamos o nome do excipiente, sua tradução e os registros de ocorrência das unidades de medida buscadas na seção de aplicações farmacêuticas:</w:t>
+      </w:r>
+    </w:p>
+    <w:p>
+      <w:pPr>
+        <w:keepNext/>
+      </w:pPr>
+      <w:r>
+        <w:rPr>
+          <w:noProof/>
+        </w:rPr>
+        <w:drawing>
+          <wp:inline distT="0" distB="0" distL="0" distR="0" wp14:anchorId="1C81F6B1" wp14:editId="70E28475">
+            <wp:extent cx="5760720" cy="2239645"/>
+            <wp:effectExtent l="0" t="0" r="0" b="8255"/>
+            <wp:docPr id="12" name="Imagem 12"/>
+            <wp:cNvGraphicFramePr>
+              <a:graphicFrameLocks xmlns:a="http://schemas.openxmlformats.org/drawingml/2006/main" noChangeAspect="1"/>
+            </wp:cNvGraphicFramePr>
+            <a:graphic xmlns:a="http://schemas.openxmlformats.org/drawingml/2006/main">
+              <a:graphicData uri="http://schemas.openxmlformats.org/drawingml/2006/picture">
+                <pic:pic xmlns:pic="http://schemas.openxmlformats.org/drawingml/2006/picture">
+                  <pic:nvPicPr>
+                    <pic:cNvPr id="1" name=""/>
+                    <pic:cNvPicPr/>
+                  </pic:nvPicPr>
+                  <pic:blipFill>
+                    <a:blip r:embed="rId47"/>
+                    <a:stretch>
+                      <a:fillRect/>
+                    </a:stretch>
+                  </pic:blipFill>
+                  <pic:spPr>
+                    <a:xfrm>
+                      <a:off x="0" y="0"/>
+                      <a:ext cx="5760720" cy="2239645"/>
+                    </a:xfrm>
+                    <a:prstGeom prst="rect">
+                      <a:avLst/>
+                    </a:prstGeom>
+                  </pic:spPr>
+                </pic:pic>
+              </a:graphicData>
+            </a:graphic>
+          </wp:inline>
+        </w:drawing>
+      </w:r>
+    </w:p>
+    <w:p>
+      <w:pPr>
+        <w:pStyle w:val="Legenda"/>
+        <w:jc w:val="center"/>
+      </w:pPr>
+      <w:bookmarkStart w:id="91" w:name="_Toc44633549"/>
+      <w:r>
+        <w:t xml:space="preserve">Figura </w:t>
+      </w:r>
+      <w:r>
+        <w:fldChar w:fldCharType="begin"/>
+      </w:r>
+      <w:r>
+        <w:instrText xml:space="preserve"> SEQ Figura \* ARABIC </w:instrText>
+      </w:r>
+      <w:r>
+        <w:fldChar w:fldCharType="separate"/>
+      </w:r>
+      <w:r>
+        <w:rPr>
+          <w:noProof/>
+        </w:rPr>
+        <w:t>29</w:t>
+      </w:r>
+      <w:r>
+        <w:fldChar w:fldCharType="end"/>
+      </w:r>
+      <w:r>
+        <w:t>: Visão de excipientes dos metadados de execução</w:t>
+      </w:r>
+      <w:bookmarkEnd w:id="91"/>
     </w:p>
     <w:p>
       <w:pPr>
         <w:ind w:firstLine="1134"/>
       </w:pPr>
+      <w:r>
+        <w:t>Os resultados apresentados neste capítulo foram discutidos com o especialista farmacêutico e aprovados pelo mesmo. A evidência do documento de aceitação encontra-se no anexo B do presente trabalho.</w:t>
+      </w:r>
     </w:p>
     <w:p>
       <w:pPr>
@@ -14994,105 +15498,19 @@
     </w:p>
     <w:p>
       <w:pPr>
-        <w:ind w:firstLine="1134"/>
-      </w:pPr>
-    </w:p>
-    <w:p>
-      <w:pPr>
-        <w:ind w:firstLine="1134"/>
-      </w:pPr>
-    </w:p>
-    <w:p>
-      <w:pPr>
-        <w:ind w:firstLine="1134"/>
-      </w:pPr>
-    </w:p>
-    <w:p>
-      <w:pPr>
-        <w:ind w:firstLine="1134"/>
-      </w:pPr>
-    </w:p>
-    <w:p>
-      <w:pPr>
-        <w:ind w:firstLine="1134"/>
-      </w:pPr>
-    </w:p>
-    <w:p>
-      <w:pPr>
-        <w:ind w:firstLine="1134"/>
-      </w:pPr>
-    </w:p>
-    <w:p>
-      <w:pPr>
-        <w:ind w:firstLine="1134"/>
-      </w:pPr>
-    </w:p>
-    <w:p>
-      <w:pPr>
-        <w:ind w:firstLine="1134"/>
-      </w:pPr>
-    </w:p>
-    <w:p>
-      <w:pPr>
-        <w:ind w:firstLine="1134"/>
-      </w:pPr>
-    </w:p>
-    <w:p>
-      <w:pPr>
-        <w:ind w:firstLine="1134"/>
-      </w:pPr>
-    </w:p>
-    <w:p>
-      <w:pPr>
-        <w:ind w:firstLine="1134"/>
-      </w:pPr>
-    </w:p>
-    <w:p>
-      <w:pPr>
-        <w:ind w:firstLine="1134"/>
-      </w:pPr>
-    </w:p>
-    <w:p>
-      <w:pPr>
-        <w:ind w:firstLine="1134"/>
-      </w:pPr>
-    </w:p>
-    <w:p>
-      <w:pPr>
-        <w:ind w:firstLine="1134"/>
-      </w:pPr>
-    </w:p>
-    <w:p>
-      <w:pPr>
-        <w:ind w:firstLine="1134"/>
-      </w:pPr>
-    </w:p>
-    <w:p>
-      <w:pPr>
-        <w:ind w:firstLine="1134"/>
-      </w:pPr>
-    </w:p>
-    <w:p>
-      <w:pPr>
-        <w:ind w:firstLine="1134"/>
-      </w:pPr>
-    </w:p>
-    <w:p>
-      <w:pPr>
-        <w:ind w:firstLine="1134"/>
-      </w:pPr>
-    </w:p>
-    <w:p>
-      <w:pPr>
         <w:pStyle w:val="Ttulo1"/>
       </w:pPr>
-      <w:bookmarkStart w:id="83" w:name="_Toc378694374"/>
-      <w:bookmarkStart w:id="84" w:name="_Toc44620871"/>
-      <w:r>
-        <w:t>CONCLUSÕES E TRABALHOS FUTUROS</w:t>
-      </w:r>
-      <w:bookmarkEnd w:id="83"/>
-      <w:bookmarkEnd w:id="84"/>
+      <w:bookmarkStart w:id="92" w:name="_Toc378694374"/>
+      <w:bookmarkStart w:id="93" w:name="_Toc44620871"/>
+      <w:r>
+        <w:lastRenderedPageBreak/>
+        <w:t>C</w:t>
+      </w:r>
+      <w:r>
+        <w:t>ONCLUSÕES E TRABALHOS FUTUROS</w:t>
+      </w:r>
+      <w:bookmarkEnd w:id="92"/>
+      <w:bookmarkEnd w:id="93"/>
       <w:r>
         <w:tab/>
       </w:r>
@@ -15181,7 +15599,6 @@
         <w:ind w:firstLine="1134"/>
       </w:pPr>
       <w:r>
-        <w:lastRenderedPageBreak/>
         <w:t>O procedimento de extração automática se mostrou um recurso de extrema importância e valor para auxiliar na agilidade, precisão e análise das pesquisas de novos medicamentos. Os resultados foram discutidos com o especialista farmacêutico que validou (Anexo B) e reafirmou os ganhos obtidos com a coleta automatizada quando comparado ao procedimento manual. A partir da identificação das zonas de interesse expostas neste estudo, é viável propor ajustes na implementação afim de abranger uma maior parcela de bulas.</w:t>
       </w:r>
     </w:p>
@@ -15225,15 +15642,15 @@
       <w:r>
         <w:br w:type="page"/>
       </w:r>
-      <w:bookmarkStart w:id="85" w:name="REFERENCIASBIBLIOGRÁFICAS"/>
-      <w:bookmarkStart w:id="86" w:name="_Toc44620872"/>
-      <w:bookmarkEnd w:id="85"/>
+      <w:bookmarkStart w:id="94" w:name="REFERENCIASBIBLIOGRÁFICAS"/>
+      <w:bookmarkStart w:id="95" w:name="_Toc44620872"/>
+      <w:bookmarkEnd w:id="94"/>
       <w:r>
         <w:lastRenderedPageBreak/>
         <w:t>REFERÊNCIAS BIBLIOGRÁFICAS</w:t>
       </w:r>
-      <w:bookmarkStart w:id="87" w:name="_Toc101326847"/>
-      <w:bookmarkEnd w:id="86"/>
+      <w:bookmarkStart w:id="96" w:name="_Toc101326847"/>
+      <w:bookmarkEnd w:id="95"/>
     </w:p>
     <w:p>
       <w:pPr>
@@ -15428,7 +15845,7 @@
           <w:szCs w:val="24"/>
         </w:rPr>
       </w:pPr>
-      <w:bookmarkStart w:id="88" w:name="REFERENCIASBIBLIOGRÁFICAS_4"/>
+      <w:bookmarkStart w:id="97" w:name="REFERENCIASBIBLIOGRÁFICAS_4"/>
       <w:r>
         <w:rPr>
           <w:b/>
@@ -15438,7 +15855,7 @@
       <w:r>
         <w:t xml:space="preserve"> &lt;</w:t>
       </w:r>
-      <w:hyperlink r:id="rId46" w:history="1">
+      <w:hyperlink r:id="rId48" w:history="1">
         <w:r>
           <w:rPr>
             <w:rStyle w:val="Hyperlink"/>
@@ -15458,9 +15875,9 @@
           <w:numId w:val="3"/>
         </w:numPr>
       </w:pPr>
-      <w:bookmarkStart w:id="89" w:name="ANEXOS"/>
-      <w:bookmarkEnd w:id="88"/>
-      <w:bookmarkEnd w:id="89"/>
+      <w:bookmarkStart w:id="98" w:name="ANEXOS"/>
+      <w:bookmarkEnd w:id="97"/>
+      <w:bookmarkEnd w:id="98"/>
       <w:r>
         <w:t xml:space="preserve">ABREU, Karen Kraemer. </w:t>
       </w:r>
@@ -15621,7 +16038,7 @@
       <w:r>
         <w:t xml:space="preserve"> &lt;</w:t>
       </w:r>
-      <w:hyperlink r:id="rId47" w:history="1">
+      <w:hyperlink r:id="rId49" w:history="1">
         <w:r>
           <w:rPr>
             <w:rStyle w:val="Hyperlink"/>
@@ -15650,7 +16067,7 @@
       <w:r>
         <w:t xml:space="preserve">  &lt;</w:t>
       </w:r>
-      <w:hyperlink r:id="rId48" w:history="1">
+      <w:hyperlink r:id="rId50" w:history="1">
         <w:r>
           <w:rPr>
             <w:rStyle w:val="Hyperlink"/>
@@ -15682,7 +16099,7 @@
       <w:r>
         <w:t>&lt;</w:t>
       </w:r>
-      <w:hyperlink r:id="rId49" w:history="1">
+      <w:hyperlink r:id="rId51" w:history="1">
         <w:r>
           <w:rPr>
             <w:rStyle w:val="Hyperlink"/>
@@ -15800,7 +16217,7 @@
       <w:r>
         <w:t>. &lt;</w:t>
       </w:r>
-      <w:hyperlink r:id="rId50" w:history="1">
+      <w:hyperlink r:id="rId52" w:history="1">
         <w:r>
           <w:rPr>
             <w:rStyle w:val="Hyperlink"/>
@@ -15832,7 +16249,7 @@
       <w:r>
         <w:t xml:space="preserve"> </w:t>
       </w:r>
-      <w:hyperlink r:id="rId51" w:history="1">
+      <w:hyperlink r:id="rId53" w:history="1">
         <w:r>
           <w:rPr>
             <w:rStyle w:val="Hyperlink"/>
@@ -15900,7 +16317,7 @@
       <w:r>
         <w:t xml:space="preserve"> &lt;</w:t>
       </w:r>
-      <w:hyperlink r:id="rId52" w:history="1">
+      <w:hyperlink r:id="rId54" w:history="1">
         <w:r>
           <w:rPr>
             <w:rStyle w:val="Hyperlink"/>
@@ -15929,7 +16346,7 @@
       <w:r>
         <w:t xml:space="preserve"> &lt;</w:t>
       </w:r>
-      <w:hyperlink r:id="rId53" w:history="1">
+      <w:hyperlink r:id="rId55" w:history="1">
         <w:r>
           <w:rPr>
             <w:rStyle w:val="Hyperlink"/>
@@ -15958,7 +16375,7 @@
       <w:r>
         <w:t xml:space="preserve"> &lt;</w:t>
       </w:r>
-      <w:hyperlink r:id="rId54" w:history="1">
+      <w:hyperlink r:id="rId56" w:history="1">
         <w:r>
           <w:rPr>
             <w:rStyle w:val="Hyperlink"/>
@@ -15987,7 +16404,7 @@
       <w:r>
         <w:t xml:space="preserve">&lt; </w:t>
       </w:r>
-      <w:hyperlink r:id="rId55" w:history="1">
+      <w:hyperlink r:id="rId57" w:history="1">
         <w:r>
           <w:rPr>
             <w:rStyle w:val="Hyperlink"/>
@@ -16017,7 +16434,7 @@
       <w:r>
         <w:t xml:space="preserve"> &lt;</w:t>
       </w:r>
-      <w:hyperlink r:id="rId56" w:history="1">
+      <w:hyperlink r:id="rId58" w:history="1">
         <w:r>
           <w:rPr>
             <w:rStyle w:val="Hyperlink"/>
@@ -16072,7 +16489,7 @@
       <w:r>
         <w:t xml:space="preserve"> &lt;</w:t>
       </w:r>
-      <w:hyperlink r:id="rId57" w:history="1">
+      <w:hyperlink r:id="rId59" w:history="1">
         <w:r>
           <w:rPr>
             <w:rStyle w:val="Hyperlink"/>
@@ -16101,7 +16518,7 @@
       <w:r>
         <w:t xml:space="preserve"> &lt;</w:t>
       </w:r>
-      <w:hyperlink r:id="rId58" w:history="1">
+      <w:hyperlink r:id="rId60" w:history="1">
         <w:r>
           <w:rPr>
             <w:rStyle w:val="Hyperlink"/>
@@ -16142,7 +16559,7 @@
       <w:r>
         <w:t xml:space="preserve"> &lt;</w:t>
       </w:r>
-      <w:hyperlink r:id="rId59" w:history="1">
+      <w:hyperlink r:id="rId61" w:history="1">
         <w:r>
           <w:rPr>
             <w:rStyle w:val="Hyperlink"/>
@@ -16171,7 +16588,7 @@
       <w:r>
         <w:t>&lt;</w:t>
       </w:r>
-      <w:hyperlink r:id="rId60" w:history="1">
+      <w:hyperlink r:id="rId62" w:history="1">
         <w:r>
           <w:rPr>
             <w:rStyle w:val="Hyperlink"/>
@@ -16209,7 +16626,7 @@
       <w:r>
         <w:t>&lt;</w:t>
       </w:r>
-      <w:hyperlink r:id="rId61" w:history="1">
+      <w:hyperlink r:id="rId63" w:history="1">
         <w:r>
           <w:rPr>
             <w:rStyle w:val="Hyperlink"/>
@@ -16241,7 +16658,7 @@
       <w:r>
         <w:t xml:space="preserve"> &lt;</w:t>
       </w:r>
-      <w:hyperlink r:id="rId62" w:history="1">
+      <w:hyperlink r:id="rId64" w:history="1">
         <w:r>
           <w:rPr>
             <w:rStyle w:val="Hyperlink"/>
@@ -16279,7 +16696,7 @@
       <w:r>
         <w:t xml:space="preserve"> &lt;</w:t>
       </w:r>
-      <w:hyperlink r:id="rId63" w:history="1">
+      <w:hyperlink r:id="rId65" w:history="1">
         <w:r>
           <w:rPr>
             <w:rStyle w:val="Hyperlink"/>
@@ -16471,7 +16888,7 @@
         </w:numPr>
       </w:pPr>
     </w:p>
-    <w:bookmarkEnd w:id="87"/>
+    <w:bookmarkEnd w:id="96"/>
     <w:p>
       <w:pPr>
         <w:pStyle w:val="REFERNCIABIBLIOGRFICA"/>
@@ -16480,12 +16897,12 @@
       <w:r>
         <w:br w:type="page"/>
       </w:r>
-      <w:bookmarkStart w:id="90" w:name="_Toc44620873"/>
+      <w:bookmarkStart w:id="99" w:name="_Toc44620873"/>
       <w:r>
         <w:lastRenderedPageBreak/>
         <w:t>ANEXOS</w:t>
       </w:r>
-      <w:bookmarkEnd w:id="90"/>
+      <w:bookmarkEnd w:id="99"/>
     </w:p>
     <w:p>
       <w:pPr>
@@ -16593,7 +17010,7 @@
       <w:r>
         <w:t>Ao acessar a página principal de consulta ao bulário (</w:t>
       </w:r>
-      <w:hyperlink r:id="rId64" w:history="1">
+      <w:hyperlink r:id="rId66" w:history="1">
         <w:r>
           <w:t>http://www.anvisa.gov.br/datavisa/fila_bula/index.asp</w:t>
         </w:r>
@@ -16650,7 +17067,7 @@
                     </pic:cNvPicPr>
                   </pic:nvPicPr>
                   <pic:blipFill>
-                    <a:blip r:embed="rId65">
+                    <a:blip r:embed="rId67">
                       <a:extLst>
                         <a:ext uri="{28A0092B-C50C-407E-A947-70E740481C1C}">
                           <a14:useLocalDpi xmlns:a14="http://schemas.microsoft.com/office/drawing/2010/main" val="0"/>
@@ -16772,7 +17189,7 @@
                     </pic:cNvPicPr>
                   </pic:nvPicPr>
                   <pic:blipFill>
-                    <a:blip r:embed="rId66">
+                    <a:blip r:embed="rId68">
                       <a:extLst>
                         <a:ext uri="{28A0092B-C50C-407E-A947-70E740481C1C}">
                           <a14:useLocalDpi xmlns:a14="http://schemas.microsoft.com/office/drawing/2010/main" val="0"/>
@@ -16904,7 +17321,7 @@
                     </pic:cNvPicPr>
                   </pic:nvPicPr>
                   <pic:blipFill>
-                    <a:blip r:embed="rId67">
+                    <a:blip r:embed="rId69">
                       <a:extLst>
                         <a:ext uri="{28A0092B-C50C-407E-A947-70E740481C1C}">
                           <a14:useLocalDpi xmlns:a14="http://schemas.microsoft.com/office/drawing/2010/main" val="0"/>
@@ -16978,7 +17395,39 @@
           <w:sz w:val="22"/>
           <w:szCs w:val="18"/>
         </w:rPr>
-        <w:t>Localização da Bula do Profissional na tela de repsosta da busca.</w:t>
+        <w:t>Localização da Bul</w:t>
+      </w:r>
+      <w:r>
+        <w:rPr>
+          <w:noProof/>
+          <w:sz w:val="22"/>
+          <w:szCs w:val="18"/>
+        </w:rPr>
+        <w:t>a do Profissional na tela de re</w:t>
+      </w:r>
+      <w:r>
+        <w:rPr>
+          <w:noProof/>
+          <w:sz w:val="22"/>
+          <w:szCs w:val="18"/>
+        </w:rPr>
+        <w:t>s</w:t>
+      </w:r>
+      <w:r>
+        <w:rPr>
+          <w:noProof/>
+          <w:sz w:val="22"/>
+          <w:szCs w:val="18"/>
+        </w:rPr>
+        <w:t>p</w:t>
+      </w:r>
+      <w:r>
+        <w:rPr>
+          <w:noProof/>
+          <w:sz w:val="22"/>
+          <w:szCs w:val="18"/>
+        </w:rPr>
+        <w:t>osta da busca.</w:t>
       </w:r>
     </w:p>
     <w:p>
@@ -16990,7 +17439,10 @@
         <w:t xml:space="preserve">ANEXO B – </w:t>
       </w:r>
       <w:r>
-        <w:t>DOCUMENTO DE ACEITAÇÃO ASSIANDO PELO ESPECIALISTA</w:t>
+        <w:t>DOCUMENTO DE ACEITAÇÃO ASSINA</w:t>
+      </w:r>
+      <w:r>
+        <w:t>DO PELO ESPECIALISTA</w:t>
       </w:r>
     </w:p>
     <w:p>
@@ -17058,7 +17510,7 @@
     </w:p>
     <w:p/>
     <w:sectPr>
-      <w:headerReference w:type="default" r:id="rId68"/>
+      <w:headerReference w:type="default" r:id="rId70"/>
       <w:type w:val="oddPage"/>
       <w:pgSz w:w="11907" w:h="16840" w:code="9"/>
       <w:pgMar w:top="1701" w:right="1134" w:bottom="1531" w:left="1701" w:header="907" w:footer="1701" w:gutter="0"/>
@@ -17170,7 +17622,7 @@
         <w:rStyle w:val="Nmerodepgina"/>
         <w:noProof/>
       </w:rPr>
-      <w:t>47</w:t>
+      <w:t>15</w:t>
     </w:r>
     <w:r>
       <w:rPr>
@@ -22100,7 +22552,7 @@
 </file>
 
 <file path=customXml/itemProps1.xml><?xml version="1.0" encoding="utf-8"?>
-<ds:datastoreItem xmlns:ds="http://schemas.openxmlformats.org/officeDocument/2006/customXml" ds:itemID="{E811A579-14D4-4F45-AF45-F68ABB85E320}">
+<ds:datastoreItem xmlns:ds="http://schemas.openxmlformats.org/officeDocument/2006/customXml" ds:itemID="{EE7A78AE-68F7-4568-AB8E-E83B1084E261}">
   <ds:schemaRefs>
     <ds:schemaRef ds:uri="http://schemas.openxmlformats.org/officeDocument/2006/bibliography"/>
   </ds:schemaRefs>

</xml_diff>